<commit_message>
doc: anyadido el report #1 a la memoria
</commit_message>
<xml_diff>
--- a/memoria/Memoria.docx
+++ b/memoria/Memoria.docx
@@ -372,19 +372,19 @@
                           </wps:style>
                           <wps:txbx>
                             <w:txbxContent>
-                              <w:bookmarkStart w:id="1" w:name="_Toc533177799"/>
                               <w:p>
                                 <w:pPr>
                                   <w:jc w:val="right"/>
                                   <w:rPr>
-                                    <w:rStyle w:val="Ttulo1Car"/>
-                                    <w:sz w:val="48"/>
+                                    <w:color w:val="4472C4" w:themeColor="accent1"/>
+                                    <w:sz w:val="36"/>
                                   </w:rPr>
                                 </w:pPr>
                                 <w:sdt>
                                   <w:sdtPr>
                                     <w:rPr>
-                                      <w:rStyle w:val="Ttulo1Car"/>
+                                      <w:color w:val="4472C4" w:themeColor="accent1"/>
+                                      <w:sz w:val="36"/>
                                     </w:rPr>
                                     <w:alias w:val="Título"/>
                                     <w:tag w:val=""/>
@@ -392,47 +392,47 @@
                                     <w:dataBinding w:prefixMappings="xmlns:ns0='http://purl.org/dc/elements/1.1/' xmlns:ns1='http://schemas.openxmlformats.org/package/2006/metadata/core-properties' " w:xpath="/ns1:coreProperties[1]/ns0:title[1]" w:storeItemID="{6C3C8BC8-F283-45AE-878A-BAB7291924A1}"/>
                                     <w:text w:multiLine="1"/>
                                   </w:sdtPr>
-                                  <w:sdtEndPr>
-                                    <w:rPr>
-                                      <w:rStyle w:val="Ttulo1Car"/>
-                                    </w:rPr>
-                                  </w:sdtEndPr>
+                                  <w:sdtEndPr/>
                                   <w:sdtContent>
                                     <w:r>
                                       <w:rPr>
-                                        <w:rStyle w:val="Ttulo1Car"/>
+                                        <w:color w:val="4472C4" w:themeColor="accent1"/>
+                                        <w:sz w:val="36"/>
                                       </w:rPr>
                                       <w:t>Ex2</w:t>
                                     </w:r>
                                     <w:r>
                                       <w:rPr>
-                                        <w:rStyle w:val="Ttulo1Car"/>
+                                        <w:color w:val="4472C4" w:themeColor="accent1"/>
+                                        <w:sz w:val="36"/>
                                       </w:rPr>
                                       <w:t>:</w:t>
                                     </w:r>
                                     <w:r>
                                       <w:rPr>
-                                        <w:rStyle w:val="Ttulo1Car"/>
+                                        <w:color w:val="4472C4" w:themeColor="accent1"/>
+                                        <w:sz w:val="36"/>
                                       </w:rPr>
                                       <w:t xml:space="preserve"> </w:t>
                                     </w:r>
                                     <w:r>
                                       <w:rPr>
-                                        <w:rStyle w:val="Ttulo1Car"/>
+                                        <w:color w:val="4472C4" w:themeColor="accent1"/>
+                                        <w:sz w:val="36"/>
                                       </w:rPr>
                                       <w:t xml:space="preserve"> </w:t>
                                     </w:r>
                                     <w:proofErr w:type="spellStart"/>
                                     <w:r>
                                       <w:rPr>
-                                        <w:rStyle w:val="Ttulo1Car"/>
+                                        <w:color w:val="4472C4" w:themeColor="accent1"/>
+                                        <w:sz w:val="36"/>
                                       </w:rPr>
                                       <w:t>Debugging</w:t>
                                     </w:r>
                                     <w:proofErr w:type="spellEnd"/>
                                   </w:sdtContent>
                                 </w:sdt>
-                                <w:bookmarkEnd w:id="1"/>
                               </w:p>
                               <w:sdt>
                                 <w:sdtPr>
@@ -502,19 +502,19 @@
                   <v:shape id="Cuadro de texto 154" o:spid="_x0000_s1026" type="#_x0000_t202" style="position:absolute;left:0;text-align:left;margin-left:0;margin-top:0;width:8in;height:286.5pt;z-index:251653120;visibility:visible;mso-wrap-style:square;mso-width-percent:941;mso-height-percent:363;mso-top-percent:300;mso-wrap-distance-left:9pt;mso-wrap-distance-top:0;mso-wrap-distance-right:9pt;mso-wrap-distance-bottom:0;mso-position-horizontal:center;mso-position-horizontal-relative:page;mso-position-vertical-relative:page;mso-width-percent:941;mso-height-percent:363;mso-top-percent:300;mso-width-relative:page;mso-height-relative:page;v-text-anchor:bottom" o:gfxdata="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" filled="f" stroked="f" strokeweight=".5pt">
                     <v:textbox inset="126pt,0,54pt,0">
                       <w:txbxContent>
-                        <w:bookmarkStart w:id="2" w:name="_Toc533177799"/>
                         <w:p>
                           <w:pPr>
                             <w:jc w:val="right"/>
                             <w:rPr>
-                              <w:rStyle w:val="Ttulo1Car"/>
-                              <w:sz w:val="48"/>
+                              <w:color w:val="4472C4" w:themeColor="accent1"/>
+                              <w:sz w:val="36"/>
                             </w:rPr>
                           </w:pPr>
                           <w:sdt>
                             <w:sdtPr>
                               <w:rPr>
-                                <w:rStyle w:val="Ttulo1Car"/>
+                                <w:color w:val="4472C4" w:themeColor="accent1"/>
+                                <w:sz w:val="36"/>
                               </w:rPr>
                               <w:alias w:val="Título"/>
                               <w:tag w:val=""/>
@@ -522,47 +522,47 @@
                               <w:dataBinding w:prefixMappings="xmlns:ns0='http://purl.org/dc/elements/1.1/' xmlns:ns1='http://schemas.openxmlformats.org/package/2006/metadata/core-properties' " w:xpath="/ns1:coreProperties[1]/ns0:title[1]" w:storeItemID="{6C3C8BC8-F283-45AE-878A-BAB7291924A1}"/>
                               <w:text w:multiLine="1"/>
                             </w:sdtPr>
-                            <w:sdtEndPr>
-                              <w:rPr>
-                                <w:rStyle w:val="Ttulo1Car"/>
-                              </w:rPr>
-                            </w:sdtEndPr>
+                            <w:sdtEndPr/>
                             <w:sdtContent>
                               <w:r>
                                 <w:rPr>
-                                  <w:rStyle w:val="Ttulo1Car"/>
+                                  <w:color w:val="4472C4" w:themeColor="accent1"/>
+                                  <w:sz w:val="36"/>
                                 </w:rPr>
                                 <w:t>Ex2</w:t>
                               </w:r>
                               <w:r>
                                 <w:rPr>
-                                  <w:rStyle w:val="Ttulo1Car"/>
+                                  <w:color w:val="4472C4" w:themeColor="accent1"/>
+                                  <w:sz w:val="36"/>
                                 </w:rPr>
                                 <w:t>:</w:t>
                               </w:r>
                               <w:r>
                                 <w:rPr>
-                                  <w:rStyle w:val="Ttulo1Car"/>
+                                  <w:color w:val="4472C4" w:themeColor="accent1"/>
+                                  <w:sz w:val="36"/>
                                 </w:rPr>
                                 <w:t xml:space="preserve"> </w:t>
                               </w:r>
                               <w:r>
                                 <w:rPr>
-                                  <w:rStyle w:val="Ttulo1Car"/>
+                                  <w:color w:val="4472C4" w:themeColor="accent1"/>
+                                  <w:sz w:val="36"/>
                                 </w:rPr>
                                 <w:t xml:space="preserve"> </w:t>
                               </w:r>
                               <w:proofErr w:type="spellStart"/>
                               <w:r>
                                 <w:rPr>
-                                  <w:rStyle w:val="Ttulo1Car"/>
+                                  <w:color w:val="4472C4" w:themeColor="accent1"/>
+                                  <w:sz w:val="36"/>
                                 </w:rPr>
                                 <w:t>Debugging</w:t>
                               </w:r>
                               <w:proofErr w:type="spellEnd"/>
                             </w:sdtContent>
                           </w:sdt>
-                          <w:bookmarkEnd w:id="2"/>
                         </w:p>
                         <w:sdt>
                           <w:sdtPr>
@@ -1028,6 +1028,7 @@
           <w:pPr>
             <w:pStyle w:val="TDC1"/>
             <w:tabs>
+              <w:tab w:val="left" w:pos="440"/>
               <w:tab w:val="right" w:leader="dot" w:pos="8494"/>
             </w:tabs>
             <w:rPr>
@@ -1054,13 +1055,28 @@
             </w:rPr>
             <w:fldChar w:fldCharType="separate"/>
           </w:r>
-          <w:hyperlink r:id="rId10" w:anchor="_Toc533177799" w:history="1">
+          <w:hyperlink w:anchor="_Toc533326253" w:history="1">
             <w:r>
               <w:rPr>
                 <w:rStyle w:val="Hipervnculo"/>
                 <w:noProof/>
               </w:rPr>
-              <w:t>Ex2:  Debugging</w:t>
+              <w:t>1.</w:t>
+            </w:r>
+            <w:r>
+              <w:rPr>
+                <w:rFonts w:eastAsiaTheme="minorEastAsia"/>
+                <w:noProof/>
+                <w:lang w:val="es-ES" w:eastAsia="es-ES"/>
+              </w:rPr>
+              <w:tab/>
+            </w:r>
+            <w:r>
+              <w:rPr>
+                <w:rStyle w:val="Hipervnculo"/>
+                <w:noProof/>
+              </w:rPr>
+              <w:t>Reports</w:t>
             </w:r>
             <w:r>
               <w:rPr>
@@ -1081,7 +1097,7 @@
                 <w:noProof/>
                 <w:webHidden/>
               </w:rPr>
-              <w:instrText xml:space="preserve"> PAGEREF _Toc533177799 \h </w:instrText>
+              <w:instrText xml:space="preserve"> PAGEREF _Toc533326253 \h </w:instrText>
             </w:r>
             <w:r>
               <w:rPr>
@@ -1101,7 +1117,7 @@
                 <w:noProof/>
                 <w:webHidden/>
               </w:rPr>
-              <w:t>1</w:t>
+              <w:t>3</w:t>
             </w:r>
             <w:r>
               <w:rPr>
@@ -1125,13 +1141,13 @@
               <w:lang w:val="es-ES" w:eastAsia="es-ES"/>
             </w:rPr>
           </w:pPr>
-          <w:hyperlink w:anchor="_Toc533177800" w:history="1">
+          <w:hyperlink w:anchor="_Toc533326254" w:history="1">
             <w:r>
               <w:rPr>
                 <w:rStyle w:val="Hipervnculo"/>
                 <w:noProof/>
               </w:rPr>
-              <w:t>1.</w:t>
+              <w:t>2.</w:t>
             </w:r>
             <w:r>
               <w:rPr>
@@ -1146,7 +1162,7 @@
                 <w:rStyle w:val="Hipervnculo"/>
                 <w:noProof/>
               </w:rPr>
-              <w:t>Introducció</w:t>
+              <w:t>Conclusions</w:t>
             </w:r>
             <w:r>
               <w:rPr>
@@ -1167,7 +1183,7 @@
                 <w:noProof/>
                 <w:webHidden/>
               </w:rPr>
-              <w:instrText xml:space="preserve"> PAGEREF _Toc533177800 \h </w:instrText>
+              <w:instrText xml:space="preserve"> PAGEREF _Toc533326254 \h </w:instrText>
             </w:r>
             <w:r>
               <w:rPr>
@@ -1187,265 +1203,7 @@
                 <w:noProof/>
                 <w:webHidden/>
               </w:rPr>
-              <w:t>3</w:t>
-            </w:r>
-            <w:r>
-              <w:rPr>
-                <w:noProof/>
-                <w:webHidden/>
-              </w:rPr>
-              <w:fldChar w:fldCharType="end"/>
-            </w:r>
-          </w:hyperlink>
-        </w:p>
-        <w:p>
-          <w:pPr>
-            <w:pStyle w:val="TDC1"/>
-            <w:tabs>
-              <w:tab w:val="left" w:pos="440"/>
-              <w:tab w:val="right" w:leader="dot" w:pos="8494"/>
-            </w:tabs>
-            <w:rPr>
-              <w:rFonts w:eastAsiaTheme="minorEastAsia"/>
-              <w:noProof/>
-              <w:lang w:val="es-ES" w:eastAsia="es-ES"/>
-            </w:rPr>
-          </w:pPr>
-          <w:hyperlink w:anchor="_Toc533177801" w:history="1">
-            <w:r>
-              <w:rPr>
-                <w:rStyle w:val="Hipervnculo"/>
-                <w:noProof/>
-              </w:rPr>
-              <w:t>2.</w:t>
-            </w:r>
-            <w:r>
-              <w:rPr>
-                <w:rFonts w:eastAsiaTheme="minorEastAsia"/>
-                <w:noProof/>
-                <w:lang w:val="es-ES" w:eastAsia="es-ES"/>
-              </w:rPr>
-              <w:tab/>
-            </w:r>
-            <w:r>
-              <w:rPr>
-                <w:rStyle w:val="Hipervnculo"/>
-                <w:noProof/>
-              </w:rPr>
-              <w:t>Reports</w:t>
-            </w:r>
-            <w:r>
-              <w:rPr>
-                <w:noProof/>
-                <w:webHidden/>
-              </w:rPr>
-              <w:tab/>
-            </w:r>
-            <w:r>
-              <w:rPr>
-                <w:noProof/>
-                <w:webHidden/>
-              </w:rPr>
-              <w:fldChar w:fldCharType="begin"/>
-            </w:r>
-            <w:r>
-              <w:rPr>
-                <w:noProof/>
-                <w:webHidden/>
-              </w:rPr>
-              <w:instrText xml:space="preserve"> PAGEREF _Toc533177801 \h </w:instrText>
-            </w:r>
-            <w:r>
-              <w:rPr>
-                <w:noProof/>
-                <w:webHidden/>
-              </w:rPr>
-            </w:r>
-            <w:r>
-              <w:rPr>
-                <w:noProof/>
-                <w:webHidden/>
-              </w:rPr>
-              <w:fldChar w:fldCharType="separate"/>
-            </w:r>
-            <w:r>
-              <w:rPr>
-                <w:noProof/>
-                <w:webHidden/>
-              </w:rPr>
-              <w:t>4</w:t>
-            </w:r>
-            <w:r>
-              <w:rPr>
-                <w:noProof/>
-                <w:webHidden/>
-              </w:rPr>
-              <w:fldChar w:fldCharType="end"/>
-            </w:r>
-          </w:hyperlink>
-        </w:p>
-        <w:p>
-          <w:pPr>
-            <w:pStyle w:val="TDC1"/>
-            <w:tabs>
-              <w:tab w:val="left" w:pos="440"/>
-              <w:tab w:val="right" w:leader="dot" w:pos="8494"/>
-            </w:tabs>
-            <w:rPr>
-              <w:rFonts w:eastAsiaTheme="minorEastAsia"/>
-              <w:noProof/>
-              <w:lang w:val="es-ES" w:eastAsia="es-ES"/>
-            </w:rPr>
-          </w:pPr>
-          <w:hyperlink w:anchor="_Toc533177802" w:history="1">
-            <w:r>
-              <w:rPr>
-                <w:rStyle w:val="Hipervnculo"/>
-                <w:noProof/>
-              </w:rPr>
-              <w:t>3.</w:t>
-            </w:r>
-            <w:r>
-              <w:rPr>
-                <w:rFonts w:eastAsiaTheme="minorEastAsia"/>
-                <w:noProof/>
-                <w:lang w:val="es-ES" w:eastAsia="es-ES"/>
-              </w:rPr>
-              <w:tab/>
-            </w:r>
-            <w:r>
-              <w:rPr>
-                <w:rStyle w:val="Hipervnculo"/>
-                <w:noProof/>
-              </w:rPr>
-              <w:t>Conclusions</w:t>
-            </w:r>
-            <w:r>
-              <w:rPr>
-                <w:noProof/>
-                <w:webHidden/>
-              </w:rPr>
-              <w:tab/>
-            </w:r>
-            <w:r>
-              <w:rPr>
-                <w:noProof/>
-                <w:webHidden/>
-              </w:rPr>
-              <w:fldChar w:fldCharType="begin"/>
-            </w:r>
-            <w:r>
-              <w:rPr>
-                <w:noProof/>
-                <w:webHidden/>
-              </w:rPr>
-              <w:instrText xml:space="preserve"> PAGEREF _Toc533177802 \h </w:instrText>
-            </w:r>
-            <w:r>
-              <w:rPr>
-                <w:noProof/>
-                <w:webHidden/>
-              </w:rPr>
-            </w:r>
-            <w:r>
-              <w:rPr>
-                <w:noProof/>
-                <w:webHidden/>
-              </w:rPr>
-              <w:fldChar w:fldCharType="separate"/>
-            </w:r>
-            <w:r>
-              <w:rPr>
-                <w:noProof/>
-                <w:webHidden/>
-              </w:rPr>
               <w:t>5</w:t>
-            </w:r>
-            <w:r>
-              <w:rPr>
-                <w:noProof/>
-                <w:webHidden/>
-              </w:rPr>
-              <w:fldChar w:fldCharType="end"/>
-            </w:r>
-          </w:hyperlink>
-        </w:p>
-        <w:p>
-          <w:pPr>
-            <w:pStyle w:val="TDC1"/>
-            <w:tabs>
-              <w:tab w:val="left" w:pos="440"/>
-              <w:tab w:val="right" w:leader="dot" w:pos="8494"/>
-            </w:tabs>
-            <w:rPr>
-              <w:rFonts w:eastAsiaTheme="minorEastAsia"/>
-              <w:noProof/>
-              <w:lang w:val="es-ES" w:eastAsia="es-ES"/>
-            </w:rPr>
-          </w:pPr>
-          <w:hyperlink w:anchor="_Toc533177803" w:history="1">
-            <w:r>
-              <w:rPr>
-                <w:rStyle w:val="Hipervnculo"/>
-                <w:noProof/>
-              </w:rPr>
-              <w:t>4.</w:t>
-            </w:r>
-            <w:r>
-              <w:rPr>
-                <w:rFonts w:eastAsiaTheme="minorEastAsia"/>
-                <w:noProof/>
-                <w:lang w:val="es-ES" w:eastAsia="es-ES"/>
-              </w:rPr>
-              <w:tab/>
-            </w:r>
-            <w:r>
-              <w:rPr>
-                <w:rStyle w:val="Hipervnculo"/>
-                <w:noProof/>
-              </w:rPr>
-              <w:t>Bibliografia</w:t>
-            </w:r>
-            <w:r>
-              <w:rPr>
-                <w:noProof/>
-                <w:webHidden/>
-              </w:rPr>
-              <w:tab/>
-            </w:r>
-            <w:r>
-              <w:rPr>
-                <w:noProof/>
-                <w:webHidden/>
-              </w:rPr>
-              <w:fldChar w:fldCharType="begin"/>
-            </w:r>
-            <w:r>
-              <w:rPr>
-                <w:noProof/>
-                <w:webHidden/>
-              </w:rPr>
-              <w:instrText xml:space="preserve"> PAGEREF _Toc533177803 \h </w:instrText>
-            </w:r>
-            <w:r>
-              <w:rPr>
-                <w:noProof/>
-                <w:webHidden/>
-              </w:rPr>
-            </w:r>
-            <w:r>
-              <w:rPr>
-                <w:noProof/>
-                <w:webHidden/>
-              </w:rPr>
-              <w:fldChar w:fldCharType="separate"/>
-            </w:r>
-            <w:r>
-              <w:rPr>
-                <w:noProof/>
-                <w:webHidden/>
-              </w:rPr>
-              <w:t>6</w:t>
             </w:r>
             <w:r>
               <w:rPr>
@@ -1642,11 +1400,12 @@
           <w:numId w:val="14"/>
         </w:numPr>
       </w:pPr>
-      <w:bookmarkStart w:id="3" w:name="_Toc533177801"/>
+      <w:bookmarkStart w:id="1" w:name="_Toc533326253"/>
       <w:r>
+        <w:lastRenderedPageBreak/>
         <w:t>Reports</w:t>
       </w:r>
-      <w:bookmarkEnd w:id="3"/>
+      <w:bookmarkEnd w:id="1"/>
     </w:p>
     <w:p>
       <w:pPr>
@@ -1686,6 +1445,878 @@
         <w:t>template</w:t>
       </w:r>
       <w:proofErr w:type="spellEnd"/>
+      <w:r>
+        <w:rPr>
+          <w:b/>
+          <w:sz w:val="28"/>
+        </w:rPr>
+        <w:t xml:space="preserve"> 1</w:t>
+      </w:r>
+    </w:p>
+    <w:tbl>
+      <w:tblPr>
+        <w:tblW w:w="8500" w:type="dxa"/>
+        <w:tblCellMar>
+          <w:left w:w="70" w:type="dxa"/>
+          <w:right w:w="70" w:type="dxa"/>
+        </w:tblCellMar>
+        <w:tblLook w:val="04A0" w:firstRow="1" w:lastRow="0" w:firstColumn="1" w:lastColumn="0" w:noHBand="0" w:noVBand="1"/>
+      </w:tblPr>
+      <w:tblGrid>
+        <w:gridCol w:w="1180"/>
+        <w:gridCol w:w="1200"/>
+        <w:gridCol w:w="1200"/>
+        <w:gridCol w:w="1200"/>
+        <w:gridCol w:w="1200"/>
+        <w:gridCol w:w="2520"/>
+      </w:tblGrid>
+      <w:tr>
+        <w:trPr>
+          <w:trHeight w:val="300"/>
+        </w:trPr>
+        <w:tc>
+          <w:tcPr>
+            <w:tcW w:w="1180" w:type="dxa"/>
+            <w:tcBorders>
+              <w:top w:val="single" w:sz="4" w:space="0" w:color="auto"/>
+              <w:left w:val="single" w:sz="4" w:space="0" w:color="auto"/>
+              <w:bottom w:val="single" w:sz="4" w:space="0" w:color="auto"/>
+              <w:right w:val="single" w:sz="4" w:space="0" w:color="auto"/>
+            </w:tcBorders>
+            <w:shd w:val="clear" w:color="000000" w:fill="F2F2F2"/>
+            <w:vAlign w:val="bottom"/>
+            <w:hideMark/>
+          </w:tcPr>
+          <w:p>
+            <w:pPr>
+              <w:spacing w:after="0" w:line="240" w:lineRule="auto"/>
+              <w:rPr>
+                <w:rFonts w:ascii="Calibri" w:eastAsia="Times New Roman" w:hAnsi="Calibri" w:cs="Calibri"/>
+                <w:color w:val="000000"/>
+                <w:lang w:val="en-GB" w:eastAsia="ca-ES"/>
+              </w:rPr>
+            </w:pPr>
+            <w:r>
+              <w:rPr>
+                <w:rFonts w:ascii="Calibri" w:eastAsia="Times New Roman" w:hAnsi="Calibri" w:cs="Calibri"/>
+                <w:color w:val="000000"/>
+                <w:lang w:val="en-GB" w:eastAsia="ca-ES"/>
+              </w:rPr>
+              <w:t>ID</w:t>
+            </w:r>
+          </w:p>
+        </w:tc>
+        <w:tc>
+          <w:tcPr>
+            <w:tcW w:w="1200" w:type="dxa"/>
+            <w:tcBorders>
+              <w:top w:val="single" w:sz="4" w:space="0" w:color="auto"/>
+              <w:left w:val="nil"/>
+              <w:bottom w:val="single" w:sz="4" w:space="0" w:color="auto"/>
+              <w:right w:val="single" w:sz="4" w:space="0" w:color="auto"/>
+            </w:tcBorders>
+            <w:shd w:val="clear" w:color="auto" w:fill="auto"/>
+            <w:noWrap/>
+            <w:vAlign w:val="bottom"/>
+            <w:hideMark/>
+          </w:tcPr>
+          <w:p>
+            <w:pPr>
+              <w:spacing w:after="0" w:line="240" w:lineRule="auto"/>
+              <w:rPr>
+                <w:rFonts w:ascii="Calibri" w:eastAsia="Times New Roman" w:hAnsi="Calibri" w:cs="Calibri"/>
+                <w:color w:val="000000"/>
+                <w:lang w:val="en-GB" w:eastAsia="ca-ES"/>
+              </w:rPr>
+            </w:pPr>
+            <w:r>
+              <w:rPr>
+                <w:rFonts w:ascii="Calibri" w:eastAsia="Times New Roman" w:hAnsi="Calibri" w:cs="Calibri"/>
+                <w:color w:val="000000"/>
+                <w:lang w:val="en-GB" w:eastAsia="ca-ES"/>
+              </w:rPr>
+              <w:t> </w:t>
+            </w:r>
+            <w:r>
+              <w:rPr>
+                <w:rFonts w:ascii="Calibri" w:eastAsia="Times New Roman" w:hAnsi="Calibri" w:cs="Calibri"/>
+                <w:color w:val="000000"/>
+                <w:lang w:val="en-GB" w:eastAsia="ca-ES"/>
+              </w:rPr>
+              <w:t>1</w:t>
+            </w:r>
+          </w:p>
+        </w:tc>
+        <w:tc>
+          <w:tcPr>
+            <w:tcW w:w="1200" w:type="dxa"/>
+            <w:tcBorders>
+              <w:top w:val="single" w:sz="4" w:space="0" w:color="auto"/>
+              <w:left w:val="nil"/>
+              <w:bottom w:val="single" w:sz="4" w:space="0" w:color="auto"/>
+              <w:right w:val="single" w:sz="4" w:space="0" w:color="auto"/>
+            </w:tcBorders>
+            <w:shd w:val="clear" w:color="000000" w:fill="F2F2F2"/>
+            <w:noWrap/>
+            <w:vAlign w:val="bottom"/>
+            <w:hideMark/>
+          </w:tcPr>
+          <w:p>
+            <w:pPr>
+              <w:spacing w:after="0" w:line="240" w:lineRule="auto"/>
+              <w:rPr>
+                <w:rFonts w:ascii="Calibri" w:eastAsia="Times New Roman" w:hAnsi="Calibri" w:cs="Calibri"/>
+                <w:color w:val="000000"/>
+                <w:lang w:val="en-GB" w:eastAsia="ca-ES"/>
+              </w:rPr>
+            </w:pPr>
+            <w:r>
+              <w:rPr>
+                <w:rFonts w:ascii="Calibri" w:eastAsia="Times New Roman" w:hAnsi="Calibri" w:cs="Calibri"/>
+                <w:color w:val="000000"/>
+                <w:lang w:val="en-GB" w:eastAsia="ca-ES"/>
+              </w:rPr>
+              <w:t>Status</w:t>
+            </w:r>
+          </w:p>
+        </w:tc>
+        <w:tc>
+          <w:tcPr>
+            <w:tcW w:w="1200" w:type="dxa"/>
+            <w:tcBorders>
+              <w:top w:val="single" w:sz="4" w:space="0" w:color="auto"/>
+              <w:left w:val="nil"/>
+              <w:bottom w:val="single" w:sz="4" w:space="0" w:color="auto"/>
+              <w:right w:val="single" w:sz="4" w:space="0" w:color="auto"/>
+            </w:tcBorders>
+            <w:shd w:val="clear" w:color="auto" w:fill="auto"/>
+            <w:noWrap/>
+            <w:vAlign w:val="bottom"/>
+            <w:hideMark/>
+          </w:tcPr>
+          <w:p>
+            <w:pPr>
+              <w:spacing w:after="0" w:line="240" w:lineRule="auto"/>
+              <w:rPr>
+                <w:rFonts w:ascii="Calibri" w:eastAsia="Times New Roman" w:hAnsi="Calibri" w:cs="Calibri"/>
+                <w:color w:val="000000"/>
+                <w:lang w:val="en-GB" w:eastAsia="ca-ES"/>
+              </w:rPr>
+            </w:pPr>
+            <w:r>
+              <w:rPr>
+                <w:rFonts w:ascii="Calibri" w:eastAsia="Times New Roman" w:hAnsi="Calibri" w:cs="Calibri"/>
+                <w:color w:val="000000"/>
+                <w:lang w:val="en-GB" w:eastAsia="ca-ES"/>
+              </w:rPr>
+              <w:t> </w:t>
+            </w:r>
+            <w:r>
+              <w:rPr>
+                <w:rFonts w:ascii="Calibri" w:eastAsia="Times New Roman" w:hAnsi="Calibri" w:cs="Calibri"/>
+                <w:color w:val="000000"/>
+                <w:lang w:val="en-GB" w:eastAsia="ca-ES"/>
+              </w:rPr>
+              <w:t>Solved</w:t>
+            </w:r>
+          </w:p>
+        </w:tc>
+        <w:tc>
+          <w:tcPr>
+            <w:tcW w:w="1200" w:type="dxa"/>
+            <w:tcBorders>
+              <w:top w:val="single" w:sz="4" w:space="0" w:color="auto"/>
+              <w:left w:val="nil"/>
+              <w:bottom w:val="single" w:sz="4" w:space="0" w:color="auto"/>
+              <w:right w:val="single" w:sz="4" w:space="0" w:color="auto"/>
+            </w:tcBorders>
+            <w:shd w:val="clear" w:color="000000" w:fill="F2F2F2"/>
+            <w:noWrap/>
+            <w:vAlign w:val="bottom"/>
+            <w:hideMark/>
+          </w:tcPr>
+          <w:p>
+            <w:pPr>
+              <w:spacing w:after="0" w:line="240" w:lineRule="auto"/>
+              <w:rPr>
+                <w:rFonts w:ascii="Calibri" w:eastAsia="Times New Roman" w:hAnsi="Calibri" w:cs="Calibri"/>
+                <w:color w:val="000000"/>
+                <w:lang w:val="en-GB" w:eastAsia="ca-ES"/>
+              </w:rPr>
+            </w:pPr>
+            <w:r>
+              <w:rPr>
+                <w:rFonts w:ascii="Calibri" w:eastAsia="Times New Roman" w:hAnsi="Calibri" w:cs="Calibri"/>
+                <w:color w:val="000000"/>
+                <w:lang w:val="en-GB" w:eastAsia="ca-ES"/>
+              </w:rPr>
+              <w:t>Severity</w:t>
+            </w:r>
+          </w:p>
+        </w:tc>
+        <w:tc>
+          <w:tcPr>
+            <w:tcW w:w="2520" w:type="dxa"/>
+            <w:tcBorders>
+              <w:top w:val="single" w:sz="4" w:space="0" w:color="auto"/>
+              <w:left w:val="nil"/>
+              <w:bottom w:val="single" w:sz="4" w:space="0" w:color="auto"/>
+              <w:right w:val="single" w:sz="4" w:space="0" w:color="auto"/>
+            </w:tcBorders>
+            <w:shd w:val="clear" w:color="auto" w:fill="auto"/>
+            <w:noWrap/>
+            <w:vAlign w:val="bottom"/>
+            <w:hideMark/>
+          </w:tcPr>
+          <w:p>
+            <w:pPr>
+              <w:spacing w:after="0" w:line="240" w:lineRule="auto"/>
+              <w:rPr>
+                <w:rFonts w:ascii="Calibri" w:eastAsia="Times New Roman" w:hAnsi="Calibri" w:cs="Calibri"/>
+                <w:color w:val="000000"/>
+                <w:lang w:val="en-GB" w:eastAsia="ca-ES"/>
+              </w:rPr>
+            </w:pPr>
+            <w:r>
+              <w:rPr>
+                <w:rFonts w:ascii="Calibri" w:eastAsia="Times New Roman" w:hAnsi="Calibri" w:cs="Calibri"/>
+                <w:color w:val="000000"/>
+                <w:lang w:val="en-GB" w:eastAsia="ca-ES"/>
+              </w:rPr>
+              <w:t> </w:t>
+            </w:r>
+            <w:r>
+              <w:rPr>
+                <w:rFonts w:ascii="Calibri" w:eastAsia="Times New Roman" w:hAnsi="Calibri" w:cs="Calibri"/>
+                <w:color w:val="000000"/>
+                <w:lang w:val="en-GB" w:eastAsia="ca-ES"/>
+              </w:rPr>
+              <w:t>Alta</w:t>
+            </w:r>
+          </w:p>
+        </w:tc>
+      </w:tr>
+      <w:tr>
+        <w:trPr>
+          <w:trHeight w:val="300"/>
+        </w:trPr>
+        <w:tc>
+          <w:tcPr>
+            <w:tcW w:w="1180" w:type="dxa"/>
+            <w:tcBorders>
+              <w:top w:val="nil"/>
+              <w:left w:val="single" w:sz="4" w:space="0" w:color="auto"/>
+              <w:bottom w:val="single" w:sz="4" w:space="0" w:color="auto"/>
+              <w:right w:val="single" w:sz="4" w:space="0" w:color="auto"/>
+            </w:tcBorders>
+            <w:shd w:val="clear" w:color="000000" w:fill="F2F2F2"/>
+            <w:vAlign w:val="bottom"/>
+            <w:hideMark/>
+          </w:tcPr>
+          <w:p>
+            <w:pPr>
+              <w:spacing w:after="0" w:line="240" w:lineRule="auto"/>
+              <w:rPr>
+                <w:rFonts w:ascii="Calibri" w:eastAsia="Times New Roman" w:hAnsi="Calibri" w:cs="Calibri"/>
+                <w:color w:val="000000"/>
+                <w:lang w:val="en-GB" w:eastAsia="ca-ES"/>
+              </w:rPr>
+            </w:pPr>
+            <w:r>
+              <w:rPr>
+                <w:rFonts w:ascii="Calibri" w:eastAsia="Times New Roman" w:hAnsi="Calibri" w:cs="Calibri"/>
+                <w:color w:val="000000"/>
+                <w:lang w:val="en-GB" w:eastAsia="ca-ES"/>
+              </w:rPr>
+              <w:t>Description</w:t>
+            </w:r>
+          </w:p>
+        </w:tc>
+        <w:tc>
+          <w:tcPr>
+            <w:tcW w:w="7320" w:type="dxa"/>
+            <w:gridSpan w:val="5"/>
+            <w:tcBorders>
+              <w:top w:val="single" w:sz="4" w:space="0" w:color="auto"/>
+              <w:left w:val="nil"/>
+              <w:bottom w:val="single" w:sz="4" w:space="0" w:color="auto"/>
+              <w:right w:val="single" w:sz="4" w:space="0" w:color="auto"/>
+            </w:tcBorders>
+            <w:shd w:val="clear" w:color="auto" w:fill="auto"/>
+            <w:noWrap/>
+            <w:vAlign w:val="bottom"/>
+            <w:hideMark/>
+          </w:tcPr>
+          <w:p>
+            <w:pPr>
+              <w:spacing w:after="0" w:line="240" w:lineRule="auto"/>
+              <w:rPr>
+                <w:rFonts w:ascii="Calibri" w:eastAsia="Times New Roman" w:hAnsi="Calibri" w:cs="Calibri"/>
+                <w:color w:val="000000"/>
+                <w:lang w:val="es-ES" w:eastAsia="ca-ES"/>
+              </w:rPr>
+            </w:pPr>
+            <w:r>
+              <w:rPr>
+                <w:rFonts w:ascii="Calibri" w:eastAsia="Times New Roman" w:hAnsi="Calibri" w:cs="Calibri"/>
+                <w:color w:val="000000"/>
+                <w:lang w:val="es-ES" w:eastAsia="ca-ES"/>
+              </w:rPr>
+              <w:t> </w:t>
+            </w:r>
+            <w:r>
+              <w:rPr>
+                <w:rFonts w:ascii="Calibri" w:eastAsia="Times New Roman" w:hAnsi="Calibri" w:cs="Calibri"/>
+                <w:color w:val="000000"/>
+                <w:lang w:val="es-ES" w:eastAsia="ca-ES"/>
+              </w:rPr>
+              <w:t>No avanzaba correctamente en l</w:t>
+            </w:r>
+            <w:r>
+              <w:rPr>
+                <w:rFonts w:ascii="Calibri" w:eastAsia="Times New Roman" w:hAnsi="Calibri" w:cs="Calibri"/>
+                <w:color w:val="000000"/>
+                <w:lang w:val="es-ES" w:eastAsia="ca-ES"/>
+              </w:rPr>
+              <w:t>a dirección en la que se supone que debería avanzar.</w:t>
+            </w:r>
+          </w:p>
+        </w:tc>
+      </w:tr>
+      <w:tr>
+        <w:trPr>
+          <w:trHeight w:val="600"/>
+        </w:trPr>
+        <w:tc>
+          <w:tcPr>
+            <w:tcW w:w="1180" w:type="dxa"/>
+            <w:tcBorders>
+              <w:top w:val="nil"/>
+              <w:left w:val="single" w:sz="4" w:space="0" w:color="auto"/>
+              <w:bottom w:val="single" w:sz="4" w:space="0" w:color="auto"/>
+              <w:right w:val="single" w:sz="4" w:space="0" w:color="auto"/>
+            </w:tcBorders>
+            <w:shd w:val="clear" w:color="000000" w:fill="F2F2F2"/>
+            <w:vAlign w:val="bottom"/>
+            <w:hideMark/>
+          </w:tcPr>
+          <w:p>
+            <w:pPr>
+              <w:spacing w:after="0" w:line="240" w:lineRule="auto"/>
+              <w:rPr>
+                <w:rFonts w:ascii="Calibri" w:eastAsia="Times New Roman" w:hAnsi="Calibri" w:cs="Calibri"/>
+                <w:color w:val="000000"/>
+                <w:lang w:val="en-GB" w:eastAsia="ca-ES"/>
+              </w:rPr>
+            </w:pPr>
+            <w:r>
+              <w:rPr>
+                <w:rFonts w:ascii="Calibri" w:eastAsia="Times New Roman" w:hAnsi="Calibri" w:cs="Calibri"/>
+                <w:color w:val="000000"/>
+                <w:lang w:val="en-GB" w:eastAsia="ca-ES"/>
+              </w:rPr>
+              <w:t>Steps to reproduce</w:t>
+            </w:r>
+          </w:p>
+        </w:tc>
+        <w:tc>
+          <w:tcPr>
+            <w:tcW w:w="7320" w:type="dxa"/>
+            <w:gridSpan w:val="5"/>
+            <w:tcBorders>
+              <w:top w:val="single" w:sz="4" w:space="0" w:color="auto"/>
+              <w:left w:val="nil"/>
+              <w:bottom w:val="single" w:sz="4" w:space="0" w:color="auto"/>
+              <w:right w:val="single" w:sz="4" w:space="0" w:color="auto"/>
+            </w:tcBorders>
+            <w:shd w:val="clear" w:color="auto" w:fill="auto"/>
+            <w:noWrap/>
+            <w:vAlign w:val="bottom"/>
+            <w:hideMark/>
+          </w:tcPr>
+          <w:p>
+            <w:pPr>
+              <w:spacing w:after="0" w:line="240" w:lineRule="auto"/>
+              <w:rPr>
+                <w:rFonts w:ascii="Calibri" w:eastAsia="Times New Roman" w:hAnsi="Calibri" w:cs="Calibri"/>
+                <w:color w:val="000000"/>
+                <w:lang w:val="en-GB" w:eastAsia="ca-ES"/>
+              </w:rPr>
+            </w:pPr>
+            <w:r>
+              <w:rPr>
+                <w:rFonts w:ascii="Calibri" w:eastAsia="Times New Roman" w:hAnsi="Calibri" w:cs="Calibri"/>
+                <w:color w:val="000000"/>
+                <w:lang w:val="en-GB" w:eastAsia="ca-ES"/>
+              </w:rPr>
+              <w:t> </w:t>
+            </w:r>
+          </w:p>
+        </w:tc>
+      </w:tr>
+      <w:tr>
+        <w:trPr>
+          <w:trHeight w:val="600"/>
+        </w:trPr>
+        <w:tc>
+          <w:tcPr>
+            <w:tcW w:w="1180" w:type="dxa"/>
+            <w:tcBorders>
+              <w:top w:val="nil"/>
+              <w:left w:val="single" w:sz="4" w:space="0" w:color="auto"/>
+              <w:bottom w:val="single" w:sz="4" w:space="0" w:color="auto"/>
+              <w:right w:val="single" w:sz="4" w:space="0" w:color="auto"/>
+            </w:tcBorders>
+            <w:shd w:val="clear" w:color="000000" w:fill="F2F2F2"/>
+            <w:vAlign w:val="bottom"/>
+            <w:hideMark/>
+          </w:tcPr>
+          <w:p>
+            <w:pPr>
+              <w:spacing w:after="0" w:line="240" w:lineRule="auto"/>
+              <w:rPr>
+                <w:rFonts w:ascii="Calibri" w:eastAsia="Times New Roman" w:hAnsi="Calibri" w:cs="Calibri"/>
+                <w:color w:val="000000"/>
+                <w:lang w:val="en-GB" w:eastAsia="ca-ES"/>
+              </w:rPr>
+            </w:pPr>
+            <w:r>
+              <w:rPr>
+                <w:rFonts w:ascii="Calibri" w:eastAsia="Times New Roman" w:hAnsi="Calibri" w:cs="Calibri"/>
+                <w:color w:val="000000"/>
+                <w:lang w:val="en-GB" w:eastAsia="ca-ES"/>
+              </w:rPr>
+              <w:t>Expected result</w:t>
+            </w:r>
+          </w:p>
+        </w:tc>
+        <w:tc>
+          <w:tcPr>
+            <w:tcW w:w="7320" w:type="dxa"/>
+            <w:gridSpan w:val="5"/>
+            <w:tcBorders>
+              <w:top w:val="single" w:sz="4" w:space="0" w:color="auto"/>
+              <w:left w:val="nil"/>
+              <w:bottom w:val="single" w:sz="4" w:space="0" w:color="auto"/>
+              <w:right w:val="single" w:sz="4" w:space="0" w:color="auto"/>
+            </w:tcBorders>
+            <w:shd w:val="clear" w:color="auto" w:fill="auto"/>
+            <w:noWrap/>
+            <w:vAlign w:val="bottom"/>
+            <w:hideMark/>
+          </w:tcPr>
+          <w:p>
+            <w:pPr>
+              <w:spacing w:after="0" w:line="240" w:lineRule="auto"/>
+              <w:rPr>
+                <w:rFonts w:ascii="Calibri" w:eastAsia="Times New Roman" w:hAnsi="Calibri" w:cs="Calibri"/>
+                <w:color w:val="000000"/>
+                <w:lang w:val="es-ES" w:eastAsia="ca-ES"/>
+              </w:rPr>
+            </w:pPr>
+            <w:r>
+              <w:rPr>
+                <w:rFonts w:ascii="Calibri" w:eastAsia="Times New Roman" w:hAnsi="Calibri" w:cs="Calibri"/>
+                <w:color w:val="000000"/>
+                <w:lang w:val="es-ES" w:eastAsia="ca-ES"/>
+              </w:rPr>
+              <w:t> </w:t>
+            </w:r>
+            <w:r>
+              <w:rPr>
+                <w:rFonts w:ascii="Calibri" w:eastAsia="Times New Roman" w:hAnsi="Calibri" w:cs="Calibri"/>
+                <w:color w:val="000000"/>
+                <w:lang w:val="es-ES" w:eastAsia="ca-ES"/>
+              </w:rPr>
+              <w:t>Incremento en J para l</w:t>
+            </w:r>
+            <w:r>
+              <w:rPr>
+                <w:rFonts w:ascii="Calibri" w:eastAsia="Times New Roman" w:hAnsi="Calibri" w:cs="Calibri"/>
+                <w:color w:val="000000"/>
+                <w:lang w:val="es-ES" w:eastAsia="ca-ES"/>
+              </w:rPr>
+              <w:t>a dirección NORTH (0), decremento en SOUTH (2</w:t>
+            </w:r>
+            <w:proofErr w:type="gramStart"/>
+            <w:r>
+              <w:rPr>
+                <w:rFonts w:ascii="Calibri" w:eastAsia="Times New Roman" w:hAnsi="Calibri" w:cs="Calibri"/>
+                <w:color w:val="000000"/>
+                <w:lang w:val="es-ES" w:eastAsia="ca-ES"/>
+              </w:rPr>
+              <w:t>),  incremento</w:t>
+            </w:r>
+            <w:proofErr w:type="gramEnd"/>
+            <w:r>
+              <w:rPr>
+                <w:rFonts w:ascii="Calibri" w:eastAsia="Times New Roman" w:hAnsi="Calibri" w:cs="Calibri"/>
+                <w:color w:val="000000"/>
+                <w:lang w:val="es-ES" w:eastAsia="ca-ES"/>
+              </w:rPr>
+              <w:t xml:space="preserve"> en EAST(1),  decremento en WEST(3). </w:t>
+            </w:r>
+          </w:p>
+        </w:tc>
+      </w:tr>
+      <w:tr>
+        <w:trPr>
+          <w:trHeight w:val="600"/>
+        </w:trPr>
+        <w:tc>
+          <w:tcPr>
+            <w:tcW w:w="1180" w:type="dxa"/>
+            <w:tcBorders>
+              <w:top w:val="nil"/>
+              <w:left w:val="single" w:sz="4" w:space="0" w:color="auto"/>
+              <w:bottom w:val="single" w:sz="4" w:space="0" w:color="auto"/>
+              <w:right w:val="single" w:sz="4" w:space="0" w:color="auto"/>
+            </w:tcBorders>
+            <w:shd w:val="clear" w:color="000000" w:fill="F2F2F2"/>
+            <w:vAlign w:val="bottom"/>
+            <w:hideMark/>
+          </w:tcPr>
+          <w:p>
+            <w:pPr>
+              <w:spacing w:after="0" w:line="240" w:lineRule="auto"/>
+              <w:rPr>
+                <w:rFonts w:ascii="Calibri" w:eastAsia="Times New Roman" w:hAnsi="Calibri" w:cs="Calibri"/>
+                <w:color w:val="000000"/>
+                <w:lang w:val="en-GB" w:eastAsia="ca-ES"/>
+              </w:rPr>
+            </w:pPr>
+            <w:r>
+              <w:rPr>
+                <w:rFonts w:ascii="Calibri" w:eastAsia="Times New Roman" w:hAnsi="Calibri" w:cs="Calibri"/>
+                <w:color w:val="000000"/>
+                <w:lang w:val="en-GB" w:eastAsia="ca-ES"/>
+              </w:rPr>
+              <w:t>Actual result</w:t>
+            </w:r>
+          </w:p>
+        </w:tc>
+        <w:tc>
+          <w:tcPr>
+            <w:tcW w:w="7320" w:type="dxa"/>
+            <w:gridSpan w:val="5"/>
+            <w:tcBorders>
+              <w:top w:val="single" w:sz="4" w:space="0" w:color="auto"/>
+              <w:left w:val="nil"/>
+              <w:bottom w:val="single" w:sz="4" w:space="0" w:color="auto"/>
+              <w:right w:val="single" w:sz="4" w:space="0" w:color="auto"/>
+            </w:tcBorders>
+            <w:shd w:val="clear" w:color="auto" w:fill="auto"/>
+            <w:noWrap/>
+            <w:vAlign w:val="bottom"/>
+            <w:hideMark/>
+          </w:tcPr>
+          <w:p>
+            <w:pPr>
+              <w:spacing w:after="0" w:line="240" w:lineRule="auto"/>
+              <w:rPr>
+                <w:rFonts w:ascii="Calibri" w:eastAsia="Times New Roman" w:hAnsi="Calibri" w:cs="Calibri"/>
+                <w:color w:val="000000"/>
+                <w:lang w:val="es-ES" w:eastAsia="ca-ES"/>
+              </w:rPr>
+            </w:pPr>
+            <w:r>
+              <w:rPr>
+                <w:rFonts w:ascii="Calibri" w:eastAsia="Times New Roman" w:hAnsi="Calibri" w:cs="Calibri"/>
+                <w:color w:val="000000"/>
+                <w:lang w:val="es-ES" w:eastAsia="ca-ES"/>
+              </w:rPr>
+              <w:t> </w:t>
+            </w:r>
+            <w:r>
+              <w:rPr>
+                <w:rFonts w:ascii="Calibri" w:eastAsia="Times New Roman" w:hAnsi="Calibri" w:cs="Calibri"/>
+                <w:color w:val="000000"/>
+                <w:lang w:val="es-ES" w:eastAsia="ca-ES"/>
+              </w:rPr>
+              <w:t>Decremento</w:t>
+            </w:r>
+            <w:r>
+              <w:rPr>
+                <w:rFonts w:ascii="Calibri" w:eastAsia="Times New Roman" w:hAnsi="Calibri" w:cs="Calibri"/>
+                <w:color w:val="000000"/>
+                <w:lang w:val="es-ES" w:eastAsia="ca-ES"/>
+              </w:rPr>
+              <w:t xml:space="preserve"> en J para l</w:t>
+            </w:r>
+            <w:r>
+              <w:rPr>
+                <w:rFonts w:ascii="Calibri" w:eastAsia="Times New Roman" w:hAnsi="Calibri" w:cs="Calibri"/>
+                <w:color w:val="000000"/>
+                <w:lang w:val="es-ES" w:eastAsia="ca-ES"/>
+              </w:rPr>
+              <w:t xml:space="preserve">a dirección NORTH (0), </w:t>
+            </w:r>
+            <w:r>
+              <w:rPr>
+                <w:rFonts w:ascii="Calibri" w:eastAsia="Times New Roman" w:hAnsi="Calibri" w:cs="Calibri"/>
+                <w:color w:val="000000"/>
+                <w:lang w:val="es-ES" w:eastAsia="ca-ES"/>
+              </w:rPr>
+              <w:t>incremento</w:t>
+            </w:r>
+            <w:r>
+              <w:rPr>
+                <w:rFonts w:ascii="Calibri" w:eastAsia="Times New Roman" w:hAnsi="Calibri" w:cs="Calibri"/>
+                <w:color w:val="000000"/>
+                <w:lang w:val="es-ES" w:eastAsia="ca-ES"/>
+              </w:rPr>
+              <w:t xml:space="preserve"> en SOUTH (2</w:t>
+            </w:r>
+            <w:proofErr w:type="gramStart"/>
+            <w:r>
+              <w:rPr>
+                <w:rFonts w:ascii="Calibri" w:eastAsia="Times New Roman" w:hAnsi="Calibri" w:cs="Calibri"/>
+                <w:color w:val="000000"/>
+                <w:lang w:val="es-ES" w:eastAsia="ca-ES"/>
+              </w:rPr>
+              <w:t>),  incremento</w:t>
+            </w:r>
+            <w:proofErr w:type="gramEnd"/>
+            <w:r>
+              <w:rPr>
+                <w:rFonts w:ascii="Calibri" w:eastAsia="Times New Roman" w:hAnsi="Calibri" w:cs="Calibri"/>
+                <w:color w:val="000000"/>
+                <w:lang w:val="es-ES" w:eastAsia="ca-ES"/>
+              </w:rPr>
+              <w:t xml:space="preserve"> en EAST(1),  decremento </w:t>
+            </w:r>
+            <w:r>
+              <w:rPr>
+                <w:rFonts w:ascii="Calibri" w:eastAsia="Times New Roman" w:hAnsi="Calibri" w:cs="Calibri"/>
+                <w:color w:val="000000"/>
+                <w:lang w:val="es-ES" w:eastAsia="ca-ES"/>
+              </w:rPr>
+              <w:t xml:space="preserve">en </w:t>
+            </w:r>
+            <w:r>
+              <w:rPr>
+                <w:rFonts w:ascii="Calibri" w:eastAsia="Times New Roman" w:hAnsi="Calibri" w:cs="Calibri"/>
+                <w:color w:val="000000"/>
+                <w:lang w:val="es-ES" w:eastAsia="ca-ES"/>
+              </w:rPr>
+              <w:t xml:space="preserve"> WEST(3)</w:t>
+            </w:r>
+            <w:r>
+              <w:rPr>
+                <w:rFonts w:ascii="Calibri" w:eastAsia="Times New Roman" w:hAnsi="Calibri" w:cs="Calibri"/>
+                <w:color w:val="000000"/>
+                <w:lang w:val="es-ES" w:eastAsia="ca-ES"/>
+              </w:rPr>
+              <w:t xml:space="preserve"> (el decremento se ejecuta en la instrucción default) </w:t>
+            </w:r>
+            <w:r>
+              <w:rPr>
+                <w:rFonts w:ascii="Calibri" w:eastAsia="Times New Roman" w:hAnsi="Calibri" w:cs="Calibri"/>
+                <w:color w:val="000000"/>
+                <w:lang w:val="es-ES" w:eastAsia="ca-ES"/>
+              </w:rPr>
+              <w:t>.</w:t>
+            </w:r>
+          </w:p>
+        </w:tc>
+      </w:tr>
+      <w:tr>
+        <w:trPr>
+          <w:trHeight w:val="300"/>
+        </w:trPr>
+        <w:tc>
+          <w:tcPr>
+            <w:tcW w:w="1180" w:type="dxa"/>
+            <w:tcBorders>
+              <w:top w:val="nil"/>
+              <w:left w:val="single" w:sz="4" w:space="0" w:color="auto"/>
+              <w:bottom w:val="single" w:sz="4" w:space="0" w:color="auto"/>
+              <w:right w:val="single" w:sz="4" w:space="0" w:color="auto"/>
+            </w:tcBorders>
+            <w:shd w:val="clear" w:color="000000" w:fill="F2F2F2"/>
+            <w:vAlign w:val="bottom"/>
+            <w:hideMark/>
+          </w:tcPr>
+          <w:p>
+            <w:pPr>
+              <w:spacing w:after="0" w:line="240" w:lineRule="auto"/>
+              <w:rPr>
+                <w:rFonts w:ascii="Calibri" w:eastAsia="Times New Roman" w:hAnsi="Calibri" w:cs="Calibri"/>
+                <w:color w:val="000000"/>
+                <w:lang w:val="en-GB" w:eastAsia="ca-ES"/>
+              </w:rPr>
+            </w:pPr>
+            <w:r>
+              <w:rPr>
+                <w:rFonts w:ascii="Calibri" w:eastAsia="Times New Roman" w:hAnsi="Calibri" w:cs="Calibri"/>
+                <w:color w:val="000000"/>
+                <w:lang w:val="en-GB" w:eastAsia="ca-ES"/>
+              </w:rPr>
+              <w:t>Solution</w:t>
+            </w:r>
+          </w:p>
+        </w:tc>
+        <w:tc>
+          <w:tcPr>
+            <w:tcW w:w="7320" w:type="dxa"/>
+            <w:gridSpan w:val="5"/>
+            <w:tcBorders>
+              <w:top w:val="single" w:sz="4" w:space="0" w:color="auto"/>
+              <w:left w:val="nil"/>
+              <w:bottom w:val="single" w:sz="4" w:space="0" w:color="auto"/>
+              <w:right w:val="single" w:sz="4" w:space="0" w:color="auto"/>
+            </w:tcBorders>
+            <w:shd w:val="clear" w:color="auto" w:fill="auto"/>
+            <w:noWrap/>
+            <w:vAlign w:val="bottom"/>
+            <w:hideMark/>
+          </w:tcPr>
+          <w:p>
+            <w:pPr>
+              <w:spacing w:after="0" w:line="240" w:lineRule="auto"/>
+              <w:rPr>
+                <w:rFonts w:ascii="Calibri" w:eastAsia="Times New Roman" w:hAnsi="Calibri" w:cs="Calibri"/>
+                <w:color w:val="000000"/>
+                <w:lang w:val="es-ES" w:eastAsia="ca-ES"/>
+              </w:rPr>
+            </w:pPr>
+            <w:r>
+              <w:rPr>
+                <w:rFonts w:ascii="Calibri" w:eastAsia="Times New Roman" w:hAnsi="Calibri" w:cs="Calibri"/>
+                <w:color w:val="000000"/>
+                <w:lang w:val="es-ES" w:eastAsia="ca-ES"/>
+              </w:rPr>
+              <w:t> </w:t>
+            </w:r>
+            <w:r>
+              <w:rPr>
+                <w:rFonts w:ascii="Calibri" w:eastAsia="Times New Roman" w:hAnsi="Calibri" w:cs="Calibri"/>
+                <w:color w:val="000000"/>
+                <w:lang w:val="es-ES" w:eastAsia="ca-ES"/>
+              </w:rPr>
+              <w:t>Cambiar</w:t>
+            </w:r>
+            <w:r>
+              <w:rPr>
+                <w:rFonts w:ascii="Calibri" w:eastAsia="Times New Roman" w:hAnsi="Calibri" w:cs="Calibri"/>
+                <w:color w:val="000000"/>
+                <w:lang w:val="es-ES" w:eastAsia="ca-ES"/>
+              </w:rPr>
+              <w:t xml:space="preserve"> la función </w:t>
+            </w:r>
+            <w:proofErr w:type="spellStart"/>
+            <w:r>
+              <w:rPr>
+                <w:rFonts w:ascii="Calibri" w:eastAsia="Times New Roman" w:hAnsi="Calibri" w:cs="Calibri"/>
+                <w:color w:val="000000"/>
+                <w:lang w:val="es-ES" w:eastAsia="ca-ES"/>
+              </w:rPr>
+              <w:t>advanceInDirection</w:t>
+            </w:r>
+            <w:bookmarkStart w:id="2" w:name="_GoBack"/>
+            <w:bookmarkEnd w:id="2"/>
+            <w:proofErr w:type="spellEnd"/>
+            <w:r>
+              <w:rPr>
+                <w:rFonts w:ascii="Calibri" w:eastAsia="Times New Roman" w:hAnsi="Calibri" w:cs="Calibri"/>
+                <w:color w:val="000000"/>
+                <w:lang w:val="es-ES" w:eastAsia="ca-ES"/>
+              </w:rPr>
+              <w:t xml:space="preserve"> decrement</w:t>
+            </w:r>
+            <w:r>
+              <w:rPr>
+                <w:rFonts w:ascii="Calibri" w:eastAsia="Times New Roman" w:hAnsi="Calibri" w:cs="Calibri"/>
+                <w:color w:val="000000"/>
+                <w:lang w:val="es-ES" w:eastAsia="ca-ES"/>
+              </w:rPr>
+              <w:t>o en j</w:t>
+            </w:r>
+            <w:r>
+              <w:rPr>
+                <w:rFonts w:ascii="Calibri" w:eastAsia="Times New Roman" w:hAnsi="Calibri" w:cs="Calibri"/>
+                <w:color w:val="000000"/>
+                <w:lang w:val="es-ES" w:eastAsia="ca-ES"/>
+              </w:rPr>
+              <w:t xml:space="preserve"> de NORTH a</w:t>
+            </w:r>
+            <w:r>
+              <w:rPr>
+                <w:rFonts w:ascii="Calibri" w:eastAsia="Times New Roman" w:hAnsi="Calibri" w:cs="Calibri"/>
+                <w:color w:val="000000"/>
+                <w:lang w:val="es-ES" w:eastAsia="ca-ES"/>
+              </w:rPr>
+              <w:t xml:space="preserve"> incremento, modificar el case WEST añadiendo el decremento en WEST y Cambiar el case default a </w:t>
+            </w:r>
+            <w:proofErr w:type="spellStart"/>
+            <w:r>
+              <w:rPr>
+                <w:rFonts w:ascii="Calibri" w:eastAsia="Times New Roman" w:hAnsi="Calibri" w:cs="Calibri"/>
+                <w:color w:val="000000"/>
+                <w:lang w:val="es-ES" w:eastAsia="ca-ES"/>
+              </w:rPr>
+              <w:t>vacio</w:t>
+            </w:r>
+            <w:proofErr w:type="spellEnd"/>
+            <w:r>
+              <w:rPr>
+                <w:rFonts w:ascii="Calibri" w:eastAsia="Times New Roman" w:hAnsi="Calibri" w:cs="Calibri"/>
+                <w:color w:val="000000"/>
+                <w:lang w:val="es-ES" w:eastAsia="ca-ES"/>
+              </w:rPr>
+              <w:t>.</w:t>
+            </w:r>
+          </w:p>
+        </w:tc>
+      </w:tr>
+    </w:tbl>
+    <w:p/>
+    <w:p>
+      <w:pPr>
+        <w:rPr>
+          <w:b/>
+          <w:sz w:val="28"/>
+        </w:rPr>
+      </w:pPr>
+      <w:proofErr w:type="spellStart"/>
+      <w:r>
+        <w:rPr>
+          <w:b/>
+          <w:sz w:val="28"/>
+        </w:rPr>
+        <w:t>Bug</w:t>
+      </w:r>
+      <w:proofErr w:type="spellEnd"/>
+      <w:r>
+        <w:rPr>
+          <w:b/>
+          <w:sz w:val="28"/>
+        </w:rPr>
+        <w:t xml:space="preserve"> report </w:t>
+      </w:r>
+      <w:proofErr w:type="spellStart"/>
+      <w:r>
+        <w:rPr>
+          <w:b/>
+          <w:sz w:val="28"/>
+        </w:rPr>
+        <w:t>template</w:t>
+      </w:r>
+      <w:proofErr w:type="spellEnd"/>
+      <w:r>
+        <w:rPr>
+          <w:b/>
+          <w:sz w:val="28"/>
+        </w:rPr>
+        <w:t xml:space="preserve"> </w:t>
+      </w:r>
+      <w:r>
+        <w:rPr>
+          <w:b/>
+          <w:sz w:val="28"/>
+        </w:rPr>
+        <w:t>2</w:t>
+      </w:r>
     </w:p>
     <w:tbl>
       <w:tblPr>
@@ -2885,6 +3516,7 @@
                 <w:color w:val="000000"/>
                 <w:lang w:val="en-GB" w:eastAsia="ca-ES"/>
               </w:rPr>
+              <w:lastRenderedPageBreak/>
               <w:t>Solution</w:t>
             </w:r>
           </w:p>
@@ -3568,7 +4200,6 @@
                 <w:color w:val="000000"/>
                 <w:lang w:val="en-GB" w:eastAsia="ca-ES"/>
               </w:rPr>
-              <w:lastRenderedPageBreak/>
               <w:t>Expected result</w:t>
             </w:r>
           </w:p>
@@ -3785,11 +4416,11 @@
           <w:rFonts w:eastAsiaTheme="minorHAnsi"/>
         </w:rPr>
       </w:pPr>
-      <w:bookmarkStart w:id="4" w:name="_Toc533177802"/>
+      <w:bookmarkStart w:id="3" w:name="_Toc533326254"/>
       <w:r>
         <w:t>Conclusions</w:t>
       </w:r>
-      <w:bookmarkEnd w:id="4"/>
+      <w:bookmarkEnd w:id="3"/>
     </w:p>
     <w:p/>
     <w:p/>
@@ -3825,12 +4456,10 @@
           <w:szCs w:val="27"/>
         </w:rPr>
       </w:pPr>
-      <w:bookmarkStart w:id="5" w:name="_GoBack"/>
-      <w:bookmarkEnd w:id="5"/>
     </w:p>
     <w:p/>
     <w:sectPr>
-      <w:footerReference w:type="default" r:id="rId11"/>
+      <w:footerReference w:type="default" r:id="rId10"/>
       <w:pgSz w:w="11906" w:h="16838"/>
       <w:pgMar w:top="1417" w:right="1701" w:bottom="1417" w:left="1701" w:header="708" w:footer="708" w:gutter="0"/>
       <w:cols w:space="708"/>
@@ -7569,7 +8198,6 @@
   <w:style w:type="character" w:default="1" w:styleId="Fuentedeprrafopredeter">
     <w:name w:val="Default Paragraph Font"/>
     <w:uiPriority w:val="1"/>
-    <w:semiHidden/>
     <w:unhideWhenUsed/>
   </w:style>
   <w:style w:type="table" w:default="1" w:styleId="Tablanormal">

</xml_diff>

<commit_message>
doc: Se ha documentado la incidencia con id2
El programa daba un segmentation fault core dumped debido a una
asignacion en vez de una comparacion en el fichero main.c
</commit_message>
<xml_diff>
--- a/memoria/Memoria.docx
+++ b/memoria/Memoria.docx
@@ -2049,73 +2049,25 @@
                 <w:color w:val="000000"/>
                 <w:lang w:val="es-ES" w:eastAsia="ca-ES"/>
               </w:rPr>
-              <w:t xml:space="preserve">a dirección NORTH (0), </w:t>
-            </w:r>
+              <w:t>a dirección NORTH (0), incremento en SOUTH (2</w:t>
+            </w:r>
+            <w:proofErr w:type="gramStart"/>
             <w:r>
               <w:rPr>
                 <w:rFonts w:ascii="Calibri" w:eastAsia="Times New Roman" w:hAnsi="Calibri" w:cs="Calibri"/>
                 <w:color w:val="000000"/>
                 <w:lang w:val="es-ES" w:eastAsia="ca-ES"/>
               </w:rPr>
-              <w:t>incremento</w:t>
-            </w:r>
+              <w:t>),  incremento</w:t>
+            </w:r>
+            <w:proofErr w:type="gramEnd"/>
             <w:r>
               <w:rPr>
                 <w:rFonts w:ascii="Calibri" w:eastAsia="Times New Roman" w:hAnsi="Calibri" w:cs="Calibri"/>
                 <w:color w:val="000000"/>
                 <w:lang w:val="es-ES" w:eastAsia="ca-ES"/>
               </w:rPr>
-              <w:t xml:space="preserve"> en SOUTH (2</w:t>
-            </w:r>
-            <w:proofErr w:type="gramStart"/>
-            <w:r>
-              <w:rPr>
-                <w:rFonts w:ascii="Calibri" w:eastAsia="Times New Roman" w:hAnsi="Calibri" w:cs="Calibri"/>
-                <w:color w:val="000000"/>
-                <w:lang w:val="es-ES" w:eastAsia="ca-ES"/>
-              </w:rPr>
-              <w:t>),  incremento</w:t>
-            </w:r>
-            <w:proofErr w:type="gramEnd"/>
-            <w:r>
-              <w:rPr>
-                <w:rFonts w:ascii="Calibri" w:eastAsia="Times New Roman" w:hAnsi="Calibri" w:cs="Calibri"/>
-                <w:color w:val="000000"/>
-                <w:lang w:val="es-ES" w:eastAsia="ca-ES"/>
-              </w:rPr>
-              <w:t xml:space="preserve"> en EAST(1),  decremento </w:t>
-            </w:r>
-            <w:r>
-              <w:rPr>
-                <w:rFonts w:ascii="Calibri" w:eastAsia="Times New Roman" w:hAnsi="Calibri" w:cs="Calibri"/>
-                <w:color w:val="000000"/>
-                <w:lang w:val="es-ES" w:eastAsia="ca-ES"/>
-              </w:rPr>
-              <w:t xml:space="preserve">en </w:t>
-            </w:r>
-            <w:r>
-              <w:rPr>
-                <w:rFonts w:ascii="Calibri" w:eastAsia="Times New Roman" w:hAnsi="Calibri" w:cs="Calibri"/>
-                <w:color w:val="000000"/>
-                <w:lang w:val="es-ES" w:eastAsia="ca-ES"/>
-              </w:rPr>
-              <w:t xml:space="preserve"> WEST(3)</w:t>
-            </w:r>
-            <w:r>
-              <w:rPr>
-                <w:rFonts w:ascii="Calibri" w:eastAsia="Times New Roman" w:hAnsi="Calibri" w:cs="Calibri"/>
-                <w:color w:val="000000"/>
-                <w:lang w:val="es-ES" w:eastAsia="ca-ES"/>
-              </w:rPr>
-              <w:t xml:space="preserve"> (el decremento se ejecuta en la instrucción default) </w:t>
-            </w:r>
-            <w:r>
-              <w:rPr>
-                <w:rFonts w:ascii="Calibri" w:eastAsia="Times New Roman" w:hAnsi="Calibri" w:cs="Calibri"/>
-                <w:color w:val="000000"/>
-                <w:lang w:val="es-ES" w:eastAsia="ca-ES"/>
-              </w:rPr>
-              <w:t>.</w:t>
+              <w:t xml:space="preserve"> en EAST(1),  decremento en  WEST(3) (el decremento se ejecuta en la instrucción default) .</w:t>
             </w:r>
           </w:p>
         </w:tc>
@@ -2213,8 +2165,6 @@
               </w:rPr>
               <w:t>advanceInDirection</w:t>
             </w:r>
-            <w:bookmarkStart w:id="2" w:name="_GoBack"/>
-            <w:bookmarkEnd w:id="2"/>
             <w:proofErr w:type="spellEnd"/>
             <w:r>
               <w:rPr>
@@ -2316,6 +2266,841 @@
           <w:sz w:val="28"/>
         </w:rPr>
         <w:t>2</w:t>
+      </w:r>
+    </w:p>
+    <w:p/>
+    <w:tbl>
+      <w:tblPr>
+        <w:tblW w:w="8500" w:type="dxa"/>
+        <w:tblCellMar>
+          <w:left w:w="70" w:type="dxa"/>
+          <w:right w:w="70" w:type="dxa"/>
+        </w:tblCellMar>
+        <w:tblLook w:val="04A0" w:firstRow="1" w:lastRow="0" w:firstColumn="1" w:lastColumn="0" w:noHBand="0" w:noVBand="1"/>
+      </w:tblPr>
+      <w:tblGrid>
+        <w:gridCol w:w="1180"/>
+        <w:gridCol w:w="1200"/>
+        <w:gridCol w:w="1200"/>
+        <w:gridCol w:w="1200"/>
+        <w:gridCol w:w="1200"/>
+        <w:gridCol w:w="2520"/>
+      </w:tblGrid>
+      <w:tr>
+        <w:trPr>
+          <w:trHeight w:val="300"/>
+        </w:trPr>
+        <w:tc>
+          <w:tcPr>
+            <w:tcW w:w="1180" w:type="dxa"/>
+            <w:tcBorders>
+              <w:top w:val="single" w:sz="4" w:space="0" w:color="auto"/>
+              <w:left w:val="single" w:sz="4" w:space="0" w:color="auto"/>
+              <w:bottom w:val="single" w:sz="4" w:space="0" w:color="auto"/>
+              <w:right w:val="single" w:sz="4" w:space="0" w:color="auto"/>
+            </w:tcBorders>
+            <w:shd w:val="clear" w:color="000000" w:fill="F2F2F2"/>
+            <w:vAlign w:val="bottom"/>
+            <w:hideMark/>
+          </w:tcPr>
+          <w:p>
+            <w:pPr>
+              <w:spacing w:after="0" w:line="240" w:lineRule="auto"/>
+              <w:rPr>
+                <w:rFonts w:ascii="Calibri" w:eastAsia="Times New Roman" w:hAnsi="Calibri" w:cs="Calibri"/>
+                <w:color w:val="000000"/>
+                <w:lang w:val="en-GB" w:eastAsia="ca-ES"/>
+              </w:rPr>
+            </w:pPr>
+            <w:r>
+              <w:rPr>
+                <w:rFonts w:ascii="Calibri" w:eastAsia="Times New Roman" w:hAnsi="Calibri" w:cs="Calibri"/>
+                <w:color w:val="000000"/>
+                <w:lang w:val="en-GB" w:eastAsia="ca-ES"/>
+              </w:rPr>
+              <w:t>ID</w:t>
+            </w:r>
+          </w:p>
+        </w:tc>
+        <w:tc>
+          <w:tcPr>
+            <w:tcW w:w="1200" w:type="dxa"/>
+            <w:tcBorders>
+              <w:top w:val="single" w:sz="4" w:space="0" w:color="auto"/>
+              <w:left w:val="nil"/>
+              <w:bottom w:val="single" w:sz="4" w:space="0" w:color="auto"/>
+              <w:right w:val="single" w:sz="4" w:space="0" w:color="auto"/>
+            </w:tcBorders>
+            <w:shd w:val="clear" w:color="auto" w:fill="auto"/>
+            <w:noWrap/>
+            <w:vAlign w:val="bottom"/>
+            <w:hideMark/>
+          </w:tcPr>
+          <w:p>
+            <w:pPr>
+              <w:spacing w:after="0" w:line="240" w:lineRule="auto"/>
+              <w:rPr>
+                <w:rFonts w:ascii="Calibri" w:eastAsia="Times New Roman" w:hAnsi="Calibri" w:cs="Calibri"/>
+                <w:color w:val="000000"/>
+                <w:lang w:val="en-GB" w:eastAsia="ca-ES"/>
+              </w:rPr>
+            </w:pPr>
+            <w:r>
+              <w:rPr>
+                <w:rFonts w:ascii="Calibri" w:eastAsia="Times New Roman" w:hAnsi="Calibri" w:cs="Calibri"/>
+                <w:color w:val="000000"/>
+                <w:lang w:val="en-GB" w:eastAsia="ca-ES"/>
+              </w:rPr>
+              <w:t> </w:t>
+            </w:r>
+            <w:r>
+              <w:rPr>
+                <w:rFonts w:ascii="Calibri" w:eastAsia="Times New Roman" w:hAnsi="Calibri" w:cs="Calibri"/>
+                <w:color w:val="000000"/>
+                <w:lang w:val="en-GB" w:eastAsia="ca-ES"/>
+              </w:rPr>
+              <w:t>2</w:t>
+            </w:r>
+          </w:p>
+        </w:tc>
+        <w:tc>
+          <w:tcPr>
+            <w:tcW w:w="1200" w:type="dxa"/>
+            <w:tcBorders>
+              <w:top w:val="single" w:sz="4" w:space="0" w:color="auto"/>
+              <w:left w:val="nil"/>
+              <w:bottom w:val="single" w:sz="4" w:space="0" w:color="auto"/>
+              <w:right w:val="single" w:sz="4" w:space="0" w:color="auto"/>
+            </w:tcBorders>
+            <w:shd w:val="clear" w:color="000000" w:fill="F2F2F2"/>
+            <w:noWrap/>
+            <w:vAlign w:val="bottom"/>
+            <w:hideMark/>
+          </w:tcPr>
+          <w:p>
+            <w:pPr>
+              <w:spacing w:after="0" w:line="240" w:lineRule="auto"/>
+              <w:rPr>
+                <w:rFonts w:ascii="Calibri" w:eastAsia="Times New Roman" w:hAnsi="Calibri" w:cs="Calibri"/>
+                <w:color w:val="000000"/>
+                <w:lang w:val="en-GB" w:eastAsia="ca-ES"/>
+              </w:rPr>
+            </w:pPr>
+            <w:r>
+              <w:rPr>
+                <w:rFonts w:ascii="Calibri" w:eastAsia="Times New Roman" w:hAnsi="Calibri" w:cs="Calibri"/>
+                <w:color w:val="000000"/>
+                <w:lang w:val="en-GB" w:eastAsia="ca-ES"/>
+              </w:rPr>
+              <w:t>Status</w:t>
+            </w:r>
+          </w:p>
+        </w:tc>
+        <w:tc>
+          <w:tcPr>
+            <w:tcW w:w="1200" w:type="dxa"/>
+            <w:tcBorders>
+              <w:top w:val="single" w:sz="4" w:space="0" w:color="auto"/>
+              <w:left w:val="nil"/>
+              <w:bottom w:val="single" w:sz="4" w:space="0" w:color="auto"/>
+              <w:right w:val="single" w:sz="4" w:space="0" w:color="auto"/>
+            </w:tcBorders>
+            <w:shd w:val="clear" w:color="auto" w:fill="auto"/>
+            <w:noWrap/>
+            <w:vAlign w:val="bottom"/>
+            <w:hideMark/>
+          </w:tcPr>
+          <w:p>
+            <w:pPr>
+              <w:spacing w:after="0" w:line="240" w:lineRule="auto"/>
+              <w:rPr>
+                <w:rFonts w:ascii="Calibri" w:eastAsia="Times New Roman" w:hAnsi="Calibri" w:cs="Calibri"/>
+                <w:color w:val="000000"/>
+                <w:lang w:val="en-GB" w:eastAsia="ca-ES"/>
+              </w:rPr>
+            </w:pPr>
+            <w:r>
+              <w:rPr>
+                <w:rFonts w:ascii="Calibri" w:eastAsia="Times New Roman" w:hAnsi="Calibri" w:cs="Calibri"/>
+                <w:color w:val="000000"/>
+                <w:lang w:val="en-GB" w:eastAsia="ca-ES"/>
+              </w:rPr>
+              <w:t> </w:t>
+            </w:r>
+            <w:r>
+              <w:rPr>
+                <w:rFonts w:ascii="Calibri" w:eastAsia="Times New Roman" w:hAnsi="Calibri" w:cs="Calibri"/>
+                <w:color w:val="000000"/>
+                <w:lang w:val="en-GB" w:eastAsia="ca-ES"/>
+              </w:rPr>
+              <w:t>Solved</w:t>
+            </w:r>
+          </w:p>
+        </w:tc>
+        <w:tc>
+          <w:tcPr>
+            <w:tcW w:w="1200" w:type="dxa"/>
+            <w:tcBorders>
+              <w:top w:val="single" w:sz="4" w:space="0" w:color="auto"/>
+              <w:left w:val="nil"/>
+              <w:bottom w:val="single" w:sz="4" w:space="0" w:color="auto"/>
+              <w:right w:val="single" w:sz="4" w:space="0" w:color="auto"/>
+            </w:tcBorders>
+            <w:shd w:val="clear" w:color="000000" w:fill="F2F2F2"/>
+            <w:noWrap/>
+            <w:vAlign w:val="bottom"/>
+            <w:hideMark/>
+          </w:tcPr>
+          <w:p>
+            <w:pPr>
+              <w:spacing w:after="0" w:line="240" w:lineRule="auto"/>
+              <w:rPr>
+                <w:rFonts w:ascii="Calibri" w:eastAsia="Times New Roman" w:hAnsi="Calibri" w:cs="Calibri"/>
+                <w:color w:val="000000"/>
+                <w:lang w:val="en-GB" w:eastAsia="ca-ES"/>
+              </w:rPr>
+            </w:pPr>
+            <w:r>
+              <w:rPr>
+                <w:rFonts w:ascii="Calibri" w:eastAsia="Times New Roman" w:hAnsi="Calibri" w:cs="Calibri"/>
+                <w:color w:val="000000"/>
+                <w:lang w:val="en-GB" w:eastAsia="ca-ES"/>
+              </w:rPr>
+              <w:t>Severity</w:t>
+            </w:r>
+          </w:p>
+        </w:tc>
+        <w:tc>
+          <w:tcPr>
+            <w:tcW w:w="2520" w:type="dxa"/>
+            <w:tcBorders>
+              <w:top w:val="single" w:sz="4" w:space="0" w:color="auto"/>
+              <w:left w:val="nil"/>
+              <w:bottom w:val="single" w:sz="4" w:space="0" w:color="auto"/>
+              <w:right w:val="single" w:sz="4" w:space="0" w:color="auto"/>
+            </w:tcBorders>
+            <w:shd w:val="clear" w:color="auto" w:fill="auto"/>
+            <w:noWrap/>
+            <w:vAlign w:val="bottom"/>
+            <w:hideMark/>
+          </w:tcPr>
+          <w:p>
+            <w:pPr>
+              <w:spacing w:after="0" w:line="240" w:lineRule="auto"/>
+              <w:rPr>
+                <w:rFonts w:ascii="Calibri" w:eastAsia="Times New Roman" w:hAnsi="Calibri" w:cs="Calibri"/>
+                <w:color w:val="000000"/>
+                <w:lang w:val="en-GB" w:eastAsia="ca-ES"/>
+              </w:rPr>
+            </w:pPr>
+            <w:r>
+              <w:rPr>
+                <w:rFonts w:ascii="Calibri" w:eastAsia="Times New Roman" w:hAnsi="Calibri" w:cs="Calibri"/>
+                <w:color w:val="000000"/>
+                <w:lang w:val="en-GB" w:eastAsia="ca-ES"/>
+              </w:rPr>
+              <w:t> </w:t>
+            </w:r>
+            <w:proofErr w:type="spellStart"/>
+            <w:r>
+              <w:rPr>
+                <w:rFonts w:ascii="Calibri" w:eastAsia="Times New Roman" w:hAnsi="Calibri" w:cs="Calibri"/>
+                <w:color w:val="000000"/>
+                <w:lang w:val="en-GB" w:eastAsia="ca-ES"/>
+              </w:rPr>
+              <w:t>Crítica</w:t>
+            </w:r>
+            <w:proofErr w:type="spellEnd"/>
+          </w:p>
+        </w:tc>
+      </w:tr>
+      <w:tr>
+        <w:trPr>
+          <w:trHeight w:val="300"/>
+        </w:trPr>
+        <w:tc>
+          <w:tcPr>
+            <w:tcW w:w="1180" w:type="dxa"/>
+            <w:tcBorders>
+              <w:top w:val="nil"/>
+              <w:left w:val="single" w:sz="4" w:space="0" w:color="auto"/>
+              <w:bottom w:val="single" w:sz="4" w:space="0" w:color="auto"/>
+              <w:right w:val="single" w:sz="4" w:space="0" w:color="auto"/>
+            </w:tcBorders>
+            <w:shd w:val="clear" w:color="000000" w:fill="F2F2F2"/>
+            <w:vAlign w:val="bottom"/>
+            <w:hideMark/>
+          </w:tcPr>
+          <w:p>
+            <w:pPr>
+              <w:spacing w:after="0" w:line="240" w:lineRule="auto"/>
+              <w:rPr>
+                <w:rFonts w:ascii="Calibri" w:eastAsia="Times New Roman" w:hAnsi="Calibri" w:cs="Calibri"/>
+                <w:color w:val="000000"/>
+                <w:lang w:val="en-GB" w:eastAsia="ca-ES"/>
+              </w:rPr>
+            </w:pPr>
+            <w:r>
+              <w:rPr>
+                <w:rFonts w:ascii="Calibri" w:eastAsia="Times New Roman" w:hAnsi="Calibri" w:cs="Calibri"/>
+                <w:color w:val="000000"/>
+                <w:lang w:val="en-GB" w:eastAsia="ca-ES"/>
+              </w:rPr>
+              <w:t>Description</w:t>
+            </w:r>
+          </w:p>
+        </w:tc>
+        <w:tc>
+          <w:tcPr>
+            <w:tcW w:w="7320" w:type="dxa"/>
+            <w:gridSpan w:val="5"/>
+            <w:tcBorders>
+              <w:top w:val="single" w:sz="4" w:space="0" w:color="auto"/>
+              <w:left w:val="nil"/>
+              <w:bottom w:val="single" w:sz="4" w:space="0" w:color="auto"/>
+              <w:right w:val="single" w:sz="4" w:space="0" w:color="auto"/>
+            </w:tcBorders>
+            <w:shd w:val="clear" w:color="auto" w:fill="auto"/>
+            <w:noWrap/>
+            <w:vAlign w:val="bottom"/>
+            <w:hideMark/>
+          </w:tcPr>
+          <w:p>
+            <w:pPr>
+              <w:spacing w:after="0" w:line="240" w:lineRule="auto"/>
+              <w:rPr>
+                <w:rFonts w:ascii="Calibri" w:eastAsia="Times New Roman" w:hAnsi="Calibri" w:cs="Calibri"/>
+                <w:color w:val="000000"/>
+                <w:lang w:val="es-ES" w:eastAsia="ca-ES"/>
+              </w:rPr>
+            </w:pPr>
+            <w:r>
+              <w:rPr>
+                <w:rFonts w:ascii="Calibri" w:eastAsia="Times New Roman" w:hAnsi="Calibri" w:cs="Calibri"/>
+                <w:color w:val="000000"/>
+                <w:lang w:val="es-ES" w:eastAsia="ca-ES"/>
+              </w:rPr>
+              <w:t xml:space="preserve">El programa </w:t>
+            </w:r>
+            <w:proofErr w:type="spellStart"/>
+            <w:r>
+              <w:rPr>
+                <w:rFonts w:ascii="Calibri" w:eastAsia="Times New Roman" w:hAnsi="Calibri" w:cs="Calibri"/>
+                <w:color w:val="000000"/>
+                <w:lang w:val="es-ES" w:eastAsia="ca-ES"/>
+              </w:rPr>
+              <w:t>crashea</w:t>
+            </w:r>
+            <w:proofErr w:type="spellEnd"/>
+            <w:r>
+              <w:rPr>
+                <w:rFonts w:ascii="Calibri" w:eastAsia="Times New Roman" w:hAnsi="Calibri" w:cs="Calibri"/>
+                <w:color w:val="000000"/>
+                <w:lang w:val="es-ES" w:eastAsia="ca-ES"/>
+              </w:rPr>
+              <w:t xml:space="preserve"> con </w:t>
+            </w:r>
+            <w:proofErr w:type="spellStart"/>
+            <w:r>
+              <w:rPr>
+                <w:rFonts w:ascii="Calibri" w:eastAsia="Times New Roman" w:hAnsi="Calibri" w:cs="Calibri"/>
+                <w:color w:val="000000"/>
+                <w:lang w:val="es-ES" w:eastAsia="ca-ES"/>
+              </w:rPr>
+              <w:t>segmentation</w:t>
+            </w:r>
+            <w:proofErr w:type="spellEnd"/>
+            <w:r>
+              <w:rPr>
+                <w:rFonts w:ascii="Calibri" w:eastAsia="Times New Roman" w:hAnsi="Calibri" w:cs="Calibri"/>
+                <w:color w:val="000000"/>
+                <w:lang w:val="es-ES" w:eastAsia="ca-ES"/>
+              </w:rPr>
+              <w:t xml:space="preserve"> </w:t>
+            </w:r>
+            <w:proofErr w:type="spellStart"/>
+            <w:r>
+              <w:rPr>
+                <w:rFonts w:ascii="Calibri" w:eastAsia="Times New Roman" w:hAnsi="Calibri" w:cs="Calibri"/>
+                <w:color w:val="000000"/>
+                <w:lang w:val="es-ES" w:eastAsia="ca-ES"/>
+              </w:rPr>
+              <w:t>fault</w:t>
+            </w:r>
+            <w:proofErr w:type="spellEnd"/>
+            <w:r>
+              <w:rPr>
+                <w:rFonts w:ascii="Calibri" w:eastAsia="Times New Roman" w:hAnsi="Calibri" w:cs="Calibri"/>
+                <w:color w:val="000000"/>
+                <w:lang w:val="es-ES" w:eastAsia="ca-ES"/>
+              </w:rPr>
+              <w:t xml:space="preserve"> a la hora de ver si el fichero se encuentra </w:t>
+            </w:r>
+            <w:proofErr w:type="spellStart"/>
+            <w:r>
+              <w:rPr>
+                <w:rFonts w:ascii="Calibri" w:eastAsia="Times New Roman" w:hAnsi="Calibri" w:cs="Calibri"/>
+                <w:color w:val="000000"/>
+                <w:lang w:val="es-ES" w:eastAsia="ca-ES"/>
+              </w:rPr>
+              <w:t>vacio</w:t>
+            </w:r>
+            <w:proofErr w:type="spellEnd"/>
+            <w:r>
+              <w:rPr>
+                <w:rFonts w:ascii="Calibri" w:eastAsia="Times New Roman" w:hAnsi="Calibri" w:cs="Calibri"/>
+                <w:color w:val="000000"/>
+                <w:lang w:val="es-ES" w:eastAsia="ca-ES"/>
+              </w:rPr>
+              <w:t xml:space="preserve"> o no.</w:t>
+            </w:r>
+          </w:p>
+        </w:tc>
+      </w:tr>
+      <w:tr>
+        <w:trPr>
+          <w:trHeight w:val="600"/>
+        </w:trPr>
+        <w:tc>
+          <w:tcPr>
+            <w:tcW w:w="1180" w:type="dxa"/>
+            <w:tcBorders>
+              <w:top w:val="nil"/>
+              <w:left w:val="single" w:sz="4" w:space="0" w:color="auto"/>
+              <w:bottom w:val="single" w:sz="4" w:space="0" w:color="auto"/>
+              <w:right w:val="single" w:sz="4" w:space="0" w:color="auto"/>
+            </w:tcBorders>
+            <w:shd w:val="clear" w:color="000000" w:fill="F2F2F2"/>
+            <w:vAlign w:val="bottom"/>
+            <w:hideMark/>
+          </w:tcPr>
+          <w:p>
+            <w:pPr>
+              <w:spacing w:after="0" w:line="240" w:lineRule="auto"/>
+              <w:rPr>
+                <w:rFonts w:ascii="Calibri" w:eastAsia="Times New Roman" w:hAnsi="Calibri" w:cs="Calibri"/>
+                <w:color w:val="000000"/>
+                <w:lang w:val="en-GB" w:eastAsia="ca-ES"/>
+              </w:rPr>
+            </w:pPr>
+            <w:r>
+              <w:rPr>
+                <w:rFonts w:ascii="Calibri" w:eastAsia="Times New Roman" w:hAnsi="Calibri" w:cs="Calibri"/>
+                <w:color w:val="000000"/>
+                <w:lang w:val="en-GB" w:eastAsia="ca-ES"/>
+              </w:rPr>
+              <w:t>Steps to reproduce</w:t>
+            </w:r>
+          </w:p>
+        </w:tc>
+        <w:tc>
+          <w:tcPr>
+            <w:tcW w:w="7320" w:type="dxa"/>
+            <w:gridSpan w:val="5"/>
+            <w:tcBorders>
+              <w:top w:val="single" w:sz="4" w:space="0" w:color="auto"/>
+              <w:left w:val="nil"/>
+              <w:bottom w:val="single" w:sz="4" w:space="0" w:color="auto"/>
+              <w:right w:val="single" w:sz="4" w:space="0" w:color="auto"/>
+            </w:tcBorders>
+            <w:shd w:val="clear" w:color="auto" w:fill="auto"/>
+            <w:noWrap/>
+            <w:vAlign w:val="bottom"/>
+            <w:hideMark/>
+          </w:tcPr>
+          <w:p>
+            <w:pPr>
+              <w:spacing w:after="0" w:line="240" w:lineRule="auto"/>
+              <w:rPr>
+                <w:rFonts w:ascii="Calibri" w:eastAsia="Times New Roman" w:hAnsi="Calibri" w:cs="Calibri"/>
+                <w:color w:val="000000"/>
+                <w:lang w:val="en-GB" w:eastAsia="ca-ES"/>
+              </w:rPr>
+            </w:pPr>
+            <w:proofErr w:type="spellStart"/>
+            <w:r>
+              <w:rPr>
+                <w:rFonts w:ascii="Calibri" w:eastAsia="Times New Roman" w:hAnsi="Calibri" w:cs="Calibri"/>
+                <w:color w:val="000000"/>
+                <w:lang w:val="en-GB" w:eastAsia="ca-ES"/>
+              </w:rPr>
+              <w:t>Ejecutar</w:t>
+            </w:r>
+            <w:proofErr w:type="spellEnd"/>
+            <w:r>
+              <w:rPr>
+                <w:rFonts w:ascii="Calibri" w:eastAsia="Times New Roman" w:hAnsi="Calibri" w:cs="Calibri"/>
+                <w:color w:val="000000"/>
+                <w:lang w:val="en-GB" w:eastAsia="ca-ES"/>
+              </w:rPr>
+              <w:t xml:space="preserve"> el </w:t>
+            </w:r>
+            <w:proofErr w:type="spellStart"/>
+            <w:r>
+              <w:rPr>
+                <w:rFonts w:ascii="Calibri" w:eastAsia="Times New Roman" w:hAnsi="Calibri" w:cs="Calibri"/>
+                <w:color w:val="000000"/>
+                <w:lang w:val="en-GB" w:eastAsia="ca-ES"/>
+              </w:rPr>
+              <w:t>programa</w:t>
+            </w:r>
+            <w:proofErr w:type="spellEnd"/>
+          </w:p>
+        </w:tc>
+      </w:tr>
+      <w:tr>
+        <w:trPr>
+          <w:trHeight w:val="600"/>
+        </w:trPr>
+        <w:tc>
+          <w:tcPr>
+            <w:tcW w:w="1180" w:type="dxa"/>
+            <w:tcBorders>
+              <w:top w:val="nil"/>
+              <w:left w:val="single" w:sz="4" w:space="0" w:color="auto"/>
+              <w:bottom w:val="single" w:sz="4" w:space="0" w:color="auto"/>
+              <w:right w:val="single" w:sz="4" w:space="0" w:color="auto"/>
+            </w:tcBorders>
+            <w:shd w:val="clear" w:color="000000" w:fill="F2F2F2"/>
+            <w:vAlign w:val="bottom"/>
+            <w:hideMark/>
+          </w:tcPr>
+          <w:p>
+            <w:pPr>
+              <w:spacing w:after="0" w:line="240" w:lineRule="auto"/>
+              <w:rPr>
+                <w:rFonts w:ascii="Calibri" w:eastAsia="Times New Roman" w:hAnsi="Calibri" w:cs="Calibri"/>
+                <w:color w:val="000000"/>
+                <w:lang w:val="en-GB" w:eastAsia="ca-ES"/>
+              </w:rPr>
+            </w:pPr>
+            <w:r>
+              <w:rPr>
+                <w:rFonts w:ascii="Calibri" w:eastAsia="Times New Roman" w:hAnsi="Calibri" w:cs="Calibri"/>
+                <w:color w:val="000000"/>
+                <w:lang w:val="en-GB" w:eastAsia="ca-ES"/>
+              </w:rPr>
+              <w:t>Expected result</w:t>
+            </w:r>
+          </w:p>
+        </w:tc>
+        <w:tc>
+          <w:tcPr>
+            <w:tcW w:w="7320" w:type="dxa"/>
+            <w:gridSpan w:val="5"/>
+            <w:tcBorders>
+              <w:top w:val="single" w:sz="4" w:space="0" w:color="auto"/>
+              <w:left w:val="nil"/>
+              <w:bottom w:val="single" w:sz="4" w:space="0" w:color="auto"/>
+              <w:right w:val="single" w:sz="4" w:space="0" w:color="auto"/>
+            </w:tcBorders>
+            <w:shd w:val="clear" w:color="auto" w:fill="auto"/>
+            <w:noWrap/>
+            <w:vAlign w:val="bottom"/>
+            <w:hideMark/>
+          </w:tcPr>
+          <w:p>
+            <w:pPr>
+              <w:spacing w:after="0" w:line="240" w:lineRule="auto"/>
+              <w:rPr>
+                <w:rFonts w:ascii="Calibri" w:eastAsia="Times New Roman" w:hAnsi="Calibri" w:cs="Calibri"/>
+                <w:color w:val="000000"/>
+                <w:lang w:val="es-ES" w:eastAsia="ca-ES"/>
+              </w:rPr>
+            </w:pPr>
+            <w:r>
+              <w:rPr>
+                <w:rFonts w:ascii="Calibri" w:eastAsia="Times New Roman" w:hAnsi="Calibri" w:cs="Calibri"/>
+                <w:color w:val="000000"/>
+                <w:lang w:val="es-ES" w:eastAsia="ca-ES"/>
+              </w:rPr>
+              <w:t>Que compruebe que el fichero se ha cargado correctamente</w:t>
+            </w:r>
+          </w:p>
+        </w:tc>
+      </w:tr>
+      <w:tr>
+        <w:trPr>
+          <w:trHeight w:val="600"/>
+        </w:trPr>
+        <w:tc>
+          <w:tcPr>
+            <w:tcW w:w="1180" w:type="dxa"/>
+            <w:tcBorders>
+              <w:top w:val="nil"/>
+              <w:left w:val="single" w:sz="4" w:space="0" w:color="auto"/>
+              <w:bottom w:val="single" w:sz="4" w:space="0" w:color="auto"/>
+              <w:right w:val="single" w:sz="4" w:space="0" w:color="auto"/>
+            </w:tcBorders>
+            <w:shd w:val="clear" w:color="000000" w:fill="F2F2F2"/>
+            <w:vAlign w:val="bottom"/>
+            <w:hideMark/>
+          </w:tcPr>
+          <w:p>
+            <w:pPr>
+              <w:spacing w:after="0" w:line="240" w:lineRule="auto"/>
+              <w:rPr>
+                <w:rFonts w:ascii="Calibri" w:eastAsia="Times New Roman" w:hAnsi="Calibri" w:cs="Calibri"/>
+                <w:color w:val="000000"/>
+                <w:lang w:val="en-GB" w:eastAsia="ca-ES"/>
+              </w:rPr>
+            </w:pPr>
+            <w:r>
+              <w:rPr>
+                <w:rFonts w:ascii="Calibri" w:eastAsia="Times New Roman" w:hAnsi="Calibri" w:cs="Calibri"/>
+                <w:color w:val="000000"/>
+                <w:lang w:val="en-GB" w:eastAsia="ca-ES"/>
+              </w:rPr>
+              <w:t>Actual result</w:t>
+            </w:r>
+          </w:p>
+        </w:tc>
+        <w:tc>
+          <w:tcPr>
+            <w:tcW w:w="7320" w:type="dxa"/>
+            <w:gridSpan w:val="5"/>
+            <w:tcBorders>
+              <w:top w:val="single" w:sz="4" w:space="0" w:color="auto"/>
+              <w:left w:val="nil"/>
+              <w:bottom w:val="single" w:sz="4" w:space="0" w:color="auto"/>
+              <w:right w:val="single" w:sz="4" w:space="0" w:color="auto"/>
+            </w:tcBorders>
+            <w:shd w:val="clear" w:color="auto" w:fill="auto"/>
+            <w:noWrap/>
+            <w:vAlign w:val="bottom"/>
+            <w:hideMark/>
+          </w:tcPr>
+          <w:p>
+            <w:pPr>
+              <w:spacing w:after="0" w:line="240" w:lineRule="auto"/>
+              <w:rPr>
+                <w:rFonts w:ascii="Calibri" w:eastAsia="Times New Roman" w:hAnsi="Calibri" w:cs="Calibri"/>
+                <w:color w:val="000000"/>
+                <w:lang w:val="es-ES" w:eastAsia="ca-ES"/>
+              </w:rPr>
+            </w:pPr>
+            <w:r>
+              <w:rPr>
+                <w:rFonts w:ascii="Calibri" w:eastAsia="Times New Roman" w:hAnsi="Calibri" w:cs="Calibri"/>
+                <w:color w:val="000000"/>
+                <w:lang w:val="es-ES" w:eastAsia="ca-ES"/>
+              </w:rPr>
+              <w:t> </w:t>
+            </w:r>
+            <w:proofErr w:type="spellStart"/>
+            <w:r>
+              <w:rPr>
+                <w:rFonts w:ascii="Calibri" w:eastAsia="Times New Roman" w:hAnsi="Calibri" w:cs="Calibri"/>
+                <w:color w:val="000000"/>
+                <w:lang w:val="es-ES" w:eastAsia="ca-ES"/>
+              </w:rPr>
+              <w:t>Segmentation</w:t>
+            </w:r>
+            <w:proofErr w:type="spellEnd"/>
+            <w:r>
+              <w:rPr>
+                <w:rFonts w:ascii="Calibri" w:eastAsia="Times New Roman" w:hAnsi="Calibri" w:cs="Calibri"/>
+                <w:color w:val="000000"/>
+                <w:lang w:val="es-ES" w:eastAsia="ca-ES"/>
+              </w:rPr>
+              <w:t xml:space="preserve"> </w:t>
+            </w:r>
+            <w:proofErr w:type="spellStart"/>
+            <w:proofErr w:type="gramStart"/>
+            <w:r>
+              <w:rPr>
+                <w:rFonts w:ascii="Calibri" w:eastAsia="Times New Roman" w:hAnsi="Calibri" w:cs="Calibri"/>
+                <w:color w:val="000000"/>
+                <w:lang w:val="es-ES" w:eastAsia="ca-ES"/>
+              </w:rPr>
+              <w:t>Fault</w:t>
+            </w:r>
+            <w:proofErr w:type="spellEnd"/>
+            <w:r>
+              <w:rPr>
+                <w:rFonts w:ascii="Calibri" w:eastAsia="Times New Roman" w:hAnsi="Calibri" w:cs="Calibri"/>
+                <w:color w:val="000000"/>
+                <w:lang w:val="es-ES" w:eastAsia="ca-ES"/>
+              </w:rPr>
+              <w:t>(</w:t>
+            </w:r>
+            <w:proofErr w:type="gramEnd"/>
+            <w:r>
+              <w:rPr>
+                <w:rFonts w:ascii="Calibri" w:eastAsia="Times New Roman" w:hAnsi="Calibri" w:cs="Calibri"/>
+                <w:color w:val="000000"/>
+                <w:lang w:val="es-ES" w:eastAsia="ca-ES"/>
+              </w:rPr>
+              <w:t xml:space="preserve">Core </w:t>
+            </w:r>
+            <w:proofErr w:type="spellStart"/>
+            <w:r>
+              <w:rPr>
+                <w:rFonts w:ascii="Calibri" w:eastAsia="Times New Roman" w:hAnsi="Calibri" w:cs="Calibri"/>
+                <w:color w:val="000000"/>
+                <w:lang w:val="es-ES" w:eastAsia="ca-ES"/>
+              </w:rPr>
+              <w:t>dumped</w:t>
+            </w:r>
+            <w:proofErr w:type="spellEnd"/>
+            <w:r>
+              <w:rPr>
+                <w:rFonts w:ascii="Calibri" w:eastAsia="Times New Roman" w:hAnsi="Calibri" w:cs="Calibri"/>
+                <w:color w:val="000000"/>
+                <w:lang w:val="es-ES" w:eastAsia="ca-ES"/>
+              </w:rPr>
+              <w:t>)</w:t>
+            </w:r>
+          </w:p>
+        </w:tc>
+      </w:tr>
+      <w:tr>
+        <w:trPr>
+          <w:trHeight w:val="300"/>
+        </w:trPr>
+        <w:tc>
+          <w:tcPr>
+            <w:tcW w:w="1180" w:type="dxa"/>
+            <w:tcBorders>
+              <w:top w:val="nil"/>
+              <w:left w:val="single" w:sz="4" w:space="0" w:color="auto"/>
+              <w:bottom w:val="single" w:sz="4" w:space="0" w:color="auto"/>
+              <w:right w:val="single" w:sz="4" w:space="0" w:color="auto"/>
+            </w:tcBorders>
+            <w:shd w:val="clear" w:color="000000" w:fill="F2F2F2"/>
+            <w:vAlign w:val="bottom"/>
+            <w:hideMark/>
+          </w:tcPr>
+          <w:p>
+            <w:pPr>
+              <w:spacing w:after="0" w:line="240" w:lineRule="auto"/>
+              <w:rPr>
+                <w:rFonts w:ascii="Calibri" w:eastAsia="Times New Roman" w:hAnsi="Calibri" w:cs="Calibri"/>
+                <w:color w:val="000000"/>
+                <w:lang w:val="en-GB" w:eastAsia="ca-ES"/>
+              </w:rPr>
+            </w:pPr>
+            <w:r>
+              <w:rPr>
+                <w:rFonts w:ascii="Calibri" w:eastAsia="Times New Roman" w:hAnsi="Calibri" w:cs="Calibri"/>
+                <w:color w:val="000000"/>
+                <w:lang w:val="en-GB" w:eastAsia="ca-ES"/>
+              </w:rPr>
+              <w:t>Solution</w:t>
+            </w:r>
+          </w:p>
+        </w:tc>
+        <w:tc>
+          <w:tcPr>
+            <w:tcW w:w="7320" w:type="dxa"/>
+            <w:gridSpan w:val="5"/>
+            <w:tcBorders>
+              <w:top w:val="single" w:sz="4" w:space="0" w:color="auto"/>
+              <w:left w:val="nil"/>
+              <w:bottom w:val="single" w:sz="4" w:space="0" w:color="auto"/>
+              <w:right w:val="single" w:sz="4" w:space="0" w:color="auto"/>
+            </w:tcBorders>
+            <w:shd w:val="clear" w:color="auto" w:fill="auto"/>
+            <w:noWrap/>
+            <w:vAlign w:val="bottom"/>
+            <w:hideMark/>
+          </w:tcPr>
+          <w:p>
+            <w:pPr>
+              <w:spacing w:after="0" w:line="240" w:lineRule="auto"/>
+              <w:rPr>
+                <w:rFonts w:ascii="Calibri" w:eastAsia="Times New Roman" w:hAnsi="Calibri" w:cs="Calibri"/>
+                <w:color w:val="000000"/>
+                <w:lang w:val="es-ES" w:eastAsia="ca-ES"/>
+              </w:rPr>
+            </w:pPr>
+            <w:r>
+              <w:rPr>
+                <w:rFonts w:ascii="Calibri" w:eastAsia="Times New Roman" w:hAnsi="Calibri" w:cs="Calibri"/>
+                <w:color w:val="000000"/>
+                <w:lang w:val="es-ES" w:eastAsia="ca-ES"/>
+              </w:rPr>
+              <w:t> </w:t>
+            </w:r>
+            <w:r>
+              <w:rPr>
+                <w:rFonts w:ascii="Calibri" w:eastAsia="Times New Roman" w:hAnsi="Calibri" w:cs="Calibri"/>
+                <w:color w:val="000000"/>
+                <w:lang w:val="es-ES" w:eastAsia="ca-ES"/>
+              </w:rPr>
+              <w:t xml:space="preserve">Cambiar  una asignación que se da dentro de un </w:t>
+            </w:r>
+            <w:proofErr w:type="spellStart"/>
+            <w:r>
+              <w:rPr>
+                <w:rFonts w:ascii="Calibri" w:eastAsia="Times New Roman" w:hAnsi="Calibri" w:cs="Calibri"/>
+                <w:color w:val="000000"/>
+                <w:lang w:val="es-ES" w:eastAsia="ca-ES"/>
+              </w:rPr>
+              <w:t>if</w:t>
+            </w:r>
+            <w:proofErr w:type="spellEnd"/>
+            <w:r>
+              <w:rPr>
+                <w:rFonts w:ascii="Calibri" w:eastAsia="Times New Roman" w:hAnsi="Calibri" w:cs="Calibri"/>
+                <w:color w:val="000000"/>
+                <w:lang w:val="es-ES" w:eastAsia="ca-ES"/>
+              </w:rPr>
+              <w:t xml:space="preserve"> en la línea 15 del fichero main.c</w:t>
+            </w:r>
+            <w:bookmarkStart w:id="2" w:name="_GoBack"/>
+            <w:bookmarkEnd w:id="2"/>
+            <w:r>
+              <w:rPr>
+                <w:rFonts w:ascii="Calibri" w:eastAsia="Times New Roman" w:hAnsi="Calibri" w:cs="Calibri"/>
+                <w:color w:val="000000"/>
+                <w:lang w:val="es-ES" w:eastAsia="ca-ES"/>
+              </w:rPr>
+              <w:t xml:space="preserve"> a un ==</w:t>
+            </w:r>
+          </w:p>
+        </w:tc>
+      </w:tr>
+    </w:tbl>
+    <w:p/>
+    <w:p>
+      <w:pPr>
+        <w:rPr>
+          <w:b/>
+          <w:sz w:val="28"/>
+        </w:rPr>
+      </w:pPr>
+      <w:proofErr w:type="spellStart"/>
+      <w:r>
+        <w:rPr>
+          <w:b/>
+          <w:sz w:val="28"/>
+        </w:rPr>
+        <w:t>Bug</w:t>
+      </w:r>
+      <w:proofErr w:type="spellEnd"/>
+      <w:r>
+        <w:rPr>
+          <w:b/>
+          <w:sz w:val="28"/>
+        </w:rPr>
+        <w:t xml:space="preserve"> report </w:t>
+      </w:r>
+      <w:proofErr w:type="spellStart"/>
+      <w:r>
+        <w:rPr>
+          <w:b/>
+          <w:sz w:val="28"/>
+        </w:rPr>
+        <w:t>template</w:t>
+      </w:r>
+      <w:proofErr w:type="spellEnd"/>
+      <w:r>
+        <w:rPr>
+          <w:b/>
+          <w:sz w:val="28"/>
+        </w:rPr>
+        <w:t xml:space="preserve"> 2</w:t>
       </w:r>
     </w:p>
     <w:tbl>
@@ -3516,7 +4301,6 @@
                 <w:color w:val="000000"/>
                 <w:lang w:val="en-GB" w:eastAsia="ca-ES"/>
               </w:rPr>
-              <w:lastRenderedPageBreak/>
               <w:t>Solution</w:t>
             </w:r>
           </w:p>
@@ -8198,6 +8982,7 @@
   <w:style w:type="character" w:default="1" w:styleId="Fuentedeprrafopredeter">
     <w:name w:val="Default Paragraph Font"/>
     <w:uiPriority w:val="1"/>
+    <w:semiHidden/>
     <w:unhideWhenUsed/>
   </w:style>
   <w:style w:type="table" w:default="1" w:styleId="Tablanormal">

</xml_diff>

<commit_message>
doc: Se ha anyadido el report con el id #3 a la memoria referente a la funcion isCorrect
</commit_message>
<xml_diff>
--- a/memoria/Memoria.docx
+++ b/memoria/Memoria.docx
@@ -2258,14 +2258,7 @@
           <w:b/>
           <w:sz w:val="28"/>
         </w:rPr>
-        <w:t xml:space="preserve"> </w:t>
-      </w:r>
-      <w:r>
-        <w:rPr>
-          <w:b/>
-          <w:sz w:val="28"/>
-        </w:rPr>
-        <w:t>2</w:t>
+        <w:t xml:space="preserve"> 2</w:t>
       </w:r>
     </w:p>
     <w:p/>
@@ -3046,17 +3039,7 @@
                 <w:color w:val="000000"/>
                 <w:lang w:val="es-ES" w:eastAsia="ca-ES"/>
               </w:rPr>
-              <w:t xml:space="preserve"> en la línea 15 del fichero main.c</w:t>
-            </w:r>
-            <w:bookmarkStart w:id="2" w:name="_GoBack"/>
-            <w:bookmarkEnd w:id="2"/>
-            <w:r>
-              <w:rPr>
-                <w:rFonts w:ascii="Calibri" w:eastAsia="Times New Roman" w:hAnsi="Calibri" w:cs="Calibri"/>
-                <w:color w:val="000000"/>
-                <w:lang w:val="es-ES" w:eastAsia="ca-ES"/>
-              </w:rPr>
-              <w:t xml:space="preserve"> a un ==</w:t>
+              <w:t xml:space="preserve"> en la línea 15 del fichero main.c a un ==</w:t>
             </w:r>
           </w:p>
         </w:tc>
@@ -3100,8 +3083,838 @@
           <w:b/>
           <w:sz w:val="28"/>
         </w:rPr>
-        <w:t xml:space="preserve"> 2</w:t>
+        <w:t xml:space="preserve"> </w:t>
       </w:r>
+      <w:r>
+        <w:rPr>
+          <w:b/>
+          <w:sz w:val="28"/>
+        </w:rPr>
+        <w:t>3</w:t>
+      </w:r>
+    </w:p>
+    <w:tbl>
+      <w:tblPr>
+        <w:tblW w:w="8500" w:type="dxa"/>
+        <w:tblCellMar>
+          <w:left w:w="70" w:type="dxa"/>
+          <w:right w:w="70" w:type="dxa"/>
+        </w:tblCellMar>
+        <w:tblLook w:val="04A0" w:firstRow="1" w:lastRow="0" w:firstColumn="1" w:lastColumn="0" w:noHBand="0" w:noVBand="1"/>
+      </w:tblPr>
+      <w:tblGrid>
+        <w:gridCol w:w="1180"/>
+        <w:gridCol w:w="1200"/>
+        <w:gridCol w:w="1200"/>
+        <w:gridCol w:w="1200"/>
+        <w:gridCol w:w="1200"/>
+        <w:gridCol w:w="2520"/>
+      </w:tblGrid>
+      <w:tr>
+        <w:trPr>
+          <w:trHeight w:val="300"/>
+        </w:trPr>
+        <w:tc>
+          <w:tcPr>
+            <w:tcW w:w="1180" w:type="dxa"/>
+            <w:tcBorders>
+              <w:top w:val="single" w:sz="4" w:space="0" w:color="auto"/>
+              <w:left w:val="single" w:sz="4" w:space="0" w:color="auto"/>
+              <w:bottom w:val="single" w:sz="4" w:space="0" w:color="auto"/>
+              <w:right w:val="single" w:sz="4" w:space="0" w:color="auto"/>
+            </w:tcBorders>
+            <w:shd w:val="clear" w:color="000000" w:fill="F2F2F2"/>
+            <w:vAlign w:val="bottom"/>
+            <w:hideMark/>
+          </w:tcPr>
+          <w:p>
+            <w:pPr>
+              <w:spacing w:after="0" w:line="240" w:lineRule="auto"/>
+              <w:rPr>
+                <w:rFonts w:ascii="Calibri" w:eastAsia="Times New Roman" w:hAnsi="Calibri" w:cs="Calibri"/>
+                <w:color w:val="000000"/>
+                <w:lang w:val="en-GB" w:eastAsia="ca-ES"/>
+              </w:rPr>
+            </w:pPr>
+            <w:r>
+              <w:rPr>
+                <w:rFonts w:ascii="Calibri" w:eastAsia="Times New Roman" w:hAnsi="Calibri" w:cs="Calibri"/>
+                <w:color w:val="000000"/>
+                <w:lang w:val="en-GB" w:eastAsia="ca-ES"/>
+              </w:rPr>
+              <w:t>ID</w:t>
+            </w:r>
+          </w:p>
+        </w:tc>
+        <w:tc>
+          <w:tcPr>
+            <w:tcW w:w="1200" w:type="dxa"/>
+            <w:tcBorders>
+              <w:top w:val="single" w:sz="4" w:space="0" w:color="auto"/>
+              <w:left w:val="nil"/>
+              <w:bottom w:val="single" w:sz="4" w:space="0" w:color="auto"/>
+              <w:right w:val="single" w:sz="4" w:space="0" w:color="auto"/>
+            </w:tcBorders>
+            <w:shd w:val="clear" w:color="auto" w:fill="auto"/>
+            <w:noWrap/>
+            <w:vAlign w:val="bottom"/>
+            <w:hideMark/>
+          </w:tcPr>
+          <w:p>
+            <w:pPr>
+              <w:spacing w:after="0" w:line="240" w:lineRule="auto"/>
+              <w:rPr>
+                <w:rFonts w:ascii="Calibri" w:eastAsia="Times New Roman" w:hAnsi="Calibri" w:cs="Calibri"/>
+                <w:color w:val="000000"/>
+                <w:lang w:val="en-GB" w:eastAsia="ca-ES"/>
+              </w:rPr>
+            </w:pPr>
+            <w:r>
+              <w:rPr>
+                <w:rFonts w:ascii="Calibri" w:eastAsia="Times New Roman" w:hAnsi="Calibri" w:cs="Calibri"/>
+                <w:color w:val="000000"/>
+                <w:lang w:val="en-GB" w:eastAsia="ca-ES"/>
+              </w:rPr>
+              <w:t> </w:t>
+            </w:r>
+            <w:r>
+              <w:rPr>
+                <w:rFonts w:ascii="Calibri" w:eastAsia="Times New Roman" w:hAnsi="Calibri" w:cs="Calibri"/>
+                <w:color w:val="000000"/>
+                <w:lang w:val="en-GB" w:eastAsia="ca-ES"/>
+              </w:rPr>
+              <w:t>3</w:t>
+            </w:r>
+          </w:p>
+        </w:tc>
+        <w:tc>
+          <w:tcPr>
+            <w:tcW w:w="1200" w:type="dxa"/>
+            <w:tcBorders>
+              <w:top w:val="single" w:sz="4" w:space="0" w:color="auto"/>
+              <w:left w:val="nil"/>
+              <w:bottom w:val="single" w:sz="4" w:space="0" w:color="auto"/>
+              <w:right w:val="single" w:sz="4" w:space="0" w:color="auto"/>
+            </w:tcBorders>
+            <w:shd w:val="clear" w:color="000000" w:fill="F2F2F2"/>
+            <w:noWrap/>
+            <w:vAlign w:val="bottom"/>
+            <w:hideMark/>
+          </w:tcPr>
+          <w:p>
+            <w:pPr>
+              <w:spacing w:after="0" w:line="240" w:lineRule="auto"/>
+              <w:rPr>
+                <w:rFonts w:ascii="Calibri" w:eastAsia="Times New Roman" w:hAnsi="Calibri" w:cs="Calibri"/>
+                <w:color w:val="000000"/>
+                <w:lang w:val="en-GB" w:eastAsia="ca-ES"/>
+              </w:rPr>
+            </w:pPr>
+            <w:r>
+              <w:rPr>
+                <w:rFonts w:ascii="Calibri" w:eastAsia="Times New Roman" w:hAnsi="Calibri" w:cs="Calibri"/>
+                <w:color w:val="000000"/>
+                <w:lang w:val="en-GB" w:eastAsia="ca-ES"/>
+              </w:rPr>
+              <w:t>Status</w:t>
+            </w:r>
+          </w:p>
+        </w:tc>
+        <w:tc>
+          <w:tcPr>
+            <w:tcW w:w="1200" w:type="dxa"/>
+            <w:tcBorders>
+              <w:top w:val="single" w:sz="4" w:space="0" w:color="auto"/>
+              <w:left w:val="nil"/>
+              <w:bottom w:val="single" w:sz="4" w:space="0" w:color="auto"/>
+              <w:right w:val="single" w:sz="4" w:space="0" w:color="auto"/>
+            </w:tcBorders>
+            <w:shd w:val="clear" w:color="auto" w:fill="auto"/>
+            <w:noWrap/>
+            <w:vAlign w:val="bottom"/>
+            <w:hideMark/>
+          </w:tcPr>
+          <w:p>
+            <w:pPr>
+              <w:spacing w:after="0" w:line="240" w:lineRule="auto"/>
+              <w:rPr>
+                <w:rFonts w:ascii="Calibri" w:eastAsia="Times New Roman" w:hAnsi="Calibri" w:cs="Calibri"/>
+                <w:color w:val="000000"/>
+                <w:lang w:val="en-GB" w:eastAsia="ca-ES"/>
+              </w:rPr>
+            </w:pPr>
+            <w:r>
+              <w:rPr>
+                <w:rFonts w:ascii="Calibri" w:eastAsia="Times New Roman" w:hAnsi="Calibri" w:cs="Calibri"/>
+                <w:color w:val="000000"/>
+                <w:lang w:val="en-GB" w:eastAsia="ca-ES"/>
+              </w:rPr>
+              <w:t> </w:t>
+            </w:r>
+            <w:r>
+              <w:rPr>
+                <w:rFonts w:ascii="Calibri" w:eastAsia="Times New Roman" w:hAnsi="Calibri" w:cs="Calibri"/>
+                <w:color w:val="000000"/>
+                <w:lang w:val="en-GB" w:eastAsia="ca-ES"/>
+              </w:rPr>
+              <w:t>Solved</w:t>
+            </w:r>
+          </w:p>
+        </w:tc>
+        <w:tc>
+          <w:tcPr>
+            <w:tcW w:w="1200" w:type="dxa"/>
+            <w:tcBorders>
+              <w:top w:val="single" w:sz="4" w:space="0" w:color="auto"/>
+              <w:left w:val="nil"/>
+              <w:bottom w:val="single" w:sz="4" w:space="0" w:color="auto"/>
+              <w:right w:val="single" w:sz="4" w:space="0" w:color="auto"/>
+            </w:tcBorders>
+            <w:shd w:val="clear" w:color="000000" w:fill="F2F2F2"/>
+            <w:noWrap/>
+            <w:vAlign w:val="bottom"/>
+            <w:hideMark/>
+          </w:tcPr>
+          <w:p>
+            <w:pPr>
+              <w:spacing w:after="0" w:line="240" w:lineRule="auto"/>
+              <w:rPr>
+                <w:rFonts w:ascii="Calibri" w:eastAsia="Times New Roman" w:hAnsi="Calibri" w:cs="Calibri"/>
+                <w:color w:val="000000"/>
+                <w:lang w:val="en-GB" w:eastAsia="ca-ES"/>
+              </w:rPr>
+            </w:pPr>
+            <w:r>
+              <w:rPr>
+                <w:rFonts w:ascii="Calibri" w:eastAsia="Times New Roman" w:hAnsi="Calibri" w:cs="Calibri"/>
+                <w:color w:val="000000"/>
+                <w:lang w:val="en-GB" w:eastAsia="ca-ES"/>
+              </w:rPr>
+              <w:t>Severity</w:t>
+            </w:r>
+          </w:p>
+        </w:tc>
+        <w:tc>
+          <w:tcPr>
+            <w:tcW w:w="2520" w:type="dxa"/>
+            <w:tcBorders>
+              <w:top w:val="single" w:sz="4" w:space="0" w:color="auto"/>
+              <w:left w:val="nil"/>
+              <w:bottom w:val="single" w:sz="4" w:space="0" w:color="auto"/>
+              <w:right w:val="single" w:sz="4" w:space="0" w:color="auto"/>
+            </w:tcBorders>
+            <w:shd w:val="clear" w:color="auto" w:fill="auto"/>
+            <w:noWrap/>
+            <w:vAlign w:val="bottom"/>
+            <w:hideMark/>
+          </w:tcPr>
+          <w:p>
+            <w:pPr>
+              <w:spacing w:after="0" w:line="240" w:lineRule="auto"/>
+              <w:rPr>
+                <w:rFonts w:ascii="Calibri" w:eastAsia="Times New Roman" w:hAnsi="Calibri" w:cs="Calibri"/>
+                <w:color w:val="000000"/>
+                <w:lang w:val="en-GB" w:eastAsia="ca-ES"/>
+              </w:rPr>
+            </w:pPr>
+            <w:r>
+              <w:rPr>
+                <w:rFonts w:ascii="Calibri" w:eastAsia="Times New Roman" w:hAnsi="Calibri" w:cs="Calibri"/>
+                <w:color w:val="000000"/>
+                <w:lang w:val="en-GB" w:eastAsia="ca-ES"/>
+              </w:rPr>
+              <w:t> </w:t>
+            </w:r>
+            <w:r>
+              <w:rPr>
+                <w:rFonts w:ascii="Calibri" w:eastAsia="Times New Roman" w:hAnsi="Calibri" w:cs="Calibri"/>
+                <w:color w:val="000000"/>
+                <w:lang w:val="en-GB" w:eastAsia="ca-ES"/>
+              </w:rPr>
+              <w:t>Mayor</w:t>
+            </w:r>
+          </w:p>
+        </w:tc>
+      </w:tr>
+      <w:tr>
+        <w:trPr>
+          <w:trHeight w:val="300"/>
+        </w:trPr>
+        <w:tc>
+          <w:tcPr>
+            <w:tcW w:w="1180" w:type="dxa"/>
+            <w:tcBorders>
+              <w:top w:val="nil"/>
+              <w:left w:val="single" w:sz="4" w:space="0" w:color="auto"/>
+              <w:bottom w:val="single" w:sz="4" w:space="0" w:color="auto"/>
+              <w:right w:val="single" w:sz="4" w:space="0" w:color="auto"/>
+            </w:tcBorders>
+            <w:shd w:val="clear" w:color="000000" w:fill="F2F2F2"/>
+            <w:vAlign w:val="bottom"/>
+            <w:hideMark/>
+          </w:tcPr>
+          <w:p>
+            <w:pPr>
+              <w:spacing w:after="0" w:line="240" w:lineRule="auto"/>
+              <w:rPr>
+                <w:rFonts w:ascii="Calibri" w:eastAsia="Times New Roman" w:hAnsi="Calibri" w:cs="Calibri"/>
+                <w:color w:val="000000"/>
+                <w:lang w:val="en-GB" w:eastAsia="ca-ES"/>
+              </w:rPr>
+            </w:pPr>
+            <w:r>
+              <w:rPr>
+                <w:rFonts w:ascii="Calibri" w:eastAsia="Times New Roman" w:hAnsi="Calibri" w:cs="Calibri"/>
+                <w:color w:val="000000"/>
+                <w:lang w:val="en-GB" w:eastAsia="ca-ES"/>
+              </w:rPr>
+              <w:t>Description</w:t>
+            </w:r>
+          </w:p>
+        </w:tc>
+        <w:tc>
+          <w:tcPr>
+            <w:tcW w:w="7320" w:type="dxa"/>
+            <w:gridSpan w:val="5"/>
+            <w:tcBorders>
+              <w:top w:val="single" w:sz="4" w:space="0" w:color="auto"/>
+              <w:left w:val="nil"/>
+              <w:bottom w:val="single" w:sz="4" w:space="0" w:color="auto"/>
+              <w:right w:val="single" w:sz="4" w:space="0" w:color="auto"/>
+            </w:tcBorders>
+            <w:shd w:val="clear" w:color="auto" w:fill="auto"/>
+            <w:noWrap/>
+            <w:vAlign w:val="bottom"/>
+            <w:hideMark/>
+          </w:tcPr>
+          <w:p>
+            <w:pPr>
+              <w:spacing w:after="0" w:line="240" w:lineRule="auto"/>
+              <w:rPr>
+                <w:rFonts w:ascii="Calibri" w:eastAsia="Times New Roman" w:hAnsi="Calibri" w:cs="Calibri"/>
+                <w:color w:val="000000"/>
+                <w:lang w:val="es-ES" w:eastAsia="ca-ES"/>
+              </w:rPr>
+            </w:pPr>
+            <w:r>
+              <w:rPr>
+                <w:rFonts w:ascii="Calibri" w:eastAsia="Times New Roman" w:hAnsi="Calibri" w:cs="Calibri"/>
+                <w:color w:val="000000"/>
+                <w:lang w:val="es-ES" w:eastAsia="ca-ES"/>
+              </w:rPr>
+              <w:t> </w:t>
+            </w:r>
+            <w:r>
+              <w:rPr>
+                <w:rFonts w:ascii="Calibri" w:eastAsia="Times New Roman" w:hAnsi="Calibri" w:cs="Calibri"/>
+                <w:color w:val="000000"/>
+                <w:lang w:val="es-ES" w:eastAsia="ca-ES"/>
+              </w:rPr>
+              <w:t xml:space="preserve">El programa no </w:t>
+            </w:r>
+            <w:r>
+              <w:rPr>
+                <w:rFonts w:ascii="Calibri" w:eastAsia="Times New Roman" w:hAnsi="Calibri" w:cs="Calibri"/>
+                <w:color w:val="000000"/>
+                <w:lang w:val="es-ES" w:eastAsia="ca-ES"/>
+              </w:rPr>
+              <w:t>deja seleccionar correctamente la opción cuando el usuario introduce la opción del menú que desea realizar</w:t>
+            </w:r>
+          </w:p>
+        </w:tc>
+      </w:tr>
+      <w:tr>
+        <w:trPr>
+          <w:trHeight w:val="600"/>
+        </w:trPr>
+        <w:tc>
+          <w:tcPr>
+            <w:tcW w:w="1180" w:type="dxa"/>
+            <w:tcBorders>
+              <w:top w:val="nil"/>
+              <w:left w:val="single" w:sz="4" w:space="0" w:color="auto"/>
+              <w:bottom w:val="single" w:sz="4" w:space="0" w:color="auto"/>
+              <w:right w:val="single" w:sz="4" w:space="0" w:color="auto"/>
+            </w:tcBorders>
+            <w:shd w:val="clear" w:color="000000" w:fill="F2F2F2"/>
+            <w:vAlign w:val="bottom"/>
+            <w:hideMark/>
+          </w:tcPr>
+          <w:p>
+            <w:pPr>
+              <w:spacing w:after="0" w:line="240" w:lineRule="auto"/>
+              <w:rPr>
+                <w:rFonts w:ascii="Calibri" w:eastAsia="Times New Roman" w:hAnsi="Calibri" w:cs="Calibri"/>
+                <w:color w:val="000000"/>
+                <w:lang w:val="en-GB" w:eastAsia="ca-ES"/>
+              </w:rPr>
+            </w:pPr>
+            <w:r>
+              <w:rPr>
+                <w:rFonts w:ascii="Calibri" w:eastAsia="Times New Roman" w:hAnsi="Calibri" w:cs="Calibri"/>
+                <w:color w:val="000000"/>
+                <w:lang w:val="en-GB" w:eastAsia="ca-ES"/>
+              </w:rPr>
+              <w:t>Steps to reproduce</w:t>
+            </w:r>
+          </w:p>
+        </w:tc>
+        <w:tc>
+          <w:tcPr>
+            <w:tcW w:w="7320" w:type="dxa"/>
+            <w:gridSpan w:val="5"/>
+            <w:tcBorders>
+              <w:top w:val="single" w:sz="4" w:space="0" w:color="auto"/>
+              <w:left w:val="nil"/>
+              <w:bottom w:val="single" w:sz="4" w:space="0" w:color="auto"/>
+              <w:right w:val="single" w:sz="4" w:space="0" w:color="auto"/>
+            </w:tcBorders>
+            <w:shd w:val="clear" w:color="auto" w:fill="auto"/>
+            <w:noWrap/>
+            <w:vAlign w:val="bottom"/>
+            <w:hideMark/>
+          </w:tcPr>
+          <w:p>
+            <w:pPr>
+              <w:spacing w:after="0" w:line="240" w:lineRule="auto"/>
+              <w:rPr>
+                <w:rFonts w:ascii="Calibri" w:eastAsia="Times New Roman" w:hAnsi="Calibri" w:cs="Calibri"/>
+                <w:color w:val="000000"/>
+                <w:lang w:val="es-ES" w:eastAsia="ca-ES"/>
+              </w:rPr>
+            </w:pPr>
+            <w:r>
+              <w:rPr>
+                <w:rFonts w:ascii="Calibri" w:eastAsia="Times New Roman" w:hAnsi="Calibri" w:cs="Calibri"/>
+                <w:color w:val="000000"/>
+                <w:lang w:val="es-ES" w:eastAsia="ca-ES"/>
+              </w:rPr>
+              <w:t> </w:t>
+            </w:r>
+            <w:proofErr w:type="spellStart"/>
+            <w:r>
+              <w:rPr>
+                <w:rFonts w:ascii="Calibri" w:eastAsia="Times New Roman" w:hAnsi="Calibri" w:cs="Calibri"/>
+                <w:color w:val="000000"/>
+                <w:lang w:val="es-ES" w:eastAsia="ca-ES"/>
+              </w:rPr>
+              <w:t>Ejectuar</w:t>
+            </w:r>
+            <w:proofErr w:type="spellEnd"/>
+            <w:r>
+              <w:rPr>
+                <w:rFonts w:ascii="Calibri" w:eastAsia="Times New Roman" w:hAnsi="Calibri" w:cs="Calibri"/>
+                <w:color w:val="000000"/>
+                <w:lang w:val="es-ES" w:eastAsia="ca-ES"/>
+              </w:rPr>
+              <w:t xml:space="preserve"> el programa </w:t>
+            </w:r>
+            <w:r>
+              <w:rPr>
+                <w:rFonts w:ascii="Calibri" w:eastAsia="Times New Roman" w:hAnsi="Calibri" w:cs="Calibri"/>
+                <w:color w:val="000000"/>
+                <w:lang w:val="es-ES" w:eastAsia="ca-ES"/>
+              </w:rPr>
+              <w:t>e introducir que opción se desea ejecutar</w:t>
+            </w:r>
+          </w:p>
+        </w:tc>
+      </w:tr>
+      <w:tr>
+        <w:trPr>
+          <w:trHeight w:val="600"/>
+        </w:trPr>
+        <w:tc>
+          <w:tcPr>
+            <w:tcW w:w="1180" w:type="dxa"/>
+            <w:tcBorders>
+              <w:top w:val="nil"/>
+              <w:left w:val="single" w:sz="4" w:space="0" w:color="auto"/>
+              <w:bottom w:val="single" w:sz="4" w:space="0" w:color="auto"/>
+              <w:right w:val="single" w:sz="4" w:space="0" w:color="auto"/>
+            </w:tcBorders>
+            <w:shd w:val="clear" w:color="000000" w:fill="F2F2F2"/>
+            <w:vAlign w:val="bottom"/>
+            <w:hideMark/>
+          </w:tcPr>
+          <w:p>
+            <w:pPr>
+              <w:spacing w:after="0" w:line="240" w:lineRule="auto"/>
+              <w:rPr>
+                <w:rFonts w:ascii="Calibri" w:eastAsia="Times New Roman" w:hAnsi="Calibri" w:cs="Calibri"/>
+                <w:color w:val="000000"/>
+                <w:lang w:val="en-GB" w:eastAsia="ca-ES"/>
+              </w:rPr>
+            </w:pPr>
+            <w:r>
+              <w:rPr>
+                <w:rFonts w:ascii="Calibri" w:eastAsia="Times New Roman" w:hAnsi="Calibri" w:cs="Calibri"/>
+                <w:color w:val="000000"/>
+                <w:lang w:val="en-GB" w:eastAsia="ca-ES"/>
+              </w:rPr>
+              <w:t>Expected result</w:t>
+            </w:r>
+          </w:p>
+        </w:tc>
+        <w:tc>
+          <w:tcPr>
+            <w:tcW w:w="7320" w:type="dxa"/>
+            <w:gridSpan w:val="5"/>
+            <w:tcBorders>
+              <w:top w:val="single" w:sz="4" w:space="0" w:color="auto"/>
+              <w:left w:val="nil"/>
+              <w:bottom w:val="single" w:sz="4" w:space="0" w:color="auto"/>
+              <w:right w:val="single" w:sz="4" w:space="0" w:color="auto"/>
+            </w:tcBorders>
+            <w:shd w:val="clear" w:color="auto" w:fill="auto"/>
+            <w:noWrap/>
+            <w:vAlign w:val="bottom"/>
+            <w:hideMark/>
+          </w:tcPr>
+          <w:p>
+            <w:pPr>
+              <w:spacing w:after="0" w:line="240" w:lineRule="auto"/>
+              <w:rPr>
+                <w:rFonts w:ascii="Calibri" w:eastAsia="Times New Roman" w:hAnsi="Calibri" w:cs="Calibri"/>
+                <w:color w:val="000000"/>
+                <w:lang w:val="es-ES" w:eastAsia="ca-ES"/>
+              </w:rPr>
+            </w:pPr>
+            <w:r>
+              <w:rPr>
+                <w:rFonts w:ascii="Calibri" w:eastAsia="Times New Roman" w:hAnsi="Calibri" w:cs="Calibri"/>
+                <w:color w:val="000000"/>
+                <w:lang w:val="es-ES" w:eastAsia="ca-ES"/>
+              </w:rPr>
+              <w:t> </w:t>
+            </w:r>
+            <w:r>
+              <w:rPr>
+                <w:rFonts w:ascii="Calibri" w:eastAsia="Times New Roman" w:hAnsi="Calibri" w:cs="Calibri"/>
+                <w:color w:val="000000"/>
+                <w:lang w:val="es-ES" w:eastAsia="ca-ES"/>
+              </w:rPr>
+              <w:t xml:space="preserve">Entrar en la </w:t>
+            </w:r>
+            <w:proofErr w:type="spellStart"/>
+            <w:r>
+              <w:rPr>
+                <w:rFonts w:ascii="Calibri" w:eastAsia="Times New Roman" w:hAnsi="Calibri" w:cs="Calibri"/>
+                <w:color w:val="000000"/>
+                <w:lang w:val="es-ES" w:eastAsia="ca-ES"/>
+              </w:rPr>
+              <w:t>opcion</w:t>
+            </w:r>
+            <w:proofErr w:type="spellEnd"/>
+            <w:r>
+              <w:rPr>
+                <w:rFonts w:ascii="Calibri" w:eastAsia="Times New Roman" w:hAnsi="Calibri" w:cs="Calibri"/>
+                <w:color w:val="000000"/>
+                <w:lang w:val="es-ES" w:eastAsia="ca-ES"/>
+              </w:rPr>
+              <w:t xml:space="preserve"> </w:t>
+            </w:r>
+            <w:r>
+              <w:rPr>
+                <w:rFonts w:ascii="Calibri" w:eastAsia="Times New Roman" w:hAnsi="Calibri" w:cs="Calibri"/>
+                <w:color w:val="000000"/>
+                <w:lang w:val="es-ES" w:eastAsia="ca-ES"/>
+              </w:rPr>
+              <w:t>que desea el usuario</w:t>
+            </w:r>
+          </w:p>
+        </w:tc>
+      </w:tr>
+      <w:tr>
+        <w:trPr>
+          <w:trHeight w:val="600"/>
+        </w:trPr>
+        <w:tc>
+          <w:tcPr>
+            <w:tcW w:w="1180" w:type="dxa"/>
+            <w:tcBorders>
+              <w:top w:val="nil"/>
+              <w:left w:val="single" w:sz="4" w:space="0" w:color="auto"/>
+              <w:bottom w:val="single" w:sz="4" w:space="0" w:color="auto"/>
+              <w:right w:val="single" w:sz="4" w:space="0" w:color="auto"/>
+            </w:tcBorders>
+            <w:shd w:val="clear" w:color="000000" w:fill="F2F2F2"/>
+            <w:vAlign w:val="bottom"/>
+            <w:hideMark/>
+          </w:tcPr>
+          <w:p>
+            <w:pPr>
+              <w:spacing w:after="0" w:line="240" w:lineRule="auto"/>
+              <w:rPr>
+                <w:rFonts w:ascii="Calibri" w:eastAsia="Times New Roman" w:hAnsi="Calibri" w:cs="Calibri"/>
+                <w:color w:val="000000"/>
+                <w:lang w:val="en-GB" w:eastAsia="ca-ES"/>
+              </w:rPr>
+            </w:pPr>
+            <w:r>
+              <w:rPr>
+                <w:rFonts w:ascii="Calibri" w:eastAsia="Times New Roman" w:hAnsi="Calibri" w:cs="Calibri"/>
+                <w:color w:val="000000"/>
+                <w:lang w:val="en-GB" w:eastAsia="ca-ES"/>
+              </w:rPr>
+              <w:t>Actual result</w:t>
+            </w:r>
+          </w:p>
+        </w:tc>
+        <w:tc>
+          <w:tcPr>
+            <w:tcW w:w="7320" w:type="dxa"/>
+            <w:gridSpan w:val="5"/>
+            <w:tcBorders>
+              <w:top w:val="single" w:sz="4" w:space="0" w:color="auto"/>
+              <w:left w:val="nil"/>
+              <w:bottom w:val="single" w:sz="4" w:space="0" w:color="auto"/>
+              <w:right w:val="single" w:sz="4" w:space="0" w:color="auto"/>
+            </w:tcBorders>
+            <w:shd w:val="clear" w:color="auto" w:fill="auto"/>
+            <w:noWrap/>
+            <w:vAlign w:val="bottom"/>
+            <w:hideMark/>
+          </w:tcPr>
+          <w:p>
+            <w:pPr>
+              <w:spacing w:after="0" w:line="240" w:lineRule="auto"/>
+              <w:rPr>
+                <w:rFonts w:ascii="Calibri" w:eastAsia="Times New Roman" w:hAnsi="Calibri" w:cs="Calibri"/>
+                <w:color w:val="000000"/>
+                <w:lang w:val="en-GB" w:eastAsia="ca-ES"/>
+              </w:rPr>
+            </w:pPr>
+            <w:r>
+              <w:rPr>
+                <w:rFonts w:ascii="Calibri" w:eastAsia="Times New Roman" w:hAnsi="Calibri" w:cs="Calibri"/>
+                <w:color w:val="000000"/>
+                <w:lang w:val="en-GB" w:eastAsia="ca-ES"/>
+              </w:rPr>
+              <w:t> </w:t>
+            </w:r>
+            <w:proofErr w:type="spellStart"/>
+            <w:r>
+              <w:rPr>
+                <w:rFonts w:ascii="Calibri" w:eastAsia="Times New Roman" w:hAnsi="Calibri" w:cs="Calibri"/>
+                <w:color w:val="000000"/>
+                <w:lang w:val="en-GB" w:eastAsia="ca-ES"/>
+              </w:rPr>
+              <w:t>Opcion</w:t>
+            </w:r>
+            <w:proofErr w:type="spellEnd"/>
+            <w:r>
+              <w:rPr>
+                <w:rFonts w:ascii="Calibri" w:eastAsia="Times New Roman" w:hAnsi="Calibri" w:cs="Calibri"/>
+                <w:color w:val="000000"/>
+                <w:lang w:val="en-GB" w:eastAsia="ca-ES"/>
+              </w:rPr>
+              <w:t xml:space="preserve"> </w:t>
+            </w:r>
+            <w:proofErr w:type="spellStart"/>
+            <w:r>
+              <w:rPr>
+                <w:rFonts w:ascii="Calibri" w:eastAsia="Times New Roman" w:hAnsi="Calibri" w:cs="Calibri"/>
+                <w:color w:val="000000"/>
+                <w:lang w:val="en-GB" w:eastAsia="ca-ES"/>
+              </w:rPr>
+              <w:t>incorrecta</w:t>
+            </w:r>
+            <w:proofErr w:type="spellEnd"/>
+          </w:p>
+        </w:tc>
+      </w:tr>
+      <w:tr>
+        <w:trPr>
+          <w:trHeight w:val="300"/>
+        </w:trPr>
+        <w:tc>
+          <w:tcPr>
+            <w:tcW w:w="1180" w:type="dxa"/>
+            <w:tcBorders>
+              <w:top w:val="nil"/>
+              <w:left w:val="single" w:sz="4" w:space="0" w:color="auto"/>
+              <w:bottom w:val="single" w:sz="4" w:space="0" w:color="auto"/>
+              <w:right w:val="single" w:sz="4" w:space="0" w:color="auto"/>
+            </w:tcBorders>
+            <w:shd w:val="clear" w:color="000000" w:fill="F2F2F2"/>
+            <w:vAlign w:val="bottom"/>
+            <w:hideMark/>
+          </w:tcPr>
+          <w:p>
+            <w:pPr>
+              <w:spacing w:after="0" w:line="240" w:lineRule="auto"/>
+              <w:rPr>
+                <w:rFonts w:ascii="Calibri" w:eastAsia="Times New Roman" w:hAnsi="Calibri" w:cs="Calibri"/>
+                <w:color w:val="000000"/>
+                <w:lang w:val="en-GB" w:eastAsia="ca-ES"/>
+              </w:rPr>
+            </w:pPr>
+            <w:r>
+              <w:rPr>
+                <w:rFonts w:ascii="Calibri" w:eastAsia="Times New Roman" w:hAnsi="Calibri" w:cs="Calibri"/>
+                <w:color w:val="000000"/>
+                <w:lang w:val="en-GB" w:eastAsia="ca-ES"/>
+              </w:rPr>
+              <w:lastRenderedPageBreak/>
+              <w:t>Solution</w:t>
+            </w:r>
+          </w:p>
+        </w:tc>
+        <w:tc>
+          <w:tcPr>
+            <w:tcW w:w="7320" w:type="dxa"/>
+            <w:gridSpan w:val="5"/>
+            <w:tcBorders>
+              <w:top w:val="single" w:sz="4" w:space="0" w:color="auto"/>
+              <w:left w:val="nil"/>
+              <w:bottom w:val="single" w:sz="4" w:space="0" w:color="auto"/>
+              <w:right w:val="single" w:sz="4" w:space="0" w:color="auto"/>
+            </w:tcBorders>
+            <w:shd w:val="clear" w:color="auto" w:fill="auto"/>
+            <w:noWrap/>
+            <w:vAlign w:val="bottom"/>
+            <w:hideMark/>
+          </w:tcPr>
+          <w:p>
+            <w:pPr>
+              <w:spacing w:after="0" w:line="240" w:lineRule="auto"/>
+              <w:rPr>
+                <w:rFonts w:ascii="Calibri" w:eastAsia="Times New Roman" w:hAnsi="Calibri" w:cs="Calibri"/>
+                <w:color w:val="000000"/>
+                <w:lang w:val="es-ES" w:eastAsia="ca-ES"/>
+              </w:rPr>
+            </w:pPr>
+            <w:r>
+              <w:rPr>
+                <w:rFonts w:ascii="Calibri" w:eastAsia="Times New Roman" w:hAnsi="Calibri" w:cs="Calibri"/>
+                <w:color w:val="000000"/>
+                <w:lang w:val="es-ES" w:eastAsia="ca-ES"/>
+              </w:rPr>
+              <w:t> </w:t>
+            </w:r>
+            <w:r>
+              <w:rPr>
+                <w:rFonts w:ascii="Calibri" w:eastAsia="Times New Roman" w:hAnsi="Calibri" w:cs="Calibri"/>
+                <w:color w:val="000000"/>
+                <w:lang w:val="es-ES" w:eastAsia="ca-ES"/>
+              </w:rPr>
+              <w:t xml:space="preserve">En el </w:t>
+            </w:r>
+            <w:proofErr w:type="spellStart"/>
+            <w:r>
+              <w:rPr>
+                <w:rFonts w:ascii="Calibri" w:eastAsia="Times New Roman" w:hAnsi="Calibri" w:cs="Calibri"/>
+                <w:color w:val="000000"/>
+                <w:lang w:val="es-ES" w:eastAsia="ca-ES"/>
+              </w:rPr>
+              <w:t>modulo</w:t>
+            </w:r>
+            <w:proofErr w:type="spellEnd"/>
+            <w:r>
+              <w:rPr>
+                <w:rFonts w:ascii="Calibri" w:eastAsia="Times New Roman" w:hAnsi="Calibri" w:cs="Calibri"/>
+                <w:color w:val="000000"/>
+                <w:lang w:val="es-ES" w:eastAsia="ca-ES"/>
+              </w:rPr>
+              <w:t xml:space="preserve"> </w:t>
+            </w:r>
+            <w:proofErr w:type="spellStart"/>
+            <w:r>
+              <w:rPr>
+                <w:rFonts w:ascii="Calibri" w:eastAsia="Times New Roman" w:hAnsi="Calibri" w:cs="Calibri"/>
+                <w:color w:val="000000"/>
+                <w:lang w:val="es-ES" w:eastAsia="ca-ES"/>
+              </w:rPr>
+              <w:t>menu.c</w:t>
+            </w:r>
+            <w:proofErr w:type="spellEnd"/>
+            <w:r>
+              <w:rPr>
+                <w:rFonts w:ascii="Calibri" w:eastAsia="Times New Roman" w:hAnsi="Calibri" w:cs="Calibri"/>
+                <w:color w:val="000000"/>
+                <w:lang w:val="es-ES" w:eastAsia="ca-ES"/>
+              </w:rPr>
+              <w:t xml:space="preserve"> cambiar de la función </w:t>
+            </w:r>
+            <w:proofErr w:type="spellStart"/>
+            <w:r>
+              <w:rPr>
+                <w:rFonts w:ascii="Calibri" w:eastAsia="Times New Roman" w:hAnsi="Calibri" w:cs="Calibri"/>
+                <w:color w:val="000000"/>
+                <w:lang w:val="es-ES" w:eastAsia="ca-ES"/>
+              </w:rPr>
+              <w:t>isCorrect</w:t>
+            </w:r>
+            <w:proofErr w:type="spellEnd"/>
+            <w:r>
+              <w:rPr>
+                <w:rFonts w:ascii="Calibri" w:eastAsia="Times New Roman" w:hAnsi="Calibri" w:cs="Calibri"/>
+                <w:color w:val="000000"/>
+                <w:lang w:val="es-ES" w:eastAsia="ca-ES"/>
+              </w:rPr>
+              <w:t xml:space="preserve"> la línea 33 los comparadores el primero a &gt;= i el segundo &lt;= </w:t>
+            </w:r>
+          </w:p>
+        </w:tc>
+      </w:tr>
+    </w:tbl>
+    <w:p>
+      <w:pPr>
+        <w:rPr>
+          <w:b/>
+          <w:sz w:val="28"/>
+        </w:rPr>
+      </w:pPr>
+    </w:p>
+    <w:p>
+      <w:pPr>
+        <w:rPr>
+          <w:b/>
+          <w:sz w:val="28"/>
+        </w:rPr>
+      </w:pPr>
+      <w:proofErr w:type="spellStart"/>
+      <w:r>
+        <w:rPr>
+          <w:b/>
+          <w:sz w:val="28"/>
+        </w:rPr>
+        <w:t>Bug</w:t>
+      </w:r>
+      <w:proofErr w:type="spellEnd"/>
+      <w:r>
+        <w:rPr>
+          <w:b/>
+          <w:sz w:val="28"/>
+        </w:rPr>
+        <w:t xml:space="preserve"> report </w:t>
+      </w:r>
+      <w:proofErr w:type="spellStart"/>
+      <w:r>
+        <w:rPr>
+          <w:b/>
+          <w:sz w:val="28"/>
+        </w:rPr>
+        <w:t>template</w:t>
+      </w:r>
+      <w:proofErr w:type="spellEnd"/>
+      <w:r>
+        <w:rPr>
+          <w:b/>
+          <w:sz w:val="28"/>
+        </w:rPr>
+        <w:t xml:space="preserve"> </w:t>
+      </w:r>
+      <w:r>
+        <w:rPr>
+          <w:b/>
+          <w:sz w:val="28"/>
+        </w:rPr>
+        <w:t>4</w:t>
+      </w:r>
+      <w:bookmarkStart w:id="2" w:name="_GoBack"/>
+      <w:bookmarkEnd w:id="2"/>
     </w:p>
     <w:tbl>
       <w:tblPr>
@@ -4984,6 +5797,7 @@
                 <w:color w:val="000000"/>
                 <w:lang w:val="en-GB" w:eastAsia="ca-ES"/>
               </w:rPr>
+              <w:lastRenderedPageBreak/>
               <w:t>Expected result</w:t>
             </w:r>
           </w:p>

</xml_diff>

<commit_message>
doc: Se ha anyadido el report con el id #4 referente a la falta de la cabecera de funcion en el archivo menu.h
Faltaba la cabecera de funcion char * readUserString()
</commit_message>
<xml_diff>
--- a/memoria/Memoria.docx
+++ b/memoria/Memoria.docx
@@ -3913,6 +3913,793 @@
         </w:rPr>
         <w:t>4</w:t>
       </w:r>
+    </w:p>
+    <w:tbl>
+      <w:tblPr>
+        <w:tblW w:w="8500" w:type="dxa"/>
+        <w:tblCellMar>
+          <w:left w:w="70" w:type="dxa"/>
+          <w:right w:w="70" w:type="dxa"/>
+        </w:tblCellMar>
+        <w:tblLook w:val="04A0" w:firstRow="1" w:lastRow="0" w:firstColumn="1" w:lastColumn="0" w:noHBand="0" w:noVBand="1"/>
+      </w:tblPr>
+      <w:tblGrid>
+        <w:gridCol w:w="1180"/>
+        <w:gridCol w:w="1200"/>
+        <w:gridCol w:w="1200"/>
+        <w:gridCol w:w="1200"/>
+        <w:gridCol w:w="1200"/>
+        <w:gridCol w:w="2520"/>
+      </w:tblGrid>
+      <w:tr>
+        <w:trPr>
+          <w:trHeight w:val="300"/>
+        </w:trPr>
+        <w:tc>
+          <w:tcPr>
+            <w:tcW w:w="1180" w:type="dxa"/>
+            <w:tcBorders>
+              <w:top w:val="single" w:sz="4" w:space="0" w:color="auto"/>
+              <w:left w:val="single" w:sz="4" w:space="0" w:color="auto"/>
+              <w:bottom w:val="single" w:sz="4" w:space="0" w:color="auto"/>
+              <w:right w:val="single" w:sz="4" w:space="0" w:color="auto"/>
+            </w:tcBorders>
+            <w:shd w:val="clear" w:color="000000" w:fill="F2F2F2"/>
+            <w:vAlign w:val="bottom"/>
+            <w:hideMark/>
+          </w:tcPr>
+          <w:p>
+            <w:pPr>
+              <w:spacing w:after="0" w:line="240" w:lineRule="auto"/>
+              <w:rPr>
+                <w:rFonts w:ascii="Calibri" w:eastAsia="Times New Roman" w:hAnsi="Calibri" w:cs="Calibri"/>
+                <w:color w:val="000000"/>
+                <w:lang w:val="en-GB" w:eastAsia="ca-ES"/>
+              </w:rPr>
+            </w:pPr>
+            <w:r>
+              <w:rPr>
+                <w:rFonts w:ascii="Calibri" w:eastAsia="Times New Roman" w:hAnsi="Calibri" w:cs="Calibri"/>
+                <w:color w:val="000000"/>
+                <w:lang w:val="en-GB" w:eastAsia="ca-ES"/>
+              </w:rPr>
+              <w:t>ID</w:t>
+            </w:r>
+          </w:p>
+        </w:tc>
+        <w:tc>
+          <w:tcPr>
+            <w:tcW w:w="1200" w:type="dxa"/>
+            <w:tcBorders>
+              <w:top w:val="single" w:sz="4" w:space="0" w:color="auto"/>
+              <w:left w:val="nil"/>
+              <w:bottom w:val="single" w:sz="4" w:space="0" w:color="auto"/>
+              <w:right w:val="single" w:sz="4" w:space="0" w:color="auto"/>
+            </w:tcBorders>
+            <w:shd w:val="clear" w:color="auto" w:fill="auto"/>
+            <w:noWrap/>
+            <w:vAlign w:val="bottom"/>
+            <w:hideMark/>
+          </w:tcPr>
+          <w:p>
+            <w:pPr>
+              <w:spacing w:after="0" w:line="240" w:lineRule="auto"/>
+              <w:rPr>
+                <w:rFonts w:ascii="Calibri" w:eastAsia="Times New Roman" w:hAnsi="Calibri" w:cs="Calibri"/>
+                <w:color w:val="000000"/>
+                <w:lang w:val="en-GB" w:eastAsia="ca-ES"/>
+              </w:rPr>
+            </w:pPr>
+            <w:r>
+              <w:rPr>
+                <w:rFonts w:ascii="Calibri" w:eastAsia="Times New Roman" w:hAnsi="Calibri" w:cs="Calibri"/>
+                <w:color w:val="000000"/>
+                <w:lang w:val="en-GB" w:eastAsia="ca-ES"/>
+              </w:rPr>
+              <w:t> </w:t>
+            </w:r>
+            <w:r>
+              <w:rPr>
+                <w:rFonts w:ascii="Calibri" w:eastAsia="Times New Roman" w:hAnsi="Calibri" w:cs="Calibri"/>
+                <w:color w:val="000000"/>
+                <w:lang w:val="en-GB" w:eastAsia="ca-ES"/>
+              </w:rPr>
+              <w:t>4</w:t>
+            </w:r>
+          </w:p>
+        </w:tc>
+        <w:tc>
+          <w:tcPr>
+            <w:tcW w:w="1200" w:type="dxa"/>
+            <w:tcBorders>
+              <w:top w:val="single" w:sz="4" w:space="0" w:color="auto"/>
+              <w:left w:val="nil"/>
+              <w:bottom w:val="single" w:sz="4" w:space="0" w:color="auto"/>
+              <w:right w:val="single" w:sz="4" w:space="0" w:color="auto"/>
+            </w:tcBorders>
+            <w:shd w:val="clear" w:color="000000" w:fill="F2F2F2"/>
+            <w:noWrap/>
+            <w:vAlign w:val="bottom"/>
+            <w:hideMark/>
+          </w:tcPr>
+          <w:p>
+            <w:pPr>
+              <w:spacing w:after="0" w:line="240" w:lineRule="auto"/>
+              <w:rPr>
+                <w:rFonts w:ascii="Calibri" w:eastAsia="Times New Roman" w:hAnsi="Calibri" w:cs="Calibri"/>
+                <w:color w:val="000000"/>
+                <w:lang w:val="en-GB" w:eastAsia="ca-ES"/>
+              </w:rPr>
+            </w:pPr>
+            <w:r>
+              <w:rPr>
+                <w:rFonts w:ascii="Calibri" w:eastAsia="Times New Roman" w:hAnsi="Calibri" w:cs="Calibri"/>
+                <w:color w:val="000000"/>
+                <w:lang w:val="en-GB" w:eastAsia="ca-ES"/>
+              </w:rPr>
+              <w:t>Status</w:t>
+            </w:r>
+          </w:p>
+        </w:tc>
+        <w:tc>
+          <w:tcPr>
+            <w:tcW w:w="1200" w:type="dxa"/>
+            <w:tcBorders>
+              <w:top w:val="single" w:sz="4" w:space="0" w:color="auto"/>
+              <w:left w:val="nil"/>
+              <w:bottom w:val="single" w:sz="4" w:space="0" w:color="auto"/>
+              <w:right w:val="single" w:sz="4" w:space="0" w:color="auto"/>
+            </w:tcBorders>
+            <w:shd w:val="clear" w:color="auto" w:fill="auto"/>
+            <w:noWrap/>
+            <w:vAlign w:val="bottom"/>
+            <w:hideMark/>
+          </w:tcPr>
+          <w:p>
+            <w:pPr>
+              <w:spacing w:after="0" w:line="240" w:lineRule="auto"/>
+              <w:rPr>
+                <w:rFonts w:ascii="Calibri" w:eastAsia="Times New Roman" w:hAnsi="Calibri" w:cs="Calibri"/>
+                <w:color w:val="000000"/>
+                <w:lang w:val="en-GB" w:eastAsia="ca-ES"/>
+              </w:rPr>
+            </w:pPr>
+            <w:r>
+              <w:rPr>
+                <w:rFonts w:ascii="Calibri" w:eastAsia="Times New Roman" w:hAnsi="Calibri" w:cs="Calibri"/>
+                <w:color w:val="000000"/>
+                <w:lang w:val="en-GB" w:eastAsia="ca-ES"/>
+              </w:rPr>
+              <w:t> </w:t>
+            </w:r>
+            <w:r>
+              <w:rPr>
+                <w:rFonts w:ascii="Calibri" w:eastAsia="Times New Roman" w:hAnsi="Calibri" w:cs="Calibri"/>
+                <w:color w:val="000000"/>
+                <w:lang w:val="en-GB" w:eastAsia="ca-ES"/>
+              </w:rPr>
+              <w:t>Solved</w:t>
+            </w:r>
+          </w:p>
+        </w:tc>
+        <w:tc>
+          <w:tcPr>
+            <w:tcW w:w="1200" w:type="dxa"/>
+            <w:tcBorders>
+              <w:top w:val="single" w:sz="4" w:space="0" w:color="auto"/>
+              <w:left w:val="nil"/>
+              <w:bottom w:val="single" w:sz="4" w:space="0" w:color="auto"/>
+              <w:right w:val="single" w:sz="4" w:space="0" w:color="auto"/>
+            </w:tcBorders>
+            <w:shd w:val="clear" w:color="000000" w:fill="F2F2F2"/>
+            <w:noWrap/>
+            <w:vAlign w:val="bottom"/>
+            <w:hideMark/>
+          </w:tcPr>
+          <w:p>
+            <w:pPr>
+              <w:spacing w:after="0" w:line="240" w:lineRule="auto"/>
+              <w:rPr>
+                <w:rFonts w:ascii="Calibri" w:eastAsia="Times New Roman" w:hAnsi="Calibri" w:cs="Calibri"/>
+                <w:color w:val="000000"/>
+                <w:lang w:val="en-GB" w:eastAsia="ca-ES"/>
+              </w:rPr>
+            </w:pPr>
+            <w:r>
+              <w:rPr>
+                <w:rFonts w:ascii="Calibri" w:eastAsia="Times New Roman" w:hAnsi="Calibri" w:cs="Calibri"/>
+                <w:color w:val="000000"/>
+                <w:lang w:val="en-GB" w:eastAsia="ca-ES"/>
+              </w:rPr>
+              <w:t>Severity</w:t>
+            </w:r>
+          </w:p>
+        </w:tc>
+        <w:tc>
+          <w:tcPr>
+            <w:tcW w:w="2520" w:type="dxa"/>
+            <w:tcBorders>
+              <w:top w:val="single" w:sz="4" w:space="0" w:color="auto"/>
+              <w:left w:val="nil"/>
+              <w:bottom w:val="single" w:sz="4" w:space="0" w:color="auto"/>
+              <w:right w:val="single" w:sz="4" w:space="0" w:color="auto"/>
+            </w:tcBorders>
+            <w:shd w:val="clear" w:color="auto" w:fill="auto"/>
+            <w:noWrap/>
+            <w:vAlign w:val="bottom"/>
+            <w:hideMark/>
+          </w:tcPr>
+          <w:p>
+            <w:pPr>
+              <w:spacing w:after="0" w:line="240" w:lineRule="auto"/>
+              <w:rPr>
+                <w:rFonts w:ascii="Calibri" w:eastAsia="Times New Roman" w:hAnsi="Calibri" w:cs="Calibri"/>
+                <w:color w:val="000000"/>
+                <w:lang w:val="en-GB" w:eastAsia="ca-ES"/>
+              </w:rPr>
+            </w:pPr>
+            <w:r>
+              <w:rPr>
+                <w:rFonts w:ascii="Calibri" w:eastAsia="Times New Roman" w:hAnsi="Calibri" w:cs="Calibri"/>
+                <w:color w:val="000000"/>
+                <w:lang w:val="en-GB" w:eastAsia="ca-ES"/>
+              </w:rPr>
+              <w:t> </w:t>
+            </w:r>
+            <w:r>
+              <w:rPr>
+                <w:rFonts w:ascii="Calibri" w:eastAsia="Times New Roman" w:hAnsi="Calibri" w:cs="Calibri"/>
+                <w:color w:val="000000"/>
+                <w:lang w:val="en-GB" w:eastAsia="ca-ES"/>
+              </w:rPr>
+              <w:t>Media</w:t>
+            </w:r>
+          </w:p>
+        </w:tc>
+      </w:tr>
+      <w:tr>
+        <w:trPr>
+          <w:trHeight w:val="300"/>
+        </w:trPr>
+        <w:tc>
+          <w:tcPr>
+            <w:tcW w:w="1180" w:type="dxa"/>
+            <w:tcBorders>
+              <w:top w:val="nil"/>
+              <w:left w:val="single" w:sz="4" w:space="0" w:color="auto"/>
+              <w:bottom w:val="single" w:sz="4" w:space="0" w:color="auto"/>
+              <w:right w:val="single" w:sz="4" w:space="0" w:color="auto"/>
+            </w:tcBorders>
+            <w:shd w:val="clear" w:color="000000" w:fill="F2F2F2"/>
+            <w:vAlign w:val="bottom"/>
+            <w:hideMark/>
+          </w:tcPr>
+          <w:p>
+            <w:pPr>
+              <w:spacing w:after="0" w:line="240" w:lineRule="auto"/>
+              <w:rPr>
+                <w:rFonts w:ascii="Calibri" w:eastAsia="Times New Roman" w:hAnsi="Calibri" w:cs="Calibri"/>
+                <w:color w:val="000000"/>
+                <w:lang w:val="en-GB" w:eastAsia="ca-ES"/>
+              </w:rPr>
+            </w:pPr>
+            <w:r>
+              <w:rPr>
+                <w:rFonts w:ascii="Calibri" w:eastAsia="Times New Roman" w:hAnsi="Calibri" w:cs="Calibri"/>
+                <w:color w:val="000000"/>
+                <w:lang w:val="en-GB" w:eastAsia="ca-ES"/>
+              </w:rPr>
+              <w:t>Description</w:t>
+            </w:r>
+          </w:p>
+        </w:tc>
+        <w:tc>
+          <w:tcPr>
+            <w:tcW w:w="7320" w:type="dxa"/>
+            <w:gridSpan w:val="5"/>
+            <w:tcBorders>
+              <w:top w:val="single" w:sz="4" w:space="0" w:color="auto"/>
+              <w:left w:val="nil"/>
+              <w:bottom w:val="single" w:sz="4" w:space="0" w:color="auto"/>
+              <w:right w:val="single" w:sz="4" w:space="0" w:color="auto"/>
+            </w:tcBorders>
+            <w:shd w:val="clear" w:color="auto" w:fill="auto"/>
+            <w:noWrap/>
+            <w:vAlign w:val="bottom"/>
+            <w:hideMark/>
+          </w:tcPr>
+          <w:p>
+            <w:pPr>
+              <w:spacing w:after="0" w:line="240" w:lineRule="auto"/>
+              <w:rPr>
+                <w:rFonts w:ascii="Calibri" w:eastAsia="Times New Roman" w:hAnsi="Calibri" w:cs="Calibri"/>
+                <w:color w:val="000000"/>
+                <w:lang w:val="es-ES" w:eastAsia="ca-ES"/>
+              </w:rPr>
+            </w:pPr>
+            <w:r>
+              <w:rPr>
+                <w:rFonts w:ascii="Calibri" w:eastAsia="Times New Roman" w:hAnsi="Calibri" w:cs="Calibri"/>
+                <w:color w:val="000000"/>
+                <w:lang w:val="es-ES" w:eastAsia="ca-ES"/>
+              </w:rPr>
+              <w:t> </w:t>
+            </w:r>
+            <w:r>
+              <w:rPr>
+                <w:rFonts w:ascii="Calibri" w:eastAsia="Times New Roman" w:hAnsi="Calibri" w:cs="Calibri"/>
+                <w:color w:val="000000"/>
+                <w:lang w:val="es-ES" w:eastAsia="ca-ES"/>
+              </w:rPr>
+              <w:t xml:space="preserve">Faltaba la cabecera de </w:t>
+            </w:r>
+            <w:r>
+              <w:rPr>
+                <w:rFonts w:ascii="Calibri" w:eastAsia="Times New Roman" w:hAnsi="Calibri" w:cs="Calibri"/>
+                <w:color w:val="000000"/>
+                <w:lang w:val="es-ES" w:eastAsia="ca-ES"/>
+              </w:rPr>
+              <w:t xml:space="preserve">función en el fichero </w:t>
+            </w:r>
+            <w:proofErr w:type="spellStart"/>
+            <w:r>
+              <w:rPr>
+                <w:rFonts w:ascii="Calibri" w:eastAsia="Times New Roman" w:hAnsi="Calibri" w:cs="Calibri"/>
+                <w:color w:val="000000"/>
+                <w:lang w:val="es-ES" w:eastAsia="ca-ES"/>
+              </w:rPr>
+              <w:t>menu.h</w:t>
+            </w:r>
+            <w:proofErr w:type="spellEnd"/>
+          </w:p>
+        </w:tc>
+      </w:tr>
+      <w:tr>
+        <w:trPr>
+          <w:trHeight w:val="600"/>
+        </w:trPr>
+        <w:tc>
+          <w:tcPr>
+            <w:tcW w:w="1180" w:type="dxa"/>
+            <w:tcBorders>
+              <w:top w:val="nil"/>
+              <w:left w:val="single" w:sz="4" w:space="0" w:color="auto"/>
+              <w:bottom w:val="single" w:sz="4" w:space="0" w:color="auto"/>
+              <w:right w:val="single" w:sz="4" w:space="0" w:color="auto"/>
+            </w:tcBorders>
+            <w:shd w:val="clear" w:color="000000" w:fill="F2F2F2"/>
+            <w:vAlign w:val="bottom"/>
+            <w:hideMark/>
+          </w:tcPr>
+          <w:p>
+            <w:pPr>
+              <w:spacing w:after="0" w:line="240" w:lineRule="auto"/>
+              <w:rPr>
+                <w:rFonts w:ascii="Calibri" w:eastAsia="Times New Roman" w:hAnsi="Calibri" w:cs="Calibri"/>
+                <w:color w:val="000000"/>
+                <w:lang w:val="en-GB" w:eastAsia="ca-ES"/>
+              </w:rPr>
+            </w:pPr>
+            <w:r>
+              <w:rPr>
+                <w:rFonts w:ascii="Calibri" w:eastAsia="Times New Roman" w:hAnsi="Calibri" w:cs="Calibri"/>
+                <w:color w:val="000000"/>
+                <w:lang w:val="en-GB" w:eastAsia="ca-ES"/>
+              </w:rPr>
+              <w:t>Steps to reproduce</w:t>
+            </w:r>
+          </w:p>
+        </w:tc>
+        <w:tc>
+          <w:tcPr>
+            <w:tcW w:w="7320" w:type="dxa"/>
+            <w:gridSpan w:val="5"/>
+            <w:tcBorders>
+              <w:top w:val="single" w:sz="4" w:space="0" w:color="auto"/>
+              <w:left w:val="nil"/>
+              <w:bottom w:val="single" w:sz="4" w:space="0" w:color="auto"/>
+              <w:right w:val="single" w:sz="4" w:space="0" w:color="auto"/>
+            </w:tcBorders>
+            <w:shd w:val="clear" w:color="auto" w:fill="auto"/>
+            <w:noWrap/>
+            <w:vAlign w:val="bottom"/>
+            <w:hideMark/>
+          </w:tcPr>
+          <w:p>
+            <w:pPr>
+              <w:spacing w:after="0" w:line="240" w:lineRule="auto"/>
+              <w:rPr>
+                <w:rFonts w:ascii="Calibri" w:eastAsia="Times New Roman" w:hAnsi="Calibri" w:cs="Calibri"/>
+                <w:color w:val="000000"/>
+                <w:lang w:val="es-ES" w:eastAsia="ca-ES"/>
+              </w:rPr>
+            </w:pPr>
+            <w:r>
+              <w:rPr>
+                <w:rFonts w:ascii="Calibri" w:eastAsia="Times New Roman" w:hAnsi="Calibri" w:cs="Calibri"/>
+                <w:color w:val="000000"/>
+                <w:lang w:val="es-ES" w:eastAsia="ca-ES"/>
+              </w:rPr>
+              <w:t> </w:t>
+            </w:r>
+            <w:r>
+              <w:rPr>
+                <w:rFonts w:ascii="Calibri" w:eastAsia="Times New Roman" w:hAnsi="Calibri" w:cs="Calibri"/>
+                <w:color w:val="000000"/>
+                <w:lang w:val="es-ES" w:eastAsia="ca-ES"/>
+              </w:rPr>
+              <w:t xml:space="preserve">No se ha seguido </w:t>
+            </w:r>
+            <w:r>
+              <w:rPr>
+                <w:rFonts w:ascii="Calibri" w:eastAsia="Times New Roman" w:hAnsi="Calibri" w:cs="Calibri"/>
+                <w:color w:val="000000"/>
+                <w:lang w:val="es-ES" w:eastAsia="ca-ES"/>
+              </w:rPr>
+              <w:t>ningún paso para detectar el error, simplemente se ha revisado el fichero.</w:t>
+            </w:r>
+          </w:p>
+        </w:tc>
+      </w:tr>
+      <w:tr>
+        <w:trPr>
+          <w:trHeight w:val="600"/>
+        </w:trPr>
+        <w:tc>
+          <w:tcPr>
+            <w:tcW w:w="1180" w:type="dxa"/>
+            <w:tcBorders>
+              <w:top w:val="nil"/>
+              <w:left w:val="single" w:sz="4" w:space="0" w:color="auto"/>
+              <w:bottom w:val="single" w:sz="4" w:space="0" w:color="auto"/>
+              <w:right w:val="single" w:sz="4" w:space="0" w:color="auto"/>
+            </w:tcBorders>
+            <w:shd w:val="clear" w:color="000000" w:fill="F2F2F2"/>
+            <w:vAlign w:val="bottom"/>
+            <w:hideMark/>
+          </w:tcPr>
+          <w:p>
+            <w:pPr>
+              <w:spacing w:after="0" w:line="240" w:lineRule="auto"/>
+              <w:rPr>
+                <w:rFonts w:ascii="Calibri" w:eastAsia="Times New Roman" w:hAnsi="Calibri" w:cs="Calibri"/>
+                <w:color w:val="000000"/>
+                <w:lang w:val="en-GB" w:eastAsia="ca-ES"/>
+              </w:rPr>
+            </w:pPr>
+            <w:r>
+              <w:rPr>
+                <w:rFonts w:ascii="Calibri" w:eastAsia="Times New Roman" w:hAnsi="Calibri" w:cs="Calibri"/>
+                <w:color w:val="000000"/>
+                <w:lang w:val="en-GB" w:eastAsia="ca-ES"/>
+              </w:rPr>
+              <w:t>Expected result</w:t>
+            </w:r>
+          </w:p>
+        </w:tc>
+        <w:tc>
+          <w:tcPr>
+            <w:tcW w:w="7320" w:type="dxa"/>
+            <w:gridSpan w:val="5"/>
+            <w:tcBorders>
+              <w:top w:val="single" w:sz="4" w:space="0" w:color="auto"/>
+              <w:left w:val="nil"/>
+              <w:bottom w:val="single" w:sz="4" w:space="0" w:color="auto"/>
+              <w:right w:val="single" w:sz="4" w:space="0" w:color="auto"/>
+            </w:tcBorders>
+            <w:shd w:val="clear" w:color="auto" w:fill="auto"/>
+            <w:noWrap/>
+            <w:vAlign w:val="bottom"/>
+            <w:hideMark/>
+          </w:tcPr>
+          <w:p>
+            <w:pPr>
+              <w:spacing w:after="0" w:line="240" w:lineRule="auto"/>
+              <w:rPr>
+                <w:rFonts w:ascii="Calibri" w:eastAsia="Times New Roman" w:hAnsi="Calibri" w:cs="Calibri"/>
+                <w:color w:val="000000"/>
+                <w:lang w:val="es-ES" w:eastAsia="ca-ES"/>
+              </w:rPr>
+            </w:pPr>
+            <w:r>
+              <w:rPr>
+                <w:rFonts w:ascii="Calibri" w:eastAsia="Times New Roman" w:hAnsi="Calibri" w:cs="Calibri"/>
+                <w:color w:val="000000"/>
+                <w:lang w:val="es-ES" w:eastAsia="ca-ES"/>
+              </w:rPr>
+              <w:t> </w:t>
+            </w:r>
+            <w:r>
+              <w:rPr>
+                <w:rFonts w:ascii="Calibri" w:eastAsia="Times New Roman" w:hAnsi="Calibri" w:cs="Calibri"/>
+                <w:color w:val="000000"/>
+                <w:lang w:val="es-ES" w:eastAsia="ca-ES"/>
+              </w:rPr>
+              <w:t>Que</w:t>
+            </w:r>
+            <w:r>
+              <w:rPr>
+                <w:rFonts w:ascii="Calibri" w:eastAsia="Times New Roman" w:hAnsi="Calibri" w:cs="Calibri"/>
+                <w:color w:val="000000"/>
+                <w:lang w:val="es-ES" w:eastAsia="ca-ES"/>
+              </w:rPr>
+              <w:t xml:space="preserve"> el programa</w:t>
+            </w:r>
+            <w:r>
+              <w:rPr>
+                <w:rFonts w:ascii="Calibri" w:eastAsia="Times New Roman" w:hAnsi="Calibri" w:cs="Calibri"/>
+                <w:color w:val="000000"/>
+                <w:lang w:val="es-ES" w:eastAsia="ca-ES"/>
+              </w:rPr>
+              <w:t xml:space="preserve"> reconozca la llamada a</w:t>
+            </w:r>
+            <w:r>
+              <w:rPr>
+                <w:rFonts w:ascii="Calibri" w:eastAsia="Times New Roman" w:hAnsi="Calibri" w:cs="Calibri"/>
+                <w:color w:val="000000"/>
+                <w:lang w:val="es-ES" w:eastAsia="ca-ES"/>
+              </w:rPr>
+              <w:t xml:space="preserve"> la cabecera de función.</w:t>
+            </w:r>
+          </w:p>
+        </w:tc>
+      </w:tr>
+      <w:tr>
+        <w:trPr>
+          <w:trHeight w:val="600"/>
+        </w:trPr>
+        <w:tc>
+          <w:tcPr>
+            <w:tcW w:w="1180" w:type="dxa"/>
+            <w:tcBorders>
+              <w:top w:val="nil"/>
+              <w:left w:val="single" w:sz="4" w:space="0" w:color="auto"/>
+              <w:bottom w:val="single" w:sz="4" w:space="0" w:color="auto"/>
+              <w:right w:val="single" w:sz="4" w:space="0" w:color="auto"/>
+            </w:tcBorders>
+            <w:shd w:val="clear" w:color="000000" w:fill="F2F2F2"/>
+            <w:vAlign w:val="bottom"/>
+            <w:hideMark/>
+          </w:tcPr>
+          <w:p>
+            <w:pPr>
+              <w:spacing w:after="0" w:line="240" w:lineRule="auto"/>
+              <w:rPr>
+                <w:rFonts w:ascii="Calibri" w:eastAsia="Times New Roman" w:hAnsi="Calibri" w:cs="Calibri"/>
+                <w:color w:val="000000"/>
+                <w:lang w:val="en-GB" w:eastAsia="ca-ES"/>
+              </w:rPr>
+            </w:pPr>
+            <w:r>
+              <w:rPr>
+                <w:rFonts w:ascii="Calibri" w:eastAsia="Times New Roman" w:hAnsi="Calibri" w:cs="Calibri"/>
+                <w:color w:val="000000"/>
+                <w:lang w:val="en-GB" w:eastAsia="ca-ES"/>
+              </w:rPr>
+              <w:t>Actual result</w:t>
+            </w:r>
+          </w:p>
+        </w:tc>
+        <w:tc>
+          <w:tcPr>
+            <w:tcW w:w="7320" w:type="dxa"/>
+            <w:gridSpan w:val="5"/>
+            <w:tcBorders>
+              <w:top w:val="single" w:sz="4" w:space="0" w:color="auto"/>
+              <w:left w:val="nil"/>
+              <w:bottom w:val="single" w:sz="4" w:space="0" w:color="auto"/>
+              <w:right w:val="single" w:sz="4" w:space="0" w:color="auto"/>
+            </w:tcBorders>
+            <w:shd w:val="clear" w:color="auto" w:fill="auto"/>
+            <w:noWrap/>
+            <w:vAlign w:val="bottom"/>
+            <w:hideMark/>
+          </w:tcPr>
+          <w:p>
+            <w:pPr>
+              <w:spacing w:after="0" w:line="240" w:lineRule="auto"/>
+              <w:rPr>
+                <w:rFonts w:ascii="Calibri" w:eastAsia="Times New Roman" w:hAnsi="Calibri" w:cs="Calibri"/>
+                <w:color w:val="000000"/>
+                <w:lang w:val="es-ES" w:eastAsia="ca-ES"/>
+              </w:rPr>
+            </w:pPr>
+            <w:r>
+              <w:rPr>
+                <w:rFonts w:ascii="Calibri" w:eastAsia="Times New Roman" w:hAnsi="Calibri" w:cs="Calibri"/>
+                <w:color w:val="000000"/>
+                <w:lang w:val="es-ES" w:eastAsia="ca-ES"/>
+              </w:rPr>
+              <w:t> </w:t>
+            </w:r>
+            <w:r>
+              <w:rPr>
+                <w:rFonts w:ascii="Calibri" w:eastAsia="Times New Roman" w:hAnsi="Calibri" w:cs="Calibri"/>
+                <w:color w:val="000000"/>
+                <w:lang w:val="es-ES" w:eastAsia="ca-ES"/>
+              </w:rPr>
+              <w:t>El programa no deber</w:t>
+            </w:r>
+            <w:r>
+              <w:rPr>
+                <w:rFonts w:ascii="Calibri" w:eastAsia="Times New Roman" w:hAnsi="Calibri" w:cs="Calibri"/>
+                <w:color w:val="000000"/>
+                <w:lang w:val="es-ES" w:eastAsia="ca-ES"/>
+              </w:rPr>
+              <w:t>í</w:t>
+            </w:r>
+            <w:r>
+              <w:rPr>
+                <w:rFonts w:ascii="Calibri" w:eastAsia="Times New Roman" w:hAnsi="Calibri" w:cs="Calibri"/>
+                <w:color w:val="000000"/>
+                <w:lang w:val="es-ES" w:eastAsia="ca-ES"/>
+              </w:rPr>
+              <w:t>a r</w:t>
+            </w:r>
+            <w:r>
+              <w:rPr>
+                <w:rFonts w:ascii="Calibri" w:eastAsia="Times New Roman" w:hAnsi="Calibri" w:cs="Calibri"/>
+                <w:color w:val="000000"/>
+                <w:lang w:val="es-ES" w:eastAsia="ca-ES"/>
+              </w:rPr>
+              <w:t>econocer la función o debería reportar una incidencia.</w:t>
+            </w:r>
+          </w:p>
+        </w:tc>
+      </w:tr>
+      <w:tr>
+        <w:trPr>
+          <w:trHeight w:val="300"/>
+        </w:trPr>
+        <w:tc>
+          <w:tcPr>
+            <w:tcW w:w="1180" w:type="dxa"/>
+            <w:tcBorders>
+              <w:top w:val="nil"/>
+              <w:left w:val="single" w:sz="4" w:space="0" w:color="auto"/>
+              <w:bottom w:val="single" w:sz="4" w:space="0" w:color="auto"/>
+              <w:right w:val="single" w:sz="4" w:space="0" w:color="auto"/>
+            </w:tcBorders>
+            <w:shd w:val="clear" w:color="000000" w:fill="F2F2F2"/>
+            <w:vAlign w:val="bottom"/>
+            <w:hideMark/>
+          </w:tcPr>
+          <w:p>
+            <w:pPr>
+              <w:spacing w:after="0" w:line="240" w:lineRule="auto"/>
+              <w:rPr>
+                <w:rFonts w:ascii="Calibri" w:eastAsia="Times New Roman" w:hAnsi="Calibri" w:cs="Calibri"/>
+                <w:color w:val="000000"/>
+                <w:lang w:val="en-GB" w:eastAsia="ca-ES"/>
+              </w:rPr>
+            </w:pPr>
+            <w:r>
+              <w:rPr>
+                <w:rFonts w:ascii="Calibri" w:eastAsia="Times New Roman" w:hAnsi="Calibri" w:cs="Calibri"/>
+                <w:color w:val="000000"/>
+                <w:lang w:val="en-GB" w:eastAsia="ca-ES"/>
+              </w:rPr>
+              <w:t>Solution</w:t>
+            </w:r>
+          </w:p>
+        </w:tc>
+        <w:tc>
+          <w:tcPr>
+            <w:tcW w:w="7320" w:type="dxa"/>
+            <w:gridSpan w:val="5"/>
+            <w:tcBorders>
+              <w:top w:val="single" w:sz="4" w:space="0" w:color="auto"/>
+              <w:left w:val="nil"/>
+              <w:bottom w:val="single" w:sz="4" w:space="0" w:color="auto"/>
+              <w:right w:val="single" w:sz="4" w:space="0" w:color="auto"/>
+            </w:tcBorders>
+            <w:shd w:val="clear" w:color="auto" w:fill="auto"/>
+            <w:noWrap/>
+            <w:vAlign w:val="bottom"/>
+            <w:hideMark/>
+          </w:tcPr>
+          <w:p>
+            <w:pPr>
+              <w:spacing w:after="0" w:line="240" w:lineRule="auto"/>
+              <w:rPr>
+                <w:rFonts w:ascii="Calibri" w:eastAsia="Times New Roman" w:hAnsi="Calibri" w:cs="Calibri"/>
+                <w:color w:val="000000"/>
+                <w:lang w:val="es-ES" w:eastAsia="ca-ES"/>
+              </w:rPr>
+            </w:pPr>
+            <w:r>
+              <w:rPr>
+                <w:rFonts w:ascii="Calibri" w:eastAsia="Times New Roman" w:hAnsi="Calibri" w:cs="Calibri"/>
+                <w:color w:val="000000"/>
+                <w:lang w:val="es-ES" w:eastAsia="ca-ES"/>
+              </w:rPr>
+              <w:t> </w:t>
+            </w:r>
+            <w:r>
+              <w:rPr>
+                <w:rFonts w:ascii="Calibri" w:eastAsia="Times New Roman" w:hAnsi="Calibri" w:cs="Calibri"/>
+                <w:color w:val="000000"/>
+                <w:lang w:val="es-ES" w:eastAsia="ca-ES"/>
+              </w:rPr>
+              <w:t xml:space="preserve">Añadir la cabecera de </w:t>
+            </w:r>
+            <w:r>
+              <w:rPr>
+                <w:rFonts w:ascii="Calibri" w:eastAsia="Times New Roman" w:hAnsi="Calibri" w:cs="Calibri"/>
+                <w:color w:val="000000"/>
+                <w:lang w:val="es-ES" w:eastAsia="ca-ES"/>
+              </w:rPr>
+              <w:t xml:space="preserve">función en el fichero </w:t>
+            </w:r>
+            <w:proofErr w:type="spellStart"/>
+            <w:r>
+              <w:rPr>
+                <w:rFonts w:ascii="Calibri" w:eastAsia="Times New Roman" w:hAnsi="Calibri" w:cs="Calibri"/>
+                <w:color w:val="000000"/>
+                <w:lang w:val="es-ES" w:eastAsia="ca-ES"/>
+              </w:rPr>
+              <w:t>menu.h</w:t>
+            </w:r>
+            <w:proofErr w:type="spellEnd"/>
+          </w:p>
+        </w:tc>
+      </w:tr>
+    </w:tbl>
+    <w:p/>
+    <w:p>
+      <w:pPr>
+        <w:rPr>
+          <w:b/>
+          <w:sz w:val="28"/>
+        </w:rPr>
+      </w:pPr>
+    </w:p>
+    <w:p>
+      <w:pPr>
+        <w:rPr>
+          <w:b/>
+          <w:sz w:val="28"/>
+        </w:rPr>
+      </w:pPr>
+      <w:proofErr w:type="spellStart"/>
+      <w:r>
+        <w:rPr>
+          <w:b/>
+          <w:sz w:val="28"/>
+        </w:rPr>
+        <w:t>Bug</w:t>
+      </w:r>
+      <w:proofErr w:type="spellEnd"/>
+      <w:r>
+        <w:rPr>
+          <w:b/>
+          <w:sz w:val="28"/>
+        </w:rPr>
+        <w:t xml:space="preserve"> report </w:t>
+      </w:r>
+      <w:proofErr w:type="spellStart"/>
+      <w:r>
+        <w:rPr>
+          <w:b/>
+          <w:sz w:val="28"/>
+        </w:rPr>
+        <w:t>template</w:t>
+      </w:r>
+      <w:proofErr w:type="spellEnd"/>
+      <w:r>
+        <w:rPr>
+          <w:b/>
+          <w:sz w:val="28"/>
+        </w:rPr>
+        <w:t xml:space="preserve"> </w:t>
+      </w:r>
+      <w:r>
+        <w:rPr>
+          <w:b/>
+          <w:sz w:val="28"/>
+        </w:rPr>
+        <w:t>5</w:t>
+      </w:r>
       <w:bookmarkStart w:id="2" w:name="_GoBack"/>
       <w:bookmarkEnd w:id="2"/>
     </w:p>
@@ -4000,6 +4787,14 @@
               </w:rPr>
               <w:t> </w:t>
             </w:r>
+            <w:r>
+              <w:rPr>
+                <w:rFonts w:ascii="Calibri" w:eastAsia="Times New Roman" w:hAnsi="Calibri" w:cs="Calibri"/>
+                <w:color w:val="000000"/>
+                <w:lang w:val="en-GB" w:eastAsia="ca-ES"/>
+              </w:rPr>
+              <w:t>4</w:t>
+            </w:r>
           </w:p>
         </w:tc>
         <w:tc>
@@ -4066,6 +4861,14 @@
               </w:rPr>
               <w:t> </w:t>
             </w:r>
+            <w:r>
+              <w:rPr>
+                <w:rFonts w:ascii="Calibri" w:eastAsia="Times New Roman" w:hAnsi="Calibri" w:cs="Calibri"/>
+                <w:color w:val="000000"/>
+                <w:lang w:val="en-GB" w:eastAsia="ca-ES"/>
+              </w:rPr>
+              <w:t>Solved</w:t>
+            </w:r>
           </w:p>
         </w:tc>
         <w:tc>
@@ -4131,6 +4934,14 @@
                 <w:lang w:val="en-GB" w:eastAsia="ca-ES"/>
               </w:rPr>
               <w:t> </w:t>
+            </w:r>
+            <w:r>
+              <w:rPr>
+                <w:rFonts w:ascii="Calibri" w:eastAsia="Times New Roman" w:hAnsi="Calibri" w:cs="Calibri"/>
+                <w:color w:val="000000"/>
+                <w:lang w:val="en-GB" w:eastAsia="ca-ES"/>
+              </w:rPr>
+              <w:t>Media</w:t>
             </w:r>
           </w:p>
         </w:tc>
@@ -4192,17 +5003,35 @@
               <w:rPr>
                 <w:rFonts w:ascii="Calibri" w:eastAsia="Times New Roman" w:hAnsi="Calibri" w:cs="Calibri"/>
                 <w:color w:val="000000"/>
-                <w:lang w:val="en-GB" w:eastAsia="ca-ES"/>
+                <w:lang w:val="es-ES" w:eastAsia="ca-ES"/>
               </w:rPr>
             </w:pPr>
             <w:r>
               <w:rPr>
                 <w:rFonts w:ascii="Calibri" w:eastAsia="Times New Roman" w:hAnsi="Calibri" w:cs="Calibri"/>
                 <w:color w:val="000000"/>
-                <w:lang w:val="en-GB" w:eastAsia="ca-ES"/>
-              </w:rPr>
-              <w:t> </w:t>
-            </w:r>
+                <w:lang w:val="es-ES" w:eastAsia="ca-ES"/>
+              </w:rPr>
+              <w:t xml:space="preserve"> Faltaba la cabecera de </w:t>
+            </w:r>
+            <w:r>
+              <w:rPr>
+                <w:rFonts w:ascii="Calibri" w:eastAsia="Times New Roman" w:hAnsi="Calibri" w:cs="Calibri"/>
+                <w:color w:val="000000"/>
+                <w:lang w:val="es-ES" w:eastAsia="ca-ES"/>
+              </w:rPr>
+              <w:t xml:space="preserve">función en el fichero </w:t>
+            </w:r>
+            <w:proofErr w:type="spellStart"/>
+            <w:r>
+              <w:rPr>
+                <w:rFonts w:ascii="Calibri" w:eastAsia="Times New Roman" w:hAnsi="Calibri" w:cs="Calibri"/>
+                <w:color w:val="000000"/>
+                <w:lang w:val="es-ES" w:eastAsia="ca-ES"/>
+              </w:rPr>
+              <w:t>menu.h</w:t>
+            </w:r>
+            <w:proofErr w:type="spellEnd"/>
           </w:p>
         </w:tc>
       </w:tr>
@@ -4263,16 +5092,24 @@
               <w:rPr>
                 <w:rFonts w:ascii="Calibri" w:eastAsia="Times New Roman" w:hAnsi="Calibri" w:cs="Calibri"/>
                 <w:color w:val="000000"/>
-                <w:lang w:val="en-GB" w:eastAsia="ca-ES"/>
+                <w:lang w:val="es-ES" w:eastAsia="ca-ES"/>
               </w:rPr>
             </w:pPr>
             <w:r>
               <w:rPr>
                 <w:rFonts w:ascii="Calibri" w:eastAsia="Times New Roman" w:hAnsi="Calibri" w:cs="Calibri"/>
                 <w:color w:val="000000"/>
-                <w:lang w:val="en-GB" w:eastAsia="ca-ES"/>
-              </w:rPr>
-              <w:t> </w:t>
+                <w:lang w:val="es-ES" w:eastAsia="ca-ES"/>
+              </w:rPr>
+              <w:t xml:space="preserve"> No se ha seguido </w:t>
+            </w:r>
+            <w:r>
+              <w:rPr>
+                <w:rFonts w:ascii="Calibri" w:eastAsia="Times New Roman" w:hAnsi="Calibri" w:cs="Calibri"/>
+                <w:color w:val="000000"/>
+                <w:lang w:val="es-ES" w:eastAsia="ca-ES"/>
+              </w:rPr>
+              <w:t>ningún paso para detectar el error, simplemente se ha revisado el fichero.</w:t>
             </w:r>
           </w:p>
         </w:tc>
@@ -4334,16 +5171,40 @@
               <w:rPr>
                 <w:rFonts w:ascii="Calibri" w:eastAsia="Times New Roman" w:hAnsi="Calibri" w:cs="Calibri"/>
                 <w:color w:val="000000"/>
-                <w:lang w:val="en-GB" w:eastAsia="ca-ES"/>
+                <w:lang w:val="es-ES" w:eastAsia="ca-ES"/>
               </w:rPr>
             </w:pPr>
             <w:r>
               <w:rPr>
                 <w:rFonts w:ascii="Calibri" w:eastAsia="Times New Roman" w:hAnsi="Calibri" w:cs="Calibri"/>
                 <w:color w:val="000000"/>
-                <w:lang w:val="en-GB" w:eastAsia="ca-ES"/>
-              </w:rPr>
-              <w:t> </w:t>
+                <w:lang w:val="es-ES" w:eastAsia="ca-ES"/>
+              </w:rPr>
+              <w:t> Que</w:t>
+            </w:r>
+            <w:r>
+              <w:rPr>
+                <w:rFonts w:ascii="Calibri" w:eastAsia="Times New Roman" w:hAnsi="Calibri" w:cs="Calibri"/>
+                <w:color w:val="000000"/>
+                <w:lang w:val="es-ES" w:eastAsia="ca-ES"/>
+              </w:rPr>
+              <w:t xml:space="preserve"> el programa</w:t>
+            </w:r>
+            <w:r>
+              <w:rPr>
+                <w:rFonts w:ascii="Calibri" w:eastAsia="Times New Roman" w:hAnsi="Calibri" w:cs="Calibri"/>
+                <w:color w:val="000000"/>
+                <w:lang w:val="es-ES" w:eastAsia="ca-ES"/>
+              </w:rPr>
+              <w:t xml:space="preserve"> reconozca la llamada a</w:t>
+            </w:r>
+            <w:r>
+              <w:rPr>
+                <w:rFonts w:ascii="Calibri" w:eastAsia="Times New Roman" w:hAnsi="Calibri" w:cs="Calibri"/>
+                <w:color w:val="000000"/>
+                <w:lang w:val="es-ES" w:eastAsia="ca-ES"/>
+              </w:rPr>
+              <w:t xml:space="preserve"> la cabecera de función.</w:t>
             </w:r>
           </w:p>
         </w:tc>
@@ -4405,16 +5266,40 @@
               <w:rPr>
                 <w:rFonts w:ascii="Calibri" w:eastAsia="Times New Roman" w:hAnsi="Calibri" w:cs="Calibri"/>
                 <w:color w:val="000000"/>
-                <w:lang w:val="en-GB" w:eastAsia="ca-ES"/>
+                <w:lang w:val="es-ES" w:eastAsia="ca-ES"/>
               </w:rPr>
             </w:pPr>
             <w:r>
               <w:rPr>
                 <w:rFonts w:ascii="Calibri" w:eastAsia="Times New Roman" w:hAnsi="Calibri" w:cs="Calibri"/>
                 <w:color w:val="000000"/>
-                <w:lang w:val="en-GB" w:eastAsia="ca-ES"/>
-              </w:rPr>
-              <w:t> </w:t>
+                <w:lang w:val="es-ES" w:eastAsia="ca-ES"/>
+              </w:rPr>
+              <w:t> El programa no deber</w:t>
+            </w:r>
+            <w:r>
+              <w:rPr>
+                <w:rFonts w:ascii="Calibri" w:eastAsia="Times New Roman" w:hAnsi="Calibri" w:cs="Calibri"/>
+                <w:color w:val="000000"/>
+                <w:lang w:val="es-ES" w:eastAsia="ca-ES"/>
+              </w:rPr>
+              <w:t>í</w:t>
+            </w:r>
+            <w:r>
+              <w:rPr>
+                <w:rFonts w:ascii="Calibri" w:eastAsia="Times New Roman" w:hAnsi="Calibri" w:cs="Calibri"/>
+                <w:color w:val="000000"/>
+                <w:lang w:val="es-ES" w:eastAsia="ca-ES"/>
+              </w:rPr>
+              <w:t>a r</w:t>
+            </w:r>
+            <w:r>
+              <w:rPr>
+                <w:rFonts w:ascii="Calibri" w:eastAsia="Times New Roman" w:hAnsi="Calibri" w:cs="Calibri"/>
+                <w:color w:val="000000"/>
+                <w:lang w:val="es-ES" w:eastAsia="ca-ES"/>
+              </w:rPr>
+              <w:t>econocer la función o debería reportar una incidencia.</w:t>
             </w:r>
           </w:p>
         </w:tc>
@@ -4476,22 +5361,39 @@
               <w:rPr>
                 <w:rFonts w:ascii="Calibri" w:eastAsia="Times New Roman" w:hAnsi="Calibri" w:cs="Calibri"/>
                 <w:color w:val="000000"/>
-                <w:lang w:val="en-GB" w:eastAsia="ca-ES"/>
+                <w:lang w:val="es-ES" w:eastAsia="ca-ES"/>
               </w:rPr>
             </w:pPr>
             <w:r>
               <w:rPr>
                 <w:rFonts w:ascii="Calibri" w:eastAsia="Times New Roman" w:hAnsi="Calibri" w:cs="Calibri"/>
                 <w:color w:val="000000"/>
-                <w:lang w:val="en-GB" w:eastAsia="ca-ES"/>
-              </w:rPr>
-              <w:t> </w:t>
-            </w:r>
+                <w:lang w:val="es-ES" w:eastAsia="ca-ES"/>
+              </w:rPr>
+              <w:t xml:space="preserve"> Añadir la cabecera de </w:t>
+            </w:r>
+            <w:r>
+              <w:rPr>
+                <w:rFonts w:ascii="Calibri" w:eastAsia="Times New Roman" w:hAnsi="Calibri" w:cs="Calibri"/>
+                <w:color w:val="000000"/>
+                <w:lang w:val="es-ES" w:eastAsia="ca-ES"/>
+              </w:rPr>
+              <w:t xml:space="preserve">función en el fichero </w:t>
+            </w:r>
+            <w:proofErr w:type="spellStart"/>
+            <w:r>
+              <w:rPr>
+                <w:rFonts w:ascii="Calibri" w:eastAsia="Times New Roman" w:hAnsi="Calibri" w:cs="Calibri"/>
+                <w:color w:val="000000"/>
+                <w:lang w:val="es-ES" w:eastAsia="ca-ES"/>
+              </w:rPr>
+              <w:t>menu.h</w:t>
+            </w:r>
+            <w:proofErr w:type="spellEnd"/>
           </w:p>
         </w:tc>
       </w:tr>
     </w:tbl>
-    <w:p/>
     <w:p>
       <w:pPr>
         <w:rPr>
@@ -5797,7 +6699,6 @@
                 <w:color w:val="000000"/>
                 <w:lang w:val="en-GB" w:eastAsia="ca-ES"/>
               </w:rPr>
-              <w:lastRenderedPageBreak/>
               <w:t>Expected result</w:t>
             </w:r>
           </w:p>

</xml_diff>

<commit_message>
doc: Se ha anyadido el report con id #5 que hace referencia a la falta de cabeceras de funcion en el documento destination.h
Faltaban 6 cabeceras de funcion
</commit_message>
<xml_diff>
--- a/memoria/Memoria.docx
+++ b/memoria/Memoria.docx
@@ -1394,6 +1394,18 @@
     </w:p>
     <w:p>
       <w:pPr>
+        <w:spacing w:after="160" w:line="259" w:lineRule="auto"/>
+        <w:jc w:val="both"/>
+      </w:pPr>
+    </w:p>
+    <w:p>
+      <w:pPr>
+        <w:spacing w:after="160" w:line="259" w:lineRule="auto"/>
+        <w:jc w:val="both"/>
+      </w:pPr>
+    </w:p>
+    <w:p>
+      <w:pPr>
         <w:pStyle w:val="Ttulo1"/>
         <w:numPr>
           <w:ilvl w:val="0"/>
@@ -1402,7 +1414,6 @@
       </w:pPr>
       <w:bookmarkStart w:id="1" w:name="_Toc533326253"/>
       <w:r>
-        <w:lastRenderedPageBreak/>
         <w:t>Reports</w:t>
       </w:r>
       <w:bookmarkEnd w:id="1"/>
@@ -3657,6 +3668,7 @@
                 <w:color w:val="000000"/>
                 <w:lang w:val="en-GB" w:eastAsia="ca-ES"/>
               </w:rPr>
+              <w:lastRenderedPageBreak/>
               <w:t>Actual result</w:t>
             </w:r>
           </w:p>
@@ -3756,7 +3768,6 @@
                 <w:color w:val="000000"/>
                 <w:lang w:val="en-GB" w:eastAsia="ca-ES"/>
               </w:rPr>
-              <w:lastRenderedPageBreak/>
               <w:t>Solution</w:t>
             </w:r>
           </w:p>
@@ -4152,7 +4163,7 @@
                 <w:color w:val="000000"/>
                 <w:lang w:val="en-GB" w:eastAsia="ca-ES"/>
               </w:rPr>
-              <w:t>Media</w:t>
+              <w:t>Baja</w:t>
             </w:r>
           </w:p>
         </w:tc>
@@ -4415,23 +4426,39 @@
                 <w:color w:val="000000"/>
                 <w:lang w:val="es-ES" w:eastAsia="ca-ES"/>
               </w:rPr>
-              <w:t>Que</w:t>
-            </w:r>
-            <w:r>
-              <w:rPr>
-                <w:rFonts w:ascii="Calibri" w:eastAsia="Times New Roman" w:hAnsi="Calibri" w:cs="Calibri"/>
-                <w:color w:val="000000"/>
-                <w:lang w:val="es-ES" w:eastAsia="ca-ES"/>
-              </w:rPr>
-              <w:t xml:space="preserve"> el programa</w:t>
-            </w:r>
-            <w:r>
-              <w:rPr>
-                <w:rFonts w:ascii="Calibri" w:eastAsia="Times New Roman" w:hAnsi="Calibri" w:cs="Calibri"/>
-                <w:color w:val="000000"/>
-                <w:lang w:val="es-ES" w:eastAsia="ca-ES"/>
-              </w:rPr>
-              <w:t xml:space="preserve"> reconozca la llamada a</w:t>
+              <w:t>E</w:t>
+            </w:r>
+            <w:r>
+              <w:rPr>
+                <w:rFonts w:ascii="Calibri" w:eastAsia="Times New Roman" w:hAnsi="Calibri" w:cs="Calibri"/>
+                <w:color w:val="000000"/>
+                <w:lang w:val="es-ES" w:eastAsia="ca-ES"/>
+              </w:rPr>
+              <w:t>l programa</w:t>
+            </w:r>
+            <w:r>
+              <w:rPr>
+                <w:rFonts w:ascii="Calibri" w:eastAsia="Times New Roman" w:hAnsi="Calibri" w:cs="Calibri"/>
+                <w:color w:val="000000"/>
+                <w:lang w:val="es-ES" w:eastAsia="ca-ES"/>
+              </w:rPr>
+              <w:t xml:space="preserve"> recono</w:t>
+            </w:r>
+            <w:r>
+              <w:rPr>
+                <w:rFonts w:ascii="Calibri" w:eastAsia="Times New Roman" w:hAnsi="Calibri" w:cs="Calibri"/>
+                <w:color w:val="000000"/>
+                <w:lang w:val="es-ES" w:eastAsia="ca-ES"/>
+              </w:rPr>
+              <w:t xml:space="preserve">ce </w:t>
+            </w:r>
+            <w:r>
+              <w:rPr>
+                <w:rFonts w:ascii="Calibri" w:eastAsia="Times New Roman" w:hAnsi="Calibri" w:cs="Calibri"/>
+                <w:color w:val="000000"/>
+                <w:lang w:val="es-ES" w:eastAsia="ca-ES"/>
+              </w:rPr>
+              <w:t>la llamada a</w:t>
             </w:r>
             <w:r>
               <w:rPr>
@@ -4542,7 +4569,33 @@
                 <w:color w:val="000000"/>
                 <w:lang w:val="es-ES" w:eastAsia="ca-ES"/>
               </w:rPr>
-              <w:t>econocer la función o debería reportar una incidencia.</w:t>
+              <w:t>econocer la función o debería reportar una incidencia</w:t>
+            </w:r>
+            <w:r>
+              <w:rPr>
+                <w:rFonts w:ascii="Calibri" w:eastAsia="Times New Roman" w:hAnsi="Calibri" w:cs="Calibri"/>
+                <w:color w:val="000000"/>
+                <w:lang w:val="es-ES" w:eastAsia="ca-ES"/>
+              </w:rPr>
+              <w:t xml:space="preserve"> en el caso de que se quiera utilizar el módulo </w:t>
+            </w:r>
+            <w:proofErr w:type="spellStart"/>
+            <w:r>
+              <w:rPr>
+                <w:rFonts w:ascii="Calibri" w:eastAsia="Times New Roman" w:hAnsi="Calibri" w:cs="Calibri"/>
+                <w:color w:val="000000"/>
+                <w:lang w:val="es-ES" w:eastAsia="ca-ES"/>
+              </w:rPr>
+              <w:t>menu.c</w:t>
+            </w:r>
+            <w:proofErr w:type="spellEnd"/>
+            <w:r>
+              <w:rPr>
+                <w:rFonts w:ascii="Calibri" w:eastAsia="Times New Roman" w:hAnsi="Calibri" w:cs="Calibri"/>
+                <w:color w:val="000000"/>
+                <w:lang w:val="es-ES" w:eastAsia="ca-ES"/>
+              </w:rPr>
+              <w:t>.</w:t>
             </w:r>
           </w:p>
         </w:tc>
@@ -4646,14 +4699,6 @@
       </w:tr>
     </w:tbl>
     <w:p/>
-    <w:p>
-      <w:pPr>
-        <w:rPr>
-          <w:b/>
-          <w:sz w:val="28"/>
-        </w:rPr>
-      </w:pPr>
-    </w:p>
     <w:p>
       <w:pPr>
         <w:rPr>
@@ -4700,8 +4745,828 @@
         </w:rPr>
         <w:t>5</w:t>
       </w:r>
-      <w:bookmarkStart w:id="2" w:name="_GoBack"/>
-      <w:bookmarkEnd w:id="2"/>
+    </w:p>
+    <w:tbl>
+      <w:tblPr>
+        <w:tblW w:w="8500" w:type="dxa"/>
+        <w:tblCellMar>
+          <w:left w:w="70" w:type="dxa"/>
+          <w:right w:w="70" w:type="dxa"/>
+        </w:tblCellMar>
+        <w:tblLook w:val="04A0" w:firstRow="1" w:lastRow="0" w:firstColumn="1" w:lastColumn="0" w:noHBand="0" w:noVBand="1"/>
+      </w:tblPr>
+      <w:tblGrid>
+        <w:gridCol w:w="1180"/>
+        <w:gridCol w:w="1200"/>
+        <w:gridCol w:w="1200"/>
+        <w:gridCol w:w="1200"/>
+        <w:gridCol w:w="1200"/>
+        <w:gridCol w:w="2520"/>
+      </w:tblGrid>
+      <w:tr>
+        <w:trPr>
+          <w:trHeight w:val="300"/>
+        </w:trPr>
+        <w:tc>
+          <w:tcPr>
+            <w:tcW w:w="1180" w:type="dxa"/>
+            <w:tcBorders>
+              <w:top w:val="single" w:sz="4" w:space="0" w:color="auto"/>
+              <w:left w:val="single" w:sz="4" w:space="0" w:color="auto"/>
+              <w:bottom w:val="single" w:sz="4" w:space="0" w:color="auto"/>
+              <w:right w:val="single" w:sz="4" w:space="0" w:color="auto"/>
+            </w:tcBorders>
+            <w:shd w:val="clear" w:color="000000" w:fill="F2F2F2"/>
+            <w:vAlign w:val="bottom"/>
+            <w:hideMark/>
+          </w:tcPr>
+          <w:p>
+            <w:pPr>
+              <w:spacing w:after="0" w:line="240" w:lineRule="auto"/>
+              <w:rPr>
+                <w:rFonts w:ascii="Calibri" w:eastAsia="Times New Roman" w:hAnsi="Calibri" w:cs="Calibri"/>
+                <w:color w:val="000000"/>
+                <w:lang w:val="en-GB" w:eastAsia="ca-ES"/>
+              </w:rPr>
+            </w:pPr>
+            <w:r>
+              <w:rPr>
+                <w:rFonts w:ascii="Calibri" w:eastAsia="Times New Roman" w:hAnsi="Calibri" w:cs="Calibri"/>
+                <w:color w:val="000000"/>
+                <w:lang w:val="en-GB" w:eastAsia="ca-ES"/>
+              </w:rPr>
+              <w:t>ID</w:t>
+            </w:r>
+          </w:p>
+        </w:tc>
+        <w:tc>
+          <w:tcPr>
+            <w:tcW w:w="1200" w:type="dxa"/>
+            <w:tcBorders>
+              <w:top w:val="single" w:sz="4" w:space="0" w:color="auto"/>
+              <w:left w:val="nil"/>
+              <w:bottom w:val="single" w:sz="4" w:space="0" w:color="auto"/>
+              <w:right w:val="single" w:sz="4" w:space="0" w:color="auto"/>
+            </w:tcBorders>
+            <w:shd w:val="clear" w:color="auto" w:fill="auto"/>
+            <w:noWrap/>
+            <w:vAlign w:val="bottom"/>
+            <w:hideMark/>
+          </w:tcPr>
+          <w:p>
+            <w:pPr>
+              <w:spacing w:after="0" w:line="240" w:lineRule="auto"/>
+              <w:rPr>
+                <w:rFonts w:ascii="Calibri" w:eastAsia="Times New Roman" w:hAnsi="Calibri" w:cs="Calibri"/>
+                <w:color w:val="000000"/>
+                <w:lang w:val="en-GB" w:eastAsia="ca-ES"/>
+              </w:rPr>
+            </w:pPr>
+            <w:r>
+              <w:rPr>
+                <w:rFonts w:ascii="Calibri" w:eastAsia="Times New Roman" w:hAnsi="Calibri" w:cs="Calibri"/>
+                <w:color w:val="000000"/>
+                <w:lang w:val="en-GB" w:eastAsia="ca-ES"/>
+              </w:rPr>
+              <w:t> </w:t>
+            </w:r>
+            <w:r>
+              <w:rPr>
+                <w:rFonts w:ascii="Calibri" w:eastAsia="Times New Roman" w:hAnsi="Calibri" w:cs="Calibri"/>
+                <w:color w:val="000000"/>
+                <w:lang w:val="en-GB" w:eastAsia="ca-ES"/>
+              </w:rPr>
+              <w:t>5</w:t>
+            </w:r>
+          </w:p>
+        </w:tc>
+        <w:tc>
+          <w:tcPr>
+            <w:tcW w:w="1200" w:type="dxa"/>
+            <w:tcBorders>
+              <w:top w:val="single" w:sz="4" w:space="0" w:color="auto"/>
+              <w:left w:val="nil"/>
+              <w:bottom w:val="single" w:sz="4" w:space="0" w:color="auto"/>
+              <w:right w:val="single" w:sz="4" w:space="0" w:color="auto"/>
+            </w:tcBorders>
+            <w:shd w:val="clear" w:color="000000" w:fill="F2F2F2"/>
+            <w:noWrap/>
+            <w:vAlign w:val="bottom"/>
+            <w:hideMark/>
+          </w:tcPr>
+          <w:p>
+            <w:pPr>
+              <w:spacing w:after="0" w:line="240" w:lineRule="auto"/>
+              <w:rPr>
+                <w:rFonts w:ascii="Calibri" w:eastAsia="Times New Roman" w:hAnsi="Calibri" w:cs="Calibri"/>
+                <w:color w:val="000000"/>
+                <w:lang w:val="en-GB" w:eastAsia="ca-ES"/>
+              </w:rPr>
+            </w:pPr>
+            <w:r>
+              <w:rPr>
+                <w:rFonts w:ascii="Calibri" w:eastAsia="Times New Roman" w:hAnsi="Calibri" w:cs="Calibri"/>
+                <w:color w:val="000000"/>
+                <w:lang w:val="en-GB" w:eastAsia="ca-ES"/>
+              </w:rPr>
+              <w:t>Status</w:t>
+            </w:r>
+          </w:p>
+        </w:tc>
+        <w:tc>
+          <w:tcPr>
+            <w:tcW w:w="1200" w:type="dxa"/>
+            <w:tcBorders>
+              <w:top w:val="single" w:sz="4" w:space="0" w:color="auto"/>
+              <w:left w:val="nil"/>
+              <w:bottom w:val="single" w:sz="4" w:space="0" w:color="auto"/>
+              <w:right w:val="single" w:sz="4" w:space="0" w:color="auto"/>
+            </w:tcBorders>
+            <w:shd w:val="clear" w:color="auto" w:fill="auto"/>
+            <w:noWrap/>
+            <w:vAlign w:val="bottom"/>
+            <w:hideMark/>
+          </w:tcPr>
+          <w:p>
+            <w:pPr>
+              <w:spacing w:after="0" w:line="240" w:lineRule="auto"/>
+              <w:rPr>
+                <w:rFonts w:ascii="Calibri" w:eastAsia="Times New Roman" w:hAnsi="Calibri" w:cs="Calibri"/>
+                <w:color w:val="000000"/>
+                <w:lang w:val="en-GB" w:eastAsia="ca-ES"/>
+              </w:rPr>
+            </w:pPr>
+            <w:r>
+              <w:rPr>
+                <w:rFonts w:ascii="Calibri" w:eastAsia="Times New Roman" w:hAnsi="Calibri" w:cs="Calibri"/>
+                <w:color w:val="000000"/>
+                <w:lang w:val="en-GB" w:eastAsia="ca-ES"/>
+              </w:rPr>
+              <w:t> </w:t>
+            </w:r>
+            <w:r>
+              <w:rPr>
+                <w:rFonts w:ascii="Calibri" w:eastAsia="Times New Roman" w:hAnsi="Calibri" w:cs="Calibri"/>
+                <w:color w:val="000000"/>
+                <w:lang w:val="en-GB" w:eastAsia="ca-ES"/>
+              </w:rPr>
+              <w:t>Solved</w:t>
+            </w:r>
+          </w:p>
+        </w:tc>
+        <w:tc>
+          <w:tcPr>
+            <w:tcW w:w="1200" w:type="dxa"/>
+            <w:tcBorders>
+              <w:top w:val="single" w:sz="4" w:space="0" w:color="auto"/>
+              <w:left w:val="nil"/>
+              <w:bottom w:val="single" w:sz="4" w:space="0" w:color="auto"/>
+              <w:right w:val="single" w:sz="4" w:space="0" w:color="auto"/>
+            </w:tcBorders>
+            <w:shd w:val="clear" w:color="000000" w:fill="F2F2F2"/>
+            <w:noWrap/>
+            <w:vAlign w:val="bottom"/>
+            <w:hideMark/>
+          </w:tcPr>
+          <w:p>
+            <w:pPr>
+              <w:spacing w:after="0" w:line="240" w:lineRule="auto"/>
+              <w:rPr>
+                <w:rFonts w:ascii="Calibri" w:eastAsia="Times New Roman" w:hAnsi="Calibri" w:cs="Calibri"/>
+                <w:color w:val="000000"/>
+                <w:lang w:val="en-GB" w:eastAsia="ca-ES"/>
+              </w:rPr>
+            </w:pPr>
+            <w:r>
+              <w:rPr>
+                <w:rFonts w:ascii="Calibri" w:eastAsia="Times New Roman" w:hAnsi="Calibri" w:cs="Calibri"/>
+                <w:color w:val="000000"/>
+                <w:lang w:val="en-GB" w:eastAsia="ca-ES"/>
+              </w:rPr>
+              <w:t>Severity</w:t>
+            </w:r>
+          </w:p>
+        </w:tc>
+        <w:tc>
+          <w:tcPr>
+            <w:tcW w:w="2520" w:type="dxa"/>
+            <w:tcBorders>
+              <w:top w:val="single" w:sz="4" w:space="0" w:color="auto"/>
+              <w:left w:val="nil"/>
+              <w:bottom w:val="single" w:sz="4" w:space="0" w:color="auto"/>
+              <w:right w:val="single" w:sz="4" w:space="0" w:color="auto"/>
+            </w:tcBorders>
+            <w:shd w:val="clear" w:color="auto" w:fill="auto"/>
+            <w:noWrap/>
+            <w:vAlign w:val="bottom"/>
+            <w:hideMark/>
+          </w:tcPr>
+          <w:p>
+            <w:pPr>
+              <w:spacing w:after="0" w:line="240" w:lineRule="auto"/>
+              <w:rPr>
+                <w:rFonts w:ascii="Calibri" w:eastAsia="Times New Roman" w:hAnsi="Calibri" w:cs="Calibri"/>
+                <w:color w:val="000000"/>
+                <w:lang w:val="en-GB" w:eastAsia="ca-ES"/>
+              </w:rPr>
+            </w:pPr>
+            <w:r>
+              <w:rPr>
+                <w:rFonts w:ascii="Calibri" w:eastAsia="Times New Roman" w:hAnsi="Calibri" w:cs="Calibri"/>
+                <w:color w:val="000000"/>
+                <w:lang w:val="en-GB" w:eastAsia="ca-ES"/>
+              </w:rPr>
+              <w:t> </w:t>
+            </w:r>
+            <w:r>
+              <w:rPr>
+                <w:rFonts w:ascii="Calibri" w:eastAsia="Times New Roman" w:hAnsi="Calibri" w:cs="Calibri"/>
+                <w:color w:val="000000"/>
+                <w:lang w:val="en-GB" w:eastAsia="ca-ES"/>
+              </w:rPr>
+              <w:t>Baja</w:t>
+            </w:r>
+          </w:p>
+        </w:tc>
+      </w:tr>
+      <w:tr>
+        <w:trPr>
+          <w:trHeight w:val="300"/>
+        </w:trPr>
+        <w:tc>
+          <w:tcPr>
+            <w:tcW w:w="1180" w:type="dxa"/>
+            <w:tcBorders>
+              <w:top w:val="nil"/>
+              <w:left w:val="single" w:sz="4" w:space="0" w:color="auto"/>
+              <w:bottom w:val="single" w:sz="4" w:space="0" w:color="auto"/>
+              <w:right w:val="single" w:sz="4" w:space="0" w:color="auto"/>
+            </w:tcBorders>
+            <w:shd w:val="clear" w:color="000000" w:fill="F2F2F2"/>
+            <w:vAlign w:val="bottom"/>
+            <w:hideMark/>
+          </w:tcPr>
+          <w:p>
+            <w:pPr>
+              <w:spacing w:after="0" w:line="240" w:lineRule="auto"/>
+              <w:rPr>
+                <w:rFonts w:ascii="Calibri" w:eastAsia="Times New Roman" w:hAnsi="Calibri" w:cs="Calibri"/>
+                <w:color w:val="000000"/>
+                <w:lang w:val="en-GB" w:eastAsia="ca-ES"/>
+              </w:rPr>
+            </w:pPr>
+            <w:r>
+              <w:rPr>
+                <w:rFonts w:ascii="Calibri" w:eastAsia="Times New Roman" w:hAnsi="Calibri" w:cs="Calibri"/>
+                <w:color w:val="000000"/>
+                <w:lang w:val="en-GB" w:eastAsia="ca-ES"/>
+              </w:rPr>
+              <w:t>Description</w:t>
+            </w:r>
+          </w:p>
+        </w:tc>
+        <w:tc>
+          <w:tcPr>
+            <w:tcW w:w="7320" w:type="dxa"/>
+            <w:gridSpan w:val="5"/>
+            <w:tcBorders>
+              <w:top w:val="single" w:sz="4" w:space="0" w:color="auto"/>
+              <w:left w:val="nil"/>
+              <w:bottom w:val="single" w:sz="4" w:space="0" w:color="auto"/>
+              <w:right w:val="single" w:sz="4" w:space="0" w:color="auto"/>
+            </w:tcBorders>
+            <w:shd w:val="clear" w:color="auto" w:fill="auto"/>
+            <w:noWrap/>
+            <w:vAlign w:val="bottom"/>
+            <w:hideMark/>
+          </w:tcPr>
+          <w:p>
+            <w:pPr>
+              <w:spacing w:after="0" w:line="240" w:lineRule="auto"/>
+              <w:rPr>
+                <w:rFonts w:ascii="Calibri" w:eastAsia="Times New Roman" w:hAnsi="Calibri" w:cs="Calibri"/>
+                <w:color w:val="000000"/>
+                <w:lang w:val="es-ES" w:eastAsia="ca-ES"/>
+              </w:rPr>
+            </w:pPr>
+            <w:r>
+              <w:rPr>
+                <w:rFonts w:ascii="Calibri" w:eastAsia="Times New Roman" w:hAnsi="Calibri" w:cs="Calibri"/>
+                <w:color w:val="000000"/>
+                <w:lang w:val="es-ES" w:eastAsia="ca-ES"/>
+              </w:rPr>
+              <w:t xml:space="preserve"> Faltaba la cabecera de </w:t>
+            </w:r>
+            <w:r>
+              <w:rPr>
+                <w:rFonts w:ascii="Calibri" w:eastAsia="Times New Roman" w:hAnsi="Calibri" w:cs="Calibri"/>
+                <w:color w:val="000000"/>
+                <w:lang w:val="es-ES" w:eastAsia="ca-ES"/>
+              </w:rPr>
+              <w:t xml:space="preserve">función en el fichero </w:t>
+            </w:r>
+            <w:proofErr w:type="spellStart"/>
+            <w:r>
+              <w:rPr>
+                <w:rFonts w:ascii="Calibri" w:eastAsia="Times New Roman" w:hAnsi="Calibri" w:cs="Calibri"/>
+                <w:color w:val="000000"/>
+                <w:lang w:val="es-ES" w:eastAsia="ca-ES"/>
+              </w:rPr>
+              <w:t>destination.h</w:t>
+            </w:r>
+            <w:proofErr w:type="spellEnd"/>
+          </w:p>
+        </w:tc>
+      </w:tr>
+      <w:tr>
+        <w:trPr>
+          <w:trHeight w:val="600"/>
+        </w:trPr>
+        <w:tc>
+          <w:tcPr>
+            <w:tcW w:w="1180" w:type="dxa"/>
+            <w:tcBorders>
+              <w:top w:val="nil"/>
+              <w:left w:val="single" w:sz="4" w:space="0" w:color="auto"/>
+              <w:bottom w:val="single" w:sz="4" w:space="0" w:color="auto"/>
+              <w:right w:val="single" w:sz="4" w:space="0" w:color="auto"/>
+            </w:tcBorders>
+            <w:shd w:val="clear" w:color="000000" w:fill="F2F2F2"/>
+            <w:vAlign w:val="bottom"/>
+            <w:hideMark/>
+          </w:tcPr>
+          <w:p>
+            <w:pPr>
+              <w:spacing w:after="0" w:line="240" w:lineRule="auto"/>
+              <w:rPr>
+                <w:rFonts w:ascii="Calibri" w:eastAsia="Times New Roman" w:hAnsi="Calibri" w:cs="Calibri"/>
+                <w:color w:val="000000"/>
+                <w:lang w:val="en-GB" w:eastAsia="ca-ES"/>
+              </w:rPr>
+            </w:pPr>
+            <w:r>
+              <w:rPr>
+                <w:rFonts w:ascii="Calibri" w:eastAsia="Times New Roman" w:hAnsi="Calibri" w:cs="Calibri"/>
+                <w:color w:val="000000"/>
+                <w:lang w:val="en-GB" w:eastAsia="ca-ES"/>
+              </w:rPr>
+              <w:t>Steps to reproduce</w:t>
+            </w:r>
+          </w:p>
+        </w:tc>
+        <w:tc>
+          <w:tcPr>
+            <w:tcW w:w="7320" w:type="dxa"/>
+            <w:gridSpan w:val="5"/>
+            <w:tcBorders>
+              <w:top w:val="single" w:sz="4" w:space="0" w:color="auto"/>
+              <w:left w:val="nil"/>
+              <w:bottom w:val="single" w:sz="4" w:space="0" w:color="auto"/>
+              <w:right w:val="single" w:sz="4" w:space="0" w:color="auto"/>
+            </w:tcBorders>
+            <w:shd w:val="clear" w:color="auto" w:fill="auto"/>
+            <w:noWrap/>
+            <w:vAlign w:val="bottom"/>
+            <w:hideMark/>
+          </w:tcPr>
+          <w:p>
+            <w:pPr>
+              <w:spacing w:after="0" w:line="240" w:lineRule="auto"/>
+              <w:rPr>
+                <w:rFonts w:ascii="Calibri" w:eastAsia="Times New Roman" w:hAnsi="Calibri" w:cs="Calibri"/>
+                <w:color w:val="000000"/>
+                <w:lang w:val="es-ES" w:eastAsia="ca-ES"/>
+              </w:rPr>
+            </w:pPr>
+            <w:r>
+              <w:rPr>
+                <w:rFonts w:ascii="Calibri" w:eastAsia="Times New Roman" w:hAnsi="Calibri" w:cs="Calibri"/>
+                <w:color w:val="000000"/>
+                <w:lang w:val="es-ES" w:eastAsia="ca-ES"/>
+              </w:rPr>
+              <w:t xml:space="preserve"> No se ha seguido </w:t>
+            </w:r>
+            <w:r>
+              <w:rPr>
+                <w:rFonts w:ascii="Calibri" w:eastAsia="Times New Roman" w:hAnsi="Calibri" w:cs="Calibri"/>
+                <w:color w:val="000000"/>
+                <w:lang w:val="es-ES" w:eastAsia="ca-ES"/>
+              </w:rPr>
+              <w:t>ningún paso para detectar el error, simplemente se ha revisado el fichero.</w:t>
+            </w:r>
+          </w:p>
+        </w:tc>
+      </w:tr>
+      <w:tr>
+        <w:trPr>
+          <w:trHeight w:val="600"/>
+        </w:trPr>
+        <w:tc>
+          <w:tcPr>
+            <w:tcW w:w="1180" w:type="dxa"/>
+            <w:tcBorders>
+              <w:top w:val="nil"/>
+              <w:left w:val="single" w:sz="4" w:space="0" w:color="auto"/>
+              <w:bottom w:val="single" w:sz="4" w:space="0" w:color="auto"/>
+              <w:right w:val="single" w:sz="4" w:space="0" w:color="auto"/>
+            </w:tcBorders>
+            <w:shd w:val="clear" w:color="000000" w:fill="F2F2F2"/>
+            <w:vAlign w:val="bottom"/>
+            <w:hideMark/>
+          </w:tcPr>
+          <w:p>
+            <w:pPr>
+              <w:spacing w:after="0" w:line="240" w:lineRule="auto"/>
+              <w:rPr>
+                <w:rFonts w:ascii="Calibri" w:eastAsia="Times New Roman" w:hAnsi="Calibri" w:cs="Calibri"/>
+                <w:color w:val="000000"/>
+                <w:lang w:val="en-GB" w:eastAsia="ca-ES"/>
+              </w:rPr>
+            </w:pPr>
+            <w:r>
+              <w:rPr>
+                <w:rFonts w:ascii="Calibri" w:eastAsia="Times New Roman" w:hAnsi="Calibri" w:cs="Calibri"/>
+                <w:color w:val="000000"/>
+                <w:lang w:val="en-GB" w:eastAsia="ca-ES"/>
+              </w:rPr>
+              <w:t>Expected result</w:t>
+            </w:r>
+          </w:p>
+        </w:tc>
+        <w:tc>
+          <w:tcPr>
+            <w:tcW w:w="7320" w:type="dxa"/>
+            <w:gridSpan w:val="5"/>
+            <w:tcBorders>
+              <w:top w:val="single" w:sz="4" w:space="0" w:color="auto"/>
+              <w:left w:val="nil"/>
+              <w:bottom w:val="single" w:sz="4" w:space="0" w:color="auto"/>
+              <w:right w:val="single" w:sz="4" w:space="0" w:color="auto"/>
+            </w:tcBorders>
+            <w:shd w:val="clear" w:color="auto" w:fill="auto"/>
+            <w:noWrap/>
+            <w:vAlign w:val="bottom"/>
+            <w:hideMark/>
+          </w:tcPr>
+          <w:p>
+            <w:pPr>
+              <w:spacing w:after="0" w:line="240" w:lineRule="auto"/>
+              <w:rPr>
+                <w:rFonts w:ascii="Calibri" w:eastAsia="Times New Roman" w:hAnsi="Calibri" w:cs="Calibri"/>
+                <w:color w:val="000000"/>
+                <w:lang w:val="es-ES" w:eastAsia="ca-ES"/>
+              </w:rPr>
+            </w:pPr>
+            <w:r>
+              <w:rPr>
+                <w:rFonts w:ascii="Calibri" w:eastAsia="Times New Roman" w:hAnsi="Calibri" w:cs="Calibri"/>
+                <w:color w:val="000000"/>
+                <w:lang w:val="es-ES" w:eastAsia="ca-ES"/>
+              </w:rPr>
+              <w:t> </w:t>
+            </w:r>
+            <w:r>
+              <w:rPr>
+                <w:rFonts w:ascii="Calibri" w:eastAsia="Times New Roman" w:hAnsi="Calibri" w:cs="Calibri"/>
+                <w:color w:val="000000"/>
+                <w:lang w:val="es-ES" w:eastAsia="ca-ES"/>
+              </w:rPr>
+              <w:t>El</w:t>
+            </w:r>
+            <w:r>
+              <w:rPr>
+                <w:rFonts w:ascii="Calibri" w:eastAsia="Times New Roman" w:hAnsi="Calibri" w:cs="Calibri"/>
+                <w:color w:val="000000"/>
+                <w:lang w:val="es-ES" w:eastAsia="ca-ES"/>
+              </w:rPr>
+              <w:t xml:space="preserve"> programa</w:t>
+            </w:r>
+            <w:r>
+              <w:rPr>
+                <w:rFonts w:ascii="Calibri" w:eastAsia="Times New Roman" w:hAnsi="Calibri" w:cs="Calibri"/>
+                <w:color w:val="000000"/>
+                <w:lang w:val="es-ES" w:eastAsia="ca-ES"/>
+              </w:rPr>
+              <w:t xml:space="preserve"> recono</w:t>
+            </w:r>
+            <w:r>
+              <w:rPr>
+                <w:rFonts w:ascii="Calibri" w:eastAsia="Times New Roman" w:hAnsi="Calibri" w:cs="Calibri"/>
+                <w:color w:val="000000"/>
+                <w:lang w:val="es-ES" w:eastAsia="ca-ES"/>
+              </w:rPr>
+              <w:t>ce</w:t>
+            </w:r>
+            <w:bookmarkStart w:id="2" w:name="_GoBack"/>
+            <w:bookmarkEnd w:id="2"/>
+            <w:r>
+              <w:rPr>
+                <w:rFonts w:ascii="Calibri" w:eastAsia="Times New Roman" w:hAnsi="Calibri" w:cs="Calibri"/>
+                <w:color w:val="000000"/>
+                <w:lang w:val="es-ES" w:eastAsia="ca-ES"/>
+              </w:rPr>
+              <w:t xml:space="preserve"> la llamada a</w:t>
+            </w:r>
+            <w:r>
+              <w:rPr>
+                <w:rFonts w:ascii="Calibri" w:eastAsia="Times New Roman" w:hAnsi="Calibri" w:cs="Calibri"/>
+                <w:color w:val="000000"/>
+                <w:lang w:val="es-ES" w:eastAsia="ca-ES"/>
+              </w:rPr>
+              <w:t xml:space="preserve"> la cabecera de función.</w:t>
+            </w:r>
+          </w:p>
+        </w:tc>
+      </w:tr>
+      <w:tr>
+        <w:trPr>
+          <w:trHeight w:val="600"/>
+        </w:trPr>
+        <w:tc>
+          <w:tcPr>
+            <w:tcW w:w="1180" w:type="dxa"/>
+            <w:tcBorders>
+              <w:top w:val="nil"/>
+              <w:left w:val="single" w:sz="4" w:space="0" w:color="auto"/>
+              <w:bottom w:val="single" w:sz="4" w:space="0" w:color="auto"/>
+              <w:right w:val="single" w:sz="4" w:space="0" w:color="auto"/>
+            </w:tcBorders>
+            <w:shd w:val="clear" w:color="000000" w:fill="F2F2F2"/>
+            <w:vAlign w:val="bottom"/>
+            <w:hideMark/>
+          </w:tcPr>
+          <w:p>
+            <w:pPr>
+              <w:spacing w:after="0" w:line="240" w:lineRule="auto"/>
+              <w:rPr>
+                <w:rFonts w:ascii="Calibri" w:eastAsia="Times New Roman" w:hAnsi="Calibri" w:cs="Calibri"/>
+                <w:color w:val="000000"/>
+                <w:lang w:val="en-GB" w:eastAsia="ca-ES"/>
+              </w:rPr>
+            </w:pPr>
+            <w:r>
+              <w:rPr>
+                <w:rFonts w:ascii="Calibri" w:eastAsia="Times New Roman" w:hAnsi="Calibri" w:cs="Calibri"/>
+                <w:color w:val="000000"/>
+                <w:lang w:val="en-GB" w:eastAsia="ca-ES"/>
+              </w:rPr>
+              <w:t>Actual result</w:t>
+            </w:r>
+          </w:p>
+        </w:tc>
+        <w:tc>
+          <w:tcPr>
+            <w:tcW w:w="7320" w:type="dxa"/>
+            <w:gridSpan w:val="5"/>
+            <w:tcBorders>
+              <w:top w:val="single" w:sz="4" w:space="0" w:color="auto"/>
+              <w:left w:val="nil"/>
+              <w:bottom w:val="single" w:sz="4" w:space="0" w:color="auto"/>
+              <w:right w:val="single" w:sz="4" w:space="0" w:color="auto"/>
+            </w:tcBorders>
+            <w:shd w:val="clear" w:color="auto" w:fill="auto"/>
+            <w:noWrap/>
+            <w:vAlign w:val="bottom"/>
+            <w:hideMark/>
+          </w:tcPr>
+          <w:p>
+            <w:pPr>
+              <w:spacing w:after="0" w:line="240" w:lineRule="auto"/>
+              <w:rPr>
+                <w:rFonts w:ascii="Calibri" w:eastAsia="Times New Roman" w:hAnsi="Calibri" w:cs="Calibri"/>
+                <w:color w:val="000000"/>
+                <w:lang w:val="es-ES" w:eastAsia="ca-ES"/>
+              </w:rPr>
+            </w:pPr>
+            <w:r>
+              <w:rPr>
+                <w:rFonts w:ascii="Calibri" w:eastAsia="Times New Roman" w:hAnsi="Calibri" w:cs="Calibri"/>
+                <w:color w:val="000000"/>
+                <w:lang w:val="es-ES" w:eastAsia="ca-ES"/>
+              </w:rPr>
+              <w:t> El programa no deber</w:t>
+            </w:r>
+            <w:r>
+              <w:rPr>
+                <w:rFonts w:ascii="Calibri" w:eastAsia="Times New Roman" w:hAnsi="Calibri" w:cs="Calibri"/>
+                <w:color w:val="000000"/>
+                <w:lang w:val="es-ES" w:eastAsia="ca-ES"/>
+              </w:rPr>
+              <w:t>í</w:t>
+            </w:r>
+            <w:r>
+              <w:rPr>
+                <w:rFonts w:ascii="Calibri" w:eastAsia="Times New Roman" w:hAnsi="Calibri" w:cs="Calibri"/>
+                <w:color w:val="000000"/>
+                <w:lang w:val="es-ES" w:eastAsia="ca-ES"/>
+              </w:rPr>
+              <w:t>a r</w:t>
+            </w:r>
+            <w:r>
+              <w:rPr>
+                <w:rFonts w:ascii="Calibri" w:eastAsia="Times New Roman" w:hAnsi="Calibri" w:cs="Calibri"/>
+                <w:color w:val="000000"/>
+                <w:lang w:val="es-ES" w:eastAsia="ca-ES"/>
+              </w:rPr>
+              <w:t>econocer la función o debería reportar una incidencia en el caso de que se quiera utilizar el m</w:t>
+            </w:r>
+            <w:r>
+              <w:rPr>
+                <w:rFonts w:ascii="Calibri" w:eastAsia="Times New Roman" w:hAnsi="Calibri" w:cs="Calibri"/>
+                <w:color w:val="000000"/>
+                <w:lang w:val="es-ES" w:eastAsia="ca-ES"/>
+              </w:rPr>
+              <w:t>ó</w:t>
+            </w:r>
+            <w:r>
+              <w:rPr>
+                <w:rFonts w:ascii="Calibri" w:eastAsia="Times New Roman" w:hAnsi="Calibri" w:cs="Calibri"/>
+                <w:color w:val="000000"/>
+                <w:lang w:val="es-ES" w:eastAsia="ca-ES"/>
+              </w:rPr>
+              <w:t xml:space="preserve">dulo </w:t>
+            </w:r>
+            <w:proofErr w:type="spellStart"/>
+            <w:r>
+              <w:rPr>
+                <w:rFonts w:ascii="Calibri" w:eastAsia="Times New Roman" w:hAnsi="Calibri" w:cs="Calibri"/>
+                <w:color w:val="000000"/>
+                <w:lang w:val="es-ES" w:eastAsia="ca-ES"/>
+              </w:rPr>
+              <w:t>destination</w:t>
+            </w:r>
+            <w:r>
+              <w:rPr>
+                <w:rFonts w:ascii="Calibri" w:eastAsia="Times New Roman" w:hAnsi="Calibri" w:cs="Calibri"/>
+                <w:color w:val="000000"/>
+                <w:lang w:val="es-ES" w:eastAsia="ca-ES"/>
+              </w:rPr>
+              <w:t>.c</w:t>
+            </w:r>
+            <w:proofErr w:type="spellEnd"/>
+            <w:r>
+              <w:rPr>
+                <w:rFonts w:ascii="Calibri" w:eastAsia="Times New Roman" w:hAnsi="Calibri" w:cs="Calibri"/>
+                <w:color w:val="000000"/>
+                <w:lang w:val="es-ES" w:eastAsia="ca-ES"/>
+              </w:rPr>
+              <w:t>.</w:t>
+            </w:r>
+          </w:p>
+        </w:tc>
+      </w:tr>
+      <w:tr>
+        <w:trPr>
+          <w:trHeight w:val="300"/>
+        </w:trPr>
+        <w:tc>
+          <w:tcPr>
+            <w:tcW w:w="1180" w:type="dxa"/>
+            <w:tcBorders>
+              <w:top w:val="nil"/>
+              <w:left w:val="single" w:sz="4" w:space="0" w:color="auto"/>
+              <w:bottom w:val="single" w:sz="4" w:space="0" w:color="auto"/>
+              <w:right w:val="single" w:sz="4" w:space="0" w:color="auto"/>
+            </w:tcBorders>
+            <w:shd w:val="clear" w:color="000000" w:fill="F2F2F2"/>
+            <w:vAlign w:val="bottom"/>
+            <w:hideMark/>
+          </w:tcPr>
+          <w:p>
+            <w:pPr>
+              <w:spacing w:after="0" w:line="240" w:lineRule="auto"/>
+              <w:rPr>
+                <w:rFonts w:ascii="Calibri" w:eastAsia="Times New Roman" w:hAnsi="Calibri" w:cs="Calibri"/>
+                <w:color w:val="000000"/>
+                <w:lang w:val="en-GB" w:eastAsia="ca-ES"/>
+              </w:rPr>
+            </w:pPr>
+            <w:r>
+              <w:rPr>
+                <w:rFonts w:ascii="Calibri" w:eastAsia="Times New Roman" w:hAnsi="Calibri" w:cs="Calibri"/>
+                <w:color w:val="000000"/>
+                <w:lang w:val="en-GB" w:eastAsia="ca-ES"/>
+              </w:rPr>
+              <w:t>Solution</w:t>
+            </w:r>
+          </w:p>
+        </w:tc>
+        <w:tc>
+          <w:tcPr>
+            <w:tcW w:w="7320" w:type="dxa"/>
+            <w:gridSpan w:val="5"/>
+            <w:tcBorders>
+              <w:top w:val="single" w:sz="4" w:space="0" w:color="auto"/>
+              <w:left w:val="nil"/>
+              <w:bottom w:val="single" w:sz="4" w:space="0" w:color="auto"/>
+              <w:right w:val="single" w:sz="4" w:space="0" w:color="auto"/>
+            </w:tcBorders>
+            <w:shd w:val="clear" w:color="auto" w:fill="auto"/>
+            <w:noWrap/>
+            <w:vAlign w:val="bottom"/>
+            <w:hideMark/>
+          </w:tcPr>
+          <w:p>
+            <w:pPr>
+              <w:spacing w:after="0" w:line="240" w:lineRule="auto"/>
+              <w:rPr>
+                <w:rFonts w:ascii="Calibri" w:eastAsia="Times New Roman" w:hAnsi="Calibri" w:cs="Calibri"/>
+                <w:color w:val="000000"/>
+                <w:lang w:val="es-ES" w:eastAsia="ca-ES"/>
+              </w:rPr>
+            </w:pPr>
+            <w:r>
+              <w:rPr>
+                <w:rFonts w:ascii="Calibri" w:eastAsia="Times New Roman" w:hAnsi="Calibri" w:cs="Calibri"/>
+                <w:color w:val="000000"/>
+                <w:lang w:val="es-ES" w:eastAsia="ca-ES"/>
+              </w:rPr>
+              <w:t xml:space="preserve"> Añadir la cabecera de </w:t>
+            </w:r>
+            <w:r>
+              <w:rPr>
+                <w:rFonts w:ascii="Calibri" w:eastAsia="Times New Roman" w:hAnsi="Calibri" w:cs="Calibri"/>
+                <w:color w:val="000000"/>
+                <w:lang w:val="es-ES" w:eastAsia="ca-ES"/>
+              </w:rPr>
+              <w:t xml:space="preserve">función en el fichero </w:t>
+            </w:r>
+            <w:proofErr w:type="spellStart"/>
+            <w:r>
+              <w:rPr>
+                <w:rFonts w:ascii="Calibri" w:eastAsia="Times New Roman" w:hAnsi="Calibri" w:cs="Calibri"/>
+                <w:color w:val="000000"/>
+                <w:lang w:val="es-ES" w:eastAsia="ca-ES"/>
+              </w:rPr>
+              <w:t>destination</w:t>
+            </w:r>
+            <w:r>
+              <w:rPr>
+                <w:rFonts w:ascii="Calibri" w:eastAsia="Times New Roman" w:hAnsi="Calibri" w:cs="Calibri"/>
+                <w:color w:val="000000"/>
+                <w:lang w:val="es-ES" w:eastAsia="ca-ES"/>
+              </w:rPr>
+              <w:t>.h</w:t>
+            </w:r>
+            <w:proofErr w:type="spellEnd"/>
+          </w:p>
+        </w:tc>
+      </w:tr>
+    </w:tbl>
+    <w:p>
+      <w:pPr>
+        <w:rPr>
+          <w:b/>
+          <w:sz w:val="28"/>
+        </w:rPr>
+      </w:pPr>
+    </w:p>
+    <w:p>
+      <w:pPr>
+        <w:rPr>
+          <w:b/>
+          <w:sz w:val="28"/>
+        </w:rPr>
+      </w:pPr>
+      <w:proofErr w:type="spellStart"/>
+      <w:r>
+        <w:rPr>
+          <w:b/>
+          <w:sz w:val="28"/>
+        </w:rPr>
+        <w:t>Bug</w:t>
+      </w:r>
+      <w:proofErr w:type="spellEnd"/>
+      <w:r>
+        <w:rPr>
+          <w:b/>
+          <w:sz w:val="28"/>
+        </w:rPr>
+        <w:t xml:space="preserve"> report </w:t>
+      </w:r>
+      <w:proofErr w:type="spellStart"/>
+      <w:r>
+        <w:rPr>
+          <w:b/>
+          <w:sz w:val="28"/>
+        </w:rPr>
+        <w:t>template</w:t>
+      </w:r>
+      <w:proofErr w:type="spellEnd"/>
+      <w:r>
+        <w:rPr>
+          <w:b/>
+          <w:sz w:val="28"/>
+        </w:rPr>
+        <w:t xml:space="preserve"> </w:t>
+      </w:r>
+      <w:r>
+        <w:rPr>
+          <w:b/>
+          <w:sz w:val="28"/>
+        </w:rPr>
+        <w:t>6</w:t>
+      </w:r>
     </w:p>
     <w:tbl>
       <w:tblPr>
@@ -5498,6 +6363,7 @@
                 <w:color w:val="000000"/>
                 <w:lang w:val="en-GB" w:eastAsia="ca-ES"/>
               </w:rPr>
+              <w:lastRenderedPageBreak/>
               <w:t>ID</w:t>
             </w:r>
           </w:p>

</xml_diff>

<commit_message>
doc: Se ha anyadido el report con el id #6 referente al modulo functions.h
Faltaba anyadir una cabecera de funcion en el fichero functions.h
</commit_message>
<xml_diff>
--- a/memoria/Memoria.docx
+++ b/memoria/Memoria.docx
@@ -3342,8 +3342,10 @@
                 <w:color w:val="000000"/>
                 <w:lang w:val="en-GB" w:eastAsia="ca-ES"/>
               </w:rPr>
-              <w:t>Mayor</w:t>
-            </w:r>
+              <w:t>Alta</w:t>
+            </w:r>
+            <w:bookmarkStart w:id="2" w:name="_GoBack"/>
+            <w:bookmarkEnd w:id="2"/>
           </w:p>
         </w:tc>
       </w:tr>
@@ -4736,14 +4738,7 @@
           <w:b/>
           <w:sz w:val="28"/>
         </w:rPr>
-        <w:t xml:space="preserve"> </w:t>
-      </w:r>
-      <w:r>
-        <w:rPr>
-          <w:b/>
-          <w:sz w:val="28"/>
-        </w:rPr>
-        <w:t>5</w:t>
+        <w:t xml:space="preserve"> 5</w:t>
       </w:r>
     </w:p>
     <w:tbl>
@@ -5231,15 +5226,7 @@
                 <w:color w:val="000000"/>
                 <w:lang w:val="es-ES" w:eastAsia="ca-ES"/>
               </w:rPr>
-              <w:t>El</w:t>
-            </w:r>
-            <w:r>
-              <w:rPr>
-                <w:rFonts w:ascii="Calibri" w:eastAsia="Times New Roman" w:hAnsi="Calibri" w:cs="Calibri"/>
-                <w:color w:val="000000"/>
-                <w:lang w:val="es-ES" w:eastAsia="ca-ES"/>
-              </w:rPr>
-              <w:t xml:space="preserve"> programa</w:t>
+              <w:t>El programa</w:t>
             </w:r>
             <w:r>
               <w:rPr>
@@ -5257,8 +5244,6 @@
               </w:rPr>
               <w:t>ce</w:t>
             </w:r>
-            <w:bookmarkStart w:id="2" w:name="_GoBack"/>
-            <w:bookmarkEnd w:id="2"/>
             <w:r>
               <w:rPr>
                 <w:rFonts w:ascii="Calibri" w:eastAsia="Times New Roman" w:hAnsi="Calibri" w:cs="Calibri"/>
@@ -5368,23 +5353,7 @@
                 <w:color w:val="000000"/>
                 <w:lang w:val="es-ES" w:eastAsia="ca-ES"/>
               </w:rPr>
-              <w:t>econocer la función o debería reportar una incidencia en el caso de que se quiera utilizar el m</w:t>
-            </w:r>
-            <w:r>
-              <w:rPr>
-                <w:rFonts w:ascii="Calibri" w:eastAsia="Times New Roman" w:hAnsi="Calibri" w:cs="Calibri"/>
-                <w:color w:val="000000"/>
-                <w:lang w:val="es-ES" w:eastAsia="ca-ES"/>
-              </w:rPr>
-              <w:t>ó</w:t>
-            </w:r>
-            <w:r>
-              <w:rPr>
-                <w:rFonts w:ascii="Calibri" w:eastAsia="Times New Roman" w:hAnsi="Calibri" w:cs="Calibri"/>
-                <w:color w:val="000000"/>
-                <w:lang w:val="es-ES" w:eastAsia="ca-ES"/>
-              </w:rPr>
-              <w:t xml:space="preserve">dulo </w:t>
+              <w:t xml:space="preserve">econocer la función o debería reportar una incidencia en el caso de que se quiera utilizar el módulo </w:t>
             </w:r>
             <w:proofErr w:type="spellStart"/>
             <w:r>
@@ -5393,15 +5362,7 @@
                 <w:color w:val="000000"/>
                 <w:lang w:val="es-ES" w:eastAsia="ca-ES"/>
               </w:rPr>
-              <w:t>destination</w:t>
-            </w:r>
-            <w:r>
-              <w:rPr>
-                <w:rFonts w:ascii="Calibri" w:eastAsia="Times New Roman" w:hAnsi="Calibri" w:cs="Calibri"/>
-                <w:color w:val="000000"/>
-                <w:lang w:val="es-ES" w:eastAsia="ca-ES"/>
-              </w:rPr>
-              <w:t>.c</w:t>
+              <w:t>destination.c</w:t>
             </w:r>
             <w:proofErr w:type="spellEnd"/>
             <w:r>
@@ -5498,15 +5459,7 @@
                 <w:color w:val="000000"/>
                 <w:lang w:val="es-ES" w:eastAsia="ca-ES"/>
               </w:rPr>
-              <w:t>destination</w:t>
-            </w:r>
-            <w:r>
-              <w:rPr>
-                <w:rFonts w:ascii="Calibri" w:eastAsia="Times New Roman" w:hAnsi="Calibri" w:cs="Calibri"/>
-                <w:color w:val="000000"/>
-                <w:lang w:val="es-ES" w:eastAsia="ca-ES"/>
-              </w:rPr>
-              <w:t>.h</w:t>
+              <w:t>destination.h</w:t>
             </w:r>
             <w:proofErr w:type="spellEnd"/>
           </w:p>
@@ -5658,6 +5611,862 @@
                 <w:color w:val="000000"/>
                 <w:lang w:val="en-GB" w:eastAsia="ca-ES"/>
               </w:rPr>
+              <w:t>6</w:t>
+            </w:r>
+          </w:p>
+        </w:tc>
+        <w:tc>
+          <w:tcPr>
+            <w:tcW w:w="1200" w:type="dxa"/>
+            <w:tcBorders>
+              <w:top w:val="single" w:sz="4" w:space="0" w:color="auto"/>
+              <w:left w:val="nil"/>
+              <w:bottom w:val="single" w:sz="4" w:space="0" w:color="auto"/>
+              <w:right w:val="single" w:sz="4" w:space="0" w:color="auto"/>
+            </w:tcBorders>
+            <w:shd w:val="clear" w:color="000000" w:fill="F2F2F2"/>
+            <w:noWrap/>
+            <w:vAlign w:val="bottom"/>
+            <w:hideMark/>
+          </w:tcPr>
+          <w:p>
+            <w:pPr>
+              <w:spacing w:after="0" w:line="240" w:lineRule="auto"/>
+              <w:rPr>
+                <w:rFonts w:ascii="Calibri" w:eastAsia="Times New Roman" w:hAnsi="Calibri" w:cs="Calibri"/>
+                <w:color w:val="000000"/>
+                <w:lang w:val="en-GB" w:eastAsia="ca-ES"/>
+              </w:rPr>
+            </w:pPr>
+            <w:r>
+              <w:rPr>
+                <w:rFonts w:ascii="Calibri" w:eastAsia="Times New Roman" w:hAnsi="Calibri" w:cs="Calibri"/>
+                <w:color w:val="000000"/>
+                <w:lang w:val="en-GB" w:eastAsia="ca-ES"/>
+              </w:rPr>
+              <w:t>Status</w:t>
+            </w:r>
+          </w:p>
+        </w:tc>
+        <w:tc>
+          <w:tcPr>
+            <w:tcW w:w="1200" w:type="dxa"/>
+            <w:tcBorders>
+              <w:top w:val="single" w:sz="4" w:space="0" w:color="auto"/>
+              <w:left w:val="nil"/>
+              <w:bottom w:val="single" w:sz="4" w:space="0" w:color="auto"/>
+              <w:right w:val="single" w:sz="4" w:space="0" w:color="auto"/>
+            </w:tcBorders>
+            <w:shd w:val="clear" w:color="auto" w:fill="auto"/>
+            <w:noWrap/>
+            <w:vAlign w:val="bottom"/>
+            <w:hideMark/>
+          </w:tcPr>
+          <w:p>
+            <w:pPr>
+              <w:spacing w:after="0" w:line="240" w:lineRule="auto"/>
+              <w:rPr>
+                <w:rFonts w:ascii="Calibri" w:eastAsia="Times New Roman" w:hAnsi="Calibri" w:cs="Calibri"/>
+                <w:color w:val="000000"/>
+                <w:lang w:val="en-GB" w:eastAsia="ca-ES"/>
+              </w:rPr>
+            </w:pPr>
+            <w:r>
+              <w:rPr>
+                <w:rFonts w:ascii="Calibri" w:eastAsia="Times New Roman" w:hAnsi="Calibri" w:cs="Calibri"/>
+                <w:color w:val="000000"/>
+                <w:lang w:val="en-GB" w:eastAsia="ca-ES"/>
+              </w:rPr>
+              <w:t> </w:t>
+            </w:r>
+            <w:r>
+              <w:rPr>
+                <w:rFonts w:ascii="Calibri" w:eastAsia="Times New Roman" w:hAnsi="Calibri" w:cs="Calibri"/>
+                <w:color w:val="000000"/>
+                <w:lang w:val="en-GB" w:eastAsia="ca-ES"/>
+              </w:rPr>
+              <w:t>Solved</w:t>
+            </w:r>
+          </w:p>
+        </w:tc>
+        <w:tc>
+          <w:tcPr>
+            <w:tcW w:w="1200" w:type="dxa"/>
+            <w:tcBorders>
+              <w:top w:val="single" w:sz="4" w:space="0" w:color="auto"/>
+              <w:left w:val="nil"/>
+              <w:bottom w:val="single" w:sz="4" w:space="0" w:color="auto"/>
+              <w:right w:val="single" w:sz="4" w:space="0" w:color="auto"/>
+            </w:tcBorders>
+            <w:shd w:val="clear" w:color="000000" w:fill="F2F2F2"/>
+            <w:noWrap/>
+            <w:vAlign w:val="bottom"/>
+            <w:hideMark/>
+          </w:tcPr>
+          <w:p>
+            <w:pPr>
+              <w:spacing w:after="0" w:line="240" w:lineRule="auto"/>
+              <w:rPr>
+                <w:rFonts w:ascii="Calibri" w:eastAsia="Times New Roman" w:hAnsi="Calibri" w:cs="Calibri"/>
+                <w:color w:val="000000"/>
+                <w:lang w:val="en-GB" w:eastAsia="ca-ES"/>
+              </w:rPr>
+            </w:pPr>
+            <w:r>
+              <w:rPr>
+                <w:rFonts w:ascii="Calibri" w:eastAsia="Times New Roman" w:hAnsi="Calibri" w:cs="Calibri"/>
+                <w:color w:val="000000"/>
+                <w:lang w:val="en-GB" w:eastAsia="ca-ES"/>
+              </w:rPr>
+              <w:t>Severity</w:t>
+            </w:r>
+          </w:p>
+        </w:tc>
+        <w:tc>
+          <w:tcPr>
+            <w:tcW w:w="2520" w:type="dxa"/>
+            <w:tcBorders>
+              <w:top w:val="single" w:sz="4" w:space="0" w:color="auto"/>
+              <w:left w:val="nil"/>
+              <w:bottom w:val="single" w:sz="4" w:space="0" w:color="auto"/>
+              <w:right w:val="single" w:sz="4" w:space="0" w:color="auto"/>
+            </w:tcBorders>
+            <w:shd w:val="clear" w:color="auto" w:fill="auto"/>
+            <w:noWrap/>
+            <w:vAlign w:val="bottom"/>
+            <w:hideMark/>
+          </w:tcPr>
+          <w:p>
+            <w:pPr>
+              <w:spacing w:after="0" w:line="240" w:lineRule="auto"/>
+              <w:rPr>
+                <w:rFonts w:ascii="Calibri" w:eastAsia="Times New Roman" w:hAnsi="Calibri" w:cs="Calibri"/>
+                <w:color w:val="000000"/>
+                <w:lang w:val="en-GB" w:eastAsia="ca-ES"/>
+              </w:rPr>
+            </w:pPr>
+            <w:r>
+              <w:rPr>
+                <w:rFonts w:ascii="Calibri" w:eastAsia="Times New Roman" w:hAnsi="Calibri" w:cs="Calibri"/>
+                <w:color w:val="000000"/>
+                <w:lang w:val="en-GB" w:eastAsia="ca-ES"/>
+              </w:rPr>
+              <w:t> </w:t>
+            </w:r>
+            <w:r>
+              <w:rPr>
+                <w:rFonts w:ascii="Calibri" w:eastAsia="Times New Roman" w:hAnsi="Calibri" w:cs="Calibri"/>
+                <w:color w:val="000000"/>
+                <w:lang w:val="en-GB" w:eastAsia="ca-ES"/>
+              </w:rPr>
+              <w:t>Baja</w:t>
+            </w:r>
+          </w:p>
+        </w:tc>
+      </w:tr>
+      <w:tr>
+        <w:trPr>
+          <w:trHeight w:val="300"/>
+        </w:trPr>
+        <w:tc>
+          <w:tcPr>
+            <w:tcW w:w="1180" w:type="dxa"/>
+            <w:tcBorders>
+              <w:top w:val="nil"/>
+              <w:left w:val="single" w:sz="4" w:space="0" w:color="auto"/>
+              <w:bottom w:val="single" w:sz="4" w:space="0" w:color="auto"/>
+              <w:right w:val="single" w:sz="4" w:space="0" w:color="auto"/>
+            </w:tcBorders>
+            <w:shd w:val="clear" w:color="000000" w:fill="F2F2F2"/>
+            <w:vAlign w:val="bottom"/>
+            <w:hideMark/>
+          </w:tcPr>
+          <w:p>
+            <w:pPr>
+              <w:spacing w:after="0" w:line="240" w:lineRule="auto"/>
+              <w:rPr>
+                <w:rFonts w:ascii="Calibri" w:eastAsia="Times New Roman" w:hAnsi="Calibri" w:cs="Calibri"/>
+                <w:color w:val="000000"/>
+                <w:lang w:val="en-GB" w:eastAsia="ca-ES"/>
+              </w:rPr>
+            </w:pPr>
+            <w:r>
+              <w:rPr>
+                <w:rFonts w:ascii="Calibri" w:eastAsia="Times New Roman" w:hAnsi="Calibri" w:cs="Calibri"/>
+                <w:color w:val="000000"/>
+                <w:lang w:val="en-GB" w:eastAsia="ca-ES"/>
+              </w:rPr>
+              <w:t>Description</w:t>
+            </w:r>
+          </w:p>
+        </w:tc>
+        <w:tc>
+          <w:tcPr>
+            <w:tcW w:w="7320" w:type="dxa"/>
+            <w:gridSpan w:val="5"/>
+            <w:tcBorders>
+              <w:top w:val="single" w:sz="4" w:space="0" w:color="auto"/>
+              <w:left w:val="nil"/>
+              <w:bottom w:val="single" w:sz="4" w:space="0" w:color="auto"/>
+              <w:right w:val="single" w:sz="4" w:space="0" w:color="auto"/>
+            </w:tcBorders>
+            <w:shd w:val="clear" w:color="auto" w:fill="auto"/>
+            <w:noWrap/>
+            <w:vAlign w:val="bottom"/>
+            <w:hideMark/>
+          </w:tcPr>
+          <w:p>
+            <w:pPr>
+              <w:spacing w:after="0" w:line="240" w:lineRule="auto"/>
+              <w:rPr>
+                <w:rFonts w:ascii="Calibri" w:eastAsia="Times New Roman" w:hAnsi="Calibri" w:cs="Calibri"/>
+                <w:color w:val="000000"/>
+                <w:lang w:val="es-ES" w:eastAsia="ca-ES"/>
+              </w:rPr>
+            </w:pPr>
+            <w:r>
+              <w:rPr>
+                <w:rFonts w:ascii="Calibri" w:eastAsia="Times New Roman" w:hAnsi="Calibri" w:cs="Calibri"/>
+                <w:color w:val="000000"/>
+                <w:lang w:val="es-ES" w:eastAsia="ca-ES"/>
+              </w:rPr>
+              <w:t> Faltaba</w:t>
+            </w:r>
+            <w:r>
+              <w:rPr>
+                <w:rFonts w:ascii="Calibri" w:eastAsia="Times New Roman" w:hAnsi="Calibri" w:cs="Calibri"/>
+                <w:color w:val="000000"/>
+                <w:lang w:val="es-ES" w:eastAsia="ca-ES"/>
+              </w:rPr>
+              <w:t xml:space="preserve"> una</w:t>
+            </w:r>
+            <w:r>
+              <w:rPr>
+                <w:rFonts w:ascii="Calibri" w:eastAsia="Times New Roman" w:hAnsi="Calibri" w:cs="Calibri"/>
+                <w:color w:val="000000"/>
+                <w:lang w:val="es-ES" w:eastAsia="ca-ES"/>
+              </w:rPr>
+              <w:t xml:space="preserve"> cabecera de </w:t>
+            </w:r>
+            <w:r>
+              <w:rPr>
+                <w:rFonts w:ascii="Calibri" w:eastAsia="Times New Roman" w:hAnsi="Calibri" w:cs="Calibri"/>
+                <w:color w:val="000000"/>
+                <w:lang w:val="es-ES" w:eastAsia="ca-ES"/>
+              </w:rPr>
+              <w:t xml:space="preserve">función en el fichero </w:t>
+            </w:r>
+            <w:proofErr w:type="spellStart"/>
+            <w:r>
+              <w:rPr>
+                <w:rFonts w:ascii="Calibri" w:eastAsia="Times New Roman" w:hAnsi="Calibri" w:cs="Calibri"/>
+                <w:color w:val="000000"/>
+                <w:lang w:val="es-ES" w:eastAsia="ca-ES"/>
+              </w:rPr>
+              <w:t>function</w:t>
+            </w:r>
+            <w:r>
+              <w:rPr>
+                <w:rFonts w:ascii="Calibri" w:eastAsia="Times New Roman" w:hAnsi="Calibri" w:cs="Calibri"/>
+                <w:color w:val="000000"/>
+                <w:lang w:val="es-ES" w:eastAsia="ca-ES"/>
+              </w:rPr>
+              <w:t>.h</w:t>
+            </w:r>
+            <w:proofErr w:type="spellEnd"/>
+          </w:p>
+        </w:tc>
+      </w:tr>
+      <w:tr>
+        <w:trPr>
+          <w:trHeight w:val="600"/>
+        </w:trPr>
+        <w:tc>
+          <w:tcPr>
+            <w:tcW w:w="1180" w:type="dxa"/>
+            <w:tcBorders>
+              <w:top w:val="nil"/>
+              <w:left w:val="single" w:sz="4" w:space="0" w:color="auto"/>
+              <w:bottom w:val="single" w:sz="4" w:space="0" w:color="auto"/>
+              <w:right w:val="single" w:sz="4" w:space="0" w:color="auto"/>
+            </w:tcBorders>
+            <w:shd w:val="clear" w:color="000000" w:fill="F2F2F2"/>
+            <w:vAlign w:val="bottom"/>
+            <w:hideMark/>
+          </w:tcPr>
+          <w:p>
+            <w:pPr>
+              <w:spacing w:after="0" w:line="240" w:lineRule="auto"/>
+              <w:rPr>
+                <w:rFonts w:ascii="Calibri" w:eastAsia="Times New Roman" w:hAnsi="Calibri" w:cs="Calibri"/>
+                <w:color w:val="000000"/>
+                <w:lang w:val="en-GB" w:eastAsia="ca-ES"/>
+              </w:rPr>
+            </w:pPr>
+            <w:r>
+              <w:rPr>
+                <w:rFonts w:ascii="Calibri" w:eastAsia="Times New Roman" w:hAnsi="Calibri" w:cs="Calibri"/>
+                <w:color w:val="000000"/>
+                <w:lang w:val="en-GB" w:eastAsia="ca-ES"/>
+              </w:rPr>
+              <w:t>Steps to reproduce</w:t>
+            </w:r>
+          </w:p>
+        </w:tc>
+        <w:tc>
+          <w:tcPr>
+            <w:tcW w:w="7320" w:type="dxa"/>
+            <w:gridSpan w:val="5"/>
+            <w:tcBorders>
+              <w:top w:val="single" w:sz="4" w:space="0" w:color="auto"/>
+              <w:left w:val="nil"/>
+              <w:bottom w:val="single" w:sz="4" w:space="0" w:color="auto"/>
+              <w:right w:val="single" w:sz="4" w:space="0" w:color="auto"/>
+            </w:tcBorders>
+            <w:shd w:val="clear" w:color="auto" w:fill="auto"/>
+            <w:noWrap/>
+            <w:vAlign w:val="bottom"/>
+            <w:hideMark/>
+          </w:tcPr>
+          <w:p>
+            <w:pPr>
+              <w:spacing w:after="0" w:line="240" w:lineRule="auto"/>
+              <w:rPr>
+                <w:rFonts w:ascii="Calibri" w:eastAsia="Times New Roman" w:hAnsi="Calibri" w:cs="Calibri"/>
+                <w:color w:val="000000"/>
+                <w:lang w:val="es-ES" w:eastAsia="ca-ES"/>
+              </w:rPr>
+            </w:pPr>
+            <w:r>
+              <w:rPr>
+                <w:rFonts w:ascii="Calibri" w:eastAsia="Times New Roman" w:hAnsi="Calibri" w:cs="Calibri"/>
+                <w:color w:val="000000"/>
+                <w:lang w:val="es-ES" w:eastAsia="ca-ES"/>
+              </w:rPr>
+              <w:t xml:space="preserve"> No se ha seguido </w:t>
+            </w:r>
+            <w:r>
+              <w:rPr>
+                <w:rFonts w:ascii="Calibri" w:eastAsia="Times New Roman" w:hAnsi="Calibri" w:cs="Calibri"/>
+                <w:color w:val="000000"/>
+                <w:lang w:val="es-ES" w:eastAsia="ca-ES"/>
+              </w:rPr>
+              <w:t>ningún paso para detectar el error, simplemente se ha revisado el fichero.</w:t>
+            </w:r>
+          </w:p>
+        </w:tc>
+      </w:tr>
+      <w:tr>
+        <w:trPr>
+          <w:trHeight w:val="600"/>
+        </w:trPr>
+        <w:tc>
+          <w:tcPr>
+            <w:tcW w:w="1180" w:type="dxa"/>
+            <w:tcBorders>
+              <w:top w:val="nil"/>
+              <w:left w:val="single" w:sz="4" w:space="0" w:color="auto"/>
+              <w:bottom w:val="single" w:sz="4" w:space="0" w:color="auto"/>
+              <w:right w:val="single" w:sz="4" w:space="0" w:color="auto"/>
+            </w:tcBorders>
+            <w:shd w:val="clear" w:color="000000" w:fill="F2F2F2"/>
+            <w:vAlign w:val="bottom"/>
+            <w:hideMark/>
+          </w:tcPr>
+          <w:p>
+            <w:pPr>
+              <w:spacing w:after="0" w:line="240" w:lineRule="auto"/>
+              <w:rPr>
+                <w:rFonts w:ascii="Calibri" w:eastAsia="Times New Roman" w:hAnsi="Calibri" w:cs="Calibri"/>
+                <w:color w:val="000000"/>
+                <w:lang w:val="en-GB" w:eastAsia="ca-ES"/>
+              </w:rPr>
+            </w:pPr>
+            <w:r>
+              <w:rPr>
+                <w:rFonts w:ascii="Calibri" w:eastAsia="Times New Roman" w:hAnsi="Calibri" w:cs="Calibri"/>
+                <w:color w:val="000000"/>
+                <w:lang w:val="en-GB" w:eastAsia="ca-ES"/>
+              </w:rPr>
+              <w:t>Expected result</w:t>
+            </w:r>
+          </w:p>
+        </w:tc>
+        <w:tc>
+          <w:tcPr>
+            <w:tcW w:w="7320" w:type="dxa"/>
+            <w:gridSpan w:val="5"/>
+            <w:tcBorders>
+              <w:top w:val="single" w:sz="4" w:space="0" w:color="auto"/>
+              <w:left w:val="nil"/>
+              <w:bottom w:val="single" w:sz="4" w:space="0" w:color="auto"/>
+              <w:right w:val="single" w:sz="4" w:space="0" w:color="auto"/>
+            </w:tcBorders>
+            <w:shd w:val="clear" w:color="auto" w:fill="auto"/>
+            <w:noWrap/>
+            <w:vAlign w:val="bottom"/>
+            <w:hideMark/>
+          </w:tcPr>
+          <w:p>
+            <w:pPr>
+              <w:spacing w:after="0" w:line="240" w:lineRule="auto"/>
+              <w:rPr>
+                <w:rFonts w:ascii="Calibri" w:eastAsia="Times New Roman" w:hAnsi="Calibri" w:cs="Calibri"/>
+                <w:color w:val="000000"/>
+                <w:lang w:val="es-ES" w:eastAsia="ca-ES"/>
+              </w:rPr>
+            </w:pPr>
+            <w:r>
+              <w:rPr>
+                <w:rFonts w:ascii="Calibri" w:eastAsia="Times New Roman" w:hAnsi="Calibri" w:cs="Calibri"/>
+                <w:color w:val="000000"/>
+                <w:lang w:val="es-ES" w:eastAsia="ca-ES"/>
+              </w:rPr>
+              <w:t> Que</w:t>
+            </w:r>
+            <w:r>
+              <w:rPr>
+                <w:rFonts w:ascii="Calibri" w:eastAsia="Times New Roman" w:hAnsi="Calibri" w:cs="Calibri"/>
+                <w:color w:val="000000"/>
+                <w:lang w:val="es-ES" w:eastAsia="ca-ES"/>
+              </w:rPr>
+              <w:t xml:space="preserve"> el programa</w:t>
+            </w:r>
+            <w:r>
+              <w:rPr>
+                <w:rFonts w:ascii="Calibri" w:eastAsia="Times New Roman" w:hAnsi="Calibri" w:cs="Calibri"/>
+                <w:color w:val="000000"/>
+                <w:lang w:val="es-ES" w:eastAsia="ca-ES"/>
+              </w:rPr>
+              <w:t xml:space="preserve"> reconozca la llamada a</w:t>
+            </w:r>
+            <w:r>
+              <w:rPr>
+                <w:rFonts w:ascii="Calibri" w:eastAsia="Times New Roman" w:hAnsi="Calibri" w:cs="Calibri"/>
+                <w:color w:val="000000"/>
+                <w:lang w:val="es-ES" w:eastAsia="ca-ES"/>
+              </w:rPr>
+              <w:t xml:space="preserve"> la cabecera de función.</w:t>
+            </w:r>
+          </w:p>
+        </w:tc>
+      </w:tr>
+      <w:tr>
+        <w:trPr>
+          <w:trHeight w:val="600"/>
+        </w:trPr>
+        <w:tc>
+          <w:tcPr>
+            <w:tcW w:w="1180" w:type="dxa"/>
+            <w:tcBorders>
+              <w:top w:val="nil"/>
+              <w:left w:val="single" w:sz="4" w:space="0" w:color="auto"/>
+              <w:bottom w:val="single" w:sz="4" w:space="0" w:color="auto"/>
+              <w:right w:val="single" w:sz="4" w:space="0" w:color="auto"/>
+            </w:tcBorders>
+            <w:shd w:val="clear" w:color="000000" w:fill="F2F2F2"/>
+            <w:vAlign w:val="bottom"/>
+            <w:hideMark/>
+          </w:tcPr>
+          <w:p>
+            <w:pPr>
+              <w:spacing w:after="0" w:line="240" w:lineRule="auto"/>
+              <w:rPr>
+                <w:rFonts w:ascii="Calibri" w:eastAsia="Times New Roman" w:hAnsi="Calibri" w:cs="Calibri"/>
+                <w:color w:val="000000"/>
+                <w:lang w:val="en-GB" w:eastAsia="ca-ES"/>
+              </w:rPr>
+            </w:pPr>
+            <w:r>
+              <w:rPr>
+                <w:rFonts w:ascii="Calibri" w:eastAsia="Times New Roman" w:hAnsi="Calibri" w:cs="Calibri"/>
+                <w:color w:val="000000"/>
+                <w:lang w:val="en-GB" w:eastAsia="ca-ES"/>
+              </w:rPr>
+              <w:t>Actual result</w:t>
+            </w:r>
+          </w:p>
+        </w:tc>
+        <w:tc>
+          <w:tcPr>
+            <w:tcW w:w="7320" w:type="dxa"/>
+            <w:gridSpan w:val="5"/>
+            <w:tcBorders>
+              <w:top w:val="single" w:sz="4" w:space="0" w:color="auto"/>
+              <w:left w:val="nil"/>
+              <w:bottom w:val="single" w:sz="4" w:space="0" w:color="auto"/>
+              <w:right w:val="single" w:sz="4" w:space="0" w:color="auto"/>
+            </w:tcBorders>
+            <w:shd w:val="clear" w:color="auto" w:fill="auto"/>
+            <w:noWrap/>
+            <w:vAlign w:val="bottom"/>
+            <w:hideMark/>
+          </w:tcPr>
+          <w:p>
+            <w:pPr>
+              <w:spacing w:after="0" w:line="240" w:lineRule="auto"/>
+              <w:rPr>
+                <w:rFonts w:ascii="Calibri" w:eastAsia="Times New Roman" w:hAnsi="Calibri" w:cs="Calibri"/>
+                <w:color w:val="000000"/>
+                <w:lang w:val="es-ES" w:eastAsia="ca-ES"/>
+              </w:rPr>
+            </w:pPr>
+            <w:r>
+              <w:rPr>
+                <w:rFonts w:ascii="Calibri" w:eastAsia="Times New Roman" w:hAnsi="Calibri" w:cs="Calibri"/>
+                <w:color w:val="000000"/>
+                <w:lang w:val="es-ES" w:eastAsia="ca-ES"/>
+              </w:rPr>
+              <w:t> El programa no deber</w:t>
+            </w:r>
+            <w:r>
+              <w:rPr>
+                <w:rFonts w:ascii="Calibri" w:eastAsia="Times New Roman" w:hAnsi="Calibri" w:cs="Calibri"/>
+                <w:color w:val="000000"/>
+                <w:lang w:val="es-ES" w:eastAsia="ca-ES"/>
+              </w:rPr>
+              <w:t>í</w:t>
+            </w:r>
+            <w:r>
+              <w:rPr>
+                <w:rFonts w:ascii="Calibri" w:eastAsia="Times New Roman" w:hAnsi="Calibri" w:cs="Calibri"/>
+                <w:color w:val="000000"/>
+                <w:lang w:val="es-ES" w:eastAsia="ca-ES"/>
+              </w:rPr>
+              <w:t>a r</w:t>
+            </w:r>
+            <w:r>
+              <w:rPr>
+                <w:rFonts w:ascii="Calibri" w:eastAsia="Times New Roman" w:hAnsi="Calibri" w:cs="Calibri"/>
+                <w:color w:val="000000"/>
+                <w:lang w:val="es-ES" w:eastAsia="ca-ES"/>
+              </w:rPr>
+              <w:t>econocer la función o debería reportar una incidencia</w:t>
+            </w:r>
+            <w:r>
+              <w:rPr>
+                <w:rFonts w:ascii="Calibri" w:eastAsia="Times New Roman" w:hAnsi="Calibri" w:cs="Calibri"/>
+                <w:color w:val="000000"/>
+                <w:lang w:val="es-ES" w:eastAsia="ca-ES"/>
+              </w:rPr>
+              <w:t xml:space="preserve"> en el caso de que se </w:t>
+            </w:r>
+            <w:proofErr w:type="spellStart"/>
+            <w:r>
+              <w:rPr>
+                <w:rFonts w:ascii="Calibri" w:eastAsia="Times New Roman" w:hAnsi="Calibri" w:cs="Calibri"/>
+                <w:color w:val="000000"/>
+                <w:lang w:val="es-ES" w:eastAsia="ca-ES"/>
+              </w:rPr>
+              <w:t>quira</w:t>
+            </w:r>
+            <w:proofErr w:type="spellEnd"/>
+            <w:r>
+              <w:rPr>
+                <w:rFonts w:ascii="Calibri" w:eastAsia="Times New Roman" w:hAnsi="Calibri" w:cs="Calibri"/>
+                <w:color w:val="000000"/>
+                <w:lang w:val="es-ES" w:eastAsia="ca-ES"/>
+              </w:rPr>
+              <w:t xml:space="preserve"> usar el </w:t>
+            </w:r>
+            <w:proofErr w:type="spellStart"/>
+            <w:r>
+              <w:rPr>
+                <w:rFonts w:ascii="Calibri" w:eastAsia="Times New Roman" w:hAnsi="Calibri" w:cs="Calibri"/>
+                <w:color w:val="000000"/>
+                <w:lang w:val="es-ES" w:eastAsia="ca-ES"/>
+              </w:rPr>
+              <w:t>modulo</w:t>
+            </w:r>
+            <w:proofErr w:type="spellEnd"/>
+            <w:r>
+              <w:rPr>
+                <w:rFonts w:ascii="Calibri" w:eastAsia="Times New Roman" w:hAnsi="Calibri" w:cs="Calibri"/>
+                <w:color w:val="000000"/>
+                <w:lang w:val="es-ES" w:eastAsia="ca-ES"/>
+              </w:rPr>
+              <w:t xml:space="preserve"> </w:t>
+            </w:r>
+            <w:proofErr w:type="spellStart"/>
+            <w:r>
+              <w:rPr>
+                <w:rFonts w:ascii="Calibri" w:eastAsia="Times New Roman" w:hAnsi="Calibri" w:cs="Calibri"/>
+                <w:color w:val="000000"/>
+                <w:lang w:val="es-ES" w:eastAsia="ca-ES"/>
+              </w:rPr>
+              <w:t>function.c</w:t>
+            </w:r>
+            <w:proofErr w:type="spellEnd"/>
+            <w:r>
+              <w:rPr>
+                <w:rFonts w:ascii="Calibri" w:eastAsia="Times New Roman" w:hAnsi="Calibri" w:cs="Calibri"/>
+                <w:color w:val="000000"/>
+                <w:lang w:val="es-ES" w:eastAsia="ca-ES"/>
+              </w:rPr>
+              <w:t>.</w:t>
+            </w:r>
+          </w:p>
+        </w:tc>
+      </w:tr>
+      <w:tr>
+        <w:trPr>
+          <w:trHeight w:val="300"/>
+        </w:trPr>
+        <w:tc>
+          <w:tcPr>
+            <w:tcW w:w="1180" w:type="dxa"/>
+            <w:tcBorders>
+              <w:top w:val="nil"/>
+              <w:left w:val="single" w:sz="4" w:space="0" w:color="auto"/>
+              <w:bottom w:val="single" w:sz="4" w:space="0" w:color="auto"/>
+              <w:right w:val="single" w:sz="4" w:space="0" w:color="auto"/>
+            </w:tcBorders>
+            <w:shd w:val="clear" w:color="000000" w:fill="F2F2F2"/>
+            <w:vAlign w:val="bottom"/>
+            <w:hideMark/>
+          </w:tcPr>
+          <w:p>
+            <w:pPr>
+              <w:spacing w:after="0" w:line="240" w:lineRule="auto"/>
+              <w:rPr>
+                <w:rFonts w:ascii="Calibri" w:eastAsia="Times New Roman" w:hAnsi="Calibri" w:cs="Calibri"/>
+                <w:color w:val="000000"/>
+                <w:lang w:val="en-GB" w:eastAsia="ca-ES"/>
+              </w:rPr>
+            </w:pPr>
+            <w:r>
+              <w:rPr>
+                <w:rFonts w:ascii="Calibri" w:eastAsia="Times New Roman" w:hAnsi="Calibri" w:cs="Calibri"/>
+                <w:color w:val="000000"/>
+                <w:lang w:val="en-GB" w:eastAsia="ca-ES"/>
+              </w:rPr>
+              <w:t>Solution</w:t>
+            </w:r>
+          </w:p>
+        </w:tc>
+        <w:tc>
+          <w:tcPr>
+            <w:tcW w:w="7320" w:type="dxa"/>
+            <w:gridSpan w:val="5"/>
+            <w:tcBorders>
+              <w:top w:val="single" w:sz="4" w:space="0" w:color="auto"/>
+              <w:left w:val="nil"/>
+              <w:bottom w:val="single" w:sz="4" w:space="0" w:color="auto"/>
+              <w:right w:val="single" w:sz="4" w:space="0" w:color="auto"/>
+            </w:tcBorders>
+            <w:shd w:val="clear" w:color="auto" w:fill="auto"/>
+            <w:noWrap/>
+            <w:vAlign w:val="bottom"/>
+            <w:hideMark/>
+          </w:tcPr>
+          <w:p>
+            <w:pPr>
+              <w:spacing w:after="0" w:line="240" w:lineRule="auto"/>
+              <w:rPr>
+                <w:rFonts w:ascii="Calibri" w:eastAsia="Times New Roman" w:hAnsi="Calibri" w:cs="Calibri"/>
+                <w:color w:val="000000"/>
+                <w:lang w:val="es-ES" w:eastAsia="ca-ES"/>
+              </w:rPr>
+            </w:pPr>
+            <w:r>
+              <w:rPr>
+                <w:rFonts w:ascii="Calibri" w:eastAsia="Times New Roman" w:hAnsi="Calibri" w:cs="Calibri"/>
+                <w:color w:val="000000"/>
+                <w:lang w:val="es-ES" w:eastAsia="ca-ES"/>
+              </w:rPr>
+              <w:t xml:space="preserve"> Añadir la cabecera de </w:t>
+            </w:r>
+            <w:r>
+              <w:rPr>
+                <w:rFonts w:ascii="Calibri" w:eastAsia="Times New Roman" w:hAnsi="Calibri" w:cs="Calibri"/>
+                <w:color w:val="000000"/>
+                <w:lang w:val="es-ES" w:eastAsia="ca-ES"/>
+              </w:rPr>
+              <w:t xml:space="preserve">función en el fichero </w:t>
+            </w:r>
+            <w:proofErr w:type="spellStart"/>
+            <w:r>
+              <w:rPr>
+                <w:rFonts w:ascii="Calibri" w:eastAsia="Times New Roman" w:hAnsi="Calibri" w:cs="Calibri"/>
+                <w:color w:val="000000"/>
+                <w:lang w:val="es-ES" w:eastAsia="ca-ES"/>
+              </w:rPr>
+              <w:t>function</w:t>
+            </w:r>
+            <w:r>
+              <w:rPr>
+                <w:rFonts w:ascii="Calibri" w:eastAsia="Times New Roman" w:hAnsi="Calibri" w:cs="Calibri"/>
+                <w:color w:val="000000"/>
+                <w:lang w:val="es-ES" w:eastAsia="ca-ES"/>
+              </w:rPr>
+              <w:t>.h</w:t>
+            </w:r>
+            <w:proofErr w:type="spellEnd"/>
+          </w:p>
+        </w:tc>
+      </w:tr>
+    </w:tbl>
+    <w:p>
+      <w:pPr>
+        <w:rPr>
+          <w:b/>
+          <w:sz w:val="28"/>
+        </w:rPr>
+      </w:pPr>
+    </w:p>
+    <w:p>
+      <w:pPr>
+        <w:rPr>
+          <w:b/>
+          <w:sz w:val="28"/>
+        </w:rPr>
+      </w:pPr>
+    </w:p>
+    <w:p>
+      <w:pPr>
+        <w:rPr>
+          <w:b/>
+          <w:sz w:val="28"/>
+        </w:rPr>
+      </w:pPr>
+    </w:p>
+    <w:p>
+      <w:pPr>
+        <w:rPr>
+          <w:b/>
+          <w:sz w:val="28"/>
+        </w:rPr>
+      </w:pPr>
+      <w:proofErr w:type="spellStart"/>
+      <w:r>
+        <w:rPr>
+          <w:b/>
+          <w:sz w:val="28"/>
+        </w:rPr>
+        <w:t>Bug</w:t>
+      </w:r>
+      <w:proofErr w:type="spellEnd"/>
+      <w:r>
+        <w:rPr>
+          <w:b/>
+          <w:sz w:val="28"/>
+        </w:rPr>
+        <w:t xml:space="preserve"> report </w:t>
+      </w:r>
+      <w:proofErr w:type="spellStart"/>
+      <w:r>
+        <w:rPr>
+          <w:b/>
+          <w:sz w:val="28"/>
+        </w:rPr>
+        <w:t>template</w:t>
+      </w:r>
+      <w:proofErr w:type="spellEnd"/>
+      <w:r>
+        <w:rPr>
+          <w:b/>
+          <w:sz w:val="28"/>
+        </w:rPr>
+        <w:t xml:space="preserve"> </w:t>
+      </w:r>
+      <w:r>
+        <w:rPr>
+          <w:b/>
+          <w:sz w:val="28"/>
+        </w:rPr>
+        <w:t>7</w:t>
+      </w:r>
+    </w:p>
+    <w:tbl>
+      <w:tblPr>
+        <w:tblW w:w="8500" w:type="dxa"/>
+        <w:tblCellMar>
+          <w:left w:w="70" w:type="dxa"/>
+          <w:right w:w="70" w:type="dxa"/>
+        </w:tblCellMar>
+        <w:tblLook w:val="04A0" w:firstRow="1" w:lastRow="0" w:firstColumn="1" w:lastColumn="0" w:noHBand="0" w:noVBand="1"/>
+      </w:tblPr>
+      <w:tblGrid>
+        <w:gridCol w:w="1180"/>
+        <w:gridCol w:w="1200"/>
+        <w:gridCol w:w="1200"/>
+        <w:gridCol w:w="1200"/>
+        <w:gridCol w:w="1200"/>
+        <w:gridCol w:w="2520"/>
+      </w:tblGrid>
+      <w:tr>
+        <w:trPr>
+          <w:trHeight w:val="300"/>
+        </w:trPr>
+        <w:tc>
+          <w:tcPr>
+            <w:tcW w:w="1180" w:type="dxa"/>
+            <w:tcBorders>
+              <w:top w:val="single" w:sz="4" w:space="0" w:color="auto"/>
+              <w:left w:val="single" w:sz="4" w:space="0" w:color="auto"/>
+              <w:bottom w:val="single" w:sz="4" w:space="0" w:color="auto"/>
+              <w:right w:val="single" w:sz="4" w:space="0" w:color="auto"/>
+            </w:tcBorders>
+            <w:shd w:val="clear" w:color="000000" w:fill="F2F2F2"/>
+            <w:vAlign w:val="bottom"/>
+            <w:hideMark/>
+          </w:tcPr>
+          <w:p>
+            <w:pPr>
+              <w:spacing w:after="0" w:line="240" w:lineRule="auto"/>
+              <w:rPr>
+                <w:rFonts w:ascii="Calibri" w:eastAsia="Times New Roman" w:hAnsi="Calibri" w:cs="Calibri"/>
+                <w:color w:val="000000"/>
+                <w:lang w:val="en-GB" w:eastAsia="ca-ES"/>
+              </w:rPr>
+            </w:pPr>
+            <w:r>
+              <w:rPr>
+                <w:rFonts w:ascii="Calibri" w:eastAsia="Times New Roman" w:hAnsi="Calibri" w:cs="Calibri"/>
+                <w:color w:val="000000"/>
+                <w:lang w:val="en-GB" w:eastAsia="ca-ES"/>
+              </w:rPr>
+              <w:t>ID</w:t>
+            </w:r>
+          </w:p>
+        </w:tc>
+        <w:tc>
+          <w:tcPr>
+            <w:tcW w:w="1200" w:type="dxa"/>
+            <w:tcBorders>
+              <w:top w:val="single" w:sz="4" w:space="0" w:color="auto"/>
+              <w:left w:val="nil"/>
+              <w:bottom w:val="single" w:sz="4" w:space="0" w:color="auto"/>
+              <w:right w:val="single" w:sz="4" w:space="0" w:color="auto"/>
+            </w:tcBorders>
+            <w:shd w:val="clear" w:color="auto" w:fill="auto"/>
+            <w:noWrap/>
+            <w:vAlign w:val="bottom"/>
+            <w:hideMark/>
+          </w:tcPr>
+          <w:p>
+            <w:pPr>
+              <w:spacing w:after="0" w:line="240" w:lineRule="auto"/>
+              <w:rPr>
+                <w:rFonts w:ascii="Calibri" w:eastAsia="Times New Roman" w:hAnsi="Calibri" w:cs="Calibri"/>
+                <w:color w:val="000000"/>
+                <w:lang w:val="en-GB" w:eastAsia="ca-ES"/>
+              </w:rPr>
+            </w:pPr>
+            <w:r>
+              <w:rPr>
+                <w:rFonts w:ascii="Calibri" w:eastAsia="Times New Roman" w:hAnsi="Calibri" w:cs="Calibri"/>
+                <w:color w:val="000000"/>
+                <w:lang w:val="en-GB" w:eastAsia="ca-ES"/>
+              </w:rPr>
+              <w:t> </w:t>
+            </w:r>
+            <w:r>
+              <w:rPr>
+                <w:rFonts w:ascii="Calibri" w:eastAsia="Times New Roman" w:hAnsi="Calibri" w:cs="Calibri"/>
+                <w:color w:val="000000"/>
+                <w:lang w:val="en-GB" w:eastAsia="ca-ES"/>
+              </w:rPr>
               <w:t>4</w:t>
             </w:r>
           </w:p>
@@ -6363,7 +7172,6 @@
                 <w:color w:val="000000"/>
                 <w:lang w:val="en-GB" w:eastAsia="ca-ES"/>
               </w:rPr>
-              <w:lastRenderedPageBreak/>
               <w:t>ID</w:t>
             </w:r>
           </w:p>

</xml_diff>

<commit_message>
doc: Anyadimos la documentacion pertinente al report id #7
la funcion insert hacia una asignacion y un break que impedian
la insercion ordenada
</commit_message>
<xml_diff>
--- a/memoria/Memoria.docx
+++ b/memoria/Memoria.docx
@@ -3344,8 +3344,6 @@
               </w:rPr>
               <w:t>Alta</w:t>
             </w:r>
-            <w:bookmarkStart w:id="2" w:name="_GoBack"/>
-            <w:bookmarkEnd w:id="2"/>
           </w:p>
         </w:tc>
       </w:tr>
@@ -6367,6 +6365,759 @@
           <w:b/>
           <w:sz w:val="28"/>
         </w:rPr>
+        <w:t xml:space="preserve"> 7</w:t>
+      </w:r>
+    </w:p>
+    <w:tbl>
+      <w:tblPr>
+        <w:tblW w:w="8500" w:type="dxa"/>
+        <w:tblCellMar>
+          <w:left w:w="70" w:type="dxa"/>
+          <w:right w:w="70" w:type="dxa"/>
+        </w:tblCellMar>
+        <w:tblLook w:val="04A0" w:firstRow="1" w:lastRow="0" w:firstColumn="1" w:lastColumn="0" w:noHBand="0" w:noVBand="1"/>
+      </w:tblPr>
+      <w:tblGrid>
+        <w:gridCol w:w="1180"/>
+        <w:gridCol w:w="1200"/>
+        <w:gridCol w:w="1200"/>
+        <w:gridCol w:w="1200"/>
+        <w:gridCol w:w="1200"/>
+        <w:gridCol w:w="2520"/>
+      </w:tblGrid>
+      <w:tr>
+        <w:trPr>
+          <w:trHeight w:val="300"/>
+        </w:trPr>
+        <w:tc>
+          <w:tcPr>
+            <w:tcW w:w="1180" w:type="dxa"/>
+            <w:tcBorders>
+              <w:top w:val="single" w:sz="4" w:space="0" w:color="auto"/>
+              <w:left w:val="single" w:sz="4" w:space="0" w:color="auto"/>
+              <w:bottom w:val="single" w:sz="4" w:space="0" w:color="auto"/>
+              <w:right w:val="single" w:sz="4" w:space="0" w:color="auto"/>
+            </w:tcBorders>
+            <w:shd w:val="clear" w:color="000000" w:fill="F2F2F2"/>
+            <w:vAlign w:val="bottom"/>
+            <w:hideMark/>
+          </w:tcPr>
+          <w:p>
+            <w:pPr>
+              <w:spacing w:after="0" w:line="240" w:lineRule="auto"/>
+              <w:rPr>
+                <w:rFonts w:ascii="Calibri" w:eastAsia="Times New Roman" w:hAnsi="Calibri" w:cs="Calibri"/>
+                <w:color w:val="000000"/>
+                <w:lang w:val="en-GB" w:eastAsia="ca-ES"/>
+              </w:rPr>
+            </w:pPr>
+            <w:r>
+              <w:rPr>
+                <w:rFonts w:ascii="Calibri" w:eastAsia="Times New Roman" w:hAnsi="Calibri" w:cs="Calibri"/>
+                <w:color w:val="000000"/>
+                <w:lang w:val="en-GB" w:eastAsia="ca-ES"/>
+              </w:rPr>
+              <w:t>ID</w:t>
+            </w:r>
+          </w:p>
+        </w:tc>
+        <w:tc>
+          <w:tcPr>
+            <w:tcW w:w="1200" w:type="dxa"/>
+            <w:tcBorders>
+              <w:top w:val="single" w:sz="4" w:space="0" w:color="auto"/>
+              <w:left w:val="nil"/>
+              <w:bottom w:val="single" w:sz="4" w:space="0" w:color="auto"/>
+              <w:right w:val="single" w:sz="4" w:space="0" w:color="auto"/>
+            </w:tcBorders>
+            <w:shd w:val="clear" w:color="auto" w:fill="auto"/>
+            <w:noWrap/>
+            <w:vAlign w:val="bottom"/>
+            <w:hideMark/>
+          </w:tcPr>
+          <w:p>
+            <w:pPr>
+              <w:spacing w:after="0" w:line="240" w:lineRule="auto"/>
+              <w:rPr>
+                <w:rFonts w:ascii="Calibri" w:eastAsia="Times New Roman" w:hAnsi="Calibri" w:cs="Calibri"/>
+                <w:color w:val="000000"/>
+                <w:lang w:val="en-GB" w:eastAsia="ca-ES"/>
+              </w:rPr>
+            </w:pPr>
+            <w:r>
+              <w:rPr>
+                <w:rFonts w:ascii="Calibri" w:eastAsia="Times New Roman" w:hAnsi="Calibri" w:cs="Calibri"/>
+                <w:color w:val="000000"/>
+                <w:lang w:val="en-GB" w:eastAsia="ca-ES"/>
+              </w:rPr>
+              <w:t> </w:t>
+            </w:r>
+            <w:r>
+              <w:rPr>
+                <w:rFonts w:ascii="Calibri" w:eastAsia="Times New Roman" w:hAnsi="Calibri" w:cs="Calibri"/>
+                <w:color w:val="000000"/>
+                <w:lang w:val="en-GB" w:eastAsia="ca-ES"/>
+              </w:rPr>
+              <w:t>7</w:t>
+            </w:r>
+          </w:p>
+        </w:tc>
+        <w:tc>
+          <w:tcPr>
+            <w:tcW w:w="1200" w:type="dxa"/>
+            <w:tcBorders>
+              <w:top w:val="single" w:sz="4" w:space="0" w:color="auto"/>
+              <w:left w:val="nil"/>
+              <w:bottom w:val="single" w:sz="4" w:space="0" w:color="auto"/>
+              <w:right w:val="single" w:sz="4" w:space="0" w:color="auto"/>
+            </w:tcBorders>
+            <w:shd w:val="clear" w:color="000000" w:fill="F2F2F2"/>
+            <w:noWrap/>
+            <w:vAlign w:val="bottom"/>
+            <w:hideMark/>
+          </w:tcPr>
+          <w:p>
+            <w:pPr>
+              <w:spacing w:after="0" w:line="240" w:lineRule="auto"/>
+              <w:rPr>
+                <w:rFonts w:ascii="Calibri" w:eastAsia="Times New Roman" w:hAnsi="Calibri" w:cs="Calibri"/>
+                <w:color w:val="000000"/>
+                <w:lang w:val="en-GB" w:eastAsia="ca-ES"/>
+              </w:rPr>
+            </w:pPr>
+            <w:r>
+              <w:rPr>
+                <w:rFonts w:ascii="Calibri" w:eastAsia="Times New Roman" w:hAnsi="Calibri" w:cs="Calibri"/>
+                <w:color w:val="000000"/>
+                <w:lang w:val="en-GB" w:eastAsia="ca-ES"/>
+              </w:rPr>
+              <w:t>Status</w:t>
+            </w:r>
+          </w:p>
+        </w:tc>
+        <w:tc>
+          <w:tcPr>
+            <w:tcW w:w="1200" w:type="dxa"/>
+            <w:tcBorders>
+              <w:top w:val="single" w:sz="4" w:space="0" w:color="auto"/>
+              <w:left w:val="nil"/>
+              <w:bottom w:val="single" w:sz="4" w:space="0" w:color="auto"/>
+              <w:right w:val="single" w:sz="4" w:space="0" w:color="auto"/>
+            </w:tcBorders>
+            <w:shd w:val="clear" w:color="auto" w:fill="auto"/>
+            <w:noWrap/>
+            <w:vAlign w:val="bottom"/>
+            <w:hideMark/>
+          </w:tcPr>
+          <w:p>
+            <w:pPr>
+              <w:spacing w:after="0" w:line="240" w:lineRule="auto"/>
+              <w:rPr>
+                <w:rFonts w:ascii="Calibri" w:eastAsia="Times New Roman" w:hAnsi="Calibri" w:cs="Calibri"/>
+                <w:color w:val="000000"/>
+                <w:lang w:val="en-GB" w:eastAsia="ca-ES"/>
+              </w:rPr>
+            </w:pPr>
+            <w:r>
+              <w:rPr>
+                <w:rFonts w:ascii="Calibri" w:eastAsia="Times New Roman" w:hAnsi="Calibri" w:cs="Calibri"/>
+                <w:color w:val="000000"/>
+                <w:lang w:val="en-GB" w:eastAsia="ca-ES"/>
+              </w:rPr>
+              <w:t> </w:t>
+            </w:r>
+            <w:r>
+              <w:rPr>
+                <w:rFonts w:ascii="Calibri" w:eastAsia="Times New Roman" w:hAnsi="Calibri" w:cs="Calibri"/>
+                <w:color w:val="000000"/>
+                <w:lang w:val="en-GB" w:eastAsia="ca-ES"/>
+              </w:rPr>
+              <w:t>Solved</w:t>
+            </w:r>
+          </w:p>
+        </w:tc>
+        <w:tc>
+          <w:tcPr>
+            <w:tcW w:w="1200" w:type="dxa"/>
+            <w:tcBorders>
+              <w:top w:val="single" w:sz="4" w:space="0" w:color="auto"/>
+              <w:left w:val="nil"/>
+              <w:bottom w:val="single" w:sz="4" w:space="0" w:color="auto"/>
+              <w:right w:val="single" w:sz="4" w:space="0" w:color="auto"/>
+            </w:tcBorders>
+            <w:shd w:val="clear" w:color="000000" w:fill="F2F2F2"/>
+            <w:noWrap/>
+            <w:vAlign w:val="bottom"/>
+            <w:hideMark/>
+          </w:tcPr>
+          <w:p>
+            <w:pPr>
+              <w:spacing w:after="0" w:line="240" w:lineRule="auto"/>
+              <w:rPr>
+                <w:rFonts w:ascii="Calibri" w:eastAsia="Times New Roman" w:hAnsi="Calibri" w:cs="Calibri"/>
+                <w:color w:val="000000"/>
+                <w:lang w:val="en-GB" w:eastAsia="ca-ES"/>
+              </w:rPr>
+            </w:pPr>
+            <w:r>
+              <w:rPr>
+                <w:rFonts w:ascii="Calibri" w:eastAsia="Times New Roman" w:hAnsi="Calibri" w:cs="Calibri"/>
+                <w:color w:val="000000"/>
+                <w:lang w:val="en-GB" w:eastAsia="ca-ES"/>
+              </w:rPr>
+              <w:t>Severity</w:t>
+            </w:r>
+          </w:p>
+        </w:tc>
+        <w:tc>
+          <w:tcPr>
+            <w:tcW w:w="2520" w:type="dxa"/>
+            <w:tcBorders>
+              <w:top w:val="single" w:sz="4" w:space="0" w:color="auto"/>
+              <w:left w:val="nil"/>
+              <w:bottom w:val="single" w:sz="4" w:space="0" w:color="auto"/>
+              <w:right w:val="single" w:sz="4" w:space="0" w:color="auto"/>
+            </w:tcBorders>
+            <w:shd w:val="clear" w:color="auto" w:fill="auto"/>
+            <w:noWrap/>
+            <w:vAlign w:val="bottom"/>
+            <w:hideMark/>
+          </w:tcPr>
+          <w:p>
+            <w:pPr>
+              <w:spacing w:after="0" w:line="240" w:lineRule="auto"/>
+              <w:rPr>
+                <w:rFonts w:ascii="Calibri" w:eastAsia="Times New Roman" w:hAnsi="Calibri" w:cs="Calibri"/>
+                <w:color w:val="000000"/>
+                <w:lang w:val="en-GB" w:eastAsia="ca-ES"/>
+              </w:rPr>
+            </w:pPr>
+            <w:r>
+              <w:rPr>
+                <w:rFonts w:ascii="Calibri" w:eastAsia="Times New Roman" w:hAnsi="Calibri" w:cs="Calibri"/>
+                <w:color w:val="000000"/>
+                <w:lang w:val="en-GB" w:eastAsia="ca-ES"/>
+              </w:rPr>
+              <w:t> </w:t>
+            </w:r>
+            <w:r>
+              <w:rPr>
+                <w:rFonts w:ascii="Calibri" w:eastAsia="Times New Roman" w:hAnsi="Calibri" w:cs="Calibri"/>
+                <w:color w:val="000000"/>
+                <w:lang w:val="en-GB" w:eastAsia="ca-ES"/>
+              </w:rPr>
+              <w:t>Alta</w:t>
+            </w:r>
+          </w:p>
+        </w:tc>
+      </w:tr>
+      <w:tr>
+        <w:trPr>
+          <w:trHeight w:val="300"/>
+        </w:trPr>
+        <w:tc>
+          <w:tcPr>
+            <w:tcW w:w="1180" w:type="dxa"/>
+            <w:tcBorders>
+              <w:top w:val="nil"/>
+              <w:left w:val="single" w:sz="4" w:space="0" w:color="auto"/>
+              <w:bottom w:val="single" w:sz="4" w:space="0" w:color="auto"/>
+              <w:right w:val="single" w:sz="4" w:space="0" w:color="auto"/>
+            </w:tcBorders>
+            <w:shd w:val="clear" w:color="000000" w:fill="F2F2F2"/>
+            <w:vAlign w:val="bottom"/>
+            <w:hideMark/>
+          </w:tcPr>
+          <w:p>
+            <w:pPr>
+              <w:spacing w:after="0" w:line="240" w:lineRule="auto"/>
+              <w:rPr>
+                <w:rFonts w:ascii="Calibri" w:eastAsia="Times New Roman" w:hAnsi="Calibri" w:cs="Calibri"/>
+                <w:color w:val="000000"/>
+                <w:lang w:val="en-GB" w:eastAsia="ca-ES"/>
+              </w:rPr>
+            </w:pPr>
+            <w:r>
+              <w:rPr>
+                <w:rFonts w:ascii="Calibri" w:eastAsia="Times New Roman" w:hAnsi="Calibri" w:cs="Calibri"/>
+                <w:color w:val="000000"/>
+                <w:lang w:val="en-GB" w:eastAsia="ca-ES"/>
+              </w:rPr>
+              <w:t>Description</w:t>
+            </w:r>
+          </w:p>
+        </w:tc>
+        <w:tc>
+          <w:tcPr>
+            <w:tcW w:w="7320" w:type="dxa"/>
+            <w:gridSpan w:val="5"/>
+            <w:tcBorders>
+              <w:top w:val="single" w:sz="4" w:space="0" w:color="auto"/>
+              <w:left w:val="nil"/>
+              <w:bottom w:val="single" w:sz="4" w:space="0" w:color="auto"/>
+              <w:right w:val="single" w:sz="4" w:space="0" w:color="auto"/>
+            </w:tcBorders>
+            <w:shd w:val="clear" w:color="auto" w:fill="auto"/>
+            <w:noWrap/>
+            <w:vAlign w:val="bottom"/>
+            <w:hideMark/>
+          </w:tcPr>
+          <w:p>
+            <w:pPr>
+              <w:spacing w:after="0" w:line="240" w:lineRule="auto"/>
+              <w:rPr>
+                <w:rFonts w:ascii="Calibri" w:eastAsia="Times New Roman" w:hAnsi="Calibri" w:cs="Calibri"/>
+                <w:color w:val="000000"/>
+                <w:lang w:val="es-ES" w:eastAsia="ca-ES"/>
+              </w:rPr>
+            </w:pPr>
+            <w:r>
+              <w:rPr>
+                <w:rFonts w:ascii="Calibri" w:eastAsia="Times New Roman" w:hAnsi="Calibri" w:cs="Calibri"/>
+                <w:color w:val="000000"/>
+                <w:lang w:val="es-ES" w:eastAsia="ca-ES"/>
+              </w:rPr>
+              <w:t> </w:t>
+            </w:r>
+            <w:r>
+              <w:rPr>
+                <w:rFonts w:ascii="Calibri" w:eastAsia="Times New Roman" w:hAnsi="Calibri" w:cs="Calibri"/>
+                <w:color w:val="000000"/>
+                <w:lang w:val="es-ES" w:eastAsia="ca-ES"/>
+              </w:rPr>
+              <w:t xml:space="preserve">La función </w:t>
+            </w:r>
+            <w:proofErr w:type="spellStart"/>
+            <w:r>
+              <w:rPr>
+                <w:rFonts w:ascii="Calibri" w:eastAsia="Times New Roman" w:hAnsi="Calibri" w:cs="Calibri"/>
+                <w:color w:val="000000"/>
+                <w:lang w:val="es-ES" w:eastAsia="ca-ES"/>
+              </w:rPr>
+              <w:t>insert</w:t>
+            </w:r>
+            <w:proofErr w:type="spellEnd"/>
+            <w:r>
+              <w:rPr>
+                <w:rFonts w:ascii="Calibri" w:eastAsia="Times New Roman" w:hAnsi="Calibri" w:cs="Calibri"/>
+                <w:color w:val="000000"/>
+                <w:lang w:val="es-ES" w:eastAsia="ca-ES"/>
+              </w:rPr>
+              <w:t xml:space="preserve"> tiene una asignación que impide el correcto funcionamiento del programa ya que realiza la asignación en el ultimo elemento de la lista</w:t>
+            </w:r>
+          </w:p>
+        </w:tc>
+      </w:tr>
+      <w:tr>
+        <w:trPr>
+          <w:trHeight w:val="600"/>
+        </w:trPr>
+        <w:tc>
+          <w:tcPr>
+            <w:tcW w:w="1180" w:type="dxa"/>
+            <w:tcBorders>
+              <w:top w:val="nil"/>
+              <w:left w:val="single" w:sz="4" w:space="0" w:color="auto"/>
+              <w:bottom w:val="single" w:sz="4" w:space="0" w:color="auto"/>
+              <w:right w:val="single" w:sz="4" w:space="0" w:color="auto"/>
+            </w:tcBorders>
+            <w:shd w:val="clear" w:color="000000" w:fill="F2F2F2"/>
+            <w:vAlign w:val="bottom"/>
+            <w:hideMark/>
+          </w:tcPr>
+          <w:p>
+            <w:pPr>
+              <w:spacing w:after="0" w:line="240" w:lineRule="auto"/>
+              <w:rPr>
+                <w:rFonts w:ascii="Calibri" w:eastAsia="Times New Roman" w:hAnsi="Calibri" w:cs="Calibri"/>
+                <w:color w:val="000000"/>
+                <w:lang w:val="en-GB" w:eastAsia="ca-ES"/>
+              </w:rPr>
+            </w:pPr>
+            <w:r>
+              <w:rPr>
+                <w:rFonts w:ascii="Calibri" w:eastAsia="Times New Roman" w:hAnsi="Calibri" w:cs="Calibri"/>
+                <w:color w:val="000000"/>
+                <w:lang w:val="en-GB" w:eastAsia="ca-ES"/>
+              </w:rPr>
+              <w:t>Steps to reproduce</w:t>
+            </w:r>
+          </w:p>
+        </w:tc>
+        <w:tc>
+          <w:tcPr>
+            <w:tcW w:w="7320" w:type="dxa"/>
+            <w:gridSpan w:val="5"/>
+            <w:tcBorders>
+              <w:top w:val="single" w:sz="4" w:space="0" w:color="auto"/>
+              <w:left w:val="nil"/>
+              <w:bottom w:val="single" w:sz="4" w:space="0" w:color="auto"/>
+              <w:right w:val="single" w:sz="4" w:space="0" w:color="auto"/>
+            </w:tcBorders>
+            <w:shd w:val="clear" w:color="auto" w:fill="auto"/>
+            <w:noWrap/>
+            <w:vAlign w:val="bottom"/>
+            <w:hideMark/>
+          </w:tcPr>
+          <w:p>
+            <w:pPr>
+              <w:spacing w:after="0" w:line="240" w:lineRule="auto"/>
+              <w:rPr>
+                <w:rFonts w:ascii="Calibri" w:eastAsia="Times New Roman" w:hAnsi="Calibri" w:cs="Calibri"/>
+                <w:color w:val="000000"/>
+                <w:lang w:val="es-ES" w:eastAsia="ca-ES"/>
+              </w:rPr>
+            </w:pPr>
+            <w:r>
+              <w:rPr>
+                <w:rFonts w:ascii="Calibri" w:eastAsia="Times New Roman" w:hAnsi="Calibri" w:cs="Calibri"/>
+                <w:color w:val="000000"/>
+                <w:lang w:val="es-ES" w:eastAsia="ca-ES"/>
+              </w:rPr>
+              <w:t xml:space="preserve">Ejecutar la opción 1 del programa y ordenar por cualquier </w:t>
+            </w:r>
+            <w:proofErr w:type="spellStart"/>
+            <w:r>
+              <w:rPr>
+                <w:rFonts w:ascii="Calibri" w:eastAsia="Times New Roman" w:hAnsi="Calibri" w:cs="Calibri"/>
+                <w:color w:val="000000"/>
+                <w:lang w:val="es-ES" w:eastAsia="ca-ES"/>
+              </w:rPr>
+              <w:t>metodo</w:t>
+            </w:r>
+            <w:proofErr w:type="spellEnd"/>
+          </w:p>
+        </w:tc>
+      </w:tr>
+      <w:tr>
+        <w:trPr>
+          <w:trHeight w:val="600"/>
+        </w:trPr>
+        <w:tc>
+          <w:tcPr>
+            <w:tcW w:w="1180" w:type="dxa"/>
+            <w:tcBorders>
+              <w:top w:val="nil"/>
+              <w:left w:val="single" w:sz="4" w:space="0" w:color="auto"/>
+              <w:bottom w:val="single" w:sz="4" w:space="0" w:color="auto"/>
+              <w:right w:val="single" w:sz="4" w:space="0" w:color="auto"/>
+            </w:tcBorders>
+            <w:shd w:val="clear" w:color="000000" w:fill="F2F2F2"/>
+            <w:vAlign w:val="bottom"/>
+            <w:hideMark/>
+          </w:tcPr>
+          <w:p>
+            <w:pPr>
+              <w:spacing w:after="0" w:line="240" w:lineRule="auto"/>
+              <w:rPr>
+                <w:rFonts w:ascii="Calibri" w:eastAsia="Times New Roman" w:hAnsi="Calibri" w:cs="Calibri"/>
+                <w:color w:val="000000"/>
+                <w:lang w:val="en-GB" w:eastAsia="ca-ES"/>
+              </w:rPr>
+            </w:pPr>
+            <w:r>
+              <w:rPr>
+                <w:rFonts w:ascii="Calibri" w:eastAsia="Times New Roman" w:hAnsi="Calibri" w:cs="Calibri"/>
+                <w:color w:val="000000"/>
+                <w:lang w:val="en-GB" w:eastAsia="ca-ES"/>
+              </w:rPr>
+              <w:t>Expected result</w:t>
+            </w:r>
+          </w:p>
+        </w:tc>
+        <w:tc>
+          <w:tcPr>
+            <w:tcW w:w="7320" w:type="dxa"/>
+            <w:gridSpan w:val="5"/>
+            <w:tcBorders>
+              <w:top w:val="single" w:sz="4" w:space="0" w:color="auto"/>
+              <w:left w:val="nil"/>
+              <w:bottom w:val="single" w:sz="4" w:space="0" w:color="auto"/>
+              <w:right w:val="single" w:sz="4" w:space="0" w:color="auto"/>
+            </w:tcBorders>
+            <w:shd w:val="clear" w:color="auto" w:fill="auto"/>
+            <w:noWrap/>
+            <w:vAlign w:val="bottom"/>
+            <w:hideMark/>
+          </w:tcPr>
+          <w:p>
+            <w:pPr>
+              <w:spacing w:after="0" w:line="240" w:lineRule="auto"/>
+              <w:rPr>
+                <w:rFonts w:ascii="Calibri" w:eastAsia="Times New Roman" w:hAnsi="Calibri" w:cs="Calibri"/>
+                <w:color w:val="000000"/>
+                <w:lang w:val="es-ES" w:eastAsia="ca-ES"/>
+              </w:rPr>
+            </w:pPr>
+            <w:r>
+              <w:rPr>
+                <w:rFonts w:ascii="Calibri" w:eastAsia="Times New Roman" w:hAnsi="Calibri" w:cs="Calibri"/>
+                <w:color w:val="000000"/>
+                <w:lang w:val="es-ES" w:eastAsia="ca-ES"/>
+              </w:rPr>
+              <w:t> </w:t>
+            </w:r>
+            <w:r>
+              <w:rPr>
+                <w:rFonts w:ascii="Calibri" w:eastAsia="Times New Roman" w:hAnsi="Calibri" w:cs="Calibri"/>
+                <w:color w:val="000000"/>
+                <w:lang w:val="es-ES" w:eastAsia="ca-ES"/>
+              </w:rPr>
+              <w:t>Que el programa inserte los elementos de manera ordenada.</w:t>
+            </w:r>
+          </w:p>
+        </w:tc>
+      </w:tr>
+      <w:tr>
+        <w:trPr>
+          <w:trHeight w:val="600"/>
+        </w:trPr>
+        <w:tc>
+          <w:tcPr>
+            <w:tcW w:w="1180" w:type="dxa"/>
+            <w:tcBorders>
+              <w:top w:val="nil"/>
+              <w:left w:val="single" w:sz="4" w:space="0" w:color="auto"/>
+              <w:bottom w:val="single" w:sz="4" w:space="0" w:color="auto"/>
+              <w:right w:val="single" w:sz="4" w:space="0" w:color="auto"/>
+            </w:tcBorders>
+            <w:shd w:val="clear" w:color="000000" w:fill="F2F2F2"/>
+            <w:vAlign w:val="bottom"/>
+            <w:hideMark/>
+          </w:tcPr>
+          <w:p>
+            <w:pPr>
+              <w:spacing w:after="0" w:line="240" w:lineRule="auto"/>
+              <w:rPr>
+                <w:rFonts w:ascii="Calibri" w:eastAsia="Times New Roman" w:hAnsi="Calibri" w:cs="Calibri"/>
+                <w:color w:val="000000"/>
+                <w:lang w:val="en-GB" w:eastAsia="ca-ES"/>
+              </w:rPr>
+            </w:pPr>
+            <w:r>
+              <w:rPr>
+                <w:rFonts w:ascii="Calibri" w:eastAsia="Times New Roman" w:hAnsi="Calibri" w:cs="Calibri"/>
+                <w:color w:val="000000"/>
+                <w:lang w:val="en-GB" w:eastAsia="ca-ES"/>
+              </w:rPr>
+              <w:t>Actual result</w:t>
+            </w:r>
+          </w:p>
+        </w:tc>
+        <w:tc>
+          <w:tcPr>
+            <w:tcW w:w="7320" w:type="dxa"/>
+            <w:gridSpan w:val="5"/>
+            <w:tcBorders>
+              <w:top w:val="single" w:sz="4" w:space="0" w:color="auto"/>
+              <w:left w:val="nil"/>
+              <w:bottom w:val="single" w:sz="4" w:space="0" w:color="auto"/>
+              <w:right w:val="single" w:sz="4" w:space="0" w:color="auto"/>
+            </w:tcBorders>
+            <w:shd w:val="clear" w:color="auto" w:fill="auto"/>
+            <w:noWrap/>
+            <w:vAlign w:val="bottom"/>
+            <w:hideMark/>
+          </w:tcPr>
+          <w:p>
+            <w:pPr>
+              <w:spacing w:after="0" w:line="240" w:lineRule="auto"/>
+              <w:rPr>
+                <w:rFonts w:ascii="Calibri" w:eastAsia="Times New Roman" w:hAnsi="Calibri" w:cs="Calibri"/>
+                <w:color w:val="000000"/>
+                <w:lang w:val="es-ES" w:eastAsia="ca-ES"/>
+              </w:rPr>
+            </w:pPr>
+            <w:r>
+              <w:rPr>
+                <w:rFonts w:ascii="Calibri" w:eastAsia="Times New Roman" w:hAnsi="Calibri" w:cs="Calibri"/>
+                <w:color w:val="000000"/>
+                <w:lang w:val="es-ES" w:eastAsia="ca-ES"/>
+              </w:rPr>
+              <w:t> </w:t>
+            </w:r>
+            <w:r>
+              <w:rPr>
+                <w:rFonts w:ascii="Calibri" w:eastAsia="Times New Roman" w:hAnsi="Calibri" w:cs="Calibri"/>
+                <w:color w:val="000000"/>
+                <w:lang w:val="es-ES" w:eastAsia="ca-ES"/>
+              </w:rPr>
+              <w:t>El programa inserta los elementos de la misma manera que los recibe</w:t>
+            </w:r>
+            <w:r>
+              <w:rPr>
+                <w:rFonts w:ascii="Calibri" w:eastAsia="Times New Roman" w:hAnsi="Calibri" w:cs="Calibri"/>
+                <w:color w:val="000000"/>
+                <w:lang w:val="es-ES" w:eastAsia="ca-ES"/>
+              </w:rPr>
+              <w:t>.</w:t>
+            </w:r>
+          </w:p>
+        </w:tc>
+      </w:tr>
+      <w:tr>
+        <w:trPr>
+          <w:trHeight w:val="300"/>
+        </w:trPr>
+        <w:tc>
+          <w:tcPr>
+            <w:tcW w:w="1180" w:type="dxa"/>
+            <w:tcBorders>
+              <w:top w:val="nil"/>
+              <w:left w:val="single" w:sz="4" w:space="0" w:color="auto"/>
+              <w:bottom w:val="single" w:sz="4" w:space="0" w:color="auto"/>
+              <w:right w:val="single" w:sz="4" w:space="0" w:color="auto"/>
+            </w:tcBorders>
+            <w:shd w:val="clear" w:color="000000" w:fill="F2F2F2"/>
+            <w:vAlign w:val="bottom"/>
+            <w:hideMark/>
+          </w:tcPr>
+          <w:p>
+            <w:pPr>
+              <w:spacing w:after="0" w:line="240" w:lineRule="auto"/>
+              <w:rPr>
+                <w:rFonts w:ascii="Calibri" w:eastAsia="Times New Roman" w:hAnsi="Calibri" w:cs="Calibri"/>
+                <w:color w:val="000000"/>
+                <w:lang w:val="en-GB" w:eastAsia="ca-ES"/>
+              </w:rPr>
+            </w:pPr>
+            <w:r>
+              <w:rPr>
+                <w:rFonts w:ascii="Calibri" w:eastAsia="Times New Roman" w:hAnsi="Calibri" w:cs="Calibri"/>
+                <w:color w:val="000000"/>
+                <w:lang w:val="en-GB" w:eastAsia="ca-ES"/>
+              </w:rPr>
+              <w:t>Solution</w:t>
+            </w:r>
+          </w:p>
+        </w:tc>
+        <w:tc>
+          <w:tcPr>
+            <w:tcW w:w="7320" w:type="dxa"/>
+            <w:gridSpan w:val="5"/>
+            <w:tcBorders>
+              <w:top w:val="single" w:sz="4" w:space="0" w:color="auto"/>
+              <w:left w:val="nil"/>
+              <w:bottom w:val="single" w:sz="4" w:space="0" w:color="auto"/>
+              <w:right w:val="single" w:sz="4" w:space="0" w:color="auto"/>
+            </w:tcBorders>
+            <w:shd w:val="clear" w:color="auto" w:fill="auto"/>
+            <w:noWrap/>
+            <w:vAlign w:val="bottom"/>
+            <w:hideMark/>
+          </w:tcPr>
+          <w:p>
+            <w:pPr>
+              <w:spacing w:after="0" w:line="240" w:lineRule="auto"/>
+              <w:rPr>
+                <w:rFonts w:ascii="Calibri" w:eastAsia="Times New Roman" w:hAnsi="Calibri" w:cs="Calibri"/>
+                <w:color w:val="000000"/>
+                <w:lang w:val="es-ES" w:eastAsia="ca-ES"/>
+              </w:rPr>
+            </w:pPr>
+            <w:r>
+              <w:rPr>
+                <w:rFonts w:ascii="Calibri" w:eastAsia="Times New Roman" w:hAnsi="Calibri" w:cs="Calibri"/>
+                <w:color w:val="000000"/>
+                <w:lang w:val="es-ES" w:eastAsia="ca-ES"/>
+              </w:rPr>
+              <w:t> </w:t>
+            </w:r>
+            <w:proofErr w:type="spellStart"/>
+            <w:r>
+              <w:rPr>
+                <w:rFonts w:ascii="Calibri" w:eastAsia="Times New Roman" w:hAnsi="Calibri" w:cs="Calibri"/>
+                <w:color w:val="000000"/>
+                <w:lang w:val="es-ES" w:eastAsia="ca-ES"/>
+              </w:rPr>
+              <w:t>Linia</w:t>
+            </w:r>
+            <w:proofErr w:type="spellEnd"/>
+            <w:r>
+              <w:rPr>
+                <w:rFonts w:ascii="Calibri" w:eastAsia="Times New Roman" w:hAnsi="Calibri" w:cs="Calibri"/>
+                <w:color w:val="000000"/>
+                <w:lang w:val="es-ES" w:eastAsia="ca-ES"/>
+              </w:rPr>
+              <w:t xml:space="preserve"> 51 en la función insert</w:t>
+            </w:r>
+            <w:bookmarkStart w:id="2" w:name="_GoBack"/>
+            <w:bookmarkEnd w:id="2"/>
+            <w:r>
+              <w:rPr>
+                <w:rFonts w:ascii="Calibri" w:eastAsia="Times New Roman" w:hAnsi="Calibri" w:cs="Calibri"/>
+                <w:color w:val="000000"/>
+                <w:lang w:val="es-ES" w:eastAsia="ca-ES"/>
+              </w:rPr>
+              <w:t xml:space="preserve"> del programa cambiar la asignación que hay en el </w:t>
+            </w:r>
+            <w:proofErr w:type="spellStart"/>
+            <w:r>
+              <w:rPr>
+                <w:rFonts w:ascii="Calibri" w:eastAsia="Times New Roman" w:hAnsi="Calibri" w:cs="Calibri"/>
+                <w:color w:val="000000"/>
+                <w:lang w:val="es-ES" w:eastAsia="ca-ES"/>
+              </w:rPr>
+              <w:t>if</w:t>
+            </w:r>
+            <w:proofErr w:type="spellEnd"/>
+            <w:r>
+              <w:rPr>
+                <w:rFonts w:ascii="Calibri" w:eastAsia="Times New Roman" w:hAnsi="Calibri" w:cs="Calibri"/>
+                <w:color w:val="000000"/>
+                <w:lang w:val="es-ES" w:eastAsia="ca-ES"/>
+              </w:rPr>
+              <w:t xml:space="preserve"> por  un comparador ==</w:t>
+            </w:r>
+          </w:p>
+        </w:tc>
+      </w:tr>
+    </w:tbl>
+    <w:p>
+      <w:pPr>
+        <w:rPr>
+          <w:b/>
+          <w:sz w:val="28"/>
+        </w:rPr>
+      </w:pPr>
+    </w:p>
+    <w:p>
+      <w:pPr>
+        <w:rPr>
+          <w:b/>
+          <w:sz w:val="28"/>
+        </w:rPr>
+      </w:pPr>
+      <w:proofErr w:type="spellStart"/>
+      <w:r>
+        <w:rPr>
+          <w:b/>
+          <w:sz w:val="28"/>
+        </w:rPr>
+        <w:t>Bug</w:t>
+      </w:r>
+      <w:proofErr w:type="spellEnd"/>
+      <w:r>
+        <w:rPr>
+          <w:b/>
+          <w:sz w:val="28"/>
+        </w:rPr>
+        <w:t xml:space="preserve"> report </w:t>
+      </w:r>
+      <w:proofErr w:type="spellStart"/>
+      <w:r>
+        <w:rPr>
+          <w:b/>
+          <w:sz w:val="28"/>
+        </w:rPr>
+        <w:t>template</w:t>
+      </w:r>
+      <w:proofErr w:type="spellEnd"/>
+      <w:r>
+        <w:rPr>
+          <w:b/>
+          <w:sz w:val="28"/>
+        </w:rPr>
         <w:t xml:space="preserve"> </w:t>
       </w:r>
       <w:r>
@@ -6374,7 +7125,7 @@
           <w:b/>
           <w:sz w:val="28"/>
         </w:rPr>
-        <w:t>7</w:t>
+        <w:t>8</w:t>
       </w:r>
     </w:p>
     <w:tbl>

</xml_diff>

<commit_message>
doc: Se ha documentado el report con id #9 referente al modulo destination.c
Fallo en la funcion travelThroughAltitude en la inicializacion de
minAlt
</commit_message>
<xml_diff>
--- a/memoria/Memoria.docx
+++ b/memoria/Memoria.docx
@@ -7039,17 +7039,7 @@
                 <w:color w:val="000000"/>
                 <w:lang w:val="es-ES" w:eastAsia="ca-ES"/>
               </w:rPr>
-              <w:t xml:space="preserve"> 51 en la función insert</w:t>
-            </w:r>
-            <w:bookmarkStart w:id="2" w:name="_GoBack"/>
-            <w:bookmarkEnd w:id="2"/>
-            <w:r>
-              <w:rPr>
-                <w:rFonts w:ascii="Calibri" w:eastAsia="Times New Roman" w:hAnsi="Calibri" w:cs="Calibri"/>
-                <w:color w:val="000000"/>
-                <w:lang w:val="es-ES" w:eastAsia="ca-ES"/>
-              </w:rPr>
-              <w:t xml:space="preserve"> del programa cambiar la asignación que hay en el </w:t>
+              <w:t xml:space="preserve"> 51 en la función insert del programa cambiar la asignación que hay en el </w:t>
             </w:r>
             <w:proofErr w:type="spellStart"/>
             <w:r>
@@ -7118,14 +7108,736 @@
           <w:b/>
           <w:sz w:val="28"/>
         </w:rPr>
-        <w:t xml:space="preserve"> </w:t>
+        <w:t xml:space="preserve"> 8</w:t>
       </w:r>
+    </w:p>
+    <w:tbl>
+      <w:tblPr>
+        <w:tblW w:w="8500" w:type="dxa"/>
+        <w:tblCellMar>
+          <w:left w:w="70" w:type="dxa"/>
+          <w:right w:w="70" w:type="dxa"/>
+        </w:tblCellMar>
+        <w:tblLook w:val="04A0" w:firstRow="1" w:lastRow="0" w:firstColumn="1" w:lastColumn="0" w:noHBand="0" w:noVBand="1"/>
+      </w:tblPr>
+      <w:tblGrid>
+        <w:gridCol w:w="1180"/>
+        <w:gridCol w:w="1200"/>
+        <w:gridCol w:w="1200"/>
+        <w:gridCol w:w="1200"/>
+        <w:gridCol w:w="1200"/>
+        <w:gridCol w:w="2520"/>
+      </w:tblGrid>
+      <w:tr>
+        <w:trPr>
+          <w:trHeight w:val="300"/>
+        </w:trPr>
+        <w:tc>
+          <w:tcPr>
+            <w:tcW w:w="1180" w:type="dxa"/>
+            <w:tcBorders>
+              <w:top w:val="single" w:sz="4" w:space="0" w:color="auto"/>
+              <w:left w:val="single" w:sz="4" w:space="0" w:color="auto"/>
+              <w:bottom w:val="single" w:sz="4" w:space="0" w:color="auto"/>
+              <w:right w:val="single" w:sz="4" w:space="0" w:color="auto"/>
+            </w:tcBorders>
+            <w:shd w:val="clear" w:color="000000" w:fill="F2F2F2"/>
+            <w:vAlign w:val="bottom"/>
+            <w:hideMark/>
+          </w:tcPr>
+          <w:p>
+            <w:pPr>
+              <w:spacing w:after="0" w:line="240" w:lineRule="auto"/>
+              <w:rPr>
+                <w:rFonts w:ascii="Calibri" w:eastAsia="Times New Roman" w:hAnsi="Calibri" w:cs="Calibri"/>
+                <w:color w:val="000000"/>
+                <w:lang w:val="en-GB" w:eastAsia="ca-ES"/>
+              </w:rPr>
+            </w:pPr>
+            <w:r>
+              <w:rPr>
+                <w:rFonts w:ascii="Calibri" w:eastAsia="Times New Roman" w:hAnsi="Calibri" w:cs="Calibri"/>
+                <w:color w:val="000000"/>
+                <w:lang w:val="en-GB" w:eastAsia="ca-ES"/>
+              </w:rPr>
+              <w:t>ID</w:t>
+            </w:r>
+          </w:p>
+        </w:tc>
+        <w:tc>
+          <w:tcPr>
+            <w:tcW w:w="1200" w:type="dxa"/>
+            <w:tcBorders>
+              <w:top w:val="single" w:sz="4" w:space="0" w:color="auto"/>
+              <w:left w:val="nil"/>
+              <w:bottom w:val="single" w:sz="4" w:space="0" w:color="auto"/>
+              <w:right w:val="single" w:sz="4" w:space="0" w:color="auto"/>
+            </w:tcBorders>
+            <w:shd w:val="clear" w:color="auto" w:fill="auto"/>
+            <w:noWrap/>
+            <w:vAlign w:val="bottom"/>
+            <w:hideMark/>
+          </w:tcPr>
+          <w:p>
+            <w:pPr>
+              <w:spacing w:after="0" w:line="240" w:lineRule="auto"/>
+              <w:rPr>
+                <w:rFonts w:ascii="Calibri" w:eastAsia="Times New Roman" w:hAnsi="Calibri" w:cs="Calibri"/>
+                <w:color w:val="000000"/>
+                <w:lang w:val="en-GB" w:eastAsia="ca-ES"/>
+              </w:rPr>
+            </w:pPr>
+            <w:r>
+              <w:rPr>
+                <w:rFonts w:ascii="Calibri" w:eastAsia="Times New Roman" w:hAnsi="Calibri" w:cs="Calibri"/>
+                <w:color w:val="000000"/>
+                <w:lang w:val="en-GB" w:eastAsia="ca-ES"/>
+              </w:rPr>
+              <w:t> </w:t>
+            </w:r>
+            <w:r>
+              <w:rPr>
+                <w:rFonts w:ascii="Calibri" w:eastAsia="Times New Roman" w:hAnsi="Calibri" w:cs="Calibri"/>
+                <w:color w:val="000000"/>
+                <w:lang w:val="en-GB" w:eastAsia="ca-ES"/>
+              </w:rPr>
+              <w:t>8</w:t>
+            </w:r>
+          </w:p>
+        </w:tc>
+        <w:tc>
+          <w:tcPr>
+            <w:tcW w:w="1200" w:type="dxa"/>
+            <w:tcBorders>
+              <w:top w:val="single" w:sz="4" w:space="0" w:color="auto"/>
+              <w:left w:val="nil"/>
+              <w:bottom w:val="single" w:sz="4" w:space="0" w:color="auto"/>
+              <w:right w:val="single" w:sz="4" w:space="0" w:color="auto"/>
+            </w:tcBorders>
+            <w:shd w:val="clear" w:color="000000" w:fill="F2F2F2"/>
+            <w:noWrap/>
+            <w:vAlign w:val="bottom"/>
+            <w:hideMark/>
+          </w:tcPr>
+          <w:p>
+            <w:pPr>
+              <w:spacing w:after="0" w:line="240" w:lineRule="auto"/>
+              <w:rPr>
+                <w:rFonts w:ascii="Calibri" w:eastAsia="Times New Roman" w:hAnsi="Calibri" w:cs="Calibri"/>
+                <w:color w:val="000000"/>
+                <w:lang w:val="en-GB" w:eastAsia="ca-ES"/>
+              </w:rPr>
+            </w:pPr>
+            <w:r>
+              <w:rPr>
+                <w:rFonts w:ascii="Calibri" w:eastAsia="Times New Roman" w:hAnsi="Calibri" w:cs="Calibri"/>
+                <w:color w:val="000000"/>
+                <w:lang w:val="en-GB" w:eastAsia="ca-ES"/>
+              </w:rPr>
+              <w:t>Status</w:t>
+            </w:r>
+          </w:p>
+        </w:tc>
+        <w:tc>
+          <w:tcPr>
+            <w:tcW w:w="1200" w:type="dxa"/>
+            <w:tcBorders>
+              <w:top w:val="single" w:sz="4" w:space="0" w:color="auto"/>
+              <w:left w:val="nil"/>
+              <w:bottom w:val="single" w:sz="4" w:space="0" w:color="auto"/>
+              <w:right w:val="single" w:sz="4" w:space="0" w:color="auto"/>
+            </w:tcBorders>
+            <w:shd w:val="clear" w:color="auto" w:fill="auto"/>
+            <w:noWrap/>
+            <w:vAlign w:val="bottom"/>
+            <w:hideMark/>
+          </w:tcPr>
+          <w:p>
+            <w:pPr>
+              <w:spacing w:after="0" w:line="240" w:lineRule="auto"/>
+              <w:rPr>
+                <w:rFonts w:ascii="Calibri" w:eastAsia="Times New Roman" w:hAnsi="Calibri" w:cs="Calibri"/>
+                <w:color w:val="000000"/>
+                <w:lang w:val="en-GB" w:eastAsia="ca-ES"/>
+              </w:rPr>
+            </w:pPr>
+            <w:r>
+              <w:rPr>
+                <w:rFonts w:ascii="Calibri" w:eastAsia="Times New Roman" w:hAnsi="Calibri" w:cs="Calibri"/>
+                <w:color w:val="000000"/>
+                <w:lang w:val="en-GB" w:eastAsia="ca-ES"/>
+              </w:rPr>
+              <w:t> </w:t>
+            </w:r>
+            <w:r>
+              <w:rPr>
+                <w:rFonts w:ascii="Calibri" w:eastAsia="Times New Roman" w:hAnsi="Calibri" w:cs="Calibri"/>
+                <w:color w:val="000000"/>
+                <w:lang w:val="en-GB" w:eastAsia="ca-ES"/>
+              </w:rPr>
+              <w:t>Solved</w:t>
+            </w:r>
+          </w:p>
+        </w:tc>
+        <w:tc>
+          <w:tcPr>
+            <w:tcW w:w="1200" w:type="dxa"/>
+            <w:tcBorders>
+              <w:top w:val="single" w:sz="4" w:space="0" w:color="auto"/>
+              <w:left w:val="nil"/>
+              <w:bottom w:val="single" w:sz="4" w:space="0" w:color="auto"/>
+              <w:right w:val="single" w:sz="4" w:space="0" w:color="auto"/>
+            </w:tcBorders>
+            <w:shd w:val="clear" w:color="000000" w:fill="F2F2F2"/>
+            <w:noWrap/>
+            <w:vAlign w:val="bottom"/>
+            <w:hideMark/>
+          </w:tcPr>
+          <w:p>
+            <w:pPr>
+              <w:spacing w:after="0" w:line="240" w:lineRule="auto"/>
+              <w:rPr>
+                <w:rFonts w:ascii="Calibri" w:eastAsia="Times New Roman" w:hAnsi="Calibri" w:cs="Calibri"/>
+                <w:color w:val="000000"/>
+                <w:lang w:val="en-GB" w:eastAsia="ca-ES"/>
+              </w:rPr>
+            </w:pPr>
+            <w:r>
+              <w:rPr>
+                <w:rFonts w:ascii="Calibri" w:eastAsia="Times New Roman" w:hAnsi="Calibri" w:cs="Calibri"/>
+                <w:color w:val="000000"/>
+                <w:lang w:val="en-GB" w:eastAsia="ca-ES"/>
+              </w:rPr>
+              <w:t>Severity</w:t>
+            </w:r>
+          </w:p>
+        </w:tc>
+        <w:tc>
+          <w:tcPr>
+            <w:tcW w:w="2520" w:type="dxa"/>
+            <w:tcBorders>
+              <w:top w:val="single" w:sz="4" w:space="0" w:color="auto"/>
+              <w:left w:val="nil"/>
+              <w:bottom w:val="single" w:sz="4" w:space="0" w:color="auto"/>
+              <w:right w:val="single" w:sz="4" w:space="0" w:color="auto"/>
+            </w:tcBorders>
+            <w:shd w:val="clear" w:color="auto" w:fill="auto"/>
+            <w:noWrap/>
+            <w:vAlign w:val="bottom"/>
+            <w:hideMark/>
+          </w:tcPr>
+          <w:p>
+            <w:pPr>
+              <w:spacing w:after="0" w:line="240" w:lineRule="auto"/>
+              <w:rPr>
+                <w:rFonts w:ascii="Calibri" w:eastAsia="Times New Roman" w:hAnsi="Calibri" w:cs="Calibri"/>
+                <w:color w:val="000000"/>
+                <w:lang w:val="en-GB" w:eastAsia="ca-ES"/>
+              </w:rPr>
+            </w:pPr>
+            <w:r>
+              <w:rPr>
+                <w:rFonts w:ascii="Calibri" w:eastAsia="Times New Roman" w:hAnsi="Calibri" w:cs="Calibri"/>
+                <w:color w:val="000000"/>
+                <w:lang w:val="en-GB" w:eastAsia="ca-ES"/>
+              </w:rPr>
+              <w:t> </w:t>
+            </w:r>
+            <w:r>
+              <w:rPr>
+                <w:rFonts w:ascii="Calibri" w:eastAsia="Times New Roman" w:hAnsi="Calibri" w:cs="Calibri"/>
+                <w:color w:val="000000"/>
+                <w:lang w:val="en-GB" w:eastAsia="ca-ES"/>
+              </w:rPr>
+              <w:t>Alta</w:t>
+            </w:r>
+          </w:p>
+        </w:tc>
+      </w:tr>
+      <w:tr>
+        <w:trPr>
+          <w:trHeight w:val="300"/>
+        </w:trPr>
+        <w:tc>
+          <w:tcPr>
+            <w:tcW w:w="1180" w:type="dxa"/>
+            <w:tcBorders>
+              <w:top w:val="nil"/>
+              <w:left w:val="single" w:sz="4" w:space="0" w:color="auto"/>
+              <w:bottom w:val="single" w:sz="4" w:space="0" w:color="auto"/>
+              <w:right w:val="single" w:sz="4" w:space="0" w:color="auto"/>
+            </w:tcBorders>
+            <w:shd w:val="clear" w:color="000000" w:fill="F2F2F2"/>
+            <w:vAlign w:val="bottom"/>
+            <w:hideMark/>
+          </w:tcPr>
+          <w:p>
+            <w:pPr>
+              <w:spacing w:after="0" w:line="240" w:lineRule="auto"/>
+              <w:rPr>
+                <w:rFonts w:ascii="Calibri" w:eastAsia="Times New Roman" w:hAnsi="Calibri" w:cs="Calibri"/>
+                <w:color w:val="000000"/>
+                <w:lang w:val="en-GB" w:eastAsia="ca-ES"/>
+              </w:rPr>
+            </w:pPr>
+            <w:r>
+              <w:rPr>
+                <w:rFonts w:ascii="Calibri" w:eastAsia="Times New Roman" w:hAnsi="Calibri" w:cs="Calibri"/>
+                <w:color w:val="000000"/>
+                <w:lang w:val="en-GB" w:eastAsia="ca-ES"/>
+              </w:rPr>
+              <w:t>Description</w:t>
+            </w:r>
+          </w:p>
+        </w:tc>
+        <w:tc>
+          <w:tcPr>
+            <w:tcW w:w="7320" w:type="dxa"/>
+            <w:gridSpan w:val="5"/>
+            <w:tcBorders>
+              <w:top w:val="single" w:sz="4" w:space="0" w:color="auto"/>
+              <w:left w:val="nil"/>
+              <w:bottom w:val="single" w:sz="4" w:space="0" w:color="auto"/>
+              <w:right w:val="single" w:sz="4" w:space="0" w:color="auto"/>
+            </w:tcBorders>
+            <w:shd w:val="clear" w:color="auto" w:fill="auto"/>
+            <w:noWrap/>
+            <w:vAlign w:val="bottom"/>
+            <w:hideMark/>
+          </w:tcPr>
+          <w:p>
+            <w:pPr>
+              <w:spacing w:after="0" w:line="240" w:lineRule="auto"/>
+              <w:rPr>
+                <w:rFonts w:ascii="Calibri" w:eastAsia="Times New Roman" w:hAnsi="Calibri" w:cs="Calibri"/>
+                <w:color w:val="000000"/>
+                <w:lang w:val="es-ES" w:eastAsia="ca-ES"/>
+              </w:rPr>
+            </w:pPr>
+            <w:r>
+              <w:rPr>
+                <w:rFonts w:ascii="Calibri" w:eastAsia="Times New Roman" w:hAnsi="Calibri" w:cs="Calibri"/>
+                <w:color w:val="000000"/>
+                <w:lang w:val="es-ES" w:eastAsia="ca-ES"/>
+              </w:rPr>
+              <w:t> </w:t>
+            </w:r>
+            <w:r>
+              <w:rPr>
+                <w:rFonts w:ascii="Calibri" w:eastAsia="Times New Roman" w:hAnsi="Calibri" w:cs="Calibri"/>
+                <w:color w:val="000000"/>
+                <w:lang w:val="es-ES" w:eastAsia="ca-ES"/>
+              </w:rPr>
+              <w:t xml:space="preserve">El programa falla a la hora de calcular el tiempo que tarda en volar desde BCN a la ciudad destino devolviendo Core </w:t>
+            </w:r>
+            <w:proofErr w:type="spellStart"/>
+            <w:r>
+              <w:rPr>
+                <w:rFonts w:ascii="Calibri" w:eastAsia="Times New Roman" w:hAnsi="Calibri" w:cs="Calibri"/>
+                <w:color w:val="000000"/>
+                <w:lang w:val="es-ES" w:eastAsia="ca-ES"/>
+              </w:rPr>
+              <w:t>Dumped</w:t>
+            </w:r>
+            <w:proofErr w:type="spellEnd"/>
+          </w:p>
+        </w:tc>
+      </w:tr>
+      <w:tr>
+        <w:trPr>
+          <w:trHeight w:val="600"/>
+        </w:trPr>
+        <w:tc>
+          <w:tcPr>
+            <w:tcW w:w="1180" w:type="dxa"/>
+            <w:tcBorders>
+              <w:top w:val="nil"/>
+              <w:left w:val="single" w:sz="4" w:space="0" w:color="auto"/>
+              <w:bottom w:val="single" w:sz="4" w:space="0" w:color="auto"/>
+              <w:right w:val="single" w:sz="4" w:space="0" w:color="auto"/>
+            </w:tcBorders>
+            <w:shd w:val="clear" w:color="000000" w:fill="F2F2F2"/>
+            <w:vAlign w:val="bottom"/>
+            <w:hideMark/>
+          </w:tcPr>
+          <w:p>
+            <w:pPr>
+              <w:spacing w:after="0" w:line="240" w:lineRule="auto"/>
+              <w:rPr>
+                <w:rFonts w:ascii="Calibri" w:eastAsia="Times New Roman" w:hAnsi="Calibri" w:cs="Calibri"/>
+                <w:color w:val="000000"/>
+                <w:lang w:val="en-GB" w:eastAsia="ca-ES"/>
+              </w:rPr>
+            </w:pPr>
+            <w:r>
+              <w:rPr>
+                <w:rFonts w:ascii="Calibri" w:eastAsia="Times New Roman" w:hAnsi="Calibri" w:cs="Calibri"/>
+                <w:color w:val="000000"/>
+                <w:lang w:val="en-GB" w:eastAsia="ca-ES"/>
+              </w:rPr>
+              <w:t>Steps to reproduce</w:t>
+            </w:r>
+          </w:p>
+        </w:tc>
+        <w:tc>
+          <w:tcPr>
+            <w:tcW w:w="7320" w:type="dxa"/>
+            <w:gridSpan w:val="5"/>
+            <w:tcBorders>
+              <w:top w:val="single" w:sz="4" w:space="0" w:color="auto"/>
+              <w:left w:val="nil"/>
+              <w:bottom w:val="single" w:sz="4" w:space="0" w:color="auto"/>
+              <w:right w:val="single" w:sz="4" w:space="0" w:color="auto"/>
+            </w:tcBorders>
+            <w:shd w:val="clear" w:color="auto" w:fill="auto"/>
+            <w:noWrap/>
+            <w:vAlign w:val="bottom"/>
+            <w:hideMark/>
+          </w:tcPr>
+          <w:p>
+            <w:pPr>
+              <w:spacing w:after="0" w:line="240" w:lineRule="auto"/>
+              <w:rPr>
+                <w:rFonts w:ascii="Calibri" w:eastAsia="Times New Roman" w:hAnsi="Calibri" w:cs="Calibri"/>
+                <w:color w:val="000000"/>
+                <w:lang w:val="es-ES" w:eastAsia="ca-ES"/>
+              </w:rPr>
+            </w:pPr>
+            <w:r>
+              <w:rPr>
+                <w:rFonts w:ascii="Calibri" w:eastAsia="Times New Roman" w:hAnsi="Calibri" w:cs="Calibri"/>
+                <w:color w:val="000000"/>
+                <w:lang w:val="es-ES" w:eastAsia="ca-ES"/>
+              </w:rPr>
+              <w:t>Ejecutar el programa</w:t>
+            </w:r>
+          </w:p>
+        </w:tc>
+      </w:tr>
+      <w:tr>
+        <w:trPr>
+          <w:trHeight w:val="600"/>
+        </w:trPr>
+        <w:tc>
+          <w:tcPr>
+            <w:tcW w:w="1180" w:type="dxa"/>
+            <w:tcBorders>
+              <w:top w:val="nil"/>
+              <w:left w:val="single" w:sz="4" w:space="0" w:color="auto"/>
+              <w:bottom w:val="single" w:sz="4" w:space="0" w:color="auto"/>
+              <w:right w:val="single" w:sz="4" w:space="0" w:color="auto"/>
+            </w:tcBorders>
+            <w:shd w:val="clear" w:color="000000" w:fill="F2F2F2"/>
+            <w:vAlign w:val="bottom"/>
+            <w:hideMark/>
+          </w:tcPr>
+          <w:p>
+            <w:pPr>
+              <w:spacing w:after="0" w:line="240" w:lineRule="auto"/>
+              <w:rPr>
+                <w:rFonts w:ascii="Calibri" w:eastAsia="Times New Roman" w:hAnsi="Calibri" w:cs="Calibri"/>
+                <w:color w:val="000000"/>
+                <w:lang w:val="en-GB" w:eastAsia="ca-ES"/>
+              </w:rPr>
+            </w:pPr>
+            <w:r>
+              <w:rPr>
+                <w:rFonts w:ascii="Calibri" w:eastAsia="Times New Roman" w:hAnsi="Calibri" w:cs="Calibri"/>
+                <w:color w:val="000000"/>
+                <w:lang w:val="en-GB" w:eastAsia="ca-ES"/>
+              </w:rPr>
+              <w:t>Expected result</w:t>
+            </w:r>
+          </w:p>
+        </w:tc>
+        <w:tc>
+          <w:tcPr>
+            <w:tcW w:w="7320" w:type="dxa"/>
+            <w:gridSpan w:val="5"/>
+            <w:tcBorders>
+              <w:top w:val="single" w:sz="4" w:space="0" w:color="auto"/>
+              <w:left w:val="nil"/>
+              <w:bottom w:val="single" w:sz="4" w:space="0" w:color="auto"/>
+              <w:right w:val="single" w:sz="4" w:space="0" w:color="auto"/>
+            </w:tcBorders>
+            <w:shd w:val="clear" w:color="auto" w:fill="auto"/>
+            <w:noWrap/>
+            <w:vAlign w:val="bottom"/>
+            <w:hideMark/>
+          </w:tcPr>
+          <w:p>
+            <w:pPr>
+              <w:spacing w:after="0" w:line="240" w:lineRule="auto"/>
+              <w:rPr>
+                <w:rFonts w:ascii="Calibri" w:eastAsia="Times New Roman" w:hAnsi="Calibri" w:cs="Calibri"/>
+                <w:color w:val="000000"/>
+                <w:lang w:val="es-ES" w:eastAsia="ca-ES"/>
+              </w:rPr>
+            </w:pPr>
+            <w:r>
+              <w:rPr>
+                <w:rFonts w:ascii="Calibri" w:eastAsia="Times New Roman" w:hAnsi="Calibri" w:cs="Calibri"/>
+                <w:color w:val="000000"/>
+                <w:lang w:val="es-ES" w:eastAsia="ca-ES"/>
+              </w:rPr>
+              <w:t>El programa calcula el tiempo que tarda en realizar el desplazamiento</w:t>
+            </w:r>
+          </w:p>
+        </w:tc>
+      </w:tr>
+      <w:tr>
+        <w:trPr>
+          <w:trHeight w:val="600"/>
+        </w:trPr>
+        <w:tc>
+          <w:tcPr>
+            <w:tcW w:w="1180" w:type="dxa"/>
+            <w:tcBorders>
+              <w:top w:val="nil"/>
+              <w:left w:val="single" w:sz="4" w:space="0" w:color="auto"/>
+              <w:bottom w:val="single" w:sz="4" w:space="0" w:color="auto"/>
+              <w:right w:val="single" w:sz="4" w:space="0" w:color="auto"/>
+            </w:tcBorders>
+            <w:shd w:val="clear" w:color="000000" w:fill="F2F2F2"/>
+            <w:vAlign w:val="bottom"/>
+            <w:hideMark/>
+          </w:tcPr>
+          <w:p>
+            <w:pPr>
+              <w:spacing w:after="0" w:line="240" w:lineRule="auto"/>
+              <w:rPr>
+                <w:rFonts w:ascii="Calibri" w:eastAsia="Times New Roman" w:hAnsi="Calibri" w:cs="Calibri"/>
+                <w:color w:val="000000"/>
+                <w:lang w:val="en-GB" w:eastAsia="ca-ES"/>
+              </w:rPr>
+            </w:pPr>
+            <w:r>
+              <w:rPr>
+                <w:rFonts w:ascii="Calibri" w:eastAsia="Times New Roman" w:hAnsi="Calibri" w:cs="Calibri"/>
+                <w:color w:val="000000"/>
+                <w:lang w:val="en-GB" w:eastAsia="ca-ES"/>
+              </w:rPr>
+              <w:t>Actual result</w:t>
+            </w:r>
+          </w:p>
+        </w:tc>
+        <w:tc>
+          <w:tcPr>
+            <w:tcW w:w="7320" w:type="dxa"/>
+            <w:gridSpan w:val="5"/>
+            <w:tcBorders>
+              <w:top w:val="single" w:sz="4" w:space="0" w:color="auto"/>
+              <w:left w:val="nil"/>
+              <w:bottom w:val="single" w:sz="4" w:space="0" w:color="auto"/>
+              <w:right w:val="single" w:sz="4" w:space="0" w:color="auto"/>
+            </w:tcBorders>
+            <w:shd w:val="clear" w:color="auto" w:fill="auto"/>
+            <w:noWrap/>
+            <w:vAlign w:val="bottom"/>
+            <w:hideMark/>
+          </w:tcPr>
+          <w:p>
+            <w:pPr>
+              <w:spacing w:after="0" w:line="240" w:lineRule="auto"/>
+              <w:rPr>
+                <w:rFonts w:ascii="Calibri" w:eastAsia="Times New Roman" w:hAnsi="Calibri" w:cs="Calibri"/>
+                <w:color w:val="000000"/>
+                <w:lang w:val="es-ES" w:eastAsia="ca-ES"/>
+              </w:rPr>
+            </w:pPr>
+            <w:r>
+              <w:rPr>
+                <w:rFonts w:ascii="Calibri" w:eastAsia="Times New Roman" w:hAnsi="Calibri" w:cs="Calibri"/>
+                <w:color w:val="000000"/>
+                <w:lang w:val="es-ES" w:eastAsia="ca-ES"/>
+              </w:rPr>
+              <w:t> </w:t>
+            </w:r>
+            <w:r>
+              <w:rPr>
+                <w:rFonts w:ascii="Calibri" w:eastAsia="Times New Roman" w:hAnsi="Calibri" w:cs="Calibri"/>
+                <w:color w:val="000000"/>
+                <w:lang w:val="es-ES" w:eastAsia="ca-ES"/>
+              </w:rPr>
+              <w:t xml:space="preserve">Core </w:t>
+            </w:r>
+            <w:proofErr w:type="spellStart"/>
+            <w:r>
+              <w:rPr>
+                <w:rFonts w:ascii="Calibri" w:eastAsia="Times New Roman" w:hAnsi="Calibri" w:cs="Calibri"/>
+                <w:color w:val="000000"/>
+                <w:lang w:val="es-ES" w:eastAsia="ca-ES"/>
+              </w:rPr>
+              <w:t>dumped</w:t>
+            </w:r>
+            <w:proofErr w:type="spellEnd"/>
+          </w:p>
+        </w:tc>
+      </w:tr>
+      <w:tr>
+        <w:trPr>
+          <w:trHeight w:val="300"/>
+        </w:trPr>
+        <w:tc>
+          <w:tcPr>
+            <w:tcW w:w="1180" w:type="dxa"/>
+            <w:tcBorders>
+              <w:top w:val="nil"/>
+              <w:left w:val="single" w:sz="4" w:space="0" w:color="auto"/>
+              <w:bottom w:val="single" w:sz="4" w:space="0" w:color="auto"/>
+              <w:right w:val="single" w:sz="4" w:space="0" w:color="auto"/>
+            </w:tcBorders>
+            <w:shd w:val="clear" w:color="000000" w:fill="F2F2F2"/>
+            <w:vAlign w:val="bottom"/>
+            <w:hideMark/>
+          </w:tcPr>
+          <w:p>
+            <w:pPr>
+              <w:spacing w:after="0" w:line="240" w:lineRule="auto"/>
+              <w:rPr>
+                <w:rFonts w:ascii="Calibri" w:eastAsia="Times New Roman" w:hAnsi="Calibri" w:cs="Calibri"/>
+                <w:color w:val="000000"/>
+                <w:lang w:val="en-GB" w:eastAsia="ca-ES"/>
+              </w:rPr>
+            </w:pPr>
+            <w:r>
+              <w:rPr>
+                <w:rFonts w:ascii="Calibri" w:eastAsia="Times New Roman" w:hAnsi="Calibri" w:cs="Calibri"/>
+                <w:color w:val="000000"/>
+                <w:lang w:val="en-GB" w:eastAsia="ca-ES"/>
+              </w:rPr>
+              <w:t>Solution</w:t>
+            </w:r>
+          </w:p>
+        </w:tc>
+        <w:tc>
+          <w:tcPr>
+            <w:tcW w:w="7320" w:type="dxa"/>
+            <w:gridSpan w:val="5"/>
+            <w:tcBorders>
+              <w:top w:val="single" w:sz="4" w:space="0" w:color="auto"/>
+              <w:left w:val="nil"/>
+              <w:bottom w:val="single" w:sz="4" w:space="0" w:color="auto"/>
+              <w:right w:val="single" w:sz="4" w:space="0" w:color="auto"/>
+            </w:tcBorders>
+            <w:shd w:val="clear" w:color="auto" w:fill="auto"/>
+            <w:noWrap/>
+            <w:vAlign w:val="bottom"/>
+            <w:hideMark/>
+          </w:tcPr>
+          <w:p>
+            <w:pPr>
+              <w:spacing w:after="0" w:line="240" w:lineRule="auto"/>
+              <w:rPr>
+                <w:rFonts w:ascii="Calibri" w:eastAsia="Times New Roman" w:hAnsi="Calibri" w:cs="Calibri"/>
+                <w:color w:val="000000"/>
+                <w:lang w:val="es-ES" w:eastAsia="ca-ES"/>
+              </w:rPr>
+            </w:pPr>
+            <w:r>
+              <w:rPr>
+                <w:rFonts w:ascii="Calibri" w:eastAsia="Times New Roman" w:hAnsi="Calibri" w:cs="Calibri"/>
+                <w:color w:val="000000"/>
+                <w:lang w:val="es-ES" w:eastAsia="ca-ES"/>
+              </w:rPr>
+              <w:t> </w:t>
+            </w:r>
+            <w:r>
+              <w:rPr>
+                <w:rFonts w:ascii="Calibri" w:eastAsia="Times New Roman" w:hAnsi="Calibri" w:cs="Calibri"/>
+                <w:color w:val="000000"/>
+                <w:lang w:val="es-ES" w:eastAsia="ca-ES"/>
+              </w:rPr>
+              <w:t xml:space="preserve">Dentro de la función </w:t>
+            </w:r>
+            <w:proofErr w:type="spellStart"/>
+            <w:r>
+              <w:rPr>
+                <w:rFonts w:ascii="Calibri" w:eastAsia="Times New Roman" w:hAnsi="Calibri" w:cs="Calibri"/>
+                <w:color w:val="000000"/>
+                <w:lang w:val="es-ES" w:eastAsia="ca-ES"/>
+              </w:rPr>
+              <w:t>travelThroughAltitude</w:t>
+            </w:r>
+            <w:proofErr w:type="spellEnd"/>
+            <w:r>
+              <w:rPr>
+                <w:rFonts w:ascii="Calibri" w:eastAsia="Times New Roman" w:hAnsi="Calibri" w:cs="Calibri"/>
+                <w:color w:val="000000"/>
+                <w:lang w:val="es-ES" w:eastAsia="ca-ES"/>
+              </w:rPr>
+              <w:t xml:space="preserve"> cambiar la inicialización en la línea 93 de la variable </w:t>
+            </w:r>
+            <w:proofErr w:type="spellStart"/>
+            <w:r>
+              <w:rPr>
+                <w:rFonts w:ascii="Calibri" w:eastAsia="Times New Roman" w:hAnsi="Calibri" w:cs="Calibri"/>
+                <w:color w:val="000000"/>
+                <w:lang w:val="es-ES" w:eastAsia="ca-ES"/>
+              </w:rPr>
+              <w:t>minAlt</w:t>
+            </w:r>
+            <w:proofErr w:type="spellEnd"/>
+            <w:r>
+              <w:rPr>
+                <w:rFonts w:ascii="Calibri" w:eastAsia="Times New Roman" w:hAnsi="Calibri" w:cs="Calibri"/>
+                <w:color w:val="000000"/>
+                <w:lang w:val="es-ES" w:eastAsia="ca-ES"/>
+              </w:rPr>
+              <w:t xml:space="preserve"> a INFINITY</w:t>
+            </w:r>
+            <w:bookmarkStart w:id="2" w:name="_GoBack"/>
+            <w:bookmarkEnd w:id="2"/>
+          </w:p>
+        </w:tc>
+      </w:tr>
+    </w:tbl>
+    <w:p>
+      <w:pPr>
+        <w:rPr>
+          <w:b/>
+          <w:sz w:val="28"/>
+        </w:rPr>
+      </w:pPr>
+    </w:p>
+    <w:p>
+      <w:pPr>
+        <w:rPr>
+          <w:b/>
+          <w:sz w:val="28"/>
+        </w:rPr>
+      </w:pPr>
+      <w:proofErr w:type="spellStart"/>
       <w:r>
         <w:rPr>
           <w:b/>
           <w:sz w:val="28"/>
         </w:rPr>
-        <w:t>8</w:t>
+        <w:t>Bug</w:t>
+      </w:r>
+      <w:proofErr w:type="spellEnd"/>
+      <w:r>
+        <w:rPr>
+          <w:b/>
+          <w:sz w:val="28"/>
+        </w:rPr>
+        <w:t xml:space="preserve"> report </w:t>
+      </w:r>
+      <w:proofErr w:type="spellStart"/>
+      <w:r>
+        <w:rPr>
+          <w:b/>
+          <w:sz w:val="28"/>
+        </w:rPr>
+        <w:t>template</w:t>
+      </w:r>
+      <w:proofErr w:type="spellEnd"/>
+      <w:r>
+        <w:rPr>
+          <w:b/>
+          <w:sz w:val="28"/>
+        </w:rPr>
+        <w:t xml:space="preserve"> 8</w:t>
       </w:r>
     </w:p>
     <w:tbl>
@@ -7923,6 +8635,7 @@
                 <w:color w:val="000000"/>
                 <w:lang w:val="en-GB" w:eastAsia="ca-ES"/>
               </w:rPr>
+              <w:lastRenderedPageBreak/>
               <w:t>ID</w:t>
             </w:r>
           </w:p>

</xml_diff>

<commit_message>
doc: Anyadimos a la memoria el report con el id #9 referente al modulo destination.c
La funcion travelThroughAltitude no avanzaba su respectiva
posicion
</commit_message>
<xml_diff>
--- a/memoria/Memoria.docx
+++ b/memoria/Memoria.docx
@@ -1851,16 +1851,24 @@
               <w:rPr>
                 <w:rFonts w:ascii="Calibri" w:eastAsia="Times New Roman" w:hAnsi="Calibri" w:cs="Calibri"/>
                 <w:color w:val="000000"/>
-                <w:lang w:val="en-GB" w:eastAsia="ca-ES"/>
-              </w:rPr>
-            </w:pPr>
-            <w:r>
-              <w:rPr>
-                <w:rFonts w:ascii="Calibri" w:eastAsia="Times New Roman" w:hAnsi="Calibri" w:cs="Calibri"/>
-                <w:color w:val="000000"/>
-                <w:lang w:val="en-GB" w:eastAsia="ca-ES"/>
-              </w:rPr>
-              <w:t> </w:t>
+                <w:lang w:val="es-ES" w:eastAsia="ca-ES"/>
+              </w:rPr>
+            </w:pPr>
+            <w:r>
+              <w:rPr>
+                <w:rFonts w:ascii="Calibri" w:eastAsia="Times New Roman" w:hAnsi="Calibri" w:cs="Calibri"/>
+                <w:color w:val="000000"/>
+                <w:lang w:val="es-ES" w:eastAsia="ca-ES"/>
+              </w:rPr>
+              <w:t xml:space="preserve">No se ha seguido </w:t>
+            </w:r>
+            <w:r>
+              <w:rPr>
+                <w:rFonts w:ascii="Calibri" w:eastAsia="Times New Roman" w:hAnsi="Calibri" w:cs="Calibri"/>
+                <w:color w:val="000000"/>
+                <w:lang w:val="es-ES" w:eastAsia="ca-ES"/>
+              </w:rPr>
+              <w:t>ningún paso para detectar el error, simplemente se ha revisado el fichero.</w:t>
             </w:r>
           </w:p>
         </w:tc>
@@ -2749,6 +2757,14 @@
               <w:t>programa</w:t>
             </w:r>
             <w:proofErr w:type="spellEnd"/>
+            <w:r>
+              <w:rPr>
+                <w:rFonts w:ascii="Calibri" w:eastAsia="Times New Roman" w:hAnsi="Calibri" w:cs="Calibri"/>
+                <w:color w:val="000000"/>
+                <w:lang w:val="en-GB" w:eastAsia="ca-ES"/>
+              </w:rPr>
+              <w:t>.</w:t>
+            </w:r>
           </w:p>
         </w:tc>
       </w:tr>
@@ -2820,6 +2836,14 @@
               </w:rPr>
               <w:t>Que compruebe que el fichero se ha cargado correctamente</w:t>
             </w:r>
+            <w:r>
+              <w:rPr>
+                <w:rFonts w:ascii="Calibri" w:eastAsia="Times New Roman" w:hAnsi="Calibri" w:cs="Calibri"/>
+                <w:color w:val="000000"/>
+                <w:lang w:val="es-ES" w:eastAsia="ca-ES"/>
+              </w:rPr>
+              <w:t>.</w:t>
+            </w:r>
           </w:p>
         </w:tc>
       </w:tr>
@@ -2954,6 +2978,14 @@
                 <w:lang w:val="es-ES" w:eastAsia="ca-ES"/>
               </w:rPr>
               <w:t>)</w:t>
+            </w:r>
+            <w:r>
+              <w:rPr>
+                <w:rFonts w:ascii="Calibri" w:eastAsia="Times New Roman" w:hAnsi="Calibri" w:cs="Calibri"/>
+                <w:color w:val="000000"/>
+                <w:lang w:val="es-ES" w:eastAsia="ca-ES"/>
+              </w:rPr>
+              <w:t>.</w:t>
             </w:r>
           </w:p>
         </w:tc>
@@ -3431,6 +3463,14 @@
               </w:rPr>
               <w:t>deja seleccionar correctamente la opción cuando el usuario introduce la opción del menú que desea realizar</w:t>
             </w:r>
+            <w:r>
+              <w:rPr>
+                <w:rFonts w:ascii="Calibri" w:eastAsia="Times New Roman" w:hAnsi="Calibri" w:cs="Calibri"/>
+                <w:color w:val="000000"/>
+                <w:lang w:val="es-ES" w:eastAsia="ca-ES"/>
+              </w:rPr>
+              <w:t>.</w:t>
+            </w:r>
           </w:p>
         </w:tc>
       </w:tr>
@@ -3528,6 +3568,14 @@
               </w:rPr>
               <w:t>e introducir que opción se desea ejecutar</w:t>
             </w:r>
+            <w:r>
+              <w:rPr>
+                <w:rFonts w:ascii="Calibri" w:eastAsia="Times New Roman" w:hAnsi="Calibri" w:cs="Calibri"/>
+                <w:color w:val="000000"/>
+                <w:lang w:val="es-ES" w:eastAsia="ca-ES"/>
+              </w:rPr>
+              <w:t>.</w:t>
+            </w:r>
           </w:p>
         </w:tc>
       </w:tr>
@@ -3632,6 +3680,14 @@
                 <w:lang w:val="es-ES" w:eastAsia="ca-ES"/>
               </w:rPr>
               <w:t>que desea el usuario</w:t>
+            </w:r>
+            <w:r>
+              <w:rPr>
+                <w:rFonts w:ascii="Calibri" w:eastAsia="Times New Roman" w:hAnsi="Calibri" w:cs="Calibri"/>
+                <w:color w:val="000000"/>
+                <w:lang w:val="es-ES" w:eastAsia="ca-ES"/>
+              </w:rPr>
+              <w:t>.</w:t>
             </w:r>
           </w:p>
         </w:tc>
@@ -6705,6 +6761,14 @@
               </w:rPr>
               <w:t xml:space="preserve"> tiene una asignación que impide el correcto funcionamiento del programa ya que realiza la asignación en el ultimo elemento de la lista</w:t>
             </w:r>
+            <w:r>
+              <w:rPr>
+                <w:rFonts w:ascii="Calibri" w:eastAsia="Times New Roman" w:hAnsi="Calibri" w:cs="Calibri"/>
+                <w:color w:val="000000"/>
+                <w:lang w:val="es-ES" w:eastAsia="ca-ES"/>
+              </w:rPr>
+              <w:t>.</w:t>
+            </w:r>
           </w:p>
         </w:tc>
       </w:tr>
@@ -6776,16 +6840,14 @@
               </w:rPr>
               <w:t xml:space="preserve">Ejecutar la opción 1 del programa y ordenar por cualquier </w:t>
             </w:r>
-            <w:proofErr w:type="spellStart"/>
-            <w:r>
-              <w:rPr>
-                <w:rFonts w:ascii="Calibri" w:eastAsia="Times New Roman" w:hAnsi="Calibri" w:cs="Calibri"/>
-                <w:color w:val="000000"/>
-                <w:lang w:val="es-ES" w:eastAsia="ca-ES"/>
-              </w:rPr>
-              <w:t>metodo</w:t>
-            </w:r>
-            <w:proofErr w:type="spellEnd"/>
+            <w:r>
+              <w:rPr>
+                <w:rFonts w:ascii="Calibri" w:eastAsia="Times New Roman" w:hAnsi="Calibri" w:cs="Calibri"/>
+                <w:color w:val="000000"/>
+                <w:lang w:val="es-ES" w:eastAsia="ca-ES"/>
+              </w:rPr>
+              <w:t>método.</w:t>
+            </w:r>
           </w:p>
         </w:tc>
       </w:tr>
@@ -7440,6 +7502,14 @@
               <w:t>Dumped</w:t>
             </w:r>
             <w:proofErr w:type="spellEnd"/>
+            <w:r>
+              <w:rPr>
+                <w:rFonts w:ascii="Calibri" w:eastAsia="Times New Roman" w:hAnsi="Calibri" w:cs="Calibri"/>
+                <w:color w:val="000000"/>
+                <w:lang w:val="es-ES" w:eastAsia="ca-ES"/>
+              </w:rPr>
+              <w:t>.</w:t>
+            </w:r>
           </w:p>
         </w:tc>
       </w:tr>
@@ -7511,6 +7581,14 @@
               </w:rPr>
               <w:t>Ejecutar el programa</w:t>
             </w:r>
+            <w:r>
+              <w:rPr>
+                <w:rFonts w:ascii="Calibri" w:eastAsia="Times New Roman" w:hAnsi="Calibri" w:cs="Calibri"/>
+                <w:color w:val="000000"/>
+                <w:lang w:val="es-ES" w:eastAsia="ca-ES"/>
+              </w:rPr>
+              <w:t>.</w:t>
+            </w:r>
           </w:p>
         </w:tc>
       </w:tr>
@@ -7582,6 +7660,14 @@
               </w:rPr>
               <w:t>El programa calcula el tiempo que tarda en realizar el desplazamiento</w:t>
             </w:r>
+            <w:r>
+              <w:rPr>
+                <w:rFonts w:ascii="Calibri" w:eastAsia="Times New Roman" w:hAnsi="Calibri" w:cs="Calibri"/>
+                <w:color w:val="000000"/>
+                <w:lang w:val="es-ES" w:eastAsia="ca-ES"/>
+              </w:rPr>
+              <w:t>.</w:t>
+            </w:r>
           </w:p>
         </w:tc>
       </w:tr>
@@ -7653,6 +7739,42 @@
               </w:rPr>
               <w:t> </w:t>
             </w:r>
+            <w:proofErr w:type="spellStart"/>
+            <w:r>
+              <w:rPr>
+                <w:rFonts w:ascii="Calibri" w:eastAsia="Times New Roman" w:hAnsi="Calibri" w:cs="Calibri"/>
+                <w:color w:val="000000"/>
+                <w:lang w:val="es-ES" w:eastAsia="ca-ES"/>
+              </w:rPr>
+              <w:t>Segmentation</w:t>
+            </w:r>
+            <w:proofErr w:type="spellEnd"/>
+            <w:r>
+              <w:rPr>
+                <w:rFonts w:ascii="Calibri" w:eastAsia="Times New Roman" w:hAnsi="Calibri" w:cs="Calibri"/>
+                <w:color w:val="000000"/>
+                <w:lang w:val="es-ES" w:eastAsia="ca-ES"/>
+              </w:rPr>
+              <w:t xml:space="preserve"> </w:t>
+            </w:r>
+            <w:proofErr w:type="spellStart"/>
+            <w:r>
+              <w:rPr>
+                <w:rFonts w:ascii="Calibri" w:eastAsia="Times New Roman" w:hAnsi="Calibri" w:cs="Calibri"/>
+                <w:color w:val="000000"/>
+                <w:lang w:val="es-ES" w:eastAsia="ca-ES"/>
+              </w:rPr>
+              <w:t>Fault</w:t>
+            </w:r>
+            <w:proofErr w:type="spellEnd"/>
+            <w:r>
+              <w:rPr>
+                <w:rFonts w:ascii="Calibri" w:eastAsia="Times New Roman" w:hAnsi="Calibri" w:cs="Calibri"/>
+                <w:color w:val="000000"/>
+                <w:lang w:val="es-ES" w:eastAsia="ca-ES"/>
+              </w:rPr>
+              <w:t xml:space="preserve"> (</w:t>
+            </w:r>
             <w:r>
               <w:rPr>
                 <w:rFonts w:ascii="Calibri" w:eastAsia="Times New Roman" w:hAnsi="Calibri" w:cs="Calibri"/>
@@ -7671,6 +7793,14 @@
               <w:t>dumped</w:t>
             </w:r>
             <w:proofErr w:type="spellEnd"/>
+            <w:r>
+              <w:rPr>
+                <w:rFonts w:ascii="Calibri" w:eastAsia="Times New Roman" w:hAnsi="Calibri" w:cs="Calibri"/>
+                <w:color w:val="000000"/>
+                <w:lang w:val="es-ES" w:eastAsia="ca-ES"/>
+              </w:rPr>
+              <w:t>).</w:t>
+            </w:r>
           </w:p>
         </w:tc>
       </w:tr>
@@ -7786,8 +7916,14 @@
               </w:rPr>
               <w:t xml:space="preserve"> a INFINITY</w:t>
             </w:r>
-            <w:bookmarkStart w:id="2" w:name="_GoBack"/>
-            <w:bookmarkEnd w:id="2"/>
+            <w:r>
+              <w:rPr>
+                <w:rFonts w:ascii="Calibri" w:eastAsia="Times New Roman" w:hAnsi="Calibri" w:cs="Calibri"/>
+                <w:color w:val="000000"/>
+                <w:lang w:val="es-ES" w:eastAsia="ca-ES"/>
+              </w:rPr>
+              <w:t>.</w:t>
+            </w:r>
           </w:p>
         </w:tc>
       </w:tr>
@@ -7837,7 +7973,14 @@
           <w:b/>
           <w:sz w:val="28"/>
         </w:rPr>
-        <w:t xml:space="preserve"> 8</w:t>
+        <w:t xml:space="preserve"> </w:t>
+      </w:r>
+      <w:r>
+        <w:rPr>
+          <w:b/>
+          <w:sz w:val="28"/>
+        </w:rPr>
+        <w:t>9</w:t>
       </w:r>
     </w:p>
     <w:tbl>
@@ -7930,7 +8073,7 @@
                 <w:color w:val="000000"/>
                 <w:lang w:val="en-GB" w:eastAsia="ca-ES"/>
               </w:rPr>
-              <w:t>4</w:t>
+              <w:t>9</w:t>
             </w:r>
           </w:p>
         </w:tc>
@@ -8078,7 +8221,7 @@
                 <w:color w:val="000000"/>
                 <w:lang w:val="en-GB" w:eastAsia="ca-ES"/>
               </w:rPr>
-              <w:t>Media</w:t>
+              <w:t>Alta</w:t>
             </w:r>
           </w:p>
         </w:tc>
@@ -8149,15 +8292,7 @@
                 <w:color w:val="000000"/>
                 <w:lang w:val="es-ES" w:eastAsia="ca-ES"/>
               </w:rPr>
-              <w:t xml:space="preserve"> Faltaba la cabecera de </w:t>
-            </w:r>
-            <w:r>
-              <w:rPr>
-                <w:rFonts w:ascii="Calibri" w:eastAsia="Times New Roman" w:hAnsi="Calibri" w:cs="Calibri"/>
-                <w:color w:val="000000"/>
-                <w:lang w:val="es-ES" w:eastAsia="ca-ES"/>
-              </w:rPr>
-              <w:t xml:space="preserve">función en el fichero </w:t>
+              <w:t xml:space="preserve">El programa falla a la hora de calcular el tiempo que tarda en volar desde BCN a la ciudad destino devolviendo Core </w:t>
             </w:r>
             <w:proofErr w:type="spellStart"/>
             <w:r>
@@ -8166,9 +8301,17 @@
                 <w:color w:val="000000"/>
                 <w:lang w:val="es-ES" w:eastAsia="ca-ES"/>
               </w:rPr>
-              <w:t>menu.h</w:t>
+              <w:t>Dumped</w:t>
             </w:r>
             <w:proofErr w:type="spellEnd"/>
+            <w:r>
+              <w:rPr>
+                <w:rFonts w:ascii="Calibri" w:eastAsia="Times New Roman" w:hAnsi="Calibri" w:cs="Calibri"/>
+                <w:color w:val="000000"/>
+                <w:lang w:val="es-ES" w:eastAsia="ca-ES"/>
+              </w:rPr>
+              <w:t>.</w:t>
+            </w:r>
           </w:p>
         </w:tc>
       </w:tr>
@@ -8238,16 +8381,18 @@
                 <w:color w:val="000000"/>
                 <w:lang w:val="es-ES" w:eastAsia="ca-ES"/>
               </w:rPr>
-              <w:t xml:space="preserve"> No se ha seguido </w:t>
-            </w:r>
-            <w:r>
-              <w:rPr>
-                <w:rFonts w:ascii="Calibri" w:eastAsia="Times New Roman" w:hAnsi="Calibri" w:cs="Calibri"/>
-                <w:color w:val="000000"/>
-                <w:lang w:val="es-ES" w:eastAsia="ca-ES"/>
-              </w:rPr>
-              <w:t>ningún paso para detectar el error, simplemente se ha revisado el fichero.</w:t>
-            </w:r>
+              <w:t> </w:t>
+            </w:r>
+            <w:r>
+              <w:rPr>
+                <w:rFonts w:ascii="Calibri" w:eastAsia="Times New Roman" w:hAnsi="Calibri" w:cs="Calibri"/>
+                <w:color w:val="000000"/>
+                <w:lang w:val="es-ES" w:eastAsia="ca-ES"/>
+              </w:rPr>
+              <w:t>Ejecutar el programa.</w:t>
+            </w:r>
+            <w:bookmarkStart w:id="2" w:name="_GoBack"/>
+            <w:bookmarkEnd w:id="2"/>
           </w:p>
         </w:tc>
       </w:tr>
@@ -8305,43 +8450,33 @@
           <w:p>
             <w:pPr>
               <w:spacing w:after="0" w:line="240" w:lineRule="auto"/>
-              <w:rPr>
-                <w:rFonts w:ascii="Calibri" w:eastAsia="Times New Roman" w:hAnsi="Calibri" w:cs="Calibri"/>
-                <w:color w:val="000000"/>
-                <w:lang w:val="es-ES" w:eastAsia="ca-ES"/>
-              </w:rPr>
-            </w:pPr>
-            <w:r>
-              <w:rPr>
-                <w:rFonts w:ascii="Calibri" w:eastAsia="Times New Roman" w:hAnsi="Calibri" w:cs="Calibri"/>
-                <w:color w:val="000000"/>
-                <w:lang w:val="es-ES" w:eastAsia="ca-ES"/>
-              </w:rPr>
-              <w:t> Que</w:t>
-            </w:r>
-            <w:r>
-              <w:rPr>
-                <w:rFonts w:ascii="Calibri" w:eastAsia="Times New Roman" w:hAnsi="Calibri" w:cs="Calibri"/>
-                <w:color w:val="000000"/>
-                <w:lang w:val="es-ES" w:eastAsia="ca-ES"/>
-              </w:rPr>
-              <w:t xml:space="preserve"> el programa</w:t>
-            </w:r>
-            <w:r>
-              <w:rPr>
-                <w:rFonts w:ascii="Calibri" w:eastAsia="Times New Roman" w:hAnsi="Calibri" w:cs="Calibri"/>
-                <w:color w:val="000000"/>
-                <w:lang w:val="es-ES" w:eastAsia="ca-ES"/>
-              </w:rPr>
-              <w:t xml:space="preserve"> reconozca la llamada a</w:t>
-            </w:r>
-            <w:r>
-              <w:rPr>
-                <w:rFonts w:ascii="Calibri" w:eastAsia="Times New Roman" w:hAnsi="Calibri" w:cs="Calibri"/>
-                <w:color w:val="000000"/>
-                <w:lang w:val="es-ES" w:eastAsia="ca-ES"/>
-              </w:rPr>
-              <w:t xml:space="preserve"> la cabecera de función.</w:t>
+            </w:pPr>
+            <w:r>
+              <w:t xml:space="preserve">El programa calcula el </w:t>
+            </w:r>
+            <w:proofErr w:type="spellStart"/>
+            <w:r>
+              <w:t>tiempo</w:t>
+            </w:r>
+            <w:proofErr w:type="spellEnd"/>
+            <w:r>
+              <w:t xml:space="preserve"> que tarda en </w:t>
+            </w:r>
+            <w:proofErr w:type="spellStart"/>
+            <w:r>
+              <w:t>realizar</w:t>
+            </w:r>
+            <w:proofErr w:type="spellEnd"/>
+            <w:r>
+              <w:t xml:space="preserve"> el </w:t>
+            </w:r>
+            <w:proofErr w:type="spellStart"/>
+            <w:r>
+              <w:t>desplazamiento</w:t>
+            </w:r>
+            <w:proofErr w:type="spellEnd"/>
+            <w:r>
+              <w:t>.</w:t>
             </w:r>
           </w:p>
         </w:tc>
@@ -8412,31 +8547,15 @@
                 <w:color w:val="000000"/>
                 <w:lang w:val="es-ES" w:eastAsia="ca-ES"/>
               </w:rPr>
-              <w:t> El programa no deber</w:t>
-            </w:r>
-            <w:r>
-              <w:rPr>
-                <w:rFonts w:ascii="Calibri" w:eastAsia="Times New Roman" w:hAnsi="Calibri" w:cs="Calibri"/>
-                <w:color w:val="000000"/>
-                <w:lang w:val="es-ES" w:eastAsia="ca-ES"/>
-              </w:rPr>
-              <w:t>í</w:t>
-            </w:r>
-            <w:r>
-              <w:rPr>
-                <w:rFonts w:ascii="Calibri" w:eastAsia="Times New Roman" w:hAnsi="Calibri" w:cs="Calibri"/>
-                <w:color w:val="000000"/>
-                <w:lang w:val="es-ES" w:eastAsia="ca-ES"/>
-              </w:rPr>
-              <w:t>a r</w:t>
-            </w:r>
-            <w:r>
-              <w:rPr>
-                <w:rFonts w:ascii="Calibri" w:eastAsia="Times New Roman" w:hAnsi="Calibri" w:cs="Calibri"/>
-                <w:color w:val="000000"/>
-                <w:lang w:val="es-ES" w:eastAsia="ca-ES"/>
-              </w:rPr>
-              <w:t>econocer la función o debería reportar una incidencia.</w:t>
+              <w:t> </w:t>
+            </w:r>
+            <w:r>
+              <w:rPr>
+                <w:rFonts w:ascii="Calibri" w:eastAsia="Times New Roman" w:hAnsi="Calibri" w:cs="Calibri"/>
+                <w:color w:val="000000"/>
+                <w:lang w:val="es-ES" w:eastAsia="ca-ES"/>
+              </w:rPr>
+              <w:t>El programa se queda en bucle ya que no avanza la posición.</w:t>
             </w:r>
           </w:p>
         </w:tc>
@@ -8507,15 +8626,15 @@
                 <w:color w:val="000000"/>
                 <w:lang w:val="es-ES" w:eastAsia="ca-ES"/>
               </w:rPr>
-              <w:t xml:space="preserve"> Añadir la cabecera de </w:t>
-            </w:r>
-            <w:r>
-              <w:rPr>
-                <w:rFonts w:ascii="Calibri" w:eastAsia="Times New Roman" w:hAnsi="Calibri" w:cs="Calibri"/>
-                <w:color w:val="000000"/>
-                <w:lang w:val="es-ES" w:eastAsia="ca-ES"/>
-              </w:rPr>
-              <w:t xml:space="preserve">función en el fichero </w:t>
+              <w:t> </w:t>
+            </w:r>
+            <w:r>
+              <w:rPr>
+                <w:rFonts w:ascii="Calibri" w:eastAsia="Times New Roman" w:hAnsi="Calibri" w:cs="Calibri"/>
+                <w:color w:val="000000"/>
+                <w:lang w:val="es-ES" w:eastAsia="ca-ES"/>
+              </w:rPr>
+              <w:t xml:space="preserve">Dentro de la función </w:t>
             </w:r>
             <w:proofErr w:type="spellStart"/>
             <w:r>
@@ -8524,13 +8643,859 @@
                 <w:color w:val="000000"/>
                 <w:lang w:val="es-ES" w:eastAsia="ca-ES"/>
               </w:rPr>
-              <w:t>menu.h</w:t>
+              <w:t>travelThroughAltitude</w:t>
             </w:r>
             <w:proofErr w:type="spellEnd"/>
+            <w:r>
+              <w:rPr>
+                <w:rFonts w:ascii="Calibri" w:eastAsia="Times New Roman" w:hAnsi="Calibri" w:cs="Calibri"/>
+                <w:color w:val="000000"/>
+                <w:lang w:val="es-ES" w:eastAsia="ca-ES"/>
+              </w:rPr>
+              <w:t xml:space="preserve"> cambiar l</w:t>
+            </w:r>
+            <w:r>
+              <w:rPr>
+                <w:rFonts w:ascii="Calibri" w:eastAsia="Times New Roman" w:hAnsi="Calibri" w:cs="Calibri"/>
+                <w:color w:val="000000"/>
+                <w:lang w:val="es-ES" w:eastAsia="ca-ES"/>
+              </w:rPr>
+              <w:t>os parámetros que se pasan en la llamada recursiva i y j</w:t>
+            </w:r>
+            <w:r>
+              <w:rPr>
+                <w:rFonts w:ascii="Calibri" w:eastAsia="Times New Roman" w:hAnsi="Calibri" w:cs="Calibri"/>
+                <w:color w:val="000000"/>
+                <w:lang w:val="es-ES" w:eastAsia="ca-ES"/>
+              </w:rPr>
+              <w:t>,</w:t>
+            </w:r>
+            <w:r>
+              <w:rPr>
+                <w:rFonts w:ascii="Calibri" w:eastAsia="Times New Roman" w:hAnsi="Calibri" w:cs="Calibri"/>
+                <w:color w:val="000000"/>
+                <w:lang w:val="es-ES" w:eastAsia="ca-ES"/>
+              </w:rPr>
+              <w:t xml:space="preserve"> a </w:t>
+            </w:r>
+            <w:proofErr w:type="spellStart"/>
+            <w:r>
+              <w:rPr>
+                <w:rFonts w:ascii="Calibri" w:eastAsia="Times New Roman" w:hAnsi="Calibri" w:cs="Calibri"/>
+                <w:color w:val="000000"/>
+                <w:lang w:val="es-ES" w:eastAsia="ca-ES"/>
+              </w:rPr>
+              <w:t>newI</w:t>
+            </w:r>
+            <w:proofErr w:type="spellEnd"/>
+            <w:r>
+              <w:rPr>
+                <w:rFonts w:ascii="Calibri" w:eastAsia="Times New Roman" w:hAnsi="Calibri" w:cs="Calibri"/>
+                <w:color w:val="000000"/>
+                <w:lang w:val="es-ES" w:eastAsia="ca-ES"/>
+              </w:rPr>
+              <w:t xml:space="preserve"> y </w:t>
+            </w:r>
+            <w:proofErr w:type="spellStart"/>
+            <w:r>
+              <w:rPr>
+                <w:rFonts w:ascii="Calibri" w:eastAsia="Times New Roman" w:hAnsi="Calibri" w:cs="Calibri"/>
+                <w:color w:val="000000"/>
+                <w:lang w:val="es-ES" w:eastAsia="ca-ES"/>
+              </w:rPr>
+              <w:t>newJ</w:t>
+            </w:r>
+            <w:proofErr w:type="spellEnd"/>
+            <w:r>
+              <w:rPr>
+                <w:rFonts w:ascii="Calibri" w:eastAsia="Times New Roman" w:hAnsi="Calibri" w:cs="Calibri"/>
+                <w:color w:val="000000"/>
+                <w:lang w:val="es-ES" w:eastAsia="ca-ES"/>
+              </w:rPr>
+              <w:t xml:space="preserve"> respectivamente en la línea 104.</w:t>
+            </w:r>
           </w:p>
         </w:tc>
       </w:tr>
     </w:tbl>
+    <w:p>
+      <w:pPr>
+        <w:rPr>
+          <w:b/>
+          <w:sz w:val="28"/>
+        </w:rPr>
+      </w:pPr>
+    </w:p>
+    <w:p>
+      <w:pPr>
+        <w:rPr>
+          <w:b/>
+          <w:sz w:val="28"/>
+        </w:rPr>
+      </w:pPr>
+    </w:p>
+    <w:p>
+      <w:pPr>
+        <w:rPr>
+          <w:b/>
+          <w:sz w:val="28"/>
+        </w:rPr>
+      </w:pPr>
+      <w:proofErr w:type="spellStart"/>
+      <w:r>
+        <w:rPr>
+          <w:b/>
+          <w:sz w:val="28"/>
+        </w:rPr>
+        <w:t>Bug</w:t>
+      </w:r>
+      <w:proofErr w:type="spellEnd"/>
+      <w:r>
+        <w:rPr>
+          <w:b/>
+          <w:sz w:val="28"/>
+        </w:rPr>
+        <w:t xml:space="preserve"> report </w:t>
+      </w:r>
+      <w:proofErr w:type="spellStart"/>
+      <w:r>
+        <w:rPr>
+          <w:b/>
+          <w:sz w:val="28"/>
+        </w:rPr>
+        <w:t>template</w:t>
+      </w:r>
+      <w:proofErr w:type="spellEnd"/>
+      <w:r>
+        <w:rPr>
+          <w:b/>
+          <w:sz w:val="28"/>
+        </w:rPr>
+        <w:t xml:space="preserve"> </w:t>
+      </w:r>
+      <w:r>
+        <w:rPr>
+          <w:b/>
+          <w:sz w:val="28"/>
+        </w:rPr>
+        <w:t>10</w:t>
+      </w:r>
+    </w:p>
+    <w:tbl>
+      <w:tblPr>
+        <w:tblW w:w="8500" w:type="dxa"/>
+        <w:tblCellMar>
+          <w:left w:w="70" w:type="dxa"/>
+          <w:right w:w="70" w:type="dxa"/>
+        </w:tblCellMar>
+        <w:tblLook w:val="04A0" w:firstRow="1" w:lastRow="0" w:firstColumn="1" w:lastColumn="0" w:noHBand="0" w:noVBand="1"/>
+      </w:tblPr>
+      <w:tblGrid>
+        <w:gridCol w:w="1180"/>
+        <w:gridCol w:w="1200"/>
+        <w:gridCol w:w="1200"/>
+        <w:gridCol w:w="1200"/>
+        <w:gridCol w:w="1200"/>
+        <w:gridCol w:w="2520"/>
+      </w:tblGrid>
+      <w:tr>
+        <w:trPr>
+          <w:trHeight w:val="300"/>
+        </w:trPr>
+        <w:tc>
+          <w:tcPr>
+            <w:tcW w:w="1180" w:type="dxa"/>
+            <w:tcBorders>
+              <w:top w:val="single" w:sz="4" w:space="0" w:color="auto"/>
+              <w:left w:val="single" w:sz="4" w:space="0" w:color="auto"/>
+              <w:bottom w:val="single" w:sz="4" w:space="0" w:color="auto"/>
+              <w:right w:val="single" w:sz="4" w:space="0" w:color="auto"/>
+            </w:tcBorders>
+            <w:shd w:val="clear" w:color="000000" w:fill="F2F2F2"/>
+            <w:vAlign w:val="bottom"/>
+            <w:hideMark/>
+          </w:tcPr>
+          <w:p>
+            <w:pPr>
+              <w:spacing w:after="0" w:line="240" w:lineRule="auto"/>
+              <w:rPr>
+                <w:rFonts w:ascii="Calibri" w:eastAsia="Times New Roman" w:hAnsi="Calibri" w:cs="Calibri"/>
+                <w:color w:val="000000"/>
+                <w:lang w:val="en-GB" w:eastAsia="ca-ES"/>
+              </w:rPr>
+            </w:pPr>
+            <w:r>
+              <w:rPr>
+                <w:rFonts w:ascii="Calibri" w:eastAsia="Times New Roman" w:hAnsi="Calibri" w:cs="Calibri"/>
+                <w:color w:val="000000"/>
+                <w:lang w:val="en-GB" w:eastAsia="ca-ES"/>
+              </w:rPr>
+              <w:t>ID</w:t>
+            </w:r>
+          </w:p>
+        </w:tc>
+        <w:tc>
+          <w:tcPr>
+            <w:tcW w:w="1200" w:type="dxa"/>
+            <w:tcBorders>
+              <w:top w:val="single" w:sz="4" w:space="0" w:color="auto"/>
+              <w:left w:val="nil"/>
+              <w:bottom w:val="single" w:sz="4" w:space="0" w:color="auto"/>
+              <w:right w:val="single" w:sz="4" w:space="0" w:color="auto"/>
+            </w:tcBorders>
+            <w:shd w:val="clear" w:color="auto" w:fill="auto"/>
+            <w:noWrap/>
+            <w:vAlign w:val="bottom"/>
+            <w:hideMark/>
+          </w:tcPr>
+          <w:p>
+            <w:pPr>
+              <w:spacing w:after="0" w:line="240" w:lineRule="auto"/>
+              <w:rPr>
+                <w:rFonts w:ascii="Calibri" w:eastAsia="Times New Roman" w:hAnsi="Calibri" w:cs="Calibri"/>
+                <w:color w:val="000000"/>
+                <w:lang w:val="en-GB" w:eastAsia="ca-ES"/>
+              </w:rPr>
+            </w:pPr>
+            <w:r>
+              <w:rPr>
+                <w:rFonts w:ascii="Calibri" w:eastAsia="Times New Roman" w:hAnsi="Calibri" w:cs="Calibri"/>
+                <w:color w:val="000000"/>
+                <w:lang w:val="en-GB" w:eastAsia="ca-ES"/>
+              </w:rPr>
+              <w:t> </w:t>
+            </w:r>
+            <w:r>
+              <w:rPr>
+                <w:rFonts w:ascii="Calibri" w:eastAsia="Times New Roman" w:hAnsi="Calibri" w:cs="Calibri"/>
+                <w:color w:val="000000"/>
+                <w:lang w:val="en-GB" w:eastAsia="ca-ES"/>
+              </w:rPr>
+              <w:t>4</w:t>
+            </w:r>
+          </w:p>
+        </w:tc>
+        <w:tc>
+          <w:tcPr>
+            <w:tcW w:w="1200" w:type="dxa"/>
+            <w:tcBorders>
+              <w:top w:val="single" w:sz="4" w:space="0" w:color="auto"/>
+              <w:left w:val="nil"/>
+              <w:bottom w:val="single" w:sz="4" w:space="0" w:color="auto"/>
+              <w:right w:val="single" w:sz="4" w:space="0" w:color="auto"/>
+            </w:tcBorders>
+            <w:shd w:val="clear" w:color="000000" w:fill="F2F2F2"/>
+            <w:noWrap/>
+            <w:vAlign w:val="bottom"/>
+            <w:hideMark/>
+          </w:tcPr>
+          <w:p>
+            <w:pPr>
+              <w:spacing w:after="0" w:line="240" w:lineRule="auto"/>
+              <w:rPr>
+                <w:rFonts w:ascii="Calibri" w:eastAsia="Times New Roman" w:hAnsi="Calibri" w:cs="Calibri"/>
+                <w:color w:val="000000"/>
+                <w:lang w:val="en-GB" w:eastAsia="ca-ES"/>
+              </w:rPr>
+            </w:pPr>
+            <w:r>
+              <w:rPr>
+                <w:rFonts w:ascii="Calibri" w:eastAsia="Times New Roman" w:hAnsi="Calibri" w:cs="Calibri"/>
+                <w:color w:val="000000"/>
+                <w:lang w:val="en-GB" w:eastAsia="ca-ES"/>
+              </w:rPr>
+              <w:t>Status</w:t>
+            </w:r>
+          </w:p>
+        </w:tc>
+        <w:tc>
+          <w:tcPr>
+            <w:tcW w:w="1200" w:type="dxa"/>
+            <w:tcBorders>
+              <w:top w:val="single" w:sz="4" w:space="0" w:color="auto"/>
+              <w:left w:val="nil"/>
+              <w:bottom w:val="single" w:sz="4" w:space="0" w:color="auto"/>
+              <w:right w:val="single" w:sz="4" w:space="0" w:color="auto"/>
+            </w:tcBorders>
+            <w:shd w:val="clear" w:color="auto" w:fill="auto"/>
+            <w:noWrap/>
+            <w:vAlign w:val="bottom"/>
+            <w:hideMark/>
+          </w:tcPr>
+          <w:p>
+            <w:pPr>
+              <w:spacing w:after="0" w:line="240" w:lineRule="auto"/>
+              <w:rPr>
+                <w:rFonts w:ascii="Calibri" w:eastAsia="Times New Roman" w:hAnsi="Calibri" w:cs="Calibri"/>
+                <w:color w:val="000000"/>
+                <w:lang w:val="en-GB" w:eastAsia="ca-ES"/>
+              </w:rPr>
+            </w:pPr>
+            <w:r>
+              <w:rPr>
+                <w:rFonts w:ascii="Calibri" w:eastAsia="Times New Roman" w:hAnsi="Calibri" w:cs="Calibri"/>
+                <w:color w:val="000000"/>
+                <w:lang w:val="en-GB" w:eastAsia="ca-ES"/>
+              </w:rPr>
+              <w:t> </w:t>
+            </w:r>
+            <w:r>
+              <w:rPr>
+                <w:rFonts w:ascii="Calibri" w:eastAsia="Times New Roman" w:hAnsi="Calibri" w:cs="Calibri"/>
+                <w:color w:val="000000"/>
+                <w:lang w:val="en-GB" w:eastAsia="ca-ES"/>
+              </w:rPr>
+              <w:t>Solved</w:t>
+            </w:r>
+          </w:p>
+        </w:tc>
+        <w:tc>
+          <w:tcPr>
+            <w:tcW w:w="1200" w:type="dxa"/>
+            <w:tcBorders>
+              <w:top w:val="single" w:sz="4" w:space="0" w:color="auto"/>
+              <w:left w:val="nil"/>
+              <w:bottom w:val="single" w:sz="4" w:space="0" w:color="auto"/>
+              <w:right w:val="single" w:sz="4" w:space="0" w:color="auto"/>
+            </w:tcBorders>
+            <w:shd w:val="clear" w:color="000000" w:fill="F2F2F2"/>
+            <w:noWrap/>
+            <w:vAlign w:val="bottom"/>
+            <w:hideMark/>
+          </w:tcPr>
+          <w:p>
+            <w:pPr>
+              <w:spacing w:after="0" w:line="240" w:lineRule="auto"/>
+              <w:rPr>
+                <w:rFonts w:ascii="Calibri" w:eastAsia="Times New Roman" w:hAnsi="Calibri" w:cs="Calibri"/>
+                <w:color w:val="000000"/>
+                <w:lang w:val="en-GB" w:eastAsia="ca-ES"/>
+              </w:rPr>
+            </w:pPr>
+            <w:r>
+              <w:rPr>
+                <w:rFonts w:ascii="Calibri" w:eastAsia="Times New Roman" w:hAnsi="Calibri" w:cs="Calibri"/>
+                <w:color w:val="000000"/>
+                <w:lang w:val="en-GB" w:eastAsia="ca-ES"/>
+              </w:rPr>
+              <w:t>Severity</w:t>
+            </w:r>
+          </w:p>
+        </w:tc>
+        <w:tc>
+          <w:tcPr>
+            <w:tcW w:w="2520" w:type="dxa"/>
+            <w:tcBorders>
+              <w:top w:val="single" w:sz="4" w:space="0" w:color="auto"/>
+              <w:left w:val="nil"/>
+              <w:bottom w:val="single" w:sz="4" w:space="0" w:color="auto"/>
+              <w:right w:val="single" w:sz="4" w:space="0" w:color="auto"/>
+            </w:tcBorders>
+            <w:shd w:val="clear" w:color="auto" w:fill="auto"/>
+            <w:noWrap/>
+            <w:vAlign w:val="bottom"/>
+            <w:hideMark/>
+          </w:tcPr>
+          <w:p>
+            <w:pPr>
+              <w:spacing w:after="0" w:line="240" w:lineRule="auto"/>
+              <w:rPr>
+                <w:rFonts w:ascii="Calibri" w:eastAsia="Times New Roman" w:hAnsi="Calibri" w:cs="Calibri"/>
+                <w:color w:val="000000"/>
+                <w:lang w:val="en-GB" w:eastAsia="ca-ES"/>
+              </w:rPr>
+            </w:pPr>
+            <w:r>
+              <w:rPr>
+                <w:rFonts w:ascii="Calibri" w:eastAsia="Times New Roman" w:hAnsi="Calibri" w:cs="Calibri"/>
+                <w:color w:val="000000"/>
+                <w:lang w:val="en-GB" w:eastAsia="ca-ES"/>
+              </w:rPr>
+              <w:t> </w:t>
+            </w:r>
+            <w:r>
+              <w:rPr>
+                <w:rFonts w:ascii="Calibri" w:eastAsia="Times New Roman" w:hAnsi="Calibri" w:cs="Calibri"/>
+                <w:color w:val="000000"/>
+                <w:lang w:val="en-GB" w:eastAsia="ca-ES"/>
+              </w:rPr>
+              <w:t>Media</w:t>
+            </w:r>
+          </w:p>
+        </w:tc>
+      </w:tr>
+      <w:tr>
+        <w:trPr>
+          <w:trHeight w:val="300"/>
+        </w:trPr>
+        <w:tc>
+          <w:tcPr>
+            <w:tcW w:w="1180" w:type="dxa"/>
+            <w:tcBorders>
+              <w:top w:val="nil"/>
+              <w:left w:val="single" w:sz="4" w:space="0" w:color="auto"/>
+              <w:bottom w:val="single" w:sz="4" w:space="0" w:color="auto"/>
+              <w:right w:val="single" w:sz="4" w:space="0" w:color="auto"/>
+            </w:tcBorders>
+            <w:shd w:val="clear" w:color="000000" w:fill="F2F2F2"/>
+            <w:vAlign w:val="bottom"/>
+            <w:hideMark/>
+          </w:tcPr>
+          <w:p>
+            <w:pPr>
+              <w:spacing w:after="0" w:line="240" w:lineRule="auto"/>
+              <w:rPr>
+                <w:rFonts w:ascii="Calibri" w:eastAsia="Times New Roman" w:hAnsi="Calibri" w:cs="Calibri"/>
+                <w:color w:val="000000"/>
+                <w:lang w:val="en-GB" w:eastAsia="ca-ES"/>
+              </w:rPr>
+            </w:pPr>
+            <w:r>
+              <w:rPr>
+                <w:rFonts w:ascii="Calibri" w:eastAsia="Times New Roman" w:hAnsi="Calibri" w:cs="Calibri"/>
+                <w:color w:val="000000"/>
+                <w:lang w:val="en-GB" w:eastAsia="ca-ES"/>
+              </w:rPr>
+              <w:t>Description</w:t>
+            </w:r>
+          </w:p>
+        </w:tc>
+        <w:tc>
+          <w:tcPr>
+            <w:tcW w:w="7320" w:type="dxa"/>
+            <w:gridSpan w:val="5"/>
+            <w:tcBorders>
+              <w:top w:val="single" w:sz="4" w:space="0" w:color="auto"/>
+              <w:left w:val="nil"/>
+              <w:bottom w:val="single" w:sz="4" w:space="0" w:color="auto"/>
+              <w:right w:val="single" w:sz="4" w:space="0" w:color="auto"/>
+            </w:tcBorders>
+            <w:shd w:val="clear" w:color="auto" w:fill="auto"/>
+            <w:noWrap/>
+            <w:vAlign w:val="bottom"/>
+            <w:hideMark/>
+          </w:tcPr>
+          <w:p>
+            <w:pPr>
+              <w:spacing w:after="0" w:line="240" w:lineRule="auto"/>
+              <w:rPr>
+                <w:rFonts w:ascii="Calibri" w:eastAsia="Times New Roman" w:hAnsi="Calibri" w:cs="Calibri"/>
+                <w:color w:val="000000"/>
+                <w:lang w:val="es-ES" w:eastAsia="ca-ES"/>
+              </w:rPr>
+            </w:pPr>
+            <w:r>
+              <w:rPr>
+                <w:rFonts w:ascii="Calibri" w:eastAsia="Times New Roman" w:hAnsi="Calibri" w:cs="Calibri"/>
+                <w:color w:val="000000"/>
+                <w:lang w:val="es-ES" w:eastAsia="ca-ES"/>
+              </w:rPr>
+              <w:t xml:space="preserve"> Faltaba la cabecera de </w:t>
+            </w:r>
+            <w:r>
+              <w:rPr>
+                <w:rFonts w:ascii="Calibri" w:eastAsia="Times New Roman" w:hAnsi="Calibri" w:cs="Calibri"/>
+                <w:color w:val="000000"/>
+                <w:lang w:val="es-ES" w:eastAsia="ca-ES"/>
+              </w:rPr>
+              <w:t xml:space="preserve">función en el fichero </w:t>
+            </w:r>
+            <w:proofErr w:type="spellStart"/>
+            <w:r>
+              <w:rPr>
+                <w:rFonts w:ascii="Calibri" w:eastAsia="Times New Roman" w:hAnsi="Calibri" w:cs="Calibri"/>
+                <w:color w:val="000000"/>
+                <w:lang w:val="es-ES" w:eastAsia="ca-ES"/>
+              </w:rPr>
+              <w:t>menu.h</w:t>
+            </w:r>
+            <w:proofErr w:type="spellEnd"/>
+          </w:p>
+        </w:tc>
+      </w:tr>
+      <w:tr>
+        <w:trPr>
+          <w:trHeight w:val="600"/>
+        </w:trPr>
+        <w:tc>
+          <w:tcPr>
+            <w:tcW w:w="1180" w:type="dxa"/>
+            <w:tcBorders>
+              <w:top w:val="nil"/>
+              <w:left w:val="single" w:sz="4" w:space="0" w:color="auto"/>
+              <w:bottom w:val="single" w:sz="4" w:space="0" w:color="auto"/>
+              <w:right w:val="single" w:sz="4" w:space="0" w:color="auto"/>
+            </w:tcBorders>
+            <w:shd w:val="clear" w:color="000000" w:fill="F2F2F2"/>
+            <w:vAlign w:val="bottom"/>
+            <w:hideMark/>
+          </w:tcPr>
+          <w:p>
+            <w:pPr>
+              <w:spacing w:after="0" w:line="240" w:lineRule="auto"/>
+              <w:rPr>
+                <w:rFonts w:ascii="Calibri" w:eastAsia="Times New Roman" w:hAnsi="Calibri" w:cs="Calibri"/>
+                <w:color w:val="000000"/>
+                <w:lang w:val="en-GB" w:eastAsia="ca-ES"/>
+              </w:rPr>
+            </w:pPr>
+            <w:r>
+              <w:rPr>
+                <w:rFonts w:ascii="Calibri" w:eastAsia="Times New Roman" w:hAnsi="Calibri" w:cs="Calibri"/>
+                <w:color w:val="000000"/>
+                <w:lang w:val="en-GB" w:eastAsia="ca-ES"/>
+              </w:rPr>
+              <w:t>Steps to reproduce</w:t>
+            </w:r>
+          </w:p>
+        </w:tc>
+        <w:tc>
+          <w:tcPr>
+            <w:tcW w:w="7320" w:type="dxa"/>
+            <w:gridSpan w:val="5"/>
+            <w:tcBorders>
+              <w:top w:val="single" w:sz="4" w:space="0" w:color="auto"/>
+              <w:left w:val="nil"/>
+              <w:bottom w:val="single" w:sz="4" w:space="0" w:color="auto"/>
+              <w:right w:val="single" w:sz="4" w:space="0" w:color="auto"/>
+            </w:tcBorders>
+            <w:shd w:val="clear" w:color="auto" w:fill="auto"/>
+            <w:noWrap/>
+            <w:vAlign w:val="bottom"/>
+            <w:hideMark/>
+          </w:tcPr>
+          <w:p>
+            <w:pPr>
+              <w:spacing w:after="0" w:line="240" w:lineRule="auto"/>
+              <w:rPr>
+                <w:rFonts w:ascii="Calibri" w:eastAsia="Times New Roman" w:hAnsi="Calibri" w:cs="Calibri"/>
+                <w:color w:val="000000"/>
+                <w:lang w:val="es-ES" w:eastAsia="ca-ES"/>
+              </w:rPr>
+            </w:pPr>
+            <w:r>
+              <w:rPr>
+                <w:rFonts w:ascii="Calibri" w:eastAsia="Times New Roman" w:hAnsi="Calibri" w:cs="Calibri"/>
+                <w:color w:val="000000"/>
+                <w:lang w:val="es-ES" w:eastAsia="ca-ES"/>
+              </w:rPr>
+              <w:t xml:space="preserve"> No se ha seguido </w:t>
+            </w:r>
+            <w:r>
+              <w:rPr>
+                <w:rFonts w:ascii="Calibri" w:eastAsia="Times New Roman" w:hAnsi="Calibri" w:cs="Calibri"/>
+                <w:color w:val="000000"/>
+                <w:lang w:val="es-ES" w:eastAsia="ca-ES"/>
+              </w:rPr>
+              <w:t>ningún paso para detectar el error, simplemente se ha revisado el fichero.</w:t>
+            </w:r>
+          </w:p>
+        </w:tc>
+      </w:tr>
+      <w:tr>
+        <w:trPr>
+          <w:trHeight w:val="600"/>
+        </w:trPr>
+        <w:tc>
+          <w:tcPr>
+            <w:tcW w:w="1180" w:type="dxa"/>
+            <w:tcBorders>
+              <w:top w:val="nil"/>
+              <w:left w:val="single" w:sz="4" w:space="0" w:color="auto"/>
+              <w:bottom w:val="single" w:sz="4" w:space="0" w:color="auto"/>
+              <w:right w:val="single" w:sz="4" w:space="0" w:color="auto"/>
+            </w:tcBorders>
+            <w:shd w:val="clear" w:color="000000" w:fill="F2F2F2"/>
+            <w:vAlign w:val="bottom"/>
+            <w:hideMark/>
+          </w:tcPr>
+          <w:p>
+            <w:pPr>
+              <w:spacing w:after="0" w:line="240" w:lineRule="auto"/>
+              <w:rPr>
+                <w:rFonts w:ascii="Calibri" w:eastAsia="Times New Roman" w:hAnsi="Calibri" w:cs="Calibri"/>
+                <w:color w:val="000000"/>
+                <w:lang w:val="en-GB" w:eastAsia="ca-ES"/>
+              </w:rPr>
+            </w:pPr>
+            <w:r>
+              <w:rPr>
+                <w:rFonts w:ascii="Calibri" w:eastAsia="Times New Roman" w:hAnsi="Calibri" w:cs="Calibri"/>
+                <w:color w:val="000000"/>
+                <w:lang w:val="en-GB" w:eastAsia="ca-ES"/>
+              </w:rPr>
+              <w:t>Expected result</w:t>
+            </w:r>
+          </w:p>
+        </w:tc>
+        <w:tc>
+          <w:tcPr>
+            <w:tcW w:w="7320" w:type="dxa"/>
+            <w:gridSpan w:val="5"/>
+            <w:tcBorders>
+              <w:top w:val="single" w:sz="4" w:space="0" w:color="auto"/>
+              <w:left w:val="nil"/>
+              <w:bottom w:val="single" w:sz="4" w:space="0" w:color="auto"/>
+              <w:right w:val="single" w:sz="4" w:space="0" w:color="auto"/>
+            </w:tcBorders>
+            <w:shd w:val="clear" w:color="auto" w:fill="auto"/>
+            <w:noWrap/>
+            <w:vAlign w:val="bottom"/>
+            <w:hideMark/>
+          </w:tcPr>
+          <w:p>
+            <w:pPr>
+              <w:spacing w:after="0" w:line="240" w:lineRule="auto"/>
+              <w:rPr>
+                <w:rFonts w:ascii="Calibri" w:eastAsia="Times New Roman" w:hAnsi="Calibri" w:cs="Calibri"/>
+                <w:color w:val="000000"/>
+                <w:lang w:val="es-ES" w:eastAsia="ca-ES"/>
+              </w:rPr>
+            </w:pPr>
+            <w:r>
+              <w:rPr>
+                <w:rFonts w:ascii="Calibri" w:eastAsia="Times New Roman" w:hAnsi="Calibri" w:cs="Calibri"/>
+                <w:color w:val="000000"/>
+                <w:lang w:val="es-ES" w:eastAsia="ca-ES"/>
+              </w:rPr>
+              <w:t> Que</w:t>
+            </w:r>
+            <w:r>
+              <w:rPr>
+                <w:rFonts w:ascii="Calibri" w:eastAsia="Times New Roman" w:hAnsi="Calibri" w:cs="Calibri"/>
+                <w:color w:val="000000"/>
+                <w:lang w:val="es-ES" w:eastAsia="ca-ES"/>
+              </w:rPr>
+              <w:t xml:space="preserve"> el programa</w:t>
+            </w:r>
+            <w:r>
+              <w:rPr>
+                <w:rFonts w:ascii="Calibri" w:eastAsia="Times New Roman" w:hAnsi="Calibri" w:cs="Calibri"/>
+                <w:color w:val="000000"/>
+                <w:lang w:val="es-ES" w:eastAsia="ca-ES"/>
+              </w:rPr>
+              <w:t xml:space="preserve"> reconozca la llamada a</w:t>
+            </w:r>
+            <w:r>
+              <w:rPr>
+                <w:rFonts w:ascii="Calibri" w:eastAsia="Times New Roman" w:hAnsi="Calibri" w:cs="Calibri"/>
+                <w:color w:val="000000"/>
+                <w:lang w:val="es-ES" w:eastAsia="ca-ES"/>
+              </w:rPr>
+              <w:t xml:space="preserve"> la cabecera de función.</w:t>
+            </w:r>
+          </w:p>
+        </w:tc>
+      </w:tr>
+      <w:tr>
+        <w:trPr>
+          <w:trHeight w:val="600"/>
+        </w:trPr>
+        <w:tc>
+          <w:tcPr>
+            <w:tcW w:w="1180" w:type="dxa"/>
+            <w:tcBorders>
+              <w:top w:val="nil"/>
+              <w:left w:val="single" w:sz="4" w:space="0" w:color="auto"/>
+              <w:bottom w:val="single" w:sz="4" w:space="0" w:color="auto"/>
+              <w:right w:val="single" w:sz="4" w:space="0" w:color="auto"/>
+            </w:tcBorders>
+            <w:shd w:val="clear" w:color="000000" w:fill="F2F2F2"/>
+            <w:vAlign w:val="bottom"/>
+            <w:hideMark/>
+          </w:tcPr>
+          <w:p>
+            <w:pPr>
+              <w:spacing w:after="0" w:line="240" w:lineRule="auto"/>
+              <w:rPr>
+                <w:rFonts w:ascii="Calibri" w:eastAsia="Times New Roman" w:hAnsi="Calibri" w:cs="Calibri"/>
+                <w:color w:val="000000"/>
+                <w:lang w:val="en-GB" w:eastAsia="ca-ES"/>
+              </w:rPr>
+            </w:pPr>
+            <w:r>
+              <w:rPr>
+                <w:rFonts w:ascii="Calibri" w:eastAsia="Times New Roman" w:hAnsi="Calibri" w:cs="Calibri"/>
+                <w:color w:val="000000"/>
+                <w:lang w:val="en-GB" w:eastAsia="ca-ES"/>
+              </w:rPr>
+              <w:t>Actual result</w:t>
+            </w:r>
+          </w:p>
+        </w:tc>
+        <w:tc>
+          <w:tcPr>
+            <w:tcW w:w="7320" w:type="dxa"/>
+            <w:gridSpan w:val="5"/>
+            <w:tcBorders>
+              <w:top w:val="single" w:sz="4" w:space="0" w:color="auto"/>
+              <w:left w:val="nil"/>
+              <w:bottom w:val="single" w:sz="4" w:space="0" w:color="auto"/>
+              <w:right w:val="single" w:sz="4" w:space="0" w:color="auto"/>
+            </w:tcBorders>
+            <w:shd w:val="clear" w:color="auto" w:fill="auto"/>
+            <w:noWrap/>
+            <w:vAlign w:val="bottom"/>
+            <w:hideMark/>
+          </w:tcPr>
+          <w:p>
+            <w:pPr>
+              <w:spacing w:after="0" w:line="240" w:lineRule="auto"/>
+              <w:rPr>
+                <w:rFonts w:ascii="Calibri" w:eastAsia="Times New Roman" w:hAnsi="Calibri" w:cs="Calibri"/>
+                <w:color w:val="000000"/>
+                <w:lang w:val="es-ES" w:eastAsia="ca-ES"/>
+              </w:rPr>
+            </w:pPr>
+            <w:r>
+              <w:rPr>
+                <w:rFonts w:ascii="Calibri" w:eastAsia="Times New Roman" w:hAnsi="Calibri" w:cs="Calibri"/>
+                <w:color w:val="000000"/>
+                <w:lang w:val="es-ES" w:eastAsia="ca-ES"/>
+              </w:rPr>
+              <w:t> El programa no deber</w:t>
+            </w:r>
+            <w:r>
+              <w:rPr>
+                <w:rFonts w:ascii="Calibri" w:eastAsia="Times New Roman" w:hAnsi="Calibri" w:cs="Calibri"/>
+                <w:color w:val="000000"/>
+                <w:lang w:val="es-ES" w:eastAsia="ca-ES"/>
+              </w:rPr>
+              <w:t>í</w:t>
+            </w:r>
+            <w:r>
+              <w:rPr>
+                <w:rFonts w:ascii="Calibri" w:eastAsia="Times New Roman" w:hAnsi="Calibri" w:cs="Calibri"/>
+                <w:color w:val="000000"/>
+                <w:lang w:val="es-ES" w:eastAsia="ca-ES"/>
+              </w:rPr>
+              <w:t>a r</w:t>
+            </w:r>
+            <w:r>
+              <w:rPr>
+                <w:rFonts w:ascii="Calibri" w:eastAsia="Times New Roman" w:hAnsi="Calibri" w:cs="Calibri"/>
+                <w:color w:val="000000"/>
+                <w:lang w:val="es-ES" w:eastAsia="ca-ES"/>
+              </w:rPr>
+              <w:t>econocer la función o debería reportar una incidencia.</w:t>
+            </w:r>
+          </w:p>
+        </w:tc>
+      </w:tr>
+      <w:tr>
+        <w:trPr>
+          <w:trHeight w:val="300"/>
+        </w:trPr>
+        <w:tc>
+          <w:tcPr>
+            <w:tcW w:w="1180" w:type="dxa"/>
+            <w:tcBorders>
+              <w:top w:val="nil"/>
+              <w:left w:val="single" w:sz="4" w:space="0" w:color="auto"/>
+              <w:bottom w:val="single" w:sz="4" w:space="0" w:color="auto"/>
+              <w:right w:val="single" w:sz="4" w:space="0" w:color="auto"/>
+            </w:tcBorders>
+            <w:shd w:val="clear" w:color="000000" w:fill="F2F2F2"/>
+            <w:vAlign w:val="bottom"/>
+            <w:hideMark/>
+          </w:tcPr>
+          <w:p>
+            <w:pPr>
+              <w:spacing w:after="0" w:line="240" w:lineRule="auto"/>
+              <w:rPr>
+                <w:rFonts w:ascii="Calibri" w:eastAsia="Times New Roman" w:hAnsi="Calibri" w:cs="Calibri"/>
+                <w:color w:val="000000"/>
+                <w:lang w:val="en-GB" w:eastAsia="ca-ES"/>
+              </w:rPr>
+            </w:pPr>
+            <w:r>
+              <w:rPr>
+                <w:rFonts w:ascii="Calibri" w:eastAsia="Times New Roman" w:hAnsi="Calibri" w:cs="Calibri"/>
+                <w:color w:val="000000"/>
+                <w:lang w:val="en-GB" w:eastAsia="ca-ES"/>
+              </w:rPr>
+              <w:t>Solution</w:t>
+            </w:r>
+          </w:p>
+        </w:tc>
+        <w:tc>
+          <w:tcPr>
+            <w:tcW w:w="7320" w:type="dxa"/>
+            <w:gridSpan w:val="5"/>
+            <w:tcBorders>
+              <w:top w:val="single" w:sz="4" w:space="0" w:color="auto"/>
+              <w:left w:val="nil"/>
+              <w:bottom w:val="single" w:sz="4" w:space="0" w:color="auto"/>
+              <w:right w:val="single" w:sz="4" w:space="0" w:color="auto"/>
+            </w:tcBorders>
+            <w:shd w:val="clear" w:color="auto" w:fill="auto"/>
+            <w:noWrap/>
+            <w:vAlign w:val="bottom"/>
+            <w:hideMark/>
+          </w:tcPr>
+          <w:p>
+            <w:pPr>
+              <w:spacing w:after="0" w:line="240" w:lineRule="auto"/>
+              <w:rPr>
+                <w:rFonts w:ascii="Calibri" w:eastAsia="Times New Roman" w:hAnsi="Calibri" w:cs="Calibri"/>
+                <w:color w:val="000000"/>
+                <w:lang w:val="es-ES" w:eastAsia="ca-ES"/>
+              </w:rPr>
+            </w:pPr>
+            <w:r>
+              <w:rPr>
+                <w:rFonts w:ascii="Calibri" w:eastAsia="Times New Roman" w:hAnsi="Calibri" w:cs="Calibri"/>
+                <w:color w:val="000000"/>
+                <w:lang w:val="es-ES" w:eastAsia="ca-ES"/>
+              </w:rPr>
+              <w:t xml:space="preserve"> Añadir la cabecera de </w:t>
+            </w:r>
+            <w:r>
+              <w:rPr>
+                <w:rFonts w:ascii="Calibri" w:eastAsia="Times New Roman" w:hAnsi="Calibri" w:cs="Calibri"/>
+                <w:color w:val="000000"/>
+                <w:lang w:val="es-ES" w:eastAsia="ca-ES"/>
+              </w:rPr>
+              <w:t xml:space="preserve">función en el fichero </w:t>
+            </w:r>
+            <w:proofErr w:type="spellStart"/>
+            <w:r>
+              <w:rPr>
+                <w:rFonts w:ascii="Calibri" w:eastAsia="Times New Roman" w:hAnsi="Calibri" w:cs="Calibri"/>
+                <w:color w:val="000000"/>
+                <w:lang w:val="es-ES" w:eastAsia="ca-ES"/>
+              </w:rPr>
+              <w:t>menu.h</w:t>
+            </w:r>
+            <w:proofErr w:type="spellEnd"/>
+          </w:p>
+        </w:tc>
+      </w:tr>
+    </w:tbl>
+    <w:p>
+      <w:pPr>
+        <w:rPr>
+          <w:b/>
+          <w:sz w:val="28"/>
+        </w:rPr>
+      </w:pPr>
+    </w:p>
+    <w:p>
+      <w:pPr>
+        <w:rPr>
+          <w:b/>
+          <w:sz w:val="28"/>
+        </w:rPr>
+      </w:pPr>
+    </w:p>
+    <w:p>
+      <w:pPr>
+        <w:rPr>
+          <w:b/>
+          <w:sz w:val="28"/>
+        </w:rPr>
+      </w:pPr>
+    </w:p>
     <w:p>
       <w:pPr>
         <w:rPr>
@@ -8635,7 +9600,6 @@
                 <w:color w:val="000000"/>
                 <w:lang w:val="en-GB" w:eastAsia="ca-ES"/>
               </w:rPr>
-              <w:lastRenderedPageBreak/>
               <w:t>ID</w:t>
             </w:r>
           </w:p>
@@ -9800,6 +10764,7 @@
                 <w:color w:val="000000"/>
                 <w:lang w:val="en-GB" w:eastAsia="ca-ES"/>
               </w:rPr>
+              <w:lastRenderedPageBreak/>
               <w:t>Get the list of students from 0 to 10 (inverse order)</w:t>
             </w:r>
           </w:p>
@@ -9837,6 +10802,7 @@
                 <w:color w:val="000000"/>
                 <w:lang w:val="en-GB" w:eastAsia="ca-ES"/>
               </w:rPr>
+              <w:lastRenderedPageBreak/>
               <w:t>Expected result</w:t>
             </w:r>
           </w:p>
@@ -13835,7 +14801,6 @@
   <w:style w:type="character" w:default="1" w:styleId="Fuentedeprrafopredeter">
     <w:name w:val="Default Paragraph Font"/>
     <w:uiPriority w:val="1"/>
-    <w:semiHidden/>
     <w:unhideWhenUsed/>
   </w:style>
   <w:style w:type="table" w:default="1" w:styleId="Tablanormal">

</xml_diff>

<commit_message>
doc: Se ha anyadido el report con el id #10 a la memoria
el report hacia referencia a la funcion goNextTimes()
</commit_message>
<xml_diff>
--- a/memoria/Memoria.docx
+++ b/memoria/Memoria.docx
@@ -422,7 +422,6 @@
                                       </w:rPr>
                                       <w:t xml:space="preserve"> </w:t>
                                     </w:r>
-                                    <w:proofErr w:type="spellStart"/>
                                     <w:r>
                                       <w:rPr>
                                         <w:color w:val="4472C4" w:themeColor="accent1"/>
@@ -430,7 +429,6 @@
                                       </w:rPr>
                                       <w:t>Debugging</w:t>
                                     </w:r>
-                                    <w:proofErr w:type="spellEnd"/>
                                   </w:sdtContent>
                                 </w:sdt>
                               </w:p>
@@ -552,7 +550,6 @@
                                 </w:rPr>
                                 <w:t xml:space="preserve"> </w:t>
                               </w:r>
-                              <w:proofErr w:type="spellStart"/>
                               <w:r>
                                 <w:rPr>
                                   <w:color w:val="4472C4" w:themeColor="accent1"/>
@@ -560,7 +557,6 @@
                                 </w:rPr>
                                 <w:t>Debugging</w:t>
                               </w:r>
-                              <w:proofErr w:type="spellEnd"/>
                             </w:sdtContent>
                           </w:sdt>
                         </w:p>
@@ -779,8 +775,6 @@
                                   <w:tab/>
                                   <w:t xml:space="preserve">  David Seguí – </w:t>
                                 </w:r>
-                                <w:proofErr w:type="spellStart"/>
-                                <w:proofErr w:type="gramStart"/>
                                 <w:r>
                                   <w:rPr>
                                     <w:rFonts w:ascii="Century Gothic" w:hAnsi="Century Gothic"/>
@@ -790,8 +784,6 @@
                                   </w:rPr>
                                   <w:t>david.segui</w:t>
                                 </w:r>
-                                <w:proofErr w:type="spellEnd"/>
-                                <w:proofErr w:type="gramEnd"/>
                               </w:p>
                             </w:txbxContent>
                           </wps:txbx>
@@ -922,8 +914,6 @@
                             <w:tab/>
                             <w:t xml:space="preserve">  David Seguí – </w:t>
                           </w:r>
-                          <w:proofErr w:type="spellStart"/>
-                          <w:proofErr w:type="gramStart"/>
                           <w:r>
                             <w:rPr>
                               <w:rFonts w:ascii="Century Gothic" w:hAnsi="Century Gothic"/>
@@ -933,8 +923,6 @@
                             </w:rPr>
                             <w:t>david.segui</w:t>
                           </w:r>
-                          <w:proofErr w:type="spellEnd"/>
-                          <w:proofErr w:type="gramEnd"/>
                         </w:p>
                       </w:txbxContent>
                     </v:textbox>
@@ -8391,8 +8379,6 @@
               </w:rPr>
               <w:t>Ejecutar el programa.</w:t>
             </w:r>
-            <w:bookmarkStart w:id="2" w:name="_GoBack"/>
-            <w:bookmarkEnd w:id="2"/>
           </w:p>
         </w:tc>
       </w:tr>
@@ -8652,15 +8638,7 @@
                 <w:color w:val="000000"/>
                 <w:lang w:val="es-ES" w:eastAsia="ca-ES"/>
               </w:rPr>
-              <w:t xml:space="preserve"> cambiar l</w:t>
-            </w:r>
-            <w:r>
-              <w:rPr>
-                <w:rFonts w:ascii="Calibri" w:eastAsia="Times New Roman" w:hAnsi="Calibri" w:cs="Calibri"/>
-                <w:color w:val="000000"/>
-                <w:lang w:val="es-ES" w:eastAsia="ca-ES"/>
-              </w:rPr>
-              <w:t>os parámetros que se pasan en la llamada recursiva i y j</w:t>
+              <w:t xml:space="preserve"> cambiar los parámetros que se pasan en la llamada recursiva i y j</w:t>
             </w:r>
             <w:r>
               <w:rPr>
@@ -8726,6 +8704,793 @@
         </w:rPr>
       </w:pPr>
     </w:p>
+    <w:p>
+      <w:pPr>
+        <w:rPr>
+          <w:b/>
+          <w:sz w:val="28"/>
+        </w:rPr>
+      </w:pPr>
+    </w:p>
+    <w:p>
+      <w:pPr>
+        <w:rPr>
+          <w:b/>
+          <w:sz w:val="28"/>
+        </w:rPr>
+      </w:pPr>
+      <w:proofErr w:type="spellStart"/>
+      <w:r>
+        <w:rPr>
+          <w:b/>
+          <w:sz w:val="28"/>
+        </w:rPr>
+        <w:t>Bug</w:t>
+      </w:r>
+      <w:proofErr w:type="spellEnd"/>
+      <w:r>
+        <w:rPr>
+          <w:b/>
+          <w:sz w:val="28"/>
+        </w:rPr>
+        <w:t xml:space="preserve"> report </w:t>
+      </w:r>
+      <w:proofErr w:type="spellStart"/>
+      <w:r>
+        <w:rPr>
+          <w:b/>
+          <w:sz w:val="28"/>
+        </w:rPr>
+        <w:t>template</w:t>
+      </w:r>
+      <w:proofErr w:type="spellEnd"/>
+      <w:r>
+        <w:rPr>
+          <w:b/>
+          <w:sz w:val="28"/>
+        </w:rPr>
+        <w:t xml:space="preserve"> 10</w:t>
+      </w:r>
+    </w:p>
+    <w:tbl>
+      <w:tblPr>
+        <w:tblW w:w="8500" w:type="dxa"/>
+        <w:tblCellMar>
+          <w:left w:w="70" w:type="dxa"/>
+          <w:right w:w="70" w:type="dxa"/>
+        </w:tblCellMar>
+        <w:tblLook w:val="04A0" w:firstRow="1" w:lastRow="0" w:firstColumn="1" w:lastColumn="0" w:noHBand="0" w:noVBand="1"/>
+      </w:tblPr>
+      <w:tblGrid>
+        <w:gridCol w:w="1180"/>
+        <w:gridCol w:w="1200"/>
+        <w:gridCol w:w="1200"/>
+        <w:gridCol w:w="1200"/>
+        <w:gridCol w:w="1200"/>
+        <w:gridCol w:w="2520"/>
+      </w:tblGrid>
+      <w:tr>
+        <w:trPr>
+          <w:trHeight w:val="300"/>
+        </w:trPr>
+        <w:tc>
+          <w:tcPr>
+            <w:tcW w:w="1180" w:type="dxa"/>
+            <w:tcBorders>
+              <w:top w:val="single" w:sz="4" w:space="0" w:color="auto"/>
+              <w:left w:val="single" w:sz="4" w:space="0" w:color="auto"/>
+              <w:bottom w:val="single" w:sz="4" w:space="0" w:color="auto"/>
+              <w:right w:val="single" w:sz="4" w:space="0" w:color="auto"/>
+            </w:tcBorders>
+            <w:shd w:val="clear" w:color="000000" w:fill="F2F2F2"/>
+            <w:vAlign w:val="bottom"/>
+            <w:hideMark/>
+          </w:tcPr>
+          <w:p>
+            <w:pPr>
+              <w:spacing w:after="0" w:line="240" w:lineRule="auto"/>
+              <w:rPr>
+                <w:rFonts w:ascii="Calibri" w:eastAsia="Times New Roman" w:hAnsi="Calibri" w:cs="Calibri"/>
+                <w:color w:val="000000"/>
+                <w:lang w:val="en-GB" w:eastAsia="ca-ES"/>
+              </w:rPr>
+            </w:pPr>
+            <w:r>
+              <w:rPr>
+                <w:rFonts w:ascii="Calibri" w:eastAsia="Times New Roman" w:hAnsi="Calibri" w:cs="Calibri"/>
+                <w:color w:val="000000"/>
+                <w:lang w:val="en-GB" w:eastAsia="ca-ES"/>
+              </w:rPr>
+              <w:t>ID</w:t>
+            </w:r>
+          </w:p>
+        </w:tc>
+        <w:tc>
+          <w:tcPr>
+            <w:tcW w:w="1200" w:type="dxa"/>
+            <w:tcBorders>
+              <w:top w:val="single" w:sz="4" w:space="0" w:color="auto"/>
+              <w:left w:val="nil"/>
+              <w:bottom w:val="single" w:sz="4" w:space="0" w:color="auto"/>
+              <w:right w:val="single" w:sz="4" w:space="0" w:color="auto"/>
+            </w:tcBorders>
+            <w:shd w:val="clear" w:color="auto" w:fill="auto"/>
+            <w:noWrap/>
+            <w:vAlign w:val="bottom"/>
+            <w:hideMark/>
+          </w:tcPr>
+          <w:p>
+            <w:pPr>
+              <w:spacing w:after="0" w:line="240" w:lineRule="auto"/>
+              <w:rPr>
+                <w:rFonts w:ascii="Calibri" w:eastAsia="Times New Roman" w:hAnsi="Calibri" w:cs="Calibri"/>
+                <w:color w:val="000000"/>
+                <w:lang w:val="en-GB" w:eastAsia="ca-ES"/>
+              </w:rPr>
+            </w:pPr>
+            <w:r>
+              <w:rPr>
+                <w:rFonts w:ascii="Calibri" w:eastAsia="Times New Roman" w:hAnsi="Calibri" w:cs="Calibri"/>
+                <w:color w:val="000000"/>
+                <w:lang w:val="en-GB" w:eastAsia="ca-ES"/>
+              </w:rPr>
+              <w:t> </w:t>
+            </w:r>
+            <w:r>
+              <w:rPr>
+                <w:rFonts w:ascii="Calibri" w:eastAsia="Times New Roman" w:hAnsi="Calibri" w:cs="Calibri"/>
+                <w:color w:val="000000"/>
+                <w:lang w:val="en-GB" w:eastAsia="ca-ES"/>
+              </w:rPr>
+              <w:t>10</w:t>
+            </w:r>
+          </w:p>
+        </w:tc>
+        <w:tc>
+          <w:tcPr>
+            <w:tcW w:w="1200" w:type="dxa"/>
+            <w:tcBorders>
+              <w:top w:val="single" w:sz="4" w:space="0" w:color="auto"/>
+              <w:left w:val="nil"/>
+              <w:bottom w:val="single" w:sz="4" w:space="0" w:color="auto"/>
+              <w:right w:val="single" w:sz="4" w:space="0" w:color="auto"/>
+            </w:tcBorders>
+            <w:shd w:val="clear" w:color="000000" w:fill="F2F2F2"/>
+            <w:noWrap/>
+            <w:vAlign w:val="bottom"/>
+            <w:hideMark/>
+          </w:tcPr>
+          <w:p>
+            <w:pPr>
+              <w:spacing w:after="0" w:line="240" w:lineRule="auto"/>
+              <w:rPr>
+                <w:rFonts w:ascii="Calibri" w:eastAsia="Times New Roman" w:hAnsi="Calibri" w:cs="Calibri"/>
+                <w:color w:val="000000"/>
+                <w:lang w:val="en-GB" w:eastAsia="ca-ES"/>
+              </w:rPr>
+            </w:pPr>
+            <w:r>
+              <w:rPr>
+                <w:rFonts w:ascii="Calibri" w:eastAsia="Times New Roman" w:hAnsi="Calibri" w:cs="Calibri"/>
+                <w:color w:val="000000"/>
+                <w:lang w:val="en-GB" w:eastAsia="ca-ES"/>
+              </w:rPr>
+              <w:t>Status</w:t>
+            </w:r>
+          </w:p>
+        </w:tc>
+        <w:tc>
+          <w:tcPr>
+            <w:tcW w:w="1200" w:type="dxa"/>
+            <w:tcBorders>
+              <w:top w:val="single" w:sz="4" w:space="0" w:color="auto"/>
+              <w:left w:val="nil"/>
+              <w:bottom w:val="single" w:sz="4" w:space="0" w:color="auto"/>
+              <w:right w:val="single" w:sz="4" w:space="0" w:color="auto"/>
+            </w:tcBorders>
+            <w:shd w:val="clear" w:color="auto" w:fill="auto"/>
+            <w:noWrap/>
+            <w:vAlign w:val="bottom"/>
+            <w:hideMark/>
+          </w:tcPr>
+          <w:p>
+            <w:pPr>
+              <w:spacing w:after="0" w:line="240" w:lineRule="auto"/>
+              <w:rPr>
+                <w:rFonts w:ascii="Calibri" w:eastAsia="Times New Roman" w:hAnsi="Calibri" w:cs="Calibri"/>
+                <w:color w:val="000000"/>
+                <w:lang w:val="en-GB" w:eastAsia="ca-ES"/>
+              </w:rPr>
+            </w:pPr>
+            <w:r>
+              <w:rPr>
+                <w:rFonts w:ascii="Calibri" w:eastAsia="Times New Roman" w:hAnsi="Calibri" w:cs="Calibri"/>
+                <w:color w:val="000000"/>
+                <w:lang w:val="en-GB" w:eastAsia="ca-ES"/>
+              </w:rPr>
+              <w:t> </w:t>
+            </w:r>
+            <w:r>
+              <w:rPr>
+                <w:rFonts w:ascii="Calibri" w:eastAsia="Times New Roman" w:hAnsi="Calibri" w:cs="Calibri"/>
+                <w:color w:val="000000"/>
+                <w:lang w:val="en-GB" w:eastAsia="ca-ES"/>
+              </w:rPr>
+              <w:t>Solved</w:t>
+            </w:r>
+          </w:p>
+        </w:tc>
+        <w:tc>
+          <w:tcPr>
+            <w:tcW w:w="1200" w:type="dxa"/>
+            <w:tcBorders>
+              <w:top w:val="single" w:sz="4" w:space="0" w:color="auto"/>
+              <w:left w:val="nil"/>
+              <w:bottom w:val="single" w:sz="4" w:space="0" w:color="auto"/>
+              <w:right w:val="single" w:sz="4" w:space="0" w:color="auto"/>
+            </w:tcBorders>
+            <w:shd w:val="clear" w:color="000000" w:fill="F2F2F2"/>
+            <w:noWrap/>
+            <w:vAlign w:val="bottom"/>
+            <w:hideMark/>
+          </w:tcPr>
+          <w:p>
+            <w:pPr>
+              <w:spacing w:after="0" w:line="240" w:lineRule="auto"/>
+              <w:rPr>
+                <w:rFonts w:ascii="Calibri" w:eastAsia="Times New Roman" w:hAnsi="Calibri" w:cs="Calibri"/>
+                <w:color w:val="000000"/>
+                <w:lang w:val="en-GB" w:eastAsia="ca-ES"/>
+              </w:rPr>
+            </w:pPr>
+            <w:r>
+              <w:rPr>
+                <w:rFonts w:ascii="Calibri" w:eastAsia="Times New Roman" w:hAnsi="Calibri" w:cs="Calibri"/>
+                <w:color w:val="000000"/>
+                <w:lang w:val="en-GB" w:eastAsia="ca-ES"/>
+              </w:rPr>
+              <w:t>Severity</w:t>
+            </w:r>
+          </w:p>
+        </w:tc>
+        <w:tc>
+          <w:tcPr>
+            <w:tcW w:w="2520" w:type="dxa"/>
+            <w:tcBorders>
+              <w:top w:val="single" w:sz="4" w:space="0" w:color="auto"/>
+              <w:left w:val="nil"/>
+              <w:bottom w:val="single" w:sz="4" w:space="0" w:color="auto"/>
+              <w:right w:val="single" w:sz="4" w:space="0" w:color="auto"/>
+            </w:tcBorders>
+            <w:shd w:val="clear" w:color="auto" w:fill="auto"/>
+            <w:noWrap/>
+            <w:vAlign w:val="bottom"/>
+            <w:hideMark/>
+          </w:tcPr>
+          <w:p>
+            <w:pPr>
+              <w:spacing w:after="0" w:line="240" w:lineRule="auto"/>
+              <w:rPr>
+                <w:rFonts w:ascii="Calibri" w:eastAsia="Times New Roman" w:hAnsi="Calibri" w:cs="Calibri"/>
+                <w:color w:val="000000"/>
+                <w:lang w:val="en-GB" w:eastAsia="ca-ES"/>
+              </w:rPr>
+            </w:pPr>
+            <w:r>
+              <w:rPr>
+                <w:rFonts w:ascii="Calibri" w:eastAsia="Times New Roman" w:hAnsi="Calibri" w:cs="Calibri"/>
+                <w:color w:val="000000"/>
+                <w:lang w:val="en-GB" w:eastAsia="ca-ES"/>
+              </w:rPr>
+              <w:t> </w:t>
+            </w:r>
+            <w:r>
+              <w:rPr>
+                <w:rFonts w:ascii="Calibri" w:eastAsia="Times New Roman" w:hAnsi="Calibri" w:cs="Calibri"/>
+                <w:color w:val="000000"/>
+                <w:lang w:val="en-GB" w:eastAsia="ca-ES"/>
+              </w:rPr>
+              <w:t>Alta</w:t>
+            </w:r>
+          </w:p>
+        </w:tc>
+      </w:tr>
+      <w:tr>
+        <w:trPr>
+          <w:trHeight w:val="300"/>
+        </w:trPr>
+        <w:tc>
+          <w:tcPr>
+            <w:tcW w:w="1180" w:type="dxa"/>
+            <w:tcBorders>
+              <w:top w:val="nil"/>
+              <w:left w:val="single" w:sz="4" w:space="0" w:color="auto"/>
+              <w:bottom w:val="single" w:sz="4" w:space="0" w:color="auto"/>
+              <w:right w:val="single" w:sz="4" w:space="0" w:color="auto"/>
+            </w:tcBorders>
+            <w:shd w:val="clear" w:color="000000" w:fill="F2F2F2"/>
+            <w:vAlign w:val="bottom"/>
+            <w:hideMark/>
+          </w:tcPr>
+          <w:p>
+            <w:pPr>
+              <w:spacing w:after="0" w:line="240" w:lineRule="auto"/>
+              <w:rPr>
+                <w:rFonts w:ascii="Calibri" w:eastAsia="Times New Roman" w:hAnsi="Calibri" w:cs="Calibri"/>
+                <w:color w:val="000000"/>
+                <w:lang w:val="en-GB" w:eastAsia="ca-ES"/>
+              </w:rPr>
+            </w:pPr>
+            <w:r>
+              <w:rPr>
+                <w:rFonts w:ascii="Calibri" w:eastAsia="Times New Roman" w:hAnsi="Calibri" w:cs="Calibri"/>
+                <w:color w:val="000000"/>
+                <w:lang w:val="en-GB" w:eastAsia="ca-ES"/>
+              </w:rPr>
+              <w:t>Description</w:t>
+            </w:r>
+          </w:p>
+        </w:tc>
+        <w:tc>
+          <w:tcPr>
+            <w:tcW w:w="7320" w:type="dxa"/>
+            <w:gridSpan w:val="5"/>
+            <w:tcBorders>
+              <w:top w:val="single" w:sz="4" w:space="0" w:color="auto"/>
+              <w:left w:val="nil"/>
+              <w:bottom w:val="single" w:sz="4" w:space="0" w:color="auto"/>
+              <w:right w:val="single" w:sz="4" w:space="0" w:color="auto"/>
+            </w:tcBorders>
+            <w:shd w:val="clear" w:color="auto" w:fill="auto"/>
+            <w:noWrap/>
+            <w:vAlign w:val="bottom"/>
+            <w:hideMark/>
+          </w:tcPr>
+          <w:p>
+            <w:pPr>
+              <w:spacing w:after="0" w:line="240" w:lineRule="auto"/>
+              <w:rPr>
+                <w:rFonts w:ascii="Calibri" w:eastAsia="Times New Roman" w:hAnsi="Calibri" w:cs="Calibri"/>
+                <w:color w:val="000000"/>
+                <w:lang w:val="es-ES" w:eastAsia="ca-ES"/>
+              </w:rPr>
+            </w:pPr>
+            <w:r>
+              <w:rPr>
+                <w:rFonts w:ascii="Calibri" w:eastAsia="Times New Roman" w:hAnsi="Calibri" w:cs="Calibri"/>
+                <w:color w:val="000000"/>
+                <w:lang w:val="es-ES" w:eastAsia="ca-ES"/>
+              </w:rPr>
+              <w:t> </w:t>
+            </w:r>
+            <w:r>
+              <w:rPr>
+                <w:rFonts w:ascii="Calibri" w:eastAsia="Times New Roman" w:hAnsi="Calibri" w:cs="Calibri"/>
+                <w:color w:val="000000"/>
+                <w:lang w:val="es-ES" w:eastAsia="ca-ES"/>
+              </w:rPr>
+              <w:t xml:space="preserve">La lista no avanza correctamente cuando intentamos planear una excursión </w:t>
+            </w:r>
+          </w:p>
+        </w:tc>
+      </w:tr>
+      <w:tr>
+        <w:trPr>
+          <w:trHeight w:val="600"/>
+        </w:trPr>
+        <w:tc>
+          <w:tcPr>
+            <w:tcW w:w="1180" w:type="dxa"/>
+            <w:tcBorders>
+              <w:top w:val="nil"/>
+              <w:left w:val="single" w:sz="4" w:space="0" w:color="auto"/>
+              <w:bottom w:val="single" w:sz="4" w:space="0" w:color="auto"/>
+              <w:right w:val="single" w:sz="4" w:space="0" w:color="auto"/>
+            </w:tcBorders>
+            <w:shd w:val="clear" w:color="000000" w:fill="F2F2F2"/>
+            <w:vAlign w:val="bottom"/>
+            <w:hideMark/>
+          </w:tcPr>
+          <w:p>
+            <w:pPr>
+              <w:spacing w:after="0" w:line="240" w:lineRule="auto"/>
+              <w:rPr>
+                <w:rFonts w:ascii="Calibri" w:eastAsia="Times New Roman" w:hAnsi="Calibri" w:cs="Calibri"/>
+                <w:color w:val="000000"/>
+                <w:lang w:val="en-GB" w:eastAsia="ca-ES"/>
+              </w:rPr>
+            </w:pPr>
+            <w:r>
+              <w:rPr>
+                <w:rFonts w:ascii="Calibri" w:eastAsia="Times New Roman" w:hAnsi="Calibri" w:cs="Calibri"/>
+                <w:color w:val="000000"/>
+                <w:lang w:val="en-GB" w:eastAsia="ca-ES"/>
+              </w:rPr>
+              <w:t>Steps to reproduce</w:t>
+            </w:r>
+          </w:p>
+        </w:tc>
+        <w:tc>
+          <w:tcPr>
+            <w:tcW w:w="7320" w:type="dxa"/>
+            <w:gridSpan w:val="5"/>
+            <w:tcBorders>
+              <w:top w:val="single" w:sz="4" w:space="0" w:color="auto"/>
+              <w:left w:val="nil"/>
+              <w:bottom w:val="single" w:sz="4" w:space="0" w:color="auto"/>
+              <w:right w:val="single" w:sz="4" w:space="0" w:color="auto"/>
+            </w:tcBorders>
+            <w:shd w:val="clear" w:color="auto" w:fill="auto"/>
+            <w:noWrap/>
+            <w:vAlign w:val="bottom"/>
+            <w:hideMark/>
+          </w:tcPr>
+          <w:p>
+            <w:pPr>
+              <w:spacing w:after="0" w:line="240" w:lineRule="auto"/>
+              <w:rPr>
+                <w:rFonts w:ascii="Calibri" w:eastAsia="Times New Roman" w:hAnsi="Calibri" w:cs="Calibri"/>
+                <w:color w:val="000000"/>
+                <w:lang w:val="es-ES" w:eastAsia="ca-ES"/>
+              </w:rPr>
+            </w:pPr>
+            <w:r>
+              <w:rPr>
+                <w:rFonts w:ascii="Calibri" w:eastAsia="Times New Roman" w:hAnsi="Calibri" w:cs="Calibri"/>
+                <w:color w:val="000000"/>
+                <w:lang w:val="es-ES" w:eastAsia="ca-ES"/>
+              </w:rPr>
+              <w:t> </w:t>
+            </w:r>
+            <w:r>
+              <w:rPr>
+                <w:rFonts w:ascii="Calibri" w:eastAsia="Times New Roman" w:hAnsi="Calibri" w:cs="Calibri"/>
+                <w:color w:val="000000"/>
+                <w:lang w:val="es-ES" w:eastAsia="ca-ES"/>
+              </w:rPr>
+              <w:t xml:space="preserve">Se ha comprobado mediante </w:t>
+            </w:r>
+            <w:proofErr w:type="spellStart"/>
+            <w:r>
+              <w:rPr>
+                <w:rFonts w:ascii="Calibri" w:eastAsia="Times New Roman" w:hAnsi="Calibri" w:cs="Calibri"/>
+                <w:color w:val="000000"/>
+                <w:lang w:val="es-ES" w:eastAsia="ca-ES"/>
+              </w:rPr>
+              <w:t>debugging</w:t>
+            </w:r>
+            <w:proofErr w:type="spellEnd"/>
+            <w:r>
+              <w:rPr>
+                <w:rFonts w:ascii="Calibri" w:eastAsia="Times New Roman" w:hAnsi="Calibri" w:cs="Calibri"/>
+                <w:color w:val="000000"/>
+                <w:lang w:val="es-ES" w:eastAsia="ca-ES"/>
+              </w:rPr>
+              <w:t xml:space="preserve"> a la hora de ejecutar la opción de plan a </w:t>
+            </w:r>
+            <w:proofErr w:type="spellStart"/>
+            <w:r>
+              <w:rPr>
+                <w:rFonts w:ascii="Calibri" w:eastAsia="Times New Roman" w:hAnsi="Calibri" w:cs="Calibri"/>
+                <w:color w:val="000000"/>
+                <w:lang w:val="es-ES" w:eastAsia="ca-ES"/>
+              </w:rPr>
+              <w:t>trip</w:t>
+            </w:r>
+            <w:proofErr w:type="spellEnd"/>
+            <w:r>
+              <w:rPr>
+                <w:rFonts w:ascii="Calibri" w:eastAsia="Times New Roman" w:hAnsi="Calibri" w:cs="Calibri"/>
+                <w:color w:val="000000"/>
+                <w:lang w:val="es-ES" w:eastAsia="ca-ES"/>
+              </w:rPr>
+              <w:t xml:space="preserve"> si la ciudad seleccionada por el usuario es igual a la posición en la lista</w:t>
+            </w:r>
+          </w:p>
+        </w:tc>
+      </w:tr>
+      <w:tr>
+        <w:trPr>
+          <w:trHeight w:val="600"/>
+        </w:trPr>
+        <w:tc>
+          <w:tcPr>
+            <w:tcW w:w="1180" w:type="dxa"/>
+            <w:tcBorders>
+              <w:top w:val="nil"/>
+              <w:left w:val="single" w:sz="4" w:space="0" w:color="auto"/>
+              <w:bottom w:val="single" w:sz="4" w:space="0" w:color="auto"/>
+              <w:right w:val="single" w:sz="4" w:space="0" w:color="auto"/>
+            </w:tcBorders>
+            <w:shd w:val="clear" w:color="000000" w:fill="F2F2F2"/>
+            <w:vAlign w:val="bottom"/>
+            <w:hideMark/>
+          </w:tcPr>
+          <w:p>
+            <w:pPr>
+              <w:spacing w:after="0" w:line="240" w:lineRule="auto"/>
+              <w:rPr>
+                <w:rFonts w:ascii="Calibri" w:eastAsia="Times New Roman" w:hAnsi="Calibri" w:cs="Calibri"/>
+                <w:color w:val="000000"/>
+                <w:lang w:val="en-GB" w:eastAsia="ca-ES"/>
+              </w:rPr>
+            </w:pPr>
+            <w:r>
+              <w:rPr>
+                <w:rFonts w:ascii="Calibri" w:eastAsia="Times New Roman" w:hAnsi="Calibri" w:cs="Calibri"/>
+                <w:color w:val="000000"/>
+                <w:lang w:val="en-GB" w:eastAsia="ca-ES"/>
+              </w:rPr>
+              <w:t>Expected result</w:t>
+            </w:r>
+          </w:p>
+        </w:tc>
+        <w:tc>
+          <w:tcPr>
+            <w:tcW w:w="7320" w:type="dxa"/>
+            <w:gridSpan w:val="5"/>
+            <w:tcBorders>
+              <w:top w:val="single" w:sz="4" w:space="0" w:color="auto"/>
+              <w:left w:val="nil"/>
+              <w:bottom w:val="single" w:sz="4" w:space="0" w:color="auto"/>
+              <w:right w:val="single" w:sz="4" w:space="0" w:color="auto"/>
+            </w:tcBorders>
+            <w:shd w:val="clear" w:color="auto" w:fill="auto"/>
+            <w:noWrap/>
+            <w:vAlign w:val="bottom"/>
+            <w:hideMark/>
+          </w:tcPr>
+          <w:p>
+            <w:pPr>
+              <w:spacing w:after="0" w:line="240" w:lineRule="auto"/>
+              <w:rPr>
+                <w:rFonts w:ascii="Calibri" w:eastAsia="Times New Roman" w:hAnsi="Calibri" w:cs="Calibri"/>
+                <w:color w:val="000000"/>
+                <w:lang w:val="es-ES" w:eastAsia="ca-ES"/>
+              </w:rPr>
+            </w:pPr>
+            <w:r>
+              <w:rPr>
+                <w:rFonts w:ascii="Calibri" w:eastAsia="Times New Roman" w:hAnsi="Calibri" w:cs="Calibri"/>
+                <w:color w:val="000000"/>
+                <w:lang w:val="es-ES" w:eastAsia="ca-ES"/>
+              </w:rPr>
+              <w:t> </w:t>
+            </w:r>
+            <w:r>
+              <w:rPr>
+                <w:rFonts w:ascii="Calibri" w:eastAsia="Times New Roman" w:hAnsi="Calibri" w:cs="Calibri"/>
+                <w:color w:val="000000"/>
+                <w:lang w:val="es-ES" w:eastAsia="ca-ES"/>
+              </w:rPr>
+              <w:t xml:space="preserve">La lista avanza el </w:t>
+            </w:r>
+            <w:proofErr w:type="spellStart"/>
+            <w:r>
+              <w:rPr>
+                <w:rFonts w:ascii="Calibri" w:eastAsia="Times New Roman" w:hAnsi="Calibri" w:cs="Calibri"/>
+                <w:color w:val="000000"/>
+                <w:lang w:val="es-ES" w:eastAsia="ca-ES"/>
+              </w:rPr>
+              <w:t>pdi</w:t>
+            </w:r>
+            <w:proofErr w:type="spellEnd"/>
+            <w:r>
+              <w:rPr>
+                <w:rFonts w:ascii="Calibri" w:eastAsia="Times New Roman" w:hAnsi="Calibri" w:cs="Calibri"/>
+                <w:color w:val="000000"/>
+                <w:lang w:val="es-ES" w:eastAsia="ca-ES"/>
+              </w:rPr>
+              <w:t xml:space="preserve"> hasta el punto en el que se encuentra el país que indica el usuario</w:t>
+            </w:r>
+          </w:p>
+        </w:tc>
+      </w:tr>
+      <w:tr>
+        <w:trPr>
+          <w:trHeight w:val="600"/>
+        </w:trPr>
+        <w:tc>
+          <w:tcPr>
+            <w:tcW w:w="1180" w:type="dxa"/>
+            <w:tcBorders>
+              <w:top w:val="nil"/>
+              <w:left w:val="single" w:sz="4" w:space="0" w:color="auto"/>
+              <w:bottom w:val="single" w:sz="4" w:space="0" w:color="auto"/>
+              <w:right w:val="single" w:sz="4" w:space="0" w:color="auto"/>
+            </w:tcBorders>
+            <w:shd w:val="clear" w:color="000000" w:fill="F2F2F2"/>
+            <w:vAlign w:val="bottom"/>
+            <w:hideMark/>
+          </w:tcPr>
+          <w:p>
+            <w:pPr>
+              <w:spacing w:after="0" w:line="240" w:lineRule="auto"/>
+              <w:rPr>
+                <w:rFonts w:ascii="Calibri" w:eastAsia="Times New Roman" w:hAnsi="Calibri" w:cs="Calibri"/>
+                <w:color w:val="000000"/>
+                <w:lang w:val="en-GB" w:eastAsia="ca-ES"/>
+              </w:rPr>
+            </w:pPr>
+            <w:r>
+              <w:rPr>
+                <w:rFonts w:ascii="Calibri" w:eastAsia="Times New Roman" w:hAnsi="Calibri" w:cs="Calibri"/>
+                <w:color w:val="000000"/>
+                <w:lang w:val="en-GB" w:eastAsia="ca-ES"/>
+              </w:rPr>
+              <w:t>Actual result</w:t>
+            </w:r>
+          </w:p>
+        </w:tc>
+        <w:tc>
+          <w:tcPr>
+            <w:tcW w:w="7320" w:type="dxa"/>
+            <w:gridSpan w:val="5"/>
+            <w:tcBorders>
+              <w:top w:val="single" w:sz="4" w:space="0" w:color="auto"/>
+              <w:left w:val="nil"/>
+              <w:bottom w:val="single" w:sz="4" w:space="0" w:color="auto"/>
+              <w:right w:val="single" w:sz="4" w:space="0" w:color="auto"/>
+            </w:tcBorders>
+            <w:shd w:val="clear" w:color="auto" w:fill="auto"/>
+            <w:noWrap/>
+            <w:vAlign w:val="bottom"/>
+            <w:hideMark/>
+          </w:tcPr>
+          <w:p>
+            <w:pPr>
+              <w:spacing w:after="0" w:line="240" w:lineRule="auto"/>
+              <w:rPr>
+                <w:rFonts w:ascii="Calibri" w:eastAsia="Times New Roman" w:hAnsi="Calibri" w:cs="Calibri"/>
+                <w:color w:val="000000"/>
+                <w:lang w:val="es-ES" w:eastAsia="ca-ES"/>
+              </w:rPr>
+            </w:pPr>
+            <w:r>
+              <w:rPr>
+                <w:rFonts w:ascii="Calibri" w:eastAsia="Times New Roman" w:hAnsi="Calibri" w:cs="Calibri"/>
+                <w:color w:val="000000"/>
+                <w:lang w:val="es-ES" w:eastAsia="ca-ES"/>
+              </w:rPr>
+              <w:t xml:space="preserve"> El programa no </w:t>
+            </w:r>
+            <w:r>
+              <w:rPr>
+                <w:rFonts w:ascii="Calibri" w:eastAsia="Times New Roman" w:hAnsi="Calibri" w:cs="Calibri"/>
+                <w:color w:val="000000"/>
+                <w:lang w:val="es-ES" w:eastAsia="ca-ES"/>
+              </w:rPr>
+              <w:t xml:space="preserve">avanza hasta el país indicado sino uno menos </w:t>
+            </w:r>
+            <w:proofErr w:type="spellStart"/>
+            <w:r>
+              <w:rPr>
+                <w:rFonts w:ascii="Calibri" w:eastAsia="Times New Roman" w:hAnsi="Calibri" w:cs="Calibri"/>
+                <w:color w:val="000000"/>
+                <w:lang w:val="es-ES" w:eastAsia="ca-ES"/>
+              </w:rPr>
+              <w:t>menos</w:t>
+            </w:r>
+            <w:proofErr w:type="spellEnd"/>
+            <w:r>
+              <w:rPr>
+                <w:rFonts w:ascii="Calibri" w:eastAsia="Times New Roman" w:hAnsi="Calibri" w:cs="Calibri"/>
+                <w:color w:val="000000"/>
+                <w:lang w:val="es-ES" w:eastAsia="ca-ES"/>
+              </w:rPr>
+              <w:t xml:space="preserve"> en el caso del primer elemento de la cola del </w:t>
+            </w:r>
+            <w:proofErr w:type="spellStart"/>
+            <w:r>
+              <w:rPr>
+                <w:rFonts w:ascii="Calibri" w:eastAsia="Times New Roman" w:hAnsi="Calibri" w:cs="Calibri"/>
+                <w:color w:val="000000"/>
+                <w:lang w:val="es-ES" w:eastAsia="ca-ES"/>
+              </w:rPr>
+              <w:t>pdi</w:t>
+            </w:r>
+            <w:proofErr w:type="spellEnd"/>
+          </w:p>
+        </w:tc>
+      </w:tr>
+      <w:tr>
+        <w:trPr>
+          <w:trHeight w:val="300"/>
+        </w:trPr>
+        <w:tc>
+          <w:tcPr>
+            <w:tcW w:w="1180" w:type="dxa"/>
+            <w:tcBorders>
+              <w:top w:val="nil"/>
+              <w:left w:val="single" w:sz="4" w:space="0" w:color="auto"/>
+              <w:bottom w:val="single" w:sz="4" w:space="0" w:color="auto"/>
+              <w:right w:val="single" w:sz="4" w:space="0" w:color="auto"/>
+            </w:tcBorders>
+            <w:shd w:val="clear" w:color="000000" w:fill="F2F2F2"/>
+            <w:vAlign w:val="bottom"/>
+            <w:hideMark/>
+          </w:tcPr>
+          <w:p>
+            <w:pPr>
+              <w:spacing w:after="0" w:line="240" w:lineRule="auto"/>
+              <w:rPr>
+                <w:rFonts w:ascii="Calibri" w:eastAsia="Times New Roman" w:hAnsi="Calibri" w:cs="Calibri"/>
+                <w:color w:val="000000"/>
+                <w:lang w:val="en-GB" w:eastAsia="ca-ES"/>
+              </w:rPr>
+            </w:pPr>
+            <w:r>
+              <w:rPr>
+                <w:rFonts w:ascii="Calibri" w:eastAsia="Times New Roman" w:hAnsi="Calibri" w:cs="Calibri"/>
+                <w:color w:val="000000"/>
+                <w:lang w:val="en-GB" w:eastAsia="ca-ES"/>
+              </w:rPr>
+              <w:t>Solution</w:t>
+            </w:r>
+          </w:p>
+        </w:tc>
+        <w:tc>
+          <w:tcPr>
+            <w:tcW w:w="7320" w:type="dxa"/>
+            <w:gridSpan w:val="5"/>
+            <w:tcBorders>
+              <w:top w:val="single" w:sz="4" w:space="0" w:color="auto"/>
+              <w:left w:val="nil"/>
+              <w:bottom w:val="single" w:sz="4" w:space="0" w:color="auto"/>
+              <w:right w:val="single" w:sz="4" w:space="0" w:color="auto"/>
+            </w:tcBorders>
+            <w:shd w:val="clear" w:color="auto" w:fill="auto"/>
+            <w:noWrap/>
+            <w:vAlign w:val="bottom"/>
+            <w:hideMark/>
+          </w:tcPr>
+          <w:p>
+            <w:pPr>
+              <w:spacing w:after="0" w:line="240" w:lineRule="auto"/>
+              <w:rPr>
+                <w:rFonts w:ascii="Calibri" w:eastAsia="Times New Roman" w:hAnsi="Calibri" w:cs="Calibri"/>
+                <w:color w:val="000000"/>
+                <w:lang w:val="es-ES" w:eastAsia="ca-ES"/>
+              </w:rPr>
+            </w:pPr>
+            <w:r>
+              <w:rPr>
+                <w:rFonts w:ascii="Calibri" w:eastAsia="Times New Roman" w:hAnsi="Calibri" w:cs="Calibri"/>
+                <w:color w:val="000000"/>
+                <w:lang w:val="es-ES" w:eastAsia="ca-ES"/>
+              </w:rPr>
+              <w:t> </w:t>
+            </w:r>
+            <w:r>
+              <w:rPr>
+                <w:rFonts w:ascii="Calibri" w:eastAsia="Times New Roman" w:hAnsi="Calibri" w:cs="Calibri"/>
+                <w:color w:val="000000"/>
+                <w:lang w:val="es-ES" w:eastAsia="ca-ES"/>
+              </w:rPr>
+              <w:t xml:space="preserve">Modificar la función </w:t>
+            </w:r>
+            <w:proofErr w:type="spellStart"/>
+            <w:r>
+              <w:rPr>
+                <w:rFonts w:ascii="Calibri" w:eastAsia="Times New Roman" w:hAnsi="Calibri" w:cs="Calibri"/>
+                <w:color w:val="000000"/>
+                <w:lang w:val="es-ES" w:eastAsia="ca-ES"/>
+              </w:rPr>
+              <w:t>goNextTimes</w:t>
+            </w:r>
+            <w:proofErr w:type="spellEnd"/>
+            <w:r>
+              <w:rPr>
+                <w:rFonts w:ascii="Calibri" w:eastAsia="Times New Roman" w:hAnsi="Calibri" w:cs="Calibri"/>
+                <w:color w:val="000000"/>
+                <w:lang w:val="es-ES" w:eastAsia="ca-ES"/>
+              </w:rPr>
+              <w:t xml:space="preserve"> haciendo que la inicialización de la línea 125 empiece en 0</w:t>
+            </w:r>
+          </w:p>
+        </w:tc>
+      </w:tr>
+    </w:tbl>
     <w:p>
       <w:pPr>
         <w:rPr>
@@ -8778,8 +9543,10 @@
           <w:b/>
           <w:sz w:val="28"/>
         </w:rPr>
-        <w:t>10</w:t>
+        <w:t>11</w:t>
       </w:r>
+      <w:bookmarkStart w:id="2" w:name="_GoBack"/>
+      <w:bookmarkEnd w:id="2"/>
     </w:p>
     <w:tbl>
       <w:tblPr>
@@ -8871,7 +9638,7 @@
                 <w:color w:val="000000"/>
                 <w:lang w:val="en-GB" w:eastAsia="ca-ES"/>
               </w:rPr>
-              <w:t>4</w:t>
+              <w:t>9</w:t>
             </w:r>
           </w:p>
         </w:tc>
@@ -9019,7 +9786,7 @@
                 <w:color w:val="000000"/>
                 <w:lang w:val="en-GB" w:eastAsia="ca-ES"/>
               </w:rPr>
-              <w:t>Media</w:t>
+              <w:t>Alta</w:t>
             </w:r>
           </w:p>
         </w:tc>
@@ -9090,15 +9857,7 @@
                 <w:color w:val="000000"/>
                 <w:lang w:val="es-ES" w:eastAsia="ca-ES"/>
               </w:rPr>
-              <w:t xml:space="preserve"> Faltaba la cabecera de </w:t>
-            </w:r>
-            <w:r>
-              <w:rPr>
-                <w:rFonts w:ascii="Calibri" w:eastAsia="Times New Roman" w:hAnsi="Calibri" w:cs="Calibri"/>
-                <w:color w:val="000000"/>
-                <w:lang w:val="es-ES" w:eastAsia="ca-ES"/>
-              </w:rPr>
-              <w:t xml:space="preserve">función en el fichero </w:t>
+              <w:t xml:space="preserve">El programa falla a la hora de calcular el tiempo que tarda en volar desde BCN a la ciudad destino devolviendo Core </w:t>
             </w:r>
             <w:proofErr w:type="spellStart"/>
             <w:r>
@@ -9107,9 +9866,17 @@
                 <w:color w:val="000000"/>
                 <w:lang w:val="es-ES" w:eastAsia="ca-ES"/>
               </w:rPr>
-              <w:t>menu.h</w:t>
+              <w:t>Dumped</w:t>
             </w:r>
             <w:proofErr w:type="spellEnd"/>
+            <w:r>
+              <w:rPr>
+                <w:rFonts w:ascii="Calibri" w:eastAsia="Times New Roman" w:hAnsi="Calibri" w:cs="Calibri"/>
+                <w:color w:val="000000"/>
+                <w:lang w:val="es-ES" w:eastAsia="ca-ES"/>
+              </w:rPr>
+              <w:t>.</w:t>
+            </w:r>
           </w:p>
         </w:tc>
       </w:tr>
@@ -9179,15 +9946,15 @@
                 <w:color w:val="000000"/>
                 <w:lang w:val="es-ES" w:eastAsia="ca-ES"/>
               </w:rPr>
-              <w:t xml:space="preserve"> No se ha seguido </w:t>
-            </w:r>
-            <w:r>
-              <w:rPr>
-                <w:rFonts w:ascii="Calibri" w:eastAsia="Times New Roman" w:hAnsi="Calibri" w:cs="Calibri"/>
-                <w:color w:val="000000"/>
-                <w:lang w:val="es-ES" w:eastAsia="ca-ES"/>
-              </w:rPr>
-              <w:t>ningún paso para detectar el error, simplemente se ha revisado el fichero.</w:t>
+              <w:t> </w:t>
+            </w:r>
+            <w:r>
+              <w:rPr>
+                <w:rFonts w:ascii="Calibri" w:eastAsia="Times New Roman" w:hAnsi="Calibri" w:cs="Calibri"/>
+                <w:color w:val="000000"/>
+                <w:lang w:val="es-ES" w:eastAsia="ca-ES"/>
+              </w:rPr>
+              <w:t>Ejecutar el programa.</w:t>
             </w:r>
           </w:p>
         </w:tc>
@@ -9246,43 +10013,33 @@
           <w:p>
             <w:pPr>
               <w:spacing w:after="0" w:line="240" w:lineRule="auto"/>
-              <w:rPr>
-                <w:rFonts w:ascii="Calibri" w:eastAsia="Times New Roman" w:hAnsi="Calibri" w:cs="Calibri"/>
-                <w:color w:val="000000"/>
-                <w:lang w:val="es-ES" w:eastAsia="ca-ES"/>
-              </w:rPr>
-            </w:pPr>
-            <w:r>
-              <w:rPr>
-                <w:rFonts w:ascii="Calibri" w:eastAsia="Times New Roman" w:hAnsi="Calibri" w:cs="Calibri"/>
-                <w:color w:val="000000"/>
-                <w:lang w:val="es-ES" w:eastAsia="ca-ES"/>
-              </w:rPr>
-              <w:t> Que</w:t>
-            </w:r>
-            <w:r>
-              <w:rPr>
-                <w:rFonts w:ascii="Calibri" w:eastAsia="Times New Roman" w:hAnsi="Calibri" w:cs="Calibri"/>
-                <w:color w:val="000000"/>
-                <w:lang w:val="es-ES" w:eastAsia="ca-ES"/>
-              </w:rPr>
-              <w:t xml:space="preserve"> el programa</w:t>
-            </w:r>
-            <w:r>
-              <w:rPr>
-                <w:rFonts w:ascii="Calibri" w:eastAsia="Times New Roman" w:hAnsi="Calibri" w:cs="Calibri"/>
-                <w:color w:val="000000"/>
-                <w:lang w:val="es-ES" w:eastAsia="ca-ES"/>
-              </w:rPr>
-              <w:t xml:space="preserve"> reconozca la llamada a</w:t>
-            </w:r>
-            <w:r>
-              <w:rPr>
-                <w:rFonts w:ascii="Calibri" w:eastAsia="Times New Roman" w:hAnsi="Calibri" w:cs="Calibri"/>
-                <w:color w:val="000000"/>
-                <w:lang w:val="es-ES" w:eastAsia="ca-ES"/>
-              </w:rPr>
-              <w:t xml:space="preserve"> la cabecera de función.</w:t>
+            </w:pPr>
+            <w:r>
+              <w:t xml:space="preserve">El programa calcula el </w:t>
+            </w:r>
+            <w:proofErr w:type="spellStart"/>
+            <w:r>
+              <w:t>tiempo</w:t>
+            </w:r>
+            <w:proofErr w:type="spellEnd"/>
+            <w:r>
+              <w:t xml:space="preserve"> que tarda en </w:t>
+            </w:r>
+            <w:proofErr w:type="spellStart"/>
+            <w:r>
+              <w:t>realizar</w:t>
+            </w:r>
+            <w:proofErr w:type="spellEnd"/>
+            <w:r>
+              <w:t xml:space="preserve"> el </w:t>
+            </w:r>
+            <w:proofErr w:type="spellStart"/>
+            <w:r>
+              <w:t>desplazamiento</w:t>
+            </w:r>
+            <w:proofErr w:type="spellEnd"/>
+            <w:r>
+              <w:t>.</w:t>
             </w:r>
           </w:p>
         </w:tc>
@@ -9353,31 +10110,15 @@
                 <w:color w:val="000000"/>
                 <w:lang w:val="es-ES" w:eastAsia="ca-ES"/>
               </w:rPr>
-              <w:t> El programa no deber</w:t>
-            </w:r>
-            <w:r>
-              <w:rPr>
-                <w:rFonts w:ascii="Calibri" w:eastAsia="Times New Roman" w:hAnsi="Calibri" w:cs="Calibri"/>
-                <w:color w:val="000000"/>
-                <w:lang w:val="es-ES" w:eastAsia="ca-ES"/>
-              </w:rPr>
-              <w:t>í</w:t>
-            </w:r>
-            <w:r>
-              <w:rPr>
-                <w:rFonts w:ascii="Calibri" w:eastAsia="Times New Roman" w:hAnsi="Calibri" w:cs="Calibri"/>
-                <w:color w:val="000000"/>
-                <w:lang w:val="es-ES" w:eastAsia="ca-ES"/>
-              </w:rPr>
-              <w:t>a r</w:t>
-            </w:r>
-            <w:r>
-              <w:rPr>
-                <w:rFonts w:ascii="Calibri" w:eastAsia="Times New Roman" w:hAnsi="Calibri" w:cs="Calibri"/>
-                <w:color w:val="000000"/>
-                <w:lang w:val="es-ES" w:eastAsia="ca-ES"/>
-              </w:rPr>
-              <w:t>econocer la función o debería reportar una incidencia.</w:t>
+              <w:t> </w:t>
+            </w:r>
+            <w:r>
+              <w:rPr>
+                <w:rFonts w:ascii="Calibri" w:eastAsia="Times New Roman" w:hAnsi="Calibri" w:cs="Calibri"/>
+                <w:color w:val="000000"/>
+                <w:lang w:val="es-ES" w:eastAsia="ca-ES"/>
+              </w:rPr>
+              <w:t>El programa se queda en bucle ya que no avanza la posición.</w:t>
             </w:r>
           </w:p>
         </w:tc>
@@ -9448,15 +10189,15 @@
                 <w:color w:val="000000"/>
                 <w:lang w:val="es-ES" w:eastAsia="ca-ES"/>
               </w:rPr>
-              <w:t xml:space="preserve"> Añadir la cabecera de </w:t>
-            </w:r>
-            <w:r>
-              <w:rPr>
-                <w:rFonts w:ascii="Calibri" w:eastAsia="Times New Roman" w:hAnsi="Calibri" w:cs="Calibri"/>
-                <w:color w:val="000000"/>
-                <w:lang w:val="es-ES" w:eastAsia="ca-ES"/>
-              </w:rPr>
-              <w:t xml:space="preserve">función en el fichero </w:t>
+              <w:t> </w:t>
+            </w:r>
+            <w:r>
+              <w:rPr>
+                <w:rFonts w:ascii="Calibri" w:eastAsia="Times New Roman" w:hAnsi="Calibri" w:cs="Calibri"/>
+                <w:color w:val="000000"/>
+                <w:lang w:val="es-ES" w:eastAsia="ca-ES"/>
+              </w:rPr>
+              <w:t xml:space="preserve">Dentro de la función </w:t>
             </w:r>
             <w:proofErr w:type="spellStart"/>
             <w:r>
@@ -9465,21 +10206,57 @@
                 <w:color w:val="000000"/>
                 <w:lang w:val="es-ES" w:eastAsia="ca-ES"/>
               </w:rPr>
-              <w:t>menu.h</w:t>
+              <w:t>travelThroughAltitude</w:t>
             </w:r>
             <w:proofErr w:type="spellEnd"/>
+            <w:r>
+              <w:rPr>
+                <w:rFonts w:ascii="Calibri" w:eastAsia="Times New Roman" w:hAnsi="Calibri" w:cs="Calibri"/>
+                <w:color w:val="000000"/>
+                <w:lang w:val="es-ES" w:eastAsia="ca-ES"/>
+              </w:rPr>
+              <w:t xml:space="preserve"> cambiar los parámetros que se pasan en la llamada recursiva i y j, a </w:t>
+            </w:r>
+            <w:proofErr w:type="spellStart"/>
+            <w:r>
+              <w:rPr>
+                <w:rFonts w:ascii="Calibri" w:eastAsia="Times New Roman" w:hAnsi="Calibri" w:cs="Calibri"/>
+                <w:color w:val="000000"/>
+                <w:lang w:val="es-ES" w:eastAsia="ca-ES"/>
+              </w:rPr>
+              <w:t>newI</w:t>
+            </w:r>
+            <w:proofErr w:type="spellEnd"/>
+            <w:r>
+              <w:rPr>
+                <w:rFonts w:ascii="Calibri" w:eastAsia="Times New Roman" w:hAnsi="Calibri" w:cs="Calibri"/>
+                <w:color w:val="000000"/>
+                <w:lang w:val="es-ES" w:eastAsia="ca-ES"/>
+              </w:rPr>
+              <w:t xml:space="preserve"> y </w:t>
+            </w:r>
+            <w:proofErr w:type="spellStart"/>
+            <w:r>
+              <w:rPr>
+                <w:rFonts w:ascii="Calibri" w:eastAsia="Times New Roman" w:hAnsi="Calibri" w:cs="Calibri"/>
+                <w:color w:val="000000"/>
+                <w:lang w:val="es-ES" w:eastAsia="ca-ES"/>
+              </w:rPr>
+              <w:t>newJ</w:t>
+            </w:r>
+            <w:proofErr w:type="spellEnd"/>
+            <w:r>
+              <w:rPr>
+                <w:rFonts w:ascii="Calibri" w:eastAsia="Times New Roman" w:hAnsi="Calibri" w:cs="Calibri"/>
+                <w:color w:val="000000"/>
+                <w:lang w:val="es-ES" w:eastAsia="ca-ES"/>
+              </w:rPr>
+              <w:t xml:space="preserve"> respectivamente en la línea 104.</w:t>
+            </w:r>
           </w:p>
         </w:tc>
       </w:tr>
     </w:tbl>
-    <w:p>
-      <w:pPr>
-        <w:rPr>
-          <w:b/>
-          <w:sz w:val="28"/>
-        </w:rPr>
-      </w:pPr>
-    </w:p>
     <w:p>
       <w:pPr>
         <w:rPr>
@@ -10118,6 +10895,7 @@
                 <w:color w:val="000000"/>
                 <w:lang w:val="en-GB" w:eastAsia="ca-ES"/>
               </w:rPr>
+              <w:lastRenderedPageBreak/>
               <w:t>Solution</w:t>
             </w:r>
           </w:p>
@@ -10764,7 +11542,6 @@
                 <w:color w:val="000000"/>
                 <w:lang w:val="en-GB" w:eastAsia="ca-ES"/>
               </w:rPr>
-              <w:lastRenderedPageBreak/>
               <w:t>Get the list of students from 0 to 10 (inverse order)</w:t>
             </w:r>
           </w:p>
@@ -10802,7 +11579,6 @@
                 <w:color w:val="000000"/>
                 <w:lang w:val="en-GB" w:eastAsia="ca-ES"/>
               </w:rPr>
-              <w:lastRenderedPageBreak/>
               <w:t>Expected result</w:t>
             </w:r>
           </w:p>
@@ -14801,6 +15577,7 @@
   <w:style w:type="character" w:default="1" w:styleId="Fuentedeprrafopredeter">
     <w:name w:val="Default Paragraph Font"/>
     <w:uiPriority w:val="1"/>
+    <w:semiHidden/>
     <w:unhideWhenUsed/>
   </w:style>
   <w:style w:type="table" w:default="1" w:styleId="Tablanormal">

</xml_diff>

<commit_message>
doc: Se ha anyadido el report con el id #11 referente al modulo list.c
habia una incidencia con la funcion goPrevTimes, no retrocedia
correctamente
</commit_message>
<xml_diff>
--- a/memoria/Memoria.docx
+++ b/memoria/Memoria.docx
@@ -773,16 +773,7 @@
                                     <w:szCs w:val="28"/>
                                   </w:rPr>
                                   <w:tab/>
-                                  <w:t xml:space="preserve">  David Seguí – </w:t>
-                                </w:r>
-                                <w:r>
-                                  <w:rPr>
-                                    <w:rFonts w:ascii="Century Gothic" w:hAnsi="Century Gothic"/>
-                                    <w:color w:val="595959" w:themeColor="text1" w:themeTint="A6"/>
-                                    <w:sz w:val="28"/>
-                                    <w:szCs w:val="28"/>
-                                  </w:rPr>
-                                  <w:t>david.segui</w:t>
+                                  <w:t xml:space="preserve">  David Seguí – david.segui</w:t>
                                 </w:r>
                               </w:p>
                             </w:txbxContent>
@@ -912,16 +903,7 @@
                               <w:szCs w:val="28"/>
                             </w:rPr>
                             <w:tab/>
-                            <w:t xml:space="preserve">  David Seguí – </w:t>
-                          </w:r>
-                          <w:r>
-                            <w:rPr>
-                              <w:rFonts w:ascii="Century Gothic" w:hAnsi="Century Gothic"/>
-                              <w:color w:val="595959" w:themeColor="text1" w:themeTint="A6"/>
-                              <w:sz w:val="28"/>
-                              <w:szCs w:val="28"/>
-                            </w:rPr>
-                            <w:t>david.segui</w:t>
+                            <w:t xml:space="preserve">  David Seguí – david.segui</w:t>
                           </w:r>
                         </w:p>
                       </w:txbxContent>
@@ -9506,6 +9488,14 @@
           <w:sz w:val="28"/>
         </w:rPr>
       </w:pPr>
+    </w:p>
+    <w:p>
+      <w:pPr>
+        <w:rPr>
+          <w:b/>
+          <w:sz w:val="28"/>
+        </w:rPr>
+      </w:pPr>
       <w:proofErr w:type="spellStart"/>
       <w:r>
         <w:rPr>
@@ -9536,17 +9526,15 @@
           <w:b/>
           <w:sz w:val="28"/>
         </w:rPr>
-        <w:t xml:space="preserve"> </w:t>
+        <w:t xml:space="preserve"> 1</w:t>
       </w:r>
       <w:r>
         <w:rPr>
           <w:b/>
           <w:sz w:val="28"/>
         </w:rPr>
-        <w:t>11</w:t>
+        <w:t>1</w:t>
       </w:r>
-      <w:bookmarkStart w:id="2" w:name="_GoBack"/>
-      <w:bookmarkEnd w:id="2"/>
     </w:p>
     <w:tbl>
       <w:tblPr>
@@ -9638,7 +9626,15 @@
                 <w:color w:val="000000"/>
                 <w:lang w:val="en-GB" w:eastAsia="ca-ES"/>
               </w:rPr>
-              <w:t>9</w:t>
+              <w:t>1</w:t>
+            </w:r>
+            <w:r>
+              <w:rPr>
+                <w:rFonts w:ascii="Calibri" w:eastAsia="Times New Roman" w:hAnsi="Calibri" w:cs="Calibri"/>
+                <w:color w:val="000000"/>
+                <w:lang w:val="en-GB" w:eastAsia="ca-ES"/>
+              </w:rPr>
+              <w:t>1</w:t>
             </w:r>
           </w:p>
         </w:tc>
@@ -9786,7 +9782,7 @@
                 <w:color w:val="000000"/>
                 <w:lang w:val="en-GB" w:eastAsia="ca-ES"/>
               </w:rPr>
-              <w:t>Alta</w:t>
+              <w:t>Baja</w:t>
             </w:r>
           </w:p>
         </w:tc>
@@ -9857,25 +9853,31 @@
                 <w:color w:val="000000"/>
                 <w:lang w:val="es-ES" w:eastAsia="ca-ES"/>
               </w:rPr>
-              <w:t xml:space="preserve">El programa falla a la hora de calcular el tiempo que tarda en volar desde BCN a la ciudad destino devolviendo Core </w:t>
-            </w:r>
-            <w:proofErr w:type="spellStart"/>
-            <w:r>
-              <w:rPr>
-                <w:rFonts w:ascii="Calibri" w:eastAsia="Times New Roman" w:hAnsi="Calibri" w:cs="Calibri"/>
-                <w:color w:val="000000"/>
-                <w:lang w:val="es-ES" w:eastAsia="ca-ES"/>
-              </w:rPr>
-              <w:t>Dumped</w:t>
-            </w:r>
-            <w:proofErr w:type="spellEnd"/>
-            <w:r>
-              <w:rPr>
-                <w:rFonts w:ascii="Calibri" w:eastAsia="Times New Roman" w:hAnsi="Calibri" w:cs="Calibri"/>
-                <w:color w:val="000000"/>
-                <w:lang w:val="es-ES" w:eastAsia="ca-ES"/>
-              </w:rPr>
-              <w:t>.</w:t>
+              <w:t> </w:t>
+            </w:r>
+            <w:r>
+              <w:rPr>
+                <w:rFonts w:ascii="Calibri" w:eastAsia="Times New Roman" w:hAnsi="Calibri" w:cs="Calibri"/>
+                <w:color w:val="000000"/>
+                <w:lang w:val="es-ES" w:eastAsia="ca-ES"/>
+              </w:rPr>
+              <w:t xml:space="preserve">La lista no </w:t>
+            </w:r>
+            <w:r>
+              <w:rPr>
+                <w:rFonts w:ascii="Calibri" w:eastAsia="Times New Roman" w:hAnsi="Calibri" w:cs="Calibri"/>
+                <w:color w:val="000000"/>
+                <w:lang w:val="es-ES" w:eastAsia="ca-ES"/>
+              </w:rPr>
+              <w:t>retrocede</w:t>
+            </w:r>
+            <w:r>
+              <w:rPr>
+                <w:rFonts w:ascii="Calibri" w:eastAsia="Times New Roman" w:hAnsi="Calibri" w:cs="Calibri"/>
+                <w:color w:val="000000"/>
+                <w:lang w:val="es-ES" w:eastAsia="ca-ES"/>
+              </w:rPr>
+              <w:t xml:space="preserve"> correctamente cuando intentamos planear una excursión </w:t>
             </w:r>
           </w:p>
         </w:tc>
@@ -9954,7 +9956,7 @@
                 <w:color w:val="000000"/>
                 <w:lang w:val="es-ES" w:eastAsia="ca-ES"/>
               </w:rPr>
-              <w:t>Ejecutar el programa.</w:t>
+              <w:t>No se puede testear con el programa ya que no se realiza ninguna llamada a la siguiente función.</w:t>
             </w:r>
           </w:p>
         </w:tc>
@@ -10013,33 +10015,61 @@
           <w:p>
             <w:pPr>
               <w:spacing w:after="0" w:line="240" w:lineRule="auto"/>
-            </w:pPr>
-            <w:r>
-              <w:t xml:space="preserve">El programa calcula el </w:t>
+              <w:rPr>
+                <w:rFonts w:ascii="Calibri" w:eastAsia="Times New Roman" w:hAnsi="Calibri" w:cs="Calibri"/>
+                <w:color w:val="000000"/>
+                <w:lang w:val="es-ES" w:eastAsia="ca-ES"/>
+              </w:rPr>
+            </w:pPr>
+            <w:r>
+              <w:rPr>
+                <w:rFonts w:ascii="Calibri" w:eastAsia="Times New Roman" w:hAnsi="Calibri" w:cs="Calibri"/>
+                <w:color w:val="000000"/>
+                <w:lang w:val="es-ES" w:eastAsia="ca-ES"/>
+              </w:rPr>
+              <w:t> </w:t>
+            </w:r>
+            <w:r>
+              <w:rPr>
+                <w:rFonts w:ascii="Calibri" w:eastAsia="Times New Roman" w:hAnsi="Calibri" w:cs="Calibri"/>
+                <w:color w:val="000000"/>
+                <w:lang w:val="es-ES" w:eastAsia="ca-ES"/>
+              </w:rPr>
+              <w:t xml:space="preserve">La lista </w:t>
+            </w:r>
+            <w:r>
+              <w:rPr>
+                <w:rFonts w:ascii="Calibri" w:eastAsia="Times New Roman" w:hAnsi="Calibri" w:cs="Calibri"/>
+                <w:color w:val="000000"/>
+                <w:lang w:val="es-ES" w:eastAsia="ca-ES"/>
+              </w:rPr>
+              <w:t>retrocede</w:t>
+            </w:r>
+            <w:r>
+              <w:rPr>
+                <w:rFonts w:ascii="Calibri" w:eastAsia="Times New Roman" w:hAnsi="Calibri" w:cs="Calibri"/>
+                <w:color w:val="000000"/>
+                <w:lang w:val="es-ES" w:eastAsia="ca-ES"/>
+              </w:rPr>
+              <w:t xml:space="preserve"> el </w:t>
             </w:r>
             <w:proofErr w:type="spellStart"/>
             <w:r>
-              <w:t>tiempo</w:t>
+              <w:rPr>
+                <w:rFonts w:ascii="Calibri" w:eastAsia="Times New Roman" w:hAnsi="Calibri" w:cs="Calibri"/>
+                <w:color w:val="000000"/>
+                <w:lang w:val="es-ES" w:eastAsia="ca-ES"/>
+              </w:rPr>
+              <w:t>pdi</w:t>
             </w:r>
             <w:proofErr w:type="spellEnd"/>
             <w:r>
-              <w:t xml:space="preserve"> que tarda en </w:t>
-            </w:r>
-            <w:proofErr w:type="spellStart"/>
-            <w:r>
-              <w:t>realizar</w:t>
-            </w:r>
-            <w:proofErr w:type="spellEnd"/>
-            <w:r>
-              <w:t xml:space="preserve"> el </w:t>
-            </w:r>
-            <w:proofErr w:type="spellStart"/>
-            <w:r>
-              <w:t>desplazamiento</w:t>
-            </w:r>
-            <w:proofErr w:type="spellEnd"/>
-            <w:r>
-              <w:t>.</w:t>
+              <w:rPr>
+                <w:rFonts w:ascii="Calibri" w:eastAsia="Times New Roman" w:hAnsi="Calibri" w:cs="Calibri"/>
+                <w:color w:val="000000"/>
+                <w:lang w:val="es-ES" w:eastAsia="ca-ES"/>
+              </w:rPr>
+              <w:t xml:space="preserve"> hasta el punto en el que se encuentra el país que indica el usuario</w:t>
             </w:r>
           </w:p>
         </w:tc>
@@ -10110,16 +10140,52 @@
                 <w:color w:val="000000"/>
                 <w:lang w:val="es-ES" w:eastAsia="ca-ES"/>
               </w:rPr>
-              <w:t> </w:t>
-            </w:r>
-            <w:r>
-              <w:rPr>
-                <w:rFonts w:ascii="Calibri" w:eastAsia="Times New Roman" w:hAnsi="Calibri" w:cs="Calibri"/>
-                <w:color w:val="000000"/>
-                <w:lang w:val="es-ES" w:eastAsia="ca-ES"/>
-              </w:rPr>
-              <w:t>El programa se queda en bucle ya que no avanza la posición.</w:t>
-            </w:r>
+              <w:t xml:space="preserve"> El programa no </w:t>
+            </w:r>
+            <w:r>
+              <w:rPr>
+                <w:rFonts w:ascii="Calibri" w:eastAsia="Times New Roman" w:hAnsi="Calibri" w:cs="Calibri"/>
+                <w:color w:val="000000"/>
+                <w:lang w:val="es-ES" w:eastAsia="ca-ES"/>
+              </w:rPr>
+              <w:t>retrocede</w:t>
+            </w:r>
+            <w:r>
+              <w:rPr>
+                <w:rFonts w:ascii="Calibri" w:eastAsia="Times New Roman" w:hAnsi="Calibri" w:cs="Calibri"/>
+                <w:color w:val="000000"/>
+                <w:lang w:val="es-ES" w:eastAsia="ca-ES"/>
+              </w:rPr>
+              <w:t xml:space="preserve"> hasta el país indicado sino uno menos </w:t>
+            </w:r>
+            <w:proofErr w:type="spellStart"/>
+            <w:r>
+              <w:rPr>
+                <w:rFonts w:ascii="Calibri" w:eastAsia="Times New Roman" w:hAnsi="Calibri" w:cs="Calibri"/>
+                <w:color w:val="000000"/>
+                <w:lang w:val="es-ES" w:eastAsia="ca-ES"/>
+              </w:rPr>
+              <w:t>menos</w:t>
+            </w:r>
+            <w:proofErr w:type="spellEnd"/>
+            <w:r>
+              <w:rPr>
+                <w:rFonts w:ascii="Calibri" w:eastAsia="Times New Roman" w:hAnsi="Calibri" w:cs="Calibri"/>
+                <w:color w:val="000000"/>
+                <w:lang w:val="es-ES" w:eastAsia="ca-ES"/>
+              </w:rPr>
+              <w:t xml:space="preserve"> en el caso del primer elemento de la cola del </w:t>
+            </w:r>
+            <w:proofErr w:type="spellStart"/>
+            <w:r>
+              <w:rPr>
+                <w:rFonts w:ascii="Calibri" w:eastAsia="Times New Roman" w:hAnsi="Calibri" w:cs="Calibri"/>
+                <w:color w:val="000000"/>
+                <w:lang w:val="es-ES" w:eastAsia="ca-ES"/>
+              </w:rPr>
+              <w:t>pdi</w:t>
+            </w:r>
+            <w:proofErr w:type="spellEnd"/>
           </w:p>
         </w:tc>
       </w:tr>
@@ -10197,7 +10263,7 @@
                 <w:color w:val="000000"/>
                 <w:lang w:val="es-ES" w:eastAsia="ca-ES"/>
               </w:rPr>
-              <w:t xml:space="preserve">Dentro de la función </w:t>
+              <w:t xml:space="preserve">Modificar la función </w:t>
             </w:r>
             <w:proofErr w:type="spellStart"/>
             <w:r>
@@ -10206,7 +10272,23 @@
                 <w:color w:val="000000"/>
                 <w:lang w:val="es-ES" w:eastAsia="ca-ES"/>
               </w:rPr>
-              <w:t>travelThroughAltitude</w:t>
+              <w:t>go</w:t>
+            </w:r>
+            <w:r>
+              <w:rPr>
+                <w:rFonts w:ascii="Calibri" w:eastAsia="Times New Roman" w:hAnsi="Calibri" w:cs="Calibri"/>
+                <w:color w:val="000000"/>
+                <w:lang w:val="es-ES" w:eastAsia="ca-ES"/>
+              </w:rPr>
+              <w:t>Prev</w:t>
+            </w:r>
+            <w:r>
+              <w:rPr>
+                <w:rFonts w:ascii="Calibri" w:eastAsia="Times New Roman" w:hAnsi="Calibri" w:cs="Calibri"/>
+                <w:color w:val="000000"/>
+                <w:lang w:val="es-ES" w:eastAsia="ca-ES"/>
+              </w:rPr>
+              <w:t>Times</w:t>
             </w:r>
             <w:proofErr w:type="spellEnd"/>
             <w:r>
@@ -10215,48 +10297,795 @@
                 <w:color w:val="000000"/>
                 <w:lang w:val="es-ES" w:eastAsia="ca-ES"/>
               </w:rPr>
-              <w:t xml:space="preserve"> cambiar los parámetros que se pasan en la llamada recursiva i y j, a </w:t>
-            </w:r>
-            <w:proofErr w:type="spellStart"/>
-            <w:r>
-              <w:rPr>
-                <w:rFonts w:ascii="Calibri" w:eastAsia="Times New Roman" w:hAnsi="Calibri" w:cs="Calibri"/>
-                <w:color w:val="000000"/>
-                <w:lang w:val="es-ES" w:eastAsia="ca-ES"/>
-              </w:rPr>
-              <w:t>newI</w:t>
-            </w:r>
-            <w:proofErr w:type="spellEnd"/>
-            <w:r>
-              <w:rPr>
-                <w:rFonts w:ascii="Calibri" w:eastAsia="Times New Roman" w:hAnsi="Calibri" w:cs="Calibri"/>
-                <w:color w:val="000000"/>
-                <w:lang w:val="es-ES" w:eastAsia="ca-ES"/>
-              </w:rPr>
-              <w:t xml:space="preserve"> y </w:t>
-            </w:r>
-            <w:proofErr w:type="spellStart"/>
-            <w:r>
-              <w:rPr>
-                <w:rFonts w:ascii="Calibri" w:eastAsia="Times New Roman" w:hAnsi="Calibri" w:cs="Calibri"/>
-                <w:color w:val="000000"/>
-                <w:lang w:val="es-ES" w:eastAsia="ca-ES"/>
-              </w:rPr>
-              <w:t>newJ</w:t>
-            </w:r>
-            <w:proofErr w:type="spellEnd"/>
-            <w:r>
-              <w:rPr>
-                <w:rFonts w:ascii="Calibri" w:eastAsia="Times New Roman" w:hAnsi="Calibri" w:cs="Calibri"/>
-                <w:color w:val="000000"/>
-                <w:lang w:val="es-ES" w:eastAsia="ca-ES"/>
-              </w:rPr>
-              <w:t xml:space="preserve"> respectivamente en la línea 104.</w:t>
+              <w:t xml:space="preserve"> haciendo que la inicialización de la línea 1</w:t>
+            </w:r>
+            <w:r>
+              <w:rPr>
+                <w:rFonts w:ascii="Calibri" w:eastAsia="Times New Roman" w:hAnsi="Calibri" w:cs="Calibri"/>
+                <w:color w:val="000000"/>
+                <w:lang w:val="es-ES" w:eastAsia="ca-ES"/>
+              </w:rPr>
+              <w:t>40</w:t>
+            </w:r>
+            <w:bookmarkStart w:id="2" w:name="_GoBack"/>
+            <w:bookmarkEnd w:id="2"/>
+            <w:r>
+              <w:rPr>
+                <w:rFonts w:ascii="Calibri" w:eastAsia="Times New Roman" w:hAnsi="Calibri" w:cs="Calibri"/>
+                <w:color w:val="000000"/>
+                <w:lang w:val="es-ES" w:eastAsia="ca-ES"/>
+              </w:rPr>
+              <w:t xml:space="preserve"> empiece en 0</w:t>
             </w:r>
           </w:p>
         </w:tc>
       </w:tr>
     </w:tbl>
+    <w:p>
+      <w:pPr>
+        <w:rPr>
+          <w:b/>
+          <w:sz w:val="28"/>
+        </w:rPr>
+      </w:pPr>
+    </w:p>
+    <w:p>
+      <w:pPr>
+        <w:rPr>
+          <w:b/>
+          <w:sz w:val="28"/>
+        </w:rPr>
+      </w:pPr>
+      <w:proofErr w:type="spellStart"/>
+      <w:r>
+        <w:rPr>
+          <w:b/>
+          <w:sz w:val="28"/>
+        </w:rPr>
+        <w:t>Bug</w:t>
+      </w:r>
+      <w:proofErr w:type="spellEnd"/>
+      <w:r>
+        <w:rPr>
+          <w:b/>
+          <w:sz w:val="28"/>
+        </w:rPr>
+        <w:t xml:space="preserve"> report </w:t>
+      </w:r>
+      <w:proofErr w:type="spellStart"/>
+      <w:r>
+        <w:rPr>
+          <w:b/>
+          <w:sz w:val="28"/>
+        </w:rPr>
+        <w:t>template</w:t>
+      </w:r>
+      <w:proofErr w:type="spellEnd"/>
+      <w:r>
+        <w:rPr>
+          <w:b/>
+          <w:sz w:val="28"/>
+        </w:rPr>
+        <w:t xml:space="preserve"> 11</w:t>
+      </w:r>
+    </w:p>
+    <w:tbl>
+      <w:tblPr>
+        <w:tblW w:w="8500" w:type="dxa"/>
+        <w:tblCellMar>
+          <w:left w:w="70" w:type="dxa"/>
+          <w:right w:w="70" w:type="dxa"/>
+        </w:tblCellMar>
+        <w:tblLook w:val="04A0" w:firstRow="1" w:lastRow="0" w:firstColumn="1" w:lastColumn="0" w:noHBand="0" w:noVBand="1"/>
+      </w:tblPr>
+      <w:tblGrid>
+        <w:gridCol w:w="1180"/>
+        <w:gridCol w:w="1200"/>
+        <w:gridCol w:w="1200"/>
+        <w:gridCol w:w="1200"/>
+        <w:gridCol w:w="1200"/>
+        <w:gridCol w:w="2520"/>
+      </w:tblGrid>
+      <w:tr>
+        <w:trPr>
+          <w:trHeight w:val="300"/>
+        </w:trPr>
+        <w:tc>
+          <w:tcPr>
+            <w:tcW w:w="1180" w:type="dxa"/>
+            <w:tcBorders>
+              <w:top w:val="single" w:sz="4" w:space="0" w:color="auto"/>
+              <w:left w:val="single" w:sz="4" w:space="0" w:color="auto"/>
+              <w:bottom w:val="single" w:sz="4" w:space="0" w:color="auto"/>
+              <w:right w:val="single" w:sz="4" w:space="0" w:color="auto"/>
+            </w:tcBorders>
+            <w:shd w:val="clear" w:color="000000" w:fill="F2F2F2"/>
+            <w:vAlign w:val="bottom"/>
+            <w:hideMark/>
+          </w:tcPr>
+          <w:p>
+            <w:pPr>
+              <w:spacing w:after="0" w:line="240" w:lineRule="auto"/>
+              <w:rPr>
+                <w:rFonts w:ascii="Calibri" w:eastAsia="Times New Roman" w:hAnsi="Calibri" w:cs="Calibri"/>
+                <w:color w:val="000000"/>
+                <w:lang w:val="en-GB" w:eastAsia="ca-ES"/>
+              </w:rPr>
+            </w:pPr>
+            <w:r>
+              <w:rPr>
+                <w:rFonts w:ascii="Calibri" w:eastAsia="Times New Roman" w:hAnsi="Calibri" w:cs="Calibri"/>
+                <w:color w:val="000000"/>
+                <w:lang w:val="en-GB" w:eastAsia="ca-ES"/>
+              </w:rPr>
+              <w:t>ID</w:t>
+            </w:r>
+          </w:p>
+        </w:tc>
+        <w:tc>
+          <w:tcPr>
+            <w:tcW w:w="1200" w:type="dxa"/>
+            <w:tcBorders>
+              <w:top w:val="single" w:sz="4" w:space="0" w:color="auto"/>
+              <w:left w:val="nil"/>
+              <w:bottom w:val="single" w:sz="4" w:space="0" w:color="auto"/>
+              <w:right w:val="single" w:sz="4" w:space="0" w:color="auto"/>
+            </w:tcBorders>
+            <w:shd w:val="clear" w:color="auto" w:fill="auto"/>
+            <w:noWrap/>
+            <w:vAlign w:val="bottom"/>
+            <w:hideMark/>
+          </w:tcPr>
+          <w:p>
+            <w:pPr>
+              <w:spacing w:after="0" w:line="240" w:lineRule="auto"/>
+              <w:rPr>
+                <w:rFonts w:ascii="Calibri" w:eastAsia="Times New Roman" w:hAnsi="Calibri" w:cs="Calibri"/>
+                <w:color w:val="000000"/>
+                <w:lang w:val="en-GB" w:eastAsia="ca-ES"/>
+              </w:rPr>
+            </w:pPr>
+            <w:r>
+              <w:rPr>
+                <w:rFonts w:ascii="Calibri" w:eastAsia="Times New Roman" w:hAnsi="Calibri" w:cs="Calibri"/>
+                <w:color w:val="000000"/>
+                <w:lang w:val="en-GB" w:eastAsia="ca-ES"/>
+              </w:rPr>
+              <w:t> </w:t>
+            </w:r>
+            <w:r>
+              <w:rPr>
+                <w:rFonts w:ascii="Calibri" w:eastAsia="Times New Roman" w:hAnsi="Calibri" w:cs="Calibri"/>
+                <w:color w:val="000000"/>
+                <w:lang w:val="en-GB" w:eastAsia="ca-ES"/>
+              </w:rPr>
+              <w:t>9</w:t>
+            </w:r>
+          </w:p>
+        </w:tc>
+        <w:tc>
+          <w:tcPr>
+            <w:tcW w:w="1200" w:type="dxa"/>
+            <w:tcBorders>
+              <w:top w:val="single" w:sz="4" w:space="0" w:color="auto"/>
+              <w:left w:val="nil"/>
+              <w:bottom w:val="single" w:sz="4" w:space="0" w:color="auto"/>
+              <w:right w:val="single" w:sz="4" w:space="0" w:color="auto"/>
+            </w:tcBorders>
+            <w:shd w:val="clear" w:color="000000" w:fill="F2F2F2"/>
+            <w:noWrap/>
+            <w:vAlign w:val="bottom"/>
+            <w:hideMark/>
+          </w:tcPr>
+          <w:p>
+            <w:pPr>
+              <w:spacing w:after="0" w:line="240" w:lineRule="auto"/>
+              <w:rPr>
+                <w:rFonts w:ascii="Calibri" w:eastAsia="Times New Roman" w:hAnsi="Calibri" w:cs="Calibri"/>
+                <w:color w:val="000000"/>
+                <w:lang w:val="en-GB" w:eastAsia="ca-ES"/>
+              </w:rPr>
+            </w:pPr>
+            <w:r>
+              <w:rPr>
+                <w:rFonts w:ascii="Calibri" w:eastAsia="Times New Roman" w:hAnsi="Calibri" w:cs="Calibri"/>
+                <w:color w:val="000000"/>
+                <w:lang w:val="en-GB" w:eastAsia="ca-ES"/>
+              </w:rPr>
+              <w:t>Status</w:t>
+            </w:r>
+          </w:p>
+        </w:tc>
+        <w:tc>
+          <w:tcPr>
+            <w:tcW w:w="1200" w:type="dxa"/>
+            <w:tcBorders>
+              <w:top w:val="single" w:sz="4" w:space="0" w:color="auto"/>
+              <w:left w:val="nil"/>
+              <w:bottom w:val="single" w:sz="4" w:space="0" w:color="auto"/>
+              <w:right w:val="single" w:sz="4" w:space="0" w:color="auto"/>
+            </w:tcBorders>
+            <w:shd w:val="clear" w:color="auto" w:fill="auto"/>
+            <w:noWrap/>
+            <w:vAlign w:val="bottom"/>
+            <w:hideMark/>
+          </w:tcPr>
+          <w:p>
+            <w:pPr>
+              <w:spacing w:after="0" w:line="240" w:lineRule="auto"/>
+              <w:rPr>
+                <w:rFonts w:ascii="Calibri" w:eastAsia="Times New Roman" w:hAnsi="Calibri" w:cs="Calibri"/>
+                <w:color w:val="000000"/>
+                <w:lang w:val="en-GB" w:eastAsia="ca-ES"/>
+              </w:rPr>
+            </w:pPr>
+            <w:r>
+              <w:rPr>
+                <w:rFonts w:ascii="Calibri" w:eastAsia="Times New Roman" w:hAnsi="Calibri" w:cs="Calibri"/>
+                <w:color w:val="000000"/>
+                <w:lang w:val="en-GB" w:eastAsia="ca-ES"/>
+              </w:rPr>
+              <w:t> </w:t>
+            </w:r>
+            <w:r>
+              <w:rPr>
+                <w:rFonts w:ascii="Calibri" w:eastAsia="Times New Roman" w:hAnsi="Calibri" w:cs="Calibri"/>
+                <w:color w:val="000000"/>
+                <w:lang w:val="en-GB" w:eastAsia="ca-ES"/>
+              </w:rPr>
+              <w:t>Solved</w:t>
+            </w:r>
+          </w:p>
+        </w:tc>
+        <w:tc>
+          <w:tcPr>
+            <w:tcW w:w="1200" w:type="dxa"/>
+            <w:tcBorders>
+              <w:top w:val="single" w:sz="4" w:space="0" w:color="auto"/>
+              <w:left w:val="nil"/>
+              <w:bottom w:val="single" w:sz="4" w:space="0" w:color="auto"/>
+              <w:right w:val="single" w:sz="4" w:space="0" w:color="auto"/>
+            </w:tcBorders>
+            <w:shd w:val="clear" w:color="000000" w:fill="F2F2F2"/>
+            <w:noWrap/>
+            <w:vAlign w:val="bottom"/>
+            <w:hideMark/>
+          </w:tcPr>
+          <w:p>
+            <w:pPr>
+              <w:spacing w:after="0" w:line="240" w:lineRule="auto"/>
+              <w:rPr>
+                <w:rFonts w:ascii="Calibri" w:eastAsia="Times New Roman" w:hAnsi="Calibri" w:cs="Calibri"/>
+                <w:color w:val="000000"/>
+                <w:lang w:val="en-GB" w:eastAsia="ca-ES"/>
+              </w:rPr>
+            </w:pPr>
+            <w:r>
+              <w:rPr>
+                <w:rFonts w:ascii="Calibri" w:eastAsia="Times New Roman" w:hAnsi="Calibri" w:cs="Calibri"/>
+                <w:color w:val="000000"/>
+                <w:lang w:val="en-GB" w:eastAsia="ca-ES"/>
+              </w:rPr>
+              <w:t>Severity</w:t>
+            </w:r>
+          </w:p>
+        </w:tc>
+        <w:tc>
+          <w:tcPr>
+            <w:tcW w:w="2520" w:type="dxa"/>
+            <w:tcBorders>
+              <w:top w:val="single" w:sz="4" w:space="0" w:color="auto"/>
+              <w:left w:val="nil"/>
+              <w:bottom w:val="single" w:sz="4" w:space="0" w:color="auto"/>
+              <w:right w:val="single" w:sz="4" w:space="0" w:color="auto"/>
+            </w:tcBorders>
+            <w:shd w:val="clear" w:color="auto" w:fill="auto"/>
+            <w:noWrap/>
+            <w:vAlign w:val="bottom"/>
+            <w:hideMark/>
+          </w:tcPr>
+          <w:p>
+            <w:pPr>
+              <w:spacing w:after="0" w:line="240" w:lineRule="auto"/>
+              <w:rPr>
+                <w:rFonts w:ascii="Calibri" w:eastAsia="Times New Roman" w:hAnsi="Calibri" w:cs="Calibri"/>
+                <w:color w:val="000000"/>
+                <w:lang w:val="en-GB" w:eastAsia="ca-ES"/>
+              </w:rPr>
+            </w:pPr>
+            <w:r>
+              <w:rPr>
+                <w:rFonts w:ascii="Calibri" w:eastAsia="Times New Roman" w:hAnsi="Calibri" w:cs="Calibri"/>
+                <w:color w:val="000000"/>
+                <w:lang w:val="en-GB" w:eastAsia="ca-ES"/>
+              </w:rPr>
+              <w:t> </w:t>
+            </w:r>
+            <w:r>
+              <w:rPr>
+                <w:rFonts w:ascii="Calibri" w:eastAsia="Times New Roman" w:hAnsi="Calibri" w:cs="Calibri"/>
+                <w:color w:val="000000"/>
+                <w:lang w:val="en-GB" w:eastAsia="ca-ES"/>
+              </w:rPr>
+              <w:t>Alta</w:t>
+            </w:r>
+          </w:p>
+        </w:tc>
+      </w:tr>
+      <w:tr>
+        <w:trPr>
+          <w:trHeight w:val="300"/>
+        </w:trPr>
+        <w:tc>
+          <w:tcPr>
+            <w:tcW w:w="1180" w:type="dxa"/>
+            <w:tcBorders>
+              <w:top w:val="nil"/>
+              <w:left w:val="single" w:sz="4" w:space="0" w:color="auto"/>
+              <w:bottom w:val="single" w:sz="4" w:space="0" w:color="auto"/>
+              <w:right w:val="single" w:sz="4" w:space="0" w:color="auto"/>
+            </w:tcBorders>
+            <w:shd w:val="clear" w:color="000000" w:fill="F2F2F2"/>
+            <w:vAlign w:val="bottom"/>
+            <w:hideMark/>
+          </w:tcPr>
+          <w:p>
+            <w:pPr>
+              <w:spacing w:after="0" w:line="240" w:lineRule="auto"/>
+              <w:rPr>
+                <w:rFonts w:ascii="Calibri" w:eastAsia="Times New Roman" w:hAnsi="Calibri" w:cs="Calibri"/>
+                <w:color w:val="000000"/>
+                <w:lang w:val="en-GB" w:eastAsia="ca-ES"/>
+              </w:rPr>
+            </w:pPr>
+            <w:r>
+              <w:rPr>
+                <w:rFonts w:ascii="Calibri" w:eastAsia="Times New Roman" w:hAnsi="Calibri" w:cs="Calibri"/>
+                <w:color w:val="000000"/>
+                <w:lang w:val="en-GB" w:eastAsia="ca-ES"/>
+              </w:rPr>
+              <w:t>Description</w:t>
+            </w:r>
+          </w:p>
+        </w:tc>
+        <w:tc>
+          <w:tcPr>
+            <w:tcW w:w="7320" w:type="dxa"/>
+            <w:gridSpan w:val="5"/>
+            <w:tcBorders>
+              <w:top w:val="single" w:sz="4" w:space="0" w:color="auto"/>
+              <w:left w:val="nil"/>
+              <w:bottom w:val="single" w:sz="4" w:space="0" w:color="auto"/>
+              <w:right w:val="single" w:sz="4" w:space="0" w:color="auto"/>
+            </w:tcBorders>
+            <w:shd w:val="clear" w:color="auto" w:fill="auto"/>
+            <w:noWrap/>
+            <w:vAlign w:val="bottom"/>
+            <w:hideMark/>
+          </w:tcPr>
+          <w:p>
+            <w:pPr>
+              <w:spacing w:after="0" w:line="240" w:lineRule="auto"/>
+              <w:rPr>
+                <w:rFonts w:ascii="Calibri" w:eastAsia="Times New Roman" w:hAnsi="Calibri" w:cs="Calibri"/>
+                <w:color w:val="000000"/>
+                <w:lang w:val="es-ES" w:eastAsia="ca-ES"/>
+              </w:rPr>
+            </w:pPr>
+            <w:r>
+              <w:rPr>
+                <w:rFonts w:ascii="Calibri" w:eastAsia="Times New Roman" w:hAnsi="Calibri" w:cs="Calibri"/>
+                <w:color w:val="000000"/>
+                <w:lang w:val="es-ES" w:eastAsia="ca-ES"/>
+              </w:rPr>
+              <w:t xml:space="preserve">El programa falla a la hora de calcular el tiempo que tarda en volar desde BCN a la ciudad destino devolviendo Core </w:t>
+            </w:r>
+            <w:proofErr w:type="spellStart"/>
+            <w:r>
+              <w:rPr>
+                <w:rFonts w:ascii="Calibri" w:eastAsia="Times New Roman" w:hAnsi="Calibri" w:cs="Calibri"/>
+                <w:color w:val="000000"/>
+                <w:lang w:val="es-ES" w:eastAsia="ca-ES"/>
+              </w:rPr>
+              <w:t>Dumped</w:t>
+            </w:r>
+            <w:proofErr w:type="spellEnd"/>
+            <w:r>
+              <w:rPr>
+                <w:rFonts w:ascii="Calibri" w:eastAsia="Times New Roman" w:hAnsi="Calibri" w:cs="Calibri"/>
+                <w:color w:val="000000"/>
+                <w:lang w:val="es-ES" w:eastAsia="ca-ES"/>
+              </w:rPr>
+              <w:t>.</w:t>
+            </w:r>
+          </w:p>
+        </w:tc>
+      </w:tr>
+      <w:tr>
+        <w:trPr>
+          <w:trHeight w:val="600"/>
+        </w:trPr>
+        <w:tc>
+          <w:tcPr>
+            <w:tcW w:w="1180" w:type="dxa"/>
+            <w:tcBorders>
+              <w:top w:val="nil"/>
+              <w:left w:val="single" w:sz="4" w:space="0" w:color="auto"/>
+              <w:bottom w:val="single" w:sz="4" w:space="0" w:color="auto"/>
+              <w:right w:val="single" w:sz="4" w:space="0" w:color="auto"/>
+            </w:tcBorders>
+            <w:shd w:val="clear" w:color="000000" w:fill="F2F2F2"/>
+            <w:vAlign w:val="bottom"/>
+            <w:hideMark/>
+          </w:tcPr>
+          <w:p>
+            <w:pPr>
+              <w:spacing w:after="0" w:line="240" w:lineRule="auto"/>
+              <w:rPr>
+                <w:rFonts w:ascii="Calibri" w:eastAsia="Times New Roman" w:hAnsi="Calibri" w:cs="Calibri"/>
+                <w:color w:val="000000"/>
+                <w:lang w:val="en-GB" w:eastAsia="ca-ES"/>
+              </w:rPr>
+            </w:pPr>
+            <w:r>
+              <w:rPr>
+                <w:rFonts w:ascii="Calibri" w:eastAsia="Times New Roman" w:hAnsi="Calibri" w:cs="Calibri"/>
+                <w:color w:val="000000"/>
+                <w:lang w:val="en-GB" w:eastAsia="ca-ES"/>
+              </w:rPr>
+              <w:t>Steps to reproduce</w:t>
+            </w:r>
+          </w:p>
+        </w:tc>
+        <w:tc>
+          <w:tcPr>
+            <w:tcW w:w="7320" w:type="dxa"/>
+            <w:gridSpan w:val="5"/>
+            <w:tcBorders>
+              <w:top w:val="single" w:sz="4" w:space="0" w:color="auto"/>
+              <w:left w:val="nil"/>
+              <w:bottom w:val="single" w:sz="4" w:space="0" w:color="auto"/>
+              <w:right w:val="single" w:sz="4" w:space="0" w:color="auto"/>
+            </w:tcBorders>
+            <w:shd w:val="clear" w:color="auto" w:fill="auto"/>
+            <w:noWrap/>
+            <w:vAlign w:val="bottom"/>
+            <w:hideMark/>
+          </w:tcPr>
+          <w:p>
+            <w:pPr>
+              <w:spacing w:after="0" w:line="240" w:lineRule="auto"/>
+              <w:rPr>
+                <w:rFonts w:ascii="Calibri" w:eastAsia="Times New Roman" w:hAnsi="Calibri" w:cs="Calibri"/>
+                <w:color w:val="000000"/>
+                <w:lang w:val="es-ES" w:eastAsia="ca-ES"/>
+              </w:rPr>
+            </w:pPr>
+            <w:r>
+              <w:rPr>
+                <w:rFonts w:ascii="Calibri" w:eastAsia="Times New Roman" w:hAnsi="Calibri" w:cs="Calibri"/>
+                <w:color w:val="000000"/>
+                <w:lang w:val="es-ES" w:eastAsia="ca-ES"/>
+              </w:rPr>
+              <w:t> </w:t>
+            </w:r>
+            <w:r>
+              <w:rPr>
+                <w:rFonts w:ascii="Calibri" w:eastAsia="Times New Roman" w:hAnsi="Calibri" w:cs="Calibri"/>
+                <w:color w:val="000000"/>
+                <w:lang w:val="es-ES" w:eastAsia="ca-ES"/>
+              </w:rPr>
+              <w:t>Ejecutar el programa.</w:t>
+            </w:r>
+          </w:p>
+        </w:tc>
+      </w:tr>
+      <w:tr>
+        <w:trPr>
+          <w:trHeight w:val="600"/>
+        </w:trPr>
+        <w:tc>
+          <w:tcPr>
+            <w:tcW w:w="1180" w:type="dxa"/>
+            <w:tcBorders>
+              <w:top w:val="nil"/>
+              <w:left w:val="single" w:sz="4" w:space="0" w:color="auto"/>
+              <w:bottom w:val="single" w:sz="4" w:space="0" w:color="auto"/>
+              <w:right w:val="single" w:sz="4" w:space="0" w:color="auto"/>
+            </w:tcBorders>
+            <w:shd w:val="clear" w:color="000000" w:fill="F2F2F2"/>
+            <w:vAlign w:val="bottom"/>
+            <w:hideMark/>
+          </w:tcPr>
+          <w:p>
+            <w:pPr>
+              <w:spacing w:after="0" w:line="240" w:lineRule="auto"/>
+              <w:rPr>
+                <w:rFonts w:ascii="Calibri" w:eastAsia="Times New Roman" w:hAnsi="Calibri" w:cs="Calibri"/>
+                <w:color w:val="000000"/>
+                <w:lang w:val="en-GB" w:eastAsia="ca-ES"/>
+              </w:rPr>
+            </w:pPr>
+            <w:r>
+              <w:rPr>
+                <w:rFonts w:ascii="Calibri" w:eastAsia="Times New Roman" w:hAnsi="Calibri" w:cs="Calibri"/>
+                <w:color w:val="000000"/>
+                <w:lang w:val="en-GB" w:eastAsia="ca-ES"/>
+              </w:rPr>
+              <w:t>Expected result</w:t>
+            </w:r>
+          </w:p>
+        </w:tc>
+        <w:tc>
+          <w:tcPr>
+            <w:tcW w:w="7320" w:type="dxa"/>
+            <w:gridSpan w:val="5"/>
+            <w:tcBorders>
+              <w:top w:val="single" w:sz="4" w:space="0" w:color="auto"/>
+              <w:left w:val="nil"/>
+              <w:bottom w:val="single" w:sz="4" w:space="0" w:color="auto"/>
+              <w:right w:val="single" w:sz="4" w:space="0" w:color="auto"/>
+            </w:tcBorders>
+            <w:shd w:val="clear" w:color="auto" w:fill="auto"/>
+            <w:noWrap/>
+            <w:vAlign w:val="bottom"/>
+            <w:hideMark/>
+          </w:tcPr>
+          <w:p>
+            <w:pPr>
+              <w:spacing w:after="0" w:line="240" w:lineRule="auto"/>
+            </w:pPr>
+            <w:r>
+              <w:t xml:space="preserve">El programa calcula el </w:t>
+            </w:r>
+            <w:proofErr w:type="spellStart"/>
+            <w:r>
+              <w:t>tiempo</w:t>
+            </w:r>
+            <w:proofErr w:type="spellEnd"/>
+            <w:r>
+              <w:t xml:space="preserve"> que tarda en </w:t>
+            </w:r>
+            <w:proofErr w:type="spellStart"/>
+            <w:r>
+              <w:t>realizar</w:t>
+            </w:r>
+            <w:proofErr w:type="spellEnd"/>
+            <w:r>
+              <w:t xml:space="preserve"> el </w:t>
+            </w:r>
+            <w:proofErr w:type="spellStart"/>
+            <w:r>
+              <w:t>desplazamiento</w:t>
+            </w:r>
+            <w:proofErr w:type="spellEnd"/>
+            <w:r>
+              <w:t>.</w:t>
+            </w:r>
+          </w:p>
+        </w:tc>
+      </w:tr>
+      <w:tr>
+        <w:trPr>
+          <w:trHeight w:val="600"/>
+        </w:trPr>
+        <w:tc>
+          <w:tcPr>
+            <w:tcW w:w="1180" w:type="dxa"/>
+            <w:tcBorders>
+              <w:top w:val="nil"/>
+              <w:left w:val="single" w:sz="4" w:space="0" w:color="auto"/>
+              <w:bottom w:val="single" w:sz="4" w:space="0" w:color="auto"/>
+              <w:right w:val="single" w:sz="4" w:space="0" w:color="auto"/>
+            </w:tcBorders>
+            <w:shd w:val="clear" w:color="000000" w:fill="F2F2F2"/>
+            <w:vAlign w:val="bottom"/>
+            <w:hideMark/>
+          </w:tcPr>
+          <w:p>
+            <w:pPr>
+              <w:spacing w:after="0" w:line="240" w:lineRule="auto"/>
+              <w:rPr>
+                <w:rFonts w:ascii="Calibri" w:eastAsia="Times New Roman" w:hAnsi="Calibri" w:cs="Calibri"/>
+                <w:color w:val="000000"/>
+                <w:lang w:val="en-GB" w:eastAsia="ca-ES"/>
+              </w:rPr>
+            </w:pPr>
+            <w:r>
+              <w:rPr>
+                <w:rFonts w:ascii="Calibri" w:eastAsia="Times New Roman" w:hAnsi="Calibri" w:cs="Calibri"/>
+                <w:color w:val="000000"/>
+                <w:lang w:val="en-GB" w:eastAsia="ca-ES"/>
+              </w:rPr>
+              <w:t>Actual result</w:t>
+            </w:r>
+          </w:p>
+        </w:tc>
+        <w:tc>
+          <w:tcPr>
+            <w:tcW w:w="7320" w:type="dxa"/>
+            <w:gridSpan w:val="5"/>
+            <w:tcBorders>
+              <w:top w:val="single" w:sz="4" w:space="0" w:color="auto"/>
+              <w:left w:val="nil"/>
+              <w:bottom w:val="single" w:sz="4" w:space="0" w:color="auto"/>
+              <w:right w:val="single" w:sz="4" w:space="0" w:color="auto"/>
+            </w:tcBorders>
+            <w:shd w:val="clear" w:color="auto" w:fill="auto"/>
+            <w:noWrap/>
+            <w:vAlign w:val="bottom"/>
+            <w:hideMark/>
+          </w:tcPr>
+          <w:p>
+            <w:pPr>
+              <w:spacing w:after="0" w:line="240" w:lineRule="auto"/>
+              <w:rPr>
+                <w:rFonts w:ascii="Calibri" w:eastAsia="Times New Roman" w:hAnsi="Calibri" w:cs="Calibri"/>
+                <w:color w:val="000000"/>
+                <w:lang w:val="es-ES" w:eastAsia="ca-ES"/>
+              </w:rPr>
+            </w:pPr>
+            <w:r>
+              <w:rPr>
+                <w:rFonts w:ascii="Calibri" w:eastAsia="Times New Roman" w:hAnsi="Calibri" w:cs="Calibri"/>
+                <w:color w:val="000000"/>
+                <w:lang w:val="es-ES" w:eastAsia="ca-ES"/>
+              </w:rPr>
+              <w:t> </w:t>
+            </w:r>
+            <w:r>
+              <w:rPr>
+                <w:rFonts w:ascii="Calibri" w:eastAsia="Times New Roman" w:hAnsi="Calibri" w:cs="Calibri"/>
+                <w:color w:val="000000"/>
+                <w:lang w:val="es-ES" w:eastAsia="ca-ES"/>
+              </w:rPr>
+              <w:t>El programa se queda en bucle ya que no avanza la posición.</w:t>
+            </w:r>
+          </w:p>
+        </w:tc>
+      </w:tr>
+      <w:tr>
+        <w:trPr>
+          <w:trHeight w:val="300"/>
+        </w:trPr>
+        <w:tc>
+          <w:tcPr>
+            <w:tcW w:w="1180" w:type="dxa"/>
+            <w:tcBorders>
+              <w:top w:val="nil"/>
+              <w:left w:val="single" w:sz="4" w:space="0" w:color="auto"/>
+              <w:bottom w:val="single" w:sz="4" w:space="0" w:color="auto"/>
+              <w:right w:val="single" w:sz="4" w:space="0" w:color="auto"/>
+            </w:tcBorders>
+            <w:shd w:val="clear" w:color="000000" w:fill="F2F2F2"/>
+            <w:vAlign w:val="bottom"/>
+            <w:hideMark/>
+          </w:tcPr>
+          <w:p>
+            <w:pPr>
+              <w:spacing w:after="0" w:line="240" w:lineRule="auto"/>
+              <w:rPr>
+                <w:rFonts w:ascii="Calibri" w:eastAsia="Times New Roman" w:hAnsi="Calibri" w:cs="Calibri"/>
+                <w:color w:val="000000"/>
+                <w:lang w:val="en-GB" w:eastAsia="ca-ES"/>
+              </w:rPr>
+            </w:pPr>
+            <w:r>
+              <w:rPr>
+                <w:rFonts w:ascii="Calibri" w:eastAsia="Times New Roman" w:hAnsi="Calibri" w:cs="Calibri"/>
+                <w:color w:val="000000"/>
+                <w:lang w:val="en-GB" w:eastAsia="ca-ES"/>
+              </w:rPr>
+              <w:t>Solution</w:t>
+            </w:r>
+          </w:p>
+        </w:tc>
+        <w:tc>
+          <w:tcPr>
+            <w:tcW w:w="7320" w:type="dxa"/>
+            <w:gridSpan w:val="5"/>
+            <w:tcBorders>
+              <w:top w:val="single" w:sz="4" w:space="0" w:color="auto"/>
+              <w:left w:val="nil"/>
+              <w:bottom w:val="single" w:sz="4" w:space="0" w:color="auto"/>
+              <w:right w:val="single" w:sz="4" w:space="0" w:color="auto"/>
+            </w:tcBorders>
+            <w:shd w:val="clear" w:color="auto" w:fill="auto"/>
+            <w:noWrap/>
+            <w:vAlign w:val="bottom"/>
+            <w:hideMark/>
+          </w:tcPr>
+          <w:p>
+            <w:pPr>
+              <w:spacing w:after="0" w:line="240" w:lineRule="auto"/>
+              <w:rPr>
+                <w:rFonts w:ascii="Calibri" w:eastAsia="Times New Roman" w:hAnsi="Calibri" w:cs="Calibri"/>
+                <w:color w:val="000000"/>
+                <w:lang w:val="es-ES" w:eastAsia="ca-ES"/>
+              </w:rPr>
+            </w:pPr>
+            <w:r>
+              <w:rPr>
+                <w:rFonts w:ascii="Calibri" w:eastAsia="Times New Roman" w:hAnsi="Calibri" w:cs="Calibri"/>
+                <w:color w:val="000000"/>
+                <w:lang w:val="es-ES" w:eastAsia="ca-ES"/>
+              </w:rPr>
+              <w:t> </w:t>
+            </w:r>
+            <w:r>
+              <w:rPr>
+                <w:rFonts w:ascii="Calibri" w:eastAsia="Times New Roman" w:hAnsi="Calibri" w:cs="Calibri"/>
+                <w:color w:val="000000"/>
+                <w:lang w:val="es-ES" w:eastAsia="ca-ES"/>
+              </w:rPr>
+              <w:t xml:space="preserve">Dentro de la función </w:t>
+            </w:r>
+            <w:proofErr w:type="spellStart"/>
+            <w:r>
+              <w:rPr>
+                <w:rFonts w:ascii="Calibri" w:eastAsia="Times New Roman" w:hAnsi="Calibri" w:cs="Calibri"/>
+                <w:color w:val="000000"/>
+                <w:lang w:val="es-ES" w:eastAsia="ca-ES"/>
+              </w:rPr>
+              <w:t>travelThroughAltitude</w:t>
+            </w:r>
+            <w:proofErr w:type="spellEnd"/>
+            <w:r>
+              <w:rPr>
+                <w:rFonts w:ascii="Calibri" w:eastAsia="Times New Roman" w:hAnsi="Calibri" w:cs="Calibri"/>
+                <w:color w:val="000000"/>
+                <w:lang w:val="es-ES" w:eastAsia="ca-ES"/>
+              </w:rPr>
+              <w:t xml:space="preserve"> cambiar los parámetros que se pasan en la llamada recursiva i y j, a </w:t>
+            </w:r>
+            <w:proofErr w:type="spellStart"/>
+            <w:r>
+              <w:rPr>
+                <w:rFonts w:ascii="Calibri" w:eastAsia="Times New Roman" w:hAnsi="Calibri" w:cs="Calibri"/>
+                <w:color w:val="000000"/>
+                <w:lang w:val="es-ES" w:eastAsia="ca-ES"/>
+              </w:rPr>
+              <w:t>newI</w:t>
+            </w:r>
+            <w:proofErr w:type="spellEnd"/>
+            <w:r>
+              <w:rPr>
+                <w:rFonts w:ascii="Calibri" w:eastAsia="Times New Roman" w:hAnsi="Calibri" w:cs="Calibri"/>
+                <w:color w:val="000000"/>
+                <w:lang w:val="es-ES" w:eastAsia="ca-ES"/>
+              </w:rPr>
+              <w:t xml:space="preserve"> y </w:t>
+            </w:r>
+            <w:proofErr w:type="spellStart"/>
+            <w:r>
+              <w:rPr>
+                <w:rFonts w:ascii="Calibri" w:eastAsia="Times New Roman" w:hAnsi="Calibri" w:cs="Calibri"/>
+                <w:color w:val="000000"/>
+                <w:lang w:val="es-ES" w:eastAsia="ca-ES"/>
+              </w:rPr>
+              <w:t>newJ</w:t>
+            </w:r>
+            <w:proofErr w:type="spellEnd"/>
+            <w:r>
+              <w:rPr>
+                <w:rFonts w:ascii="Calibri" w:eastAsia="Times New Roman" w:hAnsi="Calibri" w:cs="Calibri"/>
+                <w:color w:val="000000"/>
+                <w:lang w:val="es-ES" w:eastAsia="ca-ES"/>
+              </w:rPr>
+              <w:t xml:space="preserve"> respectivamente en la línea 104.</w:t>
+            </w:r>
+          </w:p>
+        </w:tc>
+      </w:tr>
+    </w:tbl>
+    <w:p>
+      <w:pPr>
+        <w:rPr>
+          <w:b/>
+          <w:sz w:val="28"/>
+        </w:rPr>
+      </w:pPr>
+    </w:p>
     <w:p>
       <w:pPr>
         <w:rPr>
@@ -10895,7 +11724,6 @@
                 <w:color w:val="000000"/>
                 <w:lang w:val="en-GB" w:eastAsia="ca-ES"/>
               </w:rPr>
-              <w:lastRenderedPageBreak/>
               <w:t>Solution</w:t>
             </w:r>
           </w:p>

</xml_diff>

<commit_message>
doc: Se ha anyadido el report referente al id #12
El report hace referencia al modulo functions.c concretamente
a la incidencia con la funcion comparePrices
</commit_message>
<xml_diff>
--- a/memoria/Memoria.docx
+++ b/memoria/Memoria.docx
@@ -9526,14 +9526,7 @@
           <w:b/>
           <w:sz w:val="28"/>
         </w:rPr>
-        <w:t xml:space="preserve"> 1</w:t>
-      </w:r>
-      <w:r>
-        <w:rPr>
-          <w:b/>
-          <w:sz w:val="28"/>
-        </w:rPr>
-        <w:t>1</w:t>
+        <w:t xml:space="preserve"> 11</w:t>
       </w:r>
     </w:p>
     <w:tbl>
@@ -9626,15 +9619,7 @@
                 <w:color w:val="000000"/>
                 <w:lang w:val="en-GB" w:eastAsia="ca-ES"/>
               </w:rPr>
-              <w:t>1</w:t>
-            </w:r>
-            <w:r>
-              <w:rPr>
-                <w:rFonts w:ascii="Calibri" w:eastAsia="Times New Roman" w:hAnsi="Calibri" w:cs="Calibri"/>
-                <w:color w:val="000000"/>
-                <w:lang w:val="en-GB" w:eastAsia="ca-ES"/>
-              </w:rPr>
-              <w:t>1</w:t>
+              <w:t>11</w:t>
             </w:r>
           </w:p>
         </w:tc>
@@ -9861,23 +9846,7 @@
                 <w:color w:val="000000"/>
                 <w:lang w:val="es-ES" w:eastAsia="ca-ES"/>
               </w:rPr>
-              <w:t xml:space="preserve">La lista no </w:t>
-            </w:r>
-            <w:r>
-              <w:rPr>
-                <w:rFonts w:ascii="Calibri" w:eastAsia="Times New Roman" w:hAnsi="Calibri" w:cs="Calibri"/>
-                <w:color w:val="000000"/>
-                <w:lang w:val="es-ES" w:eastAsia="ca-ES"/>
-              </w:rPr>
-              <w:t>retrocede</w:t>
-            </w:r>
-            <w:r>
-              <w:rPr>
-                <w:rFonts w:ascii="Calibri" w:eastAsia="Times New Roman" w:hAnsi="Calibri" w:cs="Calibri"/>
-                <w:color w:val="000000"/>
-                <w:lang w:val="es-ES" w:eastAsia="ca-ES"/>
-              </w:rPr>
-              <w:t xml:space="preserve"> correctamente cuando intentamos planear una excursión </w:t>
+              <w:t xml:space="preserve">La lista no retrocede correctamente cuando intentamos planear una excursión </w:t>
             </w:r>
           </w:p>
         </w:tc>
@@ -10035,23 +10004,7 @@
                 <w:color w:val="000000"/>
                 <w:lang w:val="es-ES" w:eastAsia="ca-ES"/>
               </w:rPr>
-              <w:t xml:space="preserve">La lista </w:t>
-            </w:r>
-            <w:r>
-              <w:rPr>
-                <w:rFonts w:ascii="Calibri" w:eastAsia="Times New Roman" w:hAnsi="Calibri" w:cs="Calibri"/>
-                <w:color w:val="000000"/>
-                <w:lang w:val="es-ES" w:eastAsia="ca-ES"/>
-              </w:rPr>
-              <w:t>retrocede</w:t>
-            </w:r>
-            <w:r>
-              <w:rPr>
-                <w:rFonts w:ascii="Calibri" w:eastAsia="Times New Roman" w:hAnsi="Calibri" w:cs="Calibri"/>
-                <w:color w:val="000000"/>
-                <w:lang w:val="es-ES" w:eastAsia="ca-ES"/>
-              </w:rPr>
-              <w:t xml:space="preserve"> el </w:t>
+              <w:t xml:space="preserve">La lista retrocede el </w:t>
             </w:r>
             <w:proofErr w:type="spellStart"/>
             <w:r>
@@ -10148,15 +10101,7 @@
                 <w:color w:val="000000"/>
                 <w:lang w:val="es-ES" w:eastAsia="ca-ES"/>
               </w:rPr>
-              <w:t>retrocede</w:t>
-            </w:r>
-            <w:r>
-              <w:rPr>
-                <w:rFonts w:ascii="Calibri" w:eastAsia="Times New Roman" w:hAnsi="Calibri" w:cs="Calibri"/>
-                <w:color w:val="000000"/>
-                <w:lang w:val="es-ES" w:eastAsia="ca-ES"/>
-              </w:rPr>
-              <w:t xml:space="preserve"> hasta el país indicado sino uno menos </w:t>
+              <w:t xml:space="preserve">retrocede hasta el país indicado sino uno menos </w:t>
             </w:r>
             <w:proofErr w:type="spellStart"/>
             <w:r>
@@ -10272,23 +10217,7 @@
                 <w:color w:val="000000"/>
                 <w:lang w:val="es-ES" w:eastAsia="ca-ES"/>
               </w:rPr>
-              <w:t>go</w:t>
-            </w:r>
-            <w:r>
-              <w:rPr>
-                <w:rFonts w:ascii="Calibri" w:eastAsia="Times New Roman" w:hAnsi="Calibri" w:cs="Calibri"/>
-                <w:color w:val="000000"/>
-                <w:lang w:val="es-ES" w:eastAsia="ca-ES"/>
-              </w:rPr>
-              <w:t>Prev</w:t>
-            </w:r>
-            <w:r>
-              <w:rPr>
-                <w:rFonts w:ascii="Calibri" w:eastAsia="Times New Roman" w:hAnsi="Calibri" w:cs="Calibri"/>
-                <w:color w:val="000000"/>
-                <w:lang w:val="es-ES" w:eastAsia="ca-ES"/>
-              </w:rPr>
-              <w:t>Times</w:t>
+              <w:t>goPrevTimes</w:t>
             </w:r>
             <w:proofErr w:type="spellEnd"/>
             <w:r>
@@ -10297,25 +10226,7 @@
                 <w:color w:val="000000"/>
                 <w:lang w:val="es-ES" w:eastAsia="ca-ES"/>
               </w:rPr>
-              <w:t xml:space="preserve"> haciendo que la inicialización de la línea 1</w:t>
-            </w:r>
-            <w:r>
-              <w:rPr>
-                <w:rFonts w:ascii="Calibri" w:eastAsia="Times New Roman" w:hAnsi="Calibri" w:cs="Calibri"/>
-                <w:color w:val="000000"/>
-                <w:lang w:val="es-ES" w:eastAsia="ca-ES"/>
-              </w:rPr>
-              <w:t>40</w:t>
-            </w:r>
-            <w:bookmarkStart w:id="2" w:name="_GoBack"/>
-            <w:bookmarkEnd w:id="2"/>
-            <w:r>
-              <w:rPr>
-                <w:rFonts w:ascii="Calibri" w:eastAsia="Times New Roman" w:hAnsi="Calibri" w:cs="Calibri"/>
-                <w:color w:val="000000"/>
-                <w:lang w:val="es-ES" w:eastAsia="ca-ES"/>
-              </w:rPr>
-              <w:t xml:space="preserve"> empiece en 0</w:t>
+              <w:t xml:space="preserve"> haciendo que la inicialización de la línea 140 empiece en 0</w:t>
             </w:r>
           </w:p>
         </w:tc>
@@ -10366,7 +10277,775 @@
           <w:b/>
           <w:sz w:val="28"/>
         </w:rPr>
-        <w:t xml:space="preserve"> 11</w:t>
+        <w:t xml:space="preserve"> 1</w:t>
+      </w:r>
+      <w:r>
+        <w:rPr>
+          <w:b/>
+          <w:sz w:val="28"/>
+        </w:rPr>
+        <w:t>2</w:t>
+      </w:r>
+    </w:p>
+    <w:tbl>
+      <w:tblPr>
+        <w:tblW w:w="8500" w:type="dxa"/>
+        <w:tblCellMar>
+          <w:left w:w="70" w:type="dxa"/>
+          <w:right w:w="70" w:type="dxa"/>
+        </w:tblCellMar>
+        <w:tblLook w:val="04A0" w:firstRow="1" w:lastRow="0" w:firstColumn="1" w:lastColumn="0" w:noHBand="0" w:noVBand="1"/>
+      </w:tblPr>
+      <w:tblGrid>
+        <w:gridCol w:w="1180"/>
+        <w:gridCol w:w="1200"/>
+        <w:gridCol w:w="1200"/>
+        <w:gridCol w:w="1200"/>
+        <w:gridCol w:w="1200"/>
+        <w:gridCol w:w="2520"/>
+      </w:tblGrid>
+      <w:tr>
+        <w:trPr>
+          <w:trHeight w:val="300"/>
+        </w:trPr>
+        <w:tc>
+          <w:tcPr>
+            <w:tcW w:w="1180" w:type="dxa"/>
+            <w:tcBorders>
+              <w:top w:val="single" w:sz="4" w:space="0" w:color="auto"/>
+              <w:left w:val="single" w:sz="4" w:space="0" w:color="auto"/>
+              <w:bottom w:val="single" w:sz="4" w:space="0" w:color="auto"/>
+              <w:right w:val="single" w:sz="4" w:space="0" w:color="auto"/>
+            </w:tcBorders>
+            <w:shd w:val="clear" w:color="000000" w:fill="F2F2F2"/>
+            <w:vAlign w:val="bottom"/>
+            <w:hideMark/>
+          </w:tcPr>
+          <w:p>
+            <w:pPr>
+              <w:spacing w:after="0" w:line="240" w:lineRule="auto"/>
+              <w:rPr>
+                <w:rFonts w:ascii="Calibri" w:eastAsia="Times New Roman" w:hAnsi="Calibri" w:cs="Calibri"/>
+                <w:color w:val="000000"/>
+                <w:lang w:val="en-GB" w:eastAsia="ca-ES"/>
+              </w:rPr>
+            </w:pPr>
+            <w:r>
+              <w:rPr>
+                <w:rFonts w:ascii="Calibri" w:eastAsia="Times New Roman" w:hAnsi="Calibri" w:cs="Calibri"/>
+                <w:color w:val="000000"/>
+                <w:lang w:val="en-GB" w:eastAsia="ca-ES"/>
+              </w:rPr>
+              <w:t>ID</w:t>
+            </w:r>
+          </w:p>
+        </w:tc>
+        <w:tc>
+          <w:tcPr>
+            <w:tcW w:w="1200" w:type="dxa"/>
+            <w:tcBorders>
+              <w:top w:val="single" w:sz="4" w:space="0" w:color="auto"/>
+              <w:left w:val="nil"/>
+              <w:bottom w:val="single" w:sz="4" w:space="0" w:color="auto"/>
+              <w:right w:val="single" w:sz="4" w:space="0" w:color="auto"/>
+            </w:tcBorders>
+            <w:shd w:val="clear" w:color="auto" w:fill="auto"/>
+            <w:noWrap/>
+            <w:vAlign w:val="bottom"/>
+            <w:hideMark/>
+          </w:tcPr>
+          <w:p>
+            <w:pPr>
+              <w:spacing w:after="0" w:line="240" w:lineRule="auto"/>
+              <w:rPr>
+                <w:rFonts w:ascii="Calibri" w:eastAsia="Times New Roman" w:hAnsi="Calibri" w:cs="Calibri"/>
+                <w:color w:val="000000"/>
+                <w:lang w:val="en-GB" w:eastAsia="ca-ES"/>
+              </w:rPr>
+            </w:pPr>
+            <w:r>
+              <w:rPr>
+                <w:rFonts w:ascii="Calibri" w:eastAsia="Times New Roman" w:hAnsi="Calibri" w:cs="Calibri"/>
+                <w:color w:val="000000"/>
+                <w:lang w:val="en-GB" w:eastAsia="ca-ES"/>
+              </w:rPr>
+              <w:t> </w:t>
+            </w:r>
+            <w:r>
+              <w:rPr>
+                <w:rFonts w:ascii="Calibri" w:eastAsia="Times New Roman" w:hAnsi="Calibri" w:cs="Calibri"/>
+                <w:color w:val="000000"/>
+                <w:lang w:val="en-GB" w:eastAsia="ca-ES"/>
+              </w:rPr>
+              <w:t>12</w:t>
+            </w:r>
+          </w:p>
+        </w:tc>
+        <w:tc>
+          <w:tcPr>
+            <w:tcW w:w="1200" w:type="dxa"/>
+            <w:tcBorders>
+              <w:top w:val="single" w:sz="4" w:space="0" w:color="auto"/>
+              <w:left w:val="nil"/>
+              <w:bottom w:val="single" w:sz="4" w:space="0" w:color="auto"/>
+              <w:right w:val="single" w:sz="4" w:space="0" w:color="auto"/>
+            </w:tcBorders>
+            <w:shd w:val="clear" w:color="000000" w:fill="F2F2F2"/>
+            <w:noWrap/>
+            <w:vAlign w:val="bottom"/>
+            <w:hideMark/>
+          </w:tcPr>
+          <w:p>
+            <w:pPr>
+              <w:spacing w:after="0" w:line="240" w:lineRule="auto"/>
+              <w:rPr>
+                <w:rFonts w:ascii="Calibri" w:eastAsia="Times New Roman" w:hAnsi="Calibri" w:cs="Calibri"/>
+                <w:color w:val="000000"/>
+                <w:lang w:val="en-GB" w:eastAsia="ca-ES"/>
+              </w:rPr>
+            </w:pPr>
+            <w:r>
+              <w:rPr>
+                <w:rFonts w:ascii="Calibri" w:eastAsia="Times New Roman" w:hAnsi="Calibri" w:cs="Calibri"/>
+                <w:color w:val="000000"/>
+                <w:lang w:val="en-GB" w:eastAsia="ca-ES"/>
+              </w:rPr>
+              <w:t>Status</w:t>
+            </w:r>
+          </w:p>
+        </w:tc>
+        <w:tc>
+          <w:tcPr>
+            <w:tcW w:w="1200" w:type="dxa"/>
+            <w:tcBorders>
+              <w:top w:val="single" w:sz="4" w:space="0" w:color="auto"/>
+              <w:left w:val="nil"/>
+              <w:bottom w:val="single" w:sz="4" w:space="0" w:color="auto"/>
+              <w:right w:val="single" w:sz="4" w:space="0" w:color="auto"/>
+            </w:tcBorders>
+            <w:shd w:val="clear" w:color="auto" w:fill="auto"/>
+            <w:noWrap/>
+            <w:vAlign w:val="bottom"/>
+            <w:hideMark/>
+          </w:tcPr>
+          <w:p>
+            <w:pPr>
+              <w:spacing w:after="0" w:line="240" w:lineRule="auto"/>
+              <w:rPr>
+                <w:rFonts w:ascii="Calibri" w:eastAsia="Times New Roman" w:hAnsi="Calibri" w:cs="Calibri"/>
+                <w:color w:val="000000"/>
+                <w:lang w:val="en-GB" w:eastAsia="ca-ES"/>
+              </w:rPr>
+            </w:pPr>
+            <w:r>
+              <w:rPr>
+                <w:rFonts w:ascii="Calibri" w:eastAsia="Times New Roman" w:hAnsi="Calibri" w:cs="Calibri"/>
+                <w:color w:val="000000"/>
+                <w:lang w:val="en-GB" w:eastAsia="ca-ES"/>
+              </w:rPr>
+              <w:t> </w:t>
+            </w:r>
+            <w:r>
+              <w:rPr>
+                <w:rFonts w:ascii="Calibri" w:eastAsia="Times New Roman" w:hAnsi="Calibri" w:cs="Calibri"/>
+                <w:color w:val="000000"/>
+                <w:lang w:val="en-GB" w:eastAsia="ca-ES"/>
+              </w:rPr>
+              <w:t>Solved</w:t>
+            </w:r>
+          </w:p>
+        </w:tc>
+        <w:tc>
+          <w:tcPr>
+            <w:tcW w:w="1200" w:type="dxa"/>
+            <w:tcBorders>
+              <w:top w:val="single" w:sz="4" w:space="0" w:color="auto"/>
+              <w:left w:val="nil"/>
+              <w:bottom w:val="single" w:sz="4" w:space="0" w:color="auto"/>
+              <w:right w:val="single" w:sz="4" w:space="0" w:color="auto"/>
+            </w:tcBorders>
+            <w:shd w:val="clear" w:color="000000" w:fill="F2F2F2"/>
+            <w:noWrap/>
+            <w:vAlign w:val="bottom"/>
+            <w:hideMark/>
+          </w:tcPr>
+          <w:p>
+            <w:pPr>
+              <w:spacing w:after="0" w:line="240" w:lineRule="auto"/>
+              <w:rPr>
+                <w:rFonts w:ascii="Calibri" w:eastAsia="Times New Roman" w:hAnsi="Calibri" w:cs="Calibri"/>
+                <w:color w:val="000000"/>
+                <w:lang w:val="en-GB" w:eastAsia="ca-ES"/>
+              </w:rPr>
+            </w:pPr>
+            <w:r>
+              <w:rPr>
+                <w:rFonts w:ascii="Calibri" w:eastAsia="Times New Roman" w:hAnsi="Calibri" w:cs="Calibri"/>
+                <w:color w:val="000000"/>
+                <w:lang w:val="en-GB" w:eastAsia="ca-ES"/>
+              </w:rPr>
+              <w:t>Severity</w:t>
+            </w:r>
+          </w:p>
+        </w:tc>
+        <w:tc>
+          <w:tcPr>
+            <w:tcW w:w="2520" w:type="dxa"/>
+            <w:tcBorders>
+              <w:top w:val="single" w:sz="4" w:space="0" w:color="auto"/>
+              <w:left w:val="nil"/>
+              <w:bottom w:val="single" w:sz="4" w:space="0" w:color="auto"/>
+              <w:right w:val="single" w:sz="4" w:space="0" w:color="auto"/>
+            </w:tcBorders>
+            <w:shd w:val="clear" w:color="auto" w:fill="auto"/>
+            <w:noWrap/>
+            <w:vAlign w:val="bottom"/>
+            <w:hideMark/>
+          </w:tcPr>
+          <w:p>
+            <w:pPr>
+              <w:spacing w:after="0" w:line="240" w:lineRule="auto"/>
+              <w:rPr>
+                <w:rFonts w:ascii="Calibri" w:eastAsia="Times New Roman" w:hAnsi="Calibri" w:cs="Calibri"/>
+                <w:color w:val="000000"/>
+                <w:lang w:val="en-GB" w:eastAsia="ca-ES"/>
+              </w:rPr>
+            </w:pPr>
+            <w:r>
+              <w:rPr>
+                <w:rFonts w:ascii="Calibri" w:eastAsia="Times New Roman" w:hAnsi="Calibri" w:cs="Calibri"/>
+                <w:color w:val="000000"/>
+                <w:lang w:val="en-GB" w:eastAsia="ca-ES"/>
+              </w:rPr>
+              <w:t> </w:t>
+            </w:r>
+            <w:r>
+              <w:rPr>
+                <w:rFonts w:ascii="Calibri" w:eastAsia="Times New Roman" w:hAnsi="Calibri" w:cs="Calibri"/>
+                <w:color w:val="000000"/>
+                <w:lang w:val="en-GB" w:eastAsia="ca-ES"/>
+              </w:rPr>
+              <w:t>Alta</w:t>
+            </w:r>
+          </w:p>
+        </w:tc>
+      </w:tr>
+      <w:tr>
+        <w:trPr>
+          <w:trHeight w:val="300"/>
+        </w:trPr>
+        <w:tc>
+          <w:tcPr>
+            <w:tcW w:w="1180" w:type="dxa"/>
+            <w:tcBorders>
+              <w:top w:val="nil"/>
+              <w:left w:val="single" w:sz="4" w:space="0" w:color="auto"/>
+              <w:bottom w:val="single" w:sz="4" w:space="0" w:color="auto"/>
+              <w:right w:val="single" w:sz="4" w:space="0" w:color="auto"/>
+            </w:tcBorders>
+            <w:shd w:val="clear" w:color="000000" w:fill="F2F2F2"/>
+            <w:vAlign w:val="bottom"/>
+            <w:hideMark/>
+          </w:tcPr>
+          <w:p>
+            <w:pPr>
+              <w:spacing w:after="0" w:line="240" w:lineRule="auto"/>
+              <w:rPr>
+                <w:rFonts w:ascii="Calibri" w:eastAsia="Times New Roman" w:hAnsi="Calibri" w:cs="Calibri"/>
+                <w:color w:val="000000"/>
+                <w:lang w:val="en-GB" w:eastAsia="ca-ES"/>
+              </w:rPr>
+            </w:pPr>
+            <w:r>
+              <w:rPr>
+                <w:rFonts w:ascii="Calibri" w:eastAsia="Times New Roman" w:hAnsi="Calibri" w:cs="Calibri"/>
+                <w:color w:val="000000"/>
+                <w:lang w:val="en-GB" w:eastAsia="ca-ES"/>
+              </w:rPr>
+              <w:t>Description</w:t>
+            </w:r>
+          </w:p>
+        </w:tc>
+        <w:tc>
+          <w:tcPr>
+            <w:tcW w:w="7320" w:type="dxa"/>
+            <w:gridSpan w:val="5"/>
+            <w:tcBorders>
+              <w:top w:val="single" w:sz="4" w:space="0" w:color="auto"/>
+              <w:left w:val="nil"/>
+              <w:bottom w:val="single" w:sz="4" w:space="0" w:color="auto"/>
+              <w:right w:val="single" w:sz="4" w:space="0" w:color="auto"/>
+            </w:tcBorders>
+            <w:shd w:val="clear" w:color="auto" w:fill="auto"/>
+            <w:noWrap/>
+            <w:vAlign w:val="bottom"/>
+            <w:hideMark/>
+          </w:tcPr>
+          <w:p>
+            <w:pPr>
+              <w:spacing w:after="0" w:line="240" w:lineRule="auto"/>
+              <w:rPr>
+                <w:rFonts w:ascii="Calibri" w:eastAsia="Times New Roman" w:hAnsi="Calibri" w:cs="Calibri"/>
+                <w:color w:val="000000"/>
+                <w:lang w:val="es-ES" w:eastAsia="ca-ES"/>
+              </w:rPr>
+            </w:pPr>
+            <w:r>
+              <w:rPr>
+                <w:rFonts w:ascii="Calibri" w:eastAsia="Times New Roman" w:hAnsi="Calibri" w:cs="Calibri"/>
+                <w:color w:val="000000"/>
+                <w:lang w:val="es-ES" w:eastAsia="ca-ES"/>
+              </w:rPr>
+              <w:t>El</w:t>
+            </w:r>
+            <w:r>
+              <w:rPr>
+                <w:rFonts w:ascii="Calibri" w:eastAsia="Times New Roman" w:hAnsi="Calibri" w:cs="Calibri"/>
+                <w:color w:val="000000"/>
+                <w:lang w:val="es-ES" w:eastAsia="ca-ES"/>
+              </w:rPr>
+              <w:t xml:space="preserve"> programa no ordena correctamente para mostrar el top3 de hoteles</w:t>
+            </w:r>
+          </w:p>
+        </w:tc>
+      </w:tr>
+      <w:tr>
+        <w:trPr>
+          <w:trHeight w:val="600"/>
+        </w:trPr>
+        <w:tc>
+          <w:tcPr>
+            <w:tcW w:w="1180" w:type="dxa"/>
+            <w:tcBorders>
+              <w:top w:val="nil"/>
+              <w:left w:val="single" w:sz="4" w:space="0" w:color="auto"/>
+              <w:bottom w:val="single" w:sz="4" w:space="0" w:color="auto"/>
+              <w:right w:val="single" w:sz="4" w:space="0" w:color="auto"/>
+            </w:tcBorders>
+            <w:shd w:val="clear" w:color="000000" w:fill="F2F2F2"/>
+            <w:vAlign w:val="bottom"/>
+            <w:hideMark/>
+          </w:tcPr>
+          <w:p>
+            <w:pPr>
+              <w:spacing w:after="0" w:line="240" w:lineRule="auto"/>
+              <w:rPr>
+                <w:rFonts w:ascii="Calibri" w:eastAsia="Times New Roman" w:hAnsi="Calibri" w:cs="Calibri"/>
+                <w:color w:val="000000"/>
+                <w:lang w:val="en-GB" w:eastAsia="ca-ES"/>
+              </w:rPr>
+            </w:pPr>
+            <w:r>
+              <w:rPr>
+                <w:rFonts w:ascii="Calibri" w:eastAsia="Times New Roman" w:hAnsi="Calibri" w:cs="Calibri"/>
+                <w:color w:val="000000"/>
+                <w:lang w:val="en-GB" w:eastAsia="ca-ES"/>
+              </w:rPr>
+              <w:t>Steps to reproduce</w:t>
+            </w:r>
+          </w:p>
+        </w:tc>
+        <w:tc>
+          <w:tcPr>
+            <w:tcW w:w="7320" w:type="dxa"/>
+            <w:gridSpan w:val="5"/>
+            <w:tcBorders>
+              <w:top w:val="single" w:sz="4" w:space="0" w:color="auto"/>
+              <w:left w:val="nil"/>
+              <w:bottom w:val="single" w:sz="4" w:space="0" w:color="auto"/>
+              <w:right w:val="single" w:sz="4" w:space="0" w:color="auto"/>
+            </w:tcBorders>
+            <w:shd w:val="clear" w:color="auto" w:fill="auto"/>
+            <w:noWrap/>
+            <w:vAlign w:val="bottom"/>
+            <w:hideMark/>
+          </w:tcPr>
+          <w:p>
+            <w:pPr>
+              <w:spacing w:after="0" w:line="240" w:lineRule="auto"/>
+              <w:rPr>
+                <w:rFonts w:ascii="Calibri" w:eastAsia="Times New Roman" w:hAnsi="Calibri" w:cs="Calibri"/>
+                <w:color w:val="000000"/>
+                <w:lang w:val="es-ES" w:eastAsia="ca-ES"/>
+              </w:rPr>
+            </w:pPr>
+            <w:r>
+              <w:rPr>
+                <w:rFonts w:ascii="Calibri" w:eastAsia="Times New Roman" w:hAnsi="Calibri" w:cs="Calibri"/>
+                <w:color w:val="000000"/>
+                <w:lang w:val="es-ES" w:eastAsia="ca-ES"/>
+              </w:rPr>
+              <w:t> </w:t>
+            </w:r>
+            <w:r>
+              <w:rPr>
+                <w:rFonts w:ascii="Calibri" w:eastAsia="Times New Roman" w:hAnsi="Calibri" w:cs="Calibri"/>
+                <w:color w:val="000000"/>
+                <w:lang w:val="es-ES" w:eastAsia="ca-ES"/>
+              </w:rPr>
+              <w:t>Ejecutar el programa</w:t>
+            </w:r>
+            <w:r>
+              <w:rPr>
+                <w:rFonts w:ascii="Calibri" w:eastAsia="Times New Roman" w:hAnsi="Calibri" w:cs="Calibri"/>
+                <w:color w:val="000000"/>
+                <w:lang w:val="es-ES" w:eastAsia="ca-ES"/>
+              </w:rPr>
+              <w:t>, la funcionalidad de organizar una excursión y mostrar los mejores hoteles</w:t>
+            </w:r>
+          </w:p>
+        </w:tc>
+      </w:tr>
+      <w:tr>
+        <w:trPr>
+          <w:trHeight w:val="600"/>
+        </w:trPr>
+        <w:tc>
+          <w:tcPr>
+            <w:tcW w:w="1180" w:type="dxa"/>
+            <w:tcBorders>
+              <w:top w:val="nil"/>
+              <w:left w:val="single" w:sz="4" w:space="0" w:color="auto"/>
+              <w:bottom w:val="single" w:sz="4" w:space="0" w:color="auto"/>
+              <w:right w:val="single" w:sz="4" w:space="0" w:color="auto"/>
+            </w:tcBorders>
+            <w:shd w:val="clear" w:color="000000" w:fill="F2F2F2"/>
+            <w:vAlign w:val="bottom"/>
+            <w:hideMark/>
+          </w:tcPr>
+          <w:p>
+            <w:pPr>
+              <w:spacing w:after="0" w:line="240" w:lineRule="auto"/>
+              <w:rPr>
+                <w:rFonts w:ascii="Calibri" w:eastAsia="Times New Roman" w:hAnsi="Calibri" w:cs="Calibri"/>
+                <w:color w:val="000000"/>
+                <w:lang w:val="en-GB" w:eastAsia="ca-ES"/>
+              </w:rPr>
+            </w:pPr>
+            <w:r>
+              <w:rPr>
+                <w:rFonts w:ascii="Calibri" w:eastAsia="Times New Roman" w:hAnsi="Calibri" w:cs="Calibri"/>
+                <w:color w:val="000000"/>
+                <w:lang w:val="en-GB" w:eastAsia="ca-ES"/>
+              </w:rPr>
+              <w:t>Expected result</w:t>
+            </w:r>
+          </w:p>
+        </w:tc>
+        <w:tc>
+          <w:tcPr>
+            <w:tcW w:w="7320" w:type="dxa"/>
+            <w:gridSpan w:val="5"/>
+            <w:tcBorders>
+              <w:top w:val="single" w:sz="4" w:space="0" w:color="auto"/>
+              <w:left w:val="nil"/>
+              <w:bottom w:val="single" w:sz="4" w:space="0" w:color="auto"/>
+              <w:right w:val="single" w:sz="4" w:space="0" w:color="auto"/>
+            </w:tcBorders>
+            <w:shd w:val="clear" w:color="auto" w:fill="auto"/>
+            <w:noWrap/>
+            <w:vAlign w:val="bottom"/>
+            <w:hideMark/>
+          </w:tcPr>
+          <w:p>
+            <w:pPr>
+              <w:spacing w:after="0" w:line="240" w:lineRule="auto"/>
+            </w:pPr>
+            <w:proofErr w:type="spellStart"/>
+            <w:r>
+              <w:t>Printe</w:t>
+            </w:r>
+            <w:proofErr w:type="spellEnd"/>
+            <w:r>
+              <w:t xml:space="preserve"> el top3 de manera correcta </w:t>
+            </w:r>
+            <w:proofErr w:type="spellStart"/>
+            <w:r>
+              <w:t>siendo</w:t>
+            </w:r>
+            <w:proofErr w:type="spellEnd"/>
+            <w:r>
+              <w:t xml:space="preserve"> el hotel mas caro el 1, y por </w:t>
+            </w:r>
+            <w:proofErr w:type="spellStart"/>
+            <w:r>
+              <w:t>consecuente</w:t>
+            </w:r>
+            <w:proofErr w:type="spellEnd"/>
+            <w:r>
+              <w:t xml:space="preserve"> los </w:t>
+            </w:r>
+            <w:proofErr w:type="spellStart"/>
+            <w:r>
+              <w:t>siguientes</w:t>
+            </w:r>
+            <w:proofErr w:type="spellEnd"/>
+            <w:r>
+              <w:t>.</w:t>
+            </w:r>
+          </w:p>
+        </w:tc>
+      </w:tr>
+      <w:tr>
+        <w:trPr>
+          <w:trHeight w:val="600"/>
+        </w:trPr>
+        <w:tc>
+          <w:tcPr>
+            <w:tcW w:w="1180" w:type="dxa"/>
+            <w:tcBorders>
+              <w:top w:val="nil"/>
+              <w:left w:val="single" w:sz="4" w:space="0" w:color="auto"/>
+              <w:bottom w:val="single" w:sz="4" w:space="0" w:color="auto"/>
+              <w:right w:val="single" w:sz="4" w:space="0" w:color="auto"/>
+            </w:tcBorders>
+            <w:shd w:val="clear" w:color="000000" w:fill="F2F2F2"/>
+            <w:vAlign w:val="bottom"/>
+            <w:hideMark/>
+          </w:tcPr>
+          <w:p>
+            <w:pPr>
+              <w:spacing w:after="0" w:line="240" w:lineRule="auto"/>
+              <w:rPr>
+                <w:rFonts w:ascii="Calibri" w:eastAsia="Times New Roman" w:hAnsi="Calibri" w:cs="Calibri"/>
+                <w:color w:val="000000"/>
+                <w:lang w:val="en-GB" w:eastAsia="ca-ES"/>
+              </w:rPr>
+            </w:pPr>
+            <w:r>
+              <w:rPr>
+                <w:rFonts w:ascii="Calibri" w:eastAsia="Times New Roman" w:hAnsi="Calibri" w:cs="Calibri"/>
+                <w:color w:val="000000"/>
+                <w:lang w:val="en-GB" w:eastAsia="ca-ES"/>
+              </w:rPr>
+              <w:t>Actual result</w:t>
+            </w:r>
+          </w:p>
+        </w:tc>
+        <w:tc>
+          <w:tcPr>
+            <w:tcW w:w="7320" w:type="dxa"/>
+            <w:gridSpan w:val="5"/>
+            <w:tcBorders>
+              <w:top w:val="single" w:sz="4" w:space="0" w:color="auto"/>
+              <w:left w:val="nil"/>
+              <w:bottom w:val="single" w:sz="4" w:space="0" w:color="auto"/>
+              <w:right w:val="single" w:sz="4" w:space="0" w:color="auto"/>
+            </w:tcBorders>
+            <w:shd w:val="clear" w:color="auto" w:fill="auto"/>
+            <w:noWrap/>
+            <w:vAlign w:val="bottom"/>
+            <w:hideMark/>
+          </w:tcPr>
+          <w:p>
+            <w:pPr>
+              <w:spacing w:after="0" w:line="240" w:lineRule="auto"/>
+              <w:rPr>
+                <w:rFonts w:ascii="Calibri" w:eastAsia="Times New Roman" w:hAnsi="Calibri" w:cs="Calibri"/>
+                <w:color w:val="000000"/>
+                <w:lang w:val="es-ES" w:eastAsia="ca-ES"/>
+              </w:rPr>
+            </w:pPr>
+            <w:r>
+              <w:rPr>
+                <w:rFonts w:ascii="Calibri" w:eastAsia="Times New Roman" w:hAnsi="Calibri" w:cs="Calibri"/>
+                <w:color w:val="000000"/>
+                <w:lang w:val="es-ES" w:eastAsia="ca-ES"/>
+              </w:rPr>
+              <w:t> </w:t>
+            </w:r>
+            <w:r>
+              <w:rPr>
+                <w:rFonts w:ascii="Calibri" w:eastAsia="Times New Roman" w:hAnsi="Calibri" w:cs="Calibri"/>
+                <w:color w:val="000000"/>
+                <w:lang w:val="es-ES" w:eastAsia="ca-ES"/>
+              </w:rPr>
+              <w:t>E</w:t>
+            </w:r>
+            <w:r>
+              <w:rPr>
+                <w:rFonts w:ascii="Calibri" w:eastAsia="Times New Roman" w:hAnsi="Calibri" w:cs="Calibri"/>
+                <w:color w:val="000000"/>
+                <w:lang w:val="es-ES" w:eastAsia="ca-ES"/>
+              </w:rPr>
+              <w:t>l programa realiza el Quicksort como quiere dando una ordenación que no es la que se pide.</w:t>
+            </w:r>
+          </w:p>
+        </w:tc>
+      </w:tr>
+      <w:tr>
+        <w:trPr>
+          <w:trHeight w:val="300"/>
+        </w:trPr>
+        <w:tc>
+          <w:tcPr>
+            <w:tcW w:w="1180" w:type="dxa"/>
+            <w:tcBorders>
+              <w:top w:val="nil"/>
+              <w:left w:val="single" w:sz="4" w:space="0" w:color="auto"/>
+              <w:bottom w:val="single" w:sz="4" w:space="0" w:color="auto"/>
+              <w:right w:val="single" w:sz="4" w:space="0" w:color="auto"/>
+            </w:tcBorders>
+            <w:shd w:val="clear" w:color="000000" w:fill="F2F2F2"/>
+            <w:vAlign w:val="bottom"/>
+            <w:hideMark/>
+          </w:tcPr>
+          <w:p>
+            <w:pPr>
+              <w:spacing w:after="0" w:line="240" w:lineRule="auto"/>
+              <w:rPr>
+                <w:rFonts w:ascii="Calibri" w:eastAsia="Times New Roman" w:hAnsi="Calibri" w:cs="Calibri"/>
+                <w:color w:val="000000"/>
+                <w:lang w:val="en-GB" w:eastAsia="ca-ES"/>
+              </w:rPr>
+            </w:pPr>
+            <w:r>
+              <w:rPr>
+                <w:rFonts w:ascii="Calibri" w:eastAsia="Times New Roman" w:hAnsi="Calibri" w:cs="Calibri"/>
+                <w:color w:val="000000"/>
+                <w:lang w:val="en-GB" w:eastAsia="ca-ES"/>
+              </w:rPr>
+              <w:t>Solution</w:t>
+            </w:r>
+          </w:p>
+        </w:tc>
+        <w:tc>
+          <w:tcPr>
+            <w:tcW w:w="7320" w:type="dxa"/>
+            <w:gridSpan w:val="5"/>
+            <w:tcBorders>
+              <w:top w:val="single" w:sz="4" w:space="0" w:color="auto"/>
+              <w:left w:val="nil"/>
+              <w:bottom w:val="single" w:sz="4" w:space="0" w:color="auto"/>
+              <w:right w:val="single" w:sz="4" w:space="0" w:color="auto"/>
+            </w:tcBorders>
+            <w:shd w:val="clear" w:color="auto" w:fill="auto"/>
+            <w:noWrap/>
+            <w:vAlign w:val="bottom"/>
+            <w:hideMark/>
+          </w:tcPr>
+          <w:p>
+            <w:pPr>
+              <w:spacing w:after="0" w:line="240" w:lineRule="auto"/>
+              <w:rPr>
+                <w:rFonts w:ascii="Calibri" w:eastAsia="Times New Roman" w:hAnsi="Calibri" w:cs="Calibri"/>
+                <w:color w:val="000000"/>
+                <w:lang w:val="es-ES" w:eastAsia="ca-ES"/>
+              </w:rPr>
+            </w:pPr>
+            <w:r>
+              <w:rPr>
+                <w:rFonts w:ascii="Calibri" w:eastAsia="Times New Roman" w:hAnsi="Calibri" w:cs="Calibri"/>
+                <w:color w:val="000000"/>
+                <w:lang w:val="es-ES" w:eastAsia="ca-ES"/>
+              </w:rPr>
+              <w:t> </w:t>
+            </w:r>
+            <w:r>
+              <w:rPr>
+                <w:rFonts w:ascii="Calibri" w:eastAsia="Times New Roman" w:hAnsi="Calibri" w:cs="Calibri"/>
+                <w:color w:val="000000"/>
+                <w:lang w:val="es-ES" w:eastAsia="ca-ES"/>
+              </w:rPr>
+              <w:t xml:space="preserve">Modificar la función </w:t>
+            </w:r>
+            <w:proofErr w:type="spellStart"/>
+            <w:r>
+              <w:rPr>
+                <w:rFonts w:ascii="Calibri" w:eastAsia="Times New Roman" w:hAnsi="Calibri" w:cs="Calibri"/>
+                <w:color w:val="000000"/>
+                <w:lang w:val="es-ES" w:eastAsia="ca-ES"/>
+              </w:rPr>
+              <w:t>comparePrices</w:t>
+            </w:r>
+            <w:proofErr w:type="spellEnd"/>
+            <w:r>
+              <w:rPr>
+                <w:rFonts w:ascii="Calibri" w:eastAsia="Times New Roman" w:hAnsi="Calibri" w:cs="Calibri"/>
+                <w:color w:val="000000"/>
+                <w:lang w:val="es-ES" w:eastAsia="ca-ES"/>
+              </w:rPr>
+              <w:t xml:space="preserve"> i cambiar la suma que se realiza dentro por una resta (</w:t>
+            </w:r>
+            <w:proofErr w:type="spellStart"/>
+            <w:r>
+              <w:rPr>
+                <w:rFonts w:ascii="Calibri" w:eastAsia="Times New Roman" w:hAnsi="Calibri" w:cs="Calibri"/>
+                <w:color w:val="000000"/>
+                <w:lang w:val="es-ES" w:eastAsia="ca-ES"/>
+              </w:rPr>
+              <w:t>linea</w:t>
+            </w:r>
+            <w:proofErr w:type="spellEnd"/>
+            <w:r>
+              <w:rPr>
+                <w:rFonts w:ascii="Calibri" w:eastAsia="Times New Roman" w:hAnsi="Calibri" w:cs="Calibri"/>
+                <w:color w:val="000000"/>
+                <w:lang w:val="es-ES" w:eastAsia="ca-ES"/>
+              </w:rPr>
+              <w:t xml:space="preserve"> 30</w:t>
+            </w:r>
+            <w:bookmarkStart w:id="2" w:name="_GoBack"/>
+            <w:bookmarkEnd w:id="2"/>
+            <w:r>
+              <w:rPr>
+                <w:rFonts w:ascii="Calibri" w:eastAsia="Times New Roman" w:hAnsi="Calibri" w:cs="Calibri"/>
+                <w:color w:val="000000"/>
+                <w:lang w:val="es-ES" w:eastAsia="ca-ES"/>
+              </w:rPr>
+              <w:t>).</w:t>
+            </w:r>
+          </w:p>
+        </w:tc>
+      </w:tr>
+    </w:tbl>
+    <w:p>
+      <w:pPr>
+        <w:rPr>
+          <w:b/>
+          <w:sz w:val="28"/>
+        </w:rPr>
+      </w:pPr>
+    </w:p>
+    <w:p>
+      <w:pPr>
+        <w:rPr>
+          <w:b/>
+          <w:sz w:val="28"/>
+        </w:rPr>
+      </w:pPr>
+      <w:proofErr w:type="spellStart"/>
+      <w:r>
+        <w:rPr>
+          <w:b/>
+          <w:sz w:val="28"/>
+        </w:rPr>
+        <w:lastRenderedPageBreak/>
+        <w:t>Bug</w:t>
+      </w:r>
+      <w:proofErr w:type="spellEnd"/>
+      <w:r>
+        <w:rPr>
+          <w:b/>
+          <w:sz w:val="28"/>
+        </w:rPr>
+        <w:t xml:space="preserve"> report </w:t>
+      </w:r>
+      <w:proofErr w:type="spellStart"/>
+      <w:r>
+        <w:rPr>
+          <w:b/>
+          <w:sz w:val="28"/>
+        </w:rPr>
+        <w:t>template</w:t>
+      </w:r>
+      <w:proofErr w:type="spellEnd"/>
+      <w:r>
+        <w:rPr>
+          <w:b/>
+          <w:sz w:val="28"/>
+        </w:rPr>
+        <w:t xml:space="preserve"> 12</w:t>
       </w:r>
     </w:p>
     <w:tbl>
@@ -12347,6 +13026,7 @@
                 <w:color w:val="000000"/>
                 <w:lang w:val="en-GB" w:eastAsia="ca-ES"/>
               </w:rPr>
+              <w:lastRenderedPageBreak/>
               <w:t>Run option 3 on the menu (sort by grade)</w:t>
             </w:r>
           </w:p>
@@ -12407,6 +13087,7 @@
                 <w:color w:val="000000"/>
                 <w:lang w:val="en-GB" w:eastAsia="ca-ES"/>
               </w:rPr>
+              <w:lastRenderedPageBreak/>
               <w:t>Expected result</w:t>
             </w:r>
           </w:p>

</xml_diff>

<commit_message>
doc: Anyadimos el report con el id #13 que reporta un error en el modulo destination.c
Hay un error en la funcion getAverageHotelPrice ya que omite
el primer elemento de la lista de hoteles.doc: Anyadimos el report con
el id #13 que reporta un error en
el modulo destination.c

Hay un error en la funcion getAverageHotelPrice ya que omite
el primer elemento de la lista de hoteles.
</commit_message>
<xml_diff>
--- a/memoria/Memoria.docx
+++ b/memoria/Memoria.docx
@@ -10983,17 +10983,7 @@
                 <w:color w:val="000000"/>
                 <w:lang w:val="es-ES" w:eastAsia="ca-ES"/>
               </w:rPr>
-              <w:t xml:space="preserve"> 30</w:t>
-            </w:r>
-            <w:bookmarkStart w:id="2" w:name="_GoBack"/>
-            <w:bookmarkEnd w:id="2"/>
-            <w:r>
-              <w:rPr>
-                <w:rFonts w:ascii="Calibri" w:eastAsia="Times New Roman" w:hAnsi="Calibri" w:cs="Calibri"/>
-                <w:color w:val="000000"/>
-                <w:lang w:val="es-ES" w:eastAsia="ca-ES"/>
-              </w:rPr>
-              <w:t>).</w:t>
+              <w:t xml:space="preserve"> 30).</w:t>
             </w:r>
           </w:p>
         </w:tc>
@@ -11021,6 +11011,825 @@
           <w:sz w:val="28"/>
         </w:rPr>
         <w:lastRenderedPageBreak/>
+        <w:t>Bug</w:t>
+      </w:r>
+      <w:proofErr w:type="spellEnd"/>
+      <w:r>
+        <w:rPr>
+          <w:b/>
+          <w:sz w:val="28"/>
+        </w:rPr>
+        <w:t xml:space="preserve"> report </w:t>
+      </w:r>
+      <w:proofErr w:type="spellStart"/>
+      <w:r>
+        <w:rPr>
+          <w:b/>
+          <w:sz w:val="28"/>
+        </w:rPr>
+        <w:t>template</w:t>
+      </w:r>
+      <w:proofErr w:type="spellEnd"/>
+      <w:r>
+        <w:rPr>
+          <w:b/>
+          <w:sz w:val="28"/>
+        </w:rPr>
+        <w:t xml:space="preserve"> 1</w:t>
+      </w:r>
+      <w:r>
+        <w:rPr>
+          <w:b/>
+          <w:sz w:val="28"/>
+        </w:rPr>
+        <w:t>3</w:t>
+      </w:r>
+    </w:p>
+    <w:tbl>
+      <w:tblPr>
+        <w:tblW w:w="8500" w:type="dxa"/>
+        <w:tblCellMar>
+          <w:left w:w="70" w:type="dxa"/>
+          <w:right w:w="70" w:type="dxa"/>
+        </w:tblCellMar>
+        <w:tblLook w:val="04A0" w:firstRow="1" w:lastRow="0" w:firstColumn="1" w:lastColumn="0" w:noHBand="0" w:noVBand="1"/>
+      </w:tblPr>
+      <w:tblGrid>
+        <w:gridCol w:w="1180"/>
+        <w:gridCol w:w="1200"/>
+        <w:gridCol w:w="1200"/>
+        <w:gridCol w:w="1200"/>
+        <w:gridCol w:w="1200"/>
+        <w:gridCol w:w="2520"/>
+      </w:tblGrid>
+      <w:tr>
+        <w:trPr>
+          <w:trHeight w:val="300"/>
+        </w:trPr>
+        <w:tc>
+          <w:tcPr>
+            <w:tcW w:w="1180" w:type="dxa"/>
+            <w:tcBorders>
+              <w:top w:val="single" w:sz="4" w:space="0" w:color="auto"/>
+              <w:left w:val="single" w:sz="4" w:space="0" w:color="auto"/>
+              <w:bottom w:val="single" w:sz="4" w:space="0" w:color="auto"/>
+              <w:right w:val="single" w:sz="4" w:space="0" w:color="auto"/>
+            </w:tcBorders>
+            <w:shd w:val="clear" w:color="000000" w:fill="F2F2F2"/>
+            <w:vAlign w:val="bottom"/>
+            <w:hideMark/>
+          </w:tcPr>
+          <w:p>
+            <w:pPr>
+              <w:spacing w:after="0" w:line="240" w:lineRule="auto"/>
+              <w:rPr>
+                <w:rFonts w:ascii="Calibri" w:eastAsia="Times New Roman" w:hAnsi="Calibri" w:cs="Calibri"/>
+                <w:color w:val="000000"/>
+                <w:lang w:val="en-GB" w:eastAsia="ca-ES"/>
+              </w:rPr>
+            </w:pPr>
+            <w:r>
+              <w:rPr>
+                <w:rFonts w:ascii="Calibri" w:eastAsia="Times New Roman" w:hAnsi="Calibri" w:cs="Calibri"/>
+                <w:color w:val="000000"/>
+                <w:lang w:val="en-GB" w:eastAsia="ca-ES"/>
+              </w:rPr>
+              <w:t>ID</w:t>
+            </w:r>
+          </w:p>
+        </w:tc>
+        <w:tc>
+          <w:tcPr>
+            <w:tcW w:w="1200" w:type="dxa"/>
+            <w:tcBorders>
+              <w:top w:val="single" w:sz="4" w:space="0" w:color="auto"/>
+              <w:left w:val="nil"/>
+              <w:bottom w:val="single" w:sz="4" w:space="0" w:color="auto"/>
+              <w:right w:val="single" w:sz="4" w:space="0" w:color="auto"/>
+            </w:tcBorders>
+            <w:shd w:val="clear" w:color="auto" w:fill="auto"/>
+            <w:noWrap/>
+            <w:vAlign w:val="bottom"/>
+            <w:hideMark/>
+          </w:tcPr>
+          <w:p>
+            <w:pPr>
+              <w:spacing w:after="0" w:line="240" w:lineRule="auto"/>
+              <w:rPr>
+                <w:rFonts w:ascii="Calibri" w:eastAsia="Times New Roman" w:hAnsi="Calibri" w:cs="Calibri"/>
+                <w:color w:val="000000"/>
+                <w:lang w:val="en-GB" w:eastAsia="ca-ES"/>
+              </w:rPr>
+            </w:pPr>
+            <w:r>
+              <w:rPr>
+                <w:rFonts w:ascii="Calibri" w:eastAsia="Times New Roman" w:hAnsi="Calibri" w:cs="Calibri"/>
+                <w:color w:val="000000"/>
+                <w:lang w:val="en-GB" w:eastAsia="ca-ES"/>
+              </w:rPr>
+              <w:t> </w:t>
+            </w:r>
+            <w:r>
+              <w:rPr>
+                <w:rFonts w:ascii="Calibri" w:eastAsia="Times New Roman" w:hAnsi="Calibri" w:cs="Calibri"/>
+                <w:color w:val="000000"/>
+                <w:lang w:val="en-GB" w:eastAsia="ca-ES"/>
+              </w:rPr>
+              <w:t>13</w:t>
+            </w:r>
+            <w:bookmarkStart w:id="2" w:name="_GoBack"/>
+            <w:bookmarkEnd w:id="2"/>
+          </w:p>
+        </w:tc>
+        <w:tc>
+          <w:tcPr>
+            <w:tcW w:w="1200" w:type="dxa"/>
+            <w:tcBorders>
+              <w:top w:val="single" w:sz="4" w:space="0" w:color="auto"/>
+              <w:left w:val="nil"/>
+              <w:bottom w:val="single" w:sz="4" w:space="0" w:color="auto"/>
+              <w:right w:val="single" w:sz="4" w:space="0" w:color="auto"/>
+            </w:tcBorders>
+            <w:shd w:val="clear" w:color="000000" w:fill="F2F2F2"/>
+            <w:noWrap/>
+            <w:vAlign w:val="bottom"/>
+            <w:hideMark/>
+          </w:tcPr>
+          <w:p>
+            <w:pPr>
+              <w:spacing w:after="0" w:line="240" w:lineRule="auto"/>
+              <w:rPr>
+                <w:rFonts w:ascii="Calibri" w:eastAsia="Times New Roman" w:hAnsi="Calibri" w:cs="Calibri"/>
+                <w:color w:val="000000"/>
+                <w:lang w:val="en-GB" w:eastAsia="ca-ES"/>
+              </w:rPr>
+            </w:pPr>
+            <w:r>
+              <w:rPr>
+                <w:rFonts w:ascii="Calibri" w:eastAsia="Times New Roman" w:hAnsi="Calibri" w:cs="Calibri"/>
+                <w:color w:val="000000"/>
+                <w:lang w:val="en-GB" w:eastAsia="ca-ES"/>
+              </w:rPr>
+              <w:t>Status</w:t>
+            </w:r>
+          </w:p>
+        </w:tc>
+        <w:tc>
+          <w:tcPr>
+            <w:tcW w:w="1200" w:type="dxa"/>
+            <w:tcBorders>
+              <w:top w:val="single" w:sz="4" w:space="0" w:color="auto"/>
+              <w:left w:val="nil"/>
+              <w:bottom w:val="single" w:sz="4" w:space="0" w:color="auto"/>
+              <w:right w:val="single" w:sz="4" w:space="0" w:color="auto"/>
+            </w:tcBorders>
+            <w:shd w:val="clear" w:color="auto" w:fill="auto"/>
+            <w:noWrap/>
+            <w:vAlign w:val="bottom"/>
+            <w:hideMark/>
+          </w:tcPr>
+          <w:p>
+            <w:pPr>
+              <w:spacing w:after="0" w:line="240" w:lineRule="auto"/>
+              <w:rPr>
+                <w:rFonts w:ascii="Calibri" w:eastAsia="Times New Roman" w:hAnsi="Calibri" w:cs="Calibri"/>
+                <w:color w:val="000000"/>
+                <w:lang w:val="en-GB" w:eastAsia="ca-ES"/>
+              </w:rPr>
+            </w:pPr>
+            <w:r>
+              <w:rPr>
+                <w:rFonts w:ascii="Calibri" w:eastAsia="Times New Roman" w:hAnsi="Calibri" w:cs="Calibri"/>
+                <w:color w:val="000000"/>
+                <w:lang w:val="en-GB" w:eastAsia="ca-ES"/>
+              </w:rPr>
+              <w:t> </w:t>
+            </w:r>
+            <w:r>
+              <w:rPr>
+                <w:rFonts w:ascii="Calibri" w:eastAsia="Times New Roman" w:hAnsi="Calibri" w:cs="Calibri"/>
+                <w:color w:val="000000"/>
+                <w:lang w:val="en-GB" w:eastAsia="ca-ES"/>
+              </w:rPr>
+              <w:t>Solved</w:t>
+            </w:r>
+          </w:p>
+        </w:tc>
+        <w:tc>
+          <w:tcPr>
+            <w:tcW w:w="1200" w:type="dxa"/>
+            <w:tcBorders>
+              <w:top w:val="single" w:sz="4" w:space="0" w:color="auto"/>
+              <w:left w:val="nil"/>
+              <w:bottom w:val="single" w:sz="4" w:space="0" w:color="auto"/>
+              <w:right w:val="single" w:sz="4" w:space="0" w:color="auto"/>
+            </w:tcBorders>
+            <w:shd w:val="clear" w:color="000000" w:fill="F2F2F2"/>
+            <w:noWrap/>
+            <w:vAlign w:val="bottom"/>
+            <w:hideMark/>
+          </w:tcPr>
+          <w:p>
+            <w:pPr>
+              <w:spacing w:after="0" w:line="240" w:lineRule="auto"/>
+              <w:rPr>
+                <w:rFonts w:ascii="Calibri" w:eastAsia="Times New Roman" w:hAnsi="Calibri" w:cs="Calibri"/>
+                <w:color w:val="000000"/>
+                <w:lang w:val="en-GB" w:eastAsia="ca-ES"/>
+              </w:rPr>
+            </w:pPr>
+            <w:r>
+              <w:rPr>
+                <w:rFonts w:ascii="Calibri" w:eastAsia="Times New Roman" w:hAnsi="Calibri" w:cs="Calibri"/>
+                <w:color w:val="000000"/>
+                <w:lang w:val="en-GB" w:eastAsia="ca-ES"/>
+              </w:rPr>
+              <w:t>Severity</w:t>
+            </w:r>
+          </w:p>
+        </w:tc>
+        <w:tc>
+          <w:tcPr>
+            <w:tcW w:w="2520" w:type="dxa"/>
+            <w:tcBorders>
+              <w:top w:val="single" w:sz="4" w:space="0" w:color="auto"/>
+              <w:left w:val="nil"/>
+              <w:bottom w:val="single" w:sz="4" w:space="0" w:color="auto"/>
+              <w:right w:val="single" w:sz="4" w:space="0" w:color="auto"/>
+            </w:tcBorders>
+            <w:shd w:val="clear" w:color="auto" w:fill="auto"/>
+            <w:noWrap/>
+            <w:vAlign w:val="bottom"/>
+            <w:hideMark/>
+          </w:tcPr>
+          <w:p>
+            <w:pPr>
+              <w:spacing w:after="0" w:line="240" w:lineRule="auto"/>
+              <w:rPr>
+                <w:rFonts w:ascii="Calibri" w:eastAsia="Times New Roman" w:hAnsi="Calibri" w:cs="Calibri"/>
+                <w:color w:val="000000"/>
+                <w:lang w:val="en-GB" w:eastAsia="ca-ES"/>
+              </w:rPr>
+            </w:pPr>
+            <w:r>
+              <w:rPr>
+                <w:rFonts w:ascii="Calibri" w:eastAsia="Times New Roman" w:hAnsi="Calibri" w:cs="Calibri"/>
+                <w:color w:val="000000"/>
+                <w:lang w:val="en-GB" w:eastAsia="ca-ES"/>
+              </w:rPr>
+              <w:t> </w:t>
+            </w:r>
+            <w:r>
+              <w:rPr>
+                <w:rFonts w:ascii="Calibri" w:eastAsia="Times New Roman" w:hAnsi="Calibri" w:cs="Calibri"/>
+                <w:color w:val="000000"/>
+                <w:lang w:val="en-GB" w:eastAsia="ca-ES"/>
+              </w:rPr>
+              <w:t>Media</w:t>
+            </w:r>
+          </w:p>
+        </w:tc>
+      </w:tr>
+      <w:tr>
+        <w:trPr>
+          <w:trHeight w:val="300"/>
+        </w:trPr>
+        <w:tc>
+          <w:tcPr>
+            <w:tcW w:w="1180" w:type="dxa"/>
+            <w:tcBorders>
+              <w:top w:val="nil"/>
+              <w:left w:val="single" w:sz="4" w:space="0" w:color="auto"/>
+              <w:bottom w:val="single" w:sz="4" w:space="0" w:color="auto"/>
+              <w:right w:val="single" w:sz="4" w:space="0" w:color="auto"/>
+            </w:tcBorders>
+            <w:shd w:val="clear" w:color="000000" w:fill="F2F2F2"/>
+            <w:vAlign w:val="bottom"/>
+            <w:hideMark/>
+          </w:tcPr>
+          <w:p>
+            <w:pPr>
+              <w:spacing w:after="0" w:line="240" w:lineRule="auto"/>
+              <w:rPr>
+                <w:rFonts w:ascii="Calibri" w:eastAsia="Times New Roman" w:hAnsi="Calibri" w:cs="Calibri"/>
+                <w:color w:val="000000"/>
+                <w:lang w:val="en-GB" w:eastAsia="ca-ES"/>
+              </w:rPr>
+            </w:pPr>
+            <w:r>
+              <w:rPr>
+                <w:rFonts w:ascii="Calibri" w:eastAsia="Times New Roman" w:hAnsi="Calibri" w:cs="Calibri"/>
+                <w:color w:val="000000"/>
+                <w:lang w:val="en-GB" w:eastAsia="ca-ES"/>
+              </w:rPr>
+              <w:t>Description</w:t>
+            </w:r>
+          </w:p>
+        </w:tc>
+        <w:tc>
+          <w:tcPr>
+            <w:tcW w:w="7320" w:type="dxa"/>
+            <w:gridSpan w:val="5"/>
+            <w:tcBorders>
+              <w:top w:val="single" w:sz="4" w:space="0" w:color="auto"/>
+              <w:left w:val="nil"/>
+              <w:bottom w:val="single" w:sz="4" w:space="0" w:color="auto"/>
+              <w:right w:val="single" w:sz="4" w:space="0" w:color="auto"/>
+            </w:tcBorders>
+            <w:shd w:val="clear" w:color="auto" w:fill="auto"/>
+            <w:noWrap/>
+            <w:vAlign w:val="bottom"/>
+            <w:hideMark/>
+          </w:tcPr>
+          <w:p>
+            <w:pPr>
+              <w:spacing w:after="0" w:line="240" w:lineRule="auto"/>
+              <w:rPr>
+                <w:rFonts w:ascii="Calibri" w:eastAsia="Times New Roman" w:hAnsi="Calibri" w:cs="Calibri"/>
+                <w:color w:val="000000"/>
+                <w:lang w:val="es-ES" w:eastAsia="ca-ES"/>
+              </w:rPr>
+            </w:pPr>
+            <w:r>
+              <w:rPr>
+                <w:rFonts w:ascii="Calibri" w:eastAsia="Times New Roman" w:hAnsi="Calibri" w:cs="Calibri"/>
+                <w:color w:val="000000"/>
+                <w:lang w:val="es-ES" w:eastAsia="ca-ES"/>
+              </w:rPr>
+              <w:t>El programa falla a la hora de calcular e</w:t>
+            </w:r>
+            <w:r>
+              <w:rPr>
+                <w:rFonts w:ascii="Calibri" w:eastAsia="Times New Roman" w:hAnsi="Calibri" w:cs="Calibri"/>
+                <w:color w:val="000000"/>
+                <w:lang w:val="es-ES" w:eastAsia="ca-ES"/>
+              </w:rPr>
+              <w:t xml:space="preserve">l </w:t>
+            </w:r>
+            <w:proofErr w:type="spellStart"/>
+            <w:r>
+              <w:rPr>
+                <w:rFonts w:ascii="Calibri" w:eastAsia="Times New Roman" w:hAnsi="Calibri" w:cs="Calibri"/>
+                <w:color w:val="000000"/>
+                <w:lang w:val="es-ES" w:eastAsia="ca-ES"/>
+              </w:rPr>
+              <w:t>average</w:t>
+            </w:r>
+            <w:proofErr w:type="spellEnd"/>
+            <w:r>
+              <w:rPr>
+                <w:rFonts w:ascii="Calibri" w:eastAsia="Times New Roman" w:hAnsi="Calibri" w:cs="Calibri"/>
+                <w:color w:val="000000"/>
+                <w:lang w:val="es-ES" w:eastAsia="ca-ES"/>
+              </w:rPr>
+              <w:t xml:space="preserve"> </w:t>
+            </w:r>
+            <w:proofErr w:type="spellStart"/>
+            <w:r>
+              <w:rPr>
+                <w:rFonts w:ascii="Calibri" w:eastAsia="Times New Roman" w:hAnsi="Calibri" w:cs="Calibri"/>
+                <w:color w:val="000000"/>
+                <w:lang w:val="es-ES" w:eastAsia="ca-ES"/>
+              </w:rPr>
+              <w:t>de el</w:t>
+            </w:r>
+            <w:proofErr w:type="spellEnd"/>
+            <w:r>
+              <w:rPr>
+                <w:rFonts w:ascii="Calibri" w:eastAsia="Times New Roman" w:hAnsi="Calibri" w:cs="Calibri"/>
+                <w:color w:val="000000"/>
+                <w:lang w:val="es-ES" w:eastAsia="ca-ES"/>
+              </w:rPr>
+              <w:t xml:space="preserve"> precio de los hoteles</w:t>
+            </w:r>
+          </w:p>
+        </w:tc>
+      </w:tr>
+      <w:tr>
+        <w:trPr>
+          <w:trHeight w:val="600"/>
+        </w:trPr>
+        <w:tc>
+          <w:tcPr>
+            <w:tcW w:w="1180" w:type="dxa"/>
+            <w:tcBorders>
+              <w:top w:val="nil"/>
+              <w:left w:val="single" w:sz="4" w:space="0" w:color="auto"/>
+              <w:bottom w:val="single" w:sz="4" w:space="0" w:color="auto"/>
+              <w:right w:val="single" w:sz="4" w:space="0" w:color="auto"/>
+            </w:tcBorders>
+            <w:shd w:val="clear" w:color="000000" w:fill="F2F2F2"/>
+            <w:vAlign w:val="bottom"/>
+            <w:hideMark/>
+          </w:tcPr>
+          <w:p>
+            <w:pPr>
+              <w:spacing w:after="0" w:line="240" w:lineRule="auto"/>
+              <w:rPr>
+                <w:rFonts w:ascii="Calibri" w:eastAsia="Times New Roman" w:hAnsi="Calibri" w:cs="Calibri"/>
+                <w:color w:val="000000"/>
+                <w:lang w:val="en-GB" w:eastAsia="ca-ES"/>
+              </w:rPr>
+            </w:pPr>
+            <w:r>
+              <w:rPr>
+                <w:rFonts w:ascii="Calibri" w:eastAsia="Times New Roman" w:hAnsi="Calibri" w:cs="Calibri"/>
+                <w:color w:val="000000"/>
+                <w:lang w:val="en-GB" w:eastAsia="ca-ES"/>
+              </w:rPr>
+              <w:t>Steps to reproduce</w:t>
+            </w:r>
+          </w:p>
+        </w:tc>
+        <w:tc>
+          <w:tcPr>
+            <w:tcW w:w="7320" w:type="dxa"/>
+            <w:gridSpan w:val="5"/>
+            <w:tcBorders>
+              <w:top w:val="single" w:sz="4" w:space="0" w:color="auto"/>
+              <w:left w:val="nil"/>
+              <w:bottom w:val="single" w:sz="4" w:space="0" w:color="auto"/>
+              <w:right w:val="single" w:sz="4" w:space="0" w:color="auto"/>
+            </w:tcBorders>
+            <w:shd w:val="clear" w:color="auto" w:fill="auto"/>
+            <w:noWrap/>
+            <w:vAlign w:val="bottom"/>
+            <w:hideMark/>
+          </w:tcPr>
+          <w:p>
+            <w:pPr>
+              <w:spacing w:after="0" w:line="240" w:lineRule="auto"/>
+              <w:rPr>
+                <w:rFonts w:ascii="Calibri" w:eastAsia="Times New Roman" w:hAnsi="Calibri" w:cs="Calibri"/>
+                <w:color w:val="000000"/>
+                <w:lang w:val="es-ES" w:eastAsia="ca-ES"/>
+              </w:rPr>
+            </w:pPr>
+            <w:r>
+              <w:rPr>
+                <w:rFonts w:ascii="Calibri" w:eastAsia="Times New Roman" w:hAnsi="Calibri" w:cs="Calibri"/>
+                <w:color w:val="000000"/>
+                <w:lang w:val="es-ES" w:eastAsia="ca-ES"/>
+              </w:rPr>
+              <w:t> </w:t>
+            </w:r>
+            <w:r>
+              <w:rPr>
+                <w:rFonts w:ascii="Calibri" w:eastAsia="Times New Roman" w:hAnsi="Calibri" w:cs="Calibri"/>
+                <w:color w:val="000000"/>
+                <w:lang w:val="es-ES" w:eastAsia="ca-ES"/>
+              </w:rPr>
+              <w:t xml:space="preserve">Ejecutar el programa, la funcionalidad de organizar una excursión </w:t>
+            </w:r>
+            <w:proofErr w:type="gramStart"/>
+            <w:r>
+              <w:rPr>
+                <w:rFonts w:ascii="Calibri" w:eastAsia="Times New Roman" w:hAnsi="Calibri" w:cs="Calibri"/>
+                <w:color w:val="000000"/>
+                <w:lang w:val="es-ES" w:eastAsia="ca-ES"/>
+              </w:rPr>
+              <w:t xml:space="preserve">y </w:t>
+            </w:r>
+            <w:r>
+              <w:rPr>
+                <w:rFonts w:ascii="Calibri" w:eastAsia="Times New Roman" w:hAnsi="Calibri" w:cs="Calibri"/>
+                <w:color w:val="000000"/>
+                <w:lang w:val="es-ES" w:eastAsia="ca-ES"/>
+              </w:rPr>
+              <w:t xml:space="preserve"> se</w:t>
+            </w:r>
+            <w:proofErr w:type="gramEnd"/>
+            <w:r>
+              <w:rPr>
+                <w:rFonts w:ascii="Calibri" w:eastAsia="Times New Roman" w:hAnsi="Calibri" w:cs="Calibri"/>
+                <w:color w:val="000000"/>
+                <w:lang w:val="es-ES" w:eastAsia="ca-ES"/>
+              </w:rPr>
+              <w:t xml:space="preserve"> muestra la media de</w:t>
+            </w:r>
+            <w:r>
+              <w:rPr>
+                <w:rFonts w:ascii="Calibri" w:eastAsia="Times New Roman" w:hAnsi="Calibri" w:cs="Calibri"/>
+                <w:color w:val="000000"/>
+                <w:lang w:val="es-ES" w:eastAsia="ca-ES"/>
+              </w:rPr>
+              <w:t xml:space="preserve"> los mejores hoteles</w:t>
+            </w:r>
+          </w:p>
+        </w:tc>
+      </w:tr>
+      <w:tr>
+        <w:trPr>
+          <w:trHeight w:val="600"/>
+        </w:trPr>
+        <w:tc>
+          <w:tcPr>
+            <w:tcW w:w="1180" w:type="dxa"/>
+            <w:tcBorders>
+              <w:top w:val="nil"/>
+              <w:left w:val="single" w:sz="4" w:space="0" w:color="auto"/>
+              <w:bottom w:val="single" w:sz="4" w:space="0" w:color="auto"/>
+              <w:right w:val="single" w:sz="4" w:space="0" w:color="auto"/>
+            </w:tcBorders>
+            <w:shd w:val="clear" w:color="000000" w:fill="F2F2F2"/>
+            <w:vAlign w:val="bottom"/>
+            <w:hideMark/>
+          </w:tcPr>
+          <w:p>
+            <w:pPr>
+              <w:spacing w:after="0" w:line="240" w:lineRule="auto"/>
+              <w:rPr>
+                <w:rFonts w:ascii="Calibri" w:eastAsia="Times New Roman" w:hAnsi="Calibri" w:cs="Calibri"/>
+                <w:color w:val="000000"/>
+                <w:lang w:val="en-GB" w:eastAsia="ca-ES"/>
+              </w:rPr>
+            </w:pPr>
+            <w:r>
+              <w:rPr>
+                <w:rFonts w:ascii="Calibri" w:eastAsia="Times New Roman" w:hAnsi="Calibri" w:cs="Calibri"/>
+                <w:color w:val="000000"/>
+                <w:lang w:val="en-GB" w:eastAsia="ca-ES"/>
+              </w:rPr>
+              <w:t>Expected result</w:t>
+            </w:r>
+          </w:p>
+        </w:tc>
+        <w:tc>
+          <w:tcPr>
+            <w:tcW w:w="7320" w:type="dxa"/>
+            <w:gridSpan w:val="5"/>
+            <w:tcBorders>
+              <w:top w:val="single" w:sz="4" w:space="0" w:color="auto"/>
+              <w:left w:val="nil"/>
+              <w:bottom w:val="single" w:sz="4" w:space="0" w:color="auto"/>
+              <w:right w:val="single" w:sz="4" w:space="0" w:color="auto"/>
+            </w:tcBorders>
+            <w:shd w:val="clear" w:color="auto" w:fill="auto"/>
+            <w:noWrap/>
+            <w:vAlign w:val="bottom"/>
+            <w:hideMark/>
+          </w:tcPr>
+          <w:p>
+            <w:pPr>
+              <w:spacing w:after="0" w:line="240" w:lineRule="auto"/>
+            </w:pPr>
+            <w:r>
+              <w:t>El programa calcula</w:t>
+            </w:r>
+            <w:r>
+              <w:t xml:space="preserve"> </w:t>
+            </w:r>
+            <w:proofErr w:type="spellStart"/>
+            <w:r>
+              <w:t>correctamente</w:t>
+            </w:r>
+            <w:proofErr w:type="spellEnd"/>
+            <w:r>
+              <w:t xml:space="preserve"> la </w:t>
+            </w:r>
+            <w:proofErr w:type="spellStart"/>
+            <w:r>
+              <w:t>media</w:t>
+            </w:r>
+            <w:proofErr w:type="spellEnd"/>
+            <w:r>
+              <w:t xml:space="preserve"> de los </w:t>
+            </w:r>
+            <w:proofErr w:type="spellStart"/>
+            <w:r>
+              <w:t>mejores</w:t>
+            </w:r>
+            <w:proofErr w:type="spellEnd"/>
+            <w:r>
+              <w:t xml:space="preserve"> </w:t>
+            </w:r>
+            <w:proofErr w:type="spellStart"/>
+            <w:r>
+              <w:t>hoteles</w:t>
+            </w:r>
+            <w:proofErr w:type="spellEnd"/>
+            <w:r>
+              <w:t>.</w:t>
+            </w:r>
+          </w:p>
+        </w:tc>
+      </w:tr>
+      <w:tr>
+        <w:trPr>
+          <w:trHeight w:val="600"/>
+        </w:trPr>
+        <w:tc>
+          <w:tcPr>
+            <w:tcW w:w="1180" w:type="dxa"/>
+            <w:tcBorders>
+              <w:top w:val="nil"/>
+              <w:left w:val="single" w:sz="4" w:space="0" w:color="auto"/>
+              <w:bottom w:val="single" w:sz="4" w:space="0" w:color="auto"/>
+              <w:right w:val="single" w:sz="4" w:space="0" w:color="auto"/>
+            </w:tcBorders>
+            <w:shd w:val="clear" w:color="000000" w:fill="F2F2F2"/>
+            <w:vAlign w:val="bottom"/>
+            <w:hideMark/>
+          </w:tcPr>
+          <w:p>
+            <w:pPr>
+              <w:spacing w:after="0" w:line="240" w:lineRule="auto"/>
+              <w:rPr>
+                <w:rFonts w:ascii="Calibri" w:eastAsia="Times New Roman" w:hAnsi="Calibri" w:cs="Calibri"/>
+                <w:color w:val="000000"/>
+                <w:lang w:val="en-GB" w:eastAsia="ca-ES"/>
+              </w:rPr>
+            </w:pPr>
+            <w:r>
+              <w:rPr>
+                <w:rFonts w:ascii="Calibri" w:eastAsia="Times New Roman" w:hAnsi="Calibri" w:cs="Calibri"/>
+                <w:color w:val="000000"/>
+                <w:lang w:val="en-GB" w:eastAsia="ca-ES"/>
+              </w:rPr>
+              <w:t>Actual result</w:t>
+            </w:r>
+          </w:p>
+        </w:tc>
+        <w:tc>
+          <w:tcPr>
+            <w:tcW w:w="7320" w:type="dxa"/>
+            <w:gridSpan w:val="5"/>
+            <w:tcBorders>
+              <w:top w:val="single" w:sz="4" w:space="0" w:color="auto"/>
+              <w:left w:val="nil"/>
+              <w:bottom w:val="single" w:sz="4" w:space="0" w:color="auto"/>
+              <w:right w:val="single" w:sz="4" w:space="0" w:color="auto"/>
+            </w:tcBorders>
+            <w:shd w:val="clear" w:color="auto" w:fill="auto"/>
+            <w:noWrap/>
+            <w:vAlign w:val="bottom"/>
+            <w:hideMark/>
+          </w:tcPr>
+          <w:p>
+            <w:pPr>
+              <w:spacing w:after="0" w:line="240" w:lineRule="auto"/>
+              <w:rPr>
+                <w:rFonts w:ascii="Calibri" w:eastAsia="Times New Roman" w:hAnsi="Calibri" w:cs="Calibri"/>
+                <w:color w:val="000000"/>
+                <w:lang w:val="es-ES" w:eastAsia="ca-ES"/>
+              </w:rPr>
+            </w:pPr>
+            <w:r>
+              <w:rPr>
+                <w:rFonts w:ascii="Calibri" w:eastAsia="Times New Roman" w:hAnsi="Calibri" w:cs="Calibri"/>
+                <w:color w:val="000000"/>
+                <w:lang w:val="es-ES" w:eastAsia="ca-ES"/>
+              </w:rPr>
+              <w:t> </w:t>
+            </w:r>
+            <w:r>
+              <w:rPr>
+                <w:rFonts w:ascii="Calibri" w:eastAsia="Times New Roman" w:hAnsi="Calibri" w:cs="Calibri"/>
+                <w:color w:val="000000"/>
+                <w:lang w:val="es-ES" w:eastAsia="ca-ES"/>
+              </w:rPr>
+              <w:t xml:space="preserve">El programa </w:t>
+            </w:r>
+            <w:r>
+              <w:rPr>
+                <w:rFonts w:ascii="Calibri" w:eastAsia="Times New Roman" w:hAnsi="Calibri" w:cs="Calibri"/>
+                <w:color w:val="000000"/>
+                <w:lang w:val="es-ES" w:eastAsia="ca-ES"/>
+              </w:rPr>
+              <w:t>omite el hotel que se encuentra en la posición 0 del array.</w:t>
+            </w:r>
+          </w:p>
+        </w:tc>
+      </w:tr>
+      <w:tr>
+        <w:trPr>
+          <w:trHeight w:val="300"/>
+        </w:trPr>
+        <w:tc>
+          <w:tcPr>
+            <w:tcW w:w="1180" w:type="dxa"/>
+            <w:tcBorders>
+              <w:top w:val="nil"/>
+              <w:left w:val="single" w:sz="4" w:space="0" w:color="auto"/>
+              <w:bottom w:val="single" w:sz="4" w:space="0" w:color="auto"/>
+              <w:right w:val="single" w:sz="4" w:space="0" w:color="auto"/>
+            </w:tcBorders>
+            <w:shd w:val="clear" w:color="000000" w:fill="F2F2F2"/>
+            <w:vAlign w:val="bottom"/>
+            <w:hideMark/>
+          </w:tcPr>
+          <w:p>
+            <w:pPr>
+              <w:spacing w:after="0" w:line="240" w:lineRule="auto"/>
+              <w:rPr>
+                <w:rFonts w:ascii="Calibri" w:eastAsia="Times New Roman" w:hAnsi="Calibri" w:cs="Calibri"/>
+                <w:color w:val="000000"/>
+                <w:lang w:val="en-GB" w:eastAsia="ca-ES"/>
+              </w:rPr>
+            </w:pPr>
+            <w:r>
+              <w:rPr>
+                <w:rFonts w:ascii="Calibri" w:eastAsia="Times New Roman" w:hAnsi="Calibri" w:cs="Calibri"/>
+                <w:color w:val="000000"/>
+                <w:lang w:val="en-GB" w:eastAsia="ca-ES"/>
+              </w:rPr>
+              <w:t>Solution</w:t>
+            </w:r>
+          </w:p>
+        </w:tc>
+        <w:tc>
+          <w:tcPr>
+            <w:tcW w:w="7320" w:type="dxa"/>
+            <w:gridSpan w:val="5"/>
+            <w:tcBorders>
+              <w:top w:val="single" w:sz="4" w:space="0" w:color="auto"/>
+              <w:left w:val="nil"/>
+              <w:bottom w:val="single" w:sz="4" w:space="0" w:color="auto"/>
+              <w:right w:val="single" w:sz="4" w:space="0" w:color="auto"/>
+            </w:tcBorders>
+            <w:shd w:val="clear" w:color="auto" w:fill="auto"/>
+            <w:noWrap/>
+            <w:vAlign w:val="bottom"/>
+            <w:hideMark/>
+          </w:tcPr>
+          <w:p>
+            <w:pPr>
+              <w:spacing w:after="0" w:line="240" w:lineRule="auto"/>
+              <w:rPr>
+                <w:rFonts w:ascii="Calibri" w:eastAsia="Times New Roman" w:hAnsi="Calibri" w:cs="Calibri"/>
+                <w:color w:val="000000"/>
+                <w:lang w:val="es-ES" w:eastAsia="ca-ES"/>
+              </w:rPr>
+            </w:pPr>
+            <w:r>
+              <w:rPr>
+                <w:rFonts w:ascii="Calibri" w:eastAsia="Times New Roman" w:hAnsi="Calibri" w:cs="Calibri"/>
+                <w:color w:val="000000"/>
+                <w:lang w:val="es-ES" w:eastAsia="ca-ES"/>
+              </w:rPr>
+              <w:t xml:space="preserve">Modificamos la función </w:t>
+            </w:r>
+            <w:proofErr w:type="spellStart"/>
+            <w:r>
+              <w:rPr>
+                <w:rFonts w:ascii="Calibri" w:eastAsia="Times New Roman" w:hAnsi="Calibri" w:cs="Calibri"/>
+                <w:color w:val="000000"/>
+                <w:lang w:val="es-ES" w:eastAsia="ca-ES"/>
+              </w:rPr>
+              <w:t>getAverageHotelPrice</w:t>
+            </w:r>
+            <w:proofErr w:type="spellEnd"/>
+            <w:r>
+              <w:rPr>
+                <w:rFonts w:ascii="Calibri" w:eastAsia="Times New Roman" w:hAnsi="Calibri" w:cs="Calibri"/>
+                <w:color w:val="000000"/>
+                <w:lang w:val="es-ES" w:eastAsia="ca-ES"/>
+              </w:rPr>
+              <w:t xml:space="preserve"> inicializando el </w:t>
+            </w:r>
+            <w:proofErr w:type="spellStart"/>
+            <w:r>
+              <w:rPr>
+                <w:rFonts w:ascii="Calibri" w:eastAsia="Times New Roman" w:hAnsi="Calibri" w:cs="Calibri"/>
+                <w:color w:val="000000"/>
+                <w:lang w:val="es-ES" w:eastAsia="ca-ES"/>
+              </w:rPr>
+              <w:t>for</w:t>
+            </w:r>
+            <w:proofErr w:type="spellEnd"/>
+            <w:r>
+              <w:rPr>
+                <w:rFonts w:ascii="Calibri" w:eastAsia="Times New Roman" w:hAnsi="Calibri" w:cs="Calibri"/>
+                <w:color w:val="000000"/>
+                <w:lang w:val="es-ES" w:eastAsia="ca-ES"/>
+              </w:rPr>
+              <w:t xml:space="preserve"> de la línea 49 a 0</w:t>
+            </w:r>
+          </w:p>
+        </w:tc>
+      </w:tr>
+    </w:tbl>
+    <w:p>
+      <w:pPr>
+        <w:rPr>
+          <w:b/>
+          <w:sz w:val="28"/>
+        </w:rPr>
+      </w:pPr>
+    </w:p>
+    <w:p>
+      <w:pPr>
+        <w:rPr>
+          <w:b/>
+          <w:sz w:val="28"/>
+        </w:rPr>
+      </w:pPr>
+      <w:proofErr w:type="spellStart"/>
+      <w:r>
+        <w:rPr>
+          <w:b/>
+          <w:sz w:val="28"/>
+        </w:rPr>
         <w:t>Bug</w:t>
       </w:r>
       <w:proofErr w:type="spellEnd"/>
@@ -11757,14 +12566,6 @@
         </w:tc>
       </w:tr>
     </w:tbl>
-    <w:p>
-      <w:pPr>
-        <w:rPr>
-          <w:b/>
-          <w:sz w:val="28"/>
-        </w:rPr>
-      </w:pPr>
-    </w:p>
     <w:p>
       <w:pPr>
         <w:rPr>
@@ -12403,6 +13204,7 @@
                 <w:color w:val="000000"/>
                 <w:lang w:val="en-GB" w:eastAsia="ca-ES"/>
               </w:rPr>
+              <w:lastRenderedPageBreak/>
               <w:t>Solution</w:t>
             </w:r>
           </w:p>
@@ -13026,7 +13828,6 @@
                 <w:color w:val="000000"/>
                 <w:lang w:val="en-GB" w:eastAsia="ca-ES"/>
               </w:rPr>
-              <w:lastRenderedPageBreak/>
               <w:t>Run option 3 on the menu (sort by grade)</w:t>
             </w:r>
           </w:p>
@@ -13087,7 +13888,6 @@
                 <w:color w:val="000000"/>
                 <w:lang w:val="en-GB" w:eastAsia="ca-ES"/>
               </w:rPr>
-              <w:lastRenderedPageBreak/>
               <w:t>Expected result</w:t>
             </w:r>
           </w:p>

</xml_diff>

<commit_message>
doc: se ha anyadido el report con el id #15 que reporta la incidencia en el modulo destination.c
Hay una incidencia con la funcion mapAltitude que realizaba
una inicializacion incorrecta de la variable minAlt
</commit_message>
<xml_diff>
--- a/memoria/Memoria.docx
+++ b/memoria/Memoria.docx
@@ -7055,6 +7055,14 @@
               </w:rPr>
               <w:t> </w:t>
             </w:r>
+            <w:r>
+              <w:rPr>
+                <w:rFonts w:ascii="Calibri" w:eastAsia="Times New Roman" w:hAnsi="Calibri" w:cs="Calibri"/>
+                <w:color w:val="000000"/>
+                <w:lang w:val="es-ES" w:eastAsia="ca-ES"/>
+              </w:rPr>
+              <w:t xml:space="preserve">Modulo </w:t>
+            </w:r>
             <w:proofErr w:type="spellStart"/>
             <w:r>
               <w:rPr>
@@ -7062,7 +7070,7 @@
                 <w:color w:val="000000"/>
                 <w:lang w:val="es-ES" w:eastAsia="ca-ES"/>
               </w:rPr>
-              <w:t>Linia</w:t>
+              <w:t>list.c</w:t>
             </w:r>
             <w:proofErr w:type="spellEnd"/>
             <w:r>
@@ -7071,6 +7079,32 @@
                 <w:color w:val="000000"/>
                 <w:lang w:val="es-ES" w:eastAsia="ca-ES"/>
               </w:rPr>
+              <w:t xml:space="preserve"> </w:t>
+            </w:r>
+            <w:proofErr w:type="spellStart"/>
+            <w:r>
+              <w:rPr>
+                <w:rFonts w:ascii="Calibri" w:eastAsia="Times New Roman" w:hAnsi="Calibri" w:cs="Calibri"/>
+                <w:color w:val="000000"/>
+                <w:lang w:val="es-ES" w:eastAsia="ca-ES"/>
+              </w:rPr>
+              <w:t>l</w:t>
+            </w:r>
+            <w:r>
+              <w:rPr>
+                <w:rFonts w:ascii="Calibri" w:eastAsia="Times New Roman" w:hAnsi="Calibri" w:cs="Calibri"/>
+                <w:color w:val="000000"/>
+                <w:lang w:val="es-ES" w:eastAsia="ca-ES"/>
+              </w:rPr>
+              <w:t>inia</w:t>
+            </w:r>
+            <w:proofErr w:type="spellEnd"/>
+            <w:r>
+              <w:rPr>
+                <w:rFonts w:ascii="Calibri" w:eastAsia="Times New Roman" w:hAnsi="Calibri" w:cs="Calibri"/>
+                <w:color w:val="000000"/>
+                <w:lang w:val="es-ES" w:eastAsia="ca-ES"/>
+              </w:rPr>
               <w:t xml:space="preserve"> 51 en la función insert del programa cambiar la asignación que hay en el </w:t>
             </w:r>
             <w:proofErr w:type="spellStart"/>
@@ -7089,7 +7123,25 @@
                 <w:color w:val="000000"/>
                 <w:lang w:val="es-ES" w:eastAsia="ca-ES"/>
               </w:rPr>
-              <w:t xml:space="preserve"> por  un comparador ==</w:t>
+              <w:t xml:space="preserve"> </w:t>
+            </w:r>
+            <w:proofErr w:type="gramStart"/>
+            <w:r>
+              <w:rPr>
+                <w:rFonts w:ascii="Calibri" w:eastAsia="Times New Roman" w:hAnsi="Calibri" w:cs="Calibri"/>
+                <w:color w:val="000000"/>
+                <w:lang w:val="es-ES" w:eastAsia="ca-ES"/>
+              </w:rPr>
+              <w:t>por  un</w:t>
+            </w:r>
+            <w:proofErr w:type="gramEnd"/>
+            <w:r>
+              <w:rPr>
+                <w:rFonts w:ascii="Calibri" w:eastAsia="Times New Roman" w:hAnsi="Calibri" w:cs="Calibri"/>
+                <w:color w:val="000000"/>
+                <w:lang w:val="es-ES" w:eastAsia="ca-ES"/>
+              </w:rPr>
+              <w:t xml:space="preserve"> comparador ==</w:t>
             </w:r>
           </w:p>
         </w:tc>
@@ -7381,7 +7433,7 @@
                 <w:color w:val="000000"/>
                 <w:lang w:val="en-GB" w:eastAsia="ca-ES"/>
               </w:rPr>
-              <w:t>Alta</w:t>
+              <w:t>Crítica</w:t>
             </w:r>
           </w:p>
         </w:tc>
@@ -7848,7 +7900,33 @@
                 <w:color w:val="000000"/>
                 <w:lang w:val="es-ES" w:eastAsia="ca-ES"/>
               </w:rPr>
-              <w:t xml:space="preserve">Dentro de la función </w:t>
+              <w:t xml:space="preserve">Modulo </w:t>
+            </w:r>
+            <w:proofErr w:type="spellStart"/>
+            <w:r>
+              <w:rPr>
+                <w:rFonts w:ascii="Calibri" w:eastAsia="Times New Roman" w:hAnsi="Calibri" w:cs="Calibri"/>
+                <w:color w:val="000000"/>
+                <w:lang w:val="es-ES" w:eastAsia="ca-ES"/>
+              </w:rPr>
+              <w:t>destination.c</w:t>
+            </w:r>
+            <w:proofErr w:type="spellEnd"/>
+            <w:r>
+              <w:rPr>
+                <w:rFonts w:ascii="Calibri" w:eastAsia="Times New Roman" w:hAnsi="Calibri" w:cs="Calibri"/>
+                <w:color w:val="000000"/>
+                <w:lang w:val="es-ES" w:eastAsia="ca-ES"/>
+              </w:rPr>
+              <w:t xml:space="preserve"> d</w:t>
+            </w:r>
+            <w:r>
+              <w:rPr>
+                <w:rFonts w:ascii="Calibri" w:eastAsia="Times New Roman" w:hAnsi="Calibri" w:cs="Calibri"/>
+                <w:color w:val="000000"/>
+                <w:lang w:val="es-ES" w:eastAsia="ca-ES"/>
+              </w:rPr>
+              <w:t xml:space="preserve">entro de la función </w:t>
             </w:r>
             <w:proofErr w:type="spellStart"/>
             <w:r>
@@ -8602,7 +8680,33 @@
                 <w:color w:val="000000"/>
                 <w:lang w:val="es-ES" w:eastAsia="ca-ES"/>
               </w:rPr>
-              <w:t xml:space="preserve">Dentro de la función </w:t>
+              <w:t xml:space="preserve">Modulo </w:t>
+            </w:r>
+            <w:proofErr w:type="spellStart"/>
+            <w:r>
+              <w:rPr>
+                <w:rFonts w:ascii="Calibri" w:eastAsia="Times New Roman" w:hAnsi="Calibri" w:cs="Calibri"/>
+                <w:color w:val="000000"/>
+                <w:lang w:val="es-ES" w:eastAsia="ca-ES"/>
+              </w:rPr>
+              <w:t>destination.c</w:t>
+            </w:r>
+            <w:proofErr w:type="spellEnd"/>
+            <w:r>
+              <w:rPr>
+                <w:rFonts w:ascii="Calibri" w:eastAsia="Times New Roman" w:hAnsi="Calibri" w:cs="Calibri"/>
+                <w:color w:val="000000"/>
+                <w:lang w:val="es-ES" w:eastAsia="ca-ES"/>
+              </w:rPr>
+              <w:t xml:space="preserve"> d</w:t>
+            </w:r>
+            <w:r>
+              <w:rPr>
+                <w:rFonts w:ascii="Calibri" w:eastAsia="Times New Roman" w:hAnsi="Calibri" w:cs="Calibri"/>
+                <w:color w:val="000000"/>
+                <w:lang w:val="es-ES" w:eastAsia="ca-ES"/>
+              </w:rPr>
+              <w:t xml:space="preserve">entro de la función </w:t>
             </w:r>
             <w:proofErr w:type="spellStart"/>
             <w:r>
@@ -9449,7 +9553,33 @@
                 <w:color w:val="000000"/>
                 <w:lang w:val="es-ES" w:eastAsia="ca-ES"/>
               </w:rPr>
-              <w:t xml:space="preserve">Modificar la función </w:t>
+              <w:t xml:space="preserve">Modulo </w:t>
+            </w:r>
+            <w:proofErr w:type="spellStart"/>
+            <w:r>
+              <w:rPr>
+                <w:rFonts w:ascii="Calibri" w:eastAsia="Times New Roman" w:hAnsi="Calibri" w:cs="Calibri"/>
+                <w:color w:val="000000"/>
+                <w:lang w:val="es-ES" w:eastAsia="ca-ES"/>
+              </w:rPr>
+              <w:t>lista.c</w:t>
+            </w:r>
+            <w:proofErr w:type="spellEnd"/>
+            <w:r>
+              <w:rPr>
+                <w:rFonts w:ascii="Calibri" w:eastAsia="Times New Roman" w:hAnsi="Calibri" w:cs="Calibri"/>
+                <w:color w:val="000000"/>
+                <w:lang w:val="es-ES" w:eastAsia="ca-ES"/>
+              </w:rPr>
+              <w:t xml:space="preserve"> m</w:t>
+            </w:r>
+            <w:r>
+              <w:rPr>
+                <w:rFonts w:ascii="Calibri" w:eastAsia="Times New Roman" w:hAnsi="Calibri" w:cs="Calibri"/>
+                <w:color w:val="000000"/>
+                <w:lang w:val="es-ES" w:eastAsia="ca-ES"/>
+              </w:rPr>
+              <w:t xml:space="preserve">odificar la función </w:t>
             </w:r>
             <w:proofErr w:type="spellStart"/>
             <w:r>
@@ -10208,7 +10338,33 @@
                 <w:color w:val="000000"/>
                 <w:lang w:val="es-ES" w:eastAsia="ca-ES"/>
               </w:rPr>
-              <w:t xml:space="preserve">Modificar la función </w:t>
+              <w:t xml:space="preserve">Modulo </w:t>
+            </w:r>
+            <w:proofErr w:type="spellStart"/>
+            <w:r>
+              <w:rPr>
+                <w:rFonts w:ascii="Calibri" w:eastAsia="Times New Roman" w:hAnsi="Calibri" w:cs="Calibri"/>
+                <w:color w:val="000000"/>
+                <w:lang w:val="es-ES" w:eastAsia="ca-ES"/>
+              </w:rPr>
+              <w:t>lista.c</w:t>
+            </w:r>
+            <w:proofErr w:type="spellEnd"/>
+            <w:r>
+              <w:rPr>
+                <w:rFonts w:ascii="Calibri" w:eastAsia="Times New Roman" w:hAnsi="Calibri" w:cs="Calibri"/>
+                <w:color w:val="000000"/>
+                <w:lang w:val="es-ES" w:eastAsia="ca-ES"/>
+              </w:rPr>
+              <w:t xml:space="preserve"> m</w:t>
+            </w:r>
+            <w:r>
+              <w:rPr>
+                <w:rFonts w:ascii="Calibri" w:eastAsia="Times New Roman" w:hAnsi="Calibri" w:cs="Calibri"/>
+                <w:color w:val="000000"/>
+                <w:lang w:val="es-ES" w:eastAsia="ca-ES"/>
+              </w:rPr>
+              <w:t xml:space="preserve">odificar la función </w:t>
             </w:r>
             <w:proofErr w:type="spellStart"/>
             <w:r>
@@ -10947,7 +11103,33 @@
                 <w:color w:val="000000"/>
                 <w:lang w:val="es-ES" w:eastAsia="ca-ES"/>
               </w:rPr>
-              <w:t xml:space="preserve">Modificar la función </w:t>
+              <w:t xml:space="preserve">Modulo </w:t>
+            </w:r>
+            <w:proofErr w:type="spellStart"/>
+            <w:r>
+              <w:rPr>
+                <w:rFonts w:ascii="Calibri" w:eastAsia="Times New Roman" w:hAnsi="Calibri" w:cs="Calibri"/>
+                <w:color w:val="000000"/>
+                <w:lang w:val="es-ES" w:eastAsia="ca-ES"/>
+              </w:rPr>
+              <w:t>functions.c</w:t>
+            </w:r>
+            <w:proofErr w:type="spellEnd"/>
+            <w:r>
+              <w:rPr>
+                <w:rFonts w:ascii="Calibri" w:eastAsia="Times New Roman" w:hAnsi="Calibri" w:cs="Calibri"/>
+                <w:color w:val="000000"/>
+                <w:lang w:val="es-ES" w:eastAsia="ca-ES"/>
+              </w:rPr>
+              <w:t xml:space="preserve"> m</w:t>
+            </w:r>
+            <w:r>
+              <w:rPr>
+                <w:rFonts w:ascii="Calibri" w:eastAsia="Times New Roman" w:hAnsi="Calibri" w:cs="Calibri"/>
+                <w:color w:val="000000"/>
+                <w:lang w:val="es-ES" w:eastAsia="ca-ES"/>
+              </w:rPr>
+              <w:t xml:space="preserve">odificar la función </w:t>
             </w:r>
             <w:proofErr w:type="spellStart"/>
             <w:r>
@@ -11137,8 +11319,6 @@
               </w:rPr>
               <w:t>13</w:t>
             </w:r>
-            <w:bookmarkStart w:id="2" w:name="_GoBack"/>
-            <w:bookmarkEnd w:id="2"/>
           </w:p>
         </w:tc>
         <w:tc>
@@ -11488,15 +11668,7 @@
                 <w:color w:val="000000"/>
                 <w:lang w:val="es-ES" w:eastAsia="ca-ES"/>
               </w:rPr>
-              <w:t xml:space="preserve">y </w:t>
-            </w:r>
-            <w:r>
-              <w:rPr>
-                <w:rFonts w:ascii="Calibri" w:eastAsia="Times New Roman" w:hAnsi="Calibri" w:cs="Calibri"/>
-                <w:color w:val="000000"/>
-                <w:lang w:val="es-ES" w:eastAsia="ca-ES"/>
-              </w:rPr>
-              <w:t xml:space="preserve"> se</w:t>
+              <w:t>y  se</w:t>
             </w:r>
             <w:proofErr w:type="gramEnd"/>
             <w:r>
@@ -11505,15 +11677,7 @@
                 <w:color w:val="000000"/>
                 <w:lang w:val="es-ES" w:eastAsia="ca-ES"/>
               </w:rPr>
-              <w:t xml:space="preserve"> muestra la media de</w:t>
-            </w:r>
-            <w:r>
-              <w:rPr>
-                <w:rFonts w:ascii="Calibri" w:eastAsia="Times New Roman" w:hAnsi="Calibri" w:cs="Calibri"/>
-                <w:color w:val="000000"/>
-                <w:lang w:val="es-ES" w:eastAsia="ca-ES"/>
-              </w:rPr>
-              <w:t xml:space="preserve"> los mejores hoteles</w:t>
+              <w:t xml:space="preserve"> muestra la media de los mejores hoteles</w:t>
             </w:r>
           </w:p>
         </w:tc>
@@ -11767,7 +11931,7 @@
                 <w:color w:val="000000"/>
                 <w:lang w:val="es-ES" w:eastAsia="ca-ES"/>
               </w:rPr>
-              <w:t xml:space="preserve">Modificamos la función </w:t>
+              <w:t xml:space="preserve">Modulo </w:t>
             </w:r>
             <w:proofErr w:type="spellStart"/>
             <w:r>
@@ -11776,6 +11940,32 @@
                 <w:color w:val="000000"/>
                 <w:lang w:val="es-ES" w:eastAsia="ca-ES"/>
               </w:rPr>
+              <w:t>destination.c</w:t>
+            </w:r>
+            <w:proofErr w:type="spellEnd"/>
+            <w:r>
+              <w:rPr>
+                <w:rFonts w:ascii="Calibri" w:eastAsia="Times New Roman" w:hAnsi="Calibri" w:cs="Calibri"/>
+                <w:color w:val="000000"/>
+                <w:lang w:val="es-ES" w:eastAsia="ca-ES"/>
+              </w:rPr>
+              <w:t xml:space="preserve"> m</w:t>
+            </w:r>
+            <w:r>
+              <w:rPr>
+                <w:rFonts w:ascii="Calibri" w:eastAsia="Times New Roman" w:hAnsi="Calibri" w:cs="Calibri"/>
+                <w:color w:val="000000"/>
+                <w:lang w:val="es-ES" w:eastAsia="ca-ES"/>
+              </w:rPr>
+              <w:t xml:space="preserve">odificamos la función </w:t>
+            </w:r>
+            <w:proofErr w:type="spellStart"/>
+            <w:r>
+              <w:rPr>
+                <w:rFonts w:ascii="Calibri" w:eastAsia="Times New Roman" w:hAnsi="Calibri" w:cs="Calibri"/>
+                <w:color w:val="000000"/>
+                <w:lang w:val="es-ES" w:eastAsia="ca-ES"/>
+              </w:rPr>
               <w:t>getAverageHotelPrice</w:t>
             </w:r>
             <w:proofErr w:type="spellEnd"/>
@@ -11804,6 +11994,807 @@
                 <w:lang w:val="es-ES" w:eastAsia="ca-ES"/>
               </w:rPr>
               <w:t xml:space="preserve"> de la línea 49 a 0</w:t>
+            </w:r>
+          </w:p>
+        </w:tc>
+      </w:tr>
+    </w:tbl>
+    <w:p>
+      <w:pPr>
+        <w:rPr>
+          <w:b/>
+          <w:sz w:val="28"/>
+        </w:rPr>
+      </w:pPr>
+    </w:p>
+    <w:p>
+      <w:pPr>
+        <w:rPr>
+          <w:b/>
+          <w:sz w:val="28"/>
+        </w:rPr>
+      </w:pPr>
+      <w:proofErr w:type="spellStart"/>
+      <w:r>
+        <w:rPr>
+          <w:b/>
+          <w:sz w:val="28"/>
+        </w:rPr>
+        <w:t>Bug</w:t>
+      </w:r>
+      <w:proofErr w:type="spellEnd"/>
+      <w:r>
+        <w:rPr>
+          <w:b/>
+          <w:sz w:val="28"/>
+        </w:rPr>
+        <w:t xml:space="preserve"> report </w:t>
+      </w:r>
+      <w:proofErr w:type="spellStart"/>
+      <w:r>
+        <w:rPr>
+          <w:b/>
+          <w:sz w:val="28"/>
+        </w:rPr>
+        <w:t>template</w:t>
+      </w:r>
+      <w:proofErr w:type="spellEnd"/>
+      <w:r>
+        <w:rPr>
+          <w:b/>
+          <w:sz w:val="28"/>
+        </w:rPr>
+        <w:t xml:space="preserve"> 14</w:t>
+      </w:r>
+    </w:p>
+    <w:tbl>
+      <w:tblPr>
+        <w:tblW w:w="8500" w:type="dxa"/>
+        <w:tblCellMar>
+          <w:left w:w="70" w:type="dxa"/>
+          <w:right w:w="70" w:type="dxa"/>
+        </w:tblCellMar>
+        <w:tblLook w:val="04A0" w:firstRow="1" w:lastRow="0" w:firstColumn="1" w:lastColumn="0" w:noHBand="0" w:noVBand="1"/>
+      </w:tblPr>
+      <w:tblGrid>
+        <w:gridCol w:w="1180"/>
+        <w:gridCol w:w="1200"/>
+        <w:gridCol w:w="1200"/>
+        <w:gridCol w:w="1200"/>
+        <w:gridCol w:w="1200"/>
+        <w:gridCol w:w="2520"/>
+      </w:tblGrid>
+      <w:tr>
+        <w:trPr>
+          <w:trHeight w:val="300"/>
+        </w:trPr>
+        <w:tc>
+          <w:tcPr>
+            <w:tcW w:w="1180" w:type="dxa"/>
+            <w:tcBorders>
+              <w:top w:val="single" w:sz="4" w:space="0" w:color="auto"/>
+              <w:left w:val="single" w:sz="4" w:space="0" w:color="auto"/>
+              <w:bottom w:val="single" w:sz="4" w:space="0" w:color="auto"/>
+              <w:right w:val="single" w:sz="4" w:space="0" w:color="auto"/>
+            </w:tcBorders>
+            <w:shd w:val="clear" w:color="000000" w:fill="F2F2F2"/>
+            <w:vAlign w:val="bottom"/>
+            <w:hideMark/>
+          </w:tcPr>
+          <w:p>
+            <w:pPr>
+              <w:spacing w:after="0" w:line="240" w:lineRule="auto"/>
+              <w:rPr>
+                <w:rFonts w:ascii="Calibri" w:eastAsia="Times New Roman" w:hAnsi="Calibri" w:cs="Calibri"/>
+                <w:color w:val="000000"/>
+                <w:lang w:val="en-GB" w:eastAsia="ca-ES"/>
+              </w:rPr>
+            </w:pPr>
+            <w:r>
+              <w:rPr>
+                <w:rFonts w:ascii="Calibri" w:eastAsia="Times New Roman" w:hAnsi="Calibri" w:cs="Calibri"/>
+                <w:color w:val="000000"/>
+                <w:lang w:val="en-GB" w:eastAsia="ca-ES"/>
+              </w:rPr>
+              <w:t>ID</w:t>
+            </w:r>
+          </w:p>
+        </w:tc>
+        <w:tc>
+          <w:tcPr>
+            <w:tcW w:w="1200" w:type="dxa"/>
+            <w:tcBorders>
+              <w:top w:val="single" w:sz="4" w:space="0" w:color="auto"/>
+              <w:left w:val="nil"/>
+              <w:bottom w:val="single" w:sz="4" w:space="0" w:color="auto"/>
+              <w:right w:val="single" w:sz="4" w:space="0" w:color="auto"/>
+            </w:tcBorders>
+            <w:shd w:val="clear" w:color="auto" w:fill="auto"/>
+            <w:noWrap/>
+            <w:vAlign w:val="bottom"/>
+            <w:hideMark/>
+          </w:tcPr>
+          <w:p>
+            <w:pPr>
+              <w:spacing w:after="0" w:line="240" w:lineRule="auto"/>
+              <w:rPr>
+                <w:rFonts w:ascii="Calibri" w:eastAsia="Times New Roman" w:hAnsi="Calibri" w:cs="Calibri"/>
+                <w:color w:val="000000"/>
+                <w:lang w:val="en-GB" w:eastAsia="ca-ES"/>
+              </w:rPr>
+            </w:pPr>
+            <w:r>
+              <w:rPr>
+                <w:rFonts w:ascii="Calibri" w:eastAsia="Times New Roman" w:hAnsi="Calibri" w:cs="Calibri"/>
+                <w:color w:val="000000"/>
+                <w:lang w:val="en-GB" w:eastAsia="ca-ES"/>
+              </w:rPr>
+              <w:t> </w:t>
+            </w:r>
+            <w:r>
+              <w:rPr>
+                <w:rFonts w:ascii="Calibri" w:eastAsia="Times New Roman" w:hAnsi="Calibri" w:cs="Calibri"/>
+                <w:color w:val="000000"/>
+                <w:lang w:val="en-GB" w:eastAsia="ca-ES"/>
+              </w:rPr>
+              <w:t>14</w:t>
+            </w:r>
+          </w:p>
+        </w:tc>
+        <w:tc>
+          <w:tcPr>
+            <w:tcW w:w="1200" w:type="dxa"/>
+            <w:tcBorders>
+              <w:top w:val="single" w:sz="4" w:space="0" w:color="auto"/>
+              <w:left w:val="nil"/>
+              <w:bottom w:val="single" w:sz="4" w:space="0" w:color="auto"/>
+              <w:right w:val="single" w:sz="4" w:space="0" w:color="auto"/>
+            </w:tcBorders>
+            <w:shd w:val="clear" w:color="000000" w:fill="F2F2F2"/>
+            <w:noWrap/>
+            <w:vAlign w:val="bottom"/>
+            <w:hideMark/>
+          </w:tcPr>
+          <w:p>
+            <w:pPr>
+              <w:spacing w:after="0" w:line="240" w:lineRule="auto"/>
+              <w:rPr>
+                <w:rFonts w:ascii="Calibri" w:eastAsia="Times New Roman" w:hAnsi="Calibri" w:cs="Calibri"/>
+                <w:color w:val="000000"/>
+                <w:lang w:val="en-GB" w:eastAsia="ca-ES"/>
+              </w:rPr>
+            </w:pPr>
+            <w:r>
+              <w:rPr>
+                <w:rFonts w:ascii="Calibri" w:eastAsia="Times New Roman" w:hAnsi="Calibri" w:cs="Calibri"/>
+                <w:color w:val="000000"/>
+                <w:lang w:val="en-GB" w:eastAsia="ca-ES"/>
+              </w:rPr>
+              <w:t>Status</w:t>
+            </w:r>
+          </w:p>
+        </w:tc>
+        <w:tc>
+          <w:tcPr>
+            <w:tcW w:w="1200" w:type="dxa"/>
+            <w:tcBorders>
+              <w:top w:val="single" w:sz="4" w:space="0" w:color="auto"/>
+              <w:left w:val="nil"/>
+              <w:bottom w:val="single" w:sz="4" w:space="0" w:color="auto"/>
+              <w:right w:val="single" w:sz="4" w:space="0" w:color="auto"/>
+            </w:tcBorders>
+            <w:shd w:val="clear" w:color="auto" w:fill="auto"/>
+            <w:noWrap/>
+            <w:vAlign w:val="bottom"/>
+            <w:hideMark/>
+          </w:tcPr>
+          <w:p>
+            <w:pPr>
+              <w:spacing w:after="0" w:line="240" w:lineRule="auto"/>
+              <w:rPr>
+                <w:rFonts w:ascii="Calibri" w:eastAsia="Times New Roman" w:hAnsi="Calibri" w:cs="Calibri"/>
+                <w:color w:val="000000"/>
+                <w:lang w:val="en-GB" w:eastAsia="ca-ES"/>
+              </w:rPr>
+            </w:pPr>
+            <w:r>
+              <w:rPr>
+                <w:rFonts w:ascii="Calibri" w:eastAsia="Times New Roman" w:hAnsi="Calibri" w:cs="Calibri"/>
+                <w:color w:val="000000"/>
+                <w:lang w:val="en-GB" w:eastAsia="ca-ES"/>
+              </w:rPr>
+              <w:t> </w:t>
+            </w:r>
+            <w:r>
+              <w:rPr>
+                <w:rFonts w:ascii="Calibri" w:eastAsia="Times New Roman" w:hAnsi="Calibri" w:cs="Calibri"/>
+                <w:color w:val="000000"/>
+                <w:lang w:val="en-GB" w:eastAsia="ca-ES"/>
+              </w:rPr>
+              <w:t>Solved</w:t>
+            </w:r>
+          </w:p>
+        </w:tc>
+        <w:tc>
+          <w:tcPr>
+            <w:tcW w:w="1200" w:type="dxa"/>
+            <w:tcBorders>
+              <w:top w:val="single" w:sz="4" w:space="0" w:color="auto"/>
+              <w:left w:val="nil"/>
+              <w:bottom w:val="single" w:sz="4" w:space="0" w:color="auto"/>
+              <w:right w:val="single" w:sz="4" w:space="0" w:color="auto"/>
+            </w:tcBorders>
+            <w:shd w:val="clear" w:color="000000" w:fill="F2F2F2"/>
+            <w:noWrap/>
+            <w:vAlign w:val="bottom"/>
+            <w:hideMark/>
+          </w:tcPr>
+          <w:p>
+            <w:pPr>
+              <w:spacing w:after="0" w:line="240" w:lineRule="auto"/>
+              <w:rPr>
+                <w:rFonts w:ascii="Calibri" w:eastAsia="Times New Roman" w:hAnsi="Calibri" w:cs="Calibri"/>
+                <w:color w:val="000000"/>
+                <w:lang w:val="en-GB" w:eastAsia="ca-ES"/>
+              </w:rPr>
+            </w:pPr>
+            <w:r>
+              <w:rPr>
+                <w:rFonts w:ascii="Calibri" w:eastAsia="Times New Roman" w:hAnsi="Calibri" w:cs="Calibri"/>
+                <w:color w:val="000000"/>
+                <w:lang w:val="en-GB" w:eastAsia="ca-ES"/>
+              </w:rPr>
+              <w:t>Severity</w:t>
+            </w:r>
+          </w:p>
+        </w:tc>
+        <w:tc>
+          <w:tcPr>
+            <w:tcW w:w="2520" w:type="dxa"/>
+            <w:tcBorders>
+              <w:top w:val="single" w:sz="4" w:space="0" w:color="auto"/>
+              <w:left w:val="nil"/>
+              <w:bottom w:val="single" w:sz="4" w:space="0" w:color="auto"/>
+              <w:right w:val="single" w:sz="4" w:space="0" w:color="auto"/>
+            </w:tcBorders>
+            <w:shd w:val="clear" w:color="auto" w:fill="auto"/>
+            <w:noWrap/>
+            <w:vAlign w:val="bottom"/>
+            <w:hideMark/>
+          </w:tcPr>
+          <w:p>
+            <w:pPr>
+              <w:spacing w:after="0" w:line="240" w:lineRule="auto"/>
+              <w:rPr>
+                <w:rFonts w:ascii="Calibri" w:eastAsia="Times New Roman" w:hAnsi="Calibri" w:cs="Calibri"/>
+                <w:color w:val="000000"/>
+                <w:lang w:val="en-GB" w:eastAsia="ca-ES"/>
+              </w:rPr>
+            </w:pPr>
+            <w:r>
+              <w:rPr>
+                <w:rFonts w:ascii="Calibri" w:eastAsia="Times New Roman" w:hAnsi="Calibri" w:cs="Calibri"/>
+                <w:color w:val="000000"/>
+                <w:lang w:val="en-GB" w:eastAsia="ca-ES"/>
+              </w:rPr>
+              <w:t> </w:t>
+            </w:r>
+            <w:proofErr w:type="spellStart"/>
+            <w:r>
+              <w:rPr>
+                <w:rFonts w:ascii="Calibri" w:eastAsia="Times New Roman" w:hAnsi="Calibri" w:cs="Calibri"/>
+                <w:color w:val="000000"/>
+                <w:lang w:val="en-GB" w:eastAsia="ca-ES"/>
+              </w:rPr>
+              <w:t>Critica</w:t>
+            </w:r>
+            <w:proofErr w:type="spellEnd"/>
+          </w:p>
+        </w:tc>
+      </w:tr>
+      <w:tr>
+        <w:trPr>
+          <w:trHeight w:val="300"/>
+        </w:trPr>
+        <w:tc>
+          <w:tcPr>
+            <w:tcW w:w="1180" w:type="dxa"/>
+            <w:tcBorders>
+              <w:top w:val="nil"/>
+              <w:left w:val="single" w:sz="4" w:space="0" w:color="auto"/>
+              <w:bottom w:val="single" w:sz="4" w:space="0" w:color="auto"/>
+              <w:right w:val="single" w:sz="4" w:space="0" w:color="auto"/>
+            </w:tcBorders>
+            <w:shd w:val="clear" w:color="000000" w:fill="F2F2F2"/>
+            <w:vAlign w:val="bottom"/>
+            <w:hideMark/>
+          </w:tcPr>
+          <w:p>
+            <w:pPr>
+              <w:spacing w:after="0" w:line="240" w:lineRule="auto"/>
+              <w:rPr>
+                <w:rFonts w:ascii="Calibri" w:eastAsia="Times New Roman" w:hAnsi="Calibri" w:cs="Calibri"/>
+                <w:color w:val="000000"/>
+                <w:lang w:val="en-GB" w:eastAsia="ca-ES"/>
+              </w:rPr>
+            </w:pPr>
+            <w:r>
+              <w:rPr>
+                <w:rFonts w:ascii="Calibri" w:eastAsia="Times New Roman" w:hAnsi="Calibri" w:cs="Calibri"/>
+                <w:color w:val="000000"/>
+                <w:lang w:val="en-GB" w:eastAsia="ca-ES"/>
+              </w:rPr>
+              <w:t>Description</w:t>
+            </w:r>
+          </w:p>
+        </w:tc>
+        <w:tc>
+          <w:tcPr>
+            <w:tcW w:w="7320" w:type="dxa"/>
+            <w:gridSpan w:val="5"/>
+            <w:tcBorders>
+              <w:top w:val="single" w:sz="4" w:space="0" w:color="auto"/>
+              <w:left w:val="nil"/>
+              <w:bottom w:val="single" w:sz="4" w:space="0" w:color="auto"/>
+              <w:right w:val="single" w:sz="4" w:space="0" w:color="auto"/>
+            </w:tcBorders>
+            <w:shd w:val="clear" w:color="auto" w:fill="auto"/>
+            <w:noWrap/>
+            <w:vAlign w:val="bottom"/>
+            <w:hideMark/>
+          </w:tcPr>
+          <w:p>
+            <w:pPr>
+              <w:spacing w:after="0" w:line="240" w:lineRule="auto"/>
+              <w:rPr>
+                <w:rFonts w:ascii="Calibri" w:eastAsia="Times New Roman" w:hAnsi="Calibri" w:cs="Calibri"/>
+                <w:color w:val="000000"/>
+                <w:lang w:val="es-ES" w:eastAsia="ca-ES"/>
+              </w:rPr>
+            </w:pPr>
+            <w:r>
+              <w:rPr>
+                <w:rFonts w:ascii="Calibri" w:eastAsia="Times New Roman" w:hAnsi="Calibri" w:cs="Calibri"/>
+                <w:color w:val="000000"/>
+                <w:lang w:val="es-ES" w:eastAsia="ca-ES"/>
+              </w:rPr>
+              <w:t> </w:t>
+            </w:r>
+            <w:r>
+              <w:rPr>
+                <w:rFonts w:ascii="Calibri" w:eastAsia="Times New Roman" w:hAnsi="Calibri" w:cs="Calibri"/>
+                <w:color w:val="000000"/>
+                <w:lang w:val="es-ES" w:eastAsia="ca-ES"/>
+              </w:rPr>
+              <w:t>El programa falla a la hora de realizar la ruta desde BCN a la ciudad destino.</w:t>
+            </w:r>
+          </w:p>
+        </w:tc>
+      </w:tr>
+      <w:tr>
+        <w:trPr>
+          <w:trHeight w:val="600"/>
+        </w:trPr>
+        <w:tc>
+          <w:tcPr>
+            <w:tcW w:w="1180" w:type="dxa"/>
+            <w:tcBorders>
+              <w:top w:val="nil"/>
+              <w:left w:val="single" w:sz="4" w:space="0" w:color="auto"/>
+              <w:bottom w:val="single" w:sz="4" w:space="0" w:color="auto"/>
+              <w:right w:val="single" w:sz="4" w:space="0" w:color="auto"/>
+            </w:tcBorders>
+            <w:shd w:val="clear" w:color="000000" w:fill="F2F2F2"/>
+            <w:vAlign w:val="bottom"/>
+            <w:hideMark/>
+          </w:tcPr>
+          <w:p>
+            <w:pPr>
+              <w:spacing w:after="0" w:line="240" w:lineRule="auto"/>
+              <w:rPr>
+                <w:rFonts w:ascii="Calibri" w:eastAsia="Times New Roman" w:hAnsi="Calibri" w:cs="Calibri"/>
+                <w:color w:val="000000"/>
+                <w:lang w:val="en-GB" w:eastAsia="ca-ES"/>
+              </w:rPr>
+            </w:pPr>
+            <w:r>
+              <w:rPr>
+                <w:rFonts w:ascii="Calibri" w:eastAsia="Times New Roman" w:hAnsi="Calibri" w:cs="Calibri"/>
+                <w:color w:val="000000"/>
+                <w:lang w:val="en-GB" w:eastAsia="ca-ES"/>
+              </w:rPr>
+              <w:t>Steps to reproduce</w:t>
+            </w:r>
+          </w:p>
+        </w:tc>
+        <w:tc>
+          <w:tcPr>
+            <w:tcW w:w="7320" w:type="dxa"/>
+            <w:gridSpan w:val="5"/>
+            <w:tcBorders>
+              <w:top w:val="single" w:sz="4" w:space="0" w:color="auto"/>
+              <w:left w:val="nil"/>
+              <w:bottom w:val="single" w:sz="4" w:space="0" w:color="auto"/>
+              <w:right w:val="single" w:sz="4" w:space="0" w:color="auto"/>
+            </w:tcBorders>
+            <w:shd w:val="clear" w:color="auto" w:fill="auto"/>
+            <w:noWrap/>
+            <w:vAlign w:val="bottom"/>
+            <w:hideMark/>
+          </w:tcPr>
+          <w:p>
+            <w:pPr>
+              <w:spacing w:after="0" w:line="240" w:lineRule="auto"/>
+              <w:rPr>
+                <w:rFonts w:ascii="Calibri" w:eastAsia="Times New Roman" w:hAnsi="Calibri" w:cs="Calibri"/>
+                <w:color w:val="000000"/>
+                <w:lang w:val="es-ES" w:eastAsia="ca-ES"/>
+              </w:rPr>
+            </w:pPr>
+            <w:r>
+              <w:rPr>
+                <w:rFonts w:ascii="Calibri" w:eastAsia="Times New Roman" w:hAnsi="Calibri" w:cs="Calibri"/>
+                <w:color w:val="000000"/>
+                <w:lang w:val="es-ES" w:eastAsia="ca-ES"/>
+              </w:rPr>
+              <w:t>Ejecutar el programa</w:t>
+            </w:r>
+            <w:bookmarkStart w:id="2" w:name="_GoBack"/>
+            <w:bookmarkEnd w:id="2"/>
+            <w:r>
+              <w:rPr>
+                <w:rFonts w:ascii="Calibri" w:eastAsia="Times New Roman" w:hAnsi="Calibri" w:cs="Calibri"/>
+                <w:color w:val="000000"/>
+                <w:lang w:val="es-ES" w:eastAsia="ca-ES"/>
+              </w:rPr>
+              <w:t>, planear una excursión, seleccionar una ciudad y ver la mejor ruta de altitud.</w:t>
+            </w:r>
+          </w:p>
+        </w:tc>
+      </w:tr>
+      <w:tr>
+        <w:trPr>
+          <w:trHeight w:val="600"/>
+        </w:trPr>
+        <w:tc>
+          <w:tcPr>
+            <w:tcW w:w="1180" w:type="dxa"/>
+            <w:tcBorders>
+              <w:top w:val="nil"/>
+              <w:left w:val="single" w:sz="4" w:space="0" w:color="auto"/>
+              <w:bottom w:val="single" w:sz="4" w:space="0" w:color="auto"/>
+              <w:right w:val="single" w:sz="4" w:space="0" w:color="auto"/>
+            </w:tcBorders>
+            <w:shd w:val="clear" w:color="000000" w:fill="F2F2F2"/>
+            <w:vAlign w:val="bottom"/>
+            <w:hideMark/>
+          </w:tcPr>
+          <w:p>
+            <w:pPr>
+              <w:spacing w:after="0" w:line="240" w:lineRule="auto"/>
+              <w:rPr>
+                <w:rFonts w:ascii="Calibri" w:eastAsia="Times New Roman" w:hAnsi="Calibri" w:cs="Calibri"/>
+                <w:color w:val="000000"/>
+                <w:lang w:val="en-GB" w:eastAsia="ca-ES"/>
+              </w:rPr>
+            </w:pPr>
+            <w:r>
+              <w:rPr>
+                <w:rFonts w:ascii="Calibri" w:eastAsia="Times New Roman" w:hAnsi="Calibri" w:cs="Calibri"/>
+                <w:color w:val="000000"/>
+                <w:lang w:val="en-GB" w:eastAsia="ca-ES"/>
+              </w:rPr>
+              <w:t>Expected result</w:t>
+            </w:r>
+          </w:p>
+        </w:tc>
+        <w:tc>
+          <w:tcPr>
+            <w:tcW w:w="7320" w:type="dxa"/>
+            <w:gridSpan w:val="5"/>
+            <w:tcBorders>
+              <w:top w:val="single" w:sz="4" w:space="0" w:color="auto"/>
+              <w:left w:val="nil"/>
+              <w:bottom w:val="single" w:sz="4" w:space="0" w:color="auto"/>
+              <w:right w:val="single" w:sz="4" w:space="0" w:color="auto"/>
+            </w:tcBorders>
+            <w:shd w:val="clear" w:color="auto" w:fill="auto"/>
+            <w:noWrap/>
+            <w:vAlign w:val="bottom"/>
+            <w:hideMark/>
+          </w:tcPr>
+          <w:p>
+            <w:pPr>
+              <w:spacing w:after="0" w:line="240" w:lineRule="auto"/>
+              <w:rPr>
+                <w:rFonts w:ascii="Calibri" w:eastAsia="Times New Roman" w:hAnsi="Calibri" w:cs="Calibri"/>
+                <w:color w:val="000000"/>
+                <w:lang w:val="es-ES" w:eastAsia="ca-ES"/>
+              </w:rPr>
+            </w:pPr>
+            <w:r>
+              <w:rPr>
+                <w:rFonts w:ascii="Calibri" w:eastAsia="Times New Roman" w:hAnsi="Calibri" w:cs="Calibri"/>
+                <w:color w:val="000000"/>
+                <w:lang w:val="es-ES" w:eastAsia="ca-ES"/>
+              </w:rPr>
+              <w:t>El programa devuelve la ruta de vuelvo correcta.</w:t>
+            </w:r>
+          </w:p>
+        </w:tc>
+      </w:tr>
+      <w:tr>
+        <w:trPr>
+          <w:trHeight w:val="600"/>
+        </w:trPr>
+        <w:tc>
+          <w:tcPr>
+            <w:tcW w:w="1180" w:type="dxa"/>
+            <w:tcBorders>
+              <w:top w:val="nil"/>
+              <w:left w:val="single" w:sz="4" w:space="0" w:color="auto"/>
+              <w:bottom w:val="single" w:sz="4" w:space="0" w:color="auto"/>
+              <w:right w:val="single" w:sz="4" w:space="0" w:color="auto"/>
+            </w:tcBorders>
+            <w:shd w:val="clear" w:color="000000" w:fill="F2F2F2"/>
+            <w:vAlign w:val="bottom"/>
+            <w:hideMark/>
+          </w:tcPr>
+          <w:p>
+            <w:pPr>
+              <w:spacing w:after="0" w:line="240" w:lineRule="auto"/>
+              <w:rPr>
+                <w:rFonts w:ascii="Calibri" w:eastAsia="Times New Roman" w:hAnsi="Calibri" w:cs="Calibri"/>
+                <w:color w:val="000000"/>
+                <w:lang w:val="en-GB" w:eastAsia="ca-ES"/>
+              </w:rPr>
+            </w:pPr>
+            <w:r>
+              <w:rPr>
+                <w:rFonts w:ascii="Calibri" w:eastAsia="Times New Roman" w:hAnsi="Calibri" w:cs="Calibri"/>
+                <w:color w:val="000000"/>
+                <w:lang w:val="en-GB" w:eastAsia="ca-ES"/>
+              </w:rPr>
+              <w:t>Actual result</w:t>
+            </w:r>
+          </w:p>
+        </w:tc>
+        <w:tc>
+          <w:tcPr>
+            <w:tcW w:w="7320" w:type="dxa"/>
+            <w:gridSpan w:val="5"/>
+            <w:tcBorders>
+              <w:top w:val="single" w:sz="4" w:space="0" w:color="auto"/>
+              <w:left w:val="nil"/>
+              <w:bottom w:val="single" w:sz="4" w:space="0" w:color="auto"/>
+              <w:right w:val="single" w:sz="4" w:space="0" w:color="auto"/>
+            </w:tcBorders>
+            <w:shd w:val="clear" w:color="auto" w:fill="auto"/>
+            <w:noWrap/>
+            <w:vAlign w:val="bottom"/>
+            <w:hideMark/>
+          </w:tcPr>
+          <w:p>
+            <w:pPr>
+              <w:spacing w:after="0" w:line="240" w:lineRule="auto"/>
+              <w:rPr>
+                <w:rFonts w:ascii="Calibri" w:eastAsia="Times New Roman" w:hAnsi="Calibri" w:cs="Calibri"/>
+                <w:color w:val="000000"/>
+                <w:lang w:val="es-ES" w:eastAsia="ca-ES"/>
+              </w:rPr>
+            </w:pPr>
+            <w:r>
+              <w:rPr>
+                <w:rFonts w:ascii="Calibri" w:eastAsia="Times New Roman" w:hAnsi="Calibri" w:cs="Calibri"/>
+                <w:color w:val="000000"/>
+                <w:lang w:val="es-ES" w:eastAsia="ca-ES"/>
+              </w:rPr>
+              <w:t> </w:t>
+            </w:r>
+            <w:proofErr w:type="spellStart"/>
+            <w:r>
+              <w:rPr>
+                <w:rFonts w:ascii="Calibri" w:eastAsia="Times New Roman" w:hAnsi="Calibri" w:cs="Calibri"/>
+                <w:color w:val="000000"/>
+                <w:lang w:val="es-ES" w:eastAsia="ca-ES"/>
+              </w:rPr>
+              <w:t>Segmentation</w:t>
+            </w:r>
+            <w:proofErr w:type="spellEnd"/>
+            <w:r>
+              <w:rPr>
+                <w:rFonts w:ascii="Calibri" w:eastAsia="Times New Roman" w:hAnsi="Calibri" w:cs="Calibri"/>
+                <w:color w:val="000000"/>
+                <w:lang w:val="es-ES" w:eastAsia="ca-ES"/>
+              </w:rPr>
+              <w:t xml:space="preserve"> </w:t>
+            </w:r>
+            <w:proofErr w:type="spellStart"/>
+            <w:r>
+              <w:rPr>
+                <w:rFonts w:ascii="Calibri" w:eastAsia="Times New Roman" w:hAnsi="Calibri" w:cs="Calibri"/>
+                <w:color w:val="000000"/>
+                <w:lang w:val="es-ES" w:eastAsia="ca-ES"/>
+              </w:rPr>
+              <w:t>Fault</w:t>
+            </w:r>
+            <w:proofErr w:type="spellEnd"/>
+            <w:r>
+              <w:rPr>
+                <w:rFonts w:ascii="Calibri" w:eastAsia="Times New Roman" w:hAnsi="Calibri" w:cs="Calibri"/>
+                <w:color w:val="000000"/>
+                <w:lang w:val="es-ES" w:eastAsia="ca-ES"/>
+              </w:rPr>
+              <w:t xml:space="preserve"> (Core </w:t>
+            </w:r>
+            <w:proofErr w:type="spellStart"/>
+            <w:r>
+              <w:rPr>
+                <w:rFonts w:ascii="Calibri" w:eastAsia="Times New Roman" w:hAnsi="Calibri" w:cs="Calibri"/>
+                <w:color w:val="000000"/>
+                <w:lang w:val="es-ES" w:eastAsia="ca-ES"/>
+              </w:rPr>
+              <w:t>dumped</w:t>
+            </w:r>
+            <w:proofErr w:type="spellEnd"/>
+            <w:r>
+              <w:rPr>
+                <w:rFonts w:ascii="Calibri" w:eastAsia="Times New Roman" w:hAnsi="Calibri" w:cs="Calibri"/>
+                <w:color w:val="000000"/>
+                <w:lang w:val="es-ES" w:eastAsia="ca-ES"/>
+              </w:rPr>
+              <w:t>).</w:t>
+            </w:r>
+          </w:p>
+        </w:tc>
+      </w:tr>
+      <w:tr>
+        <w:trPr>
+          <w:trHeight w:val="300"/>
+        </w:trPr>
+        <w:tc>
+          <w:tcPr>
+            <w:tcW w:w="1180" w:type="dxa"/>
+            <w:tcBorders>
+              <w:top w:val="nil"/>
+              <w:left w:val="single" w:sz="4" w:space="0" w:color="auto"/>
+              <w:bottom w:val="single" w:sz="4" w:space="0" w:color="auto"/>
+              <w:right w:val="single" w:sz="4" w:space="0" w:color="auto"/>
+            </w:tcBorders>
+            <w:shd w:val="clear" w:color="000000" w:fill="F2F2F2"/>
+            <w:vAlign w:val="bottom"/>
+            <w:hideMark/>
+          </w:tcPr>
+          <w:p>
+            <w:pPr>
+              <w:spacing w:after="0" w:line="240" w:lineRule="auto"/>
+              <w:rPr>
+                <w:rFonts w:ascii="Calibri" w:eastAsia="Times New Roman" w:hAnsi="Calibri" w:cs="Calibri"/>
+                <w:color w:val="000000"/>
+                <w:lang w:val="en-GB" w:eastAsia="ca-ES"/>
+              </w:rPr>
+            </w:pPr>
+            <w:r>
+              <w:rPr>
+                <w:rFonts w:ascii="Calibri" w:eastAsia="Times New Roman" w:hAnsi="Calibri" w:cs="Calibri"/>
+                <w:color w:val="000000"/>
+                <w:lang w:val="en-GB" w:eastAsia="ca-ES"/>
+              </w:rPr>
+              <w:t>Solution</w:t>
+            </w:r>
+          </w:p>
+        </w:tc>
+        <w:tc>
+          <w:tcPr>
+            <w:tcW w:w="7320" w:type="dxa"/>
+            <w:gridSpan w:val="5"/>
+            <w:tcBorders>
+              <w:top w:val="single" w:sz="4" w:space="0" w:color="auto"/>
+              <w:left w:val="nil"/>
+              <w:bottom w:val="single" w:sz="4" w:space="0" w:color="auto"/>
+              <w:right w:val="single" w:sz="4" w:space="0" w:color="auto"/>
+            </w:tcBorders>
+            <w:shd w:val="clear" w:color="auto" w:fill="auto"/>
+            <w:noWrap/>
+            <w:vAlign w:val="bottom"/>
+            <w:hideMark/>
+          </w:tcPr>
+          <w:p>
+            <w:pPr>
+              <w:spacing w:after="0" w:line="240" w:lineRule="auto"/>
+              <w:rPr>
+                <w:rFonts w:ascii="Calibri" w:eastAsia="Times New Roman" w:hAnsi="Calibri" w:cs="Calibri"/>
+                <w:color w:val="000000"/>
+                <w:lang w:val="es-ES" w:eastAsia="ca-ES"/>
+              </w:rPr>
+            </w:pPr>
+            <w:r>
+              <w:rPr>
+                <w:rFonts w:ascii="Calibri" w:eastAsia="Times New Roman" w:hAnsi="Calibri" w:cs="Calibri"/>
+                <w:color w:val="000000"/>
+                <w:lang w:val="es-ES" w:eastAsia="ca-ES"/>
+              </w:rPr>
+              <w:t> </w:t>
+            </w:r>
+            <w:r>
+              <w:rPr>
+                <w:rFonts w:ascii="Calibri" w:eastAsia="Times New Roman" w:hAnsi="Calibri" w:cs="Calibri"/>
+                <w:color w:val="000000"/>
+                <w:lang w:val="es-ES" w:eastAsia="ca-ES"/>
+              </w:rPr>
+              <w:t xml:space="preserve">Modulo </w:t>
+            </w:r>
+            <w:proofErr w:type="spellStart"/>
+            <w:r>
+              <w:rPr>
+                <w:rFonts w:ascii="Calibri" w:eastAsia="Times New Roman" w:hAnsi="Calibri" w:cs="Calibri"/>
+                <w:color w:val="000000"/>
+                <w:lang w:val="es-ES" w:eastAsia="ca-ES"/>
+              </w:rPr>
+              <w:t>destination.c</w:t>
+            </w:r>
+            <w:proofErr w:type="spellEnd"/>
+            <w:r>
+              <w:rPr>
+                <w:rFonts w:ascii="Calibri" w:eastAsia="Times New Roman" w:hAnsi="Calibri" w:cs="Calibri"/>
+                <w:color w:val="000000"/>
+                <w:lang w:val="es-ES" w:eastAsia="ca-ES"/>
+              </w:rPr>
+              <w:t xml:space="preserve"> dentro de la función </w:t>
+            </w:r>
+            <w:proofErr w:type="spellStart"/>
+            <w:r>
+              <w:rPr>
+                <w:rFonts w:ascii="Calibri" w:eastAsia="Times New Roman" w:hAnsi="Calibri" w:cs="Calibri"/>
+                <w:color w:val="000000"/>
+                <w:lang w:val="es-ES" w:eastAsia="ca-ES"/>
+              </w:rPr>
+              <w:t>mapAltitude</w:t>
+            </w:r>
+            <w:proofErr w:type="spellEnd"/>
+            <w:r>
+              <w:rPr>
+                <w:rFonts w:ascii="Calibri" w:eastAsia="Times New Roman" w:hAnsi="Calibri" w:cs="Calibri"/>
+                <w:color w:val="000000"/>
+                <w:lang w:val="es-ES" w:eastAsia="ca-ES"/>
+              </w:rPr>
+              <w:t xml:space="preserve"> cambiar la inicialización en la </w:t>
+            </w:r>
+            <w:proofErr w:type="gramStart"/>
+            <w:r>
+              <w:rPr>
+                <w:rFonts w:ascii="Calibri" w:eastAsia="Times New Roman" w:hAnsi="Calibri" w:cs="Calibri"/>
+                <w:color w:val="000000"/>
+                <w:lang w:val="es-ES" w:eastAsia="ca-ES"/>
+              </w:rPr>
+              <w:t>línea  124</w:t>
+            </w:r>
+            <w:proofErr w:type="gramEnd"/>
+            <w:r>
+              <w:rPr>
+                <w:rFonts w:ascii="Calibri" w:eastAsia="Times New Roman" w:hAnsi="Calibri" w:cs="Calibri"/>
+                <w:color w:val="000000"/>
+                <w:lang w:val="es-ES" w:eastAsia="ca-ES"/>
+              </w:rPr>
+              <w:t xml:space="preserve"> de la variable </w:t>
+            </w:r>
+            <w:proofErr w:type="spellStart"/>
+            <w:r>
+              <w:rPr>
+                <w:rFonts w:ascii="Calibri" w:eastAsia="Times New Roman" w:hAnsi="Calibri" w:cs="Calibri"/>
+                <w:color w:val="000000"/>
+                <w:lang w:val="es-ES" w:eastAsia="ca-ES"/>
+              </w:rPr>
+              <w:t>minAlt</w:t>
+            </w:r>
+            <w:proofErr w:type="spellEnd"/>
+            <w:r>
+              <w:rPr>
+                <w:rFonts w:ascii="Calibri" w:eastAsia="Times New Roman" w:hAnsi="Calibri" w:cs="Calibri"/>
+                <w:color w:val="000000"/>
+                <w:lang w:val="es-ES" w:eastAsia="ca-ES"/>
+              </w:rPr>
+              <w:t xml:space="preserve"> a INFINITY.</w:t>
             </w:r>
           </w:p>
         </w:tc>
@@ -13204,7 +14195,6 @@
                 <w:color w:val="000000"/>
                 <w:lang w:val="en-GB" w:eastAsia="ca-ES"/>
               </w:rPr>
-              <w:lastRenderedPageBreak/>
               <w:t>Solution</w:t>
             </w:r>
           </w:p>

</xml_diff>

<commit_message>
doc: Se ha anyadido el report con id #15 referente al modulo destination.c
Incidencia en la funcion mapAltitude no se modificaban los valores
de la llamada recursiva
</commit_message>
<xml_diff>
--- a/memoria/Memoria.docx
+++ b/memoria/Memoria.docx
@@ -8263,14 +8263,16 @@
               </w:rPr>
               <w:t> </w:t>
             </w:r>
-            <w:r>
-              <w:rPr>
-                <w:rFonts w:ascii="Calibri" w:eastAsia="Times New Roman" w:hAnsi="Calibri" w:cs="Calibri"/>
-                <w:color w:val="000000"/>
-                <w:lang w:val="en-GB" w:eastAsia="ca-ES"/>
-              </w:rPr>
-              <w:t>Alta</w:t>
-            </w:r>
+            <w:proofErr w:type="spellStart"/>
+            <w:r>
+              <w:rPr>
+                <w:rFonts w:ascii="Calibri" w:eastAsia="Times New Roman" w:hAnsi="Calibri" w:cs="Calibri"/>
+                <w:color w:val="000000"/>
+                <w:lang w:val="en-GB" w:eastAsia="ca-ES"/>
+              </w:rPr>
+              <w:t>Crítica</w:t>
+            </w:r>
+            <w:proofErr w:type="spellEnd"/>
           </w:p>
         </w:tc>
       </w:tr>
@@ -12286,7 +12288,23 @@
                 <w:color w:val="000000"/>
                 <w:lang w:val="en-GB" w:eastAsia="ca-ES"/>
               </w:rPr>
-              <w:t>Critica</w:t>
+              <w:t>C</w:t>
+            </w:r>
+            <w:r>
+              <w:rPr>
+                <w:rFonts w:ascii="Calibri" w:eastAsia="Times New Roman" w:hAnsi="Calibri" w:cs="Calibri"/>
+                <w:color w:val="000000"/>
+                <w:lang w:val="en-GB" w:eastAsia="ca-ES"/>
+              </w:rPr>
+              <w:t>rí</w:t>
+            </w:r>
+            <w:r>
+              <w:rPr>
+                <w:rFonts w:ascii="Calibri" w:eastAsia="Times New Roman" w:hAnsi="Calibri" w:cs="Calibri"/>
+                <w:color w:val="000000"/>
+                <w:lang w:val="en-GB" w:eastAsia="ca-ES"/>
+              </w:rPr>
+              <w:t>tica</w:t>
             </w:r>
             <w:proofErr w:type="spellEnd"/>
           </w:p>
@@ -12437,17 +12455,7 @@
                 <w:color w:val="000000"/>
                 <w:lang w:val="es-ES" w:eastAsia="ca-ES"/>
               </w:rPr>
-              <w:t>Ejecutar el programa</w:t>
-            </w:r>
-            <w:bookmarkStart w:id="2" w:name="_GoBack"/>
-            <w:bookmarkEnd w:id="2"/>
-            <w:r>
-              <w:rPr>
-                <w:rFonts w:ascii="Calibri" w:eastAsia="Times New Roman" w:hAnsi="Calibri" w:cs="Calibri"/>
-                <w:color w:val="000000"/>
-                <w:lang w:val="es-ES" w:eastAsia="ca-ES"/>
-              </w:rPr>
-              <w:t>, planear una excursión, seleccionar una ciudad y ver la mejor ruta de altitud.</w:t>
+              <w:t>Ejecutar el programa, planear una excursión, seleccionar una ciudad y ver la mejor ruta de altitud.</w:t>
             </w:r>
           </w:p>
         </w:tc>
@@ -12795,6 +12803,808 @@
                 <w:lang w:val="es-ES" w:eastAsia="ca-ES"/>
               </w:rPr>
               <w:t xml:space="preserve"> a INFINITY.</w:t>
+            </w:r>
+          </w:p>
+        </w:tc>
+      </w:tr>
+    </w:tbl>
+    <w:p>
+      <w:pPr>
+        <w:rPr>
+          <w:b/>
+          <w:sz w:val="28"/>
+        </w:rPr>
+      </w:pPr>
+    </w:p>
+    <w:p>
+      <w:pPr>
+        <w:rPr>
+          <w:b/>
+          <w:sz w:val="28"/>
+        </w:rPr>
+      </w:pPr>
+      <w:proofErr w:type="spellStart"/>
+      <w:r>
+        <w:rPr>
+          <w:b/>
+          <w:sz w:val="28"/>
+        </w:rPr>
+        <w:t>Bug</w:t>
+      </w:r>
+      <w:proofErr w:type="spellEnd"/>
+      <w:r>
+        <w:rPr>
+          <w:b/>
+          <w:sz w:val="28"/>
+        </w:rPr>
+        <w:t xml:space="preserve"> report </w:t>
+      </w:r>
+      <w:proofErr w:type="spellStart"/>
+      <w:r>
+        <w:rPr>
+          <w:b/>
+          <w:sz w:val="28"/>
+        </w:rPr>
+        <w:t>template</w:t>
+      </w:r>
+      <w:proofErr w:type="spellEnd"/>
+      <w:r>
+        <w:rPr>
+          <w:b/>
+          <w:sz w:val="28"/>
+        </w:rPr>
+        <w:t xml:space="preserve"> </w:t>
+      </w:r>
+      <w:r>
+        <w:rPr>
+          <w:b/>
+          <w:sz w:val="28"/>
+        </w:rPr>
+        <w:t>15</w:t>
+      </w:r>
+    </w:p>
+    <w:tbl>
+      <w:tblPr>
+        <w:tblW w:w="8500" w:type="dxa"/>
+        <w:tblCellMar>
+          <w:left w:w="70" w:type="dxa"/>
+          <w:right w:w="70" w:type="dxa"/>
+        </w:tblCellMar>
+        <w:tblLook w:val="04A0" w:firstRow="1" w:lastRow="0" w:firstColumn="1" w:lastColumn="0" w:noHBand="0" w:noVBand="1"/>
+      </w:tblPr>
+      <w:tblGrid>
+        <w:gridCol w:w="1180"/>
+        <w:gridCol w:w="1200"/>
+        <w:gridCol w:w="1200"/>
+        <w:gridCol w:w="1200"/>
+        <w:gridCol w:w="1200"/>
+        <w:gridCol w:w="2520"/>
+      </w:tblGrid>
+      <w:tr>
+        <w:trPr>
+          <w:trHeight w:val="300"/>
+        </w:trPr>
+        <w:tc>
+          <w:tcPr>
+            <w:tcW w:w="1180" w:type="dxa"/>
+            <w:tcBorders>
+              <w:top w:val="single" w:sz="4" w:space="0" w:color="auto"/>
+              <w:left w:val="single" w:sz="4" w:space="0" w:color="auto"/>
+              <w:bottom w:val="single" w:sz="4" w:space="0" w:color="auto"/>
+              <w:right w:val="single" w:sz="4" w:space="0" w:color="auto"/>
+            </w:tcBorders>
+            <w:shd w:val="clear" w:color="000000" w:fill="F2F2F2"/>
+            <w:vAlign w:val="bottom"/>
+            <w:hideMark/>
+          </w:tcPr>
+          <w:p>
+            <w:pPr>
+              <w:spacing w:after="0" w:line="240" w:lineRule="auto"/>
+              <w:rPr>
+                <w:rFonts w:ascii="Calibri" w:eastAsia="Times New Roman" w:hAnsi="Calibri" w:cs="Calibri"/>
+                <w:color w:val="000000"/>
+                <w:lang w:val="en-GB" w:eastAsia="ca-ES"/>
+              </w:rPr>
+            </w:pPr>
+            <w:r>
+              <w:rPr>
+                <w:rFonts w:ascii="Calibri" w:eastAsia="Times New Roman" w:hAnsi="Calibri" w:cs="Calibri"/>
+                <w:color w:val="000000"/>
+                <w:lang w:val="en-GB" w:eastAsia="ca-ES"/>
+              </w:rPr>
+              <w:t>ID</w:t>
+            </w:r>
+          </w:p>
+        </w:tc>
+        <w:tc>
+          <w:tcPr>
+            <w:tcW w:w="1200" w:type="dxa"/>
+            <w:tcBorders>
+              <w:top w:val="single" w:sz="4" w:space="0" w:color="auto"/>
+              <w:left w:val="nil"/>
+              <w:bottom w:val="single" w:sz="4" w:space="0" w:color="auto"/>
+              <w:right w:val="single" w:sz="4" w:space="0" w:color="auto"/>
+            </w:tcBorders>
+            <w:shd w:val="clear" w:color="auto" w:fill="auto"/>
+            <w:noWrap/>
+            <w:vAlign w:val="bottom"/>
+            <w:hideMark/>
+          </w:tcPr>
+          <w:p>
+            <w:pPr>
+              <w:spacing w:after="0" w:line="240" w:lineRule="auto"/>
+              <w:rPr>
+                <w:rFonts w:ascii="Calibri" w:eastAsia="Times New Roman" w:hAnsi="Calibri" w:cs="Calibri"/>
+                <w:color w:val="000000"/>
+                <w:lang w:val="en-GB" w:eastAsia="ca-ES"/>
+              </w:rPr>
+            </w:pPr>
+            <w:r>
+              <w:rPr>
+                <w:rFonts w:ascii="Calibri" w:eastAsia="Times New Roman" w:hAnsi="Calibri" w:cs="Calibri"/>
+                <w:color w:val="000000"/>
+                <w:lang w:val="en-GB" w:eastAsia="ca-ES"/>
+              </w:rPr>
+              <w:t> </w:t>
+            </w:r>
+            <w:r>
+              <w:rPr>
+                <w:rFonts w:ascii="Calibri" w:eastAsia="Times New Roman" w:hAnsi="Calibri" w:cs="Calibri"/>
+                <w:color w:val="000000"/>
+                <w:lang w:val="en-GB" w:eastAsia="ca-ES"/>
+              </w:rPr>
+              <w:t>15</w:t>
+            </w:r>
+          </w:p>
+        </w:tc>
+        <w:tc>
+          <w:tcPr>
+            <w:tcW w:w="1200" w:type="dxa"/>
+            <w:tcBorders>
+              <w:top w:val="single" w:sz="4" w:space="0" w:color="auto"/>
+              <w:left w:val="nil"/>
+              <w:bottom w:val="single" w:sz="4" w:space="0" w:color="auto"/>
+              <w:right w:val="single" w:sz="4" w:space="0" w:color="auto"/>
+            </w:tcBorders>
+            <w:shd w:val="clear" w:color="000000" w:fill="F2F2F2"/>
+            <w:noWrap/>
+            <w:vAlign w:val="bottom"/>
+            <w:hideMark/>
+          </w:tcPr>
+          <w:p>
+            <w:pPr>
+              <w:spacing w:after="0" w:line="240" w:lineRule="auto"/>
+              <w:rPr>
+                <w:rFonts w:ascii="Calibri" w:eastAsia="Times New Roman" w:hAnsi="Calibri" w:cs="Calibri"/>
+                <w:color w:val="000000"/>
+                <w:lang w:val="en-GB" w:eastAsia="ca-ES"/>
+              </w:rPr>
+            </w:pPr>
+            <w:r>
+              <w:rPr>
+                <w:rFonts w:ascii="Calibri" w:eastAsia="Times New Roman" w:hAnsi="Calibri" w:cs="Calibri"/>
+                <w:color w:val="000000"/>
+                <w:lang w:val="en-GB" w:eastAsia="ca-ES"/>
+              </w:rPr>
+              <w:t>Status</w:t>
+            </w:r>
+          </w:p>
+        </w:tc>
+        <w:tc>
+          <w:tcPr>
+            <w:tcW w:w="1200" w:type="dxa"/>
+            <w:tcBorders>
+              <w:top w:val="single" w:sz="4" w:space="0" w:color="auto"/>
+              <w:left w:val="nil"/>
+              <w:bottom w:val="single" w:sz="4" w:space="0" w:color="auto"/>
+              <w:right w:val="single" w:sz="4" w:space="0" w:color="auto"/>
+            </w:tcBorders>
+            <w:shd w:val="clear" w:color="auto" w:fill="auto"/>
+            <w:noWrap/>
+            <w:vAlign w:val="bottom"/>
+            <w:hideMark/>
+          </w:tcPr>
+          <w:p>
+            <w:pPr>
+              <w:spacing w:after="0" w:line="240" w:lineRule="auto"/>
+              <w:rPr>
+                <w:rFonts w:ascii="Calibri" w:eastAsia="Times New Roman" w:hAnsi="Calibri" w:cs="Calibri"/>
+                <w:color w:val="000000"/>
+                <w:lang w:val="en-GB" w:eastAsia="ca-ES"/>
+              </w:rPr>
+            </w:pPr>
+            <w:r>
+              <w:rPr>
+                <w:rFonts w:ascii="Calibri" w:eastAsia="Times New Roman" w:hAnsi="Calibri" w:cs="Calibri"/>
+                <w:color w:val="000000"/>
+                <w:lang w:val="en-GB" w:eastAsia="ca-ES"/>
+              </w:rPr>
+              <w:t> </w:t>
+            </w:r>
+            <w:r>
+              <w:rPr>
+                <w:rFonts w:ascii="Calibri" w:eastAsia="Times New Roman" w:hAnsi="Calibri" w:cs="Calibri"/>
+                <w:color w:val="000000"/>
+                <w:lang w:val="en-GB" w:eastAsia="ca-ES"/>
+              </w:rPr>
+              <w:t>Solved</w:t>
+            </w:r>
+          </w:p>
+        </w:tc>
+        <w:tc>
+          <w:tcPr>
+            <w:tcW w:w="1200" w:type="dxa"/>
+            <w:tcBorders>
+              <w:top w:val="single" w:sz="4" w:space="0" w:color="auto"/>
+              <w:left w:val="nil"/>
+              <w:bottom w:val="single" w:sz="4" w:space="0" w:color="auto"/>
+              <w:right w:val="single" w:sz="4" w:space="0" w:color="auto"/>
+            </w:tcBorders>
+            <w:shd w:val="clear" w:color="000000" w:fill="F2F2F2"/>
+            <w:noWrap/>
+            <w:vAlign w:val="bottom"/>
+            <w:hideMark/>
+          </w:tcPr>
+          <w:p>
+            <w:pPr>
+              <w:spacing w:after="0" w:line="240" w:lineRule="auto"/>
+              <w:rPr>
+                <w:rFonts w:ascii="Calibri" w:eastAsia="Times New Roman" w:hAnsi="Calibri" w:cs="Calibri"/>
+                <w:color w:val="000000"/>
+                <w:lang w:val="en-GB" w:eastAsia="ca-ES"/>
+              </w:rPr>
+            </w:pPr>
+            <w:r>
+              <w:rPr>
+                <w:rFonts w:ascii="Calibri" w:eastAsia="Times New Roman" w:hAnsi="Calibri" w:cs="Calibri"/>
+                <w:color w:val="000000"/>
+                <w:lang w:val="en-GB" w:eastAsia="ca-ES"/>
+              </w:rPr>
+              <w:t>Severity</w:t>
+            </w:r>
+          </w:p>
+        </w:tc>
+        <w:tc>
+          <w:tcPr>
+            <w:tcW w:w="2520" w:type="dxa"/>
+            <w:tcBorders>
+              <w:top w:val="single" w:sz="4" w:space="0" w:color="auto"/>
+              <w:left w:val="nil"/>
+              <w:bottom w:val="single" w:sz="4" w:space="0" w:color="auto"/>
+              <w:right w:val="single" w:sz="4" w:space="0" w:color="auto"/>
+            </w:tcBorders>
+            <w:shd w:val="clear" w:color="auto" w:fill="auto"/>
+            <w:noWrap/>
+            <w:vAlign w:val="bottom"/>
+            <w:hideMark/>
+          </w:tcPr>
+          <w:p>
+            <w:pPr>
+              <w:spacing w:after="0" w:line="240" w:lineRule="auto"/>
+              <w:rPr>
+                <w:rFonts w:ascii="Calibri" w:eastAsia="Times New Roman" w:hAnsi="Calibri" w:cs="Calibri"/>
+                <w:color w:val="000000"/>
+                <w:lang w:val="en-GB" w:eastAsia="ca-ES"/>
+              </w:rPr>
+            </w:pPr>
+            <w:r>
+              <w:rPr>
+                <w:rFonts w:ascii="Calibri" w:eastAsia="Times New Roman" w:hAnsi="Calibri" w:cs="Calibri"/>
+                <w:color w:val="000000"/>
+                <w:lang w:val="en-GB" w:eastAsia="ca-ES"/>
+              </w:rPr>
+              <w:t> </w:t>
+            </w:r>
+            <w:proofErr w:type="spellStart"/>
+            <w:r>
+              <w:rPr>
+                <w:rFonts w:ascii="Calibri" w:eastAsia="Times New Roman" w:hAnsi="Calibri" w:cs="Calibri"/>
+                <w:color w:val="000000"/>
+                <w:lang w:val="en-GB" w:eastAsia="ca-ES"/>
+              </w:rPr>
+              <w:t>Crítica</w:t>
+            </w:r>
+            <w:proofErr w:type="spellEnd"/>
+          </w:p>
+        </w:tc>
+      </w:tr>
+      <w:tr>
+        <w:trPr>
+          <w:trHeight w:val="300"/>
+        </w:trPr>
+        <w:tc>
+          <w:tcPr>
+            <w:tcW w:w="1180" w:type="dxa"/>
+            <w:tcBorders>
+              <w:top w:val="nil"/>
+              <w:left w:val="single" w:sz="4" w:space="0" w:color="auto"/>
+              <w:bottom w:val="single" w:sz="4" w:space="0" w:color="auto"/>
+              <w:right w:val="single" w:sz="4" w:space="0" w:color="auto"/>
+            </w:tcBorders>
+            <w:shd w:val="clear" w:color="000000" w:fill="F2F2F2"/>
+            <w:vAlign w:val="bottom"/>
+            <w:hideMark/>
+          </w:tcPr>
+          <w:p>
+            <w:pPr>
+              <w:spacing w:after="0" w:line="240" w:lineRule="auto"/>
+              <w:rPr>
+                <w:rFonts w:ascii="Calibri" w:eastAsia="Times New Roman" w:hAnsi="Calibri" w:cs="Calibri"/>
+                <w:color w:val="000000"/>
+                <w:lang w:val="en-GB" w:eastAsia="ca-ES"/>
+              </w:rPr>
+            </w:pPr>
+            <w:r>
+              <w:rPr>
+                <w:rFonts w:ascii="Calibri" w:eastAsia="Times New Roman" w:hAnsi="Calibri" w:cs="Calibri"/>
+                <w:color w:val="000000"/>
+                <w:lang w:val="en-GB" w:eastAsia="ca-ES"/>
+              </w:rPr>
+              <w:t>Description</w:t>
+            </w:r>
+          </w:p>
+        </w:tc>
+        <w:tc>
+          <w:tcPr>
+            <w:tcW w:w="7320" w:type="dxa"/>
+            <w:gridSpan w:val="5"/>
+            <w:tcBorders>
+              <w:top w:val="single" w:sz="4" w:space="0" w:color="auto"/>
+              <w:left w:val="nil"/>
+              <w:bottom w:val="single" w:sz="4" w:space="0" w:color="auto"/>
+              <w:right w:val="single" w:sz="4" w:space="0" w:color="auto"/>
+            </w:tcBorders>
+            <w:shd w:val="clear" w:color="auto" w:fill="auto"/>
+            <w:noWrap/>
+            <w:vAlign w:val="bottom"/>
+            <w:hideMark/>
+          </w:tcPr>
+          <w:p>
+            <w:pPr>
+              <w:spacing w:after="0" w:line="240" w:lineRule="auto"/>
+              <w:rPr>
+                <w:rFonts w:ascii="Calibri" w:eastAsia="Times New Roman" w:hAnsi="Calibri" w:cs="Calibri"/>
+                <w:color w:val="000000"/>
+                <w:lang w:val="es-ES" w:eastAsia="ca-ES"/>
+              </w:rPr>
+            </w:pPr>
+            <w:r>
+              <w:rPr>
+                <w:rFonts w:ascii="Calibri" w:eastAsia="Times New Roman" w:hAnsi="Calibri" w:cs="Calibri"/>
+                <w:color w:val="000000"/>
+                <w:lang w:val="es-ES" w:eastAsia="ca-ES"/>
+              </w:rPr>
+              <w:t xml:space="preserve">El programa falla a la hora de calcular el tiempo que tarda en volar desde BCN a la ciudad destino devolviendo Core </w:t>
+            </w:r>
+            <w:proofErr w:type="spellStart"/>
+            <w:r>
+              <w:rPr>
+                <w:rFonts w:ascii="Calibri" w:eastAsia="Times New Roman" w:hAnsi="Calibri" w:cs="Calibri"/>
+                <w:color w:val="000000"/>
+                <w:lang w:val="es-ES" w:eastAsia="ca-ES"/>
+              </w:rPr>
+              <w:t>Dumped</w:t>
+            </w:r>
+            <w:proofErr w:type="spellEnd"/>
+            <w:r>
+              <w:rPr>
+                <w:rFonts w:ascii="Calibri" w:eastAsia="Times New Roman" w:hAnsi="Calibri" w:cs="Calibri"/>
+                <w:color w:val="000000"/>
+                <w:lang w:val="es-ES" w:eastAsia="ca-ES"/>
+              </w:rPr>
+              <w:t>.</w:t>
+            </w:r>
+          </w:p>
+        </w:tc>
+      </w:tr>
+      <w:tr>
+        <w:trPr>
+          <w:trHeight w:val="600"/>
+        </w:trPr>
+        <w:tc>
+          <w:tcPr>
+            <w:tcW w:w="1180" w:type="dxa"/>
+            <w:tcBorders>
+              <w:top w:val="nil"/>
+              <w:left w:val="single" w:sz="4" w:space="0" w:color="auto"/>
+              <w:bottom w:val="single" w:sz="4" w:space="0" w:color="auto"/>
+              <w:right w:val="single" w:sz="4" w:space="0" w:color="auto"/>
+            </w:tcBorders>
+            <w:shd w:val="clear" w:color="000000" w:fill="F2F2F2"/>
+            <w:vAlign w:val="bottom"/>
+            <w:hideMark/>
+          </w:tcPr>
+          <w:p>
+            <w:pPr>
+              <w:spacing w:after="0" w:line="240" w:lineRule="auto"/>
+              <w:rPr>
+                <w:rFonts w:ascii="Calibri" w:eastAsia="Times New Roman" w:hAnsi="Calibri" w:cs="Calibri"/>
+                <w:color w:val="000000"/>
+                <w:lang w:val="en-GB" w:eastAsia="ca-ES"/>
+              </w:rPr>
+            </w:pPr>
+            <w:r>
+              <w:rPr>
+                <w:rFonts w:ascii="Calibri" w:eastAsia="Times New Roman" w:hAnsi="Calibri" w:cs="Calibri"/>
+                <w:color w:val="000000"/>
+                <w:lang w:val="en-GB" w:eastAsia="ca-ES"/>
+              </w:rPr>
+              <w:t>Steps to reproduce</w:t>
+            </w:r>
+          </w:p>
+        </w:tc>
+        <w:tc>
+          <w:tcPr>
+            <w:tcW w:w="7320" w:type="dxa"/>
+            <w:gridSpan w:val="5"/>
+            <w:tcBorders>
+              <w:top w:val="single" w:sz="4" w:space="0" w:color="auto"/>
+              <w:left w:val="nil"/>
+              <w:bottom w:val="single" w:sz="4" w:space="0" w:color="auto"/>
+              <w:right w:val="single" w:sz="4" w:space="0" w:color="auto"/>
+            </w:tcBorders>
+            <w:shd w:val="clear" w:color="auto" w:fill="auto"/>
+            <w:noWrap/>
+            <w:vAlign w:val="bottom"/>
+            <w:hideMark/>
+          </w:tcPr>
+          <w:p>
+            <w:pPr>
+              <w:spacing w:after="0" w:line="240" w:lineRule="auto"/>
+              <w:rPr>
+                <w:rFonts w:ascii="Calibri" w:eastAsia="Times New Roman" w:hAnsi="Calibri" w:cs="Calibri"/>
+                <w:color w:val="000000"/>
+                <w:lang w:val="es-ES" w:eastAsia="ca-ES"/>
+              </w:rPr>
+            </w:pPr>
+            <w:r>
+              <w:rPr>
+                <w:rFonts w:ascii="Calibri" w:eastAsia="Times New Roman" w:hAnsi="Calibri" w:cs="Calibri"/>
+                <w:color w:val="000000"/>
+                <w:lang w:val="es-ES" w:eastAsia="ca-ES"/>
+              </w:rPr>
+              <w:t> </w:t>
+            </w:r>
+            <w:r>
+              <w:rPr>
+                <w:rFonts w:ascii="Calibri" w:eastAsia="Times New Roman" w:hAnsi="Calibri" w:cs="Calibri"/>
+                <w:color w:val="000000"/>
+                <w:lang w:val="es-ES" w:eastAsia="ca-ES"/>
+              </w:rPr>
+              <w:t>Ejecutar el programa, planear una excursión, seleccionar una ciudad y ver la mejor ruta de altitud.</w:t>
+            </w:r>
+            <w:bookmarkStart w:id="2" w:name="_GoBack"/>
+            <w:bookmarkEnd w:id="2"/>
+          </w:p>
+        </w:tc>
+      </w:tr>
+      <w:tr>
+        <w:trPr>
+          <w:trHeight w:val="600"/>
+        </w:trPr>
+        <w:tc>
+          <w:tcPr>
+            <w:tcW w:w="1180" w:type="dxa"/>
+            <w:tcBorders>
+              <w:top w:val="nil"/>
+              <w:left w:val="single" w:sz="4" w:space="0" w:color="auto"/>
+              <w:bottom w:val="single" w:sz="4" w:space="0" w:color="auto"/>
+              <w:right w:val="single" w:sz="4" w:space="0" w:color="auto"/>
+            </w:tcBorders>
+            <w:shd w:val="clear" w:color="000000" w:fill="F2F2F2"/>
+            <w:vAlign w:val="bottom"/>
+            <w:hideMark/>
+          </w:tcPr>
+          <w:p>
+            <w:pPr>
+              <w:spacing w:after="0" w:line="240" w:lineRule="auto"/>
+              <w:rPr>
+                <w:rFonts w:ascii="Calibri" w:eastAsia="Times New Roman" w:hAnsi="Calibri" w:cs="Calibri"/>
+                <w:color w:val="000000"/>
+                <w:lang w:val="en-GB" w:eastAsia="ca-ES"/>
+              </w:rPr>
+            </w:pPr>
+            <w:r>
+              <w:rPr>
+                <w:rFonts w:ascii="Calibri" w:eastAsia="Times New Roman" w:hAnsi="Calibri" w:cs="Calibri"/>
+                <w:color w:val="000000"/>
+                <w:lang w:val="en-GB" w:eastAsia="ca-ES"/>
+              </w:rPr>
+              <w:t>Expected result</w:t>
+            </w:r>
+          </w:p>
+        </w:tc>
+        <w:tc>
+          <w:tcPr>
+            <w:tcW w:w="7320" w:type="dxa"/>
+            <w:gridSpan w:val="5"/>
+            <w:tcBorders>
+              <w:top w:val="single" w:sz="4" w:space="0" w:color="auto"/>
+              <w:left w:val="nil"/>
+              <w:bottom w:val="single" w:sz="4" w:space="0" w:color="auto"/>
+              <w:right w:val="single" w:sz="4" w:space="0" w:color="auto"/>
+            </w:tcBorders>
+            <w:shd w:val="clear" w:color="auto" w:fill="auto"/>
+            <w:noWrap/>
+            <w:vAlign w:val="bottom"/>
+            <w:hideMark/>
+          </w:tcPr>
+          <w:p>
+            <w:pPr>
+              <w:spacing w:after="0" w:line="240" w:lineRule="auto"/>
+            </w:pPr>
+            <w:r>
+              <w:t xml:space="preserve">El programa calcula el </w:t>
+            </w:r>
+            <w:proofErr w:type="spellStart"/>
+            <w:r>
+              <w:t>tiempo</w:t>
+            </w:r>
+            <w:proofErr w:type="spellEnd"/>
+            <w:r>
+              <w:t xml:space="preserve"> que tarda en </w:t>
+            </w:r>
+            <w:proofErr w:type="spellStart"/>
+            <w:r>
+              <w:t>realizar</w:t>
+            </w:r>
+            <w:proofErr w:type="spellEnd"/>
+            <w:r>
+              <w:t xml:space="preserve"> el </w:t>
+            </w:r>
+            <w:proofErr w:type="spellStart"/>
+            <w:r>
+              <w:t>desplazamiento</w:t>
+            </w:r>
+            <w:proofErr w:type="spellEnd"/>
+            <w:r>
+              <w:t>.</w:t>
+            </w:r>
+          </w:p>
+        </w:tc>
+      </w:tr>
+      <w:tr>
+        <w:trPr>
+          <w:trHeight w:val="600"/>
+        </w:trPr>
+        <w:tc>
+          <w:tcPr>
+            <w:tcW w:w="1180" w:type="dxa"/>
+            <w:tcBorders>
+              <w:top w:val="nil"/>
+              <w:left w:val="single" w:sz="4" w:space="0" w:color="auto"/>
+              <w:bottom w:val="single" w:sz="4" w:space="0" w:color="auto"/>
+              <w:right w:val="single" w:sz="4" w:space="0" w:color="auto"/>
+            </w:tcBorders>
+            <w:shd w:val="clear" w:color="000000" w:fill="F2F2F2"/>
+            <w:vAlign w:val="bottom"/>
+            <w:hideMark/>
+          </w:tcPr>
+          <w:p>
+            <w:pPr>
+              <w:spacing w:after="0" w:line="240" w:lineRule="auto"/>
+              <w:rPr>
+                <w:rFonts w:ascii="Calibri" w:eastAsia="Times New Roman" w:hAnsi="Calibri" w:cs="Calibri"/>
+                <w:color w:val="000000"/>
+                <w:lang w:val="en-GB" w:eastAsia="ca-ES"/>
+              </w:rPr>
+            </w:pPr>
+            <w:r>
+              <w:rPr>
+                <w:rFonts w:ascii="Calibri" w:eastAsia="Times New Roman" w:hAnsi="Calibri" w:cs="Calibri"/>
+                <w:color w:val="000000"/>
+                <w:lang w:val="en-GB" w:eastAsia="ca-ES"/>
+              </w:rPr>
+              <w:t>Actual result</w:t>
+            </w:r>
+          </w:p>
+        </w:tc>
+        <w:tc>
+          <w:tcPr>
+            <w:tcW w:w="7320" w:type="dxa"/>
+            <w:gridSpan w:val="5"/>
+            <w:tcBorders>
+              <w:top w:val="single" w:sz="4" w:space="0" w:color="auto"/>
+              <w:left w:val="nil"/>
+              <w:bottom w:val="single" w:sz="4" w:space="0" w:color="auto"/>
+              <w:right w:val="single" w:sz="4" w:space="0" w:color="auto"/>
+            </w:tcBorders>
+            <w:shd w:val="clear" w:color="auto" w:fill="auto"/>
+            <w:noWrap/>
+            <w:vAlign w:val="bottom"/>
+            <w:hideMark/>
+          </w:tcPr>
+          <w:p>
+            <w:pPr>
+              <w:spacing w:after="0" w:line="240" w:lineRule="auto"/>
+              <w:rPr>
+                <w:rFonts w:ascii="Calibri" w:eastAsia="Times New Roman" w:hAnsi="Calibri" w:cs="Calibri"/>
+                <w:color w:val="000000"/>
+                <w:lang w:val="es-ES" w:eastAsia="ca-ES"/>
+              </w:rPr>
+            </w:pPr>
+            <w:r>
+              <w:rPr>
+                <w:rFonts w:ascii="Calibri" w:eastAsia="Times New Roman" w:hAnsi="Calibri" w:cs="Calibri"/>
+                <w:color w:val="000000"/>
+                <w:lang w:val="es-ES" w:eastAsia="ca-ES"/>
+              </w:rPr>
+              <w:t> </w:t>
+            </w:r>
+            <w:r>
+              <w:rPr>
+                <w:rFonts w:ascii="Calibri" w:eastAsia="Times New Roman" w:hAnsi="Calibri" w:cs="Calibri"/>
+                <w:color w:val="000000"/>
+                <w:lang w:val="es-ES" w:eastAsia="ca-ES"/>
+              </w:rPr>
+              <w:t>El programa se queda en bucle ya que no avanza la posición.</w:t>
+            </w:r>
+          </w:p>
+        </w:tc>
+      </w:tr>
+      <w:tr>
+        <w:trPr>
+          <w:trHeight w:val="300"/>
+        </w:trPr>
+        <w:tc>
+          <w:tcPr>
+            <w:tcW w:w="1180" w:type="dxa"/>
+            <w:tcBorders>
+              <w:top w:val="nil"/>
+              <w:left w:val="single" w:sz="4" w:space="0" w:color="auto"/>
+              <w:bottom w:val="single" w:sz="4" w:space="0" w:color="auto"/>
+              <w:right w:val="single" w:sz="4" w:space="0" w:color="auto"/>
+            </w:tcBorders>
+            <w:shd w:val="clear" w:color="000000" w:fill="F2F2F2"/>
+            <w:vAlign w:val="bottom"/>
+            <w:hideMark/>
+          </w:tcPr>
+          <w:p>
+            <w:pPr>
+              <w:spacing w:after="0" w:line="240" w:lineRule="auto"/>
+              <w:rPr>
+                <w:rFonts w:ascii="Calibri" w:eastAsia="Times New Roman" w:hAnsi="Calibri" w:cs="Calibri"/>
+                <w:color w:val="000000"/>
+                <w:lang w:val="en-GB" w:eastAsia="ca-ES"/>
+              </w:rPr>
+            </w:pPr>
+            <w:r>
+              <w:rPr>
+                <w:rFonts w:ascii="Calibri" w:eastAsia="Times New Roman" w:hAnsi="Calibri" w:cs="Calibri"/>
+                <w:color w:val="000000"/>
+                <w:lang w:val="en-GB" w:eastAsia="ca-ES"/>
+              </w:rPr>
+              <w:t>Solution</w:t>
+            </w:r>
+          </w:p>
+        </w:tc>
+        <w:tc>
+          <w:tcPr>
+            <w:tcW w:w="7320" w:type="dxa"/>
+            <w:gridSpan w:val="5"/>
+            <w:tcBorders>
+              <w:top w:val="single" w:sz="4" w:space="0" w:color="auto"/>
+              <w:left w:val="nil"/>
+              <w:bottom w:val="single" w:sz="4" w:space="0" w:color="auto"/>
+              <w:right w:val="single" w:sz="4" w:space="0" w:color="auto"/>
+            </w:tcBorders>
+            <w:shd w:val="clear" w:color="auto" w:fill="auto"/>
+            <w:noWrap/>
+            <w:vAlign w:val="bottom"/>
+            <w:hideMark/>
+          </w:tcPr>
+          <w:p>
+            <w:pPr>
+              <w:spacing w:after="0" w:line="240" w:lineRule="auto"/>
+              <w:rPr>
+                <w:rFonts w:ascii="Calibri" w:eastAsia="Times New Roman" w:hAnsi="Calibri" w:cs="Calibri"/>
+                <w:color w:val="000000"/>
+                <w:lang w:val="es-ES" w:eastAsia="ca-ES"/>
+              </w:rPr>
+            </w:pPr>
+            <w:r>
+              <w:rPr>
+                <w:rFonts w:ascii="Calibri" w:eastAsia="Times New Roman" w:hAnsi="Calibri" w:cs="Calibri"/>
+                <w:color w:val="000000"/>
+                <w:lang w:val="es-ES" w:eastAsia="ca-ES"/>
+              </w:rPr>
+              <w:t> </w:t>
+            </w:r>
+            <w:r>
+              <w:rPr>
+                <w:rFonts w:ascii="Calibri" w:eastAsia="Times New Roman" w:hAnsi="Calibri" w:cs="Calibri"/>
+                <w:color w:val="000000"/>
+                <w:lang w:val="es-ES" w:eastAsia="ca-ES"/>
+              </w:rPr>
+              <w:t xml:space="preserve">Modulo </w:t>
+            </w:r>
+            <w:proofErr w:type="spellStart"/>
+            <w:r>
+              <w:rPr>
+                <w:rFonts w:ascii="Calibri" w:eastAsia="Times New Roman" w:hAnsi="Calibri" w:cs="Calibri"/>
+                <w:color w:val="000000"/>
+                <w:lang w:val="es-ES" w:eastAsia="ca-ES"/>
+              </w:rPr>
+              <w:t>destination.c</w:t>
+            </w:r>
+            <w:proofErr w:type="spellEnd"/>
+            <w:r>
+              <w:rPr>
+                <w:rFonts w:ascii="Calibri" w:eastAsia="Times New Roman" w:hAnsi="Calibri" w:cs="Calibri"/>
+                <w:color w:val="000000"/>
+                <w:lang w:val="es-ES" w:eastAsia="ca-ES"/>
+              </w:rPr>
+              <w:t xml:space="preserve"> dentro de la función </w:t>
+            </w:r>
+            <w:proofErr w:type="spellStart"/>
+            <w:r>
+              <w:rPr>
+                <w:rFonts w:ascii="Calibri" w:eastAsia="Times New Roman" w:hAnsi="Calibri" w:cs="Calibri"/>
+                <w:color w:val="000000"/>
+                <w:lang w:val="es-ES" w:eastAsia="ca-ES"/>
+              </w:rPr>
+              <w:t>mapAltitude</w:t>
+            </w:r>
+            <w:proofErr w:type="spellEnd"/>
+            <w:r>
+              <w:rPr>
+                <w:rFonts w:ascii="Calibri" w:eastAsia="Times New Roman" w:hAnsi="Calibri" w:cs="Calibri"/>
+                <w:color w:val="000000"/>
+                <w:lang w:val="es-ES" w:eastAsia="ca-ES"/>
+              </w:rPr>
+              <w:t xml:space="preserve"> cambiar los parámetros que se pasan en la llamada recursiva i y j, a </w:t>
+            </w:r>
+            <w:proofErr w:type="spellStart"/>
+            <w:r>
+              <w:rPr>
+                <w:rFonts w:ascii="Calibri" w:eastAsia="Times New Roman" w:hAnsi="Calibri" w:cs="Calibri"/>
+                <w:color w:val="000000"/>
+                <w:lang w:val="es-ES" w:eastAsia="ca-ES"/>
+              </w:rPr>
+              <w:t>newI</w:t>
+            </w:r>
+            <w:proofErr w:type="spellEnd"/>
+            <w:r>
+              <w:rPr>
+                <w:rFonts w:ascii="Calibri" w:eastAsia="Times New Roman" w:hAnsi="Calibri" w:cs="Calibri"/>
+                <w:color w:val="000000"/>
+                <w:lang w:val="es-ES" w:eastAsia="ca-ES"/>
+              </w:rPr>
+              <w:t xml:space="preserve"> y </w:t>
+            </w:r>
+            <w:proofErr w:type="spellStart"/>
+            <w:r>
+              <w:rPr>
+                <w:rFonts w:ascii="Calibri" w:eastAsia="Times New Roman" w:hAnsi="Calibri" w:cs="Calibri"/>
+                <w:color w:val="000000"/>
+                <w:lang w:val="es-ES" w:eastAsia="ca-ES"/>
+              </w:rPr>
+              <w:t>newJ</w:t>
+            </w:r>
+            <w:proofErr w:type="spellEnd"/>
+            <w:r>
+              <w:rPr>
+                <w:rFonts w:ascii="Calibri" w:eastAsia="Times New Roman" w:hAnsi="Calibri" w:cs="Calibri"/>
+                <w:color w:val="000000"/>
+                <w:lang w:val="es-ES" w:eastAsia="ca-ES"/>
+              </w:rPr>
+              <w:t xml:space="preserve"> respectivamente en la línea 1</w:t>
+            </w:r>
+            <w:r>
+              <w:rPr>
+                <w:rFonts w:ascii="Calibri" w:eastAsia="Times New Roman" w:hAnsi="Calibri" w:cs="Calibri"/>
+                <w:color w:val="000000"/>
+                <w:lang w:val="es-ES" w:eastAsia="ca-ES"/>
+              </w:rPr>
+              <w:t>37</w:t>
+            </w:r>
+            <w:r>
+              <w:rPr>
+                <w:rFonts w:ascii="Calibri" w:eastAsia="Times New Roman" w:hAnsi="Calibri" w:cs="Calibri"/>
+                <w:color w:val="000000"/>
+                <w:lang w:val="es-ES" w:eastAsia="ca-ES"/>
+              </w:rPr>
+              <w:t>.</w:t>
             </w:r>
           </w:p>
         </w:tc>
@@ -13123,6 +13933,7 @@
                 <w:color w:val="000000"/>
                 <w:lang w:val="en-GB" w:eastAsia="ca-ES"/>
               </w:rPr>
+              <w:lastRenderedPageBreak/>
               <w:t>Description</w:t>
             </w:r>
           </w:p>
@@ -14949,6 +15760,7 @@
                 <w:color w:val="000000"/>
                 <w:lang w:val="en-GB" w:eastAsia="ca-ES"/>
               </w:rPr>
+              <w:lastRenderedPageBreak/>
               <w:t>Actual result</w:t>
             </w:r>
           </w:p>

</xml_diff>

<commit_message>
doc: Se ha anyadido el report con id #16 con informacion de la incidencia en el modulo list.c
Se ha anyadido el modulo.h al fichero ya que es necesario llamarlo
para poder liberar memoria y ademas se ha anyadido lineas para
poder liberar la memoria ya que no se daba en ningun momento
</commit_message>
<xml_diff>
--- a/memoria/Memoria.docx
+++ b/memoria/Memoria.docx
@@ -12853,14 +12853,7 @@
           <w:b/>
           <w:sz w:val="28"/>
         </w:rPr>
-        <w:t xml:space="preserve"> </w:t>
-      </w:r>
-      <w:r>
-        <w:rPr>
-          <w:b/>
-          <w:sz w:val="28"/>
-        </w:rPr>
-        <w:t>15</w:t>
+        <w:t xml:space="preserve"> 15</w:t>
       </w:r>
     </w:p>
     <w:tbl>
@@ -13273,8 +13266,6 @@
               </w:rPr>
               <w:t>Ejecutar el programa, planear una excursión, seleccionar una ciudad y ver la mejor ruta de altitud.</w:t>
             </w:r>
-            <w:bookmarkStart w:id="2" w:name="_GoBack"/>
-            <w:bookmarkEnd w:id="2"/>
           </w:p>
         </w:tc>
       </w:tr>
@@ -13588,28 +13579,28 @@
                 <w:color w:val="000000"/>
                 <w:lang w:val="es-ES" w:eastAsia="ca-ES"/>
               </w:rPr>
-              <w:t xml:space="preserve"> respectivamente en la línea 1</w:t>
-            </w:r>
-            <w:r>
-              <w:rPr>
-                <w:rFonts w:ascii="Calibri" w:eastAsia="Times New Roman" w:hAnsi="Calibri" w:cs="Calibri"/>
-                <w:color w:val="000000"/>
-                <w:lang w:val="es-ES" w:eastAsia="ca-ES"/>
-              </w:rPr>
-              <w:t>37</w:t>
-            </w:r>
-            <w:r>
-              <w:rPr>
-                <w:rFonts w:ascii="Calibri" w:eastAsia="Times New Roman" w:hAnsi="Calibri" w:cs="Calibri"/>
-                <w:color w:val="000000"/>
-                <w:lang w:val="es-ES" w:eastAsia="ca-ES"/>
-              </w:rPr>
-              <w:t>.</w:t>
+              <w:t xml:space="preserve"> respectivamente en la línea 137.</w:t>
             </w:r>
           </w:p>
         </w:tc>
       </w:tr>
     </w:tbl>
+    <w:p>
+      <w:pPr>
+        <w:rPr>
+          <w:b/>
+          <w:sz w:val="28"/>
+        </w:rPr>
+      </w:pPr>
+    </w:p>
+    <w:p>
+      <w:pPr>
+        <w:rPr>
+          <w:b/>
+          <w:sz w:val="28"/>
+        </w:rPr>
+      </w:pPr>
+    </w:p>
     <w:p>
       <w:pPr>
         <w:rPr>
@@ -13655,8 +13646,24 @@
           <w:b/>
           <w:sz w:val="28"/>
         </w:rPr>
-        <w:t xml:space="preserve"> 12</w:t>
+        <w:t xml:space="preserve"> 1</w:t>
       </w:r>
+      <w:r>
+        <w:rPr>
+          <w:b/>
+          <w:sz w:val="28"/>
+        </w:rPr>
+        <w:t>6</w:t>
+      </w:r>
+      <w:r>
+        <w:rPr>
+          <w:b/>
+          <w:sz w:val="28"/>
+        </w:rPr>
+        <w:tab/>
+      </w:r>
+      <w:bookmarkStart w:id="2" w:name="_GoBack"/>
+      <w:bookmarkEnd w:id="2"/>
     </w:p>
     <w:tbl>
       <w:tblPr>
@@ -13748,7 +13755,7 @@
                 <w:color w:val="000000"/>
                 <w:lang w:val="en-GB" w:eastAsia="ca-ES"/>
               </w:rPr>
-              <w:t>9</w:t>
+              <w:t>16</w:t>
             </w:r>
           </w:p>
         </w:tc>
@@ -13933,7 +13940,6 @@
                 <w:color w:val="000000"/>
                 <w:lang w:val="en-GB" w:eastAsia="ca-ES"/>
               </w:rPr>
-              <w:lastRenderedPageBreak/>
               <w:t>Description</w:t>
             </w:r>
           </w:p>
@@ -13968,7 +13974,7 @@
                 <w:color w:val="000000"/>
                 <w:lang w:val="es-ES" w:eastAsia="ca-ES"/>
               </w:rPr>
-              <w:t xml:space="preserve">El programa falla a la hora de calcular el tiempo que tarda en volar desde BCN a la ciudad destino devolviendo Core </w:t>
+              <w:t xml:space="preserve">El programa no libera memoria cuando llama a la función </w:t>
             </w:r>
             <w:proofErr w:type="spellStart"/>
             <w:r>
@@ -13977,7 +13983,7 @@
                 <w:color w:val="000000"/>
                 <w:lang w:val="es-ES" w:eastAsia="ca-ES"/>
               </w:rPr>
-              <w:t>Dumped</w:t>
+              <w:t>removePOI</w:t>
             </w:r>
             <w:proofErr w:type="spellEnd"/>
             <w:r>
@@ -13986,8 +13992,36 @@
                 <w:color w:val="000000"/>
                 <w:lang w:val="es-ES" w:eastAsia="ca-ES"/>
               </w:rPr>
-              <w:t>.</w:t>
-            </w:r>
+              <w:t xml:space="preserve"> del </w:t>
+            </w:r>
+            <w:proofErr w:type="spellStart"/>
+            <w:r>
+              <w:rPr>
+                <w:rFonts w:ascii="Calibri" w:eastAsia="Times New Roman" w:hAnsi="Calibri" w:cs="Calibri"/>
+                <w:color w:val="000000"/>
+                <w:lang w:val="es-ES" w:eastAsia="ca-ES"/>
+              </w:rPr>
+              <w:t>modulo</w:t>
+            </w:r>
+            <w:proofErr w:type="spellEnd"/>
+            <w:r>
+              <w:rPr>
+                <w:rFonts w:ascii="Calibri" w:eastAsia="Times New Roman" w:hAnsi="Calibri" w:cs="Calibri"/>
+                <w:color w:val="000000"/>
+                <w:lang w:val="es-ES" w:eastAsia="ca-ES"/>
+              </w:rPr>
+              <w:t xml:space="preserve"> </w:t>
+            </w:r>
+            <w:proofErr w:type="spellStart"/>
+            <w:r>
+              <w:rPr>
+                <w:rFonts w:ascii="Calibri" w:eastAsia="Times New Roman" w:hAnsi="Calibri" w:cs="Calibri"/>
+                <w:color w:val="000000"/>
+                <w:lang w:val="es-ES" w:eastAsia="ca-ES"/>
+              </w:rPr>
+              <w:t>list.c</w:t>
+            </w:r>
+            <w:proofErr w:type="spellEnd"/>
           </w:p>
         </w:tc>
       </w:tr>
@@ -14057,15 +14091,43 @@
                 <w:color w:val="000000"/>
                 <w:lang w:val="es-ES" w:eastAsia="ca-ES"/>
               </w:rPr>
-              <w:t> </w:t>
-            </w:r>
-            <w:r>
-              <w:rPr>
-                <w:rFonts w:ascii="Calibri" w:eastAsia="Times New Roman" w:hAnsi="Calibri" w:cs="Calibri"/>
-                <w:color w:val="000000"/>
-                <w:lang w:val="es-ES" w:eastAsia="ca-ES"/>
-              </w:rPr>
-              <w:t>Ejecutar el programa.</w:t>
+              <w:t xml:space="preserve">Al llamar a la 3ª </w:t>
+            </w:r>
+            <w:proofErr w:type="spellStart"/>
+            <w:r>
+              <w:rPr>
+                <w:rFonts w:ascii="Calibri" w:eastAsia="Times New Roman" w:hAnsi="Calibri" w:cs="Calibri"/>
+                <w:color w:val="000000"/>
+                <w:lang w:val="es-ES" w:eastAsia="ca-ES"/>
+              </w:rPr>
+              <w:t>opcion</w:t>
+            </w:r>
+            <w:proofErr w:type="spellEnd"/>
+            <w:r>
+              <w:rPr>
+                <w:rFonts w:ascii="Calibri" w:eastAsia="Times New Roman" w:hAnsi="Calibri" w:cs="Calibri"/>
+                <w:color w:val="000000"/>
+                <w:lang w:val="es-ES" w:eastAsia="ca-ES"/>
+              </w:rPr>
+              <w:t xml:space="preserve"> del programa cuando se cambia la </w:t>
+            </w:r>
+            <w:proofErr w:type="spellStart"/>
+            <w:r>
+              <w:rPr>
+                <w:rFonts w:ascii="Calibri" w:eastAsia="Times New Roman" w:hAnsi="Calibri" w:cs="Calibri"/>
+                <w:color w:val="000000"/>
+                <w:lang w:val="es-ES" w:eastAsia="ca-ES"/>
+              </w:rPr>
+              <w:t>database</w:t>
+            </w:r>
+            <w:proofErr w:type="spellEnd"/>
+            <w:r>
+              <w:rPr>
+                <w:rFonts w:ascii="Calibri" w:eastAsia="Times New Roman" w:hAnsi="Calibri" w:cs="Calibri"/>
+                <w:color w:val="000000"/>
+                <w:lang w:val="es-ES" w:eastAsia="ca-ES"/>
+              </w:rPr>
+              <w:t xml:space="preserve"> y se destruye la lista</w:t>
             </w:r>
           </w:p>
         </w:tc>
@@ -14126,27 +14188,35 @@
               <w:spacing w:after="0" w:line="240" w:lineRule="auto"/>
             </w:pPr>
             <w:r>
-              <w:t xml:space="preserve">El programa calcula el </w:t>
+              <w:t xml:space="preserve">Se elimina un </w:t>
             </w:r>
             <w:proofErr w:type="spellStart"/>
             <w:r>
-              <w:t>tiempo</w:t>
+              <w:t>elemento</w:t>
             </w:r>
             <w:proofErr w:type="spellEnd"/>
             <w:r>
-              <w:t xml:space="preserve"> que tarda en </w:t>
+              <w:t xml:space="preserve"> de la </w:t>
             </w:r>
             <w:proofErr w:type="spellStart"/>
             <w:r>
-              <w:t>realizar</w:t>
+              <w:t>lista</w:t>
             </w:r>
             <w:proofErr w:type="spellEnd"/>
             <w:r>
-              <w:t xml:space="preserve"> el </w:t>
+              <w:t xml:space="preserve"> y se </w:t>
             </w:r>
             <w:proofErr w:type="spellStart"/>
             <w:r>
-              <w:t>desplazamiento</w:t>
+              <w:t>libera</w:t>
+            </w:r>
+            <w:proofErr w:type="spellEnd"/>
+            <w:r>
+              <w:t xml:space="preserve"> </w:t>
+            </w:r>
+            <w:proofErr w:type="spellStart"/>
+            <w:r>
+              <w:t>memoria</w:t>
             </w:r>
             <w:proofErr w:type="spellEnd"/>
             <w:r>
@@ -14229,7 +14299,7 @@
                 <w:color w:val="000000"/>
                 <w:lang w:val="es-ES" w:eastAsia="ca-ES"/>
               </w:rPr>
-              <w:t>El programa se queda en bucle ya que no avanza la posición.</w:t>
+              <w:t>La memoria queda sin liberar.</w:t>
             </w:r>
           </w:p>
         </w:tc>
@@ -14308,7 +14378,7 @@
                 <w:color w:val="000000"/>
                 <w:lang w:val="es-ES" w:eastAsia="ca-ES"/>
               </w:rPr>
-              <w:t xml:space="preserve">Dentro de la función </w:t>
+              <w:t xml:space="preserve">Se incluye el </w:t>
             </w:r>
             <w:proofErr w:type="spellStart"/>
             <w:r>
@@ -14317,7 +14387,7 @@
                 <w:color w:val="000000"/>
                 <w:lang w:val="es-ES" w:eastAsia="ca-ES"/>
               </w:rPr>
-              <w:t>travelThroughAltitude</w:t>
+              <w:t>modulo</w:t>
             </w:r>
             <w:proofErr w:type="spellEnd"/>
             <w:r>
@@ -14326,7 +14396,7 @@
                 <w:color w:val="000000"/>
                 <w:lang w:val="es-ES" w:eastAsia="ca-ES"/>
               </w:rPr>
-              <w:t xml:space="preserve"> cambiar los parámetros que se pasan en la llamada recursiva i y j, a </w:t>
+              <w:t xml:space="preserve"> </w:t>
             </w:r>
             <w:proofErr w:type="spellStart"/>
             <w:r>
@@ -14335,7 +14405,7 @@
                 <w:color w:val="000000"/>
                 <w:lang w:val="es-ES" w:eastAsia="ca-ES"/>
               </w:rPr>
-              <w:t>newI</w:t>
+              <w:t>destination.h</w:t>
             </w:r>
             <w:proofErr w:type="spellEnd"/>
             <w:r>
@@ -14344,7 +14414,7 @@
                 <w:color w:val="000000"/>
                 <w:lang w:val="es-ES" w:eastAsia="ca-ES"/>
               </w:rPr>
-              <w:t xml:space="preserve"> y </w:t>
+              <w:t xml:space="preserve"> para poder llamar a la función </w:t>
             </w:r>
             <w:proofErr w:type="spellStart"/>
             <w:r>
@@ -14353,7 +14423,7 @@
                 <w:color w:val="000000"/>
                 <w:lang w:val="es-ES" w:eastAsia="ca-ES"/>
               </w:rPr>
-              <w:t>newJ</w:t>
+              <w:t>freeAll</w:t>
             </w:r>
             <w:proofErr w:type="spellEnd"/>
             <w:r>
@@ -14362,7 +14432,87 @@
                 <w:color w:val="000000"/>
                 <w:lang w:val="es-ES" w:eastAsia="ca-ES"/>
               </w:rPr>
-              <w:t xml:space="preserve"> respectivamente en la línea 104.</w:t>
+              <w:t xml:space="preserve"> y liberar el </w:t>
+            </w:r>
+            <w:proofErr w:type="spellStart"/>
+            <w:r>
+              <w:rPr>
+                <w:rFonts w:ascii="Calibri" w:eastAsia="Times New Roman" w:hAnsi="Calibri" w:cs="Calibri"/>
+                <w:color w:val="000000"/>
+                <w:lang w:val="es-ES" w:eastAsia="ca-ES"/>
+              </w:rPr>
+              <w:t>dest</w:t>
+            </w:r>
+            <w:proofErr w:type="spellEnd"/>
+            <w:r>
+              <w:rPr>
+                <w:rFonts w:ascii="Calibri" w:eastAsia="Times New Roman" w:hAnsi="Calibri" w:cs="Calibri"/>
+                <w:color w:val="000000"/>
+                <w:lang w:val="es-ES" w:eastAsia="ca-ES"/>
+              </w:rPr>
+              <w:t xml:space="preserve"> al que apunta el </w:t>
+            </w:r>
+            <w:proofErr w:type="spellStart"/>
+            <w:r>
+              <w:rPr>
+                <w:rFonts w:ascii="Calibri" w:eastAsia="Times New Roman" w:hAnsi="Calibri" w:cs="Calibri"/>
+                <w:color w:val="000000"/>
+                <w:lang w:val="es-ES" w:eastAsia="ca-ES"/>
+              </w:rPr>
+              <w:t>pdi</w:t>
+            </w:r>
+            <w:proofErr w:type="spellEnd"/>
+            <w:r>
+              <w:rPr>
+                <w:rFonts w:ascii="Calibri" w:eastAsia="Times New Roman" w:hAnsi="Calibri" w:cs="Calibri"/>
+                <w:color w:val="000000"/>
+                <w:lang w:val="es-ES" w:eastAsia="ca-ES"/>
+              </w:rPr>
+              <w:t xml:space="preserve"> en la línea 109, por otro </w:t>
+            </w:r>
+            <w:proofErr w:type="gramStart"/>
+            <w:r>
+              <w:rPr>
+                <w:rFonts w:ascii="Calibri" w:eastAsia="Times New Roman" w:hAnsi="Calibri" w:cs="Calibri"/>
+                <w:color w:val="000000"/>
+                <w:lang w:val="es-ES" w:eastAsia="ca-ES"/>
+              </w:rPr>
+              <w:t>lado</w:t>
+            </w:r>
+            <w:proofErr w:type="gramEnd"/>
+            <w:r>
+              <w:rPr>
+                <w:rFonts w:ascii="Calibri" w:eastAsia="Times New Roman" w:hAnsi="Calibri" w:cs="Calibri"/>
+                <w:color w:val="000000"/>
+                <w:lang w:val="es-ES" w:eastAsia="ca-ES"/>
+              </w:rPr>
+              <w:t xml:space="preserve"> también hay que poner todos los punteros del nodo a </w:t>
+            </w:r>
+            <w:proofErr w:type="spellStart"/>
+            <w:r>
+              <w:rPr>
+                <w:rFonts w:ascii="Calibri" w:eastAsia="Times New Roman" w:hAnsi="Calibri" w:cs="Calibri"/>
+                <w:color w:val="000000"/>
+                <w:lang w:val="es-ES" w:eastAsia="ca-ES"/>
+              </w:rPr>
+              <w:t>null</w:t>
+            </w:r>
+            <w:proofErr w:type="spellEnd"/>
+            <w:r>
+              <w:rPr>
+                <w:rFonts w:ascii="Calibri" w:eastAsia="Times New Roman" w:hAnsi="Calibri" w:cs="Calibri"/>
+                <w:color w:val="000000"/>
+                <w:lang w:val="es-ES" w:eastAsia="ca-ES"/>
+              </w:rPr>
+              <w:t xml:space="preserve"> (líneas 106 y 107) y por ultimo un free del nodo línea 110</w:t>
+            </w:r>
+            <w:r>
+              <w:rPr>
+                <w:rFonts w:ascii="Calibri" w:eastAsia="Times New Roman" w:hAnsi="Calibri" w:cs="Calibri"/>
+                <w:color w:val="000000"/>
+                <w:lang w:val="es-ES" w:eastAsia="ca-ES"/>
+              </w:rPr>
+              <w:t>.</w:t>
             </w:r>
           </w:p>
         </w:tc>
@@ -15544,6 +15694,7 @@
                 <w:color w:val="000000"/>
                 <w:lang w:val="en-GB" w:eastAsia="ca-ES"/>
               </w:rPr>
+              <w:lastRenderedPageBreak/>
               <w:t>Steps to reproduce</w:t>
             </w:r>
           </w:p>
@@ -15760,7 +15911,6 @@
                 <w:color w:val="000000"/>
                 <w:lang w:val="en-GB" w:eastAsia="ca-ES"/>
               </w:rPr>
-              <w:lastRenderedPageBreak/>
               <w:t>Actual result</w:t>
             </w:r>
           </w:p>

</xml_diff>

<commit_message>
doc: Se ha anyadido la informacion correspondiente al report con id #17 del modulo lista.c
Habia una incidencia con la funcion destroy ya que no liberaba la
memoria de los nodos con fantasma
</commit_message>
<xml_diff>
--- a/memoria/Memoria.docx
+++ b/memoria/Memoria.docx
@@ -13662,8 +13662,6 @@
         </w:rPr>
         <w:tab/>
       </w:r>
-      <w:bookmarkStart w:id="2" w:name="_GoBack"/>
-      <w:bookmarkEnd w:id="2"/>
     </w:p>
     <w:tbl>
       <w:tblPr>
@@ -14526,6 +14524,785 @@
         </w:rPr>
       </w:pPr>
     </w:p>
+    <w:p>
+      <w:pPr>
+        <w:rPr>
+          <w:b/>
+          <w:sz w:val="28"/>
+        </w:rPr>
+      </w:pPr>
+      <w:proofErr w:type="spellStart"/>
+      <w:r>
+        <w:rPr>
+          <w:b/>
+          <w:sz w:val="28"/>
+        </w:rPr>
+        <w:t>Bug</w:t>
+      </w:r>
+      <w:proofErr w:type="spellEnd"/>
+      <w:r>
+        <w:rPr>
+          <w:b/>
+          <w:sz w:val="28"/>
+        </w:rPr>
+        <w:t xml:space="preserve"> report </w:t>
+      </w:r>
+      <w:proofErr w:type="spellStart"/>
+      <w:r>
+        <w:rPr>
+          <w:b/>
+          <w:sz w:val="28"/>
+        </w:rPr>
+        <w:t>template</w:t>
+      </w:r>
+      <w:proofErr w:type="spellEnd"/>
+      <w:r>
+        <w:rPr>
+          <w:b/>
+          <w:sz w:val="28"/>
+        </w:rPr>
+        <w:t xml:space="preserve"> 1</w:t>
+      </w:r>
+      <w:r>
+        <w:rPr>
+          <w:b/>
+          <w:sz w:val="28"/>
+        </w:rPr>
+        <w:t>7</w:t>
+      </w:r>
+    </w:p>
+    <w:tbl>
+      <w:tblPr>
+        <w:tblW w:w="8500" w:type="dxa"/>
+        <w:tblCellMar>
+          <w:left w:w="70" w:type="dxa"/>
+          <w:right w:w="70" w:type="dxa"/>
+        </w:tblCellMar>
+        <w:tblLook w:val="04A0" w:firstRow="1" w:lastRow="0" w:firstColumn="1" w:lastColumn="0" w:noHBand="0" w:noVBand="1"/>
+      </w:tblPr>
+      <w:tblGrid>
+        <w:gridCol w:w="1180"/>
+        <w:gridCol w:w="1200"/>
+        <w:gridCol w:w="1200"/>
+        <w:gridCol w:w="1200"/>
+        <w:gridCol w:w="1200"/>
+        <w:gridCol w:w="2520"/>
+      </w:tblGrid>
+      <w:tr>
+        <w:trPr>
+          <w:trHeight w:val="300"/>
+        </w:trPr>
+        <w:tc>
+          <w:tcPr>
+            <w:tcW w:w="1180" w:type="dxa"/>
+            <w:tcBorders>
+              <w:top w:val="single" w:sz="4" w:space="0" w:color="auto"/>
+              <w:left w:val="single" w:sz="4" w:space="0" w:color="auto"/>
+              <w:bottom w:val="single" w:sz="4" w:space="0" w:color="auto"/>
+              <w:right w:val="single" w:sz="4" w:space="0" w:color="auto"/>
+            </w:tcBorders>
+            <w:shd w:val="clear" w:color="000000" w:fill="F2F2F2"/>
+            <w:vAlign w:val="bottom"/>
+            <w:hideMark/>
+          </w:tcPr>
+          <w:p>
+            <w:pPr>
+              <w:spacing w:after="0" w:line="240" w:lineRule="auto"/>
+              <w:rPr>
+                <w:rFonts w:ascii="Calibri" w:eastAsia="Times New Roman" w:hAnsi="Calibri" w:cs="Calibri"/>
+                <w:color w:val="000000"/>
+                <w:lang w:val="en-GB" w:eastAsia="ca-ES"/>
+              </w:rPr>
+            </w:pPr>
+            <w:r>
+              <w:rPr>
+                <w:rFonts w:ascii="Calibri" w:eastAsia="Times New Roman" w:hAnsi="Calibri" w:cs="Calibri"/>
+                <w:color w:val="000000"/>
+                <w:lang w:val="en-GB" w:eastAsia="ca-ES"/>
+              </w:rPr>
+              <w:t>ID</w:t>
+            </w:r>
+          </w:p>
+        </w:tc>
+        <w:tc>
+          <w:tcPr>
+            <w:tcW w:w="1200" w:type="dxa"/>
+            <w:tcBorders>
+              <w:top w:val="single" w:sz="4" w:space="0" w:color="auto"/>
+              <w:left w:val="nil"/>
+              <w:bottom w:val="single" w:sz="4" w:space="0" w:color="auto"/>
+              <w:right w:val="single" w:sz="4" w:space="0" w:color="auto"/>
+            </w:tcBorders>
+            <w:shd w:val="clear" w:color="auto" w:fill="auto"/>
+            <w:noWrap/>
+            <w:vAlign w:val="bottom"/>
+            <w:hideMark/>
+          </w:tcPr>
+          <w:p>
+            <w:pPr>
+              <w:spacing w:after="0" w:line="240" w:lineRule="auto"/>
+              <w:rPr>
+                <w:rFonts w:ascii="Calibri" w:eastAsia="Times New Roman" w:hAnsi="Calibri" w:cs="Calibri"/>
+                <w:color w:val="000000"/>
+                <w:lang w:val="en-GB" w:eastAsia="ca-ES"/>
+              </w:rPr>
+            </w:pPr>
+            <w:r>
+              <w:rPr>
+                <w:rFonts w:ascii="Calibri" w:eastAsia="Times New Roman" w:hAnsi="Calibri" w:cs="Calibri"/>
+                <w:color w:val="000000"/>
+                <w:lang w:val="en-GB" w:eastAsia="ca-ES"/>
+              </w:rPr>
+              <w:t> </w:t>
+            </w:r>
+            <w:r>
+              <w:rPr>
+                <w:rFonts w:ascii="Calibri" w:eastAsia="Times New Roman" w:hAnsi="Calibri" w:cs="Calibri"/>
+                <w:color w:val="000000"/>
+                <w:lang w:val="en-GB" w:eastAsia="ca-ES"/>
+              </w:rPr>
+              <w:t>1</w:t>
+            </w:r>
+            <w:r>
+              <w:rPr>
+                <w:rFonts w:ascii="Calibri" w:eastAsia="Times New Roman" w:hAnsi="Calibri" w:cs="Calibri"/>
+                <w:color w:val="000000"/>
+                <w:lang w:val="en-GB" w:eastAsia="ca-ES"/>
+              </w:rPr>
+              <w:t>7</w:t>
+            </w:r>
+          </w:p>
+        </w:tc>
+        <w:tc>
+          <w:tcPr>
+            <w:tcW w:w="1200" w:type="dxa"/>
+            <w:tcBorders>
+              <w:top w:val="single" w:sz="4" w:space="0" w:color="auto"/>
+              <w:left w:val="nil"/>
+              <w:bottom w:val="single" w:sz="4" w:space="0" w:color="auto"/>
+              <w:right w:val="single" w:sz="4" w:space="0" w:color="auto"/>
+            </w:tcBorders>
+            <w:shd w:val="clear" w:color="000000" w:fill="F2F2F2"/>
+            <w:noWrap/>
+            <w:vAlign w:val="bottom"/>
+            <w:hideMark/>
+          </w:tcPr>
+          <w:p>
+            <w:pPr>
+              <w:spacing w:after="0" w:line="240" w:lineRule="auto"/>
+              <w:rPr>
+                <w:rFonts w:ascii="Calibri" w:eastAsia="Times New Roman" w:hAnsi="Calibri" w:cs="Calibri"/>
+                <w:color w:val="000000"/>
+                <w:lang w:val="en-GB" w:eastAsia="ca-ES"/>
+              </w:rPr>
+            </w:pPr>
+            <w:r>
+              <w:rPr>
+                <w:rFonts w:ascii="Calibri" w:eastAsia="Times New Roman" w:hAnsi="Calibri" w:cs="Calibri"/>
+                <w:color w:val="000000"/>
+                <w:lang w:val="en-GB" w:eastAsia="ca-ES"/>
+              </w:rPr>
+              <w:t>Status</w:t>
+            </w:r>
+          </w:p>
+        </w:tc>
+        <w:tc>
+          <w:tcPr>
+            <w:tcW w:w="1200" w:type="dxa"/>
+            <w:tcBorders>
+              <w:top w:val="single" w:sz="4" w:space="0" w:color="auto"/>
+              <w:left w:val="nil"/>
+              <w:bottom w:val="single" w:sz="4" w:space="0" w:color="auto"/>
+              <w:right w:val="single" w:sz="4" w:space="0" w:color="auto"/>
+            </w:tcBorders>
+            <w:shd w:val="clear" w:color="auto" w:fill="auto"/>
+            <w:noWrap/>
+            <w:vAlign w:val="bottom"/>
+            <w:hideMark/>
+          </w:tcPr>
+          <w:p>
+            <w:pPr>
+              <w:spacing w:after="0" w:line="240" w:lineRule="auto"/>
+              <w:rPr>
+                <w:rFonts w:ascii="Calibri" w:eastAsia="Times New Roman" w:hAnsi="Calibri" w:cs="Calibri"/>
+                <w:color w:val="000000"/>
+                <w:lang w:val="en-GB" w:eastAsia="ca-ES"/>
+              </w:rPr>
+            </w:pPr>
+            <w:r>
+              <w:rPr>
+                <w:rFonts w:ascii="Calibri" w:eastAsia="Times New Roman" w:hAnsi="Calibri" w:cs="Calibri"/>
+                <w:color w:val="000000"/>
+                <w:lang w:val="en-GB" w:eastAsia="ca-ES"/>
+              </w:rPr>
+              <w:t> </w:t>
+            </w:r>
+            <w:r>
+              <w:rPr>
+                <w:rFonts w:ascii="Calibri" w:eastAsia="Times New Roman" w:hAnsi="Calibri" w:cs="Calibri"/>
+                <w:color w:val="000000"/>
+                <w:lang w:val="en-GB" w:eastAsia="ca-ES"/>
+              </w:rPr>
+              <w:t>Solved</w:t>
+            </w:r>
+          </w:p>
+        </w:tc>
+        <w:tc>
+          <w:tcPr>
+            <w:tcW w:w="1200" w:type="dxa"/>
+            <w:tcBorders>
+              <w:top w:val="single" w:sz="4" w:space="0" w:color="auto"/>
+              <w:left w:val="nil"/>
+              <w:bottom w:val="single" w:sz="4" w:space="0" w:color="auto"/>
+              <w:right w:val="single" w:sz="4" w:space="0" w:color="auto"/>
+            </w:tcBorders>
+            <w:shd w:val="clear" w:color="000000" w:fill="F2F2F2"/>
+            <w:noWrap/>
+            <w:vAlign w:val="bottom"/>
+            <w:hideMark/>
+          </w:tcPr>
+          <w:p>
+            <w:pPr>
+              <w:spacing w:after="0" w:line="240" w:lineRule="auto"/>
+              <w:rPr>
+                <w:rFonts w:ascii="Calibri" w:eastAsia="Times New Roman" w:hAnsi="Calibri" w:cs="Calibri"/>
+                <w:color w:val="000000"/>
+                <w:lang w:val="en-GB" w:eastAsia="ca-ES"/>
+              </w:rPr>
+            </w:pPr>
+            <w:r>
+              <w:rPr>
+                <w:rFonts w:ascii="Calibri" w:eastAsia="Times New Roman" w:hAnsi="Calibri" w:cs="Calibri"/>
+                <w:color w:val="000000"/>
+                <w:lang w:val="en-GB" w:eastAsia="ca-ES"/>
+              </w:rPr>
+              <w:t>Severity</w:t>
+            </w:r>
+          </w:p>
+        </w:tc>
+        <w:tc>
+          <w:tcPr>
+            <w:tcW w:w="2520" w:type="dxa"/>
+            <w:tcBorders>
+              <w:top w:val="single" w:sz="4" w:space="0" w:color="auto"/>
+              <w:left w:val="nil"/>
+              <w:bottom w:val="single" w:sz="4" w:space="0" w:color="auto"/>
+              <w:right w:val="single" w:sz="4" w:space="0" w:color="auto"/>
+            </w:tcBorders>
+            <w:shd w:val="clear" w:color="auto" w:fill="auto"/>
+            <w:noWrap/>
+            <w:vAlign w:val="bottom"/>
+            <w:hideMark/>
+          </w:tcPr>
+          <w:p>
+            <w:pPr>
+              <w:spacing w:after="0" w:line="240" w:lineRule="auto"/>
+              <w:rPr>
+                <w:rFonts w:ascii="Calibri" w:eastAsia="Times New Roman" w:hAnsi="Calibri" w:cs="Calibri"/>
+                <w:color w:val="000000"/>
+                <w:lang w:val="en-GB" w:eastAsia="ca-ES"/>
+              </w:rPr>
+            </w:pPr>
+            <w:r>
+              <w:rPr>
+                <w:rFonts w:ascii="Calibri" w:eastAsia="Times New Roman" w:hAnsi="Calibri" w:cs="Calibri"/>
+                <w:color w:val="000000"/>
+                <w:lang w:val="en-GB" w:eastAsia="ca-ES"/>
+              </w:rPr>
+              <w:t> </w:t>
+            </w:r>
+            <w:r>
+              <w:rPr>
+                <w:rFonts w:ascii="Calibri" w:eastAsia="Times New Roman" w:hAnsi="Calibri" w:cs="Calibri"/>
+                <w:color w:val="000000"/>
+                <w:lang w:val="en-GB" w:eastAsia="ca-ES"/>
+              </w:rPr>
+              <w:t>Media</w:t>
+            </w:r>
+          </w:p>
+        </w:tc>
+      </w:tr>
+      <w:tr>
+        <w:trPr>
+          <w:trHeight w:val="300"/>
+        </w:trPr>
+        <w:tc>
+          <w:tcPr>
+            <w:tcW w:w="1180" w:type="dxa"/>
+            <w:tcBorders>
+              <w:top w:val="nil"/>
+              <w:left w:val="single" w:sz="4" w:space="0" w:color="auto"/>
+              <w:bottom w:val="single" w:sz="4" w:space="0" w:color="auto"/>
+              <w:right w:val="single" w:sz="4" w:space="0" w:color="auto"/>
+            </w:tcBorders>
+            <w:shd w:val="clear" w:color="000000" w:fill="F2F2F2"/>
+            <w:vAlign w:val="bottom"/>
+            <w:hideMark/>
+          </w:tcPr>
+          <w:p>
+            <w:pPr>
+              <w:spacing w:after="0" w:line="240" w:lineRule="auto"/>
+              <w:rPr>
+                <w:rFonts w:ascii="Calibri" w:eastAsia="Times New Roman" w:hAnsi="Calibri" w:cs="Calibri"/>
+                <w:color w:val="000000"/>
+                <w:lang w:val="en-GB" w:eastAsia="ca-ES"/>
+              </w:rPr>
+            </w:pPr>
+            <w:r>
+              <w:rPr>
+                <w:rFonts w:ascii="Calibri" w:eastAsia="Times New Roman" w:hAnsi="Calibri" w:cs="Calibri"/>
+                <w:color w:val="000000"/>
+                <w:lang w:val="en-GB" w:eastAsia="ca-ES"/>
+              </w:rPr>
+              <w:t>Description</w:t>
+            </w:r>
+          </w:p>
+        </w:tc>
+        <w:tc>
+          <w:tcPr>
+            <w:tcW w:w="7320" w:type="dxa"/>
+            <w:gridSpan w:val="5"/>
+            <w:tcBorders>
+              <w:top w:val="single" w:sz="4" w:space="0" w:color="auto"/>
+              <w:left w:val="nil"/>
+              <w:bottom w:val="single" w:sz="4" w:space="0" w:color="auto"/>
+              <w:right w:val="single" w:sz="4" w:space="0" w:color="auto"/>
+            </w:tcBorders>
+            <w:shd w:val="clear" w:color="auto" w:fill="auto"/>
+            <w:noWrap/>
+            <w:vAlign w:val="bottom"/>
+            <w:hideMark/>
+          </w:tcPr>
+          <w:p>
+            <w:pPr>
+              <w:spacing w:after="0" w:line="240" w:lineRule="auto"/>
+              <w:rPr>
+                <w:rFonts w:ascii="Calibri" w:eastAsia="Times New Roman" w:hAnsi="Calibri" w:cs="Calibri"/>
+                <w:color w:val="000000"/>
+                <w:lang w:val="es-ES" w:eastAsia="ca-ES"/>
+              </w:rPr>
+            </w:pPr>
+            <w:r>
+              <w:rPr>
+                <w:rFonts w:ascii="Calibri" w:eastAsia="Times New Roman" w:hAnsi="Calibri" w:cs="Calibri"/>
+                <w:color w:val="000000"/>
+                <w:lang w:val="es-ES" w:eastAsia="ca-ES"/>
+              </w:rPr>
+              <w:t xml:space="preserve">El programa no </w:t>
+            </w:r>
+            <w:r>
+              <w:rPr>
+                <w:rFonts w:ascii="Calibri" w:eastAsia="Times New Roman" w:hAnsi="Calibri" w:cs="Calibri"/>
+                <w:color w:val="000000"/>
+                <w:lang w:val="es-ES" w:eastAsia="ca-ES"/>
+              </w:rPr>
+              <w:t>elimina</w:t>
+            </w:r>
+          </w:p>
+        </w:tc>
+      </w:tr>
+      <w:tr>
+        <w:trPr>
+          <w:trHeight w:val="600"/>
+        </w:trPr>
+        <w:tc>
+          <w:tcPr>
+            <w:tcW w:w="1180" w:type="dxa"/>
+            <w:tcBorders>
+              <w:top w:val="nil"/>
+              <w:left w:val="single" w:sz="4" w:space="0" w:color="auto"/>
+              <w:bottom w:val="single" w:sz="4" w:space="0" w:color="auto"/>
+              <w:right w:val="single" w:sz="4" w:space="0" w:color="auto"/>
+            </w:tcBorders>
+            <w:shd w:val="clear" w:color="000000" w:fill="F2F2F2"/>
+            <w:vAlign w:val="bottom"/>
+            <w:hideMark/>
+          </w:tcPr>
+          <w:p>
+            <w:pPr>
+              <w:spacing w:after="0" w:line="240" w:lineRule="auto"/>
+              <w:rPr>
+                <w:rFonts w:ascii="Calibri" w:eastAsia="Times New Roman" w:hAnsi="Calibri" w:cs="Calibri"/>
+                <w:color w:val="000000"/>
+                <w:lang w:val="en-GB" w:eastAsia="ca-ES"/>
+              </w:rPr>
+            </w:pPr>
+            <w:r>
+              <w:rPr>
+                <w:rFonts w:ascii="Calibri" w:eastAsia="Times New Roman" w:hAnsi="Calibri" w:cs="Calibri"/>
+                <w:color w:val="000000"/>
+                <w:lang w:val="en-GB" w:eastAsia="ca-ES"/>
+              </w:rPr>
+              <w:t>Steps to reproduce</w:t>
+            </w:r>
+          </w:p>
+        </w:tc>
+        <w:tc>
+          <w:tcPr>
+            <w:tcW w:w="7320" w:type="dxa"/>
+            <w:gridSpan w:val="5"/>
+            <w:tcBorders>
+              <w:top w:val="single" w:sz="4" w:space="0" w:color="auto"/>
+              <w:left w:val="nil"/>
+              <w:bottom w:val="single" w:sz="4" w:space="0" w:color="auto"/>
+              <w:right w:val="single" w:sz="4" w:space="0" w:color="auto"/>
+            </w:tcBorders>
+            <w:shd w:val="clear" w:color="auto" w:fill="auto"/>
+            <w:noWrap/>
+            <w:vAlign w:val="bottom"/>
+            <w:hideMark/>
+          </w:tcPr>
+          <w:p>
+            <w:pPr>
+              <w:spacing w:after="0" w:line="240" w:lineRule="auto"/>
+              <w:rPr>
+                <w:rFonts w:ascii="Calibri" w:eastAsia="Times New Roman" w:hAnsi="Calibri" w:cs="Calibri"/>
+                <w:color w:val="000000"/>
+                <w:lang w:val="es-ES" w:eastAsia="ca-ES"/>
+              </w:rPr>
+            </w:pPr>
+            <w:r>
+              <w:rPr>
+                <w:rFonts w:ascii="Calibri" w:eastAsia="Times New Roman" w:hAnsi="Calibri" w:cs="Calibri"/>
+                <w:color w:val="000000"/>
+                <w:lang w:val="es-ES" w:eastAsia="ca-ES"/>
+              </w:rPr>
+              <w:t xml:space="preserve">Al llamar a la 3ª </w:t>
+            </w:r>
+            <w:proofErr w:type="spellStart"/>
+            <w:r>
+              <w:rPr>
+                <w:rFonts w:ascii="Calibri" w:eastAsia="Times New Roman" w:hAnsi="Calibri" w:cs="Calibri"/>
+                <w:color w:val="000000"/>
+                <w:lang w:val="es-ES" w:eastAsia="ca-ES"/>
+              </w:rPr>
+              <w:t>opcion</w:t>
+            </w:r>
+            <w:proofErr w:type="spellEnd"/>
+            <w:r>
+              <w:rPr>
+                <w:rFonts w:ascii="Calibri" w:eastAsia="Times New Roman" w:hAnsi="Calibri" w:cs="Calibri"/>
+                <w:color w:val="000000"/>
+                <w:lang w:val="es-ES" w:eastAsia="ca-ES"/>
+              </w:rPr>
+              <w:t xml:space="preserve"> del programa cuando se cambia la </w:t>
+            </w:r>
+            <w:proofErr w:type="spellStart"/>
+            <w:r>
+              <w:rPr>
+                <w:rFonts w:ascii="Calibri" w:eastAsia="Times New Roman" w:hAnsi="Calibri" w:cs="Calibri"/>
+                <w:color w:val="000000"/>
+                <w:lang w:val="es-ES" w:eastAsia="ca-ES"/>
+              </w:rPr>
+              <w:t>database</w:t>
+            </w:r>
+            <w:proofErr w:type="spellEnd"/>
+            <w:r>
+              <w:rPr>
+                <w:rFonts w:ascii="Calibri" w:eastAsia="Times New Roman" w:hAnsi="Calibri" w:cs="Calibri"/>
+                <w:color w:val="000000"/>
+                <w:lang w:val="es-ES" w:eastAsia="ca-ES"/>
+              </w:rPr>
+              <w:t xml:space="preserve"> y se destruye la lista</w:t>
+            </w:r>
+          </w:p>
+        </w:tc>
+      </w:tr>
+      <w:tr>
+        <w:trPr>
+          <w:trHeight w:val="600"/>
+        </w:trPr>
+        <w:tc>
+          <w:tcPr>
+            <w:tcW w:w="1180" w:type="dxa"/>
+            <w:tcBorders>
+              <w:top w:val="nil"/>
+              <w:left w:val="single" w:sz="4" w:space="0" w:color="auto"/>
+              <w:bottom w:val="single" w:sz="4" w:space="0" w:color="auto"/>
+              <w:right w:val="single" w:sz="4" w:space="0" w:color="auto"/>
+            </w:tcBorders>
+            <w:shd w:val="clear" w:color="000000" w:fill="F2F2F2"/>
+            <w:vAlign w:val="bottom"/>
+            <w:hideMark/>
+          </w:tcPr>
+          <w:p>
+            <w:pPr>
+              <w:spacing w:after="0" w:line="240" w:lineRule="auto"/>
+              <w:rPr>
+                <w:rFonts w:ascii="Calibri" w:eastAsia="Times New Roman" w:hAnsi="Calibri" w:cs="Calibri"/>
+                <w:color w:val="000000"/>
+                <w:lang w:val="en-GB" w:eastAsia="ca-ES"/>
+              </w:rPr>
+            </w:pPr>
+            <w:r>
+              <w:rPr>
+                <w:rFonts w:ascii="Calibri" w:eastAsia="Times New Roman" w:hAnsi="Calibri" w:cs="Calibri"/>
+                <w:color w:val="000000"/>
+                <w:lang w:val="en-GB" w:eastAsia="ca-ES"/>
+              </w:rPr>
+              <w:t>Expected result</w:t>
+            </w:r>
+          </w:p>
+        </w:tc>
+        <w:tc>
+          <w:tcPr>
+            <w:tcW w:w="7320" w:type="dxa"/>
+            <w:gridSpan w:val="5"/>
+            <w:tcBorders>
+              <w:top w:val="single" w:sz="4" w:space="0" w:color="auto"/>
+              <w:left w:val="nil"/>
+              <w:bottom w:val="single" w:sz="4" w:space="0" w:color="auto"/>
+              <w:right w:val="single" w:sz="4" w:space="0" w:color="auto"/>
+            </w:tcBorders>
+            <w:shd w:val="clear" w:color="auto" w:fill="auto"/>
+            <w:noWrap/>
+            <w:vAlign w:val="bottom"/>
+            <w:hideMark/>
+          </w:tcPr>
+          <w:p>
+            <w:pPr>
+              <w:spacing w:after="0" w:line="240" w:lineRule="auto"/>
+            </w:pPr>
+            <w:r>
+              <w:t>Se</w:t>
+            </w:r>
+            <w:r>
+              <w:t xml:space="preserve"> elimina </w:t>
+            </w:r>
+            <w:proofErr w:type="spellStart"/>
+            <w:r>
+              <w:t>toda</w:t>
+            </w:r>
+            <w:proofErr w:type="spellEnd"/>
+            <w:r>
+              <w:t xml:space="preserve"> la </w:t>
+            </w:r>
+            <w:proofErr w:type="spellStart"/>
+            <w:r>
+              <w:t>lista</w:t>
+            </w:r>
+            <w:proofErr w:type="spellEnd"/>
+            <w:r>
+              <w:t>.</w:t>
+            </w:r>
+          </w:p>
+        </w:tc>
+      </w:tr>
+      <w:tr>
+        <w:trPr>
+          <w:trHeight w:val="600"/>
+        </w:trPr>
+        <w:tc>
+          <w:tcPr>
+            <w:tcW w:w="1180" w:type="dxa"/>
+            <w:tcBorders>
+              <w:top w:val="nil"/>
+              <w:left w:val="single" w:sz="4" w:space="0" w:color="auto"/>
+              <w:bottom w:val="single" w:sz="4" w:space="0" w:color="auto"/>
+              <w:right w:val="single" w:sz="4" w:space="0" w:color="auto"/>
+            </w:tcBorders>
+            <w:shd w:val="clear" w:color="000000" w:fill="F2F2F2"/>
+            <w:vAlign w:val="bottom"/>
+            <w:hideMark/>
+          </w:tcPr>
+          <w:p>
+            <w:pPr>
+              <w:spacing w:after="0" w:line="240" w:lineRule="auto"/>
+              <w:rPr>
+                <w:rFonts w:ascii="Calibri" w:eastAsia="Times New Roman" w:hAnsi="Calibri" w:cs="Calibri"/>
+                <w:color w:val="000000"/>
+                <w:lang w:val="en-GB" w:eastAsia="ca-ES"/>
+              </w:rPr>
+            </w:pPr>
+            <w:r>
+              <w:rPr>
+                <w:rFonts w:ascii="Calibri" w:eastAsia="Times New Roman" w:hAnsi="Calibri" w:cs="Calibri"/>
+                <w:color w:val="000000"/>
+                <w:lang w:val="en-GB" w:eastAsia="ca-ES"/>
+              </w:rPr>
+              <w:t>Actual result</w:t>
+            </w:r>
+          </w:p>
+        </w:tc>
+        <w:tc>
+          <w:tcPr>
+            <w:tcW w:w="7320" w:type="dxa"/>
+            <w:gridSpan w:val="5"/>
+            <w:tcBorders>
+              <w:top w:val="single" w:sz="4" w:space="0" w:color="auto"/>
+              <w:left w:val="nil"/>
+              <w:bottom w:val="single" w:sz="4" w:space="0" w:color="auto"/>
+              <w:right w:val="single" w:sz="4" w:space="0" w:color="auto"/>
+            </w:tcBorders>
+            <w:shd w:val="clear" w:color="auto" w:fill="auto"/>
+            <w:noWrap/>
+            <w:vAlign w:val="bottom"/>
+            <w:hideMark/>
+          </w:tcPr>
+          <w:p>
+            <w:pPr>
+              <w:spacing w:after="0" w:line="240" w:lineRule="auto"/>
+              <w:rPr>
+                <w:rFonts w:ascii="Calibri" w:eastAsia="Times New Roman" w:hAnsi="Calibri" w:cs="Calibri"/>
+                <w:color w:val="000000"/>
+                <w:lang w:val="es-ES" w:eastAsia="ca-ES"/>
+              </w:rPr>
+            </w:pPr>
+            <w:r>
+              <w:rPr>
+                <w:rFonts w:ascii="Calibri" w:eastAsia="Times New Roman" w:hAnsi="Calibri" w:cs="Calibri"/>
+                <w:color w:val="000000"/>
+                <w:lang w:val="es-ES" w:eastAsia="ca-ES"/>
+              </w:rPr>
+              <w:t>No elimina los fantasmas de la lista y por lo tanto no elimina toda la estructura</w:t>
+            </w:r>
+            <w:r>
+              <w:rPr>
+                <w:rFonts w:ascii="Calibri" w:eastAsia="Times New Roman" w:hAnsi="Calibri" w:cs="Calibri"/>
+                <w:color w:val="000000"/>
+                <w:lang w:val="es-ES" w:eastAsia="ca-ES"/>
+              </w:rPr>
+              <w:t>.</w:t>
+            </w:r>
+          </w:p>
+        </w:tc>
+      </w:tr>
+      <w:tr>
+        <w:trPr>
+          <w:trHeight w:val="300"/>
+        </w:trPr>
+        <w:tc>
+          <w:tcPr>
+            <w:tcW w:w="1180" w:type="dxa"/>
+            <w:tcBorders>
+              <w:top w:val="nil"/>
+              <w:left w:val="single" w:sz="4" w:space="0" w:color="auto"/>
+              <w:bottom w:val="single" w:sz="4" w:space="0" w:color="auto"/>
+              <w:right w:val="single" w:sz="4" w:space="0" w:color="auto"/>
+            </w:tcBorders>
+            <w:shd w:val="clear" w:color="000000" w:fill="F2F2F2"/>
+            <w:vAlign w:val="bottom"/>
+            <w:hideMark/>
+          </w:tcPr>
+          <w:p>
+            <w:pPr>
+              <w:spacing w:after="0" w:line="240" w:lineRule="auto"/>
+              <w:rPr>
+                <w:rFonts w:ascii="Calibri" w:eastAsia="Times New Roman" w:hAnsi="Calibri" w:cs="Calibri"/>
+                <w:color w:val="000000"/>
+                <w:lang w:val="en-GB" w:eastAsia="ca-ES"/>
+              </w:rPr>
+            </w:pPr>
+            <w:r>
+              <w:rPr>
+                <w:rFonts w:ascii="Calibri" w:eastAsia="Times New Roman" w:hAnsi="Calibri" w:cs="Calibri"/>
+                <w:color w:val="000000"/>
+                <w:lang w:val="en-GB" w:eastAsia="ca-ES"/>
+              </w:rPr>
+              <w:t>Solution</w:t>
+            </w:r>
+          </w:p>
+        </w:tc>
+        <w:tc>
+          <w:tcPr>
+            <w:tcW w:w="7320" w:type="dxa"/>
+            <w:gridSpan w:val="5"/>
+            <w:tcBorders>
+              <w:top w:val="single" w:sz="4" w:space="0" w:color="auto"/>
+              <w:left w:val="nil"/>
+              <w:bottom w:val="single" w:sz="4" w:space="0" w:color="auto"/>
+              <w:right w:val="single" w:sz="4" w:space="0" w:color="auto"/>
+            </w:tcBorders>
+            <w:shd w:val="clear" w:color="auto" w:fill="auto"/>
+            <w:noWrap/>
+            <w:vAlign w:val="bottom"/>
+            <w:hideMark/>
+          </w:tcPr>
+          <w:p>
+            <w:pPr>
+              <w:spacing w:after="0" w:line="240" w:lineRule="auto"/>
+              <w:rPr>
+                <w:rFonts w:ascii="Calibri" w:eastAsia="Times New Roman" w:hAnsi="Calibri" w:cs="Calibri"/>
+                <w:color w:val="000000"/>
+                <w:lang w:val="es-ES" w:eastAsia="ca-ES"/>
+              </w:rPr>
+            </w:pPr>
+            <w:r>
+              <w:rPr>
+                <w:rFonts w:ascii="Calibri" w:eastAsia="Times New Roman" w:hAnsi="Calibri" w:cs="Calibri"/>
+                <w:color w:val="000000"/>
+                <w:lang w:val="es-ES" w:eastAsia="ca-ES"/>
+              </w:rPr>
+              <w:t> </w:t>
+            </w:r>
+            <w:r>
+              <w:rPr>
+                <w:rFonts w:ascii="Calibri" w:eastAsia="Times New Roman" w:hAnsi="Calibri" w:cs="Calibri"/>
+                <w:color w:val="000000"/>
+                <w:lang w:val="es-ES" w:eastAsia="ca-ES"/>
+              </w:rPr>
+              <w:t xml:space="preserve">Se </w:t>
+            </w:r>
+            <w:proofErr w:type="spellStart"/>
+            <w:r>
+              <w:rPr>
+                <w:rFonts w:ascii="Calibri" w:eastAsia="Times New Roman" w:hAnsi="Calibri" w:cs="Calibri"/>
+                <w:color w:val="000000"/>
+                <w:lang w:val="es-ES" w:eastAsia="ca-ES"/>
+              </w:rPr>
+              <w:t>situan</w:t>
+            </w:r>
+            <w:proofErr w:type="spellEnd"/>
+            <w:r>
+              <w:rPr>
+                <w:rFonts w:ascii="Calibri" w:eastAsia="Times New Roman" w:hAnsi="Calibri" w:cs="Calibri"/>
+                <w:color w:val="000000"/>
+                <w:lang w:val="es-ES" w:eastAsia="ca-ES"/>
+              </w:rPr>
+              <w:t xml:space="preserve"> todos los punteros correspondientes a los diferentes </w:t>
+            </w:r>
+            <w:proofErr w:type="spellStart"/>
+            <w:r>
+              <w:rPr>
+                <w:rFonts w:ascii="Calibri" w:eastAsia="Times New Roman" w:hAnsi="Calibri" w:cs="Calibri"/>
+                <w:color w:val="000000"/>
+                <w:lang w:val="es-ES" w:eastAsia="ca-ES"/>
+              </w:rPr>
+              <w:t>sortings</w:t>
+            </w:r>
+            <w:proofErr w:type="spellEnd"/>
+            <w:r>
+              <w:rPr>
+                <w:rFonts w:ascii="Calibri" w:eastAsia="Times New Roman" w:hAnsi="Calibri" w:cs="Calibri"/>
+                <w:color w:val="000000"/>
+                <w:lang w:val="es-ES" w:eastAsia="ca-ES"/>
+              </w:rPr>
+              <w:t xml:space="preserve"> a NULL</w:t>
+            </w:r>
+          </w:p>
+          <w:p>
+            <w:pPr>
+              <w:spacing w:after="0" w:line="240" w:lineRule="auto"/>
+              <w:rPr>
+                <w:rFonts w:ascii="Calibri" w:eastAsia="Times New Roman" w:hAnsi="Calibri" w:cs="Calibri"/>
+                <w:color w:val="000000"/>
+                <w:lang w:val="es-ES" w:eastAsia="ca-ES"/>
+              </w:rPr>
+            </w:pPr>
+            <w:r>
+              <w:rPr>
+                <w:rFonts w:ascii="Calibri" w:eastAsia="Times New Roman" w:hAnsi="Calibri" w:cs="Calibri"/>
+                <w:color w:val="000000"/>
+                <w:lang w:val="es-ES" w:eastAsia="ca-ES"/>
+              </w:rPr>
+              <w:t>(172-174) se liberan las direcciones de memoria(175 y 176) y se ponen los punteros a NULL</w:t>
+            </w:r>
+            <w:bookmarkStart w:id="2" w:name="_GoBack"/>
+            <w:bookmarkEnd w:id="2"/>
+          </w:p>
+        </w:tc>
+      </w:tr>
+    </w:tbl>
     <w:p>
       <w:pPr>
         <w:rPr>
@@ -15156,6 +15933,7 @@
                 <w:color w:val="000000"/>
                 <w:lang w:val="en-GB" w:eastAsia="ca-ES"/>
               </w:rPr>
+              <w:lastRenderedPageBreak/>
               <w:t>Solution</w:t>
             </w:r>
           </w:p>
@@ -15694,7 +16472,6 @@
                 <w:color w:val="000000"/>
                 <w:lang w:val="en-GB" w:eastAsia="ca-ES"/>
               </w:rPr>
-              <w:lastRenderedPageBreak/>
               <w:t>Steps to reproduce</w:t>
             </w:r>
           </w:p>

</xml_diff>

<commit_message>
doc: Se ha anyadido el report del id #18 referente al modulo functions.c
Habia una incidencia en la funcion readNewFile ya que no liberaba
la memoria antes de crear la lista de nuevo
</commit_message>
<xml_diff>
--- a/memoria/Memoria.docx
+++ b/memoria/Memoria.docx
@@ -14561,14 +14561,7 @@
           <w:b/>
           <w:sz w:val="28"/>
         </w:rPr>
-        <w:t xml:space="preserve"> 1</w:t>
-      </w:r>
-      <w:r>
-        <w:rPr>
-          <w:b/>
-          <w:sz w:val="28"/>
-        </w:rPr>
-        <w:t>7</w:t>
+        <w:t xml:space="preserve"> 17</w:t>
       </w:r>
     </w:p>
     <w:tbl>
@@ -14661,15 +14654,7 @@
                 <w:color w:val="000000"/>
                 <w:lang w:val="en-GB" w:eastAsia="ca-ES"/>
               </w:rPr>
-              <w:t>1</w:t>
-            </w:r>
-            <w:r>
-              <w:rPr>
-                <w:rFonts w:ascii="Calibri" w:eastAsia="Times New Roman" w:hAnsi="Calibri" w:cs="Calibri"/>
-                <w:color w:val="000000"/>
-                <w:lang w:val="en-GB" w:eastAsia="ca-ES"/>
-              </w:rPr>
-              <w:t>7</w:t>
+              <w:t>17</w:t>
             </w:r>
           </w:p>
         </w:tc>
@@ -14888,15 +14873,33 @@
                 <w:color w:val="000000"/>
                 <w:lang w:val="es-ES" w:eastAsia="ca-ES"/>
               </w:rPr>
-              <w:t xml:space="preserve">El programa no </w:t>
-            </w:r>
-            <w:r>
-              <w:rPr>
-                <w:rFonts w:ascii="Calibri" w:eastAsia="Times New Roman" w:hAnsi="Calibri" w:cs="Calibri"/>
-                <w:color w:val="000000"/>
-                <w:lang w:val="es-ES" w:eastAsia="ca-ES"/>
-              </w:rPr>
-              <w:t>elimina</w:t>
+              <w:t>El programa no elimina</w:t>
+            </w:r>
+            <w:r>
+              <w:rPr>
+                <w:rFonts w:ascii="Calibri" w:eastAsia="Times New Roman" w:hAnsi="Calibri" w:cs="Calibri"/>
+                <w:color w:val="000000"/>
+                <w:lang w:val="es-ES" w:eastAsia="ca-ES"/>
+              </w:rPr>
+              <w:t xml:space="preserve"> los fantasmas de la lista de </w:t>
+            </w:r>
+            <w:proofErr w:type="spellStart"/>
+            <w:r>
+              <w:rPr>
+                <w:rFonts w:ascii="Calibri" w:eastAsia="Times New Roman" w:hAnsi="Calibri" w:cs="Calibri"/>
+                <w:color w:val="000000"/>
+                <w:lang w:val="es-ES" w:eastAsia="ca-ES"/>
+              </w:rPr>
+              <w:t>destinations</w:t>
+            </w:r>
+            <w:proofErr w:type="spellEnd"/>
+            <w:r>
+              <w:rPr>
+                <w:rFonts w:ascii="Calibri" w:eastAsia="Times New Roman" w:hAnsi="Calibri" w:cs="Calibri"/>
+                <w:color w:val="000000"/>
+                <w:lang w:val="es-ES" w:eastAsia="ca-ES"/>
+              </w:rPr>
+              <w:t xml:space="preserve"> y por lo tanto no elimina toda la estructura</w:t>
             </w:r>
           </w:p>
         </w:tc>
@@ -15005,6 +15008,14 @@
               </w:rPr>
               <w:t xml:space="preserve"> y se destruye la lista</w:t>
             </w:r>
+            <w:r>
+              <w:rPr>
+                <w:rFonts w:ascii="Calibri" w:eastAsia="Times New Roman" w:hAnsi="Calibri" w:cs="Calibri"/>
+                <w:color w:val="000000"/>
+                <w:lang w:val="es-ES" w:eastAsia="ca-ES"/>
+              </w:rPr>
+              <w:t>.</w:t>
+            </w:r>
           </w:p>
         </w:tc>
       </w:tr>
@@ -15064,10 +15075,7 @@
               <w:spacing w:after="0" w:line="240" w:lineRule="auto"/>
             </w:pPr>
             <w:r>
-              <w:t>Se</w:t>
-            </w:r>
-            <w:r>
-              <w:t xml:space="preserve"> elimina </w:t>
+              <w:t xml:space="preserve">Se elimina </w:t>
             </w:r>
             <w:proofErr w:type="spellStart"/>
             <w:r>
@@ -15154,7 +15162,15 @@
                 <w:color w:val="000000"/>
                 <w:lang w:val="es-ES" w:eastAsia="ca-ES"/>
               </w:rPr>
-              <w:t>No elimina los fantasmas de la lista y por lo tanto no elimina toda la estructura</w:t>
+              <w:t xml:space="preserve">No elimina los fantasmas de la lista y por lo tanto no </w:t>
+            </w:r>
+            <w:r>
+              <w:rPr>
+                <w:rFonts w:ascii="Calibri" w:eastAsia="Times New Roman" w:hAnsi="Calibri" w:cs="Calibri"/>
+                <w:color w:val="000000"/>
+                <w:lang w:val="es-ES" w:eastAsia="ca-ES"/>
+              </w:rPr>
+              <w:t>libera correctamente la memoria</w:t>
             </w:r>
             <w:r>
               <w:rPr>
@@ -15241,7 +15257,7 @@
                 <w:color w:val="000000"/>
                 <w:lang w:val="es-ES" w:eastAsia="ca-ES"/>
               </w:rPr>
-              <w:t xml:space="preserve">Se </w:t>
+              <w:t xml:space="preserve">Dentro del </w:t>
             </w:r>
             <w:proofErr w:type="spellStart"/>
             <w:r>
@@ -15250,6 +15266,68 @@
                 <w:color w:val="000000"/>
                 <w:lang w:val="es-ES" w:eastAsia="ca-ES"/>
               </w:rPr>
+              <w:t>modulo</w:t>
+            </w:r>
+            <w:proofErr w:type="spellEnd"/>
+            <w:r>
+              <w:rPr>
+                <w:rFonts w:ascii="Calibri" w:eastAsia="Times New Roman" w:hAnsi="Calibri" w:cs="Calibri"/>
+                <w:color w:val="000000"/>
+                <w:lang w:val="es-ES" w:eastAsia="ca-ES"/>
+              </w:rPr>
+              <w:t xml:space="preserve"> </w:t>
+            </w:r>
+            <w:proofErr w:type="spellStart"/>
+            <w:r>
+              <w:rPr>
+                <w:rFonts w:ascii="Calibri" w:eastAsia="Times New Roman" w:hAnsi="Calibri" w:cs="Calibri"/>
+                <w:color w:val="000000"/>
+                <w:lang w:val="es-ES" w:eastAsia="ca-ES"/>
+              </w:rPr>
+              <w:t>list.c</w:t>
+            </w:r>
+            <w:proofErr w:type="spellEnd"/>
+            <w:r>
+              <w:rPr>
+                <w:rFonts w:ascii="Calibri" w:eastAsia="Times New Roman" w:hAnsi="Calibri" w:cs="Calibri"/>
+                <w:color w:val="000000"/>
+                <w:lang w:val="es-ES" w:eastAsia="ca-ES"/>
+              </w:rPr>
+              <w:t xml:space="preserve"> en la función </w:t>
+            </w:r>
+            <w:proofErr w:type="spellStart"/>
+            <w:r>
+              <w:rPr>
+                <w:rFonts w:ascii="Calibri" w:eastAsia="Times New Roman" w:hAnsi="Calibri" w:cs="Calibri"/>
+                <w:color w:val="000000"/>
+                <w:lang w:val="es-ES" w:eastAsia="ca-ES"/>
+              </w:rPr>
+              <w:t>destroy</w:t>
+            </w:r>
+            <w:proofErr w:type="spellEnd"/>
+            <w:r>
+              <w:rPr>
+                <w:rFonts w:ascii="Calibri" w:eastAsia="Times New Roman" w:hAnsi="Calibri" w:cs="Calibri"/>
+                <w:color w:val="000000"/>
+                <w:lang w:val="es-ES" w:eastAsia="ca-ES"/>
+              </w:rPr>
+              <w:t xml:space="preserve"> s</w:t>
+            </w:r>
+            <w:r>
+              <w:rPr>
+                <w:rFonts w:ascii="Calibri" w:eastAsia="Times New Roman" w:hAnsi="Calibri" w:cs="Calibri"/>
+                <w:color w:val="000000"/>
+                <w:lang w:val="es-ES" w:eastAsia="ca-ES"/>
+              </w:rPr>
+              <w:t xml:space="preserve">e </w:t>
+            </w:r>
+            <w:proofErr w:type="spellStart"/>
+            <w:r>
+              <w:rPr>
+                <w:rFonts w:ascii="Calibri" w:eastAsia="Times New Roman" w:hAnsi="Calibri" w:cs="Calibri"/>
+                <w:color w:val="000000"/>
+                <w:lang w:val="es-ES" w:eastAsia="ca-ES"/>
+              </w:rPr>
               <w:t>situan</w:t>
             </w:r>
             <w:proofErr w:type="spellEnd"/>
@@ -15297,8 +15375,892 @@
               </w:rPr>
               <w:t>(172-174) se liberan las direcciones de memoria(175 y 176) y se ponen los punteros a NULL</w:t>
             </w:r>
+          </w:p>
+        </w:tc>
+      </w:tr>
+    </w:tbl>
+    <w:p>
+      <w:pPr>
+        <w:rPr>
+          <w:b/>
+          <w:sz w:val="28"/>
+        </w:rPr>
+      </w:pPr>
+    </w:p>
+    <w:p>
+      <w:pPr>
+        <w:rPr>
+          <w:b/>
+          <w:sz w:val="28"/>
+        </w:rPr>
+      </w:pPr>
+      <w:proofErr w:type="spellStart"/>
+      <w:r>
+        <w:rPr>
+          <w:b/>
+          <w:sz w:val="28"/>
+        </w:rPr>
+        <w:t>Bug</w:t>
+      </w:r>
+      <w:proofErr w:type="spellEnd"/>
+      <w:r>
+        <w:rPr>
+          <w:b/>
+          <w:sz w:val="28"/>
+        </w:rPr>
+        <w:t xml:space="preserve"> report </w:t>
+      </w:r>
+      <w:proofErr w:type="spellStart"/>
+      <w:r>
+        <w:rPr>
+          <w:b/>
+          <w:sz w:val="28"/>
+        </w:rPr>
+        <w:t>template</w:t>
+      </w:r>
+      <w:proofErr w:type="spellEnd"/>
+      <w:r>
+        <w:rPr>
+          <w:b/>
+          <w:sz w:val="28"/>
+        </w:rPr>
+        <w:t xml:space="preserve"> 1</w:t>
+      </w:r>
+      <w:r>
+        <w:rPr>
+          <w:b/>
+          <w:sz w:val="28"/>
+        </w:rPr>
+        <w:t>8</w:t>
+      </w:r>
+    </w:p>
+    <w:tbl>
+      <w:tblPr>
+        <w:tblW w:w="8500" w:type="dxa"/>
+        <w:tblCellMar>
+          <w:left w:w="70" w:type="dxa"/>
+          <w:right w:w="70" w:type="dxa"/>
+        </w:tblCellMar>
+        <w:tblLook w:val="04A0" w:firstRow="1" w:lastRow="0" w:firstColumn="1" w:lastColumn="0" w:noHBand="0" w:noVBand="1"/>
+      </w:tblPr>
+      <w:tblGrid>
+        <w:gridCol w:w="1180"/>
+        <w:gridCol w:w="1200"/>
+        <w:gridCol w:w="1200"/>
+        <w:gridCol w:w="1200"/>
+        <w:gridCol w:w="1200"/>
+        <w:gridCol w:w="2520"/>
+      </w:tblGrid>
+      <w:tr>
+        <w:trPr>
+          <w:trHeight w:val="300"/>
+        </w:trPr>
+        <w:tc>
+          <w:tcPr>
+            <w:tcW w:w="1180" w:type="dxa"/>
+            <w:tcBorders>
+              <w:top w:val="single" w:sz="4" w:space="0" w:color="auto"/>
+              <w:left w:val="single" w:sz="4" w:space="0" w:color="auto"/>
+              <w:bottom w:val="single" w:sz="4" w:space="0" w:color="auto"/>
+              <w:right w:val="single" w:sz="4" w:space="0" w:color="auto"/>
+            </w:tcBorders>
+            <w:shd w:val="clear" w:color="000000" w:fill="F2F2F2"/>
+            <w:vAlign w:val="bottom"/>
+            <w:hideMark/>
+          </w:tcPr>
+          <w:p>
+            <w:pPr>
+              <w:spacing w:after="0" w:line="240" w:lineRule="auto"/>
+              <w:rPr>
+                <w:rFonts w:ascii="Calibri" w:eastAsia="Times New Roman" w:hAnsi="Calibri" w:cs="Calibri"/>
+                <w:color w:val="000000"/>
+                <w:lang w:val="en-GB" w:eastAsia="ca-ES"/>
+              </w:rPr>
+            </w:pPr>
+            <w:r>
+              <w:rPr>
+                <w:rFonts w:ascii="Calibri" w:eastAsia="Times New Roman" w:hAnsi="Calibri" w:cs="Calibri"/>
+                <w:color w:val="000000"/>
+                <w:lang w:val="en-GB" w:eastAsia="ca-ES"/>
+              </w:rPr>
+              <w:t>ID</w:t>
+            </w:r>
+          </w:p>
+        </w:tc>
+        <w:tc>
+          <w:tcPr>
+            <w:tcW w:w="1200" w:type="dxa"/>
+            <w:tcBorders>
+              <w:top w:val="single" w:sz="4" w:space="0" w:color="auto"/>
+              <w:left w:val="nil"/>
+              <w:bottom w:val="single" w:sz="4" w:space="0" w:color="auto"/>
+              <w:right w:val="single" w:sz="4" w:space="0" w:color="auto"/>
+            </w:tcBorders>
+            <w:shd w:val="clear" w:color="auto" w:fill="auto"/>
+            <w:noWrap/>
+            <w:vAlign w:val="bottom"/>
+            <w:hideMark/>
+          </w:tcPr>
+          <w:p>
+            <w:pPr>
+              <w:spacing w:after="0" w:line="240" w:lineRule="auto"/>
+              <w:rPr>
+                <w:rFonts w:ascii="Calibri" w:eastAsia="Times New Roman" w:hAnsi="Calibri" w:cs="Calibri"/>
+                <w:color w:val="000000"/>
+                <w:lang w:val="en-GB" w:eastAsia="ca-ES"/>
+              </w:rPr>
+            </w:pPr>
+            <w:r>
+              <w:rPr>
+                <w:rFonts w:ascii="Calibri" w:eastAsia="Times New Roman" w:hAnsi="Calibri" w:cs="Calibri"/>
+                <w:color w:val="000000"/>
+                <w:lang w:val="en-GB" w:eastAsia="ca-ES"/>
+              </w:rPr>
+              <w:t> </w:t>
+            </w:r>
+            <w:r>
+              <w:rPr>
+                <w:rFonts w:ascii="Calibri" w:eastAsia="Times New Roman" w:hAnsi="Calibri" w:cs="Calibri"/>
+                <w:color w:val="000000"/>
+                <w:lang w:val="en-GB" w:eastAsia="ca-ES"/>
+              </w:rPr>
+              <w:t>1</w:t>
+            </w:r>
+            <w:r>
+              <w:rPr>
+                <w:rFonts w:ascii="Calibri" w:eastAsia="Times New Roman" w:hAnsi="Calibri" w:cs="Calibri"/>
+                <w:color w:val="000000"/>
+                <w:lang w:val="en-GB" w:eastAsia="ca-ES"/>
+              </w:rPr>
+              <w:t>8</w:t>
+            </w:r>
+          </w:p>
+        </w:tc>
+        <w:tc>
+          <w:tcPr>
+            <w:tcW w:w="1200" w:type="dxa"/>
+            <w:tcBorders>
+              <w:top w:val="single" w:sz="4" w:space="0" w:color="auto"/>
+              <w:left w:val="nil"/>
+              <w:bottom w:val="single" w:sz="4" w:space="0" w:color="auto"/>
+              <w:right w:val="single" w:sz="4" w:space="0" w:color="auto"/>
+            </w:tcBorders>
+            <w:shd w:val="clear" w:color="000000" w:fill="F2F2F2"/>
+            <w:noWrap/>
+            <w:vAlign w:val="bottom"/>
+            <w:hideMark/>
+          </w:tcPr>
+          <w:p>
+            <w:pPr>
+              <w:spacing w:after="0" w:line="240" w:lineRule="auto"/>
+              <w:rPr>
+                <w:rFonts w:ascii="Calibri" w:eastAsia="Times New Roman" w:hAnsi="Calibri" w:cs="Calibri"/>
+                <w:color w:val="000000"/>
+                <w:lang w:val="en-GB" w:eastAsia="ca-ES"/>
+              </w:rPr>
+            </w:pPr>
+            <w:r>
+              <w:rPr>
+                <w:rFonts w:ascii="Calibri" w:eastAsia="Times New Roman" w:hAnsi="Calibri" w:cs="Calibri"/>
+                <w:color w:val="000000"/>
+                <w:lang w:val="en-GB" w:eastAsia="ca-ES"/>
+              </w:rPr>
+              <w:t>Status</w:t>
+            </w:r>
+          </w:p>
+        </w:tc>
+        <w:tc>
+          <w:tcPr>
+            <w:tcW w:w="1200" w:type="dxa"/>
+            <w:tcBorders>
+              <w:top w:val="single" w:sz="4" w:space="0" w:color="auto"/>
+              <w:left w:val="nil"/>
+              <w:bottom w:val="single" w:sz="4" w:space="0" w:color="auto"/>
+              <w:right w:val="single" w:sz="4" w:space="0" w:color="auto"/>
+            </w:tcBorders>
+            <w:shd w:val="clear" w:color="auto" w:fill="auto"/>
+            <w:noWrap/>
+            <w:vAlign w:val="bottom"/>
+            <w:hideMark/>
+          </w:tcPr>
+          <w:p>
+            <w:pPr>
+              <w:spacing w:after="0" w:line="240" w:lineRule="auto"/>
+              <w:rPr>
+                <w:rFonts w:ascii="Calibri" w:eastAsia="Times New Roman" w:hAnsi="Calibri" w:cs="Calibri"/>
+                <w:color w:val="000000"/>
+                <w:lang w:val="en-GB" w:eastAsia="ca-ES"/>
+              </w:rPr>
+            </w:pPr>
+            <w:r>
+              <w:rPr>
+                <w:rFonts w:ascii="Calibri" w:eastAsia="Times New Roman" w:hAnsi="Calibri" w:cs="Calibri"/>
+                <w:color w:val="000000"/>
+                <w:lang w:val="en-GB" w:eastAsia="ca-ES"/>
+              </w:rPr>
+              <w:t> </w:t>
+            </w:r>
+            <w:r>
+              <w:rPr>
+                <w:rFonts w:ascii="Calibri" w:eastAsia="Times New Roman" w:hAnsi="Calibri" w:cs="Calibri"/>
+                <w:color w:val="000000"/>
+                <w:lang w:val="en-GB" w:eastAsia="ca-ES"/>
+              </w:rPr>
+              <w:t>Solved</w:t>
+            </w:r>
+          </w:p>
+        </w:tc>
+        <w:tc>
+          <w:tcPr>
+            <w:tcW w:w="1200" w:type="dxa"/>
+            <w:tcBorders>
+              <w:top w:val="single" w:sz="4" w:space="0" w:color="auto"/>
+              <w:left w:val="nil"/>
+              <w:bottom w:val="single" w:sz="4" w:space="0" w:color="auto"/>
+              <w:right w:val="single" w:sz="4" w:space="0" w:color="auto"/>
+            </w:tcBorders>
+            <w:shd w:val="clear" w:color="000000" w:fill="F2F2F2"/>
+            <w:noWrap/>
+            <w:vAlign w:val="bottom"/>
+            <w:hideMark/>
+          </w:tcPr>
+          <w:p>
+            <w:pPr>
+              <w:spacing w:after="0" w:line="240" w:lineRule="auto"/>
+              <w:rPr>
+                <w:rFonts w:ascii="Calibri" w:eastAsia="Times New Roman" w:hAnsi="Calibri" w:cs="Calibri"/>
+                <w:color w:val="000000"/>
+                <w:lang w:val="en-GB" w:eastAsia="ca-ES"/>
+              </w:rPr>
+            </w:pPr>
+            <w:r>
+              <w:rPr>
+                <w:rFonts w:ascii="Calibri" w:eastAsia="Times New Roman" w:hAnsi="Calibri" w:cs="Calibri"/>
+                <w:color w:val="000000"/>
+                <w:lang w:val="en-GB" w:eastAsia="ca-ES"/>
+              </w:rPr>
+              <w:t>Severity</w:t>
+            </w:r>
+          </w:p>
+        </w:tc>
+        <w:tc>
+          <w:tcPr>
+            <w:tcW w:w="2520" w:type="dxa"/>
+            <w:tcBorders>
+              <w:top w:val="single" w:sz="4" w:space="0" w:color="auto"/>
+              <w:left w:val="nil"/>
+              <w:bottom w:val="single" w:sz="4" w:space="0" w:color="auto"/>
+              <w:right w:val="single" w:sz="4" w:space="0" w:color="auto"/>
+            </w:tcBorders>
+            <w:shd w:val="clear" w:color="auto" w:fill="auto"/>
+            <w:noWrap/>
+            <w:vAlign w:val="bottom"/>
+            <w:hideMark/>
+          </w:tcPr>
+          <w:p>
+            <w:pPr>
+              <w:spacing w:after="0" w:line="240" w:lineRule="auto"/>
+              <w:rPr>
+                <w:rFonts w:ascii="Calibri" w:eastAsia="Times New Roman" w:hAnsi="Calibri" w:cs="Calibri"/>
+                <w:color w:val="000000"/>
+                <w:lang w:val="en-GB" w:eastAsia="ca-ES"/>
+              </w:rPr>
+            </w:pPr>
+            <w:r>
+              <w:rPr>
+                <w:rFonts w:ascii="Calibri" w:eastAsia="Times New Roman" w:hAnsi="Calibri" w:cs="Calibri"/>
+                <w:color w:val="000000"/>
+                <w:lang w:val="en-GB" w:eastAsia="ca-ES"/>
+              </w:rPr>
+              <w:t> </w:t>
+            </w:r>
+            <w:r>
+              <w:rPr>
+                <w:rFonts w:ascii="Calibri" w:eastAsia="Times New Roman" w:hAnsi="Calibri" w:cs="Calibri"/>
+                <w:color w:val="000000"/>
+                <w:lang w:val="en-GB" w:eastAsia="ca-ES"/>
+              </w:rPr>
+              <w:t>Media</w:t>
+            </w:r>
+          </w:p>
+        </w:tc>
+      </w:tr>
+      <w:tr>
+        <w:trPr>
+          <w:trHeight w:val="300"/>
+        </w:trPr>
+        <w:tc>
+          <w:tcPr>
+            <w:tcW w:w="1180" w:type="dxa"/>
+            <w:tcBorders>
+              <w:top w:val="nil"/>
+              <w:left w:val="single" w:sz="4" w:space="0" w:color="auto"/>
+              <w:bottom w:val="single" w:sz="4" w:space="0" w:color="auto"/>
+              <w:right w:val="single" w:sz="4" w:space="0" w:color="auto"/>
+            </w:tcBorders>
+            <w:shd w:val="clear" w:color="000000" w:fill="F2F2F2"/>
+            <w:vAlign w:val="bottom"/>
+            <w:hideMark/>
+          </w:tcPr>
+          <w:p>
+            <w:pPr>
+              <w:spacing w:after="0" w:line="240" w:lineRule="auto"/>
+              <w:rPr>
+                <w:rFonts w:ascii="Calibri" w:eastAsia="Times New Roman" w:hAnsi="Calibri" w:cs="Calibri"/>
+                <w:color w:val="000000"/>
+                <w:lang w:val="en-GB" w:eastAsia="ca-ES"/>
+              </w:rPr>
+            </w:pPr>
+            <w:r>
+              <w:rPr>
+                <w:rFonts w:ascii="Calibri" w:eastAsia="Times New Roman" w:hAnsi="Calibri" w:cs="Calibri"/>
+                <w:color w:val="000000"/>
+                <w:lang w:val="en-GB" w:eastAsia="ca-ES"/>
+              </w:rPr>
+              <w:t>Description</w:t>
+            </w:r>
+          </w:p>
+        </w:tc>
+        <w:tc>
+          <w:tcPr>
+            <w:tcW w:w="7320" w:type="dxa"/>
+            <w:gridSpan w:val="5"/>
+            <w:tcBorders>
+              <w:top w:val="single" w:sz="4" w:space="0" w:color="auto"/>
+              <w:left w:val="nil"/>
+              <w:bottom w:val="single" w:sz="4" w:space="0" w:color="auto"/>
+              <w:right w:val="single" w:sz="4" w:space="0" w:color="auto"/>
+            </w:tcBorders>
+            <w:shd w:val="clear" w:color="auto" w:fill="auto"/>
+            <w:noWrap/>
+            <w:vAlign w:val="bottom"/>
+            <w:hideMark/>
+          </w:tcPr>
+          <w:p>
+            <w:pPr>
+              <w:spacing w:after="0" w:line="240" w:lineRule="auto"/>
+              <w:rPr>
+                <w:rFonts w:ascii="Calibri" w:eastAsia="Times New Roman" w:hAnsi="Calibri" w:cs="Calibri"/>
+                <w:color w:val="000000"/>
+                <w:lang w:val="es-ES" w:eastAsia="ca-ES"/>
+              </w:rPr>
+            </w:pPr>
+            <w:r>
+              <w:rPr>
+                <w:rFonts w:ascii="Calibri" w:eastAsia="Times New Roman" w:hAnsi="Calibri" w:cs="Calibri"/>
+                <w:color w:val="000000"/>
+                <w:lang w:val="es-ES" w:eastAsia="ca-ES"/>
+              </w:rPr>
+              <w:t>El programa no elim</w:t>
+            </w:r>
+            <w:r>
+              <w:rPr>
+                <w:rFonts w:ascii="Calibri" w:eastAsia="Times New Roman" w:hAnsi="Calibri" w:cs="Calibri"/>
+                <w:color w:val="000000"/>
+                <w:lang w:val="es-ES" w:eastAsia="ca-ES"/>
+              </w:rPr>
+              <w:t xml:space="preserve">ina la lista con las </w:t>
+            </w:r>
+            <w:proofErr w:type="spellStart"/>
+            <w:r>
+              <w:rPr>
+                <w:rFonts w:ascii="Calibri" w:eastAsia="Times New Roman" w:hAnsi="Calibri" w:cs="Calibri"/>
+                <w:color w:val="000000"/>
+                <w:lang w:val="es-ES" w:eastAsia="ca-ES"/>
+              </w:rPr>
+              <w:t>destinations</w:t>
+            </w:r>
+            <w:proofErr w:type="spellEnd"/>
+            <w:r>
+              <w:rPr>
+                <w:rFonts w:ascii="Calibri" w:eastAsia="Times New Roman" w:hAnsi="Calibri" w:cs="Calibri"/>
+                <w:color w:val="000000"/>
+                <w:lang w:val="es-ES" w:eastAsia="ca-ES"/>
+              </w:rPr>
+              <w:t xml:space="preserve"> y directamente iguala a una nueva lista con lo que no libera la memoria.</w:t>
+            </w:r>
+          </w:p>
+        </w:tc>
+      </w:tr>
+      <w:tr>
+        <w:trPr>
+          <w:trHeight w:val="600"/>
+        </w:trPr>
+        <w:tc>
+          <w:tcPr>
+            <w:tcW w:w="1180" w:type="dxa"/>
+            <w:tcBorders>
+              <w:top w:val="nil"/>
+              <w:left w:val="single" w:sz="4" w:space="0" w:color="auto"/>
+              <w:bottom w:val="single" w:sz="4" w:space="0" w:color="auto"/>
+              <w:right w:val="single" w:sz="4" w:space="0" w:color="auto"/>
+            </w:tcBorders>
+            <w:shd w:val="clear" w:color="000000" w:fill="F2F2F2"/>
+            <w:vAlign w:val="bottom"/>
+            <w:hideMark/>
+          </w:tcPr>
+          <w:p>
+            <w:pPr>
+              <w:spacing w:after="0" w:line="240" w:lineRule="auto"/>
+              <w:rPr>
+                <w:rFonts w:ascii="Calibri" w:eastAsia="Times New Roman" w:hAnsi="Calibri" w:cs="Calibri"/>
+                <w:color w:val="000000"/>
+                <w:lang w:val="en-GB" w:eastAsia="ca-ES"/>
+              </w:rPr>
+            </w:pPr>
+            <w:r>
+              <w:rPr>
+                <w:rFonts w:ascii="Calibri" w:eastAsia="Times New Roman" w:hAnsi="Calibri" w:cs="Calibri"/>
+                <w:color w:val="000000"/>
+                <w:lang w:val="en-GB" w:eastAsia="ca-ES"/>
+              </w:rPr>
+              <w:t>Steps to reproduce</w:t>
+            </w:r>
+          </w:p>
+        </w:tc>
+        <w:tc>
+          <w:tcPr>
+            <w:tcW w:w="7320" w:type="dxa"/>
+            <w:gridSpan w:val="5"/>
+            <w:tcBorders>
+              <w:top w:val="single" w:sz="4" w:space="0" w:color="auto"/>
+              <w:left w:val="nil"/>
+              <w:bottom w:val="single" w:sz="4" w:space="0" w:color="auto"/>
+              <w:right w:val="single" w:sz="4" w:space="0" w:color="auto"/>
+            </w:tcBorders>
+            <w:shd w:val="clear" w:color="auto" w:fill="auto"/>
+            <w:noWrap/>
+            <w:vAlign w:val="bottom"/>
+            <w:hideMark/>
+          </w:tcPr>
+          <w:p>
+            <w:pPr>
+              <w:spacing w:after="0" w:line="240" w:lineRule="auto"/>
+              <w:rPr>
+                <w:rFonts w:ascii="Calibri" w:eastAsia="Times New Roman" w:hAnsi="Calibri" w:cs="Calibri"/>
+                <w:color w:val="000000"/>
+                <w:lang w:val="es-ES" w:eastAsia="ca-ES"/>
+              </w:rPr>
+            </w:pPr>
+            <w:r>
+              <w:rPr>
+                <w:rFonts w:ascii="Calibri" w:eastAsia="Times New Roman" w:hAnsi="Calibri" w:cs="Calibri"/>
+                <w:color w:val="000000"/>
+                <w:lang w:val="es-ES" w:eastAsia="ca-ES"/>
+              </w:rPr>
+              <w:t xml:space="preserve">Al llamar a la 3ª </w:t>
+            </w:r>
+            <w:proofErr w:type="spellStart"/>
+            <w:r>
+              <w:rPr>
+                <w:rFonts w:ascii="Calibri" w:eastAsia="Times New Roman" w:hAnsi="Calibri" w:cs="Calibri"/>
+                <w:color w:val="000000"/>
+                <w:lang w:val="es-ES" w:eastAsia="ca-ES"/>
+              </w:rPr>
+              <w:t>opcion</w:t>
+            </w:r>
+            <w:proofErr w:type="spellEnd"/>
+            <w:r>
+              <w:rPr>
+                <w:rFonts w:ascii="Calibri" w:eastAsia="Times New Roman" w:hAnsi="Calibri" w:cs="Calibri"/>
+                <w:color w:val="000000"/>
+                <w:lang w:val="es-ES" w:eastAsia="ca-ES"/>
+              </w:rPr>
+              <w:t xml:space="preserve"> del programa cuando se cambia la </w:t>
+            </w:r>
+            <w:proofErr w:type="spellStart"/>
+            <w:r>
+              <w:rPr>
+                <w:rFonts w:ascii="Calibri" w:eastAsia="Times New Roman" w:hAnsi="Calibri" w:cs="Calibri"/>
+                <w:color w:val="000000"/>
+                <w:lang w:val="es-ES" w:eastAsia="ca-ES"/>
+              </w:rPr>
+              <w:t>database</w:t>
+            </w:r>
+            <w:proofErr w:type="spellEnd"/>
+            <w:r>
+              <w:rPr>
+                <w:rFonts w:ascii="Calibri" w:eastAsia="Times New Roman" w:hAnsi="Calibri" w:cs="Calibri"/>
+                <w:color w:val="000000"/>
+                <w:lang w:val="es-ES" w:eastAsia="ca-ES"/>
+              </w:rPr>
+              <w:t xml:space="preserve"> y se </w:t>
+            </w:r>
+            <w:r>
+              <w:rPr>
+                <w:rFonts w:ascii="Calibri" w:eastAsia="Times New Roman" w:hAnsi="Calibri" w:cs="Calibri"/>
+                <w:color w:val="000000"/>
+                <w:lang w:val="es-ES" w:eastAsia="ca-ES"/>
+              </w:rPr>
+              <w:t>crea una nueva lista, el programa no destruye la lista previa.</w:t>
+            </w:r>
+          </w:p>
+        </w:tc>
+      </w:tr>
+      <w:tr>
+        <w:trPr>
+          <w:trHeight w:val="600"/>
+        </w:trPr>
+        <w:tc>
+          <w:tcPr>
+            <w:tcW w:w="1180" w:type="dxa"/>
+            <w:tcBorders>
+              <w:top w:val="nil"/>
+              <w:left w:val="single" w:sz="4" w:space="0" w:color="auto"/>
+              <w:bottom w:val="single" w:sz="4" w:space="0" w:color="auto"/>
+              <w:right w:val="single" w:sz="4" w:space="0" w:color="auto"/>
+            </w:tcBorders>
+            <w:shd w:val="clear" w:color="000000" w:fill="F2F2F2"/>
+            <w:vAlign w:val="bottom"/>
+            <w:hideMark/>
+          </w:tcPr>
+          <w:p>
+            <w:pPr>
+              <w:spacing w:after="0" w:line="240" w:lineRule="auto"/>
+              <w:rPr>
+                <w:rFonts w:ascii="Calibri" w:eastAsia="Times New Roman" w:hAnsi="Calibri" w:cs="Calibri"/>
+                <w:color w:val="000000"/>
+                <w:lang w:val="en-GB" w:eastAsia="ca-ES"/>
+              </w:rPr>
+            </w:pPr>
+            <w:r>
+              <w:rPr>
+                <w:rFonts w:ascii="Calibri" w:eastAsia="Times New Roman" w:hAnsi="Calibri" w:cs="Calibri"/>
+                <w:color w:val="000000"/>
+                <w:lang w:val="en-GB" w:eastAsia="ca-ES"/>
+              </w:rPr>
+              <w:t>Expected result</w:t>
+            </w:r>
+          </w:p>
+        </w:tc>
+        <w:tc>
+          <w:tcPr>
+            <w:tcW w:w="7320" w:type="dxa"/>
+            <w:gridSpan w:val="5"/>
+            <w:tcBorders>
+              <w:top w:val="single" w:sz="4" w:space="0" w:color="auto"/>
+              <w:left w:val="nil"/>
+              <w:bottom w:val="single" w:sz="4" w:space="0" w:color="auto"/>
+              <w:right w:val="single" w:sz="4" w:space="0" w:color="auto"/>
+            </w:tcBorders>
+            <w:shd w:val="clear" w:color="auto" w:fill="auto"/>
+            <w:noWrap/>
+            <w:vAlign w:val="bottom"/>
+            <w:hideMark/>
+          </w:tcPr>
+          <w:p>
+            <w:pPr>
+              <w:spacing w:after="0" w:line="240" w:lineRule="auto"/>
+            </w:pPr>
+            <w:r>
+              <w:t xml:space="preserve">Se elimina </w:t>
+            </w:r>
+            <w:r>
+              <w:t xml:space="preserve">la </w:t>
+            </w:r>
+            <w:proofErr w:type="spellStart"/>
+            <w:r>
+              <w:t>lista</w:t>
+            </w:r>
+            <w:proofErr w:type="spellEnd"/>
+            <w:r>
+              <w:t xml:space="preserve"> para dar </w:t>
+            </w:r>
+            <w:proofErr w:type="spellStart"/>
+            <w:r>
+              <w:t>paso</w:t>
+            </w:r>
+            <w:proofErr w:type="spellEnd"/>
+            <w:r>
+              <w:t xml:space="preserve"> a una </w:t>
+            </w:r>
+            <w:proofErr w:type="spellStart"/>
+            <w:r>
+              <w:t>nueva</w:t>
+            </w:r>
+            <w:proofErr w:type="spellEnd"/>
+            <w:r>
+              <w:t xml:space="preserve"> </w:t>
+            </w:r>
+            <w:proofErr w:type="spellStart"/>
+            <w:r>
+              <w:t>lista</w:t>
+            </w:r>
+            <w:proofErr w:type="spellEnd"/>
+            <w:r>
+              <w:t>.</w:t>
+            </w:r>
+          </w:p>
+        </w:tc>
+      </w:tr>
+      <w:tr>
+        <w:trPr>
+          <w:trHeight w:val="600"/>
+        </w:trPr>
+        <w:tc>
+          <w:tcPr>
+            <w:tcW w:w="1180" w:type="dxa"/>
+            <w:tcBorders>
+              <w:top w:val="nil"/>
+              <w:left w:val="single" w:sz="4" w:space="0" w:color="auto"/>
+              <w:bottom w:val="single" w:sz="4" w:space="0" w:color="auto"/>
+              <w:right w:val="single" w:sz="4" w:space="0" w:color="auto"/>
+            </w:tcBorders>
+            <w:shd w:val="clear" w:color="000000" w:fill="F2F2F2"/>
+            <w:vAlign w:val="bottom"/>
+            <w:hideMark/>
+          </w:tcPr>
+          <w:p>
+            <w:pPr>
+              <w:spacing w:after="0" w:line="240" w:lineRule="auto"/>
+              <w:rPr>
+                <w:rFonts w:ascii="Calibri" w:eastAsia="Times New Roman" w:hAnsi="Calibri" w:cs="Calibri"/>
+                <w:color w:val="000000"/>
+                <w:lang w:val="en-GB" w:eastAsia="ca-ES"/>
+              </w:rPr>
+            </w:pPr>
+            <w:r>
+              <w:rPr>
+                <w:rFonts w:ascii="Calibri" w:eastAsia="Times New Roman" w:hAnsi="Calibri" w:cs="Calibri"/>
+                <w:color w:val="000000"/>
+                <w:lang w:val="en-GB" w:eastAsia="ca-ES"/>
+              </w:rPr>
+              <w:t>Actual result</w:t>
+            </w:r>
+          </w:p>
+        </w:tc>
+        <w:tc>
+          <w:tcPr>
+            <w:tcW w:w="7320" w:type="dxa"/>
+            <w:gridSpan w:val="5"/>
+            <w:tcBorders>
+              <w:top w:val="single" w:sz="4" w:space="0" w:color="auto"/>
+              <w:left w:val="nil"/>
+              <w:bottom w:val="single" w:sz="4" w:space="0" w:color="auto"/>
+              <w:right w:val="single" w:sz="4" w:space="0" w:color="auto"/>
+            </w:tcBorders>
+            <w:shd w:val="clear" w:color="auto" w:fill="auto"/>
+            <w:noWrap/>
+            <w:vAlign w:val="bottom"/>
+            <w:hideMark/>
+          </w:tcPr>
+          <w:p>
+            <w:pPr>
+              <w:spacing w:after="0" w:line="240" w:lineRule="auto"/>
+              <w:rPr>
+                <w:rFonts w:ascii="Calibri" w:eastAsia="Times New Roman" w:hAnsi="Calibri" w:cs="Calibri"/>
+                <w:color w:val="000000"/>
+                <w:lang w:val="es-ES" w:eastAsia="ca-ES"/>
+              </w:rPr>
+            </w:pPr>
+            <w:r>
+              <w:rPr>
+                <w:rFonts w:ascii="Calibri" w:eastAsia="Times New Roman" w:hAnsi="Calibri" w:cs="Calibri"/>
+                <w:color w:val="000000"/>
+                <w:lang w:val="es-ES" w:eastAsia="ca-ES"/>
+              </w:rPr>
+              <w:t>D</w:t>
+            </w:r>
+            <w:r>
+              <w:rPr>
+                <w:rFonts w:ascii="Calibri" w:eastAsia="Times New Roman" w:hAnsi="Calibri" w:cs="Calibri"/>
+                <w:color w:val="000000"/>
+                <w:lang w:val="es-ES" w:eastAsia="ca-ES"/>
+              </w:rPr>
+              <w:t xml:space="preserve">irectamente iguala la lista a la </w:t>
+            </w:r>
+            <w:proofErr w:type="spellStart"/>
+            <w:r>
+              <w:rPr>
+                <w:rFonts w:ascii="Calibri" w:eastAsia="Times New Roman" w:hAnsi="Calibri" w:cs="Calibri"/>
+                <w:color w:val="000000"/>
+                <w:lang w:val="es-ES" w:eastAsia="ca-ES"/>
+              </w:rPr>
+              <w:t>funcion</w:t>
+            </w:r>
+            <w:proofErr w:type="spellEnd"/>
+            <w:r>
+              <w:rPr>
+                <w:rFonts w:ascii="Calibri" w:eastAsia="Times New Roman" w:hAnsi="Calibri" w:cs="Calibri"/>
+                <w:color w:val="000000"/>
+                <w:lang w:val="es-ES" w:eastAsia="ca-ES"/>
+              </w:rPr>
+              <w:t xml:space="preserve"> </w:t>
+            </w:r>
+            <w:proofErr w:type="spellStart"/>
+            <w:proofErr w:type="gramStart"/>
+            <w:r>
+              <w:rPr>
+                <w:rFonts w:ascii="Calibri" w:eastAsia="Times New Roman" w:hAnsi="Calibri" w:cs="Calibri"/>
+                <w:color w:val="000000"/>
+                <w:lang w:val="es-ES" w:eastAsia="ca-ES"/>
+              </w:rPr>
+              <w:t>create</w:t>
+            </w:r>
+            <w:proofErr w:type="spellEnd"/>
+            <w:r>
+              <w:rPr>
+                <w:rFonts w:ascii="Calibri" w:eastAsia="Times New Roman" w:hAnsi="Calibri" w:cs="Calibri"/>
+                <w:color w:val="000000"/>
+                <w:lang w:val="es-ES" w:eastAsia="ca-ES"/>
+              </w:rPr>
+              <w:t>(</w:t>
+            </w:r>
+            <w:proofErr w:type="gramEnd"/>
+            <w:r>
+              <w:rPr>
+                <w:rFonts w:ascii="Calibri" w:eastAsia="Times New Roman" w:hAnsi="Calibri" w:cs="Calibri"/>
+                <w:color w:val="000000"/>
+                <w:lang w:val="es-ES" w:eastAsia="ca-ES"/>
+              </w:rPr>
+              <w:t>).</w:t>
+            </w:r>
+          </w:p>
+        </w:tc>
+      </w:tr>
+      <w:tr>
+        <w:trPr>
+          <w:trHeight w:val="300"/>
+        </w:trPr>
+        <w:tc>
+          <w:tcPr>
+            <w:tcW w:w="1180" w:type="dxa"/>
+            <w:tcBorders>
+              <w:top w:val="nil"/>
+              <w:left w:val="single" w:sz="4" w:space="0" w:color="auto"/>
+              <w:bottom w:val="single" w:sz="4" w:space="0" w:color="auto"/>
+              <w:right w:val="single" w:sz="4" w:space="0" w:color="auto"/>
+            </w:tcBorders>
+            <w:shd w:val="clear" w:color="000000" w:fill="F2F2F2"/>
+            <w:vAlign w:val="bottom"/>
+            <w:hideMark/>
+          </w:tcPr>
+          <w:p>
+            <w:pPr>
+              <w:spacing w:after="0" w:line="240" w:lineRule="auto"/>
+              <w:rPr>
+                <w:rFonts w:ascii="Calibri" w:eastAsia="Times New Roman" w:hAnsi="Calibri" w:cs="Calibri"/>
+                <w:color w:val="000000"/>
+                <w:lang w:val="en-GB" w:eastAsia="ca-ES"/>
+              </w:rPr>
+            </w:pPr>
+            <w:r>
+              <w:rPr>
+                <w:rFonts w:ascii="Calibri" w:eastAsia="Times New Roman" w:hAnsi="Calibri" w:cs="Calibri"/>
+                <w:color w:val="000000"/>
+                <w:lang w:val="en-GB" w:eastAsia="ca-ES"/>
+              </w:rPr>
+              <w:lastRenderedPageBreak/>
+              <w:t>Solution</w:t>
+            </w:r>
+          </w:p>
+        </w:tc>
+        <w:tc>
+          <w:tcPr>
+            <w:tcW w:w="7320" w:type="dxa"/>
+            <w:gridSpan w:val="5"/>
+            <w:tcBorders>
+              <w:top w:val="single" w:sz="4" w:space="0" w:color="auto"/>
+              <w:left w:val="nil"/>
+              <w:bottom w:val="single" w:sz="4" w:space="0" w:color="auto"/>
+              <w:right w:val="single" w:sz="4" w:space="0" w:color="auto"/>
+            </w:tcBorders>
+            <w:shd w:val="clear" w:color="auto" w:fill="auto"/>
+            <w:noWrap/>
+            <w:vAlign w:val="bottom"/>
+            <w:hideMark/>
+          </w:tcPr>
+          <w:p>
+            <w:pPr>
+              <w:spacing w:after="0" w:line="240" w:lineRule="auto"/>
+              <w:rPr>
+                <w:rFonts w:ascii="Calibri" w:eastAsia="Times New Roman" w:hAnsi="Calibri" w:cs="Calibri"/>
+                <w:color w:val="000000"/>
+                <w:lang w:val="es-ES" w:eastAsia="ca-ES"/>
+              </w:rPr>
+            </w:pPr>
             <w:bookmarkStart w:id="2" w:name="_GoBack"/>
             <w:bookmarkEnd w:id="2"/>
+            <w:r>
+              <w:rPr>
+                <w:rFonts w:ascii="Calibri" w:eastAsia="Times New Roman" w:hAnsi="Calibri" w:cs="Calibri"/>
+                <w:color w:val="000000"/>
+                <w:lang w:val="es-ES" w:eastAsia="ca-ES"/>
+              </w:rPr>
+              <w:t xml:space="preserve">Dentro del </w:t>
+            </w:r>
+            <w:proofErr w:type="spellStart"/>
+            <w:r>
+              <w:rPr>
+                <w:rFonts w:ascii="Calibri" w:eastAsia="Times New Roman" w:hAnsi="Calibri" w:cs="Calibri"/>
+                <w:color w:val="000000"/>
+                <w:lang w:val="es-ES" w:eastAsia="ca-ES"/>
+              </w:rPr>
+              <w:t>modulo</w:t>
+            </w:r>
+            <w:proofErr w:type="spellEnd"/>
+            <w:r>
+              <w:rPr>
+                <w:rFonts w:ascii="Calibri" w:eastAsia="Times New Roman" w:hAnsi="Calibri" w:cs="Calibri"/>
+                <w:color w:val="000000"/>
+                <w:lang w:val="es-ES" w:eastAsia="ca-ES"/>
+              </w:rPr>
+              <w:t xml:space="preserve"> </w:t>
+            </w:r>
+            <w:proofErr w:type="spellStart"/>
+            <w:r>
+              <w:rPr>
+                <w:rFonts w:ascii="Calibri" w:eastAsia="Times New Roman" w:hAnsi="Calibri" w:cs="Calibri"/>
+                <w:color w:val="000000"/>
+                <w:lang w:val="es-ES" w:eastAsia="ca-ES"/>
+              </w:rPr>
+              <w:t>functions.c</w:t>
+            </w:r>
+            <w:proofErr w:type="spellEnd"/>
+            <w:r>
+              <w:rPr>
+                <w:rFonts w:ascii="Calibri" w:eastAsia="Times New Roman" w:hAnsi="Calibri" w:cs="Calibri"/>
+                <w:color w:val="000000"/>
+                <w:lang w:val="es-ES" w:eastAsia="ca-ES"/>
+              </w:rPr>
+              <w:t xml:space="preserve"> en la función </w:t>
+            </w:r>
+            <w:proofErr w:type="spellStart"/>
+            <w:r>
+              <w:rPr>
+                <w:rFonts w:ascii="Calibri" w:eastAsia="Times New Roman" w:hAnsi="Calibri" w:cs="Calibri"/>
+                <w:color w:val="000000"/>
+                <w:lang w:val="es-ES" w:eastAsia="ca-ES"/>
+              </w:rPr>
+              <w:t>readNewFile</w:t>
+            </w:r>
+            <w:proofErr w:type="spellEnd"/>
+            <w:r>
+              <w:rPr>
+                <w:rFonts w:ascii="Calibri" w:eastAsia="Times New Roman" w:hAnsi="Calibri" w:cs="Calibri"/>
+                <w:color w:val="000000"/>
+                <w:lang w:val="es-ES" w:eastAsia="ca-ES"/>
+              </w:rPr>
+              <w:t xml:space="preserve"> llamamos a la función </w:t>
+            </w:r>
+            <w:proofErr w:type="spellStart"/>
+            <w:r>
+              <w:rPr>
+                <w:rFonts w:ascii="Calibri" w:eastAsia="Times New Roman" w:hAnsi="Calibri" w:cs="Calibri"/>
+                <w:color w:val="000000"/>
+                <w:lang w:val="es-ES" w:eastAsia="ca-ES"/>
+              </w:rPr>
+              <w:t>destroy</w:t>
+            </w:r>
+            <w:proofErr w:type="spellEnd"/>
+            <w:r>
+              <w:rPr>
+                <w:rFonts w:ascii="Calibri" w:eastAsia="Times New Roman" w:hAnsi="Calibri" w:cs="Calibri"/>
+                <w:color w:val="000000"/>
+                <w:lang w:val="es-ES" w:eastAsia="ca-ES"/>
+              </w:rPr>
+              <w:t>(l) en la línea 101</w:t>
+            </w:r>
           </w:p>
         </w:tc>
       </w:tr>
@@ -15933,7 +16895,6 @@
                 <w:color w:val="000000"/>
                 <w:lang w:val="en-GB" w:eastAsia="ca-ES"/>
               </w:rPr>
-              <w:lastRenderedPageBreak/>
               <w:t>Solution</w:t>
             </w:r>
           </w:p>

</xml_diff>

<commit_message>
doc: Se ha anyadido el report referente al id #19 respecto a la incidencia en el modulo functions.c
El programa presentaba incidencias al intentar abrir el fichero
y introducir el directorio
</commit_message>
<xml_diff>
--- a/memoria/Memoria.docx
+++ b/memoria/Memoria.docx
@@ -1025,7 +1025,7 @@
             </w:rPr>
             <w:fldChar w:fldCharType="separate"/>
           </w:r>
-          <w:hyperlink w:anchor="_Toc533326253" w:history="1">
+          <w:hyperlink w:anchor="_Toc533558411" w:history="1">
             <w:r>
               <w:rPr>
                 <w:rStyle w:val="Hipervnculo"/>
@@ -1067,7 +1067,7 @@
                 <w:noProof/>
                 <w:webHidden/>
               </w:rPr>
-              <w:instrText xml:space="preserve"> PAGEREF _Toc533326253 \h </w:instrText>
+              <w:instrText xml:space="preserve"> PAGEREF _Toc533558411 \h </w:instrText>
             </w:r>
             <w:r>
               <w:rPr>
@@ -1111,7 +1111,7 @@
               <w:lang w:val="es-ES" w:eastAsia="es-ES"/>
             </w:rPr>
           </w:pPr>
-          <w:hyperlink w:anchor="_Toc533326254" w:history="1">
+          <w:hyperlink w:anchor="_Toc533558412" w:history="1">
             <w:r>
               <w:rPr>
                 <w:rStyle w:val="Hipervnculo"/>
@@ -1153,7 +1153,7 @@
                 <w:noProof/>
                 <w:webHidden/>
               </w:rPr>
-              <w:instrText xml:space="preserve"> PAGEREF _Toc533326254 \h </w:instrText>
+              <w:instrText xml:space="preserve"> PAGEREF _Toc533558412 \h </w:instrText>
             </w:r>
             <w:r>
               <w:rPr>
@@ -1173,7 +1173,7 @@
                 <w:noProof/>
                 <w:webHidden/>
               </w:rPr>
-              <w:t>5</w:t>
+              <w:t>11</w:t>
             </w:r>
             <w:r>
               <w:rPr>
@@ -1382,7 +1382,7 @@
           <w:numId w:val="14"/>
         </w:numPr>
       </w:pPr>
-      <w:bookmarkStart w:id="1" w:name="_Toc533326253"/>
+      <w:bookmarkStart w:id="1" w:name="_Toc533558411"/>
       <w:r>
         <w:t>Reports</w:t>
       </w:r>
@@ -15424,14 +15424,7 @@
           <w:b/>
           <w:sz w:val="28"/>
         </w:rPr>
-        <w:t xml:space="preserve"> 1</w:t>
-      </w:r>
-      <w:r>
-        <w:rPr>
-          <w:b/>
-          <w:sz w:val="28"/>
-        </w:rPr>
-        <w:t>8</w:t>
+        <w:t xml:space="preserve"> 18</w:t>
       </w:r>
     </w:p>
     <w:tbl>
@@ -15524,15 +15517,7 @@
                 <w:color w:val="000000"/>
                 <w:lang w:val="en-GB" w:eastAsia="ca-ES"/>
               </w:rPr>
-              <w:t>1</w:t>
-            </w:r>
-            <w:r>
-              <w:rPr>
-                <w:rFonts w:ascii="Calibri" w:eastAsia="Times New Roman" w:hAnsi="Calibri" w:cs="Calibri"/>
-                <w:color w:val="000000"/>
-                <w:lang w:val="en-GB" w:eastAsia="ca-ES"/>
-              </w:rPr>
-              <w:t>8</w:t>
+              <w:t>18</w:t>
             </w:r>
           </w:p>
         </w:tc>
@@ -15751,15 +15736,7 @@
                 <w:color w:val="000000"/>
                 <w:lang w:val="es-ES" w:eastAsia="ca-ES"/>
               </w:rPr>
-              <w:t>El programa no elim</w:t>
-            </w:r>
-            <w:r>
-              <w:rPr>
-                <w:rFonts w:ascii="Calibri" w:eastAsia="Times New Roman" w:hAnsi="Calibri" w:cs="Calibri"/>
-                <w:color w:val="000000"/>
-                <w:lang w:val="es-ES" w:eastAsia="ca-ES"/>
-              </w:rPr>
-              <w:t xml:space="preserve">ina la lista con las </w:t>
+              <w:t xml:space="preserve">El programa no elimina la lista con las </w:t>
             </w:r>
             <w:proofErr w:type="spellStart"/>
             <w:r>
@@ -15884,15 +15861,7 @@
                 <w:color w:val="000000"/>
                 <w:lang w:val="es-ES" w:eastAsia="ca-ES"/>
               </w:rPr>
-              <w:t xml:space="preserve"> y se </w:t>
-            </w:r>
-            <w:r>
-              <w:rPr>
-                <w:rFonts w:ascii="Calibri" w:eastAsia="Times New Roman" w:hAnsi="Calibri" w:cs="Calibri"/>
-                <w:color w:val="000000"/>
-                <w:lang w:val="es-ES" w:eastAsia="ca-ES"/>
-              </w:rPr>
-              <w:t>crea una nueva lista, el programa no destruye la lista previa.</w:t>
+              <w:t xml:space="preserve"> y se crea una nueva lista, el programa no destruye la lista previa.</w:t>
             </w:r>
           </w:p>
         </w:tc>
@@ -15953,10 +15922,7 @@
               <w:spacing w:after="0" w:line="240" w:lineRule="auto"/>
             </w:pPr>
             <w:r>
-              <w:t xml:space="preserve">Se elimina </w:t>
-            </w:r>
-            <w:r>
-              <w:t xml:space="preserve">la </w:t>
+              <w:t xml:space="preserve">Se elimina la </w:t>
             </w:r>
             <w:proofErr w:type="spellStart"/>
             <w:r>
@@ -16179,8 +16145,6 @@
                 <w:lang w:val="es-ES" w:eastAsia="ca-ES"/>
               </w:rPr>
             </w:pPr>
-            <w:bookmarkStart w:id="2" w:name="_GoBack"/>
-            <w:bookmarkEnd w:id="2"/>
             <w:r>
               <w:rPr>
                 <w:rFonts w:ascii="Calibri" w:eastAsia="Times New Roman" w:hAnsi="Calibri" w:cs="Calibri"/>
@@ -16273,6 +16237,1830 @@
         </w:rPr>
       </w:pPr>
     </w:p>
+    <w:p>
+      <w:pPr>
+        <w:rPr>
+          <w:b/>
+          <w:sz w:val="28"/>
+        </w:rPr>
+      </w:pPr>
+      <w:proofErr w:type="spellStart"/>
+      <w:r>
+        <w:rPr>
+          <w:b/>
+          <w:sz w:val="28"/>
+        </w:rPr>
+        <w:t>Bug</w:t>
+      </w:r>
+      <w:proofErr w:type="spellEnd"/>
+      <w:r>
+        <w:rPr>
+          <w:b/>
+          <w:sz w:val="28"/>
+        </w:rPr>
+        <w:t xml:space="preserve"> report </w:t>
+      </w:r>
+      <w:proofErr w:type="spellStart"/>
+      <w:r>
+        <w:rPr>
+          <w:b/>
+          <w:sz w:val="28"/>
+        </w:rPr>
+        <w:t>template</w:t>
+      </w:r>
+      <w:proofErr w:type="spellEnd"/>
+      <w:r>
+        <w:rPr>
+          <w:b/>
+          <w:sz w:val="28"/>
+        </w:rPr>
+        <w:t xml:space="preserve"> 1</w:t>
+      </w:r>
+      <w:r>
+        <w:rPr>
+          <w:b/>
+          <w:sz w:val="28"/>
+        </w:rPr>
+        <w:t>9</w:t>
+      </w:r>
+    </w:p>
+    <w:tbl>
+      <w:tblPr>
+        <w:tblW w:w="8500" w:type="dxa"/>
+        <w:tblCellMar>
+          <w:left w:w="70" w:type="dxa"/>
+          <w:right w:w="70" w:type="dxa"/>
+        </w:tblCellMar>
+        <w:tblLook w:val="04A0" w:firstRow="1" w:lastRow="0" w:firstColumn="1" w:lastColumn="0" w:noHBand="0" w:noVBand="1"/>
+      </w:tblPr>
+      <w:tblGrid>
+        <w:gridCol w:w="1180"/>
+        <w:gridCol w:w="1200"/>
+        <w:gridCol w:w="1200"/>
+        <w:gridCol w:w="1200"/>
+        <w:gridCol w:w="1200"/>
+        <w:gridCol w:w="2520"/>
+      </w:tblGrid>
+      <w:tr>
+        <w:trPr>
+          <w:trHeight w:val="300"/>
+        </w:trPr>
+        <w:tc>
+          <w:tcPr>
+            <w:tcW w:w="1180" w:type="dxa"/>
+            <w:tcBorders>
+              <w:top w:val="single" w:sz="4" w:space="0" w:color="auto"/>
+              <w:left w:val="single" w:sz="4" w:space="0" w:color="auto"/>
+              <w:bottom w:val="single" w:sz="4" w:space="0" w:color="auto"/>
+              <w:right w:val="single" w:sz="4" w:space="0" w:color="auto"/>
+            </w:tcBorders>
+            <w:shd w:val="clear" w:color="000000" w:fill="F2F2F2"/>
+            <w:vAlign w:val="bottom"/>
+            <w:hideMark/>
+          </w:tcPr>
+          <w:p>
+            <w:pPr>
+              <w:spacing w:after="0" w:line="240" w:lineRule="auto"/>
+              <w:rPr>
+                <w:rFonts w:ascii="Calibri" w:eastAsia="Times New Roman" w:hAnsi="Calibri" w:cs="Calibri"/>
+                <w:color w:val="000000"/>
+                <w:lang w:val="en-GB" w:eastAsia="ca-ES"/>
+              </w:rPr>
+            </w:pPr>
+            <w:r>
+              <w:rPr>
+                <w:rFonts w:ascii="Calibri" w:eastAsia="Times New Roman" w:hAnsi="Calibri" w:cs="Calibri"/>
+                <w:color w:val="000000"/>
+                <w:lang w:val="en-GB" w:eastAsia="ca-ES"/>
+              </w:rPr>
+              <w:t>ID</w:t>
+            </w:r>
+          </w:p>
+        </w:tc>
+        <w:tc>
+          <w:tcPr>
+            <w:tcW w:w="1200" w:type="dxa"/>
+            <w:tcBorders>
+              <w:top w:val="single" w:sz="4" w:space="0" w:color="auto"/>
+              <w:left w:val="nil"/>
+              <w:bottom w:val="single" w:sz="4" w:space="0" w:color="auto"/>
+              <w:right w:val="single" w:sz="4" w:space="0" w:color="auto"/>
+            </w:tcBorders>
+            <w:shd w:val="clear" w:color="auto" w:fill="auto"/>
+            <w:noWrap/>
+            <w:vAlign w:val="bottom"/>
+            <w:hideMark/>
+          </w:tcPr>
+          <w:p>
+            <w:pPr>
+              <w:spacing w:after="0" w:line="240" w:lineRule="auto"/>
+              <w:rPr>
+                <w:rFonts w:ascii="Calibri" w:eastAsia="Times New Roman" w:hAnsi="Calibri" w:cs="Calibri"/>
+                <w:color w:val="000000"/>
+                <w:lang w:val="en-GB" w:eastAsia="ca-ES"/>
+              </w:rPr>
+            </w:pPr>
+            <w:r>
+              <w:rPr>
+                <w:rFonts w:ascii="Calibri" w:eastAsia="Times New Roman" w:hAnsi="Calibri" w:cs="Calibri"/>
+                <w:color w:val="000000"/>
+                <w:lang w:val="en-GB" w:eastAsia="ca-ES"/>
+              </w:rPr>
+              <w:t> </w:t>
+            </w:r>
+            <w:r>
+              <w:rPr>
+                <w:rFonts w:ascii="Calibri" w:eastAsia="Times New Roman" w:hAnsi="Calibri" w:cs="Calibri"/>
+                <w:color w:val="000000"/>
+                <w:lang w:val="en-GB" w:eastAsia="ca-ES"/>
+              </w:rPr>
+              <w:t>1</w:t>
+            </w:r>
+            <w:r>
+              <w:rPr>
+                <w:rFonts w:ascii="Calibri" w:eastAsia="Times New Roman" w:hAnsi="Calibri" w:cs="Calibri"/>
+                <w:color w:val="000000"/>
+                <w:lang w:val="en-GB" w:eastAsia="ca-ES"/>
+              </w:rPr>
+              <w:t>9</w:t>
+            </w:r>
+          </w:p>
+        </w:tc>
+        <w:tc>
+          <w:tcPr>
+            <w:tcW w:w="1200" w:type="dxa"/>
+            <w:tcBorders>
+              <w:top w:val="single" w:sz="4" w:space="0" w:color="auto"/>
+              <w:left w:val="nil"/>
+              <w:bottom w:val="single" w:sz="4" w:space="0" w:color="auto"/>
+              <w:right w:val="single" w:sz="4" w:space="0" w:color="auto"/>
+            </w:tcBorders>
+            <w:shd w:val="clear" w:color="000000" w:fill="F2F2F2"/>
+            <w:noWrap/>
+            <w:vAlign w:val="bottom"/>
+            <w:hideMark/>
+          </w:tcPr>
+          <w:p>
+            <w:pPr>
+              <w:spacing w:after="0" w:line="240" w:lineRule="auto"/>
+              <w:rPr>
+                <w:rFonts w:ascii="Calibri" w:eastAsia="Times New Roman" w:hAnsi="Calibri" w:cs="Calibri"/>
+                <w:color w:val="000000"/>
+                <w:lang w:val="en-GB" w:eastAsia="ca-ES"/>
+              </w:rPr>
+            </w:pPr>
+            <w:r>
+              <w:rPr>
+                <w:rFonts w:ascii="Calibri" w:eastAsia="Times New Roman" w:hAnsi="Calibri" w:cs="Calibri"/>
+                <w:color w:val="000000"/>
+                <w:lang w:val="en-GB" w:eastAsia="ca-ES"/>
+              </w:rPr>
+              <w:t>Status</w:t>
+            </w:r>
+          </w:p>
+        </w:tc>
+        <w:tc>
+          <w:tcPr>
+            <w:tcW w:w="1200" w:type="dxa"/>
+            <w:tcBorders>
+              <w:top w:val="single" w:sz="4" w:space="0" w:color="auto"/>
+              <w:left w:val="nil"/>
+              <w:bottom w:val="single" w:sz="4" w:space="0" w:color="auto"/>
+              <w:right w:val="single" w:sz="4" w:space="0" w:color="auto"/>
+            </w:tcBorders>
+            <w:shd w:val="clear" w:color="auto" w:fill="auto"/>
+            <w:noWrap/>
+            <w:vAlign w:val="bottom"/>
+            <w:hideMark/>
+          </w:tcPr>
+          <w:p>
+            <w:pPr>
+              <w:spacing w:after="0" w:line="240" w:lineRule="auto"/>
+              <w:rPr>
+                <w:rFonts w:ascii="Calibri" w:eastAsia="Times New Roman" w:hAnsi="Calibri" w:cs="Calibri"/>
+                <w:color w:val="000000"/>
+                <w:lang w:val="en-GB" w:eastAsia="ca-ES"/>
+              </w:rPr>
+            </w:pPr>
+            <w:r>
+              <w:rPr>
+                <w:rFonts w:ascii="Calibri" w:eastAsia="Times New Roman" w:hAnsi="Calibri" w:cs="Calibri"/>
+                <w:color w:val="000000"/>
+                <w:lang w:val="en-GB" w:eastAsia="ca-ES"/>
+              </w:rPr>
+              <w:t> </w:t>
+            </w:r>
+            <w:r>
+              <w:rPr>
+                <w:rFonts w:ascii="Calibri" w:eastAsia="Times New Roman" w:hAnsi="Calibri" w:cs="Calibri"/>
+                <w:color w:val="000000"/>
+                <w:lang w:val="en-GB" w:eastAsia="ca-ES"/>
+              </w:rPr>
+              <w:t>Solved</w:t>
+            </w:r>
+          </w:p>
+        </w:tc>
+        <w:tc>
+          <w:tcPr>
+            <w:tcW w:w="1200" w:type="dxa"/>
+            <w:tcBorders>
+              <w:top w:val="single" w:sz="4" w:space="0" w:color="auto"/>
+              <w:left w:val="nil"/>
+              <w:bottom w:val="single" w:sz="4" w:space="0" w:color="auto"/>
+              <w:right w:val="single" w:sz="4" w:space="0" w:color="auto"/>
+            </w:tcBorders>
+            <w:shd w:val="clear" w:color="000000" w:fill="F2F2F2"/>
+            <w:noWrap/>
+            <w:vAlign w:val="bottom"/>
+            <w:hideMark/>
+          </w:tcPr>
+          <w:p>
+            <w:pPr>
+              <w:spacing w:after="0" w:line="240" w:lineRule="auto"/>
+              <w:rPr>
+                <w:rFonts w:ascii="Calibri" w:eastAsia="Times New Roman" w:hAnsi="Calibri" w:cs="Calibri"/>
+                <w:color w:val="000000"/>
+                <w:lang w:val="en-GB" w:eastAsia="ca-ES"/>
+              </w:rPr>
+            </w:pPr>
+            <w:r>
+              <w:rPr>
+                <w:rFonts w:ascii="Calibri" w:eastAsia="Times New Roman" w:hAnsi="Calibri" w:cs="Calibri"/>
+                <w:color w:val="000000"/>
+                <w:lang w:val="en-GB" w:eastAsia="ca-ES"/>
+              </w:rPr>
+              <w:t>Severity</w:t>
+            </w:r>
+          </w:p>
+        </w:tc>
+        <w:tc>
+          <w:tcPr>
+            <w:tcW w:w="2520" w:type="dxa"/>
+            <w:tcBorders>
+              <w:top w:val="single" w:sz="4" w:space="0" w:color="auto"/>
+              <w:left w:val="nil"/>
+              <w:bottom w:val="single" w:sz="4" w:space="0" w:color="auto"/>
+              <w:right w:val="single" w:sz="4" w:space="0" w:color="auto"/>
+            </w:tcBorders>
+            <w:shd w:val="clear" w:color="auto" w:fill="auto"/>
+            <w:noWrap/>
+            <w:vAlign w:val="bottom"/>
+            <w:hideMark/>
+          </w:tcPr>
+          <w:p>
+            <w:pPr>
+              <w:spacing w:after="0" w:line="240" w:lineRule="auto"/>
+              <w:rPr>
+                <w:rFonts w:ascii="Calibri" w:eastAsia="Times New Roman" w:hAnsi="Calibri" w:cs="Calibri"/>
+                <w:color w:val="000000"/>
+                <w:lang w:val="en-GB" w:eastAsia="ca-ES"/>
+              </w:rPr>
+            </w:pPr>
+            <w:r>
+              <w:rPr>
+                <w:rFonts w:ascii="Calibri" w:eastAsia="Times New Roman" w:hAnsi="Calibri" w:cs="Calibri"/>
+                <w:color w:val="000000"/>
+                <w:lang w:val="en-GB" w:eastAsia="ca-ES"/>
+              </w:rPr>
+              <w:t> </w:t>
+            </w:r>
+            <w:proofErr w:type="spellStart"/>
+            <w:r>
+              <w:rPr>
+                <w:rFonts w:ascii="Calibri" w:eastAsia="Times New Roman" w:hAnsi="Calibri" w:cs="Calibri"/>
+                <w:color w:val="000000"/>
+                <w:lang w:val="en-GB" w:eastAsia="ca-ES"/>
+              </w:rPr>
+              <w:t>Critica</w:t>
+            </w:r>
+            <w:proofErr w:type="spellEnd"/>
+          </w:p>
+        </w:tc>
+      </w:tr>
+      <w:tr>
+        <w:trPr>
+          <w:trHeight w:val="300"/>
+        </w:trPr>
+        <w:tc>
+          <w:tcPr>
+            <w:tcW w:w="1180" w:type="dxa"/>
+            <w:tcBorders>
+              <w:top w:val="nil"/>
+              <w:left w:val="single" w:sz="4" w:space="0" w:color="auto"/>
+              <w:bottom w:val="single" w:sz="4" w:space="0" w:color="auto"/>
+              <w:right w:val="single" w:sz="4" w:space="0" w:color="auto"/>
+            </w:tcBorders>
+            <w:shd w:val="clear" w:color="000000" w:fill="F2F2F2"/>
+            <w:vAlign w:val="bottom"/>
+            <w:hideMark/>
+          </w:tcPr>
+          <w:p>
+            <w:pPr>
+              <w:spacing w:after="0" w:line="240" w:lineRule="auto"/>
+              <w:rPr>
+                <w:rFonts w:ascii="Calibri" w:eastAsia="Times New Roman" w:hAnsi="Calibri" w:cs="Calibri"/>
+                <w:color w:val="000000"/>
+                <w:lang w:val="en-GB" w:eastAsia="ca-ES"/>
+              </w:rPr>
+            </w:pPr>
+            <w:r>
+              <w:rPr>
+                <w:rFonts w:ascii="Calibri" w:eastAsia="Times New Roman" w:hAnsi="Calibri" w:cs="Calibri"/>
+                <w:color w:val="000000"/>
+                <w:lang w:val="en-GB" w:eastAsia="ca-ES"/>
+              </w:rPr>
+              <w:t>Description</w:t>
+            </w:r>
+          </w:p>
+        </w:tc>
+        <w:tc>
+          <w:tcPr>
+            <w:tcW w:w="7320" w:type="dxa"/>
+            <w:gridSpan w:val="5"/>
+            <w:tcBorders>
+              <w:top w:val="single" w:sz="4" w:space="0" w:color="auto"/>
+              <w:left w:val="nil"/>
+              <w:bottom w:val="single" w:sz="4" w:space="0" w:color="auto"/>
+              <w:right w:val="single" w:sz="4" w:space="0" w:color="auto"/>
+            </w:tcBorders>
+            <w:shd w:val="clear" w:color="auto" w:fill="auto"/>
+            <w:noWrap/>
+            <w:vAlign w:val="bottom"/>
+            <w:hideMark/>
+          </w:tcPr>
+          <w:p>
+            <w:pPr>
+              <w:spacing w:after="0" w:line="240" w:lineRule="auto"/>
+              <w:rPr>
+                <w:rFonts w:ascii="Calibri" w:eastAsia="Times New Roman" w:hAnsi="Calibri" w:cs="Calibri"/>
+                <w:color w:val="000000"/>
+                <w:lang w:val="es-ES" w:eastAsia="ca-ES"/>
+              </w:rPr>
+            </w:pPr>
+            <w:r>
+              <w:rPr>
+                <w:rFonts w:ascii="Calibri" w:eastAsia="Times New Roman" w:hAnsi="Calibri" w:cs="Calibri"/>
+                <w:color w:val="000000"/>
+                <w:lang w:val="es-ES" w:eastAsia="ca-ES"/>
+              </w:rPr>
+              <w:t xml:space="preserve">El </w:t>
+            </w:r>
+            <w:r>
+              <w:rPr>
+                <w:rFonts w:ascii="Calibri" w:eastAsia="Times New Roman" w:hAnsi="Calibri" w:cs="Calibri"/>
+                <w:color w:val="000000"/>
+                <w:lang w:val="es-ES" w:eastAsia="ca-ES"/>
+              </w:rPr>
+              <w:t xml:space="preserve">programa cargaba el </w:t>
+            </w:r>
+            <w:proofErr w:type="spellStart"/>
+            <w:r>
+              <w:rPr>
+                <w:rFonts w:ascii="Calibri" w:eastAsia="Times New Roman" w:hAnsi="Calibri" w:cs="Calibri"/>
+                <w:color w:val="000000"/>
+                <w:lang w:val="es-ES" w:eastAsia="ca-ES"/>
+              </w:rPr>
+              <w:t>directiorio</w:t>
+            </w:r>
+            <w:proofErr w:type="spellEnd"/>
+            <w:r>
+              <w:rPr>
+                <w:rFonts w:ascii="Calibri" w:eastAsia="Times New Roman" w:hAnsi="Calibri" w:cs="Calibri"/>
+                <w:color w:val="000000"/>
+                <w:lang w:val="es-ES" w:eastAsia="ca-ES"/>
+              </w:rPr>
+              <w:t xml:space="preserve"> con un </w:t>
+            </w:r>
+            <w:proofErr w:type="spellStart"/>
+            <w:r>
+              <w:rPr>
+                <w:rFonts w:ascii="Calibri" w:eastAsia="Times New Roman" w:hAnsi="Calibri" w:cs="Calibri"/>
+                <w:color w:val="000000"/>
+                <w:lang w:val="es-ES" w:eastAsia="ca-ES"/>
+              </w:rPr>
+              <w:t>fopen</w:t>
+            </w:r>
+            <w:proofErr w:type="spellEnd"/>
+            <w:r>
+              <w:rPr>
+                <w:rFonts w:ascii="Calibri" w:eastAsia="Times New Roman" w:hAnsi="Calibri" w:cs="Calibri"/>
+                <w:color w:val="000000"/>
+                <w:lang w:val="es-ES" w:eastAsia="ca-ES"/>
+              </w:rPr>
+              <w:t xml:space="preserve"> y al recorrerlo con la función </w:t>
+            </w:r>
+            <w:proofErr w:type="spellStart"/>
+            <w:r>
+              <w:rPr>
+                <w:rFonts w:ascii="Calibri" w:eastAsia="Times New Roman" w:hAnsi="Calibri" w:cs="Calibri"/>
+                <w:color w:val="000000"/>
+                <w:lang w:val="es-ES" w:eastAsia="ca-ES"/>
+              </w:rPr>
+              <w:t>readWhole</w:t>
+            </w:r>
+            <w:proofErr w:type="spellEnd"/>
+            <w:r>
+              <w:rPr>
+                <w:rFonts w:ascii="Calibri" w:eastAsia="Times New Roman" w:hAnsi="Calibri" w:cs="Calibri"/>
+                <w:color w:val="000000"/>
+                <w:lang w:val="es-ES" w:eastAsia="ca-ES"/>
+              </w:rPr>
+              <w:t xml:space="preserve"> file devolvía </w:t>
+            </w:r>
+            <w:proofErr w:type="spellStart"/>
+            <w:r>
+              <w:rPr>
+                <w:rFonts w:ascii="Calibri" w:eastAsia="Times New Roman" w:hAnsi="Calibri" w:cs="Calibri"/>
+                <w:color w:val="000000"/>
+                <w:lang w:val="es-ES" w:eastAsia="ca-ES"/>
+              </w:rPr>
+              <w:t>SegmentationFaultCoreDumped</w:t>
+            </w:r>
+            <w:proofErr w:type="spellEnd"/>
+            <w:r>
+              <w:rPr>
+                <w:rFonts w:ascii="Calibri" w:eastAsia="Times New Roman" w:hAnsi="Calibri" w:cs="Calibri"/>
+                <w:color w:val="000000"/>
+                <w:lang w:val="es-ES" w:eastAsia="ca-ES"/>
+              </w:rPr>
+              <w:t xml:space="preserve"> </w:t>
+            </w:r>
+          </w:p>
+        </w:tc>
+      </w:tr>
+      <w:tr>
+        <w:trPr>
+          <w:trHeight w:val="600"/>
+        </w:trPr>
+        <w:tc>
+          <w:tcPr>
+            <w:tcW w:w="1180" w:type="dxa"/>
+            <w:tcBorders>
+              <w:top w:val="nil"/>
+              <w:left w:val="single" w:sz="4" w:space="0" w:color="auto"/>
+              <w:bottom w:val="single" w:sz="4" w:space="0" w:color="auto"/>
+              <w:right w:val="single" w:sz="4" w:space="0" w:color="auto"/>
+            </w:tcBorders>
+            <w:shd w:val="clear" w:color="000000" w:fill="F2F2F2"/>
+            <w:vAlign w:val="bottom"/>
+            <w:hideMark/>
+          </w:tcPr>
+          <w:p>
+            <w:pPr>
+              <w:spacing w:after="0" w:line="240" w:lineRule="auto"/>
+              <w:rPr>
+                <w:rFonts w:ascii="Calibri" w:eastAsia="Times New Roman" w:hAnsi="Calibri" w:cs="Calibri"/>
+                <w:color w:val="000000"/>
+                <w:lang w:val="en-GB" w:eastAsia="ca-ES"/>
+              </w:rPr>
+            </w:pPr>
+            <w:r>
+              <w:rPr>
+                <w:rFonts w:ascii="Calibri" w:eastAsia="Times New Roman" w:hAnsi="Calibri" w:cs="Calibri"/>
+                <w:color w:val="000000"/>
+                <w:lang w:val="en-GB" w:eastAsia="ca-ES"/>
+              </w:rPr>
+              <w:t>Steps to reproduce</w:t>
+            </w:r>
+          </w:p>
+        </w:tc>
+        <w:tc>
+          <w:tcPr>
+            <w:tcW w:w="7320" w:type="dxa"/>
+            <w:gridSpan w:val="5"/>
+            <w:tcBorders>
+              <w:top w:val="single" w:sz="4" w:space="0" w:color="auto"/>
+              <w:left w:val="nil"/>
+              <w:bottom w:val="single" w:sz="4" w:space="0" w:color="auto"/>
+              <w:right w:val="single" w:sz="4" w:space="0" w:color="auto"/>
+            </w:tcBorders>
+            <w:shd w:val="clear" w:color="auto" w:fill="auto"/>
+            <w:noWrap/>
+            <w:vAlign w:val="bottom"/>
+            <w:hideMark/>
+          </w:tcPr>
+          <w:p>
+            <w:pPr>
+              <w:spacing w:after="0" w:line="240" w:lineRule="auto"/>
+              <w:rPr>
+                <w:rFonts w:ascii="Calibri" w:eastAsia="Times New Roman" w:hAnsi="Calibri" w:cs="Calibri"/>
+                <w:color w:val="000000"/>
+                <w:lang w:val="es-ES" w:eastAsia="ca-ES"/>
+              </w:rPr>
+            </w:pPr>
+            <w:r>
+              <w:rPr>
+                <w:rFonts w:ascii="Calibri" w:eastAsia="Times New Roman" w:hAnsi="Calibri" w:cs="Calibri"/>
+                <w:color w:val="000000"/>
+                <w:lang w:val="es-ES" w:eastAsia="ca-ES"/>
+              </w:rPr>
+              <w:t xml:space="preserve">Al llamar a la 3ª </w:t>
+            </w:r>
+            <w:proofErr w:type="spellStart"/>
+            <w:r>
+              <w:rPr>
+                <w:rFonts w:ascii="Calibri" w:eastAsia="Times New Roman" w:hAnsi="Calibri" w:cs="Calibri"/>
+                <w:color w:val="000000"/>
+                <w:lang w:val="es-ES" w:eastAsia="ca-ES"/>
+              </w:rPr>
+              <w:t>opcion</w:t>
+            </w:r>
+            <w:proofErr w:type="spellEnd"/>
+            <w:r>
+              <w:rPr>
+                <w:rFonts w:ascii="Calibri" w:eastAsia="Times New Roman" w:hAnsi="Calibri" w:cs="Calibri"/>
+                <w:color w:val="000000"/>
+                <w:lang w:val="es-ES" w:eastAsia="ca-ES"/>
+              </w:rPr>
+              <w:t xml:space="preserve"> del programa cuando se cambia la </w:t>
+            </w:r>
+            <w:proofErr w:type="spellStart"/>
+            <w:r>
+              <w:rPr>
+                <w:rFonts w:ascii="Calibri" w:eastAsia="Times New Roman" w:hAnsi="Calibri" w:cs="Calibri"/>
+                <w:color w:val="000000"/>
+                <w:lang w:val="es-ES" w:eastAsia="ca-ES"/>
+              </w:rPr>
+              <w:t>database</w:t>
+            </w:r>
+            <w:proofErr w:type="spellEnd"/>
+            <w:r>
+              <w:rPr>
+                <w:rFonts w:ascii="Calibri" w:eastAsia="Times New Roman" w:hAnsi="Calibri" w:cs="Calibri"/>
+                <w:color w:val="000000"/>
+                <w:lang w:val="es-ES" w:eastAsia="ca-ES"/>
+              </w:rPr>
+              <w:t xml:space="preserve"> </w:t>
+            </w:r>
+            <w:proofErr w:type="spellStart"/>
+            <w:r>
+              <w:rPr>
+                <w:rFonts w:ascii="Calibri" w:eastAsia="Times New Roman" w:hAnsi="Calibri" w:cs="Calibri"/>
+                <w:color w:val="000000"/>
+                <w:lang w:val="es-ES" w:eastAsia="ca-ES"/>
+              </w:rPr>
+              <w:t>y</w:t>
+            </w:r>
+            <w:proofErr w:type="spellEnd"/>
+            <w:r>
+              <w:rPr>
+                <w:rFonts w:ascii="Calibri" w:eastAsia="Times New Roman" w:hAnsi="Calibri" w:cs="Calibri"/>
+                <w:color w:val="000000"/>
+                <w:lang w:val="es-ES" w:eastAsia="ca-ES"/>
+              </w:rPr>
+              <w:t xml:space="preserve"> </w:t>
+            </w:r>
+            <w:r>
+              <w:rPr>
+                <w:rFonts w:ascii="Calibri" w:eastAsia="Times New Roman" w:hAnsi="Calibri" w:cs="Calibri"/>
+                <w:color w:val="000000"/>
+                <w:lang w:val="es-ES" w:eastAsia="ca-ES"/>
+              </w:rPr>
+              <w:t>intenta leer el fichero</w:t>
+            </w:r>
+            <w:r>
+              <w:rPr>
+                <w:rFonts w:ascii="Calibri" w:eastAsia="Times New Roman" w:hAnsi="Calibri" w:cs="Calibri"/>
+                <w:color w:val="000000"/>
+                <w:lang w:val="es-ES" w:eastAsia="ca-ES"/>
+              </w:rPr>
+              <w:t>.</w:t>
+            </w:r>
+          </w:p>
+        </w:tc>
+      </w:tr>
+      <w:tr>
+        <w:trPr>
+          <w:trHeight w:val="600"/>
+        </w:trPr>
+        <w:tc>
+          <w:tcPr>
+            <w:tcW w:w="1180" w:type="dxa"/>
+            <w:tcBorders>
+              <w:top w:val="nil"/>
+              <w:left w:val="single" w:sz="4" w:space="0" w:color="auto"/>
+              <w:bottom w:val="single" w:sz="4" w:space="0" w:color="auto"/>
+              <w:right w:val="single" w:sz="4" w:space="0" w:color="auto"/>
+            </w:tcBorders>
+            <w:shd w:val="clear" w:color="000000" w:fill="F2F2F2"/>
+            <w:vAlign w:val="bottom"/>
+            <w:hideMark/>
+          </w:tcPr>
+          <w:p>
+            <w:pPr>
+              <w:spacing w:after="0" w:line="240" w:lineRule="auto"/>
+              <w:rPr>
+                <w:rFonts w:ascii="Calibri" w:eastAsia="Times New Roman" w:hAnsi="Calibri" w:cs="Calibri"/>
+                <w:color w:val="000000"/>
+                <w:lang w:val="en-GB" w:eastAsia="ca-ES"/>
+              </w:rPr>
+            </w:pPr>
+            <w:r>
+              <w:rPr>
+                <w:rFonts w:ascii="Calibri" w:eastAsia="Times New Roman" w:hAnsi="Calibri" w:cs="Calibri"/>
+                <w:color w:val="000000"/>
+                <w:lang w:val="en-GB" w:eastAsia="ca-ES"/>
+              </w:rPr>
+              <w:t>Expected result</w:t>
+            </w:r>
+          </w:p>
+        </w:tc>
+        <w:tc>
+          <w:tcPr>
+            <w:tcW w:w="7320" w:type="dxa"/>
+            <w:gridSpan w:val="5"/>
+            <w:tcBorders>
+              <w:top w:val="single" w:sz="4" w:space="0" w:color="auto"/>
+              <w:left w:val="nil"/>
+              <w:bottom w:val="single" w:sz="4" w:space="0" w:color="auto"/>
+              <w:right w:val="single" w:sz="4" w:space="0" w:color="auto"/>
+            </w:tcBorders>
+            <w:shd w:val="clear" w:color="auto" w:fill="auto"/>
+            <w:noWrap/>
+            <w:vAlign w:val="bottom"/>
+            <w:hideMark/>
+          </w:tcPr>
+          <w:p>
+            <w:pPr>
+              <w:spacing w:after="0" w:line="240" w:lineRule="auto"/>
+            </w:pPr>
+            <w:r>
+              <w:t xml:space="preserve">No </w:t>
+            </w:r>
+            <w:proofErr w:type="spellStart"/>
+            <w:r>
+              <w:t>encuentra</w:t>
+            </w:r>
+            <w:proofErr w:type="spellEnd"/>
+            <w:r>
+              <w:t xml:space="preserve"> el </w:t>
+            </w:r>
+            <w:proofErr w:type="spellStart"/>
+            <w:r>
+              <w:t>fichero</w:t>
+            </w:r>
+            <w:proofErr w:type="spellEnd"/>
+            <w:r>
+              <w:t>.</w:t>
+            </w:r>
+          </w:p>
+        </w:tc>
+      </w:tr>
+      <w:tr>
+        <w:trPr>
+          <w:trHeight w:val="600"/>
+        </w:trPr>
+        <w:tc>
+          <w:tcPr>
+            <w:tcW w:w="1180" w:type="dxa"/>
+            <w:tcBorders>
+              <w:top w:val="nil"/>
+              <w:left w:val="single" w:sz="4" w:space="0" w:color="auto"/>
+              <w:bottom w:val="single" w:sz="4" w:space="0" w:color="auto"/>
+              <w:right w:val="single" w:sz="4" w:space="0" w:color="auto"/>
+            </w:tcBorders>
+            <w:shd w:val="clear" w:color="000000" w:fill="F2F2F2"/>
+            <w:vAlign w:val="bottom"/>
+            <w:hideMark/>
+          </w:tcPr>
+          <w:p>
+            <w:pPr>
+              <w:spacing w:after="0" w:line="240" w:lineRule="auto"/>
+              <w:rPr>
+                <w:rFonts w:ascii="Calibri" w:eastAsia="Times New Roman" w:hAnsi="Calibri" w:cs="Calibri"/>
+                <w:color w:val="000000"/>
+                <w:lang w:val="en-GB" w:eastAsia="ca-ES"/>
+              </w:rPr>
+            </w:pPr>
+            <w:r>
+              <w:rPr>
+                <w:rFonts w:ascii="Calibri" w:eastAsia="Times New Roman" w:hAnsi="Calibri" w:cs="Calibri"/>
+                <w:color w:val="000000"/>
+                <w:lang w:val="en-GB" w:eastAsia="ca-ES"/>
+              </w:rPr>
+              <w:t>Actual result</w:t>
+            </w:r>
+          </w:p>
+        </w:tc>
+        <w:tc>
+          <w:tcPr>
+            <w:tcW w:w="7320" w:type="dxa"/>
+            <w:gridSpan w:val="5"/>
+            <w:tcBorders>
+              <w:top w:val="single" w:sz="4" w:space="0" w:color="auto"/>
+              <w:left w:val="nil"/>
+              <w:bottom w:val="single" w:sz="4" w:space="0" w:color="auto"/>
+              <w:right w:val="single" w:sz="4" w:space="0" w:color="auto"/>
+            </w:tcBorders>
+            <w:shd w:val="clear" w:color="auto" w:fill="auto"/>
+            <w:noWrap/>
+            <w:vAlign w:val="bottom"/>
+            <w:hideMark/>
+          </w:tcPr>
+          <w:p>
+            <w:pPr>
+              <w:spacing w:after="0" w:line="240" w:lineRule="auto"/>
+              <w:rPr>
+                <w:rFonts w:ascii="Calibri" w:eastAsia="Times New Roman" w:hAnsi="Calibri" w:cs="Calibri"/>
+                <w:color w:val="000000"/>
+                <w:lang w:val="es-ES" w:eastAsia="ca-ES"/>
+              </w:rPr>
+            </w:pPr>
+            <w:proofErr w:type="spellStart"/>
+            <w:r>
+              <w:rPr>
+                <w:rFonts w:ascii="Calibri" w:eastAsia="Times New Roman" w:hAnsi="Calibri" w:cs="Calibri"/>
+                <w:color w:val="000000"/>
+                <w:lang w:val="es-ES" w:eastAsia="ca-ES"/>
+              </w:rPr>
+              <w:t>Segmentation</w:t>
+            </w:r>
+            <w:proofErr w:type="spellEnd"/>
+            <w:r>
+              <w:rPr>
+                <w:rFonts w:ascii="Calibri" w:eastAsia="Times New Roman" w:hAnsi="Calibri" w:cs="Calibri"/>
+                <w:color w:val="000000"/>
+                <w:lang w:val="es-ES" w:eastAsia="ca-ES"/>
+              </w:rPr>
+              <w:t xml:space="preserve"> </w:t>
+            </w:r>
+            <w:proofErr w:type="spellStart"/>
+            <w:r>
+              <w:rPr>
+                <w:rFonts w:ascii="Calibri" w:eastAsia="Times New Roman" w:hAnsi="Calibri" w:cs="Calibri"/>
+                <w:color w:val="000000"/>
+                <w:lang w:val="es-ES" w:eastAsia="ca-ES"/>
+              </w:rPr>
+              <w:t>Fault</w:t>
+            </w:r>
+            <w:proofErr w:type="spellEnd"/>
+            <w:r>
+              <w:rPr>
+                <w:rFonts w:ascii="Calibri" w:eastAsia="Times New Roman" w:hAnsi="Calibri" w:cs="Calibri"/>
+                <w:color w:val="000000"/>
+                <w:lang w:val="es-ES" w:eastAsia="ca-ES"/>
+              </w:rPr>
+              <w:t xml:space="preserve"> Core </w:t>
+            </w:r>
+            <w:proofErr w:type="spellStart"/>
+            <w:r>
+              <w:rPr>
+                <w:rFonts w:ascii="Calibri" w:eastAsia="Times New Roman" w:hAnsi="Calibri" w:cs="Calibri"/>
+                <w:color w:val="000000"/>
+                <w:lang w:val="es-ES" w:eastAsia="ca-ES"/>
+              </w:rPr>
+              <w:t>Dumped</w:t>
+            </w:r>
+            <w:proofErr w:type="spellEnd"/>
+          </w:p>
+        </w:tc>
+      </w:tr>
+      <w:tr>
+        <w:trPr>
+          <w:trHeight w:val="300"/>
+        </w:trPr>
+        <w:tc>
+          <w:tcPr>
+            <w:tcW w:w="1180" w:type="dxa"/>
+            <w:tcBorders>
+              <w:top w:val="nil"/>
+              <w:left w:val="single" w:sz="4" w:space="0" w:color="auto"/>
+              <w:bottom w:val="single" w:sz="4" w:space="0" w:color="auto"/>
+              <w:right w:val="single" w:sz="4" w:space="0" w:color="auto"/>
+            </w:tcBorders>
+            <w:shd w:val="clear" w:color="000000" w:fill="F2F2F2"/>
+            <w:vAlign w:val="bottom"/>
+            <w:hideMark/>
+          </w:tcPr>
+          <w:p>
+            <w:pPr>
+              <w:spacing w:after="0" w:line="240" w:lineRule="auto"/>
+              <w:rPr>
+                <w:rFonts w:ascii="Calibri" w:eastAsia="Times New Roman" w:hAnsi="Calibri" w:cs="Calibri"/>
+                <w:color w:val="000000"/>
+                <w:lang w:val="en-GB" w:eastAsia="ca-ES"/>
+              </w:rPr>
+            </w:pPr>
+            <w:r>
+              <w:rPr>
+                <w:rFonts w:ascii="Calibri" w:eastAsia="Times New Roman" w:hAnsi="Calibri" w:cs="Calibri"/>
+                <w:color w:val="000000"/>
+                <w:lang w:val="en-GB" w:eastAsia="ca-ES"/>
+              </w:rPr>
+              <w:t>Solution</w:t>
+            </w:r>
+          </w:p>
+        </w:tc>
+        <w:tc>
+          <w:tcPr>
+            <w:tcW w:w="7320" w:type="dxa"/>
+            <w:gridSpan w:val="5"/>
+            <w:tcBorders>
+              <w:top w:val="single" w:sz="4" w:space="0" w:color="auto"/>
+              <w:left w:val="nil"/>
+              <w:bottom w:val="single" w:sz="4" w:space="0" w:color="auto"/>
+              <w:right w:val="single" w:sz="4" w:space="0" w:color="auto"/>
+            </w:tcBorders>
+            <w:shd w:val="clear" w:color="auto" w:fill="auto"/>
+            <w:noWrap/>
+            <w:vAlign w:val="bottom"/>
+            <w:hideMark/>
+          </w:tcPr>
+          <w:p>
+            <w:pPr>
+              <w:spacing w:after="0" w:line="240" w:lineRule="auto"/>
+              <w:rPr>
+                <w:rFonts w:ascii="Calibri" w:eastAsia="Times New Roman" w:hAnsi="Calibri" w:cs="Calibri"/>
+                <w:color w:val="000000"/>
+                <w:u w:val="single"/>
+                <w:lang w:val="es-ES" w:eastAsia="ca-ES"/>
+              </w:rPr>
+            </w:pPr>
+            <w:r>
+              <w:rPr>
+                <w:rFonts w:ascii="Calibri" w:eastAsia="Times New Roman" w:hAnsi="Calibri" w:cs="Calibri"/>
+                <w:color w:val="000000"/>
+                <w:lang w:val="es-ES" w:eastAsia="ca-ES"/>
+              </w:rPr>
+              <w:t xml:space="preserve">Cambiar en el </w:t>
+            </w:r>
+            <w:proofErr w:type="spellStart"/>
+            <w:r>
+              <w:rPr>
+                <w:rFonts w:ascii="Calibri" w:eastAsia="Times New Roman" w:hAnsi="Calibri" w:cs="Calibri"/>
+                <w:color w:val="000000"/>
+                <w:lang w:val="es-ES" w:eastAsia="ca-ES"/>
+              </w:rPr>
+              <w:t>modulo</w:t>
+            </w:r>
+            <w:proofErr w:type="spellEnd"/>
+            <w:r>
+              <w:rPr>
+                <w:rFonts w:ascii="Calibri" w:eastAsia="Times New Roman" w:hAnsi="Calibri" w:cs="Calibri"/>
+                <w:color w:val="000000"/>
+                <w:lang w:val="es-ES" w:eastAsia="ca-ES"/>
+              </w:rPr>
+              <w:t xml:space="preserve"> </w:t>
+            </w:r>
+            <w:proofErr w:type="spellStart"/>
+            <w:r>
+              <w:rPr>
+                <w:rFonts w:ascii="Calibri" w:eastAsia="Times New Roman" w:hAnsi="Calibri" w:cs="Calibri"/>
+                <w:color w:val="000000"/>
+                <w:lang w:val="es-ES" w:eastAsia="ca-ES"/>
+              </w:rPr>
+              <w:t>functions.c</w:t>
+            </w:r>
+            <w:proofErr w:type="spellEnd"/>
+            <w:r>
+              <w:rPr>
+                <w:rFonts w:ascii="Calibri" w:eastAsia="Times New Roman" w:hAnsi="Calibri" w:cs="Calibri"/>
+                <w:color w:val="000000"/>
+                <w:lang w:val="es-ES" w:eastAsia="ca-ES"/>
+              </w:rPr>
+              <w:t xml:space="preserve"> la función </w:t>
+            </w:r>
+            <w:proofErr w:type="spellStart"/>
+            <w:r>
+              <w:rPr>
+                <w:rFonts w:ascii="Calibri" w:eastAsia="Times New Roman" w:hAnsi="Calibri" w:cs="Calibri"/>
+                <w:color w:val="000000"/>
+                <w:lang w:val="es-ES" w:eastAsia="ca-ES"/>
+              </w:rPr>
+              <w:t>readWholeFile</w:t>
+            </w:r>
+            <w:proofErr w:type="spellEnd"/>
+            <w:r>
+              <w:rPr>
+                <w:rFonts w:ascii="Calibri" w:eastAsia="Times New Roman" w:hAnsi="Calibri" w:cs="Calibri"/>
+                <w:color w:val="000000"/>
+                <w:lang w:val="es-ES" w:eastAsia="ca-ES"/>
+              </w:rPr>
+              <w:t xml:space="preserve"> el modo de apertura del </w:t>
+            </w:r>
+            <w:proofErr w:type="spellStart"/>
+            <w:r>
+              <w:rPr>
+                <w:rFonts w:ascii="Calibri" w:eastAsia="Times New Roman" w:hAnsi="Calibri" w:cs="Calibri"/>
+                <w:color w:val="000000"/>
+                <w:lang w:val="es-ES" w:eastAsia="ca-ES"/>
+              </w:rPr>
+              <w:t>fopen</w:t>
+            </w:r>
+            <w:proofErr w:type="spellEnd"/>
+            <w:r>
+              <w:rPr>
+                <w:rFonts w:ascii="Calibri" w:eastAsia="Times New Roman" w:hAnsi="Calibri" w:cs="Calibri"/>
+                <w:color w:val="000000"/>
+                <w:lang w:val="es-ES" w:eastAsia="ca-ES"/>
+              </w:rPr>
+              <w:t xml:space="preserve"> a r+ en la línea 98</w:t>
+            </w:r>
+          </w:p>
+        </w:tc>
+      </w:tr>
+    </w:tbl>
+    <w:p>
+      <w:pPr>
+        <w:rPr>
+          <w:b/>
+          <w:sz w:val="28"/>
+        </w:rPr>
+      </w:pPr>
+    </w:p>
+    <w:p>
+      <w:pPr>
+        <w:rPr>
+          <w:b/>
+          <w:sz w:val="28"/>
+        </w:rPr>
+      </w:pPr>
+      <w:proofErr w:type="spellStart"/>
+      <w:r>
+        <w:rPr>
+          <w:b/>
+          <w:sz w:val="28"/>
+        </w:rPr>
+        <w:t>Bug</w:t>
+      </w:r>
+      <w:proofErr w:type="spellEnd"/>
+      <w:r>
+        <w:rPr>
+          <w:b/>
+          <w:sz w:val="28"/>
+        </w:rPr>
+        <w:t xml:space="preserve"> report </w:t>
+      </w:r>
+      <w:proofErr w:type="spellStart"/>
+      <w:r>
+        <w:rPr>
+          <w:b/>
+          <w:sz w:val="28"/>
+        </w:rPr>
+        <w:t>template</w:t>
+      </w:r>
+      <w:proofErr w:type="spellEnd"/>
+      <w:r>
+        <w:rPr>
+          <w:b/>
+          <w:sz w:val="28"/>
+        </w:rPr>
+        <w:t xml:space="preserve"> </w:t>
+      </w:r>
+      <w:r>
+        <w:rPr>
+          <w:b/>
+          <w:sz w:val="28"/>
+        </w:rPr>
+        <w:t>20</w:t>
+      </w:r>
+    </w:p>
+    <w:tbl>
+      <w:tblPr>
+        <w:tblW w:w="8500" w:type="dxa"/>
+        <w:tblCellMar>
+          <w:left w:w="70" w:type="dxa"/>
+          <w:right w:w="70" w:type="dxa"/>
+        </w:tblCellMar>
+        <w:tblLook w:val="04A0" w:firstRow="1" w:lastRow="0" w:firstColumn="1" w:lastColumn="0" w:noHBand="0" w:noVBand="1"/>
+      </w:tblPr>
+      <w:tblGrid>
+        <w:gridCol w:w="1180"/>
+        <w:gridCol w:w="1200"/>
+        <w:gridCol w:w="1200"/>
+        <w:gridCol w:w="1200"/>
+        <w:gridCol w:w="1200"/>
+        <w:gridCol w:w="2520"/>
+      </w:tblGrid>
+      <w:tr>
+        <w:trPr>
+          <w:trHeight w:val="300"/>
+        </w:trPr>
+        <w:tc>
+          <w:tcPr>
+            <w:tcW w:w="1180" w:type="dxa"/>
+            <w:tcBorders>
+              <w:top w:val="single" w:sz="4" w:space="0" w:color="auto"/>
+              <w:left w:val="single" w:sz="4" w:space="0" w:color="auto"/>
+              <w:bottom w:val="single" w:sz="4" w:space="0" w:color="auto"/>
+              <w:right w:val="single" w:sz="4" w:space="0" w:color="auto"/>
+            </w:tcBorders>
+            <w:shd w:val="clear" w:color="000000" w:fill="F2F2F2"/>
+            <w:vAlign w:val="bottom"/>
+            <w:hideMark/>
+          </w:tcPr>
+          <w:p>
+            <w:pPr>
+              <w:spacing w:after="0" w:line="240" w:lineRule="auto"/>
+              <w:rPr>
+                <w:rFonts w:ascii="Calibri" w:eastAsia="Times New Roman" w:hAnsi="Calibri" w:cs="Calibri"/>
+                <w:color w:val="000000"/>
+                <w:lang w:val="en-GB" w:eastAsia="ca-ES"/>
+              </w:rPr>
+            </w:pPr>
+            <w:r>
+              <w:rPr>
+                <w:rFonts w:ascii="Calibri" w:eastAsia="Times New Roman" w:hAnsi="Calibri" w:cs="Calibri"/>
+                <w:color w:val="000000"/>
+                <w:lang w:val="en-GB" w:eastAsia="ca-ES"/>
+              </w:rPr>
+              <w:t>ID</w:t>
+            </w:r>
+          </w:p>
+        </w:tc>
+        <w:tc>
+          <w:tcPr>
+            <w:tcW w:w="1200" w:type="dxa"/>
+            <w:tcBorders>
+              <w:top w:val="single" w:sz="4" w:space="0" w:color="auto"/>
+              <w:left w:val="nil"/>
+              <w:bottom w:val="single" w:sz="4" w:space="0" w:color="auto"/>
+              <w:right w:val="single" w:sz="4" w:space="0" w:color="auto"/>
+            </w:tcBorders>
+            <w:shd w:val="clear" w:color="auto" w:fill="auto"/>
+            <w:noWrap/>
+            <w:vAlign w:val="bottom"/>
+            <w:hideMark/>
+          </w:tcPr>
+          <w:p>
+            <w:pPr>
+              <w:spacing w:after="0" w:line="240" w:lineRule="auto"/>
+              <w:rPr>
+                <w:rFonts w:ascii="Calibri" w:eastAsia="Times New Roman" w:hAnsi="Calibri" w:cs="Calibri"/>
+                <w:color w:val="000000"/>
+                <w:lang w:val="en-GB" w:eastAsia="ca-ES"/>
+              </w:rPr>
+            </w:pPr>
+            <w:r>
+              <w:rPr>
+                <w:rFonts w:ascii="Calibri" w:eastAsia="Times New Roman" w:hAnsi="Calibri" w:cs="Calibri"/>
+                <w:color w:val="000000"/>
+                <w:lang w:val="en-GB" w:eastAsia="ca-ES"/>
+              </w:rPr>
+              <w:t> </w:t>
+            </w:r>
+            <w:r>
+              <w:rPr>
+                <w:rFonts w:ascii="Calibri" w:eastAsia="Times New Roman" w:hAnsi="Calibri" w:cs="Calibri"/>
+                <w:color w:val="000000"/>
+                <w:lang w:val="en-GB" w:eastAsia="ca-ES"/>
+              </w:rPr>
+              <w:t>20</w:t>
+            </w:r>
+            <w:bookmarkStart w:id="2" w:name="_GoBack"/>
+            <w:bookmarkEnd w:id="2"/>
+          </w:p>
+        </w:tc>
+        <w:tc>
+          <w:tcPr>
+            <w:tcW w:w="1200" w:type="dxa"/>
+            <w:tcBorders>
+              <w:top w:val="single" w:sz="4" w:space="0" w:color="auto"/>
+              <w:left w:val="nil"/>
+              <w:bottom w:val="single" w:sz="4" w:space="0" w:color="auto"/>
+              <w:right w:val="single" w:sz="4" w:space="0" w:color="auto"/>
+            </w:tcBorders>
+            <w:shd w:val="clear" w:color="000000" w:fill="F2F2F2"/>
+            <w:noWrap/>
+            <w:vAlign w:val="bottom"/>
+            <w:hideMark/>
+          </w:tcPr>
+          <w:p>
+            <w:pPr>
+              <w:spacing w:after="0" w:line="240" w:lineRule="auto"/>
+              <w:rPr>
+                <w:rFonts w:ascii="Calibri" w:eastAsia="Times New Roman" w:hAnsi="Calibri" w:cs="Calibri"/>
+                <w:color w:val="000000"/>
+                <w:lang w:val="en-GB" w:eastAsia="ca-ES"/>
+              </w:rPr>
+            </w:pPr>
+            <w:r>
+              <w:rPr>
+                <w:rFonts w:ascii="Calibri" w:eastAsia="Times New Roman" w:hAnsi="Calibri" w:cs="Calibri"/>
+                <w:color w:val="000000"/>
+                <w:lang w:val="en-GB" w:eastAsia="ca-ES"/>
+              </w:rPr>
+              <w:t>Status</w:t>
+            </w:r>
+          </w:p>
+        </w:tc>
+        <w:tc>
+          <w:tcPr>
+            <w:tcW w:w="1200" w:type="dxa"/>
+            <w:tcBorders>
+              <w:top w:val="single" w:sz="4" w:space="0" w:color="auto"/>
+              <w:left w:val="nil"/>
+              <w:bottom w:val="single" w:sz="4" w:space="0" w:color="auto"/>
+              <w:right w:val="single" w:sz="4" w:space="0" w:color="auto"/>
+            </w:tcBorders>
+            <w:shd w:val="clear" w:color="auto" w:fill="auto"/>
+            <w:noWrap/>
+            <w:vAlign w:val="bottom"/>
+            <w:hideMark/>
+          </w:tcPr>
+          <w:p>
+            <w:pPr>
+              <w:spacing w:after="0" w:line="240" w:lineRule="auto"/>
+              <w:rPr>
+                <w:rFonts w:ascii="Calibri" w:eastAsia="Times New Roman" w:hAnsi="Calibri" w:cs="Calibri"/>
+                <w:color w:val="000000"/>
+                <w:lang w:val="en-GB" w:eastAsia="ca-ES"/>
+              </w:rPr>
+            </w:pPr>
+            <w:r>
+              <w:rPr>
+                <w:rFonts w:ascii="Calibri" w:eastAsia="Times New Roman" w:hAnsi="Calibri" w:cs="Calibri"/>
+                <w:color w:val="000000"/>
+                <w:lang w:val="en-GB" w:eastAsia="ca-ES"/>
+              </w:rPr>
+              <w:t> </w:t>
+            </w:r>
+            <w:r>
+              <w:rPr>
+                <w:rFonts w:ascii="Calibri" w:eastAsia="Times New Roman" w:hAnsi="Calibri" w:cs="Calibri"/>
+                <w:color w:val="000000"/>
+                <w:lang w:val="en-GB" w:eastAsia="ca-ES"/>
+              </w:rPr>
+              <w:t>Solved</w:t>
+            </w:r>
+          </w:p>
+        </w:tc>
+        <w:tc>
+          <w:tcPr>
+            <w:tcW w:w="1200" w:type="dxa"/>
+            <w:tcBorders>
+              <w:top w:val="single" w:sz="4" w:space="0" w:color="auto"/>
+              <w:left w:val="nil"/>
+              <w:bottom w:val="single" w:sz="4" w:space="0" w:color="auto"/>
+              <w:right w:val="single" w:sz="4" w:space="0" w:color="auto"/>
+            </w:tcBorders>
+            <w:shd w:val="clear" w:color="000000" w:fill="F2F2F2"/>
+            <w:noWrap/>
+            <w:vAlign w:val="bottom"/>
+            <w:hideMark/>
+          </w:tcPr>
+          <w:p>
+            <w:pPr>
+              <w:spacing w:after="0" w:line="240" w:lineRule="auto"/>
+              <w:rPr>
+                <w:rFonts w:ascii="Calibri" w:eastAsia="Times New Roman" w:hAnsi="Calibri" w:cs="Calibri"/>
+                <w:color w:val="000000"/>
+                <w:lang w:val="en-GB" w:eastAsia="ca-ES"/>
+              </w:rPr>
+            </w:pPr>
+            <w:r>
+              <w:rPr>
+                <w:rFonts w:ascii="Calibri" w:eastAsia="Times New Roman" w:hAnsi="Calibri" w:cs="Calibri"/>
+                <w:color w:val="000000"/>
+                <w:lang w:val="en-GB" w:eastAsia="ca-ES"/>
+              </w:rPr>
+              <w:t>Severity</w:t>
+            </w:r>
+          </w:p>
+        </w:tc>
+        <w:tc>
+          <w:tcPr>
+            <w:tcW w:w="2520" w:type="dxa"/>
+            <w:tcBorders>
+              <w:top w:val="single" w:sz="4" w:space="0" w:color="auto"/>
+              <w:left w:val="nil"/>
+              <w:bottom w:val="single" w:sz="4" w:space="0" w:color="auto"/>
+              <w:right w:val="single" w:sz="4" w:space="0" w:color="auto"/>
+            </w:tcBorders>
+            <w:shd w:val="clear" w:color="auto" w:fill="auto"/>
+            <w:noWrap/>
+            <w:vAlign w:val="bottom"/>
+            <w:hideMark/>
+          </w:tcPr>
+          <w:p>
+            <w:pPr>
+              <w:spacing w:after="0" w:line="240" w:lineRule="auto"/>
+              <w:rPr>
+                <w:rFonts w:ascii="Calibri" w:eastAsia="Times New Roman" w:hAnsi="Calibri" w:cs="Calibri"/>
+                <w:color w:val="000000"/>
+                <w:lang w:val="en-GB" w:eastAsia="ca-ES"/>
+              </w:rPr>
+            </w:pPr>
+            <w:r>
+              <w:rPr>
+                <w:rFonts w:ascii="Calibri" w:eastAsia="Times New Roman" w:hAnsi="Calibri" w:cs="Calibri"/>
+                <w:color w:val="000000"/>
+                <w:lang w:val="en-GB" w:eastAsia="ca-ES"/>
+              </w:rPr>
+              <w:t> </w:t>
+            </w:r>
+            <w:proofErr w:type="spellStart"/>
+            <w:r>
+              <w:rPr>
+                <w:rFonts w:ascii="Calibri" w:eastAsia="Times New Roman" w:hAnsi="Calibri" w:cs="Calibri"/>
+                <w:color w:val="000000"/>
+                <w:lang w:val="en-GB" w:eastAsia="ca-ES"/>
+              </w:rPr>
+              <w:t>Critica</w:t>
+            </w:r>
+            <w:proofErr w:type="spellEnd"/>
+          </w:p>
+        </w:tc>
+      </w:tr>
+      <w:tr>
+        <w:trPr>
+          <w:trHeight w:val="300"/>
+        </w:trPr>
+        <w:tc>
+          <w:tcPr>
+            <w:tcW w:w="1180" w:type="dxa"/>
+            <w:tcBorders>
+              <w:top w:val="nil"/>
+              <w:left w:val="single" w:sz="4" w:space="0" w:color="auto"/>
+              <w:bottom w:val="single" w:sz="4" w:space="0" w:color="auto"/>
+              <w:right w:val="single" w:sz="4" w:space="0" w:color="auto"/>
+            </w:tcBorders>
+            <w:shd w:val="clear" w:color="000000" w:fill="F2F2F2"/>
+            <w:vAlign w:val="bottom"/>
+            <w:hideMark/>
+          </w:tcPr>
+          <w:p>
+            <w:pPr>
+              <w:spacing w:after="0" w:line="240" w:lineRule="auto"/>
+              <w:rPr>
+                <w:rFonts w:ascii="Calibri" w:eastAsia="Times New Roman" w:hAnsi="Calibri" w:cs="Calibri"/>
+                <w:color w:val="000000"/>
+                <w:lang w:val="en-GB" w:eastAsia="ca-ES"/>
+              </w:rPr>
+            </w:pPr>
+            <w:r>
+              <w:rPr>
+                <w:rFonts w:ascii="Calibri" w:eastAsia="Times New Roman" w:hAnsi="Calibri" w:cs="Calibri"/>
+                <w:color w:val="000000"/>
+                <w:lang w:val="en-GB" w:eastAsia="ca-ES"/>
+              </w:rPr>
+              <w:t>Description</w:t>
+            </w:r>
+          </w:p>
+        </w:tc>
+        <w:tc>
+          <w:tcPr>
+            <w:tcW w:w="7320" w:type="dxa"/>
+            <w:gridSpan w:val="5"/>
+            <w:tcBorders>
+              <w:top w:val="single" w:sz="4" w:space="0" w:color="auto"/>
+              <w:left w:val="nil"/>
+              <w:bottom w:val="single" w:sz="4" w:space="0" w:color="auto"/>
+              <w:right w:val="single" w:sz="4" w:space="0" w:color="auto"/>
+            </w:tcBorders>
+            <w:shd w:val="clear" w:color="auto" w:fill="auto"/>
+            <w:noWrap/>
+            <w:vAlign w:val="bottom"/>
+            <w:hideMark/>
+          </w:tcPr>
+          <w:p>
+            <w:pPr>
+              <w:spacing w:after="0" w:line="240" w:lineRule="auto"/>
+              <w:rPr>
+                <w:rFonts w:ascii="Calibri" w:eastAsia="Times New Roman" w:hAnsi="Calibri" w:cs="Calibri"/>
+                <w:color w:val="000000"/>
+                <w:lang w:val="es-ES" w:eastAsia="ca-ES"/>
+              </w:rPr>
+            </w:pPr>
+            <w:r>
+              <w:rPr>
+                <w:rFonts w:ascii="Calibri" w:eastAsia="Times New Roman" w:hAnsi="Calibri" w:cs="Calibri"/>
+                <w:color w:val="000000"/>
+                <w:lang w:val="es-ES" w:eastAsia="ca-ES"/>
+              </w:rPr>
+              <w:t xml:space="preserve">El programa cargaba el </w:t>
+            </w:r>
+            <w:proofErr w:type="spellStart"/>
+            <w:r>
+              <w:rPr>
+                <w:rFonts w:ascii="Calibri" w:eastAsia="Times New Roman" w:hAnsi="Calibri" w:cs="Calibri"/>
+                <w:color w:val="000000"/>
+                <w:lang w:val="es-ES" w:eastAsia="ca-ES"/>
+              </w:rPr>
+              <w:t>directiorio</w:t>
+            </w:r>
+            <w:proofErr w:type="spellEnd"/>
+            <w:r>
+              <w:rPr>
+                <w:rFonts w:ascii="Calibri" w:eastAsia="Times New Roman" w:hAnsi="Calibri" w:cs="Calibri"/>
+                <w:color w:val="000000"/>
+                <w:lang w:val="es-ES" w:eastAsia="ca-ES"/>
+              </w:rPr>
+              <w:t xml:space="preserve"> con un </w:t>
+            </w:r>
+            <w:proofErr w:type="spellStart"/>
+            <w:r>
+              <w:rPr>
+                <w:rFonts w:ascii="Calibri" w:eastAsia="Times New Roman" w:hAnsi="Calibri" w:cs="Calibri"/>
+                <w:color w:val="000000"/>
+                <w:lang w:val="es-ES" w:eastAsia="ca-ES"/>
+              </w:rPr>
+              <w:t>fopen</w:t>
+            </w:r>
+            <w:proofErr w:type="spellEnd"/>
+            <w:r>
+              <w:rPr>
+                <w:rFonts w:ascii="Calibri" w:eastAsia="Times New Roman" w:hAnsi="Calibri" w:cs="Calibri"/>
+                <w:color w:val="000000"/>
+                <w:lang w:val="es-ES" w:eastAsia="ca-ES"/>
+              </w:rPr>
+              <w:t xml:space="preserve"> y al recorrerlo con la función </w:t>
+            </w:r>
+            <w:proofErr w:type="spellStart"/>
+            <w:r>
+              <w:rPr>
+                <w:rFonts w:ascii="Calibri" w:eastAsia="Times New Roman" w:hAnsi="Calibri" w:cs="Calibri"/>
+                <w:color w:val="000000"/>
+                <w:lang w:val="es-ES" w:eastAsia="ca-ES"/>
+              </w:rPr>
+              <w:t>readWhole</w:t>
+            </w:r>
+            <w:proofErr w:type="spellEnd"/>
+            <w:r>
+              <w:rPr>
+                <w:rFonts w:ascii="Calibri" w:eastAsia="Times New Roman" w:hAnsi="Calibri" w:cs="Calibri"/>
+                <w:color w:val="000000"/>
+                <w:lang w:val="es-ES" w:eastAsia="ca-ES"/>
+              </w:rPr>
+              <w:t xml:space="preserve"> file devolvía </w:t>
+            </w:r>
+            <w:proofErr w:type="spellStart"/>
+            <w:r>
+              <w:rPr>
+                <w:rFonts w:ascii="Calibri" w:eastAsia="Times New Roman" w:hAnsi="Calibri" w:cs="Calibri"/>
+                <w:color w:val="000000"/>
+                <w:lang w:val="es-ES" w:eastAsia="ca-ES"/>
+              </w:rPr>
+              <w:t>SegmentationFaultCoreDumped</w:t>
+            </w:r>
+            <w:proofErr w:type="spellEnd"/>
+            <w:r>
+              <w:rPr>
+                <w:rFonts w:ascii="Calibri" w:eastAsia="Times New Roman" w:hAnsi="Calibri" w:cs="Calibri"/>
+                <w:color w:val="000000"/>
+                <w:lang w:val="es-ES" w:eastAsia="ca-ES"/>
+              </w:rPr>
+              <w:t xml:space="preserve"> </w:t>
+            </w:r>
+          </w:p>
+        </w:tc>
+      </w:tr>
+      <w:tr>
+        <w:trPr>
+          <w:trHeight w:val="600"/>
+        </w:trPr>
+        <w:tc>
+          <w:tcPr>
+            <w:tcW w:w="1180" w:type="dxa"/>
+            <w:tcBorders>
+              <w:top w:val="nil"/>
+              <w:left w:val="single" w:sz="4" w:space="0" w:color="auto"/>
+              <w:bottom w:val="single" w:sz="4" w:space="0" w:color="auto"/>
+              <w:right w:val="single" w:sz="4" w:space="0" w:color="auto"/>
+            </w:tcBorders>
+            <w:shd w:val="clear" w:color="000000" w:fill="F2F2F2"/>
+            <w:vAlign w:val="bottom"/>
+            <w:hideMark/>
+          </w:tcPr>
+          <w:p>
+            <w:pPr>
+              <w:spacing w:after="0" w:line="240" w:lineRule="auto"/>
+              <w:rPr>
+                <w:rFonts w:ascii="Calibri" w:eastAsia="Times New Roman" w:hAnsi="Calibri" w:cs="Calibri"/>
+                <w:color w:val="000000"/>
+                <w:lang w:val="en-GB" w:eastAsia="ca-ES"/>
+              </w:rPr>
+            </w:pPr>
+            <w:r>
+              <w:rPr>
+                <w:rFonts w:ascii="Calibri" w:eastAsia="Times New Roman" w:hAnsi="Calibri" w:cs="Calibri"/>
+                <w:color w:val="000000"/>
+                <w:lang w:val="en-GB" w:eastAsia="ca-ES"/>
+              </w:rPr>
+              <w:t>Steps to reproduce</w:t>
+            </w:r>
+          </w:p>
+        </w:tc>
+        <w:tc>
+          <w:tcPr>
+            <w:tcW w:w="7320" w:type="dxa"/>
+            <w:gridSpan w:val="5"/>
+            <w:tcBorders>
+              <w:top w:val="single" w:sz="4" w:space="0" w:color="auto"/>
+              <w:left w:val="nil"/>
+              <w:bottom w:val="single" w:sz="4" w:space="0" w:color="auto"/>
+              <w:right w:val="single" w:sz="4" w:space="0" w:color="auto"/>
+            </w:tcBorders>
+            <w:shd w:val="clear" w:color="auto" w:fill="auto"/>
+            <w:noWrap/>
+            <w:vAlign w:val="bottom"/>
+            <w:hideMark/>
+          </w:tcPr>
+          <w:p>
+            <w:pPr>
+              <w:spacing w:after="0" w:line="240" w:lineRule="auto"/>
+              <w:rPr>
+                <w:rFonts w:ascii="Calibri" w:eastAsia="Times New Roman" w:hAnsi="Calibri" w:cs="Calibri"/>
+                <w:color w:val="000000"/>
+                <w:lang w:val="es-ES" w:eastAsia="ca-ES"/>
+              </w:rPr>
+            </w:pPr>
+            <w:r>
+              <w:rPr>
+                <w:rFonts w:ascii="Calibri" w:eastAsia="Times New Roman" w:hAnsi="Calibri" w:cs="Calibri"/>
+                <w:color w:val="000000"/>
+                <w:lang w:val="es-ES" w:eastAsia="ca-ES"/>
+              </w:rPr>
+              <w:t xml:space="preserve">Al llamar a la 3ª </w:t>
+            </w:r>
+            <w:proofErr w:type="spellStart"/>
+            <w:r>
+              <w:rPr>
+                <w:rFonts w:ascii="Calibri" w:eastAsia="Times New Roman" w:hAnsi="Calibri" w:cs="Calibri"/>
+                <w:color w:val="000000"/>
+                <w:lang w:val="es-ES" w:eastAsia="ca-ES"/>
+              </w:rPr>
+              <w:t>opcion</w:t>
+            </w:r>
+            <w:proofErr w:type="spellEnd"/>
+            <w:r>
+              <w:rPr>
+                <w:rFonts w:ascii="Calibri" w:eastAsia="Times New Roman" w:hAnsi="Calibri" w:cs="Calibri"/>
+                <w:color w:val="000000"/>
+                <w:lang w:val="es-ES" w:eastAsia="ca-ES"/>
+              </w:rPr>
+              <w:t xml:space="preserve"> del programa cuando se cambia la </w:t>
+            </w:r>
+            <w:proofErr w:type="spellStart"/>
+            <w:r>
+              <w:rPr>
+                <w:rFonts w:ascii="Calibri" w:eastAsia="Times New Roman" w:hAnsi="Calibri" w:cs="Calibri"/>
+                <w:color w:val="000000"/>
+                <w:lang w:val="es-ES" w:eastAsia="ca-ES"/>
+              </w:rPr>
+              <w:t>database</w:t>
+            </w:r>
+            <w:proofErr w:type="spellEnd"/>
+            <w:r>
+              <w:rPr>
+                <w:rFonts w:ascii="Calibri" w:eastAsia="Times New Roman" w:hAnsi="Calibri" w:cs="Calibri"/>
+                <w:color w:val="000000"/>
+                <w:lang w:val="es-ES" w:eastAsia="ca-ES"/>
+              </w:rPr>
+              <w:t xml:space="preserve"> </w:t>
+            </w:r>
+            <w:proofErr w:type="spellStart"/>
+            <w:r>
+              <w:rPr>
+                <w:rFonts w:ascii="Calibri" w:eastAsia="Times New Roman" w:hAnsi="Calibri" w:cs="Calibri"/>
+                <w:color w:val="000000"/>
+                <w:lang w:val="es-ES" w:eastAsia="ca-ES"/>
+              </w:rPr>
+              <w:t>y</w:t>
+            </w:r>
+            <w:proofErr w:type="spellEnd"/>
+            <w:r>
+              <w:rPr>
+                <w:rFonts w:ascii="Calibri" w:eastAsia="Times New Roman" w:hAnsi="Calibri" w:cs="Calibri"/>
+                <w:color w:val="000000"/>
+                <w:lang w:val="es-ES" w:eastAsia="ca-ES"/>
+              </w:rPr>
+              <w:t xml:space="preserve"> intenta leer el fichero.</w:t>
+            </w:r>
+          </w:p>
+        </w:tc>
+      </w:tr>
+      <w:tr>
+        <w:trPr>
+          <w:trHeight w:val="600"/>
+        </w:trPr>
+        <w:tc>
+          <w:tcPr>
+            <w:tcW w:w="1180" w:type="dxa"/>
+            <w:tcBorders>
+              <w:top w:val="nil"/>
+              <w:left w:val="single" w:sz="4" w:space="0" w:color="auto"/>
+              <w:bottom w:val="single" w:sz="4" w:space="0" w:color="auto"/>
+              <w:right w:val="single" w:sz="4" w:space="0" w:color="auto"/>
+            </w:tcBorders>
+            <w:shd w:val="clear" w:color="000000" w:fill="F2F2F2"/>
+            <w:vAlign w:val="bottom"/>
+            <w:hideMark/>
+          </w:tcPr>
+          <w:p>
+            <w:pPr>
+              <w:spacing w:after="0" w:line="240" w:lineRule="auto"/>
+              <w:rPr>
+                <w:rFonts w:ascii="Calibri" w:eastAsia="Times New Roman" w:hAnsi="Calibri" w:cs="Calibri"/>
+                <w:color w:val="000000"/>
+                <w:lang w:val="en-GB" w:eastAsia="ca-ES"/>
+              </w:rPr>
+            </w:pPr>
+            <w:r>
+              <w:rPr>
+                <w:rFonts w:ascii="Calibri" w:eastAsia="Times New Roman" w:hAnsi="Calibri" w:cs="Calibri"/>
+                <w:color w:val="000000"/>
+                <w:lang w:val="en-GB" w:eastAsia="ca-ES"/>
+              </w:rPr>
+              <w:t>Expected result</w:t>
+            </w:r>
+          </w:p>
+        </w:tc>
+        <w:tc>
+          <w:tcPr>
+            <w:tcW w:w="7320" w:type="dxa"/>
+            <w:gridSpan w:val="5"/>
+            <w:tcBorders>
+              <w:top w:val="single" w:sz="4" w:space="0" w:color="auto"/>
+              <w:left w:val="nil"/>
+              <w:bottom w:val="single" w:sz="4" w:space="0" w:color="auto"/>
+              <w:right w:val="single" w:sz="4" w:space="0" w:color="auto"/>
+            </w:tcBorders>
+            <w:shd w:val="clear" w:color="auto" w:fill="auto"/>
+            <w:noWrap/>
+            <w:vAlign w:val="bottom"/>
+            <w:hideMark/>
+          </w:tcPr>
+          <w:p>
+            <w:pPr>
+              <w:spacing w:after="0" w:line="240" w:lineRule="auto"/>
+            </w:pPr>
+            <w:r>
+              <w:t xml:space="preserve">No </w:t>
+            </w:r>
+            <w:proofErr w:type="spellStart"/>
+            <w:r>
+              <w:t>encuentra</w:t>
+            </w:r>
+            <w:proofErr w:type="spellEnd"/>
+            <w:r>
+              <w:t xml:space="preserve"> el </w:t>
+            </w:r>
+            <w:proofErr w:type="spellStart"/>
+            <w:r>
+              <w:t>fichero</w:t>
+            </w:r>
+            <w:proofErr w:type="spellEnd"/>
+            <w:r>
+              <w:t>.</w:t>
+            </w:r>
+          </w:p>
+        </w:tc>
+      </w:tr>
+      <w:tr>
+        <w:trPr>
+          <w:trHeight w:val="600"/>
+        </w:trPr>
+        <w:tc>
+          <w:tcPr>
+            <w:tcW w:w="1180" w:type="dxa"/>
+            <w:tcBorders>
+              <w:top w:val="nil"/>
+              <w:left w:val="single" w:sz="4" w:space="0" w:color="auto"/>
+              <w:bottom w:val="single" w:sz="4" w:space="0" w:color="auto"/>
+              <w:right w:val="single" w:sz="4" w:space="0" w:color="auto"/>
+            </w:tcBorders>
+            <w:shd w:val="clear" w:color="000000" w:fill="F2F2F2"/>
+            <w:vAlign w:val="bottom"/>
+            <w:hideMark/>
+          </w:tcPr>
+          <w:p>
+            <w:pPr>
+              <w:spacing w:after="0" w:line="240" w:lineRule="auto"/>
+              <w:rPr>
+                <w:rFonts w:ascii="Calibri" w:eastAsia="Times New Roman" w:hAnsi="Calibri" w:cs="Calibri"/>
+                <w:color w:val="000000"/>
+                <w:lang w:val="en-GB" w:eastAsia="ca-ES"/>
+              </w:rPr>
+            </w:pPr>
+            <w:r>
+              <w:rPr>
+                <w:rFonts w:ascii="Calibri" w:eastAsia="Times New Roman" w:hAnsi="Calibri" w:cs="Calibri"/>
+                <w:color w:val="000000"/>
+                <w:lang w:val="en-GB" w:eastAsia="ca-ES"/>
+              </w:rPr>
+              <w:t>Actual result</w:t>
+            </w:r>
+          </w:p>
+        </w:tc>
+        <w:tc>
+          <w:tcPr>
+            <w:tcW w:w="7320" w:type="dxa"/>
+            <w:gridSpan w:val="5"/>
+            <w:tcBorders>
+              <w:top w:val="single" w:sz="4" w:space="0" w:color="auto"/>
+              <w:left w:val="nil"/>
+              <w:bottom w:val="single" w:sz="4" w:space="0" w:color="auto"/>
+              <w:right w:val="single" w:sz="4" w:space="0" w:color="auto"/>
+            </w:tcBorders>
+            <w:shd w:val="clear" w:color="auto" w:fill="auto"/>
+            <w:noWrap/>
+            <w:vAlign w:val="bottom"/>
+            <w:hideMark/>
+          </w:tcPr>
+          <w:p>
+            <w:pPr>
+              <w:spacing w:after="0" w:line="240" w:lineRule="auto"/>
+              <w:rPr>
+                <w:rFonts w:ascii="Calibri" w:eastAsia="Times New Roman" w:hAnsi="Calibri" w:cs="Calibri"/>
+                <w:color w:val="000000"/>
+                <w:lang w:val="es-ES" w:eastAsia="ca-ES"/>
+              </w:rPr>
+            </w:pPr>
+            <w:proofErr w:type="spellStart"/>
+            <w:r>
+              <w:rPr>
+                <w:rFonts w:ascii="Calibri" w:eastAsia="Times New Roman" w:hAnsi="Calibri" w:cs="Calibri"/>
+                <w:color w:val="000000"/>
+                <w:lang w:val="es-ES" w:eastAsia="ca-ES"/>
+              </w:rPr>
+              <w:t>Segmentation</w:t>
+            </w:r>
+            <w:proofErr w:type="spellEnd"/>
+            <w:r>
+              <w:rPr>
+                <w:rFonts w:ascii="Calibri" w:eastAsia="Times New Roman" w:hAnsi="Calibri" w:cs="Calibri"/>
+                <w:color w:val="000000"/>
+                <w:lang w:val="es-ES" w:eastAsia="ca-ES"/>
+              </w:rPr>
+              <w:t xml:space="preserve"> </w:t>
+            </w:r>
+            <w:proofErr w:type="spellStart"/>
+            <w:r>
+              <w:rPr>
+                <w:rFonts w:ascii="Calibri" w:eastAsia="Times New Roman" w:hAnsi="Calibri" w:cs="Calibri"/>
+                <w:color w:val="000000"/>
+                <w:lang w:val="es-ES" w:eastAsia="ca-ES"/>
+              </w:rPr>
+              <w:t>Fault</w:t>
+            </w:r>
+            <w:proofErr w:type="spellEnd"/>
+            <w:r>
+              <w:rPr>
+                <w:rFonts w:ascii="Calibri" w:eastAsia="Times New Roman" w:hAnsi="Calibri" w:cs="Calibri"/>
+                <w:color w:val="000000"/>
+                <w:lang w:val="es-ES" w:eastAsia="ca-ES"/>
+              </w:rPr>
+              <w:t xml:space="preserve"> Core </w:t>
+            </w:r>
+            <w:proofErr w:type="spellStart"/>
+            <w:r>
+              <w:rPr>
+                <w:rFonts w:ascii="Calibri" w:eastAsia="Times New Roman" w:hAnsi="Calibri" w:cs="Calibri"/>
+                <w:color w:val="000000"/>
+                <w:lang w:val="es-ES" w:eastAsia="ca-ES"/>
+              </w:rPr>
+              <w:t>Dumped</w:t>
+            </w:r>
+            <w:proofErr w:type="spellEnd"/>
+          </w:p>
+        </w:tc>
+      </w:tr>
+      <w:tr>
+        <w:trPr>
+          <w:trHeight w:val="300"/>
+        </w:trPr>
+        <w:tc>
+          <w:tcPr>
+            <w:tcW w:w="1180" w:type="dxa"/>
+            <w:tcBorders>
+              <w:top w:val="nil"/>
+              <w:left w:val="single" w:sz="4" w:space="0" w:color="auto"/>
+              <w:bottom w:val="single" w:sz="4" w:space="0" w:color="auto"/>
+              <w:right w:val="single" w:sz="4" w:space="0" w:color="auto"/>
+            </w:tcBorders>
+            <w:shd w:val="clear" w:color="000000" w:fill="F2F2F2"/>
+            <w:vAlign w:val="bottom"/>
+            <w:hideMark/>
+          </w:tcPr>
+          <w:p>
+            <w:pPr>
+              <w:spacing w:after="0" w:line="240" w:lineRule="auto"/>
+              <w:rPr>
+                <w:rFonts w:ascii="Calibri" w:eastAsia="Times New Roman" w:hAnsi="Calibri" w:cs="Calibri"/>
+                <w:color w:val="000000"/>
+                <w:lang w:val="en-GB" w:eastAsia="ca-ES"/>
+              </w:rPr>
+            </w:pPr>
+            <w:r>
+              <w:rPr>
+                <w:rFonts w:ascii="Calibri" w:eastAsia="Times New Roman" w:hAnsi="Calibri" w:cs="Calibri"/>
+                <w:color w:val="000000"/>
+                <w:lang w:val="en-GB" w:eastAsia="ca-ES"/>
+              </w:rPr>
+              <w:t>Solution</w:t>
+            </w:r>
+          </w:p>
+        </w:tc>
+        <w:tc>
+          <w:tcPr>
+            <w:tcW w:w="7320" w:type="dxa"/>
+            <w:gridSpan w:val="5"/>
+            <w:tcBorders>
+              <w:top w:val="single" w:sz="4" w:space="0" w:color="auto"/>
+              <w:left w:val="nil"/>
+              <w:bottom w:val="single" w:sz="4" w:space="0" w:color="auto"/>
+              <w:right w:val="single" w:sz="4" w:space="0" w:color="auto"/>
+            </w:tcBorders>
+            <w:shd w:val="clear" w:color="auto" w:fill="auto"/>
+            <w:noWrap/>
+            <w:vAlign w:val="bottom"/>
+            <w:hideMark/>
+          </w:tcPr>
+          <w:p>
+            <w:pPr>
+              <w:spacing w:after="0" w:line="240" w:lineRule="auto"/>
+              <w:rPr>
+                <w:rFonts w:ascii="Calibri" w:eastAsia="Times New Roman" w:hAnsi="Calibri" w:cs="Calibri"/>
+                <w:color w:val="000000"/>
+                <w:u w:val="single"/>
+                <w:lang w:val="es-ES" w:eastAsia="ca-ES"/>
+              </w:rPr>
+            </w:pPr>
+            <w:r>
+              <w:rPr>
+                <w:rFonts w:ascii="Calibri" w:eastAsia="Times New Roman" w:hAnsi="Calibri" w:cs="Calibri"/>
+                <w:color w:val="000000"/>
+                <w:lang w:val="es-ES" w:eastAsia="ca-ES"/>
+              </w:rPr>
+              <w:t xml:space="preserve">Cambiar en el </w:t>
+            </w:r>
+            <w:proofErr w:type="spellStart"/>
+            <w:r>
+              <w:rPr>
+                <w:rFonts w:ascii="Calibri" w:eastAsia="Times New Roman" w:hAnsi="Calibri" w:cs="Calibri"/>
+                <w:color w:val="000000"/>
+                <w:lang w:val="es-ES" w:eastAsia="ca-ES"/>
+              </w:rPr>
+              <w:t>modulo</w:t>
+            </w:r>
+            <w:proofErr w:type="spellEnd"/>
+            <w:r>
+              <w:rPr>
+                <w:rFonts w:ascii="Calibri" w:eastAsia="Times New Roman" w:hAnsi="Calibri" w:cs="Calibri"/>
+                <w:color w:val="000000"/>
+                <w:lang w:val="es-ES" w:eastAsia="ca-ES"/>
+              </w:rPr>
+              <w:t xml:space="preserve"> </w:t>
+            </w:r>
+            <w:proofErr w:type="spellStart"/>
+            <w:r>
+              <w:rPr>
+                <w:rFonts w:ascii="Calibri" w:eastAsia="Times New Roman" w:hAnsi="Calibri" w:cs="Calibri"/>
+                <w:color w:val="000000"/>
+                <w:lang w:val="es-ES" w:eastAsia="ca-ES"/>
+              </w:rPr>
+              <w:t>functions.c</w:t>
+            </w:r>
+            <w:proofErr w:type="spellEnd"/>
+            <w:r>
+              <w:rPr>
+                <w:rFonts w:ascii="Calibri" w:eastAsia="Times New Roman" w:hAnsi="Calibri" w:cs="Calibri"/>
+                <w:color w:val="000000"/>
+                <w:lang w:val="es-ES" w:eastAsia="ca-ES"/>
+              </w:rPr>
+              <w:t xml:space="preserve"> la función </w:t>
+            </w:r>
+            <w:proofErr w:type="spellStart"/>
+            <w:r>
+              <w:rPr>
+                <w:rFonts w:ascii="Calibri" w:eastAsia="Times New Roman" w:hAnsi="Calibri" w:cs="Calibri"/>
+                <w:color w:val="000000"/>
+                <w:lang w:val="es-ES" w:eastAsia="ca-ES"/>
+              </w:rPr>
+              <w:t>readWholeFile</w:t>
+            </w:r>
+            <w:proofErr w:type="spellEnd"/>
+            <w:r>
+              <w:rPr>
+                <w:rFonts w:ascii="Calibri" w:eastAsia="Times New Roman" w:hAnsi="Calibri" w:cs="Calibri"/>
+                <w:color w:val="000000"/>
+                <w:lang w:val="es-ES" w:eastAsia="ca-ES"/>
+              </w:rPr>
+              <w:t xml:space="preserve"> el modo de apertura del </w:t>
+            </w:r>
+            <w:proofErr w:type="spellStart"/>
+            <w:r>
+              <w:rPr>
+                <w:rFonts w:ascii="Calibri" w:eastAsia="Times New Roman" w:hAnsi="Calibri" w:cs="Calibri"/>
+                <w:color w:val="000000"/>
+                <w:lang w:val="es-ES" w:eastAsia="ca-ES"/>
+              </w:rPr>
+              <w:t>fopen</w:t>
+            </w:r>
+            <w:proofErr w:type="spellEnd"/>
+            <w:r>
+              <w:rPr>
+                <w:rFonts w:ascii="Calibri" w:eastAsia="Times New Roman" w:hAnsi="Calibri" w:cs="Calibri"/>
+                <w:color w:val="000000"/>
+                <w:lang w:val="es-ES" w:eastAsia="ca-ES"/>
+              </w:rPr>
+              <w:t xml:space="preserve"> a r+ en la línea 98</w:t>
+            </w:r>
+          </w:p>
+        </w:tc>
+      </w:tr>
+    </w:tbl>
     <w:p>
       <w:pPr>
         <w:rPr>
@@ -16895,6 +18683,7 @@
                 <w:color w:val="000000"/>
                 <w:lang w:val="en-GB" w:eastAsia="ca-ES"/>
               </w:rPr>
+              <w:lastRenderedPageBreak/>
               <w:t>Solution</w:t>
             </w:r>
           </w:p>
@@ -17794,7 +19583,7 @@
           <w:rFonts w:eastAsiaTheme="minorHAnsi"/>
         </w:rPr>
       </w:pPr>
-      <w:bookmarkStart w:id="3" w:name="_Toc533326254"/>
+      <w:bookmarkStart w:id="3" w:name="_Toc533558412"/>
       <w:r>
         <w:t>Conclusions</w:t>
       </w:r>

</xml_diff>

<commit_message>
doc: anyadimos el report con el id #20 que hace referencia al modulo utils.c i al modulo menu.c
Habia una incidencia con las funciones resize y la funcion
readUserString que ya se han solventado
</commit_message>
<xml_diff>
--- a/memoria/Memoria.docx
+++ b/memoria/Memoria.docx
@@ -392,42 +392,13 @@
                                     <w:dataBinding w:prefixMappings="xmlns:ns0='http://purl.org/dc/elements/1.1/' xmlns:ns1='http://schemas.openxmlformats.org/package/2006/metadata/core-properties' " w:xpath="/ns1:coreProperties[1]/ns0:title[1]" w:storeItemID="{6C3C8BC8-F283-45AE-878A-BAB7291924A1}"/>
                                     <w:text w:multiLine="1"/>
                                   </w:sdtPr>
-                                  <w:sdtEndPr/>
                                   <w:sdtContent>
                                     <w:r>
                                       <w:rPr>
                                         <w:color w:val="4472C4" w:themeColor="accent1"/>
                                         <w:sz w:val="36"/>
                                       </w:rPr>
-                                      <w:t>Ex2</w:t>
-                                    </w:r>
-                                    <w:r>
-                                      <w:rPr>
-                                        <w:color w:val="4472C4" w:themeColor="accent1"/>
-                                        <w:sz w:val="36"/>
-                                      </w:rPr>
-                                      <w:t>:</w:t>
-                                    </w:r>
-                                    <w:r>
-                                      <w:rPr>
-                                        <w:color w:val="4472C4" w:themeColor="accent1"/>
-                                        <w:sz w:val="36"/>
-                                      </w:rPr>
-                                      <w:t xml:space="preserve"> </w:t>
-                                    </w:r>
-                                    <w:r>
-                                      <w:rPr>
-                                        <w:color w:val="4472C4" w:themeColor="accent1"/>
-                                        <w:sz w:val="36"/>
-                                      </w:rPr>
-                                      <w:t xml:space="preserve"> </w:t>
-                                    </w:r>
-                                    <w:r>
-                                      <w:rPr>
-                                        <w:color w:val="4472C4" w:themeColor="accent1"/>
-                                        <w:sz w:val="36"/>
-                                      </w:rPr>
-                                      <w:t>Debugging</w:t>
+                                      <w:t>Ex2:  Debugging</w:t>
                                     </w:r>
                                   </w:sdtContent>
                                 </w:sdt>
@@ -446,7 +417,6 @@
                                   <w:dataBinding w:prefixMappings="xmlns:ns0='http://purl.org/dc/elements/1.1/' xmlns:ns1='http://schemas.openxmlformats.org/package/2006/metadata/core-properties' " w:xpath="/ns1:coreProperties[1]/ns0:subject[1]" w:storeItemID="{6C3C8BC8-F283-45AE-878A-BAB7291924A1}"/>
                                   <w:text/>
                                 </w:sdtPr>
-                                <w:sdtEndPr/>
                                 <w:sdtContent>
                                   <w:p>
                                     <w:pPr>
@@ -520,42 +490,13 @@
                               <w:dataBinding w:prefixMappings="xmlns:ns0='http://purl.org/dc/elements/1.1/' xmlns:ns1='http://schemas.openxmlformats.org/package/2006/metadata/core-properties' " w:xpath="/ns1:coreProperties[1]/ns0:title[1]" w:storeItemID="{6C3C8BC8-F283-45AE-878A-BAB7291924A1}"/>
                               <w:text w:multiLine="1"/>
                             </w:sdtPr>
-                            <w:sdtEndPr/>
                             <w:sdtContent>
                               <w:r>
                                 <w:rPr>
                                   <w:color w:val="4472C4" w:themeColor="accent1"/>
                                   <w:sz w:val="36"/>
                                 </w:rPr>
-                                <w:t>Ex2</w:t>
-                              </w:r>
-                              <w:r>
-                                <w:rPr>
-                                  <w:color w:val="4472C4" w:themeColor="accent1"/>
-                                  <w:sz w:val="36"/>
-                                </w:rPr>
-                                <w:t>:</w:t>
-                              </w:r>
-                              <w:r>
-                                <w:rPr>
-                                  <w:color w:val="4472C4" w:themeColor="accent1"/>
-                                  <w:sz w:val="36"/>
-                                </w:rPr>
-                                <w:t xml:space="preserve"> </w:t>
-                              </w:r>
-                              <w:r>
-                                <w:rPr>
-                                  <w:color w:val="4472C4" w:themeColor="accent1"/>
-                                  <w:sz w:val="36"/>
-                                </w:rPr>
-                                <w:t xml:space="preserve"> </w:t>
-                              </w:r>
-                              <w:r>
-                                <w:rPr>
-                                  <w:color w:val="4472C4" w:themeColor="accent1"/>
-                                  <w:sz w:val="36"/>
-                                </w:rPr>
-                                <w:t>Debugging</w:t>
+                                <w:t>Ex2:  Debugging</w:t>
                               </w:r>
                             </w:sdtContent>
                           </w:sdt>
@@ -574,7 +515,6 @@
                             <w:dataBinding w:prefixMappings="xmlns:ns0='http://purl.org/dc/elements/1.1/' xmlns:ns1='http://schemas.openxmlformats.org/package/2006/metadata/core-properties' " w:xpath="/ns1:coreProperties[1]/ns0:subject[1]" w:storeItemID="{6C3C8BC8-F283-45AE-878A-BAB7291924A1}"/>
                             <w:text/>
                           </w:sdtPr>
-                          <w:sdtEndPr/>
                           <w:sdtContent>
                             <w:p>
                               <w:pPr>
@@ -708,14 +648,6 @@
                                     <w:szCs w:val="28"/>
                                   </w:rPr>
                                   <w:tab/>
-                                </w:r>
-                                <w:r>
-                                  <w:rPr>
-                                    <w:rFonts w:ascii="Century Gothic" w:hAnsi="Century Gothic"/>
-                                    <w:color w:val="595959" w:themeColor="text1" w:themeTint="A6"/>
-                                    <w:sz w:val="28"/>
-                                    <w:szCs w:val="28"/>
-                                  </w:rPr>
                                   <w:t xml:space="preserve">    </w:t>
                                 </w:r>
                               </w:p>
@@ -838,14 +770,6 @@
                               <w:szCs w:val="28"/>
                             </w:rPr>
                             <w:tab/>
-                          </w:r>
-                          <w:r>
-                            <w:rPr>
-                              <w:rFonts w:ascii="Century Gothic" w:hAnsi="Century Gothic"/>
-                              <w:color w:val="595959" w:themeColor="text1" w:themeTint="A6"/>
-                              <w:sz w:val="28"/>
-                              <w:szCs w:val="28"/>
-                            </w:rPr>
                             <w:t xml:space="preserve">    </w:t>
                           </w:r>
                         </w:p>
@@ -16274,14 +16198,7 @@
           <w:b/>
           <w:sz w:val="28"/>
         </w:rPr>
-        <w:t xml:space="preserve"> 1</w:t>
-      </w:r>
-      <w:r>
-        <w:rPr>
-          <w:b/>
-          <w:sz w:val="28"/>
-        </w:rPr>
-        <w:t>9</w:t>
+        <w:t xml:space="preserve"> 19</w:t>
       </w:r>
     </w:p>
     <w:tbl>
@@ -16374,15 +16291,7 @@
                 <w:color w:val="000000"/>
                 <w:lang w:val="en-GB" w:eastAsia="ca-ES"/>
               </w:rPr>
-              <w:t>1</w:t>
-            </w:r>
-            <w:r>
-              <w:rPr>
-                <w:rFonts w:ascii="Calibri" w:eastAsia="Times New Roman" w:hAnsi="Calibri" w:cs="Calibri"/>
-                <w:color w:val="000000"/>
-                <w:lang w:val="en-GB" w:eastAsia="ca-ES"/>
-              </w:rPr>
-              <w:t>9</w:t>
+              <w:t>19</w:t>
             </w:r>
           </w:p>
         </w:tc>
@@ -16603,15 +16512,7 @@
                 <w:color w:val="000000"/>
                 <w:lang w:val="es-ES" w:eastAsia="ca-ES"/>
               </w:rPr>
-              <w:t xml:space="preserve">El </w:t>
-            </w:r>
-            <w:r>
-              <w:rPr>
-                <w:rFonts w:ascii="Calibri" w:eastAsia="Times New Roman" w:hAnsi="Calibri" w:cs="Calibri"/>
-                <w:color w:val="000000"/>
-                <w:lang w:val="es-ES" w:eastAsia="ca-ES"/>
-              </w:rPr>
-              <w:t xml:space="preserve">programa cargaba el </w:t>
+              <w:t xml:space="preserve">El programa cargaba el </w:t>
             </w:r>
             <w:proofErr w:type="spellStart"/>
             <w:r>
@@ -16808,23 +16709,7 @@
                 <w:color w:val="000000"/>
                 <w:lang w:val="es-ES" w:eastAsia="ca-ES"/>
               </w:rPr>
-              <w:t xml:space="preserve"> </w:t>
-            </w:r>
-            <w:r>
-              <w:rPr>
-                <w:rFonts w:ascii="Calibri" w:eastAsia="Times New Roman" w:hAnsi="Calibri" w:cs="Calibri"/>
-                <w:color w:val="000000"/>
-                <w:lang w:val="es-ES" w:eastAsia="ca-ES"/>
-              </w:rPr>
-              <w:t>intenta leer el fichero</w:t>
-            </w:r>
-            <w:r>
-              <w:rPr>
-                <w:rFonts w:ascii="Calibri" w:eastAsia="Times New Roman" w:hAnsi="Calibri" w:cs="Calibri"/>
-                <w:color w:val="000000"/>
-                <w:lang w:val="es-ES" w:eastAsia="ca-ES"/>
-              </w:rPr>
-              <w:t>.</w:t>
+              <w:t xml:space="preserve"> intenta leer el fichero.</w:t>
             </w:r>
           </w:p>
         </w:tc>
@@ -17205,14 +17090,7 @@
           <w:b/>
           <w:sz w:val="28"/>
         </w:rPr>
-        <w:t xml:space="preserve"> </w:t>
-      </w:r>
-      <w:r>
-        <w:rPr>
-          <w:b/>
-          <w:sz w:val="28"/>
-        </w:rPr>
-        <w:t>20</w:t>
+        <w:t xml:space="preserve"> 20</w:t>
       </w:r>
     </w:p>
     <w:tbl>
@@ -17307,8 +17185,6 @@
               </w:rPr>
               <w:t>20</w:t>
             </w:r>
-            <w:bookmarkStart w:id="2" w:name="_GoBack"/>
-            <w:bookmarkEnd w:id="2"/>
           </w:p>
         </w:tc>
         <w:tc>
@@ -17528,7 +17404,7 @@
                 <w:color w:val="000000"/>
                 <w:lang w:val="es-ES" w:eastAsia="ca-ES"/>
               </w:rPr>
-              <w:t xml:space="preserve">El programa cargaba el </w:t>
+              <w:t xml:space="preserve">El programa </w:t>
             </w:r>
             <w:proofErr w:type="spellStart"/>
             <w:r>
@@ -17537,7 +17413,7 @@
                 <w:color w:val="000000"/>
                 <w:lang w:val="es-ES" w:eastAsia="ca-ES"/>
               </w:rPr>
-              <w:t>directiorio</w:t>
+              <w:t>anyade</w:t>
             </w:r>
             <w:proofErr w:type="spellEnd"/>
             <w:r>
@@ -17546,54 +17422,8 @@
                 <w:color w:val="000000"/>
                 <w:lang w:val="es-ES" w:eastAsia="ca-ES"/>
               </w:rPr>
-              <w:t xml:space="preserve"> con un </w:t>
-            </w:r>
-            <w:proofErr w:type="spellStart"/>
-            <w:r>
-              <w:rPr>
-                <w:rFonts w:ascii="Calibri" w:eastAsia="Times New Roman" w:hAnsi="Calibri" w:cs="Calibri"/>
-                <w:color w:val="000000"/>
-                <w:lang w:val="es-ES" w:eastAsia="ca-ES"/>
-              </w:rPr>
-              <w:t>fopen</w:t>
-            </w:r>
-            <w:proofErr w:type="spellEnd"/>
-            <w:r>
-              <w:rPr>
-                <w:rFonts w:ascii="Calibri" w:eastAsia="Times New Roman" w:hAnsi="Calibri" w:cs="Calibri"/>
-                <w:color w:val="000000"/>
-                <w:lang w:val="es-ES" w:eastAsia="ca-ES"/>
-              </w:rPr>
-              <w:t xml:space="preserve"> y al recorrerlo con la función </w:t>
-            </w:r>
-            <w:proofErr w:type="spellStart"/>
-            <w:r>
-              <w:rPr>
-                <w:rFonts w:ascii="Calibri" w:eastAsia="Times New Roman" w:hAnsi="Calibri" w:cs="Calibri"/>
-                <w:color w:val="000000"/>
-                <w:lang w:val="es-ES" w:eastAsia="ca-ES"/>
-              </w:rPr>
-              <w:t>readWhole</w:t>
-            </w:r>
-            <w:proofErr w:type="spellEnd"/>
-            <w:r>
-              <w:rPr>
-                <w:rFonts w:ascii="Calibri" w:eastAsia="Times New Roman" w:hAnsi="Calibri" w:cs="Calibri"/>
-                <w:color w:val="000000"/>
-                <w:lang w:val="es-ES" w:eastAsia="ca-ES"/>
-              </w:rPr>
-              <w:t xml:space="preserve"> file devolvía </w:t>
-            </w:r>
-            <w:proofErr w:type="spellStart"/>
-            <w:r>
-              <w:rPr>
-                <w:rFonts w:ascii="Calibri" w:eastAsia="Times New Roman" w:hAnsi="Calibri" w:cs="Calibri"/>
-                <w:color w:val="000000"/>
-                <w:lang w:val="es-ES" w:eastAsia="ca-ES"/>
-              </w:rPr>
-              <w:t>SegmentationFaultCoreDumped</w:t>
-            </w:r>
-            <w:proofErr w:type="spellEnd"/>
+              <w:t xml:space="preserve"> caracteres de mas por culpa del buffer.</w:t>
+            </w:r>
             <w:r>
               <w:rPr>
                 <w:rFonts w:ascii="Calibri" w:eastAsia="Times New Roman" w:hAnsi="Calibri" w:cs="Calibri"/>
@@ -17725,8 +17555,44 @@
                 <w:color w:val="000000"/>
                 <w:lang w:val="es-ES" w:eastAsia="ca-ES"/>
               </w:rPr>
-              <w:t xml:space="preserve"> intenta leer el fichero.</w:t>
-            </w:r>
+              <w:t xml:space="preserve"> intenta leer el ficher</w:t>
+            </w:r>
+            <w:r>
+              <w:rPr>
+                <w:rFonts w:ascii="Calibri" w:eastAsia="Times New Roman" w:hAnsi="Calibri" w:cs="Calibri"/>
+                <w:color w:val="000000"/>
+                <w:lang w:val="es-ES" w:eastAsia="ca-ES"/>
+              </w:rPr>
+              <w:t xml:space="preserve">o </w:t>
+            </w:r>
+            <w:proofErr w:type="spellStart"/>
+            <w:proofErr w:type="gramStart"/>
+            <w:r>
+              <w:rPr>
+                <w:rFonts w:ascii="Calibri" w:eastAsia="Times New Roman" w:hAnsi="Calibri" w:cs="Calibri"/>
+                <w:color w:val="000000"/>
+                <w:lang w:val="es-ES" w:eastAsia="ca-ES"/>
+              </w:rPr>
+              <w:t>secondDatabase.nymal</w:t>
+            </w:r>
+            <w:proofErr w:type="spellEnd"/>
+            <w:r>
+              <w:rPr>
+                <w:rFonts w:ascii="Calibri" w:eastAsia="Times New Roman" w:hAnsi="Calibri" w:cs="Calibri"/>
+                <w:color w:val="000000"/>
+                <w:lang w:val="es-ES" w:eastAsia="ca-ES"/>
+              </w:rPr>
+              <w:t xml:space="preserve"> </w:t>
+            </w:r>
+            <w:r>
+              <w:rPr>
+                <w:rFonts w:ascii="Calibri" w:eastAsia="Times New Roman" w:hAnsi="Calibri" w:cs="Calibri"/>
+                <w:color w:val="000000"/>
+                <w:lang w:val="es-ES" w:eastAsia="ca-ES"/>
+              </w:rPr>
+              <w:t>.</w:t>
+            </w:r>
+            <w:proofErr w:type="gramEnd"/>
           </w:p>
         </w:tc>
       </w:tr>
@@ -17785,12 +17651,9 @@
             <w:pPr>
               <w:spacing w:after="0" w:line="240" w:lineRule="auto"/>
             </w:pPr>
-            <w:r>
-              <w:t xml:space="preserve">No </w:t>
-            </w:r>
             <w:proofErr w:type="spellStart"/>
             <w:r>
-              <w:t>encuentra</w:t>
+              <w:t>Encuentra</w:t>
             </w:r>
             <w:proofErr w:type="spellEnd"/>
             <w:r>
@@ -17839,6 +17702,971 @@
                 <w:color w:val="000000"/>
                 <w:lang w:val="en-GB" w:eastAsia="ca-ES"/>
               </w:rPr>
+              <w:t>Actual result</w:t>
+            </w:r>
+          </w:p>
+        </w:tc>
+        <w:tc>
+          <w:tcPr>
+            <w:tcW w:w="7320" w:type="dxa"/>
+            <w:gridSpan w:val="5"/>
+            <w:tcBorders>
+              <w:top w:val="single" w:sz="4" w:space="0" w:color="auto"/>
+              <w:left w:val="nil"/>
+              <w:bottom w:val="single" w:sz="4" w:space="0" w:color="auto"/>
+              <w:right w:val="single" w:sz="4" w:space="0" w:color="auto"/>
+            </w:tcBorders>
+            <w:shd w:val="clear" w:color="auto" w:fill="auto"/>
+            <w:noWrap/>
+            <w:vAlign w:val="bottom"/>
+            <w:hideMark/>
+          </w:tcPr>
+          <w:p>
+            <w:pPr>
+              <w:spacing w:after="0" w:line="240" w:lineRule="auto"/>
+              <w:rPr>
+                <w:rFonts w:ascii="Calibri" w:eastAsia="Times New Roman" w:hAnsi="Calibri" w:cs="Calibri"/>
+                <w:color w:val="000000"/>
+                <w:lang w:val="es-ES" w:eastAsia="ca-ES"/>
+              </w:rPr>
+            </w:pPr>
+            <w:r>
+              <w:rPr>
+                <w:rFonts w:ascii="Calibri" w:eastAsia="Times New Roman" w:hAnsi="Calibri" w:cs="Calibri"/>
+                <w:color w:val="000000"/>
+                <w:lang w:val="es-ES" w:eastAsia="ca-ES"/>
+              </w:rPr>
+              <w:t xml:space="preserve">“Error </w:t>
+            </w:r>
+            <w:proofErr w:type="spellStart"/>
+            <w:r>
+              <w:rPr>
+                <w:rFonts w:ascii="Calibri" w:eastAsia="Times New Roman" w:hAnsi="Calibri" w:cs="Calibri"/>
+                <w:color w:val="000000"/>
+                <w:lang w:val="es-ES" w:eastAsia="ca-ES"/>
+              </w:rPr>
+              <w:t>couldn’t</w:t>
+            </w:r>
+            <w:proofErr w:type="spellEnd"/>
+            <w:r>
+              <w:rPr>
+                <w:rFonts w:ascii="Calibri" w:eastAsia="Times New Roman" w:hAnsi="Calibri" w:cs="Calibri"/>
+                <w:color w:val="000000"/>
+                <w:lang w:val="es-ES" w:eastAsia="ca-ES"/>
+              </w:rPr>
+              <w:t xml:space="preserve"> </w:t>
+            </w:r>
+            <w:proofErr w:type="gramStart"/>
+            <w:r>
+              <w:rPr>
+                <w:rFonts w:ascii="Calibri" w:eastAsia="Times New Roman" w:hAnsi="Calibri" w:cs="Calibri"/>
+                <w:color w:val="000000"/>
+                <w:lang w:val="es-ES" w:eastAsia="ca-ES"/>
+              </w:rPr>
+              <w:t>load”&lt;</w:t>
+            </w:r>
+            <w:proofErr w:type="spellStart"/>
+            <w:proofErr w:type="gramEnd"/>
+            <w:r>
+              <w:rPr>
+                <w:rFonts w:ascii="Calibri" w:eastAsia="Times New Roman" w:hAnsi="Calibri" w:cs="Calibri"/>
+                <w:color w:val="000000"/>
+                <w:lang w:val="es-ES" w:eastAsia="ca-ES"/>
+              </w:rPr>
+              <w:t>fileName</w:t>
+            </w:r>
+            <w:proofErr w:type="spellEnd"/>
+            <w:r>
+              <w:rPr>
+                <w:rFonts w:ascii="Calibri" w:eastAsia="Times New Roman" w:hAnsi="Calibri" w:cs="Calibri"/>
+                <w:color w:val="000000"/>
+                <w:lang w:val="es-ES" w:eastAsia="ca-ES"/>
+              </w:rPr>
+              <w:t>&gt;</w:t>
+            </w:r>
+          </w:p>
+        </w:tc>
+      </w:tr>
+      <w:tr>
+        <w:trPr>
+          <w:trHeight w:val="300"/>
+        </w:trPr>
+        <w:tc>
+          <w:tcPr>
+            <w:tcW w:w="1180" w:type="dxa"/>
+            <w:tcBorders>
+              <w:top w:val="nil"/>
+              <w:left w:val="single" w:sz="4" w:space="0" w:color="auto"/>
+              <w:bottom w:val="single" w:sz="4" w:space="0" w:color="auto"/>
+              <w:right w:val="single" w:sz="4" w:space="0" w:color="auto"/>
+            </w:tcBorders>
+            <w:shd w:val="clear" w:color="000000" w:fill="F2F2F2"/>
+            <w:vAlign w:val="bottom"/>
+            <w:hideMark/>
+          </w:tcPr>
+          <w:p>
+            <w:pPr>
+              <w:spacing w:after="0" w:line="240" w:lineRule="auto"/>
+              <w:rPr>
+                <w:rFonts w:ascii="Calibri" w:eastAsia="Times New Roman" w:hAnsi="Calibri" w:cs="Calibri"/>
+                <w:color w:val="000000"/>
+                <w:lang w:val="en-GB" w:eastAsia="ca-ES"/>
+              </w:rPr>
+            </w:pPr>
+            <w:r>
+              <w:rPr>
+                <w:rFonts w:ascii="Calibri" w:eastAsia="Times New Roman" w:hAnsi="Calibri" w:cs="Calibri"/>
+                <w:color w:val="000000"/>
+                <w:lang w:val="en-GB" w:eastAsia="ca-ES"/>
+              </w:rPr>
+              <w:t>Solution</w:t>
+            </w:r>
+          </w:p>
+        </w:tc>
+        <w:tc>
+          <w:tcPr>
+            <w:tcW w:w="7320" w:type="dxa"/>
+            <w:gridSpan w:val="5"/>
+            <w:tcBorders>
+              <w:top w:val="single" w:sz="4" w:space="0" w:color="auto"/>
+              <w:left w:val="nil"/>
+              <w:bottom w:val="single" w:sz="4" w:space="0" w:color="auto"/>
+              <w:right w:val="single" w:sz="4" w:space="0" w:color="auto"/>
+            </w:tcBorders>
+            <w:shd w:val="clear" w:color="auto" w:fill="auto"/>
+            <w:noWrap/>
+            <w:vAlign w:val="bottom"/>
+            <w:hideMark/>
+          </w:tcPr>
+          <w:p>
+            <w:pPr>
+              <w:spacing w:after="0" w:line="240" w:lineRule="auto"/>
+              <w:rPr>
+                <w:rFonts w:ascii="Calibri" w:eastAsia="Times New Roman" w:hAnsi="Calibri" w:cs="Calibri"/>
+                <w:color w:val="000000"/>
+                <w:u w:val="single"/>
+                <w:lang w:val="es-ES" w:eastAsia="ca-ES"/>
+              </w:rPr>
+            </w:pPr>
+            <w:r>
+              <w:rPr>
+                <w:rFonts w:ascii="Calibri" w:eastAsia="Times New Roman" w:hAnsi="Calibri" w:cs="Calibri"/>
+                <w:color w:val="000000"/>
+                <w:lang w:val="es-ES" w:eastAsia="ca-ES"/>
+              </w:rPr>
+              <w:t xml:space="preserve">Podemos decir que el problema se divide en 2 partes, primero de todo la función del modulo </w:t>
+            </w:r>
+            <w:proofErr w:type="spellStart"/>
+            <w:r>
+              <w:rPr>
+                <w:rFonts w:ascii="Calibri" w:eastAsia="Times New Roman" w:hAnsi="Calibri" w:cs="Calibri"/>
+                <w:color w:val="000000"/>
+                <w:lang w:val="es-ES" w:eastAsia="ca-ES"/>
+              </w:rPr>
+              <w:t>utils.c</w:t>
+            </w:r>
+            <w:proofErr w:type="spellEnd"/>
+            <w:r>
+              <w:rPr>
+                <w:rFonts w:ascii="Calibri" w:eastAsia="Times New Roman" w:hAnsi="Calibri" w:cs="Calibri"/>
+                <w:color w:val="000000"/>
+                <w:lang w:val="es-ES" w:eastAsia="ca-ES"/>
+              </w:rPr>
+              <w:t xml:space="preserve"> esta mal hecha, en ningún momento asignamos al pointer el nuevo puntero, por lo </w:t>
+            </w:r>
+            <w:proofErr w:type="gramStart"/>
+            <w:r>
+              <w:rPr>
+                <w:rFonts w:ascii="Calibri" w:eastAsia="Times New Roman" w:hAnsi="Calibri" w:cs="Calibri"/>
+                <w:color w:val="000000"/>
+                <w:lang w:val="es-ES" w:eastAsia="ca-ES"/>
+              </w:rPr>
+              <w:t>tanto</w:t>
+            </w:r>
+            <w:proofErr w:type="gramEnd"/>
+            <w:r>
+              <w:rPr>
+                <w:rFonts w:ascii="Calibri" w:eastAsia="Times New Roman" w:hAnsi="Calibri" w:cs="Calibri"/>
+                <w:color w:val="000000"/>
+                <w:lang w:val="es-ES" w:eastAsia="ca-ES"/>
+              </w:rPr>
+              <w:t xml:space="preserve"> se realiza una asignación línea 9 *pointer= </w:t>
+            </w:r>
+            <w:proofErr w:type="spellStart"/>
+            <w:r>
+              <w:rPr>
+                <w:rFonts w:ascii="Calibri" w:eastAsia="Times New Roman" w:hAnsi="Calibri" w:cs="Calibri"/>
+                <w:color w:val="000000"/>
+                <w:lang w:val="es-ES" w:eastAsia="ca-ES"/>
+              </w:rPr>
+              <w:t>var</w:t>
+            </w:r>
+            <w:proofErr w:type="spellEnd"/>
+            <w:r>
+              <w:rPr>
+                <w:rFonts w:ascii="Calibri" w:eastAsia="Times New Roman" w:hAnsi="Calibri" w:cs="Calibri"/>
+                <w:color w:val="000000"/>
+                <w:lang w:val="es-ES" w:eastAsia="ca-ES"/>
+              </w:rPr>
+              <w:t xml:space="preserve">, se ha cambiado también el nombre de la variable auxiliar new a </w:t>
+            </w:r>
+            <w:proofErr w:type="spellStart"/>
+            <w:r>
+              <w:rPr>
+                <w:rFonts w:ascii="Calibri" w:eastAsia="Times New Roman" w:hAnsi="Calibri" w:cs="Calibri"/>
+                <w:color w:val="000000"/>
+                <w:lang w:val="es-ES" w:eastAsia="ca-ES"/>
+              </w:rPr>
+              <w:t>var</w:t>
+            </w:r>
+            <w:proofErr w:type="spellEnd"/>
+            <w:r>
+              <w:rPr>
+                <w:rFonts w:ascii="Calibri" w:eastAsia="Times New Roman" w:hAnsi="Calibri" w:cs="Calibri"/>
+                <w:color w:val="000000"/>
+                <w:lang w:val="es-ES" w:eastAsia="ca-ES"/>
+              </w:rPr>
+              <w:t xml:space="preserve">. Por otro lado se ha modificado también el </w:t>
+            </w:r>
+            <w:proofErr w:type="spellStart"/>
+            <w:r>
+              <w:rPr>
+                <w:rFonts w:ascii="Calibri" w:eastAsia="Times New Roman" w:hAnsi="Calibri" w:cs="Calibri"/>
+                <w:color w:val="000000"/>
+                <w:lang w:val="es-ES" w:eastAsia="ca-ES"/>
+              </w:rPr>
+              <w:t>modulo</w:t>
+            </w:r>
+            <w:proofErr w:type="spellEnd"/>
+            <w:r>
+              <w:rPr>
+                <w:rFonts w:ascii="Calibri" w:eastAsia="Times New Roman" w:hAnsi="Calibri" w:cs="Calibri"/>
+                <w:color w:val="000000"/>
+                <w:lang w:val="es-ES" w:eastAsia="ca-ES"/>
+              </w:rPr>
+              <w:t xml:space="preserve"> </w:t>
+            </w:r>
+            <w:proofErr w:type="spellStart"/>
+            <w:r>
+              <w:rPr>
+                <w:rFonts w:ascii="Calibri" w:eastAsia="Times New Roman" w:hAnsi="Calibri" w:cs="Calibri"/>
+                <w:color w:val="000000"/>
+                <w:lang w:val="es-ES" w:eastAsia="ca-ES"/>
+              </w:rPr>
+              <w:t>menu.c</w:t>
+            </w:r>
+            <w:proofErr w:type="spellEnd"/>
+            <w:r>
+              <w:rPr>
+                <w:rFonts w:ascii="Calibri" w:eastAsia="Times New Roman" w:hAnsi="Calibri" w:cs="Calibri"/>
+                <w:color w:val="000000"/>
+                <w:lang w:val="es-ES" w:eastAsia="ca-ES"/>
+              </w:rPr>
+              <w:t xml:space="preserve"> ya que la función </w:t>
+            </w:r>
+            <w:proofErr w:type="spellStart"/>
+            <w:r>
+              <w:rPr>
+                <w:rFonts w:ascii="Calibri" w:eastAsia="Times New Roman" w:hAnsi="Calibri" w:cs="Calibri"/>
+                <w:color w:val="000000"/>
+                <w:lang w:val="es-ES" w:eastAsia="ca-ES"/>
+              </w:rPr>
+              <w:t>readUserString</w:t>
+            </w:r>
+            <w:proofErr w:type="spellEnd"/>
+            <w:r>
+              <w:rPr>
+                <w:rFonts w:ascii="Calibri" w:eastAsia="Times New Roman" w:hAnsi="Calibri" w:cs="Calibri"/>
+                <w:color w:val="000000"/>
+                <w:lang w:val="es-ES" w:eastAsia="ca-ES"/>
+              </w:rPr>
+              <w:t xml:space="preserve"> no asignaba un ‘\0’ y por lo tanto</w:t>
+            </w:r>
+            <w:r>
+              <w:rPr>
+                <w:rFonts w:ascii="Calibri" w:eastAsia="Times New Roman" w:hAnsi="Calibri" w:cs="Calibri"/>
+                <w:color w:val="000000"/>
+                <w:lang w:val="es-ES" w:eastAsia="ca-ES"/>
+              </w:rPr>
+              <w:t xml:space="preserve"> daba posibilidad a problema con los caracteres residuales en el buffer de input.</w:t>
+            </w:r>
+            <w:bookmarkStart w:id="2" w:name="_GoBack"/>
+            <w:bookmarkEnd w:id="2"/>
+          </w:p>
+        </w:tc>
+      </w:tr>
+    </w:tbl>
+    <w:p>
+      <w:pPr>
+        <w:rPr>
+          <w:b/>
+          <w:sz w:val="28"/>
+        </w:rPr>
+      </w:pPr>
+    </w:p>
+    <w:p>
+      <w:pPr>
+        <w:rPr>
+          <w:b/>
+          <w:sz w:val="28"/>
+        </w:rPr>
+      </w:pPr>
+      <w:proofErr w:type="spellStart"/>
+      <w:r>
+        <w:rPr>
+          <w:b/>
+          <w:sz w:val="28"/>
+        </w:rPr>
+        <w:t>Bug</w:t>
+      </w:r>
+      <w:proofErr w:type="spellEnd"/>
+      <w:r>
+        <w:rPr>
+          <w:b/>
+          <w:sz w:val="28"/>
+        </w:rPr>
+        <w:t xml:space="preserve"> report </w:t>
+      </w:r>
+      <w:proofErr w:type="spellStart"/>
+      <w:r>
+        <w:rPr>
+          <w:b/>
+          <w:sz w:val="28"/>
+        </w:rPr>
+        <w:t>template</w:t>
+      </w:r>
+      <w:proofErr w:type="spellEnd"/>
+      <w:r>
+        <w:rPr>
+          <w:b/>
+          <w:sz w:val="28"/>
+        </w:rPr>
+        <w:t xml:space="preserve"> 21</w:t>
+      </w:r>
+    </w:p>
+    <w:tbl>
+      <w:tblPr>
+        <w:tblW w:w="8500" w:type="dxa"/>
+        <w:tblCellMar>
+          <w:left w:w="70" w:type="dxa"/>
+          <w:right w:w="70" w:type="dxa"/>
+        </w:tblCellMar>
+        <w:tblLook w:val="04A0" w:firstRow="1" w:lastRow="0" w:firstColumn="1" w:lastColumn="0" w:noHBand="0" w:noVBand="1"/>
+      </w:tblPr>
+      <w:tblGrid>
+        <w:gridCol w:w="1180"/>
+        <w:gridCol w:w="1200"/>
+        <w:gridCol w:w="1200"/>
+        <w:gridCol w:w="1200"/>
+        <w:gridCol w:w="1200"/>
+        <w:gridCol w:w="2520"/>
+      </w:tblGrid>
+      <w:tr>
+        <w:trPr>
+          <w:trHeight w:val="300"/>
+        </w:trPr>
+        <w:tc>
+          <w:tcPr>
+            <w:tcW w:w="1180" w:type="dxa"/>
+            <w:tcBorders>
+              <w:top w:val="single" w:sz="4" w:space="0" w:color="auto"/>
+              <w:left w:val="single" w:sz="4" w:space="0" w:color="auto"/>
+              <w:bottom w:val="single" w:sz="4" w:space="0" w:color="auto"/>
+              <w:right w:val="single" w:sz="4" w:space="0" w:color="auto"/>
+            </w:tcBorders>
+            <w:shd w:val="clear" w:color="000000" w:fill="F2F2F2"/>
+            <w:vAlign w:val="bottom"/>
+            <w:hideMark/>
+          </w:tcPr>
+          <w:p>
+            <w:pPr>
+              <w:spacing w:after="0" w:line="240" w:lineRule="auto"/>
+              <w:rPr>
+                <w:rFonts w:ascii="Calibri" w:eastAsia="Times New Roman" w:hAnsi="Calibri" w:cs="Calibri"/>
+                <w:color w:val="000000"/>
+                <w:lang w:val="en-GB" w:eastAsia="ca-ES"/>
+              </w:rPr>
+            </w:pPr>
+            <w:r>
+              <w:rPr>
+                <w:rFonts w:ascii="Calibri" w:eastAsia="Times New Roman" w:hAnsi="Calibri" w:cs="Calibri"/>
+                <w:color w:val="000000"/>
+                <w:lang w:val="en-GB" w:eastAsia="ca-ES"/>
+              </w:rPr>
+              <w:t>ID</w:t>
+            </w:r>
+          </w:p>
+        </w:tc>
+        <w:tc>
+          <w:tcPr>
+            <w:tcW w:w="1200" w:type="dxa"/>
+            <w:tcBorders>
+              <w:top w:val="single" w:sz="4" w:space="0" w:color="auto"/>
+              <w:left w:val="nil"/>
+              <w:bottom w:val="single" w:sz="4" w:space="0" w:color="auto"/>
+              <w:right w:val="single" w:sz="4" w:space="0" w:color="auto"/>
+            </w:tcBorders>
+            <w:shd w:val="clear" w:color="auto" w:fill="auto"/>
+            <w:noWrap/>
+            <w:vAlign w:val="bottom"/>
+            <w:hideMark/>
+          </w:tcPr>
+          <w:p>
+            <w:pPr>
+              <w:spacing w:after="0" w:line="240" w:lineRule="auto"/>
+              <w:rPr>
+                <w:rFonts w:ascii="Calibri" w:eastAsia="Times New Roman" w:hAnsi="Calibri" w:cs="Calibri"/>
+                <w:color w:val="000000"/>
+                <w:lang w:val="en-GB" w:eastAsia="ca-ES"/>
+              </w:rPr>
+            </w:pPr>
+            <w:r>
+              <w:rPr>
+                <w:rFonts w:ascii="Calibri" w:eastAsia="Times New Roman" w:hAnsi="Calibri" w:cs="Calibri"/>
+                <w:color w:val="000000"/>
+                <w:lang w:val="en-GB" w:eastAsia="ca-ES"/>
+              </w:rPr>
+              <w:t> </w:t>
+            </w:r>
+            <w:r>
+              <w:rPr>
+                <w:rFonts w:ascii="Calibri" w:eastAsia="Times New Roman" w:hAnsi="Calibri" w:cs="Calibri"/>
+                <w:color w:val="000000"/>
+                <w:lang w:val="en-GB" w:eastAsia="ca-ES"/>
+              </w:rPr>
+              <w:t>20</w:t>
+            </w:r>
+          </w:p>
+        </w:tc>
+        <w:tc>
+          <w:tcPr>
+            <w:tcW w:w="1200" w:type="dxa"/>
+            <w:tcBorders>
+              <w:top w:val="single" w:sz="4" w:space="0" w:color="auto"/>
+              <w:left w:val="nil"/>
+              <w:bottom w:val="single" w:sz="4" w:space="0" w:color="auto"/>
+              <w:right w:val="single" w:sz="4" w:space="0" w:color="auto"/>
+            </w:tcBorders>
+            <w:shd w:val="clear" w:color="000000" w:fill="F2F2F2"/>
+            <w:noWrap/>
+            <w:vAlign w:val="bottom"/>
+            <w:hideMark/>
+          </w:tcPr>
+          <w:p>
+            <w:pPr>
+              <w:spacing w:after="0" w:line="240" w:lineRule="auto"/>
+              <w:rPr>
+                <w:rFonts w:ascii="Calibri" w:eastAsia="Times New Roman" w:hAnsi="Calibri" w:cs="Calibri"/>
+                <w:color w:val="000000"/>
+                <w:lang w:val="en-GB" w:eastAsia="ca-ES"/>
+              </w:rPr>
+            </w:pPr>
+            <w:r>
+              <w:rPr>
+                <w:rFonts w:ascii="Calibri" w:eastAsia="Times New Roman" w:hAnsi="Calibri" w:cs="Calibri"/>
+                <w:color w:val="000000"/>
+                <w:lang w:val="en-GB" w:eastAsia="ca-ES"/>
+              </w:rPr>
+              <w:t>Status</w:t>
+            </w:r>
+          </w:p>
+        </w:tc>
+        <w:tc>
+          <w:tcPr>
+            <w:tcW w:w="1200" w:type="dxa"/>
+            <w:tcBorders>
+              <w:top w:val="single" w:sz="4" w:space="0" w:color="auto"/>
+              <w:left w:val="nil"/>
+              <w:bottom w:val="single" w:sz="4" w:space="0" w:color="auto"/>
+              <w:right w:val="single" w:sz="4" w:space="0" w:color="auto"/>
+            </w:tcBorders>
+            <w:shd w:val="clear" w:color="auto" w:fill="auto"/>
+            <w:noWrap/>
+            <w:vAlign w:val="bottom"/>
+            <w:hideMark/>
+          </w:tcPr>
+          <w:p>
+            <w:pPr>
+              <w:spacing w:after="0" w:line="240" w:lineRule="auto"/>
+              <w:rPr>
+                <w:rFonts w:ascii="Calibri" w:eastAsia="Times New Roman" w:hAnsi="Calibri" w:cs="Calibri"/>
+                <w:color w:val="000000"/>
+                <w:lang w:val="en-GB" w:eastAsia="ca-ES"/>
+              </w:rPr>
+            </w:pPr>
+            <w:r>
+              <w:rPr>
+                <w:rFonts w:ascii="Calibri" w:eastAsia="Times New Roman" w:hAnsi="Calibri" w:cs="Calibri"/>
+                <w:color w:val="000000"/>
+                <w:lang w:val="en-GB" w:eastAsia="ca-ES"/>
+              </w:rPr>
+              <w:t> </w:t>
+            </w:r>
+            <w:r>
+              <w:rPr>
+                <w:rFonts w:ascii="Calibri" w:eastAsia="Times New Roman" w:hAnsi="Calibri" w:cs="Calibri"/>
+                <w:color w:val="000000"/>
+                <w:lang w:val="en-GB" w:eastAsia="ca-ES"/>
+              </w:rPr>
+              <w:t>Solved</w:t>
+            </w:r>
+          </w:p>
+        </w:tc>
+        <w:tc>
+          <w:tcPr>
+            <w:tcW w:w="1200" w:type="dxa"/>
+            <w:tcBorders>
+              <w:top w:val="single" w:sz="4" w:space="0" w:color="auto"/>
+              <w:left w:val="nil"/>
+              <w:bottom w:val="single" w:sz="4" w:space="0" w:color="auto"/>
+              <w:right w:val="single" w:sz="4" w:space="0" w:color="auto"/>
+            </w:tcBorders>
+            <w:shd w:val="clear" w:color="000000" w:fill="F2F2F2"/>
+            <w:noWrap/>
+            <w:vAlign w:val="bottom"/>
+            <w:hideMark/>
+          </w:tcPr>
+          <w:p>
+            <w:pPr>
+              <w:spacing w:after="0" w:line="240" w:lineRule="auto"/>
+              <w:rPr>
+                <w:rFonts w:ascii="Calibri" w:eastAsia="Times New Roman" w:hAnsi="Calibri" w:cs="Calibri"/>
+                <w:color w:val="000000"/>
+                <w:lang w:val="en-GB" w:eastAsia="ca-ES"/>
+              </w:rPr>
+            </w:pPr>
+            <w:r>
+              <w:rPr>
+                <w:rFonts w:ascii="Calibri" w:eastAsia="Times New Roman" w:hAnsi="Calibri" w:cs="Calibri"/>
+                <w:color w:val="000000"/>
+                <w:lang w:val="en-GB" w:eastAsia="ca-ES"/>
+              </w:rPr>
+              <w:t>Severity</w:t>
+            </w:r>
+          </w:p>
+        </w:tc>
+        <w:tc>
+          <w:tcPr>
+            <w:tcW w:w="2520" w:type="dxa"/>
+            <w:tcBorders>
+              <w:top w:val="single" w:sz="4" w:space="0" w:color="auto"/>
+              <w:left w:val="nil"/>
+              <w:bottom w:val="single" w:sz="4" w:space="0" w:color="auto"/>
+              <w:right w:val="single" w:sz="4" w:space="0" w:color="auto"/>
+            </w:tcBorders>
+            <w:shd w:val="clear" w:color="auto" w:fill="auto"/>
+            <w:noWrap/>
+            <w:vAlign w:val="bottom"/>
+            <w:hideMark/>
+          </w:tcPr>
+          <w:p>
+            <w:pPr>
+              <w:spacing w:after="0" w:line="240" w:lineRule="auto"/>
+              <w:rPr>
+                <w:rFonts w:ascii="Calibri" w:eastAsia="Times New Roman" w:hAnsi="Calibri" w:cs="Calibri"/>
+                <w:color w:val="000000"/>
+                <w:lang w:val="en-GB" w:eastAsia="ca-ES"/>
+              </w:rPr>
+            </w:pPr>
+            <w:r>
+              <w:rPr>
+                <w:rFonts w:ascii="Calibri" w:eastAsia="Times New Roman" w:hAnsi="Calibri" w:cs="Calibri"/>
+                <w:color w:val="000000"/>
+                <w:lang w:val="en-GB" w:eastAsia="ca-ES"/>
+              </w:rPr>
+              <w:t> </w:t>
+            </w:r>
+            <w:proofErr w:type="spellStart"/>
+            <w:r>
+              <w:rPr>
+                <w:rFonts w:ascii="Calibri" w:eastAsia="Times New Roman" w:hAnsi="Calibri" w:cs="Calibri"/>
+                <w:color w:val="000000"/>
+                <w:lang w:val="en-GB" w:eastAsia="ca-ES"/>
+              </w:rPr>
+              <w:t>Critica</w:t>
+            </w:r>
+            <w:proofErr w:type="spellEnd"/>
+          </w:p>
+        </w:tc>
+      </w:tr>
+      <w:tr>
+        <w:trPr>
+          <w:trHeight w:val="300"/>
+        </w:trPr>
+        <w:tc>
+          <w:tcPr>
+            <w:tcW w:w="1180" w:type="dxa"/>
+            <w:tcBorders>
+              <w:top w:val="nil"/>
+              <w:left w:val="single" w:sz="4" w:space="0" w:color="auto"/>
+              <w:bottom w:val="single" w:sz="4" w:space="0" w:color="auto"/>
+              <w:right w:val="single" w:sz="4" w:space="0" w:color="auto"/>
+            </w:tcBorders>
+            <w:shd w:val="clear" w:color="000000" w:fill="F2F2F2"/>
+            <w:vAlign w:val="bottom"/>
+            <w:hideMark/>
+          </w:tcPr>
+          <w:p>
+            <w:pPr>
+              <w:spacing w:after="0" w:line="240" w:lineRule="auto"/>
+              <w:rPr>
+                <w:rFonts w:ascii="Calibri" w:eastAsia="Times New Roman" w:hAnsi="Calibri" w:cs="Calibri"/>
+                <w:color w:val="000000"/>
+                <w:lang w:val="en-GB" w:eastAsia="ca-ES"/>
+              </w:rPr>
+            </w:pPr>
+            <w:r>
+              <w:rPr>
+                <w:rFonts w:ascii="Calibri" w:eastAsia="Times New Roman" w:hAnsi="Calibri" w:cs="Calibri"/>
+                <w:color w:val="000000"/>
+                <w:lang w:val="en-GB" w:eastAsia="ca-ES"/>
+              </w:rPr>
+              <w:t>Description</w:t>
+            </w:r>
+          </w:p>
+        </w:tc>
+        <w:tc>
+          <w:tcPr>
+            <w:tcW w:w="7320" w:type="dxa"/>
+            <w:gridSpan w:val="5"/>
+            <w:tcBorders>
+              <w:top w:val="single" w:sz="4" w:space="0" w:color="auto"/>
+              <w:left w:val="nil"/>
+              <w:bottom w:val="single" w:sz="4" w:space="0" w:color="auto"/>
+              <w:right w:val="single" w:sz="4" w:space="0" w:color="auto"/>
+            </w:tcBorders>
+            <w:shd w:val="clear" w:color="auto" w:fill="auto"/>
+            <w:noWrap/>
+            <w:vAlign w:val="bottom"/>
+            <w:hideMark/>
+          </w:tcPr>
+          <w:p>
+            <w:pPr>
+              <w:spacing w:after="0" w:line="240" w:lineRule="auto"/>
+              <w:rPr>
+                <w:rFonts w:ascii="Calibri" w:eastAsia="Times New Roman" w:hAnsi="Calibri" w:cs="Calibri"/>
+                <w:color w:val="000000"/>
+                <w:lang w:val="es-ES" w:eastAsia="ca-ES"/>
+              </w:rPr>
+            </w:pPr>
+            <w:r>
+              <w:rPr>
+                <w:rFonts w:ascii="Calibri" w:eastAsia="Times New Roman" w:hAnsi="Calibri" w:cs="Calibri"/>
+                <w:color w:val="000000"/>
+                <w:lang w:val="es-ES" w:eastAsia="ca-ES"/>
+              </w:rPr>
+              <w:t xml:space="preserve">El programa cargaba el </w:t>
+            </w:r>
+            <w:proofErr w:type="spellStart"/>
+            <w:r>
+              <w:rPr>
+                <w:rFonts w:ascii="Calibri" w:eastAsia="Times New Roman" w:hAnsi="Calibri" w:cs="Calibri"/>
+                <w:color w:val="000000"/>
+                <w:lang w:val="es-ES" w:eastAsia="ca-ES"/>
+              </w:rPr>
+              <w:t>directiorio</w:t>
+            </w:r>
+            <w:proofErr w:type="spellEnd"/>
+            <w:r>
+              <w:rPr>
+                <w:rFonts w:ascii="Calibri" w:eastAsia="Times New Roman" w:hAnsi="Calibri" w:cs="Calibri"/>
+                <w:color w:val="000000"/>
+                <w:lang w:val="es-ES" w:eastAsia="ca-ES"/>
+              </w:rPr>
+              <w:t xml:space="preserve"> con un </w:t>
+            </w:r>
+            <w:proofErr w:type="spellStart"/>
+            <w:r>
+              <w:rPr>
+                <w:rFonts w:ascii="Calibri" w:eastAsia="Times New Roman" w:hAnsi="Calibri" w:cs="Calibri"/>
+                <w:color w:val="000000"/>
+                <w:lang w:val="es-ES" w:eastAsia="ca-ES"/>
+              </w:rPr>
+              <w:t>fopen</w:t>
+            </w:r>
+            <w:proofErr w:type="spellEnd"/>
+            <w:r>
+              <w:rPr>
+                <w:rFonts w:ascii="Calibri" w:eastAsia="Times New Roman" w:hAnsi="Calibri" w:cs="Calibri"/>
+                <w:color w:val="000000"/>
+                <w:lang w:val="es-ES" w:eastAsia="ca-ES"/>
+              </w:rPr>
+              <w:t xml:space="preserve"> y al recorrerlo con la función </w:t>
+            </w:r>
+            <w:proofErr w:type="spellStart"/>
+            <w:r>
+              <w:rPr>
+                <w:rFonts w:ascii="Calibri" w:eastAsia="Times New Roman" w:hAnsi="Calibri" w:cs="Calibri"/>
+                <w:color w:val="000000"/>
+                <w:lang w:val="es-ES" w:eastAsia="ca-ES"/>
+              </w:rPr>
+              <w:t>readWhole</w:t>
+            </w:r>
+            <w:proofErr w:type="spellEnd"/>
+            <w:r>
+              <w:rPr>
+                <w:rFonts w:ascii="Calibri" w:eastAsia="Times New Roman" w:hAnsi="Calibri" w:cs="Calibri"/>
+                <w:color w:val="000000"/>
+                <w:lang w:val="es-ES" w:eastAsia="ca-ES"/>
+              </w:rPr>
+              <w:t xml:space="preserve"> file devolvía </w:t>
+            </w:r>
+            <w:proofErr w:type="spellStart"/>
+            <w:r>
+              <w:rPr>
+                <w:rFonts w:ascii="Calibri" w:eastAsia="Times New Roman" w:hAnsi="Calibri" w:cs="Calibri"/>
+                <w:color w:val="000000"/>
+                <w:lang w:val="es-ES" w:eastAsia="ca-ES"/>
+              </w:rPr>
+              <w:t>SegmentationFaultCoreDumped</w:t>
+            </w:r>
+            <w:proofErr w:type="spellEnd"/>
+            <w:r>
+              <w:rPr>
+                <w:rFonts w:ascii="Calibri" w:eastAsia="Times New Roman" w:hAnsi="Calibri" w:cs="Calibri"/>
+                <w:color w:val="000000"/>
+                <w:lang w:val="es-ES" w:eastAsia="ca-ES"/>
+              </w:rPr>
+              <w:t xml:space="preserve"> </w:t>
+            </w:r>
+          </w:p>
+        </w:tc>
+      </w:tr>
+      <w:tr>
+        <w:trPr>
+          <w:trHeight w:val="600"/>
+        </w:trPr>
+        <w:tc>
+          <w:tcPr>
+            <w:tcW w:w="1180" w:type="dxa"/>
+            <w:tcBorders>
+              <w:top w:val="nil"/>
+              <w:left w:val="single" w:sz="4" w:space="0" w:color="auto"/>
+              <w:bottom w:val="single" w:sz="4" w:space="0" w:color="auto"/>
+              <w:right w:val="single" w:sz="4" w:space="0" w:color="auto"/>
+            </w:tcBorders>
+            <w:shd w:val="clear" w:color="000000" w:fill="F2F2F2"/>
+            <w:vAlign w:val="bottom"/>
+            <w:hideMark/>
+          </w:tcPr>
+          <w:p>
+            <w:pPr>
+              <w:spacing w:after="0" w:line="240" w:lineRule="auto"/>
+              <w:rPr>
+                <w:rFonts w:ascii="Calibri" w:eastAsia="Times New Roman" w:hAnsi="Calibri" w:cs="Calibri"/>
+                <w:color w:val="000000"/>
+                <w:lang w:val="en-GB" w:eastAsia="ca-ES"/>
+              </w:rPr>
+            </w:pPr>
+            <w:r>
+              <w:rPr>
+                <w:rFonts w:ascii="Calibri" w:eastAsia="Times New Roman" w:hAnsi="Calibri" w:cs="Calibri"/>
+                <w:color w:val="000000"/>
+                <w:lang w:val="en-GB" w:eastAsia="ca-ES"/>
+              </w:rPr>
+              <w:t>Steps to reproduce</w:t>
+            </w:r>
+          </w:p>
+        </w:tc>
+        <w:tc>
+          <w:tcPr>
+            <w:tcW w:w="7320" w:type="dxa"/>
+            <w:gridSpan w:val="5"/>
+            <w:tcBorders>
+              <w:top w:val="single" w:sz="4" w:space="0" w:color="auto"/>
+              <w:left w:val="nil"/>
+              <w:bottom w:val="single" w:sz="4" w:space="0" w:color="auto"/>
+              <w:right w:val="single" w:sz="4" w:space="0" w:color="auto"/>
+            </w:tcBorders>
+            <w:shd w:val="clear" w:color="auto" w:fill="auto"/>
+            <w:noWrap/>
+            <w:vAlign w:val="bottom"/>
+            <w:hideMark/>
+          </w:tcPr>
+          <w:p>
+            <w:pPr>
+              <w:spacing w:after="0" w:line="240" w:lineRule="auto"/>
+              <w:rPr>
+                <w:rFonts w:ascii="Calibri" w:eastAsia="Times New Roman" w:hAnsi="Calibri" w:cs="Calibri"/>
+                <w:color w:val="000000"/>
+                <w:lang w:val="es-ES" w:eastAsia="ca-ES"/>
+              </w:rPr>
+            </w:pPr>
+            <w:r>
+              <w:rPr>
+                <w:rFonts w:ascii="Calibri" w:eastAsia="Times New Roman" w:hAnsi="Calibri" w:cs="Calibri"/>
+                <w:color w:val="000000"/>
+                <w:lang w:val="es-ES" w:eastAsia="ca-ES"/>
+              </w:rPr>
+              <w:t xml:space="preserve">Al llamar a la 3ª </w:t>
+            </w:r>
+            <w:proofErr w:type="spellStart"/>
+            <w:r>
+              <w:rPr>
+                <w:rFonts w:ascii="Calibri" w:eastAsia="Times New Roman" w:hAnsi="Calibri" w:cs="Calibri"/>
+                <w:color w:val="000000"/>
+                <w:lang w:val="es-ES" w:eastAsia="ca-ES"/>
+              </w:rPr>
+              <w:t>opcion</w:t>
+            </w:r>
+            <w:proofErr w:type="spellEnd"/>
+            <w:r>
+              <w:rPr>
+                <w:rFonts w:ascii="Calibri" w:eastAsia="Times New Roman" w:hAnsi="Calibri" w:cs="Calibri"/>
+                <w:color w:val="000000"/>
+                <w:lang w:val="es-ES" w:eastAsia="ca-ES"/>
+              </w:rPr>
+              <w:t xml:space="preserve"> del programa cuando se cambia la </w:t>
+            </w:r>
+            <w:proofErr w:type="spellStart"/>
+            <w:r>
+              <w:rPr>
+                <w:rFonts w:ascii="Calibri" w:eastAsia="Times New Roman" w:hAnsi="Calibri" w:cs="Calibri"/>
+                <w:color w:val="000000"/>
+                <w:lang w:val="es-ES" w:eastAsia="ca-ES"/>
+              </w:rPr>
+              <w:t>database</w:t>
+            </w:r>
+            <w:proofErr w:type="spellEnd"/>
+            <w:r>
+              <w:rPr>
+                <w:rFonts w:ascii="Calibri" w:eastAsia="Times New Roman" w:hAnsi="Calibri" w:cs="Calibri"/>
+                <w:color w:val="000000"/>
+                <w:lang w:val="es-ES" w:eastAsia="ca-ES"/>
+              </w:rPr>
+              <w:t xml:space="preserve"> </w:t>
+            </w:r>
+            <w:proofErr w:type="spellStart"/>
+            <w:r>
+              <w:rPr>
+                <w:rFonts w:ascii="Calibri" w:eastAsia="Times New Roman" w:hAnsi="Calibri" w:cs="Calibri"/>
+                <w:color w:val="000000"/>
+                <w:lang w:val="es-ES" w:eastAsia="ca-ES"/>
+              </w:rPr>
+              <w:t>y</w:t>
+            </w:r>
+            <w:proofErr w:type="spellEnd"/>
+            <w:r>
+              <w:rPr>
+                <w:rFonts w:ascii="Calibri" w:eastAsia="Times New Roman" w:hAnsi="Calibri" w:cs="Calibri"/>
+                <w:color w:val="000000"/>
+                <w:lang w:val="es-ES" w:eastAsia="ca-ES"/>
+              </w:rPr>
+              <w:t xml:space="preserve"> intenta leer el fichero.</w:t>
+            </w:r>
+          </w:p>
+        </w:tc>
+      </w:tr>
+      <w:tr>
+        <w:trPr>
+          <w:trHeight w:val="600"/>
+        </w:trPr>
+        <w:tc>
+          <w:tcPr>
+            <w:tcW w:w="1180" w:type="dxa"/>
+            <w:tcBorders>
+              <w:top w:val="nil"/>
+              <w:left w:val="single" w:sz="4" w:space="0" w:color="auto"/>
+              <w:bottom w:val="single" w:sz="4" w:space="0" w:color="auto"/>
+              <w:right w:val="single" w:sz="4" w:space="0" w:color="auto"/>
+            </w:tcBorders>
+            <w:shd w:val="clear" w:color="000000" w:fill="F2F2F2"/>
+            <w:vAlign w:val="bottom"/>
+            <w:hideMark/>
+          </w:tcPr>
+          <w:p>
+            <w:pPr>
+              <w:spacing w:after="0" w:line="240" w:lineRule="auto"/>
+              <w:rPr>
+                <w:rFonts w:ascii="Calibri" w:eastAsia="Times New Roman" w:hAnsi="Calibri" w:cs="Calibri"/>
+                <w:color w:val="000000"/>
+                <w:lang w:val="en-GB" w:eastAsia="ca-ES"/>
+              </w:rPr>
+            </w:pPr>
+            <w:r>
+              <w:rPr>
+                <w:rFonts w:ascii="Calibri" w:eastAsia="Times New Roman" w:hAnsi="Calibri" w:cs="Calibri"/>
+                <w:color w:val="000000"/>
+                <w:lang w:val="en-GB" w:eastAsia="ca-ES"/>
+              </w:rPr>
+              <w:t>Expected result</w:t>
+            </w:r>
+          </w:p>
+        </w:tc>
+        <w:tc>
+          <w:tcPr>
+            <w:tcW w:w="7320" w:type="dxa"/>
+            <w:gridSpan w:val="5"/>
+            <w:tcBorders>
+              <w:top w:val="single" w:sz="4" w:space="0" w:color="auto"/>
+              <w:left w:val="nil"/>
+              <w:bottom w:val="single" w:sz="4" w:space="0" w:color="auto"/>
+              <w:right w:val="single" w:sz="4" w:space="0" w:color="auto"/>
+            </w:tcBorders>
+            <w:shd w:val="clear" w:color="auto" w:fill="auto"/>
+            <w:noWrap/>
+            <w:vAlign w:val="bottom"/>
+            <w:hideMark/>
+          </w:tcPr>
+          <w:p>
+            <w:pPr>
+              <w:spacing w:after="0" w:line="240" w:lineRule="auto"/>
+            </w:pPr>
+            <w:r>
+              <w:t xml:space="preserve">No </w:t>
+            </w:r>
+            <w:proofErr w:type="spellStart"/>
+            <w:r>
+              <w:t>encuentra</w:t>
+            </w:r>
+            <w:proofErr w:type="spellEnd"/>
+            <w:r>
+              <w:t xml:space="preserve"> el </w:t>
+            </w:r>
+            <w:proofErr w:type="spellStart"/>
+            <w:r>
+              <w:t>fichero</w:t>
+            </w:r>
+            <w:proofErr w:type="spellEnd"/>
+            <w:r>
+              <w:t>.</w:t>
+            </w:r>
+          </w:p>
+        </w:tc>
+      </w:tr>
+      <w:tr>
+        <w:trPr>
+          <w:trHeight w:val="600"/>
+        </w:trPr>
+        <w:tc>
+          <w:tcPr>
+            <w:tcW w:w="1180" w:type="dxa"/>
+            <w:tcBorders>
+              <w:top w:val="nil"/>
+              <w:left w:val="single" w:sz="4" w:space="0" w:color="auto"/>
+              <w:bottom w:val="single" w:sz="4" w:space="0" w:color="auto"/>
+              <w:right w:val="single" w:sz="4" w:space="0" w:color="auto"/>
+            </w:tcBorders>
+            <w:shd w:val="clear" w:color="000000" w:fill="F2F2F2"/>
+            <w:vAlign w:val="bottom"/>
+            <w:hideMark/>
+          </w:tcPr>
+          <w:p>
+            <w:pPr>
+              <w:spacing w:after="0" w:line="240" w:lineRule="auto"/>
+              <w:rPr>
+                <w:rFonts w:ascii="Calibri" w:eastAsia="Times New Roman" w:hAnsi="Calibri" w:cs="Calibri"/>
+                <w:color w:val="000000"/>
+                <w:lang w:val="en-GB" w:eastAsia="ca-ES"/>
+              </w:rPr>
+            </w:pPr>
+            <w:r>
+              <w:rPr>
+                <w:rFonts w:ascii="Calibri" w:eastAsia="Times New Roman" w:hAnsi="Calibri" w:cs="Calibri"/>
+                <w:color w:val="000000"/>
+                <w:lang w:val="en-GB" w:eastAsia="ca-ES"/>
+              </w:rPr>
+              <w:lastRenderedPageBreak/>
               <w:t>Actual result</w:t>
             </w:r>
           </w:p>
@@ -18683,7 +19511,6 @@
                 <w:color w:val="000000"/>
                 <w:lang w:val="en-GB" w:eastAsia="ca-ES"/>
               </w:rPr>
-              <w:lastRenderedPageBreak/>
               <w:t>Solution</w:t>
             </w:r>
           </w:p>
@@ -19678,7 +20505,6 @@
         <w:docPartUnique/>
       </w:docPartObj>
     </w:sdtPr>
-    <w:sdtEndPr/>
     <w:sdtContent>
       <w:p>
         <w:pPr>

</xml_diff>

<commit_message>
doc: Se ha anyadido el report con el id #21
Se ha solucionado la incidencia dentro del modulo destination.c
de la funcion readString que daba problemas al coger los nombres
de los ficheros
</commit_message>
<xml_diff>
--- a/memoria/Memoria.docx
+++ b/memoria/Memoria.docx
@@ -392,6 +392,7 @@
                                     <w:dataBinding w:prefixMappings="xmlns:ns0='http://purl.org/dc/elements/1.1/' xmlns:ns1='http://schemas.openxmlformats.org/package/2006/metadata/core-properties' " w:xpath="/ns1:coreProperties[1]/ns0:title[1]" w:storeItemID="{6C3C8BC8-F283-45AE-878A-BAB7291924A1}"/>
                                     <w:text w:multiLine="1"/>
                                   </w:sdtPr>
+                                  <w:sdtEndPr/>
                                   <w:sdtContent>
                                     <w:r>
                                       <w:rPr>
@@ -417,6 +418,7 @@
                                   <w:dataBinding w:prefixMappings="xmlns:ns0='http://purl.org/dc/elements/1.1/' xmlns:ns1='http://schemas.openxmlformats.org/package/2006/metadata/core-properties' " w:xpath="/ns1:coreProperties[1]/ns0:subject[1]" w:storeItemID="{6C3C8BC8-F283-45AE-878A-BAB7291924A1}"/>
                                   <w:text/>
                                 </w:sdtPr>
+                                <w:sdtEndPr/>
                                 <w:sdtContent>
                                   <w:p>
                                     <w:pPr>
@@ -490,6 +492,7 @@
                               <w:dataBinding w:prefixMappings="xmlns:ns0='http://purl.org/dc/elements/1.1/' xmlns:ns1='http://schemas.openxmlformats.org/package/2006/metadata/core-properties' " w:xpath="/ns1:coreProperties[1]/ns0:title[1]" w:storeItemID="{6C3C8BC8-F283-45AE-878A-BAB7291924A1}"/>
                               <w:text w:multiLine="1"/>
                             </w:sdtPr>
+                            <w:sdtEndPr/>
                             <w:sdtContent>
                               <w:r>
                                 <w:rPr>
@@ -515,6 +518,7 @@
                             <w:dataBinding w:prefixMappings="xmlns:ns0='http://purl.org/dc/elements/1.1/' xmlns:ns1='http://schemas.openxmlformats.org/package/2006/metadata/core-properties' " w:xpath="/ns1:coreProperties[1]/ns0:subject[1]" w:storeItemID="{6C3C8BC8-F283-45AE-878A-BAB7291924A1}"/>
                             <w:text/>
                           </w:sdtPr>
+                          <w:sdtEndPr/>
                           <w:sdtContent>
                             <w:p>
                               <w:pPr>
@@ -17422,7 +17426,25 @@
                 <w:color w:val="000000"/>
                 <w:lang w:val="es-ES" w:eastAsia="ca-ES"/>
               </w:rPr>
-              <w:t xml:space="preserve"> caracteres de mas por culpa del buffer.</w:t>
+              <w:t xml:space="preserve"> caracteres de </w:t>
+            </w:r>
+            <w:proofErr w:type="spellStart"/>
+            <w:r>
+              <w:rPr>
+                <w:rFonts w:ascii="Calibri" w:eastAsia="Times New Roman" w:hAnsi="Calibri" w:cs="Calibri"/>
+                <w:color w:val="000000"/>
+                <w:lang w:val="es-ES" w:eastAsia="ca-ES"/>
+              </w:rPr>
+              <w:t>mas</w:t>
+            </w:r>
+            <w:proofErr w:type="spellEnd"/>
+            <w:r>
+              <w:rPr>
+                <w:rFonts w:ascii="Calibri" w:eastAsia="Times New Roman" w:hAnsi="Calibri" w:cs="Calibri"/>
+                <w:color w:val="000000"/>
+                <w:lang w:val="es-ES" w:eastAsia="ca-ES"/>
+              </w:rPr>
+              <w:t xml:space="preserve"> por culpa del buffer.</w:t>
             </w:r>
             <w:r>
               <w:rPr>
@@ -17854,7 +17876,7 @@
                 <w:color w:val="000000"/>
                 <w:lang w:val="es-ES" w:eastAsia="ca-ES"/>
               </w:rPr>
-              <w:t xml:space="preserve">Podemos decir que el problema se divide en 2 partes, primero de todo la función del modulo </w:t>
+              <w:t xml:space="preserve">Podemos decir que el problema se divide en 2 partes, primero de todo la función del </w:t>
             </w:r>
             <w:proofErr w:type="spellStart"/>
             <w:r>
@@ -17863,6 +17885,24 @@
                 <w:color w:val="000000"/>
                 <w:lang w:val="es-ES" w:eastAsia="ca-ES"/>
               </w:rPr>
+              <w:t>modulo</w:t>
+            </w:r>
+            <w:proofErr w:type="spellEnd"/>
+            <w:r>
+              <w:rPr>
+                <w:rFonts w:ascii="Calibri" w:eastAsia="Times New Roman" w:hAnsi="Calibri" w:cs="Calibri"/>
+                <w:color w:val="000000"/>
+                <w:lang w:val="es-ES" w:eastAsia="ca-ES"/>
+              </w:rPr>
+              <w:t xml:space="preserve"> </w:t>
+            </w:r>
+            <w:proofErr w:type="spellStart"/>
+            <w:r>
+              <w:rPr>
+                <w:rFonts w:ascii="Calibri" w:eastAsia="Times New Roman" w:hAnsi="Calibri" w:cs="Calibri"/>
+                <w:color w:val="000000"/>
+                <w:lang w:val="es-ES" w:eastAsia="ca-ES"/>
+              </w:rPr>
               <w:t>utils.c</w:t>
             </w:r>
             <w:proofErr w:type="spellEnd"/>
@@ -17872,7 +17912,25 @@
                 <w:color w:val="000000"/>
                 <w:lang w:val="es-ES" w:eastAsia="ca-ES"/>
               </w:rPr>
-              <w:t xml:space="preserve"> esta mal hecha, en ningún momento asignamos al pointer el nuevo puntero, por lo </w:t>
+              <w:t xml:space="preserve"> </w:t>
+            </w:r>
+            <w:proofErr w:type="spellStart"/>
+            <w:r>
+              <w:rPr>
+                <w:rFonts w:ascii="Calibri" w:eastAsia="Times New Roman" w:hAnsi="Calibri" w:cs="Calibri"/>
+                <w:color w:val="000000"/>
+                <w:lang w:val="es-ES" w:eastAsia="ca-ES"/>
+              </w:rPr>
+              <w:t>esta</w:t>
+            </w:r>
+            <w:proofErr w:type="spellEnd"/>
+            <w:r>
+              <w:rPr>
+                <w:rFonts w:ascii="Calibri" w:eastAsia="Times New Roman" w:hAnsi="Calibri" w:cs="Calibri"/>
+                <w:color w:val="000000"/>
+                <w:lang w:val="es-ES" w:eastAsia="ca-ES"/>
+              </w:rPr>
+              <w:t xml:space="preserve"> mal hecha, en ningún momento asignamos al pointer el nuevo puntero, por lo </w:t>
             </w:r>
             <w:proofErr w:type="gramStart"/>
             <w:r>
@@ -17990,8 +18048,6 @@
               </w:rPr>
               <w:t xml:space="preserve"> daba posibilidad a problema con los caracteres residuales en el buffer de input.</w:t>
             </w:r>
-            <w:bookmarkStart w:id="2" w:name="_GoBack"/>
-            <w:bookmarkEnd w:id="2"/>
           </w:p>
         </w:tc>
       </w:tr>
@@ -18041,7 +18097,14 @@
           <w:b/>
           <w:sz w:val="28"/>
         </w:rPr>
-        <w:t xml:space="preserve"> 21</w:t>
+        <w:t xml:space="preserve"> 2</w:t>
+      </w:r>
+      <w:r>
+        <w:rPr>
+          <w:b/>
+          <w:sz w:val="28"/>
+        </w:rPr>
+        <w:t>1</w:t>
       </w:r>
     </w:p>
     <w:tbl>
@@ -18134,7 +18197,15 @@
                 <w:color w:val="000000"/>
                 <w:lang w:val="en-GB" w:eastAsia="ca-ES"/>
               </w:rPr>
-              <w:t>20</w:t>
+              <w:t>2</w:t>
+            </w:r>
+            <w:r>
+              <w:rPr>
+                <w:rFonts w:ascii="Calibri" w:eastAsia="Times New Roman" w:hAnsi="Calibri" w:cs="Calibri"/>
+                <w:color w:val="000000"/>
+                <w:lang w:val="en-GB" w:eastAsia="ca-ES"/>
+              </w:rPr>
+              <w:t>1</w:t>
             </w:r>
           </w:p>
         </w:tc>
@@ -18276,16 +18347,14 @@
               </w:rPr>
               <w:t> </w:t>
             </w:r>
-            <w:proofErr w:type="spellStart"/>
-            <w:r>
-              <w:rPr>
-                <w:rFonts w:ascii="Calibri" w:eastAsia="Times New Roman" w:hAnsi="Calibri" w:cs="Calibri"/>
-                <w:color w:val="000000"/>
-                <w:lang w:val="en-GB" w:eastAsia="ca-ES"/>
-              </w:rPr>
-              <w:t>Critica</w:t>
-            </w:r>
-            <w:proofErr w:type="spellEnd"/>
+            <w:r>
+              <w:rPr>
+                <w:rFonts w:ascii="Calibri" w:eastAsia="Times New Roman" w:hAnsi="Calibri" w:cs="Calibri"/>
+                <w:color w:val="000000"/>
+                <w:lang w:val="en-GB" w:eastAsia="ca-ES"/>
+              </w:rPr>
+              <w:t>Alta</w:t>
+            </w:r>
           </w:p>
         </w:tc>
       </w:tr>
@@ -18355,7 +18424,7 @@
                 <w:color w:val="000000"/>
                 <w:lang w:val="es-ES" w:eastAsia="ca-ES"/>
               </w:rPr>
-              <w:t xml:space="preserve">El programa cargaba el </w:t>
+              <w:t xml:space="preserve">El programa </w:t>
             </w:r>
             <w:proofErr w:type="spellStart"/>
             <w:r>
@@ -18364,7 +18433,7 @@
                 <w:color w:val="000000"/>
                 <w:lang w:val="es-ES" w:eastAsia="ca-ES"/>
               </w:rPr>
-              <w:t>directiorio</w:t>
+              <w:t>anyade</w:t>
             </w:r>
             <w:proofErr w:type="spellEnd"/>
             <w:r>
@@ -18373,7 +18442,7 @@
                 <w:color w:val="000000"/>
                 <w:lang w:val="es-ES" w:eastAsia="ca-ES"/>
               </w:rPr>
-              <w:t xml:space="preserve"> con un </w:t>
+              <w:t xml:space="preserve"> caracteres de </w:t>
             </w:r>
             <w:proofErr w:type="spellStart"/>
             <w:r>
@@ -18382,7 +18451,7 @@
                 <w:color w:val="000000"/>
                 <w:lang w:val="es-ES" w:eastAsia="ca-ES"/>
               </w:rPr>
-              <w:t>fopen</w:t>
+              <w:t>mas</w:t>
             </w:r>
             <w:proofErr w:type="spellEnd"/>
             <w:r>
@@ -18391,7 +18460,15 @@
                 <w:color w:val="000000"/>
                 <w:lang w:val="es-ES" w:eastAsia="ca-ES"/>
               </w:rPr>
-              <w:t xml:space="preserve"> y al recorrerlo con la función </w:t>
+              <w:t xml:space="preserve"> por culpa del buffer</w:t>
+            </w:r>
+            <w:r>
+              <w:rPr>
+                <w:rFonts w:ascii="Calibri" w:eastAsia="Times New Roman" w:hAnsi="Calibri" w:cs="Calibri"/>
+                <w:color w:val="000000"/>
+                <w:lang w:val="es-ES" w:eastAsia="ca-ES"/>
+              </w:rPr>
+              <w:t xml:space="preserve"> en los nombres de las ciudades después de haber cambiado la </w:t>
             </w:r>
             <w:proofErr w:type="spellStart"/>
             <w:r>
@@ -18400,7 +18477,7 @@
                 <w:color w:val="000000"/>
                 <w:lang w:val="es-ES" w:eastAsia="ca-ES"/>
               </w:rPr>
-              <w:t>readWhole</w:t>
+              <w:t>database</w:t>
             </w:r>
             <w:proofErr w:type="spellEnd"/>
             <w:r>
@@ -18409,25 +18486,15 @@
                 <w:color w:val="000000"/>
                 <w:lang w:val="es-ES" w:eastAsia="ca-ES"/>
               </w:rPr>
-              <w:t xml:space="preserve"> file devolvía </w:t>
-            </w:r>
-            <w:proofErr w:type="spellStart"/>
-            <w:r>
-              <w:rPr>
-                <w:rFonts w:ascii="Calibri" w:eastAsia="Times New Roman" w:hAnsi="Calibri" w:cs="Calibri"/>
-                <w:color w:val="000000"/>
-                <w:lang w:val="es-ES" w:eastAsia="ca-ES"/>
-              </w:rPr>
-              <w:t>SegmentationFaultCoreDumped</w:t>
-            </w:r>
-            <w:proofErr w:type="spellEnd"/>
-            <w:r>
-              <w:rPr>
-                <w:rFonts w:ascii="Calibri" w:eastAsia="Times New Roman" w:hAnsi="Calibri" w:cs="Calibri"/>
-                <w:color w:val="000000"/>
-                <w:lang w:val="es-ES" w:eastAsia="ca-ES"/>
-              </w:rPr>
-              <w:t xml:space="preserve"> </w:t>
+              <w:t xml:space="preserve"> de la que se extrae la información</w:t>
+            </w:r>
+            <w:r>
+              <w:rPr>
+                <w:rFonts w:ascii="Calibri" w:eastAsia="Times New Roman" w:hAnsi="Calibri" w:cs="Calibri"/>
+                <w:color w:val="000000"/>
+                <w:lang w:val="es-ES" w:eastAsia="ca-ES"/>
+              </w:rPr>
+              <w:t xml:space="preserve">. </w:t>
             </w:r>
           </w:p>
         </w:tc>
@@ -18589,6 +18656,7 @@
                 <w:color w:val="000000"/>
                 <w:lang w:val="en-GB" w:eastAsia="ca-ES"/>
               </w:rPr>
+              <w:lastRenderedPageBreak/>
               <w:t>Expected result</w:t>
             </w:r>
           </w:p>
@@ -18612,24 +18680,29 @@
             <w:pPr>
               <w:spacing w:after="0" w:line="240" w:lineRule="auto"/>
             </w:pPr>
-            <w:r>
-              <w:t xml:space="preserve">No </w:t>
-            </w:r>
             <w:proofErr w:type="spellStart"/>
             <w:r>
-              <w:t>encuentra</w:t>
+              <w:t>Printa</w:t>
             </w:r>
             <w:proofErr w:type="spellEnd"/>
             <w:r>
-              <w:t xml:space="preserve"> el </w:t>
+              <w:t xml:space="preserve"> los </w:t>
             </w:r>
             <w:proofErr w:type="spellStart"/>
             <w:r>
-              <w:t>fichero</w:t>
+              <w:t>nobmbres</w:t>
             </w:r>
             <w:proofErr w:type="spellEnd"/>
             <w:r>
-              <w:t>.</w:t>
+              <w:t xml:space="preserve"> de las </w:t>
+            </w:r>
+            <w:proofErr w:type="spellStart"/>
+            <w:r>
+              <w:t>ciudades</w:t>
+            </w:r>
+            <w:proofErr w:type="spellEnd"/>
+            <w:r>
+              <w:t xml:space="preserve"> de manera correcta.</w:t>
             </w:r>
           </w:p>
         </w:tc>
@@ -18666,7 +18739,6 @@
                 <w:color w:val="000000"/>
                 <w:lang w:val="en-GB" w:eastAsia="ca-ES"/>
               </w:rPr>
-              <w:lastRenderedPageBreak/>
               <w:t>Actual result</w:t>
             </w:r>
           </w:p>
@@ -18695,52 +18767,14 @@
                 <w:lang w:val="es-ES" w:eastAsia="ca-ES"/>
               </w:rPr>
             </w:pPr>
-            <w:proofErr w:type="spellStart"/>
-            <w:r>
-              <w:rPr>
-                <w:rFonts w:ascii="Calibri" w:eastAsia="Times New Roman" w:hAnsi="Calibri" w:cs="Calibri"/>
-                <w:color w:val="000000"/>
-                <w:lang w:val="es-ES" w:eastAsia="ca-ES"/>
-              </w:rPr>
-              <w:t>Segmentation</w:t>
-            </w:r>
-            <w:proofErr w:type="spellEnd"/>
-            <w:r>
-              <w:rPr>
-                <w:rFonts w:ascii="Calibri" w:eastAsia="Times New Roman" w:hAnsi="Calibri" w:cs="Calibri"/>
-                <w:color w:val="000000"/>
-                <w:lang w:val="es-ES" w:eastAsia="ca-ES"/>
-              </w:rPr>
-              <w:t xml:space="preserve"> </w:t>
-            </w:r>
-            <w:proofErr w:type="spellStart"/>
-            <w:r>
-              <w:rPr>
-                <w:rFonts w:ascii="Calibri" w:eastAsia="Times New Roman" w:hAnsi="Calibri" w:cs="Calibri"/>
-                <w:color w:val="000000"/>
-                <w:lang w:val="es-ES" w:eastAsia="ca-ES"/>
-              </w:rPr>
-              <w:t>Fault</w:t>
-            </w:r>
-            <w:proofErr w:type="spellEnd"/>
-            <w:r>
-              <w:rPr>
-                <w:rFonts w:ascii="Calibri" w:eastAsia="Times New Roman" w:hAnsi="Calibri" w:cs="Calibri"/>
-                <w:color w:val="000000"/>
-                <w:lang w:val="es-ES" w:eastAsia="ca-ES"/>
-              </w:rPr>
-              <w:t xml:space="preserve"> Core </w:t>
-            </w:r>
-            <w:proofErr w:type="spellStart"/>
-            <w:r>
-              <w:rPr>
-                <w:rFonts w:ascii="Calibri" w:eastAsia="Times New Roman" w:hAnsi="Calibri" w:cs="Calibri"/>
-                <w:color w:val="000000"/>
-                <w:lang w:val="es-ES" w:eastAsia="ca-ES"/>
-              </w:rPr>
-              <w:t>Dumped</w:t>
-            </w:r>
-            <w:proofErr w:type="spellEnd"/>
+            <w:r>
+              <w:rPr>
+                <w:rFonts w:ascii="Calibri" w:eastAsia="Times New Roman" w:hAnsi="Calibri" w:cs="Calibri"/>
+                <w:color w:val="000000"/>
+                <w:lang w:val="es-ES" w:eastAsia="ca-ES"/>
+              </w:rPr>
+              <w:t>El nombre entremezclado con caracteres raros.</w:t>
+            </w:r>
           </w:p>
         </w:tc>
       </w:tr>
@@ -18797,94 +18831,116 @@
           </w:tcPr>
           <w:p>
             <w:pPr>
-              <w:spacing w:after="0" w:line="240" w:lineRule="auto"/>
-              <w:rPr>
-                <w:rFonts w:ascii="Calibri" w:eastAsia="Times New Roman" w:hAnsi="Calibri" w:cs="Calibri"/>
-                <w:color w:val="000000"/>
-                <w:u w:val="single"/>
-                <w:lang w:val="es-ES" w:eastAsia="ca-ES"/>
-              </w:rPr>
-            </w:pPr>
-            <w:r>
-              <w:rPr>
-                <w:rFonts w:ascii="Calibri" w:eastAsia="Times New Roman" w:hAnsi="Calibri" w:cs="Calibri"/>
-                <w:color w:val="000000"/>
-                <w:lang w:val="es-ES" w:eastAsia="ca-ES"/>
-              </w:rPr>
-              <w:t xml:space="preserve">Cambiar en el </w:t>
+              <w:rPr>
+                <w:color w:val="A9B7C6"/>
+              </w:rPr>
+            </w:pPr>
+            <w:r>
+              <w:rPr>
+                <w:lang w:eastAsia="ca-ES"/>
+              </w:rPr>
+              <w:t>A</w:t>
+            </w:r>
+            <w:r>
+              <w:rPr>
+                <w:lang w:eastAsia="ca-ES"/>
+              </w:rPr>
+              <w:t xml:space="preserve">ñadir en el modulo </w:t>
             </w:r>
             <w:proofErr w:type="spellStart"/>
             <w:r>
               <w:rPr>
-                <w:rFonts w:ascii="Calibri" w:eastAsia="Times New Roman" w:hAnsi="Calibri" w:cs="Calibri"/>
-                <w:color w:val="000000"/>
-                <w:lang w:val="es-ES" w:eastAsia="ca-ES"/>
-              </w:rPr>
-              <w:t>modulo</w:t>
+                <w:lang w:eastAsia="ca-ES"/>
+              </w:rPr>
+              <w:t>destination.c</w:t>
             </w:r>
             <w:proofErr w:type="spellEnd"/>
             <w:r>
               <w:rPr>
-                <w:rFonts w:ascii="Calibri" w:eastAsia="Times New Roman" w:hAnsi="Calibri" w:cs="Calibri"/>
-                <w:color w:val="000000"/>
-                <w:lang w:val="es-ES" w:eastAsia="ca-ES"/>
+                <w:lang w:eastAsia="ca-ES"/>
+              </w:rPr>
+              <w:t xml:space="preserve">  </w:t>
+            </w:r>
+            <w:proofErr w:type="spellStart"/>
+            <w:r>
+              <w:rPr>
+                <w:lang w:eastAsia="ca-ES"/>
+              </w:rPr>
+              <w:t>dentro</w:t>
+            </w:r>
+            <w:proofErr w:type="spellEnd"/>
+            <w:r>
+              <w:rPr>
+                <w:lang w:eastAsia="ca-ES"/>
+              </w:rPr>
+              <w:t xml:space="preserve"> de la </w:t>
+            </w:r>
+            <w:proofErr w:type="spellStart"/>
+            <w:r>
+              <w:rPr>
+                <w:lang w:eastAsia="ca-ES"/>
+              </w:rPr>
+              <w:t>funcion</w:t>
+            </w:r>
+            <w:proofErr w:type="spellEnd"/>
+            <w:r>
+              <w:rPr>
+                <w:lang w:eastAsia="ca-ES"/>
               </w:rPr>
               <w:t xml:space="preserve"> </w:t>
             </w:r>
             <w:proofErr w:type="spellStart"/>
             <w:r>
               <w:rPr>
-                <w:rFonts w:ascii="Calibri" w:eastAsia="Times New Roman" w:hAnsi="Calibri" w:cs="Calibri"/>
-                <w:color w:val="000000"/>
-                <w:lang w:val="es-ES" w:eastAsia="ca-ES"/>
-              </w:rPr>
-              <w:t>functions.c</w:t>
+                <w:lang w:eastAsia="ca-ES"/>
+              </w:rPr>
+              <w:t>readString</w:t>
             </w:r>
             <w:proofErr w:type="spellEnd"/>
             <w:r>
               <w:rPr>
-                <w:rFonts w:ascii="Calibri" w:eastAsia="Times New Roman" w:hAnsi="Calibri" w:cs="Calibri"/>
-                <w:color w:val="000000"/>
-                <w:lang w:val="es-ES" w:eastAsia="ca-ES"/>
-              </w:rPr>
-              <w:t xml:space="preserve"> la función </w:t>
+                <w:lang w:eastAsia="ca-ES"/>
+              </w:rPr>
+              <w:t xml:space="preserve"> </w:t>
+            </w:r>
+            <w:r>
+              <w:rPr>
+                <w:lang w:eastAsia="ca-ES"/>
+              </w:rPr>
+              <w:t xml:space="preserve">ret [i] =’\0’; en la </w:t>
             </w:r>
             <w:proofErr w:type="spellStart"/>
             <w:r>
               <w:rPr>
-                <w:rFonts w:ascii="Calibri" w:eastAsia="Times New Roman" w:hAnsi="Calibri" w:cs="Calibri"/>
-                <w:color w:val="000000"/>
-                <w:lang w:val="es-ES" w:eastAsia="ca-ES"/>
-              </w:rPr>
-              <w:t>readWholeFile</w:t>
+                <w:lang w:eastAsia="ca-ES"/>
+              </w:rPr>
+              <w:t>linea</w:t>
             </w:r>
             <w:proofErr w:type="spellEnd"/>
             <w:r>
               <w:rPr>
-                <w:rFonts w:ascii="Calibri" w:eastAsia="Times New Roman" w:hAnsi="Calibri" w:cs="Calibri"/>
-                <w:color w:val="000000"/>
-                <w:lang w:val="es-ES" w:eastAsia="ca-ES"/>
-              </w:rPr>
-              <w:t xml:space="preserve"> el modo de apertura del </w:t>
-            </w:r>
-            <w:proofErr w:type="spellStart"/>
-            <w:r>
-              <w:rPr>
-                <w:rFonts w:ascii="Calibri" w:eastAsia="Times New Roman" w:hAnsi="Calibri" w:cs="Calibri"/>
-                <w:color w:val="000000"/>
-                <w:lang w:val="es-ES" w:eastAsia="ca-ES"/>
-              </w:rPr>
-              <w:t>fopen</w:t>
-            </w:r>
-            <w:proofErr w:type="spellEnd"/>
-            <w:r>
-              <w:rPr>
-                <w:rFonts w:ascii="Calibri" w:eastAsia="Times New Roman" w:hAnsi="Calibri" w:cs="Calibri"/>
-                <w:color w:val="000000"/>
-                <w:lang w:val="es-ES" w:eastAsia="ca-ES"/>
-              </w:rPr>
-              <w:t xml:space="preserve"> a r+ en la línea 98</w:t>
-            </w:r>
+                <w:lang w:eastAsia="ca-ES"/>
+              </w:rPr>
+              <w:t xml:space="preserve">  186</w:t>
+            </w:r>
+            <w:bookmarkStart w:id="2" w:name="_GoBack"/>
+            <w:bookmarkEnd w:id="2"/>
+            <w:r>
+              <w:rPr>
+                <w:lang w:eastAsia="ca-ES"/>
+              </w:rPr>
+              <w:t>.</w:t>
+            </w:r>
+          </w:p>
+          <w:p>
+            <w:pPr>
+              <w:spacing w:after="0" w:line="240" w:lineRule="auto"/>
+              <w:rPr>
+                <w:rFonts w:ascii="Calibri" w:eastAsia="Times New Roman" w:hAnsi="Calibri" w:cs="Calibri"/>
+                <w:color w:val="000000"/>
+                <w:lang w:val="es-ES" w:eastAsia="ca-ES"/>
+              </w:rPr>
+            </w:pPr>
           </w:p>
         </w:tc>
       </w:tr>
@@ -20505,6 +20561,7 @@
         <w:docPartUnique/>
       </w:docPartObj>
     </w:sdtPr>
+    <w:sdtEndPr/>
     <w:sdtContent>
       <w:p>
         <w:pPr>

</xml_diff>

<commit_message>
doc: Se ha documentado el report con id #22 referente a la incidencia con el modulo destination.c
Introducia un salto de linea en el d.name como primer caracter
</commit_message>
<xml_diff>
--- a/memoria/Memoria.docx
+++ b/memoria/Memoria.docx
@@ -18460,15 +18460,7 @@
                 <w:color w:val="000000"/>
                 <w:lang w:val="es-ES" w:eastAsia="ca-ES"/>
               </w:rPr>
-              <w:t xml:space="preserve"> por culpa del buffer</w:t>
-            </w:r>
-            <w:r>
-              <w:rPr>
-                <w:rFonts w:ascii="Calibri" w:eastAsia="Times New Roman" w:hAnsi="Calibri" w:cs="Calibri"/>
-                <w:color w:val="000000"/>
-                <w:lang w:val="es-ES" w:eastAsia="ca-ES"/>
-              </w:rPr>
-              <w:t xml:space="preserve"> en los nombres de las ciudades después de haber cambiado la </w:t>
+              <w:t xml:space="preserve"> por culpa del buffer en los nombres de las ciudades después de haber cambiado la </w:t>
             </w:r>
             <w:proofErr w:type="spellStart"/>
             <w:r>
@@ -18486,15 +18478,7 @@
                 <w:color w:val="000000"/>
                 <w:lang w:val="es-ES" w:eastAsia="ca-ES"/>
               </w:rPr>
-              <w:t xml:space="preserve"> de la que se extrae la información</w:t>
-            </w:r>
-            <w:r>
-              <w:rPr>
-                <w:rFonts w:ascii="Calibri" w:eastAsia="Times New Roman" w:hAnsi="Calibri" w:cs="Calibri"/>
-                <w:color w:val="000000"/>
-                <w:lang w:val="es-ES" w:eastAsia="ca-ES"/>
-              </w:rPr>
-              <w:t xml:space="preserve">. </w:t>
+              <w:t xml:space="preserve"> de la que se extrae la información. </w:t>
             </w:r>
           </w:p>
         </w:tc>
@@ -18686,15 +18670,7 @@
             </w:r>
             <w:proofErr w:type="spellEnd"/>
             <w:r>
-              <w:t xml:space="preserve"> los </w:t>
-            </w:r>
-            <w:proofErr w:type="spellStart"/>
-            <w:r>
-              <w:t>nobmbres</w:t>
-            </w:r>
-            <w:proofErr w:type="spellEnd"/>
-            <w:r>
-              <w:t xml:space="preserve"> de las </w:t>
+              <w:t xml:space="preserve"> los nombres de las </w:t>
             </w:r>
             <w:proofErr w:type="spellStart"/>
             <w:r>
@@ -18901,30 +18877,810 @@
               <w:rPr>
                 <w:lang w:eastAsia="ca-ES"/>
               </w:rPr>
-              <w:t xml:space="preserve"> </w:t>
-            </w:r>
+              <w:t xml:space="preserve"> ret [i] =’\0’; en la </w:t>
+            </w:r>
+            <w:proofErr w:type="spellStart"/>
             <w:r>
               <w:rPr>
                 <w:lang w:eastAsia="ca-ES"/>
               </w:rPr>
-              <w:t xml:space="preserve">ret [i] =’\0’; en la </w:t>
-            </w:r>
-            <w:proofErr w:type="spellStart"/>
+              <w:t>linea</w:t>
+            </w:r>
+            <w:proofErr w:type="spellEnd"/>
             <w:r>
               <w:rPr>
                 <w:lang w:eastAsia="ca-ES"/>
               </w:rPr>
-              <w:t>linea</w:t>
-            </w:r>
-            <w:proofErr w:type="spellEnd"/>
-            <w:r>
-              <w:rPr>
-                <w:lang w:eastAsia="ca-ES"/>
-              </w:rPr>
-              <w:t xml:space="preserve">  186</w:t>
+              <w:t xml:space="preserve">  186.</w:t>
+            </w:r>
+          </w:p>
+          <w:p>
+            <w:pPr>
+              <w:spacing w:after="0" w:line="240" w:lineRule="auto"/>
+              <w:rPr>
+                <w:rFonts w:ascii="Calibri" w:eastAsia="Times New Roman" w:hAnsi="Calibri" w:cs="Calibri"/>
+                <w:color w:val="000000"/>
+                <w:lang w:val="es-ES" w:eastAsia="ca-ES"/>
+              </w:rPr>
+            </w:pPr>
+          </w:p>
+        </w:tc>
+      </w:tr>
+    </w:tbl>
+    <w:p>
+      <w:pPr>
+        <w:rPr>
+          <w:b/>
+          <w:sz w:val="28"/>
+        </w:rPr>
+      </w:pPr>
+    </w:p>
+    <w:p>
+      <w:pPr>
+        <w:rPr>
+          <w:b/>
+          <w:sz w:val="28"/>
+        </w:rPr>
+      </w:pPr>
+      <w:proofErr w:type="spellStart"/>
+      <w:r>
+        <w:rPr>
+          <w:b/>
+          <w:sz w:val="28"/>
+        </w:rPr>
+        <w:t>Bug</w:t>
+      </w:r>
+      <w:proofErr w:type="spellEnd"/>
+      <w:r>
+        <w:rPr>
+          <w:b/>
+          <w:sz w:val="28"/>
+        </w:rPr>
+        <w:t xml:space="preserve"> report </w:t>
+      </w:r>
+      <w:proofErr w:type="spellStart"/>
+      <w:r>
+        <w:rPr>
+          <w:b/>
+          <w:sz w:val="28"/>
+        </w:rPr>
+        <w:t>template</w:t>
+      </w:r>
+      <w:proofErr w:type="spellEnd"/>
+      <w:r>
+        <w:rPr>
+          <w:b/>
+          <w:sz w:val="28"/>
+        </w:rPr>
+        <w:t xml:space="preserve"> 2</w:t>
+      </w:r>
+      <w:r>
+        <w:rPr>
+          <w:b/>
+          <w:sz w:val="28"/>
+        </w:rPr>
+        <w:t>2</w:t>
+      </w:r>
+    </w:p>
+    <w:tbl>
+      <w:tblPr>
+        <w:tblW w:w="8500" w:type="dxa"/>
+        <w:tblCellMar>
+          <w:left w:w="70" w:type="dxa"/>
+          <w:right w:w="70" w:type="dxa"/>
+        </w:tblCellMar>
+        <w:tblLook w:val="04A0" w:firstRow="1" w:lastRow="0" w:firstColumn="1" w:lastColumn="0" w:noHBand="0" w:noVBand="1"/>
+      </w:tblPr>
+      <w:tblGrid>
+        <w:gridCol w:w="1180"/>
+        <w:gridCol w:w="1200"/>
+        <w:gridCol w:w="1200"/>
+        <w:gridCol w:w="1200"/>
+        <w:gridCol w:w="1200"/>
+        <w:gridCol w:w="2520"/>
+      </w:tblGrid>
+      <w:tr>
+        <w:trPr>
+          <w:trHeight w:val="300"/>
+        </w:trPr>
+        <w:tc>
+          <w:tcPr>
+            <w:tcW w:w="1180" w:type="dxa"/>
+            <w:tcBorders>
+              <w:top w:val="single" w:sz="4" w:space="0" w:color="auto"/>
+              <w:left w:val="single" w:sz="4" w:space="0" w:color="auto"/>
+              <w:bottom w:val="single" w:sz="4" w:space="0" w:color="auto"/>
+              <w:right w:val="single" w:sz="4" w:space="0" w:color="auto"/>
+            </w:tcBorders>
+            <w:shd w:val="clear" w:color="000000" w:fill="F2F2F2"/>
+            <w:vAlign w:val="bottom"/>
+            <w:hideMark/>
+          </w:tcPr>
+          <w:p>
+            <w:pPr>
+              <w:spacing w:after="0" w:line="240" w:lineRule="auto"/>
+              <w:rPr>
+                <w:rFonts w:ascii="Calibri" w:eastAsia="Times New Roman" w:hAnsi="Calibri" w:cs="Calibri"/>
+                <w:color w:val="000000"/>
+                <w:lang w:val="en-GB" w:eastAsia="ca-ES"/>
+              </w:rPr>
+            </w:pPr>
+            <w:r>
+              <w:rPr>
+                <w:rFonts w:ascii="Calibri" w:eastAsia="Times New Roman" w:hAnsi="Calibri" w:cs="Calibri"/>
+                <w:color w:val="000000"/>
+                <w:lang w:val="en-GB" w:eastAsia="ca-ES"/>
+              </w:rPr>
+              <w:t>ID</w:t>
+            </w:r>
+          </w:p>
+        </w:tc>
+        <w:tc>
+          <w:tcPr>
+            <w:tcW w:w="1200" w:type="dxa"/>
+            <w:tcBorders>
+              <w:top w:val="single" w:sz="4" w:space="0" w:color="auto"/>
+              <w:left w:val="nil"/>
+              <w:bottom w:val="single" w:sz="4" w:space="0" w:color="auto"/>
+              <w:right w:val="single" w:sz="4" w:space="0" w:color="auto"/>
+            </w:tcBorders>
+            <w:shd w:val="clear" w:color="auto" w:fill="auto"/>
+            <w:noWrap/>
+            <w:vAlign w:val="bottom"/>
+            <w:hideMark/>
+          </w:tcPr>
+          <w:p>
+            <w:pPr>
+              <w:spacing w:after="0" w:line="240" w:lineRule="auto"/>
+              <w:rPr>
+                <w:rFonts w:ascii="Calibri" w:eastAsia="Times New Roman" w:hAnsi="Calibri" w:cs="Calibri"/>
+                <w:color w:val="000000"/>
+                <w:lang w:val="en-GB" w:eastAsia="ca-ES"/>
+              </w:rPr>
+            </w:pPr>
+            <w:r>
+              <w:rPr>
+                <w:rFonts w:ascii="Calibri" w:eastAsia="Times New Roman" w:hAnsi="Calibri" w:cs="Calibri"/>
+                <w:color w:val="000000"/>
+                <w:lang w:val="en-GB" w:eastAsia="ca-ES"/>
+              </w:rPr>
+              <w:t> </w:t>
+            </w:r>
+            <w:r>
+              <w:rPr>
+                <w:rFonts w:ascii="Calibri" w:eastAsia="Times New Roman" w:hAnsi="Calibri" w:cs="Calibri"/>
+                <w:color w:val="000000"/>
+                <w:lang w:val="en-GB" w:eastAsia="ca-ES"/>
+              </w:rPr>
+              <w:t>2</w:t>
+            </w:r>
+            <w:r>
+              <w:rPr>
+                <w:rFonts w:ascii="Calibri" w:eastAsia="Times New Roman" w:hAnsi="Calibri" w:cs="Calibri"/>
+                <w:color w:val="000000"/>
+                <w:lang w:val="en-GB" w:eastAsia="ca-ES"/>
+              </w:rPr>
+              <w:t>2</w:t>
             </w:r>
             <w:bookmarkStart w:id="2" w:name="_GoBack"/>
             <w:bookmarkEnd w:id="2"/>
+          </w:p>
+        </w:tc>
+        <w:tc>
+          <w:tcPr>
+            <w:tcW w:w="1200" w:type="dxa"/>
+            <w:tcBorders>
+              <w:top w:val="single" w:sz="4" w:space="0" w:color="auto"/>
+              <w:left w:val="nil"/>
+              <w:bottom w:val="single" w:sz="4" w:space="0" w:color="auto"/>
+              <w:right w:val="single" w:sz="4" w:space="0" w:color="auto"/>
+            </w:tcBorders>
+            <w:shd w:val="clear" w:color="000000" w:fill="F2F2F2"/>
+            <w:noWrap/>
+            <w:vAlign w:val="bottom"/>
+            <w:hideMark/>
+          </w:tcPr>
+          <w:p>
+            <w:pPr>
+              <w:spacing w:after="0" w:line="240" w:lineRule="auto"/>
+              <w:rPr>
+                <w:rFonts w:ascii="Calibri" w:eastAsia="Times New Roman" w:hAnsi="Calibri" w:cs="Calibri"/>
+                <w:color w:val="000000"/>
+                <w:lang w:val="en-GB" w:eastAsia="ca-ES"/>
+              </w:rPr>
+            </w:pPr>
+            <w:r>
+              <w:rPr>
+                <w:rFonts w:ascii="Calibri" w:eastAsia="Times New Roman" w:hAnsi="Calibri" w:cs="Calibri"/>
+                <w:color w:val="000000"/>
+                <w:lang w:val="en-GB" w:eastAsia="ca-ES"/>
+              </w:rPr>
+              <w:t>Status</w:t>
+            </w:r>
+          </w:p>
+        </w:tc>
+        <w:tc>
+          <w:tcPr>
+            <w:tcW w:w="1200" w:type="dxa"/>
+            <w:tcBorders>
+              <w:top w:val="single" w:sz="4" w:space="0" w:color="auto"/>
+              <w:left w:val="nil"/>
+              <w:bottom w:val="single" w:sz="4" w:space="0" w:color="auto"/>
+              <w:right w:val="single" w:sz="4" w:space="0" w:color="auto"/>
+            </w:tcBorders>
+            <w:shd w:val="clear" w:color="auto" w:fill="auto"/>
+            <w:noWrap/>
+            <w:vAlign w:val="bottom"/>
+            <w:hideMark/>
+          </w:tcPr>
+          <w:p>
+            <w:pPr>
+              <w:spacing w:after="0" w:line="240" w:lineRule="auto"/>
+              <w:rPr>
+                <w:rFonts w:ascii="Calibri" w:eastAsia="Times New Roman" w:hAnsi="Calibri" w:cs="Calibri"/>
+                <w:color w:val="000000"/>
+                <w:lang w:val="en-GB" w:eastAsia="ca-ES"/>
+              </w:rPr>
+            </w:pPr>
+            <w:r>
+              <w:rPr>
+                <w:rFonts w:ascii="Calibri" w:eastAsia="Times New Roman" w:hAnsi="Calibri" w:cs="Calibri"/>
+                <w:color w:val="000000"/>
+                <w:lang w:val="en-GB" w:eastAsia="ca-ES"/>
+              </w:rPr>
+              <w:t> </w:t>
+            </w:r>
+            <w:r>
+              <w:rPr>
+                <w:rFonts w:ascii="Calibri" w:eastAsia="Times New Roman" w:hAnsi="Calibri" w:cs="Calibri"/>
+                <w:color w:val="000000"/>
+                <w:lang w:val="en-GB" w:eastAsia="ca-ES"/>
+              </w:rPr>
+              <w:t>Solved</w:t>
+            </w:r>
+          </w:p>
+        </w:tc>
+        <w:tc>
+          <w:tcPr>
+            <w:tcW w:w="1200" w:type="dxa"/>
+            <w:tcBorders>
+              <w:top w:val="single" w:sz="4" w:space="0" w:color="auto"/>
+              <w:left w:val="nil"/>
+              <w:bottom w:val="single" w:sz="4" w:space="0" w:color="auto"/>
+              <w:right w:val="single" w:sz="4" w:space="0" w:color="auto"/>
+            </w:tcBorders>
+            <w:shd w:val="clear" w:color="000000" w:fill="F2F2F2"/>
+            <w:noWrap/>
+            <w:vAlign w:val="bottom"/>
+            <w:hideMark/>
+          </w:tcPr>
+          <w:p>
+            <w:pPr>
+              <w:spacing w:after="0" w:line="240" w:lineRule="auto"/>
+              <w:rPr>
+                <w:rFonts w:ascii="Calibri" w:eastAsia="Times New Roman" w:hAnsi="Calibri" w:cs="Calibri"/>
+                <w:color w:val="000000"/>
+                <w:lang w:val="en-GB" w:eastAsia="ca-ES"/>
+              </w:rPr>
+            </w:pPr>
+            <w:r>
+              <w:rPr>
+                <w:rFonts w:ascii="Calibri" w:eastAsia="Times New Roman" w:hAnsi="Calibri" w:cs="Calibri"/>
+                <w:color w:val="000000"/>
+                <w:lang w:val="en-GB" w:eastAsia="ca-ES"/>
+              </w:rPr>
+              <w:t>Severity</w:t>
+            </w:r>
+          </w:p>
+        </w:tc>
+        <w:tc>
+          <w:tcPr>
+            <w:tcW w:w="2520" w:type="dxa"/>
+            <w:tcBorders>
+              <w:top w:val="single" w:sz="4" w:space="0" w:color="auto"/>
+              <w:left w:val="nil"/>
+              <w:bottom w:val="single" w:sz="4" w:space="0" w:color="auto"/>
+              <w:right w:val="single" w:sz="4" w:space="0" w:color="auto"/>
+            </w:tcBorders>
+            <w:shd w:val="clear" w:color="auto" w:fill="auto"/>
+            <w:noWrap/>
+            <w:vAlign w:val="bottom"/>
+            <w:hideMark/>
+          </w:tcPr>
+          <w:p>
+            <w:pPr>
+              <w:spacing w:after="0" w:line="240" w:lineRule="auto"/>
+              <w:rPr>
+                <w:rFonts w:ascii="Calibri" w:eastAsia="Times New Roman" w:hAnsi="Calibri" w:cs="Calibri"/>
+                <w:color w:val="000000"/>
+                <w:lang w:val="en-GB" w:eastAsia="ca-ES"/>
+              </w:rPr>
+            </w:pPr>
+            <w:r>
+              <w:rPr>
+                <w:rFonts w:ascii="Calibri" w:eastAsia="Times New Roman" w:hAnsi="Calibri" w:cs="Calibri"/>
+                <w:color w:val="000000"/>
+                <w:lang w:val="en-GB" w:eastAsia="ca-ES"/>
+              </w:rPr>
+              <w:t> </w:t>
+            </w:r>
+            <w:r>
+              <w:rPr>
+                <w:rFonts w:ascii="Calibri" w:eastAsia="Times New Roman" w:hAnsi="Calibri" w:cs="Calibri"/>
+                <w:color w:val="000000"/>
+                <w:lang w:val="en-GB" w:eastAsia="ca-ES"/>
+              </w:rPr>
+              <w:t>Alta</w:t>
+            </w:r>
+          </w:p>
+        </w:tc>
+      </w:tr>
+      <w:tr>
+        <w:trPr>
+          <w:trHeight w:val="300"/>
+        </w:trPr>
+        <w:tc>
+          <w:tcPr>
+            <w:tcW w:w="1180" w:type="dxa"/>
+            <w:tcBorders>
+              <w:top w:val="nil"/>
+              <w:left w:val="single" w:sz="4" w:space="0" w:color="auto"/>
+              <w:bottom w:val="single" w:sz="4" w:space="0" w:color="auto"/>
+              <w:right w:val="single" w:sz="4" w:space="0" w:color="auto"/>
+            </w:tcBorders>
+            <w:shd w:val="clear" w:color="000000" w:fill="F2F2F2"/>
+            <w:vAlign w:val="bottom"/>
+            <w:hideMark/>
+          </w:tcPr>
+          <w:p>
+            <w:pPr>
+              <w:spacing w:after="0" w:line="240" w:lineRule="auto"/>
+              <w:rPr>
+                <w:rFonts w:ascii="Calibri" w:eastAsia="Times New Roman" w:hAnsi="Calibri" w:cs="Calibri"/>
+                <w:color w:val="000000"/>
+                <w:lang w:val="en-GB" w:eastAsia="ca-ES"/>
+              </w:rPr>
+            </w:pPr>
+            <w:r>
+              <w:rPr>
+                <w:rFonts w:ascii="Calibri" w:eastAsia="Times New Roman" w:hAnsi="Calibri" w:cs="Calibri"/>
+                <w:color w:val="000000"/>
+                <w:lang w:val="en-GB" w:eastAsia="ca-ES"/>
+              </w:rPr>
+              <w:t>Description</w:t>
+            </w:r>
+          </w:p>
+        </w:tc>
+        <w:tc>
+          <w:tcPr>
+            <w:tcW w:w="7320" w:type="dxa"/>
+            <w:gridSpan w:val="5"/>
+            <w:tcBorders>
+              <w:top w:val="single" w:sz="4" w:space="0" w:color="auto"/>
+              <w:left w:val="nil"/>
+              <w:bottom w:val="single" w:sz="4" w:space="0" w:color="auto"/>
+              <w:right w:val="single" w:sz="4" w:space="0" w:color="auto"/>
+            </w:tcBorders>
+            <w:shd w:val="clear" w:color="auto" w:fill="auto"/>
+            <w:noWrap/>
+            <w:vAlign w:val="bottom"/>
+            <w:hideMark/>
+          </w:tcPr>
+          <w:p>
+            <w:pPr>
+              <w:spacing w:after="0" w:line="240" w:lineRule="auto"/>
+              <w:rPr>
+                <w:rFonts w:ascii="Calibri" w:eastAsia="Times New Roman" w:hAnsi="Calibri" w:cs="Calibri"/>
+                <w:color w:val="000000"/>
+                <w:lang w:val="es-ES" w:eastAsia="ca-ES"/>
+              </w:rPr>
+            </w:pPr>
+            <w:r>
+              <w:rPr>
+                <w:rFonts w:ascii="Calibri" w:eastAsia="Times New Roman" w:hAnsi="Calibri" w:cs="Calibri"/>
+                <w:color w:val="000000"/>
+                <w:lang w:val="es-ES" w:eastAsia="ca-ES"/>
+              </w:rPr>
+              <w:t>El campo d.name cuenta con un \n como carácter inicial.</w:t>
+            </w:r>
+          </w:p>
+        </w:tc>
+      </w:tr>
+      <w:tr>
+        <w:trPr>
+          <w:trHeight w:val="600"/>
+        </w:trPr>
+        <w:tc>
+          <w:tcPr>
+            <w:tcW w:w="1180" w:type="dxa"/>
+            <w:tcBorders>
+              <w:top w:val="nil"/>
+              <w:left w:val="single" w:sz="4" w:space="0" w:color="auto"/>
+              <w:bottom w:val="single" w:sz="4" w:space="0" w:color="auto"/>
+              <w:right w:val="single" w:sz="4" w:space="0" w:color="auto"/>
+            </w:tcBorders>
+            <w:shd w:val="clear" w:color="000000" w:fill="F2F2F2"/>
+            <w:vAlign w:val="bottom"/>
+            <w:hideMark/>
+          </w:tcPr>
+          <w:p>
+            <w:pPr>
+              <w:spacing w:after="0" w:line="240" w:lineRule="auto"/>
+              <w:rPr>
+                <w:rFonts w:ascii="Calibri" w:eastAsia="Times New Roman" w:hAnsi="Calibri" w:cs="Calibri"/>
+                <w:color w:val="000000"/>
+                <w:lang w:val="en-GB" w:eastAsia="ca-ES"/>
+              </w:rPr>
+            </w:pPr>
+            <w:r>
+              <w:rPr>
+                <w:rFonts w:ascii="Calibri" w:eastAsia="Times New Roman" w:hAnsi="Calibri" w:cs="Calibri"/>
+                <w:color w:val="000000"/>
+                <w:lang w:val="en-GB" w:eastAsia="ca-ES"/>
+              </w:rPr>
+              <w:t>Steps to reproduce</w:t>
+            </w:r>
+          </w:p>
+        </w:tc>
+        <w:tc>
+          <w:tcPr>
+            <w:tcW w:w="7320" w:type="dxa"/>
+            <w:gridSpan w:val="5"/>
+            <w:tcBorders>
+              <w:top w:val="single" w:sz="4" w:space="0" w:color="auto"/>
+              <w:left w:val="nil"/>
+              <w:bottom w:val="single" w:sz="4" w:space="0" w:color="auto"/>
+              <w:right w:val="single" w:sz="4" w:space="0" w:color="auto"/>
+            </w:tcBorders>
+            <w:shd w:val="clear" w:color="auto" w:fill="auto"/>
+            <w:noWrap/>
+            <w:vAlign w:val="bottom"/>
+            <w:hideMark/>
+          </w:tcPr>
+          <w:p>
+            <w:pPr>
+              <w:spacing w:after="0" w:line="240" w:lineRule="auto"/>
+              <w:rPr>
+                <w:rFonts w:ascii="Calibri" w:eastAsia="Times New Roman" w:hAnsi="Calibri" w:cs="Calibri"/>
+                <w:color w:val="000000"/>
+                <w:lang w:val="es-ES" w:eastAsia="ca-ES"/>
+              </w:rPr>
+            </w:pPr>
+            <w:r>
+              <w:rPr>
+                <w:rFonts w:ascii="Calibri" w:eastAsia="Times New Roman" w:hAnsi="Calibri" w:cs="Calibri"/>
+                <w:color w:val="000000"/>
+                <w:lang w:val="es-ES" w:eastAsia="ca-ES"/>
+              </w:rPr>
+              <w:t xml:space="preserve">Al llamar a la 3ª </w:t>
+            </w:r>
+            <w:proofErr w:type="spellStart"/>
+            <w:r>
+              <w:rPr>
+                <w:rFonts w:ascii="Calibri" w:eastAsia="Times New Roman" w:hAnsi="Calibri" w:cs="Calibri"/>
+                <w:color w:val="000000"/>
+                <w:lang w:val="es-ES" w:eastAsia="ca-ES"/>
+              </w:rPr>
+              <w:t>opcion</w:t>
+            </w:r>
+            <w:proofErr w:type="spellEnd"/>
+            <w:r>
+              <w:rPr>
+                <w:rFonts w:ascii="Calibri" w:eastAsia="Times New Roman" w:hAnsi="Calibri" w:cs="Calibri"/>
+                <w:color w:val="000000"/>
+                <w:lang w:val="es-ES" w:eastAsia="ca-ES"/>
+              </w:rPr>
+              <w:t xml:space="preserve"> del programa cuando se cambia la </w:t>
+            </w:r>
+            <w:proofErr w:type="spellStart"/>
+            <w:r>
+              <w:rPr>
+                <w:rFonts w:ascii="Calibri" w:eastAsia="Times New Roman" w:hAnsi="Calibri" w:cs="Calibri"/>
+                <w:color w:val="000000"/>
+                <w:lang w:val="es-ES" w:eastAsia="ca-ES"/>
+              </w:rPr>
+              <w:t>database</w:t>
+            </w:r>
+            <w:proofErr w:type="spellEnd"/>
+            <w:r>
+              <w:rPr>
+                <w:rFonts w:ascii="Calibri" w:eastAsia="Times New Roman" w:hAnsi="Calibri" w:cs="Calibri"/>
+                <w:color w:val="000000"/>
+                <w:lang w:val="es-ES" w:eastAsia="ca-ES"/>
+              </w:rPr>
+              <w:t xml:space="preserve"> </w:t>
+            </w:r>
+            <w:proofErr w:type="spellStart"/>
+            <w:r>
+              <w:rPr>
+                <w:rFonts w:ascii="Calibri" w:eastAsia="Times New Roman" w:hAnsi="Calibri" w:cs="Calibri"/>
+                <w:color w:val="000000"/>
+                <w:lang w:val="es-ES" w:eastAsia="ca-ES"/>
+              </w:rPr>
+              <w:t>y</w:t>
+            </w:r>
+            <w:proofErr w:type="spellEnd"/>
+            <w:r>
+              <w:rPr>
+                <w:rFonts w:ascii="Calibri" w:eastAsia="Times New Roman" w:hAnsi="Calibri" w:cs="Calibri"/>
+                <w:color w:val="000000"/>
+                <w:lang w:val="es-ES" w:eastAsia="ca-ES"/>
+              </w:rPr>
+              <w:t xml:space="preserve"> intenta leer el fichero.</w:t>
+            </w:r>
+          </w:p>
+        </w:tc>
+      </w:tr>
+      <w:tr>
+        <w:trPr>
+          <w:trHeight w:val="600"/>
+        </w:trPr>
+        <w:tc>
+          <w:tcPr>
+            <w:tcW w:w="1180" w:type="dxa"/>
+            <w:tcBorders>
+              <w:top w:val="nil"/>
+              <w:left w:val="single" w:sz="4" w:space="0" w:color="auto"/>
+              <w:bottom w:val="single" w:sz="4" w:space="0" w:color="auto"/>
+              <w:right w:val="single" w:sz="4" w:space="0" w:color="auto"/>
+            </w:tcBorders>
+            <w:shd w:val="clear" w:color="000000" w:fill="F2F2F2"/>
+            <w:vAlign w:val="bottom"/>
+            <w:hideMark/>
+          </w:tcPr>
+          <w:p>
+            <w:pPr>
+              <w:spacing w:after="0" w:line="240" w:lineRule="auto"/>
+              <w:rPr>
+                <w:rFonts w:ascii="Calibri" w:eastAsia="Times New Roman" w:hAnsi="Calibri" w:cs="Calibri"/>
+                <w:color w:val="000000"/>
+                <w:lang w:val="en-GB" w:eastAsia="ca-ES"/>
+              </w:rPr>
+            </w:pPr>
+            <w:r>
+              <w:rPr>
+                <w:rFonts w:ascii="Calibri" w:eastAsia="Times New Roman" w:hAnsi="Calibri" w:cs="Calibri"/>
+                <w:color w:val="000000"/>
+                <w:lang w:val="en-GB" w:eastAsia="ca-ES"/>
+              </w:rPr>
+              <w:t>Expected result</w:t>
+            </w:r>
+          </w:p>
+        </w:tc>
+        <w:tc>
+          <w:tcPr>
+            <w:tcW w:w="7320" w:type="dxa"/>
+            <w:gridSpan w:val="5"/>
+            <w:tcBorders>
+              <w:top w:val="single" w:sz="4" w:space="0" w:color="auto"/>
+              <w:left w:val="nil"/>
+              <w:bottom w:val="single" w:sz="4" w:space="0" w:color="auto"/>
+              <w:right w:val="single" w:sz="4" w:space="0" w:color="auto"/>
+            </w:tcBorders>
+            <w:shd w:val="clear" w:color="auto" w:fill="auto"/>
+            <w:noWrap/>
+            <w:vAlign w:val="bottom"/>
+            <w:hideMark/>
+          </w:tcPr>
+          <w:p>
+            <w:pPr>
+              <w:spacing w:after="0" w:line="240" w:lineRule="auto"/>
+            </w:pPr>
+            <w:proofErr w:type="spellStart"/>
+            <w:r>
+              <w:t>Printa</w:t>
+            </w:r>
+            <w:proofErr w:type="spellEnd"/>
+            <w:r>
+              <w:t xml:space="preserve"> los nombres de las </w:t>
+            </w:r>
+            <w:proofErr w:type="spellStart"/>
+            <w:r>
+              <w:t>ciudades</w:t>
+            </w:r>
+            <w:proofErr w:type="spellEnd"/>
+            <w:r>
+              <w:t xml:space="preserve"> de manera correcta.</w:t>
+            </w:r>
+          </w:p>
+        </w:tc>
+      </w:tr>
+      <w:tr>
+        <w:trPr>
+          <w:trHeight w:val="600"/>
+        </w:trPr>
+        <w:tc>
+          <w:tcPr>
+            <w:tcW w:w="1180" w:type="dxa"/>
+            <w:tcBorders>
+              <w:top w:val="nil"/>
+              <w:left w:val="single" w:sz="4" w:space="0" w:color="auto"/>
+              <w:bottom w:val="single" w:sz="4" w:space="0" w:color="auto"/>
+              <w:right w:val="single" w:sz="4" w:space="0" w:color="auto"/>
+            </w:tcBorders>
+            <w:shd w:val="clear" w:color="000000" w:fill="F2F2F2"/>
+            <w:vAlign w:val="bottom"/>
+            <w:hideMark/>
+          </w:tcPr>
+          <w:p>
+            <w:pPr>
+              <w:spacing w:after="0" w:line="240" w:lineRule="auto"/>
+              <w:rPr>
+                <w:rFonts w:ascii="Calibri" w:eastAsia="Times New Roman" w:hAnsi="Calibri" w:cs="Calibri"/>
+                <w:color w:val="000000"/>
+                <w:lang w:val="en-GB" w:eastAsia="ca-ES"/>
+              </w:rPr>
+            </w:pPr>
+            <w:r>
+              <w:rPr>
+                <w:rFonts w:ascii="Calibri" w:eastAsia="Times New Roman" w:hAnsi="Calibri" w:cs="Calibri"/>
+                <w:color w:val="000000"/>
+                <w:lang w:val="en-GB" w:eastAsia="ca-ES"/>
+              </w:rPr>
+              <w:t>Actual result</w:t>
+            </w:r>
+          </w:p>
+        </w:tc>
+        <w:tc>
+          <w:tcPr>
+            <w:tcW w:w="7320" w:type="dxa"/>
+            <w:gridSpan w:val="5"/>
+            <w:tcBorders>
+              <w:top w:val="single" w:sz="4" w:space="0" w:color="auto"/>
+              <w:left w:val="nil"/>
+              <w:bottom w:val="single" w:sz="4" w:space="0" w:color="auto"/>
+              <w:right w:val="single" w:sz="4" w:space="0" w:color="auto"/>
+            </w:tcBorders>
+            <w:shd w:val="clear" w:color="auto" w:fill="auto"/>
+            <w:noWrap/>
+            <w:vAlign w:val="bottom"/>
+            <w:hideMark/>
+          </w:tcPr>
+          <w:p>
+            <w:pPr>
+              <w:spacing w:after="0" w:line="240" w:lineRule="auto"/>
+              <w:rPr>
+                <w:rFonts w:ascii="Calibri" w:eastAsia="Times New Roman" w:hAnsi="Calibri" w:cs="Calibri"/>
+                <w:color w:val="000000"/>
+                <w:lang w:val="es-ES" w:eastAsia="ca-ES"/>
+              </w:rPr>
+            </w:pPr>
+            <w:r>
+              <w:rPr>
+                <w:rFonts w:ascii="Calibri" w:eastAsia="Times New Roman" w:hAnsi="Calibri" w:cs="Calibri"/>
+                <w:color w:val="000000"/>
+                <w:lang w:val="es-ES" w:eastAsia="ca-ES"/>
+              </w:rPr>
+              <w:t>Coge el \n como carácter inicial en dest.name.</w:t>
+            </w:r>
+          </w:p>
+        </w:tc>
+      </w:tr>
+      <w:tr>
+        <w:trPr>
+          <w:trHeight w:val="300"/>
+        </w:trPr>
+        <w:tc>
+          <w:tcPr>
+            <w:tcW w:w="1180" w:type="dxa"/>
+            <w:tcBorders>
+              <w:top w:val="nil"/>
+              <w:left w:val="single" w:sz="4" w:space="0" w:color="auto"/>
+              <w:bottom w:val="single" w:sz="4" w:space="0" w:color="auto"/>
+              <w:right w:val="single" w:sz="4" w:space="0" w:color="auto"/>
+            </w:tcBorders>
+            <w:shd w:val="clear" w:color="000000" w:fill="F2F2F2"/>
+            <w:vAlign w:val="bottom"/>
+            <w:hideMark/>
+          </w:tcPr>
+          <w:p>
+            <w:pPr>
+              <w:spacing w:after="0" w:line="240" w:lineRule="auto"/>
+              <w:rPr>
+                <w:rFonts w:ascii="Calibri" w:eastAsia="Times New Roman" w:hAnsi="Calibri" w:cs="Calibri"/>
+                <w:color w:val="000000"/>
+                <w:lang w:val="en-GB" w:eastAsia="ca-ES"/>
+              </w:rPr>
+            </w:pPr>
+            <w:r>
+              <w:rPr>
+                <w:rFonts w:ascii="Calibri" w:eastAsia="Times New Roman" w:hAnsi="Calibri" w:cs="Calibri"/>
+                <w:color w:val="000000"/>
+                <w:lang w:val="en-GB" w:eastAsia="ca-ES"/>
+              </w:rPr>
+              <w:t>Solution</w:t>
+            </w:r>
+          </w:p>
+        </w:tc>
+        <w:tc>
+          <w:tcPr>
+            <w:tcW w:w="7320" w:type="dxa"/>
+            <w:gridSpan w:val="5"/>
+            <w:tcBorders>
+              <w:top w:val="single" w:sz="4" w:space="0" w:color="auto"/>
+              <w:left w:val="nil"/>
+              <w:bottom w:val="single" w:sz="4" w:space="0" w:color="auto"/>
+              <w:right w:val="single" w:sz="4" w:space="0" w:color="auto"/>
+            </w:tcBorders>
+            <w:shd w:val="clear" w:color="auto" w:fill="auto"/>
+            <w:noWrap/>
+            <w:vAlign w:val="bottom"/>
+            <w:hideMark/>
+          </w:tcPr>
+          <w:p>
+            <w:pPr>
+              <w:rPr>
+                <w:color w:val="A9B7C6"/>
+              </w:rPr>
+            </w:pPr>
+            <w:proofErr w:type="spellStart"/>
+            <w:r>
+              <w:rPr>
+                <w:lang w:eastAsia="ca-ES"/>
+              </w:rPr>
+              <w:t>A</w:t>
+            </w:r>
+            <w:r>
+              <w:rPr>
+                <w:lang w:eastAsia="ca-ES"/>
+              </w:rPr>
+              <w:t>ñadir</w:t>
+            </w:r>
+            <w:proofErr w:type="spellEnd"/>
+            <w:r>
+              <w:rPr>
+                <w:lang w:eastAsia="ca-ES"/>
+              </w:rPr>
+              <w:t xml:space="preserve"> en el modulo </w:t>
+            </w:r>
+            <w:proofErr w:type="spellStart"/>
+            <w:r>
+              <w:rPr>
+                <w:lang w:eastAsia="ca-ES"/>
+              </w:rPr>
+              <w:t>destination.c</w:t>
+            </w:r>
+            <w:proofErr w:type="spellEnd"/>
+            <w:r>
+              <w:rPr>
+                <w:lang w:eastAsia="ca-ES"/>
+              </w:rPr>
+              <w:t xml:space="preserve"> en la </w:t>
+            </w:r>
+            <w:proofErr w:type="spellStart"/>
+            <w:r>
+              <w:rPr>
+                <w:lang w:eastAsia="ca-ES"/>
+              </w:rPr>
+              <w:t>linea</w:t>
+            </w:r>
+            <w:proofErr w:type="spellEnd"/>
+            <w:r>
+              <w:rPr>
+                <w:lang w:eastAsia="ca-ES"/>
+              </w:rPr>
+              <w:t xml:space="preserve">  </w:t>
+            </w:r>
+            <w:r>
+              <w:rPr>
+                <w:lang w:eastAsia="ca-ES"/>
+              </w:rPr>
+              <w:t xml:space="preserve">197 un </w:t>
+            </w:r>
+            <w:proofErr w:type="spellStart"/>
+            <w:r>
+              <w:rPr>
+                <w:lang w:eastAsia="ca-ES"/>
+              </w:rPr>
+              <w:t>fscanf</w:t>
+            </w:r>
+            <w:proofErr w:type="spellEnd"/>
+            <w:r>
+              <w:rPr>
+                <w:lang w:eastAsia="ca-ES"/>
+              </w:rPr>
+              <w:t xml:space="preserve"> para el caràcter ‘\n’</w:t>
+            </w:r>
             <w:r>
               <w:rPr>
                 <w:lang w:eastAsia="ca-ES"/>
@@ -20105,6 +20861,7 @@
                 <w:color w:val="000000"/>
                 <w:lang w:val="en-GB" w:eastAsia="ca-ES"/>
               </w:rPr>
+              <w:lastRenderedPageBreak/>
               <w:t>Steps to reproduce</w:t>
             </w:r>
           </w:p>

</xml_diff>

<commit_message>
Se ha anyadido el report con el id #23 referente a una incidencia con el modulo functions.c
Printaba out of range cuando no debia ya que habia una incidencia
con la variable con la que comparaba la funcion planTrip()
</commit_message>
<xml_diff>
--- a/memoria/Memoria.docx
+++ b/memoria/Memoria.docx
@@ -19062,8 +19062,6 @@
               </w:rPr>
               <w:t>2</w:t>
             </w:r>
-            <w:bookmarkStart w:id="2" w:name="_GoBack"/>
-            <w:bookmarkEnd w:id="2"/>
           </w:p>
         </w:tc>
         <w:tc>
@@ -19659,42 +19657,918 @@
               <w:rPr>
                 <w:lang w:eastAsia="ca-ES"/>
               </w:rPr>
-              <w:t xml:space="preserve">  </w:t>
-            </w:r>
+              <w:t xml:space="preserve">  197 un </w:t>
+            </w:r>
+            <w:proofErr w:type="spellStart"/>
             <w:r>
               <w:rPr>
                 <w:lang w:eastAsia="ca-ES"/>
               </w:rPr>
-              <w:t xml:space="preserve">197 un </w:t>
-            </w:r>
+              <w:t>fscanf</w:t>
+            </w:r>
+            <w:proofErr w:type="spellEnd"/>
+            <w:r>
+              <w:rPr>
+                <w:lang w:eastAsia="ca-ES"/>
+              </w:rPr>
+              <w:t xml:space="preserve"> para el caràcter ‘\n’.</w:t>
+            </w:r>
+          </w:p>
+          <w:p>
+            <w:pPr>
+              <w:spacing w:after="0" w:line="240" w:lineRule="auto"/>
+              <w:rPr>
+                <w:rFonts w:ascii="Calibri" w:eastAsia="Times New Roman" w:hAnsi="Calibri" w:cs="Calibri"/>
+                <w:color w:val="000000"/>
+                <w:lang w:val="es-ES" w:eastAsia="ca-ES"/>
+              </w:rPr>
+            </w:pPr>
+          </w:p>
+        </w:tc>
+      </w:tr>
+    </w:tbl>
+    <w:p>
+      <w:pPr>
+        <w:rPr>
+          <w:b/>
+          <w:sz w:val="28"/>
+        </w:rPr>
+      </w:pPr>
+    </w:p>
+    <w:p>
+      <w:pPr>
+        <w:rPr>
+          <w:b/>
+          <w:sz w:val="28"/>
+        </w:rPr>
+      </w:pPr>
+      <w:proofErr w:type="spellStart"/>
+      <w:r>
+        <w:rPr>
+          <w:b/>
+          <w:sz w:val="28"/>
+        </w:rPr>
+        <w:t>Bug</w:t>
+      </w:r>
+      <w:proofErr w:type="spellEnd"/>
+      <w:r>
+        <w:rPr>
+          <w:b/>
+          <w:sz w:val="28"/>
+        </w:rPr>
+        <w:t xml:space="preserve"> report </w:t>
+      </w:r>
+      <w:proofErr w:type="spellStart"/>
+      <w:r>
+        <w:rPr>
+          <w:b/>
+          <w:sz w:val="28"/>
+        </w:rPr>
+        <w:t>template</w:t>
+      </w:r>
+      <w:proofErr w:type="spellEnd"/>
+      <w:r>
+        <w:rPr>
+          <w:b/>
+          <w:sz w:val="28"/>
+        </w:rPr>
+        <w:t xml:space="preserve"> 2</w:t>
+      </w:r>
+      <w:r>
+        <w:rPr>
+          <w:b/>
+          <w:sz w:val="28"/>
+        </w:rPr>
+        <w:t>3</w:t>
+      </w:r>
+    </w:p>
+    <w:tbl>
+      <w:tblPr>
+        <w:tblW w:w="8500" w:type="dxa"/>
+        <w:tblCellMar>
+          <w:left w:w="70" w:type="dxa"/>
+          <w:right w:w="70" w:type="dxa"/>
+        </w:tblCellMar>
+        <w:tblLook w:val="04A0" w:firstRow="1" w:lastRow="0" w:firstColumn="1" w:lastColumn="0" w:noHBand="0" w:noVBand="1"/>
+      </w:tblPr>
+      <w:tblGrid>
+        <w:gridCol w:w="1180"/>
+        <w:gridCol w:w="1200"/>
+        <w:gridCol w:w="1200"/>
+        <w:gridCol w:w="1200"/>
+        <w:gridCol w:w="1200"/>
+        <w:gridCol w:w="2520"/>
+      </w:tblGrid>
+      <w:tr>
+        <w:trPr>
+          <w:trHeight w:val="300"/>
+        </w:trPr>
+        <w:tc>
+          <w:tcPr>
+            <w:tcW w:w="1180" w:type="dxa"/>
+            <w:tcBorders>
+              <w:top w:val="single" w:sz="4" w:space="0" w:color="auto"/>
+              <w:left w:val="single" w:sz="4" w:space="0" w:color="auto"/>
+              <w:bottom w:val="single" w:sz="4" w:space="0" w:color="auto"/>
+              <w:right w:val="single" w:sz="4" w:space="0" w:color="auto"/>
+            </w:tcBorders>
+            <w:shd w:val="clear" w:color="000000" w:fill="F2F2F2"/>
+            <w:vAlign w:val="bottom"/>
+            <w:hideMark/>
+          </w:tcPr>
+          <w:p>
+            <w:pPr>
+              <w:spacing w:after="0" w:line="240" w:lineRule="auto"/>
+              <w:rPr>
+                <w:rFonts w:ascii="Calibri" w:eastAsia="Times New Roman" w:hAnsi="Calibri" w:cs="Calibri"/>
+                <w:color w:val="000000"/>
+                <w:lang w:val="en-GB" w:eastAsia="ca-ES"/>
+              </w:rPr>
+            </w:pPr>
+            <w:r>
+              <w:rPr>
+                <w:rFonts w:ascii="Calibri" w:eastAsia="Times New Roman" w:hAnsi="Calibri" w:cs="Calibri"/>
+                <w:color w:val="000000"/>
+                <w:lang w:val="en-GB" w:eastAsia="ca-ES"/>
+              </w:rPr>
+              <w:t>ID</w:t>
+            </w:r>
+          </w:p>
+        </w:tc>
+        <w:tc>
+          <w:tcPr>
+            <w:tcW w:w="1200" w:type="dxa"/>
+            <w:tcBorders>
+              <w:top w:val="single" w:sz="4" w:space="0" w:color="auto"/>
+              <w:left w:val="nil"/>
+              <w:bottom w:val="single" w:sz="4" w:space="0" w:color="auto"/>
+              <w:right w:val="single" w:sz="4" w:space="0" w:color="auto"/>
+            </w:tcBorders>
+            <w:shd w:val="clear" w:color="auto" w:fill="auto"/>
+            <w:noWrap/>
+            <w:vAlign w:val="bottom"/>
+            <w:hideMark/>
+          </w:tcPr>
+          <w:p>
+            <w:pPr>
+              <w:spacing w:after="0" w:line="240" w:lineRule="auto"/>
+              <w:rPr>
+                <w:rFonts w:ascii="Calibri" w:eastAsia="Times New Roman" w:hAnsi="Calibri" w:cs="Calibri"/>
+                <w:color w:val="000000"/>
+                <w:lang w:val="en-GB" w:eastAsia="ca-ES"/>
+              </w:rPr>
+            </w:pPr>
+            <w:r>
+              <w:rPr>
+                <w:rFonts w:ascii="Calibri" w:eastAsia="Times New Roman" w:hAnsi="Calibri" w:cs="Calibri"/>
+                <w:color w:val="000000"/>
+                <w:lang w:val="en-GB" w:eastAsia="ca-ES"/>
+              </w:rPr>
+              <w:t> </w:t>
+            </w:r>
+            <w:r>
+              <w:rPr>
+                <w:rFonts w:ascii="Calibri" w:eastAsia="Times New Roman" w:hAnsi="Calibri" w:cs="Calibri"/>
+                <w:color w:val="000000"/>
+                <w:lang w:val="en-GB" w:eastAsia="ca-ES"/>
+              </w:rPr>
+              <w:t>2</w:t>
+            </w:r>
+            <w:r>
+              <w:rPr>
+                <w:rFonts w:ascii="Calibri" w:eastAsia="Times New Roman" w:hAnsi="Calibri" w:cs="Calibri"/>
+                <w:color w:val="000000"/>
+                <w:lang w:val="en-GB" w:eastAsia="ca-ES"/>
+              </w:rPr>
+              <w:t>3</w:t>
+            </w:r>
+          </w:p>
+        </w:tc>
+        <w:tc>
+          <w:tcPr>
+            <w:tcW w:w="1200" w:type="dxa"/>
+            <w:tcBorders>
+              <w:top w:val="single" w:sz="4" w:space="0" w:color="auto"/>
+              <w:left w:val="nil"/>
+              <w:bottom w:val="single" w:sz="4" w:space="0" w:color="auto"/>
+              <w:right w:val="single" w:sz="4" w:space="0" w:color="auto"/>
+            </w:tcBorders>
+            <w:shd w:val="clear" w:color="000000" w:fill="F2F2F2"/>
+            <w:noWrap/>
+            <w:vAlign w:val="bottom"/>
+            <w:hideMark/>
+          </w:tcPr>
+          <w:p>
+            <w:pPr>
+              <w:spacing w:after="0" w:line="240" w:lineRule="auto"/>
+              <w:rPr>
+                <w:rFonts w:ascii="Calibri" w:eastAsia="Times New Roman" w:hAnsi="Calibri" w:cs="Calibri"/>
+                <w:color w:val="000000"/>
+                <w:lang w:val="en-GB" w:eastAsia="ca-ES"/>
+              </w:rPr>
+            </w:pPr>
+            <w:r>
+              <w:rPr>
+                <w:rFonts w:ascii="Calibri" w:eastAsia="Times New Roman" w:hAnsi="Calibri" w:cs="Calibri"/>
+                <w:color w:val="000000"/>
+                <w:lang w:val="en-GB" w:eastAsia="ca-ES"/>
+              </w:rPr>
+              <w:t>Status</w:t>
+            </w:r>
+          </w:p>
+        </w:tc>
+        <w:tc>
+          <w:tcPr>
+            <w:tcW w:w="1200" w:type="dxa"/>
+            <w:tcBorders>
+              <w:top w:val="single" w:sz="4" w:space="0" w:color="auto"/>
+              <w:left w:val="nil"/>
+              <w:bottom w:val="single" w:sz="4" w:space="0" w:color="auto"/>
+              <w:right w:val="single" w:sz="4" w:space="0" w:color="auto"/>
+            </w:tcBorders>
+            <w:shd w:val="clear" w:color="auto" w:fill="auto"/>
+            <w:noWrap/>
+            <w:vAlign w:val="bottom"/>
+            <w:hideMark/>
+          </w:tcPr>
+          <w:p>
+            <w:pPr>
+              <w:spacing w:after="0" w:line="240" w:lineRule="auto"/>
+              <w:rPr>
+                <w:rFonts w:ascii="Calibri" w:eastAsia="Times New Roman" w:hAnsi="Calibri" w:cs="Calibri"/>
+                <w:color w:val="000000"/>
+                <w:lang w:val="en-GB" w:eastAsia="ca-ES"/>
+              </w:rPr>
+            </w:pPr>
+            <w:r>
+              <w:rPr>
+                <w:rFonts w:ascii="Calibri" w:eastAsia="Times New Roman" w:hAnsi="Calibri" w:cs="Calibri"/>
+                <w:color w:val="000000"/>
+                <w:lang w:val="en-GB" w:eastAsia="ca-ES"/>
+              </w:rPr>
+              <w:t> </w:t>
+            </w:r>
+            <w:r>
+              <w:rPr>
+                <w:rFonts w:ascii="Calibri" w:eastAsia="Times New Roman" w:hAnsi="Calibri" w:cs="Calibri"/>
+                <w:color w:val="000000"/>
+                <w:lang w:val="en-GB" w:eastAsia="ca-ES"/>
+              </w:rPr>
+              <w:t>Solved</w:t>
+            </w:r>
+          </w:p>
+        </w:tc>
+        <w:tc>
+          <w:tcPr>
+            <w:tcW w:w="1200" w:type="dxa"/>
+            <w:tcBorders>
+              <w:top w:val="single" w:sz="4" w:space="0" w:color="auto"/>
+              <w:left w:val="nil"/>
+              <w:bottom w:val="single" w:sz="4" w:space="0" w:color="auto"/>
+              <w:right w:val="single" w:sz="4" w:space="0" w:color="auto"/>
+            </w:tcBorders>
+            <w:shd w:val="clear" w:color="000000" w:fill="F2F2F2"/>
+            <w:noWrap/>
+            <w:vAlign w:val="bottom"/>
+            <w:hideMark/>
+          </w:tcPr>
+          <w:p>
+            <w:pPr>
+              <w:spacing w:after="0" w:line="240" w:lineRule="auto"/>
+              <w:rPr>
+                <w:rFonts w:ascii="Calibri" w:eastAsia="Times New Roman" w:hAnsi="Calibri" w:cs="Calibri"/>
+                <w:color w:val="000000"/>
+                <w:lang w:val="en-GB" w:eastAsia="ca-ES"/>
+              </w:rPr>
+            </w:pPr>
+            <w:r>
+              <w:rPr>
+                <w:rFonts w:ascii="Calibri" w:eastAsia="Times New Roman" w:hAnsi="Calibri" w:cs="Calibri"/>
+                <w:color w:val="000000"/>
+                <w:lang w:val="en-GB" w:eastAsia="ca-ES"/>
+              </w:rPr>
+              <w:t>Severity</w:t>
+            </w:r>
+          </w:p>
+        </w:tc>
+        <w:tc>
+          <w:tcPr>
+            <w:tcW w:w="2520" w:type="dxa"/>
+            <w:tcBorders>
+              <w:top w:val="single" w:sz="4" w:space="0" w:color="auto"/>
+              <w:left w:val="nil"/>
+              <w:bottom w:val="single" w:sz="4" w:space="0" w:color="auto"/>
+              <w:right w:val="single" w:sz="4" w:space="0" w:color="auto"/>
+            </w:tcBorders>
+            <w:shd w:val="clear" w:color="auto" w:fill="auto"/>
+            <w:noWrap/>
+            <w:vAlign w:val="bottom"/>
+            <w:hideMark/>
+          </w:tcPr>
+          <w:p>
+            <w:pPr>
+              <w:spacing w:after="0" w:line="240" w:lineRule="auto"/>
+              <w:rPr>
+                <w:rFonts w:ascii="Calibri" w:eastAsia="Times New Roman" w:hAnsi="Calibri" w:cs="Calibri"/>
+                <w:color w:val="000000"/>
+                <w:lang w:val="en-GB" w:eastAsia="ca-ES"/>
+              </w:rPr>
+            </w:pPr>
+            <w:r>
+              <w:rPr>
+                <w:rFonts w:ascii="Calibri" w:eastAsia="Times New Roman" w:hAnsi="Calibri" w:cs="Calibri"/>
+                <w:color w:val="000000"/>
+                <w:lang w:val="en-GB" w:eastAsia="ca-ES"/>
+              </w:rPr>
+              <w:t> </w:t>
+            </w:r>
+            <w:r>
+              <w:rPr>
+                <w:rFonts w:ascii="Calibri" w:eastAsia="Times New Roman" w:hAnsi="Calibri" w:cs="Calibri"/>
+                <w:color w:val="000000"/>
+                <w:lang w:val="en-GB" w:eastAsia="ca-ES"/>
+              </w:rPr>
+              <w:t>Baja</w:t>
+            </w:r>
+            <w:bookmarkStart w:id="2" w:name="_GoBack"/>
+            <w:bookmarkEnd w:id="2"/>
+          </w:p>
+        </w:tc>
+      </w:tr>
+      <w:tr>
+        <w:trPr>
+          <w:trHeight w:val="300"/>
+        </w:trPr>
+        <w:tc>
+          <w:tcPr>
+            <w:tcW w:w="1180" w:type="dxa"/>
+            <w:tcBorders>
+              <w:top w:val="nil"/>
+              <w:left w:val="single" w:sz="4" w:space="0" w:color="auto"/>
+              <w:bottom w:val="single" w:sz="4" w:space="0" w:color="auto"/>
+              <w:right w:val="single" w:sz="4" w:space="0" w:color="auto"/>
+            </w:tcBorders>
+            <w:shd w:val="clear" w:color="000000" w:fill="F2F2F2"/>
+            <w:vAlign w:val="bottom"/>
+            <w:hideMark/>
+          </w:tcPr>
+          <w:p>
+            <w:pPr>
+              <w:spacing w:after="0" w:line="240" w:lineRule="auto"/>
+              <w:rPr>
+                <w:rFonts w:ascii="Calibri" w:eastAsia="Times New Roman" w:hAnsi="Calibri" w:cs="Calibri"/>
+                <w:color w:val="000000"/>
+                <w:lang w:val="en-GB" w:eastAsia="ca-ES"/>
+              </w:rPr>
+            </w:pPr>
+            <w:r>
+              <w:rPr>
+                <w:rFonts w:ascii="Calibri" w:eastAsia="Times New Roman" w:hAnsi="Calibri" w:cs="Calibri"/>
+                <w:color w:val="000000"/>
+                <w:lang w:val="en-GB" w:eastAsia="ca-ES"/>
+              </w:rPr>
+              <w:t>Description</w:t>
+            </w:r>
+          </w:p>
+        </w:tc>
+        <w:tc>
+          <w:tcPr>
+            <w:tcW w:w="7320" w:type="dxa"/>
+            <w:gridSpan w:val="5"/>
+            <w:tcBorders>
+              <w:top w:val="single" w:sz="4" w:space="0" w:color="auto"/>
+              <w:left w:val="nil"/>
+              <w:bottom w:val="single" w:sz="4" w:space="0" w:color="auto"/>
+              <w:right w:val="single" w:sz="4" w:space="0" w:color="auto"/>
+            </w:tcBorders>
+            <w:shd w:val="clear" w:color="auto" w:fill="auto"/>
+            <w:noWrap/>
+            <w:vAlign w:val="bottom"/>
+            <w:hideMark/>
+          </w:tcPr>
+          <w:p>
+            <w:pPr>
+              <w:spacing w:after="0" w:line="240" w:lineRule="auto"/>
+              <w:rPr>
+                <w:rFonts w:ascii="Calibri" w:eastAsia="Times New Roman" w:hAnsi="Calibri" w:cs="Calibri"/>
+                <w:color w:val="000000"/>
+                <w:lang w:val="en-AU" w:eastAsia="ca-ES"/>
+              </w:rPr>
+            </w:pPr>
             <w:proofErr w:type="spellStart"/>
             <w:r>
               <w:rPr>
+                <w:rFonts w:ascii="Calibri" w:eastAsia="Times New Roman" w:hAnsi="Calibri" w:cs="Calibri"/>
+                <w:color w:val="000000"/>
+                <w:lang w:val="en-AU" w:eastAsia="ca-ES"/>
+              </w:rPr>
+              <w:t>Printa</w:t>
+            </w:r>
+            <w:proofErr w:type="spellEnd"/>
+            <w:r>
+              <w:rPr>
+                <w:rFonts w:ascii="Calibri" w:eastAsia="Times New Roman" w:hAnsi="Calibri" w:cs="Calibri"/>
+                <w:color w:val="000000"/>
+                <w:lang w:val="en-AU" w:eastAsia="ca-ES"/>
+              </w:rPr>
+              <w:t xml:space="preserve"> out of </w:t>
+            </w:r>
+            <w:proofErr w:type="spellStart"/>
+            <w:r>
+              <w:rPr>
+                <w:rFonts w:ascii="Calibri" w:eastAsia="Times New Roman" w:hAnsi="Calibri" w:cs="Calibri"/>
+                <w:color w:val="000000"/>
+                <w:lang w:val="en-AU" w:eastAsia="ca-ES"/>
+              </w:rPr>
+              <w:t>rango</w:t>
+            </w:r>
+            <w:proofErr w:type="spellEnd"/>
+            <w:r>
+              <w:rPr>
+                <w:rFonts w:ascii="Calibri" w:eastAsia="Times New Roman" w:hAnsi="Calibri" w:cs="Calibri"/>
+                <w:color w:val="000000"/>
+                <w:lang w:val="en-AU" w:eastAsia="ca-ES"/>
+              </w:rPr>
+              <w:t xml:space="preserve"> </w:t>
+            </w:r>
+            <w:proofErr w:type="spellStart"/>
+            <w:r>
+              <w:rPr>
+                <w:rFonts w:ascii="Calibri" w:eastAsia="Times New Roman" w:hAnsi="Calibri" w:cs="Calibri"/>
+                <w:color w:val="000000"/>
+                <w:lang w:val="en-AU" w:eastAsia="ca-ES"/>
+              </w:rPr>
+              <w:t>c</w:t>
+            </w:r>
+            <w:r>
+              <w:rPr>
+                <w:rFonts w:ascii="Calibri" w:eastAsia="Times New Roman" w:hAnsi="Calibri" w:cs="Calibri"/>
+                <w:color w:val="000000"/>
+                <w:lang w:val="en-AU" w:eastAsia="ca-ES"/>
+              </w:rPr>
+              <w:t>uando</w:t>
+            </w:r>
+            <w:proofErr w:type="spellEnd"/>
+            <w:r>
+              <w:rPr>
+                <w:rFonts w:ascii="Calibri" w:eastAsia="Times New Roman" w:hAnsi="Calibri" w:cs="Calibri"/>
+                <w:color w:val="000000"/>
+                <w:lang w:val="en-AU" w:eastAsia="ca-ES"/>
+              </w:rPr>
+              <w:t xml:space="preserve"> se </w:t>
+            </w:r>
+          </w:p>
+        </w:tc>
+      </w:tr>
+      <w:tr>
+        <w:trPr>
+          <w:trHeight w:val="600"/>
+        </w:trPr>
+        <w:tc>
+          <w:tcPr>
+            <w:tcW w:w="1180" w:type="dxa"/>
+            <w:tcBorders>
+              <w:top w:val="nil"/>
+              <w:left w:val="single" w:sz="4" w:space="0" w:color="auto"/>
+              <w:bottom w:val="single" w:sz="4" w:space="0" w:color="auto"/>
+              <w:right w:val="single" w:sz="4" w:space="0" w:color="auto"/>
+            </w:tcBorders>
+            <w:shd w:val="clear" w:color="000000" w:fill="F2F2F2"/>
+            <w:vAlign w:val="bottom"/>
+            <w:hideMark/>
+          </w:tcPr>
+          <w:p>
+            <w:pPr>
+              <w:spacing w:after="0" w:line="240" w:lineRule="auto"/>
+              <w:rPr>
+                <w:rFonts w:ascii="Calibri" w:eastAsia="Times New Roman" w:hAnsi="Calibri" w:cs="Calibri"/>
+                <w:color w:val="000000"/>
+                <w:lang w:val="en-GB" w:eastAsia="ca-ES"/>
+              </w:rPr>
+            </w:pPr>
+            <w:r>
+              <w:rPr>
+                <w:rFonts w:ascii="Calibri" w:eastAsia="Times New Roman" w:hAnsi="Calibri" w:cs="Calibri"/>
+                <w:color w:val="000000"/>
+                <w:lang w:val="en-GB" w:eastAsia="ca-ES"/>
+              </w:rPr>
+              <w:t>Steps to reproduce</w:t>
+            </w:r>
+          </w:p>
+        </w:tc>
+        <w:tc>
+          <w:tcPr>
+            <w:tcW w:w="7320" w:type="dxa"/>
+            <w:gridSpan w:val="5"/>
+            <w:tcBorders>
+              <w:top w:val="single" w:sz="4" w:space="0" w:color="auto"/>
+              <w:left w:val="nil"/>
+              <w:bottom w:val="single" w:sz="4" w:space="0" w:color="auto"/>
+              <w:right w:val="single" w:sz="4" w:space="0" w:color="auto"/>
+            </w:tcBorders>
+            <w:shd w:val="clear" w:color="auto" w:fill="auto"/>
+            <w:noWrap/>
+            <w:vAlign w:val="bottom"/>
+            <w:hideMark/>
+          </w:tcPr>
+          <w:p>
+            <w:pPr>
+              <w:spacing w:after="0" w:line="240" w:lineRule="auto"/>
+              <w:rPr>
+                <w:rFonts w:ascii="Calibri" w:eastAsia="Times New Roman" w:hAnsi="Calibri" w:cs="Calibri"/>
+                <w:color w:val="000000"/>
+                <w:lang w:val="es-ES" w:eastAsia="ca-ES"/>
+              </w:rPr>
+            </w:pPr>
+            <w:r>
+              <w:rPr>
+                <w:rFonts w:ascii="Calibri" w:eastAsia="Times New Roman" w:hAnsi="Calibri" w:cs="Calibri"/>
+                <w:color w:val="000000"/>
+                <w:lang w:val="es-ES" w:eastAsia="ca-ES"/>
+              </w:rPr>
+              <w:t>Llamar a la segunda opción y seleccionar una destinación &gt;2 al seleccionar la acción que desea hacer</w:t>
+            </w:r>
+          </w:p>
+        </w:tc>
+      </w:tr>
+      <w:tr>
+        <w:trPr>
+          <w:trHeight w:val="600"/>
+        </w:trPr>
+        <w:tc>
+          <w:tcPr>
+            <w:tcW w:w="1180" w:type="dxa"/>
+            <w:tcBorders>
+              <w:top w:val="nil"/>
+              <w:left w:val="single" w:sz="4" w:space="0" w:color="auto"/>
+              <w:bottom w:val="single" w:sz="4" w:space="0" w:color="auto"/>
+              <w:right w:val="single" w:sz="4" w:space="0" w:color="auto"/>
+            </w:tcBorders>
+            <w:shd w:val="clear" w:color="000000" w:fill="F2F2F2"/>
+            <w:vAlign w:val="bottom"/>
+            <w:hideMark/>
+          </w:tcPr>
+          <w:p>
+            <w:pPr>
+              <w:spacing w:after="0" w:line="240" w:lineRule="auto"/>
+              <w:rPr>
+                <w:rFonts w:ascii="Calibri" w:eastAsia="Times New Roman" w:hAnsi="Calibri" w:cs="Calibri"/>
+                <w:color w:val="000000"/>
+                <w:lang w:val="en-GB" w:eastAsia="ca-ES"/>
+              </w:rPr>
+            </w:pPr>
+            <w:r>
+              <w:rPr>
+                <w:rFonts w:ascii="Calibri" w:eastAsia="Times New Roman" w:hAnsi="Calibri" w:cs="Calibri"/>
+                <w:color w:val="000000"/>
+                <w:lang w:val="en-GB" w:eastAsia="ca-ES"/>
+              </w:rPr>
+              <w:t>Expected result</w:t>
+            </w:r>
+          </w:p>
+        </w:tc>
+        <w:tc>
+          <w:tcPr>
+            <w:tcW w:w="7320" w:type="dxa"/>
+            <w:gridSpan w:val="5"/>
+            <w:tcBorders>
+              <w:top w:val="single" w:sz="4" w:space="0" w:color="auto"/>
+              <w:left w:val="nil"/>
+              <w:bottom w:val="single" w:sz="4" w:space="0" w:color="auto"/>
+              <w:right w:val="single" w:sz="4" w:space="0" w:color="auto"/>
+            </w:tcBorders>
+            <w:shd w:val="clear" w:color="auto" w:fill="auto"/>
+            <w:noWrap/>
+            <w:vAlign w:val="bottom"/>
+            <w:hideMark/>
+          </w:tcPr>
+          <w:p>
+            <w:pPr>
+              <w:spacing w:after="0" w:line="240" w:lineRule="auto"/>
+            </w:pPr>
+            <w:proofErr w:type="spellStart"/>
+            <w:r>
+              <w:t>Printa</w:t>
+            </w:r>
+            <w:proofErr w:type="spellEnd"/>
+            <w:r>
+              <w:t xml:space="preserve"> los nombres de las </w:t>
+            </w:r>
+            <w:proofErr w:type="spellStart"/>
+            <w:r>
+              <w:t>ciudades</w:t>
+            </w:r>
+            <w:proofErr w:type="spellEnd"/>
+            <w:r>
+              <w:t xml:space="preserve"> de manera correcta.</w:t>
+            </w:r>
+          </w:p>
+        </w:tc>
+      </w:tr>
+      <w:tr>
+        <w:trPr>
+          <w:trHeight w:val="600"/>
+        </w:trPr>
+        <w:tc>
+          <w:tcPr>
+            <w:tcW w:w="1180" w:type="dxa"/>
+            <w:tcBorders>
+              <w:top w:val="nil"/>
+              <w:left w:val="single" w:sz="4" w:space="0" w:color="auto"/>
+              <w:bottom w:val="single" w:sz="4" w:space="0" w:color="auto"/>
+              <w:right w:val="single" w:sz="4" w:space="0" w:color="auto"/>
+            </w:tcBorders>
+            <w:shd w:val="clear" w:color="000000" w:fill="F2F2F2"/>
+            <w:vAlign w:val="bottom"/>
+            <w:hideMark/>
+          </w:tcPr>
+          <w:p>
+            <w:pPr>
+              <w:spacing w:after="0" w:line="240" w:lineRule="auto"/>
+              <w:rPr>
+                <w:rFonts w:ascii="Calibri" w:eastAsia="Times New Roman" w:hAnsi="Calibri" w:cs="Calibri"/>
+                <w:color w:val="000000"/>
+                <w:lang w:val="en-GB" w:eastAsia="ca-ES"/>
+              </w:rPr>
+            </w:pPr>
+            <w:r>
+              <w:rPr>
+                <w:rFonts w:ascii="Calibri" w:eastAsia="Times New Roman" w:hAnsi="Calibri" w:cs="Calibri"/>
+                <w:color w:val="000000"/>
+                <w:lang w:val="en-GB" w:eastAsia="ca-ES"/>
+              </w:rPr>
+              <w:t>Actual result</w:t>
+            </w:r>
+          </w:p>
+        </w:tc>
+        <w:tc>
+          <w:tcPr>
+            <w:tcW w:w="7320" w:type="dxa"/>
+            <w:gridSpan w:val="5"/>
+            <w:tcBorders>
+              <w:top w:val="single" w:sz="4" w:space="0" w:color="auto"/>
+              <w:left w:val="nil"/>
+              <w:bottom w:val="single" w:sz="4" w:space="0" w:color="auto"/>
+              <w:right w:val="single" w:sz="4" w:space="0" w:color="auto"/>
+            </w:tcBorders>
+            <w:shd w:val="clear" w:color="auto" w:fill="auto"/>
+            <w:noWrap/>
+            <w:vAlign w:val="bottom"/>
+            <w:hideMark/>
+          </w:tcPr>
+          <w:p>
+            <w:pPr>
+              <w:spacing w:after="0" w:line="240" w:lineRule="auto"/>
+              <w:rPr>
+                <w:rFonts w:ascii="Calibri" w:eastAsia="Times New Roman" w:hAnsi="Calibri" w:cs="Calibri"/>
+                <w:color w:val="000000"/>
+                <w:lang w:val="es-ES" w:eastAsia="ca-ES"/>
+              </w:rPr>
+            </w:pPr>
+            <w:r>
+              <w:rPr>
+                <w:rFonts w:ascii="Calibri" w:eastAsia="Times New Roman" w:hAnsi="Calibri" w:cs="Calibri"/>
+                <w:color w:val="000000"/>
+                <w:lang w:val="es-ES" w:eastAsia="ca-ES"/>
+              </w:rPr>
+              <w:t>Coge el \n como carácter inicial en dest.name.</w:t>
+            </w:r>
+          </w:p>
+        </w:tc>
+      </w:tr>
+      <w:tr>
+        <w:trPr>
+          <w:trHeight w:val="300"/>
+        </w:trPr>
+        <w:tc>
+          <w:tcPr>
+            <w:tcW w:w="1180" w:type="dxa"/>
+            <w:tcBorders>
+              <w:top w:val="nil"/>
+              <w:left w:val="single" w:sz="4" w:space="0" w:color="auto"/>
+              <w:bottom w:val="single" w:sz="4" w:space="0" w:color="auto"/>
+              <w:right w:val="single" w:sz="4" w:space="0" w:color="auto"/>
+            </w:tcBorders>
+            <w:shd w:val="clear" w:color="000000" w:fill="F2F2F2"/>
+            <w:vAlign w:val="bottom"/>
+            <w:hideMark/>
+          </w:tcPr>
+          <w:p>
+            <w:pPr>
+              <w:spacing w:after="0" w:line="240" w:lineRule="auto"/>
+              <w:rPr>
+                <w:rFonts w:ascii="Calibri" w:eastAsia="Times New Roman" w:hAnsi="Calibri" w:cs="Calibri"/>
+                <w:color w:val="000000"/>
+                <w:lang w:val="en-GB" w:eastAsia="ca-ES"/>
+              </w:rPr>
+            </w:pPr>
+            <w:r>
+              <w:rPr>
+                <w:rFonts w:ascii="Calibri" w:eastAsia="Times New Roman" w:hAnsi="Calibri" w:cs="Calibri"/>
+                <w:color w:val="000000"/>
+                <w:lang w:val="en-GB" w:eastAsia="ca-ES"/>
+              </w:rPr>
+              <w:t>Solution</w:t>
+            </w:r>
+          </w:p>
+        </w:tc>
+        <w:tc>
+          <w:tcPr>
+            <w:tcW w:w="7320" w:type="dxa"/>
+            <w:gridSpan w:val="5"/>
+            <w:tcBorders>
+              <w:top w:val="single" w:sz="4" w:space="0" w:color="auto"/>
+              <w:left w:val="nil"/>
+              <w:bottom w:val="single" w:sz="4" w:space="0" w:color="auto"/>
+              <w:right w:val="single" w:sz="4" w:space="0" w:color="auto"/>
+            </w:tcBorders>
+            <w:shd w:val="clear" w:color="auto" w:fill="auto"/>
+            <w:noWrap/>
+            <w:vAlign w:val="bottom"/>
+            <w:hideMark/>
+          </w:tcPr>
+          <w:p>
+            <w:pPr>
+              <w:rPr>
                 <w:lang w:eastAsia="ca-ES"/>
               </w:rPr>
-              <w:t>fscanf</w:t>
+            </w:pPr>
+            <w:proofErr w:type="spellStart"/>
+            <w:r>
+              <w:rPr>
+                <w:lang w:eastAsia="ca-ES"/>
+              </w:rPr>
+              <w:t>Cambiar</w:t>
             </w:r>
             <w:proofErr w:type="spellEnd"/>
             <w:r>
               <w:rPr>
                 <w:lang w:eastAsia="ca-ES"/>
               </w:rPr>
-              <w:t xml:space="preserve"> para el caràcter ‘\n’</w:t>
-            </w:r>
+              <w:t xml:space="preserve"> los </w:t>
+            </w:r>
+            <w:proofErr w:type="spellStart"/>
             <w:r>
               <w:rPr>
                 <w:lang w:eastAsia="ca-ES"/>
               </w:rPr>
-              <w:t>.</w:t>
-            </w:r>
-          </w:p>
-          <w:p>
-            <w:pPr>
-              <w:spacing w:after="0" w:line="240" w:lineRule="auto"/>
-              <w:rPr>
-                <w:rFonts w:ascii="Calibri" w:eastAsia="Times New Roman" w:hAnsi="Calibri" w:cs="Calibri"/>
-                <w:color w:val="000000"/>
-                <w:lang w:val="es-ES" w:eastAsia="ca-ES"/>
+              <w:t>comparadores</w:t>
+            </w:r>
+            <w:proofErr w:type="spellEnd"/>
+            <w:r>
+              <w:rPr>
+                <w:lang w:eastAsia="ca-ES"/>
+              </w:rPr>
+              <w:t xml:space="preserve"> del modulo </w:t>
+            </w:r>
+            <w:proofErr w:type="spellStart"/>
+            <w:r>
+              <w:rPr>
+                <w:lang w:eastAsia="ca-ES"/>
+              </w:rPr>
+              <w:t>functions.c</w:t>
+            </w:r>
+            <w:proofErr w:type="spellEnd"/>
+            <w:r>
+              <w:rPr>
+                <w:lang w:eastAsia="ca-ES"/>
+              </w:rPr>
+              <w:t xml:space="preserve">  en la </w:t>
+            </w:r>
+            <w:proofErr w:type="spellStart"/>
+            <w:r>
+              <w:rPr>
+                <w:lang w:eastAsia="ca-ES"/>
+              </w:rPr>
+              <w:t>funcion</w:t>
+            </w:r>
+            <w:proofErr w:type="spellEnd"/>
+            <w:r>
+              <w:rPr>
+                <w:lang w:eastAsia="ca-ES"/>
+              </w:rPr>
+              <w:t xml:space="preserve"> </w:t>
+            </w:r>
+            <w:proofErr w:type="spellStart"/>
+            <w:r>
+              <w:rPr>
+                <w:lang w:eastAsia="ca-ES"/>
+              </w:rPr>
+              <w:t>planTrip</w:t>
+            </w:r>
+            <w:proofErr w:type="spellEnd"/>
+            <w:r>
+              <w:rPr>
+                <w:lang w:eastAsia="ca-ES"/>
+              </w:rPr>
+              <w:t xml:space="preserve"> del </w:t>
+            </w:r>
+            <w:proofErr w:type="spellStart"/>
+            <w:r>
+              <w:rPr>
+                <w:lang w:eastAsia="ca-ES"/>
+              </w:rPr>
+              <w:t>if</w:t>
+            </w:r>
+            <w:proofErr w:type="spellEnd"/>
+            <w:r>
+              <w:rPr>
+                <w:lang w:eastAsia="ca-ES"/>
+              </w:rPr>
+              <w:t xml:space="preserve">  de la </w:t>
+            </w:r>
+            <w:proofErr w:type="spellStart"/>
+            <w:r>
+              <w:rPr>
+                <w:lang w:eastAsia="ca-ES"/>
+              </w:rPr>
+              <w:t>linea</w:t>
+            </w:r>
+            <w:proofErr w:type="spellEnd"/>
+            <w:r>
+              <w:rPr>
+                <w:lang w:eastAsia="ca-ES"/>
+              </w:rPr>
+              <w:t xml:space="preserve"> 50, en </w:t>
+            </w:r>
+            <w:proofErr w:type="spellStart"/>
+            <w:r>
+              <w:rPr>
+                <w:lang w:eastAsia="ca-ES"/>
+              </w:rPr>
+              <w:t>vez</w:t>
+            </w:r>
+            <w:proofErr w:type="spellEnd"/>
+            <w:r>
+              <w:rPr>
+                <w:lang w:eastAsia="ca-ES"/>
+              </w:rPr>
+              <w:t xml:space="preserve"> de comparar con </w:t>
+            </w:r>
+            <w:proofErr w:type="spellStart"/>
+            <w:r>
+              <w:rPr>
+                <w:lang w:eastAsia="ca-ES"/>
+              </w:rPr>
+              <w:t>destination</w:t>
+            </w:r>
+            <w:proofErr w:type="spellEnd"/>
+            <w:r>
+              <w:rPr>
+                <w:lang w:eastAsia="ca-ES"/>
+              </w:rPr>
+              <w:t xml:space="preserve"> se compara con la variable </w:t>
+            </w:r>
+            <w:proofErr w:type="spellStart"/>
+            <w:r>
+              <w:rPr>
+                <w:lang w:eastAsia="ca-ES"/>
+              </w:rPr>
+              <w:t>option</w:t>
+            </w:r>
+            <w:proofErr w:type="spellEnd"/>
+            <w:r>
+              <w:rPr>
+                <w:lang w:eastAsia="ca-ES"/>
+              </w:rPr>
+              <w:t xml:space="preserve">, </w:t>
+            </w:r>
+            <w:proofErr w:type="spellStart"/>
+            <w:r>
+              <w:rPr>
+                <w:lang w:eastAsia="ca-ES"/>
+              </w:rPr>
+              <w:t>option</w:t>
+            </w:r>
+            <w:proofErr w:type="spellEnd"/>
+            <w:r>
+              <w:rPr>
+                <w:lang w:eastAsia="ca-ES"/>
+              </w:rPr>
+              <w:t xml:space="preserve"> &lt; 1 || </w:t>
+            </w:r>
+            <w:proofErr w:type="spellStart"/>
+            <w:r>
+              <w:rPr>
+                <w:lang w:eastAsia="ca-ES"/>
+              </w:rPr>
+              <w:t>option</w:t>
+            </w:r>
+            <w:proofErr w:type="spellEnd"/>
+            <w:r>
+              <w:rPr>
+                <w:lang w:eastAsia="ca-ES"/>
+              </w:rPr>
+              <w:t xml:space="preserve"> &gt; 2</w:t>
+            </w:r>
+          </w:p>
+          <w:p>
+            <w:pPr>
+              <w:spacing w:after="0" w:line="240" w:lineRule="auto"/>
+              <w:rPr>
+                <w:rFonts w:ascii="Calibri" w:eastAsia="Times New Roman" w:hAnsi="Calibri" w:cs="Calibri"/>
+                <w:color w:val="000000"/>
+                <w:lang w:eastAsia="ca-ES"/>
               </w:rPr>
             </w:pPr>
           </w:p>
@@ -20165,6 +21039,7 @@
                 <w:color w:val="000000"/>
                 <w:lang w:val="en-GB" w:eastAsia="ca-ES"/>
               </w:rPr>
+              <w:lastRenderedPageBreak/>
               <w:t>Expected result</w:t>
             </w:r>
           </w:p>
@@ -20861,7 +21736,6 @@
                 <w:color w:val="000000"/>
                 <w:lang w:val="en-GB" w:eastAsia="ca-ES"/>
               </w:rPr>
-              <w:lastRenderedPageBreak/>
               <w:t>Steps to reproduce</w:t>
             </w:r>
           </w:p>

</xml_diff>